<commit_message>
Agregado roles y resposnabilidades. Introduccion
Introducción completada. Agregado los roles y responsabilidades
</commit_message>
<xml_diff>
--- a/Gestión de Configuración/GXO - PGCM.docx
+++ b/Gestión de Configuración/GXO - PGCM.docx
@@ -1220,6 +1220,8 @@
           <w:tab w:val="left" w:pos="284"/>
         </w:tabs>
         <w:rPr>
+          <w:sz w:val="24"/>
+          <w:szCs w:val="24"/>
           <w:u w:val="single"/>
         </w:rPr>
       </w:pPr>
@@ -1227,7 +1229,8 @@
         <w:rPr>
           <w:rFonts w:eastAsia="Verdana"/>
           <w:b/>
-          <w:sz w:val="22"/>
+          <w:sz w:val="24"/>
+          <w:szCs w:val="24"/>
           <w:u w:val="single"/>
         </w:rPr>
         <w:t>Introducción</w:t>
@@ -1242,6 +1245,8 @@
         <w:jc w:val="both"/>
         <w:rPr>
           <w:rFonts w:eastAsia="Verdana"/>
+          <w:sz w:val="24"/>
+          <w:szCs w:val="24"/>
         </w:rPr>
       </w:pPr>
       <w:bookmarkStart w:id="2" w:name="h.1fob9te" w:colFirst="0" w:colLast="0"/>
@@ -1249,20 +1254,74 @@
       <w:r>
         <w:rPr>
           <w:rFonts w:eastAsia="Verdana"/>
+          <w:sz w:val="24"/>
+          <w:szCs w:val="24"/>
         </w:rPr>
         <w:t xml:space="preserve">El presente documento establece las bases técnicas y administrativas del Plan de Gestión de la Configuración de la empresa </w:t>
       </w:r>
       <w:r>
         <w:rPr>
           <w:rFonts w:eastAsia="Verdana"/>
-        </w:rPr>
-        <w:t>SRO</w:t>
+          <w:sz w:val="24"/>
+          <w:szCs w:val="24"/>
+        </w:rPr>
+        <w:t>GXO</w:t>
       </w:r>
       <w:r>
         <w:rPr>
           <w:rFonts w:eastAsia="Verdana"/>
-        </w:rPr>
-        <w:t>, permitiendo el adecuado control de los elementos de configuración, tales como el software, hardware y documentación. Este documento define la estructura de los proyectos y los métodos para:</w:t>
+          <w:sz w:val="24"/>
+          <w:szCs w:val="24"/>
+        </w:rPr>
+        <w:t>, permitiendo el adecuado control de</w:t>
+      </w:r>
+      <w:r>
+        <w:rPr>
+          <w:rFonts w:eastAsia="Verdana"/>
+          <w:sz w:val="24"/>
+          <w:szCs w:val="24"/>
+        </w:rPr>
+        <w:t xml:space="preserve"> los elementos de configuración. Entre esos elementos podemos incluir </w:t>
+      </w:r>
+      <w:r>
+        <w:rPr>
+          <w:rFonts w:eastAsia="Verdana"/>
+          <w:sz w:val="24"/>
+          <w:szCs w:val="24"/>
+        </w:rPr>
+        <w:t xml:space="preserve">el software, </w:t>
+      </w:r>
+      <w:r>
+        <w:rPr>
+          <w:rFonts w:eastAsia="Verdana"/>
+          <w:sz w:val="24"/>
+          <w:szCs w:val="24"/>
+        </w:rPr>
+        <w:t xml:space="preserve">el </w:t>
+      </w:r>
+      <w:r>
+        <w:rPr>
+          <w:rFonts w:eastAsia="Verdana"/>
+          <w:sz w:val="24"/>
+          <w:szCs w:val="24"/>
+        </w:rPr>
+        <w:t xml:space="preserve">hardware y </w:t>
+      </w:r>
+      <w:r>
+        <w:rPr>
+          <w:rFonts w:eastAsia="Verdana"/>
+          <w:sz w:val="24"/>
+          <w:szCs w:val="24"/>
+        </w:rPr>
+        <w:t xml:space="preserve">la </w:t>
+      </w:r>
+      <w:r>
+        <w:rPr>
+          <w:rFonts w:eastAsia="Verdana"/>
+          <w:sz w:val="24"/>
+          <w:szCs w:val="24"/>
+        </w:rPr>
+        <w:t>documentación. Este documento define la estructura de los proyectos y los métodos para:</w:t>
       </w:r>
     </w:p>
     <w:p>
@@ -1278,11 +1337,15 @@
         <w:jc w:val="both"/>
         <w:rPr>
           <w:rFonts w:eastAsia="Verdana"/>
+          <w:sz w:val="24"/>
+          <w:szCs w:val="24"/>
         </w:rPr>
       </w:pPr>
       <w:r>
         <w:rPr>
           <w:rFonts w:eastAsia="Verdana"/>
+          <w:sz w:val="24"/>
+          <w:szCs w:val="24"/>
         </w:rPr>
         <w:t>Identificar y definir el modelo base de los elementos de configuración</w:t>
       </w:r>
@@ -1300,11 +1363,15 @@
         <w:jc w:val="both"/>
         <w:rPr>
           <w:rFonts w:eastAsia="Verdana"/>
+          <w:sz w:val="24"/>
+          <w:szCs w:val="24"/>
         </w:rPr>
       </w:pPr>
       <w:r>
         <w:rPr>
           <w:rFonts w:eastAsia="Verdana"/>
+          <w:sz w:val="24"/>
+          <w:szCs w:val="24"/>
         </w:rPr>
         <w:t>Controlar las modificaciones y liberaciones de los elementos de configuración</w:t>
       </w:r>
@@ -1322,11 +1389,15 @@
         <w:jc w:val="both"/>
         <w:rPr>
           <w:rFonts w:eastAsia="Verdana"/>
+          <w:sz w:val="24"/>
+          <w:szCs w:val="24"/>
         </w:rPr>
       </w:pPr>
       <w:r>
         <w:rPr>
           <w:rFonts w:eastAsia="Verdana"/>
+          <w:sz w:val="24"/>
+          <w:szCs w:val="24"/>
         </w:rPr>
         <w:t xml:space="preserve">Registrar y reportar el estado de los elementos de configuración y las diversas solicitudes de modificación </w:t>
       </w:r>
@@ -1344,11 +1415,15 @@
         <w:jc w:val="both"/>
         <w:rPr>
           <w:rFonts w:eastAsia="Verdana"/>
+          <w:sz w:val="24"/>
+          <w:szCs w:val="24"/>
         </w:rPr>
       </w:pPr>
       <w:r>
         <w:rPr>
           <w:rFonts w:eastAsia="Verdana"/>
+          <w:sz w:val="24"/>
+          <w:szCs w:val="24"/>
         </w:rPr>
         <w:t>Asegurar la completitud, consistencia y exactitud de los elementos de configuración</w:t>
       </w:r>
@@ -1366,11 +1441,15 @@
         <w:jc w:val="both"/>
         <w:rPr>
           <w:rFonts w:eastAsia="Verdana"/>
+          <w:sz w:val="24"/>
+          <w:szCs w:val="24"/>
         </w:rPr>
       </w:pPr>
       <w:r>
         <w:rPr>
           <w:rFonts w:eastAsia="Verdana"/>
+          <w:sz w:val="24"/>
+          <w:szCs w:val="24"/>
         </w:rPr>
         <w:t>Controlar el almacenamiento, manejo y repartición de los elementos de configuración.</w:t>
       </w:r>
@@ -1381,6 +1460,10 @@
           <w:tab w:val="center" w:pos="4252"/>
           <w:tab w:val="right" w:pos="8504"/>
         </w:tabs>
+        <w:rPr>
+          <w:sz w:val="24"/>
+          <w:szCs w:val="24"/>
+        </w:rPr>
       </w:pPr>
     </w:p>
     <w:p>
@@ -1390,11 +1473,17 @@
           <w:numId w:val="2"/>
         </w:numPr>
         <w:ind w:left="284"/>
+        <w:rPr>
+          <w:sz w:val="24"/>
+          <w:szCs w:val="24"/>
+        </w:rPr>
       </w:pPr>
       <w:r>
         <w:rPr>
           <w:rFonts w:eastAsia="Verdana"/>
           <w:b/>
+          <w:sz w:val="24"/>
+          <w:szCs w:val="24"/>
         </w:rPr>
         <w:t>Propósito</w:t>
       </w:r>
@@ -1407,79 +1496,141 @@
         </w:tabs>
         <w:ind w:left="708"/>
         <w:jc w:val="both"/>
+        <w:rPr>
+          <w:sz w:val="24"/>
+          <w:szCs w:val="24"/>
+        </w:rPr>
       </w:pPr>
       <w:bookmarkStart w:id="3" w:name="h.3znysh7" w:colFirst="0" w:colLast="0"/>
       <w:bookmarkEnd w:id="3"/>
       <w:r>
         <w:rPr>
           <w:rFonts w:eastAsia="Verdana"/>
+          <w:sz w:val="24"/>
+          <w:szCs w:val="24"/>
         </w:rPr>
         <w:t xml:space="preserve">El objetivo es definir y mantener la integridad de los artefactos que se generarán a lo largo del ciclo de vida de los proyectos desarrollados por </w:t>
       </w:r>
       <w:r>
         <w:rPr>
           <w:rFonts w:eastAsia="Verdana"/>
-        </w:rPr>
-        <w:t>SRO</w:t>
+          <w:sz w:val="24"/>
+          <w:szCs w:val="24"/>
+        </w:rPr>
+        <w:t>GXO</w:t>
       </w:r>
       <w:r>
         <w:rPr>
           <w:rFonts w:eastAsia="Verdana"/>
+          <w:sz w:val="24"/>
+          <w:szCs w:val="24"/>
         </w:rPr>
         <w:t xml:space="preserve">. </w:t>
       </w:r>
       <w:r>
         <w:rPr>
           <w:rFonts w:eastAsia="Verdana"/>
+          <w:sz w:val="24"/>
+          <w:szCs w:val="24"/>
         </w:rPr>
         <w:t>Incluye</w:t>
       </w:r>
       <w:r>
         <w:rPr>
           <w:rFonts w:eastAsia="Verdana"/>
+          <w:sz w:val="24"/>
+          <w:szCs w:val="24"/>
         </w:rPr>
         <w:t xml:space="preserve"> definir las actividades de </w:t>
       </w:r>
       <w:r>
         <w:rPr>
           <w:rFonts w:eastAsia="Verdana"/>
+          <w:sz w:val="24"/>
+          <w:szCs w:val="24"/>
         </w:rPr>
         <w:t xml:space="preserve">la </w:t>
       </w:r>
       <w:r>
         <w:rPr>
           <w:rFonts w:eastAsia="Verdana"/>
+          <w:sz w:val="24"/>
+          <w:szCs w:val="24"/>
         </w:rPr>
         <w:t xml:space="preserve">Gestión de la </w:t>
       </w:r>
       <w:r>
         <w:rPr>
           <w:rFonts w:eastAsia="Verdana"/>
+          <w:sz w:val="24"/>
+          <w:szCs w:val="24"/>
         </w:rPr>
         <w:t xml:space="preserve">Configuración a desarrollar, la </w:t>
       </w:r>
       <w:r>
         <w:rPr>
           <w:rFonts w:eastAsia="Verdana"/>
-        </w:rPr>
-        <w:t xml:space="preserve">frecuencia, roles y responsabilidades. Se aborda la identificación de los elementos de configuración, el control de cambios para mantener la integridad de </w:t>
+          <w:sz w:val="24"/>
+          <w:szCs w:val="24"/>
+        </w:rPr>
+        <w:t xml:space="preserve">frecuencia, </w:t>
       </w:r>
       <w:r>
         <w:rPr>
           <w:rFonts w:eastAsia="Verdana"/>
+          <w:sz w:val="24"/>
+          <w:szCs w:val="24"/>
+        </w:rPr>
+        <w:t xml:space="preserve">los </w:t>
+      </w:r>
+      <w:r>
+        <w:rPr>
+          <w:rFonts w:eastAsia="Verdana"/>
+          <w:sz w:val="24"/>
+          <w:szCs w:val="24"/>
+        </w:rPr>
+        <w:t xml:space="preserve">roles y responsabilidades. Se aborda la identificación de los elementos de configuración, el control de cambios para mantener la integridad de </w:t>
+      </w:r>
+      <w:r>
+        <w:rPr>
+          <w:rFonts w:eastAsia="Verdana"/>
+          <w:sz w:val="24"/>
+          <w:szCs w:val="24"/>
         </w:rPr>
         <w:t>los artefactos que se generarán,</w:t>
       </w:r>
       <w:r>
         <w:rPr>
           <w:rFonts w:eastAsia="Verdana"/>
-        </w:rPr>
-        <w:t xml:space="preserve"> técnicas y herramientas en los procedimientos de relacionados a SCMP.</w:t>
+          <w:sz w:val="24"/>
+          <w:szCs w:val="24"/>
+        </w:rPr>
+        <w:t xml:space="preserve"> técnicas y herramientas en los proce</w:t>
       </w:r>
+      <w:r>
+        <w:rPr>
+          <w:rFonts w:eastAsia="Verdana"/>
+          <w:sz w:val="24"/>
+          <w:szCs w:val="24"/>
+        </w:rPr>
+        <w:t>dimientos de relacionados a SCM</w:t>
+      </w:r>
+      <w:r>
+        <w:rPr>
+          <w:rFonts w:eastAsia="Verdana"/>
+          <w:sz w:val="24"/>
+          <w:szCs w:val="24"/>
+        </w:rPr>
+        <w:t>.</w:t>
+      </w:r>
     </w:p>
     <w:p>
       <w:pPr>
         <w:jc w:val="both"/>
+        <w:rPr>
+          <w:sz w:val="24"/>
+          <w:szCs w:val="24"/>
+        </w:rPr>
       </w:pPr>
     </w:p>
     <w:p>
@@ -1489,11 +1640,17 @@
           <w:numId w:val="2"/>
         </w:numPr>
         <w:ind w:left="284"/>
+        <w:rPr>
+          <w:sz w:val="24"/>
+          <w:szCs w:val="24"/>
+        </w:rPr>
       </w:pPr>
       <w:r>
         <w:rPr>
           <w:rFonts w:eastAsia="Verdana"/>
           <w:b/>
+          <w:sz w:val="24"/>
+          <w:szCs w:val="24"/>
         </w:rPr>
         <w:t>Alcance</w:t>
       </w:r>
@@ -1503,6 +1660,226 @@
     <w:p>
       <w:pPr>
         <w:ind w:left="709"/>
+        <w:rPr>
+          <w:sz w:val="24"/>
+          <w:szCs w:val="24"/>
+        </w:rPr>
+      </w:pPr>
+      <w:r>
+        <w:rPr>
+          <w:sz w:val="24"/>
+          <w:szCs w:val="24"/>
+        </w:rPr>
+        <w:t>El plan de la configuración debe involucrar a todas las fases del ciclo de vida del proyecto de software. A</w:t>
+      </w:r>
+      <w:r>
+        <w:rPr>
+          <w:sz w:val="24"/>
+          <w:szCs w:val="24"/>
+        </w:rPr>
+        <w:t>demás</w:t>
+      </w:r>
+      <w:r>
+        <w:rPr>
+          <w:sz w:val="24"/>
+          <w:szCs w:val="24"/>
+        </w:rPr>
+        <w:t xml:space="preserve"> </w:t>
+      </w:r>
+      <w:r>
+        <w:rPr>
+          <w:sz w:val="24"/>
+          <w:szCs w:val="24"/>
+        </w:rPr>
+        <w:t xml:space="preserve">se </w:t>
+      </w:r>
+      <w:r>
+        <w:rPr>
+          <w:sz w:val="24"/>
+          <w:szCs w:val="24"/>
+        </w:rPr>
+        <w:t>establecerá el tipo de nomenclatura utilizada para el control de las versiones de los documentos que se encuentren dentro de los elementos de gestión.</w:t>
+      </w:r>
+    </w:p>
+    <w:p>
+      <w:pPr>
+        <w:ind w:left="709"/>
+        <w:rPr>
+          <w:sz w:val="24"/>
+          <w:szCs w:val="24"/>
+        </w:rPr>
+      </w:pPr>
+      <w:r>
+        <w:rPr>
+          <w:sz w:val="24"/>
+          <w:szCs w:val="24"/>
+        </w:rPr>
+        <w:t>Las actividades incluidas dentro de la Administración de la Configuración son:</w:t>
+      </w:r>
+    </w:p>
+    <w:p>
+      <w:pPr>
+        <w:pStyle w:val="Prrafodelista"/>
+        <w:numPr>
+          <w:ilvl w:val="0"/>
+          <w:numId w:val="38"/>
+        </w:numPr>
+        <w:rPr>
+          <w:sz w:val="24"/>
+          <w:szCs w:val="24"/>
+        </w:rPr>
+      </w:pPr>
+      <w:r>
+        <w:rPr>
+          <w:sz w:val="24"/>
+          <w:szCs w:val="24"/>
+        </w:rPr>
+        <w:t>Identificación de ítems de configuración</w:t>
+      </w:r>
+    </w:p>
+    <w:p>
+      <w:pPr>
+        <w:pStyle w:val="Prrafodelista"/>
+        <w:numPr>
+          <w:ilvl w:val="0"/>
+          <w:numId w:val="38"/>
+        </w:numPr>
+        <w:rPr>
+          <w:sz w:val="24"/>
+          <w:szCs w:val="24"/>
+        </w:rPr>
+      </w:pPr>
+      <w:r>
+        <w:rPr>
+          <w:sz w:val="24"/>
+          <w:szCs w:val="24"/>
+        </w:rPr>
+        <w:t>Mantenimiento de descripciones de los ítems de configuración.</w:t>
+      </w:r>
+    </w:p>
+    <w:p>
+      <w:pPr>
+        <w:pStyle w:val="Prrafodelista"/>
+        <w:numPr>
+          <w:ilvl w:val="0"/>
+          <w:numId w:val="38"/>
+        </w:numPr>
+        <w:rPr>
+          <w:sz w:val="24"/>
+          <w:szCs w:val="24"/>
+        </w:rPr>
+      </w:pPr>
+      <w:r>
+        <w:rPr>
+          <w:sz w:val="24"/>
+          <w:szCs w:val="24"/>
+        </w:rPr>
+        <w:t>Establecimiento y administración del repositorio.</w:t>
+      </w:r>
+    </w:p>
+    <w:p>
+      <w:pPr>
+        <w:pStyle w:val="Prrafodelista"/>
+        <w:numPr>
+          <w:ilvl w:val="0"/>
+          <w:numId w:val="38"/>
+        </w:numPr>
+        <w:rPr>
+          <w:sz w:val="24"/>
+          <w:szCs w:val="24"/>
+        </w:rPr>
+      </w:pPr>
+      <w:r>
+        <w:rPr>
+          <w:sz w:val="24"/>
+          <w:szCs w:val="24"/>
+        </w:rPr>
+        <w:t>Mantenimiento de la historia de los ítems.</w:t>
+      </w:r>
+    </w:p>
+    <w:p>
+      <w:pPr>
+        <w:pStyle w:val="Prrafodelista"/>
+        <w:numPr>
+          <w:ilvl w:val="0"/>
+          <w:numId w:val="38"/>
+        </w:numPr>
+        <w:rPr>
+          <w:sz w:val="24"/>
+          <w:szCs w:val="24"/>
+        </w:rPr>
+      </w:pPr>
+      <w:r>
+        <w:rPr>
+          <w:sz w:val="24"/>
+          <w:szCs w:val="24"/>
+        </w:rPr>
+        <w:t>Control de los cambios.</w:t>
+      </w:r>
+    </w:p>
+    <w:p>
+      <w:pPr>
+        <w:pStyle w:val="Prrafodelista"/>
+        <w:numPr>
+          <w:ilvl w:val="0"/>
+          <w:numId w:val="38"/>
+        </w:numPr>
+        <w:rPr>
+          <w:sz w:val="24"/>
+          <w:szCs w:val="24"/>
+        </w:rPr>
+      </w:pPr>
+      <w:r>
+        <w:rPr>
+          <w:sz w:val="24"/>
+          <w:szCs w:val="24"/>
+        </w:rPr>
+        <w:t xml:space="preserve">Construcción de </w:t>
+      </w:r>
+      <w:proofErr w:type="spellStart"/>
+      <w:r>
+        <w:rPr>
+          <w:sz w:val="24"/>
+          <w:szCs w:val="24"/>
+        </w:rPr>
+        <w:t>releases</w:t>
+      </w:r>
+      <w:proofErr w:type="spellEnd"/>
+      <w:r>
+        <w:rPr>
+          <w:sz w:val="24"/>
+          <w:szCs w:val="24"/>
+        </w:rPr>
+        <w:t xml:space="preserve"> de productos.</w:t>
+      </w:r>
+    </w:p>
+    <w:p>
+      <w:pPr>
+        <w:pStyle w:val="Prrafodelista"/>
+        <w:numPr>
+          <w:ilvl w:val="0"/>
+          <w:numId w:val="38"/>
+        </w:numPr>
+        <w:rPr>
+          <w:sz w:val="24"/>
+          <w:szCs w:val="24"/>
+        </w:rPr>
+      </w:pPr>
+      <w:r>
+        <w:rPr>
+          <w:sz w:val="24"/>
+          <w:szCs w:val="24"/>
+        </w:rPr>
+        <w:t>Reporte del estado de la configuración.</w:t>
+      </w:r>
+    </w:p>
+    <w:p>
+      <w:pPr>
+        <w:ind w:left="709"/>
+        <w:rPr>
+          <w:sz w:val="24"/>
+          <w:szCs w:val="24"/>
+        </w:rPr>
       </w:pPr>
     </w:p>
     <w:p>
@@ -1515,23 +1892,465 @@
           <w:tab w:val="left" w:pos="-4395"/>
         </w:tabs>
         <w:ind w:left="284"/>
+        <w:rPr>
+          <w:sz w:val="24"/>
+          <w:szCs w:val="24"/>
+        </w:rPr>
       </w:pPr>
       <w:r>
         <w:rPr>
           <w:rFonts w:eastAsia="Verdana"/>
           <w:b/>
+          <w:sz w:val="24"/>
+          <w:szCs w:val="24"/>
         </w:rPr>
         <w:t>Definiciones</w:t>
       </w:r>
       <w:bookmarkStart w:id="5" w:name="h.tyjcwt" w:colFirst="0" w:colLast="0"/>
       <w:bookmarkEnd w:id="5"/>
     </w:p>
+    <w:tbl>
+      <w:tblPr>
+        <w:tblStyle w:val="Tablaconcuadrcula"/>
+        <w:tblpPr w:leftFromText="141" w:rightFromText="141" w:vertAnchor="text" w:horzAnchor="margin" w:tblpXSpec="center" w:tblpY="215"/>
+        <w:tblW w:w="3939" w:type="pct"/>
+        <w:tblLook w:val="0620" w:firstRow="1" w:lastRow="0" w:firstColumn="0" w:lastColumn="0" w:noHBand="1" w:noVBand="1"/>
+      </w:tblPr>
+      <w:tblGrid>
+        <w:gridCol w:w="3083"/>
+        <w:gridCol w:w="4680"/>
+      </w:tblGrid>
+      <w:tr>
+        <w:trPr>
+          <w:trHeight w:val="426"/>
+        </w:trPr>
+        <w:tc>
+          <w:tcPr>
+            <w:tcW w:w="1986" w:type="pct"/>
+            <w:hideMark/>
+          </w:tcPr>
+          <w:p>
+            <w:pPr>
+              <w:jc w:val="both"/>
+              <w:rPr>
+                <w:b/>
+                <w:sz w:val="24"/>
+                <w:szCs w:val="24"/>
+              </w:rPr>
+            </w:pPr>
+            <w:r>
+              <w:rPr>
+                <w:b/>
+                <w:sz w:val="24"/>
+                <w:szCs w:val="24"/>
+              </w:rPr>
+              <w:t>Acrónimo</w:t>
+            </w:r>
+          </w:p>
+        </w:tc>
+        <w:tc>
+          <w:tcPr>
+            <w:tcW w:w="3014" w:type="pct"/>
+            <w:hideMark/>
+          </w:tcPr>
+          <w:p>
+            <w:pPr>
+              <w:jc w:val="both"/>
+              <w:rPr>
+                <w:b/>
+                <w:sz w:val="24"/>
+                <w:szCs w:val="24"/>
+              </w:rPr>
+            </w:pPr>
+            <w:r>
+              <w:rPr>
+                <w:b/>
+                <w:sz w:val="24"/>
+                <w:szCs w:val="24"/>
+              </w:rPr>
+              <w:t>Significado</w:t>
+            </w:r>
+          </w:p>
+        </w:tc>
+      </w:tr>
+      <w:tr>
+        <w:trPr>
+          <w:trHeight w:val="408"/>
+        </w:trPr>
+        <w:tc>
+          <w:tcPr>
+            <w:tcW w:w="1986" w:type="pct"/>
+            <w:hideMark/>
+          </w:tcPr>
+          <w:p>
+            <w:pPr>
+              <w:jc w:val="both"/>
+              <w:rPr>
+                <w:sz w:val="24"/>
+                <w:szCs w:val="24"/>
+              </w:rPr>
+            </w:pPr>
+            <w:r>
+              <w:rPr>
+                <w:sz w:val="24"/>
+                <w:szCs w:val="24"/>
+              </w:rPr>
+              <w:t>SCM</w:t>
+            </w:r>
+          </w:p>
+        </w:tc>
+        <w:tc>
+          <w:tcPr>
+            <w:tcW w:w="3014" w:type="pct"/>
+            <w:hideMark/>
+          </w:tcPr>
+          <w:p>
+            <w:pPr>
+              <w:jc w:val="both"/>
+              <w:rPr>
+                <w:sz w:val="24"/>
+                <w:szCs w:val="24"/>
+              </w:rPr>
+            </w:pPr>
+            <w:r>
+              <w:rPr>
+                <w:sz w:val="24"/>
+                <w:szCs w:val="24"/>
+              </w:rPr>
+              <w:t>Gestión de Configuración del Software.</w:t>
+            </w:r>
+          </w:p>
+        </w:tc>
+      </w:tr>
+      <w:tr>
+        <w:trPr>
+          <w:trHeight w:val="408"/>
+        </w:trPr>
+        <w:tc>
+          <w:tcPr>
+            <w:tcW w:w="1986" w:type="pct"/>
+            <w:hideMark/>
+          </w:tcPr>
+          <w:p>
+            <w:pPr>
+              <w:jc w:val="both"/>
+              <w:rPr>
+                <w:sz w:val="24"/>
+                <w:szCs w:val="24"/>
+              </w:rPr>
+            </w:pPr>
+            <w:r>
+              <w:rPr>
+                <w:sz w:val="24"/>
+                <w:szCs w:val="24"/>
+              </w:rPr>
+              <w:t>PM</w:t>
+            </w:r>
+          </w:p>
+        </w:tc>
+        <w:tc>
+          <w:tcPr>
+            <w:tcW w:w="3014" w:type="pct"/>
+            <w:hideMark/>
+          </w:tcPr>
+          <w:p>
+            <w:pPr>
+              <w:jc w:val="both"/>
+              <w:rPr>
+                <w:sz w:val="24"/>
+                <w:szCs w:val="24"/>
+              </w:rPr>
+            </w:pPr>
+            <w:r>
+              <w:rPr>
+                <w:sz w:val="24"/>
+                <w:szCs w:val="24"/>
+              </w:rPr>
+              <w:t>Project Manager.</w:t>
+            </w:r>
+          </w:p>
+        </w:tc>
+      </w:tr>
+      <w:tr>
+        <w:trPr>
+          <w:trHeight w:val="408"/>
+        </w:trPr>
+        <w:tc>
+          <w:tcPr>
+            <w:tcW w:w="1986" w:type="pct"/>
+            <w:hideMark/>
+          </w:tcPr>
+          <w:p>
+            <w:pPr>
+              <w:jc w:val="both"/>
+              <w:rPr>
+                <w:sz w:val="24"/>
+                <w:szCs w:val="24"/>
+              </w:rPr>
+            </w:pPr>
+            <w:r>
+              <w:rPr>
+                <w:sz w:val="24"/>
+                <w:szCs w:val="24"/>
+              </w:rPr>
+              <w:t>GC</w:t>
+            </w:r>
+          </w:p>
+        </w:tc>
+        <w:tc>
+          <w:tcPr>
+            <w:tcW w:w="3014" w:type="pct"/>
+            <w:hideMark/>
+          </w:tcPr>
+          <w:p>
+            <w:pPr>
+              <w:jc w:val="both"/>
+              <w:rPr>
+                <w:sz w:val="24"/>
+                <w:szCs w:val="24"/>
+              </w:rPr>
+            </w:pPr>
+            <w:r>
+              <w:rPr>
+                <w:sz w:val="24"/>
+                <w:szCs w:val="24"/>
+              </w:rPr>
+              <w:t xml:space="preserve">Gestor de </w:t>
+            </w:r>
+            <w:r>
+              <w:rPr>
+                <w:sz w:val="24"/>
+                <w:szCs w:val="24"/>
+              </w:rPr>
+              <w:t xml:space="preserve">la </w:t>
+            </w:r>
+            <w:r>
+              <w:rPr>
+                <w:sz w:val="24"/>
+                <w:szCs w:val="24"/>
+              </w:rPr>
+              <w:t>Configuración.</w:t>
+            </w:r>
+          </w:p>
+        </w:tc>
+      </w:tr>
+      <w:tr>
+        <w:trPr>
+          <w:trHeight w:val="408"/>
+        </w:trPr>
+        <w:tc>
+          <w:tcPr>
+            <w:tcW w:w="1986" w:type="pct"/>
+          </w:tcPr>
+          <w:p>
+            <w:pPr>
+              <w:jc w:val="both"/>
+              <w:rPr>
+                <w:sz w:val="24"/>
+                <w:szCs w:val="24"/>
+              </w:rPr>
+            </w:pPr>
+            <w:r>
+              <w:rPr>
+                <w:sz w:val="24"/>
+                <w:szCs w:val="24"/>
+              </w:rPr>
+              <w:t>CCC</w:t>
+            </w:r>
+          </w:p>
+        </w:tc>
+        <w:tc>
+          <w:tcPr>
+            <w:tcW w:w="3014" w:type="pct"/>
+          </w:tcPr>
+          <w:p>
+            <w:pPr>
+              <w:jc w:val="both"/>
+              <w:rPr>
+                <w:sz w:val="24"/>
+                <w:szCs w:val="24"/>
+              </w:rPr>
+            </w:pPr>
+            <w:r>
+              <w:rPr>
+                <w:sz w:val="24"/>
+                <w:szCs w:val="24"/>
+              </w:rPr>
+              <w:t>Comité de Control de Cambios</w:t>
+            </w:r>
+          </w:p>
+        </w:tc>
+      </w:tr>
+      <w:tr>
+        <w:trPr>
+          <w:trHeight w:val="408"/>
+        </w:trPr>
+        <w:tc>
+          <w:tcPr>
+            <w:tcW w:w="1986" w:type="pct"/>
+          </w:tcPr>
+          <w:p>
+            <w:pPr>
+              <w:jc w:val="both"/>
+              <w:rPr>
+                <w:sz w:val="24"/>
+                <w:szCs w:val="24"/>
+              </w:rPr>
+            </w:pPr>
+            <w:r>
+              <w:rPr>
+                <w:sz w:val="24"/>
+                <w:szCs w:val="24"/>
+              </w:rPr>
+              <w:t>MEP</w:t>
+            </w:r>
+          </w:p>
+        </w:tc>
+        <w:tc>
+          <w:tcPr>
+            <w:tcW w:w="3014" w:type="pct"/>
+          </w:tcPr>
+          <w:p>
+            <w:pPr>
+              <w:jc w:val="both"/>
+              <w:rPr>
+                <w:sz w:val="24"/>
+                <w:szCs w:val="24"/>
+              </w:rPr>
+            </w:pPr>
+            <w:r>
+              <w:rPr>
+                <w:rFonts w:eastAsia="Verdana"/>
+                <w:sz w:val="24"/>
+                <w:szCs w:val="24"/>
+              </w:rPr>
+              <w:t>Miembro del Equipo de Proyecto</w:t>
+            </w:r>
+          </w:p>
+        </w:tc>
+      </w:tr>
+    </w:tbl>
     <w:p>
       <w:pPr>
         <w:tabs>
           <w:tab w:val="left" w:pos="-4395"/>
         </w:tabs>
         <w:ind w:left="709"/>
+        <w:rPr>
+          <w:sz w:val="24"/>
+          <w:szCs w:val="24"/>
+        </w:rPr>
+      </w:pPr>
+    </w:p>
+    <w:p>
+      <w:pPr>
+        <w:tabs>
+          <w:tab w:val="left" w:pos="-4395"/>
+        </w:tabs>
+        <w:ind w:left="709"/>
+        <w:rPr>
+          <w:sz w:val="24"/>
+          <w:szCs w:val="24"/>
+        </w:rPr>
+      </w:pPr>
+    </w:p>
+    <w:p>
+      <w:pPr>
+        <w:ind w:left="284"/>
+        <w:rPr>
+          <w:sz w:val="24"/>
+          <w:szCs w:val="24"/>
+        </w:rPr>
+      </w:pPr>
+    </w:p>
+    <w:p>
+      <w:pPr>
+        <w:ind w:left="284"/>
+        <w:rPr>
+          <w:sz w:val="24"/>
+          <w:szCs w:val="24"/>
+        </w:rPr>
+      </w:pPr>
+    </w:p>
+    <w:p>
+      <w:pPr>
+        <w:ind w:left="284"/>
+        <w:rPr>
+          <w:sz w:val="24"/>
+          <w:szCs w:val="24"/>
+        </w:rPr>
+      </w:pPr>
+    </w:p>
+    <w:p>
+      <w:pPr>
+        <w:ind w:left="284"/>
+        <w:rPr>
+          <w:sz w:val="24"/>
+          <w:szCs w:val="24"/>
+        </w:rPr>
+      </w:pPr>
+    </w:p>
+    <w:p>
+      <w:pPr>
+        <w:ind w:left="284"/>
+        <w:rPr>
+          <w:sz w:val="24"/>
+          <w:szCs w:val="24"/>
+        </w:rPr>
+      </w:pPr>
+    </w:p>
+    <w:p>
+      <w:pPr>
+        <w:ind w:left="284"/>
+        <w:rPr>
+          <w:sz w:val="24"/>
+          <w:szCs w:val="24"/>
+        </w:rPr>
+      </w:pPr>
+    </w:p>
+    <w:p>
+      <w:pPr>
+        <w:ind w:left="284"/>
+        <w:rPr>
+          <w:sz w:val="24"/>
+          <w:szCs w:val="24"/>
+        </w:rPr>
+      </w:pPr>
+    </w:p>
+    <w:p>
+      <w:pPr>
+        <w:ind w:left="284"/>
+        <w:rPr>
+          <w:sz w:val="24"/>
+          <w:szCs w:val="24"/>
+        </w:rPr>
+      </w:pPr>
+    </w:p>
+    <w:p>
+      <w:pPr>
+        <w:ind w:left="284"/>
+        <w:rPr>
+          <w:sz w:val="24"/>
+          <w:szCs w:val="24"/>
+        </w:rPr>
+      </w:pPr>
+    </w:p>
+    <w:p>
+      <w:pPr>
+        <w:ind w:left="284"/>
+        <w:rPr>
+          <w:sz w:val="24"/>
+          <w:szCs w:val="24"/>
+        </w:rPr>
+      </w:pPr>
+    </w:p>
+    <w:p>
+      <w:pPr>
+        <w:ind w:left="284"/>
+        <w:rPr>
+          <w:sz w:val="24"/>
+          <w:szCs w:val="24"/>
+        </w:rPr>
       </w:pPr>
     </w:p>
     <w:p>
@@ -1541,23 +2360,131 @@
           <w:numId w:val="2"/>
         </w:numPr>
         <w:ind w:left="284"/>
+        <w:rPr>
+          <w:sz w:val="24"/>
+          <w:szCs w:val="24"/>
+        </w:rPr>
       </w:pPr>
       <w:r>
         <w:rPr>
           <w:rFonts w:eastAsia="Verdana"/>
           <w:b/>
-        </w:rPr>
+          <w:sz w:val="24"/>
+          <w:szCs w:val="24"/>
+        </w:rPr>
+        <w:lastRenderedPageBreak/>
         <w:t>Referencias</w:t>
       </w:r>
     </w:p>
     <w:p>
       <w:pPr>
-        <w:ind w:left="709"/>
-      </w:pPr>
+        <w:pStyle w:val="Prrafodelista"/>
+        <w:numPr>
+          <w:ilvl w:val="0"/>
+          <w:numId w:val="39"/>
+        </w:numPr>
+        <w:rPr>
+          <w:sz w:val="24"/>
+          <w:szCs w:val="24"/>
+        </w:rPr>
+      </w:pPr>
+      <w:r>
+        <w:rPr>
+          <w:sz w:val="24"/>
+          <w:szCs w:val="24"/>
+        </w:rPr>
+        <w:t>Cronograma de</w:t>
+      </w:r>
+      <w:r>
+        <w:rPr>
+          <w:sz w:val="24"/>
+          <w:szCs w:val="24"/>
+        </w:rPr>
+        <w:t>l Plan</w:t>
+      </w:r>
+      <w:r>
+        <w:rPr>
+          <w:sz w:val="24"/>
+          <w:szCs w:val="24"/>
+        </w:rPr>
+        <w:t xml:space="preserve"> </w:t>
+      </w:r>
+      <w:r>
+        <w:rPr>
+          <w:sz w:val="24"/>
+          <w:szCs w:val="24"/>
+        </w:rPr>
+        <w:t xml:space="preserve">de </w:t>
+      </w:r>
+      <w:r>
+        <w:rPr>
+          <w:sz w:val="24"/>
+          <w:szCs w:val="24"/>
+        </w:rPr>
+        <w:t>Gestión de la configuración (C</w:t>
+      </w:r>
+      <w:r>
+        <w:rPr>
+          <w:sz w:val="24"/>
+          <w:szCs w:val="24"/>
+        </w:rPr>
+        <w:t>P</w:t>
+      </w:r>
+      <w:r>
+        <w:rPr>
+          <w:sz w:val="24"/>
+          <w:szCs w:val="24"/>
+        </w:rPr>
+        <w:t>GC).</w:t>
+      </w:r>
+    </w:p>
+    <w:p>
+      <w:pPr>
+        <w:pStyle w:val="Prrafodelista"/>
+        <w:numPr>
+          <w:ilvl w:val="0"/>
+          <w:numId w:val="39"/>
+        </w:numPr>
+        <w:rPr>
+          <w:sz w:val="24"/>
+          <w:szCs w:val="24"/>
+        </w:rPr>
+      </w:pPr>
+      <w:r>
+        <w:rPr>
+          <w:sz w:val="24"/>
+          <w:szCs w:val="24"/>
+        </w:rPr>
+        <w:t>Políticas propias de la empresa.</w:t>
+      </w:r>
+    </w:p>
+    <w:p>
+      <w:pPr>
+        <w:pStyle w:val="Prrafodelista"/>
+        <w:numPr>
+          <w:ilvl w:val="0"/>
+          <w:numId w:val="39"/>
+        </w:numPr>
+        <w:rPr>
+          <w:sz w:val="24"/>
+          <w:szCs w:val="24"/>
+        </w:rPr>
+      </w:pPr>
+      <w:r>
+        <w:rPr>
+          <w:sz w:val="24"/>
+          <w:szCs w:val="24"/>
+        </w:rPr>
+        <w:t>Ítems desarrollados por el equipo de desarrollo.</w:t>
+      </w:r>
     </w:p>
     <w:p>
       <w:pPr>
         <w:jc w:val="both"/>
+        <w:rPr>
+          <w:sz w:val="24"/>
+          <w:szCs w:val="24"/>
+        </w:rPr>
       </w:pPr>
     </w:p>
     <w:p>
@@ -1570,6 +2497,8 @@
           <w:tab w:val="left" w:pos="284"/>
         </w:tabs>
         <w:rPr>
+          <w:sz w:val="24"/>
+          <w:szCs w:val="24"/>
           <w:u w:val="single"/>
         </w:rPr>
       </w:pPr>
@@ -1577,7 +2506,8 @@
         <w:rPr>
           <w:rFonts w:eastAsia="Verdana"/>
           <w:b/>
-          <w:sz w:val="22"/>
+          <w:sz w:val="24"/>
+          <w:szCs w:val="24"/>
           <w:u w:val="single"/>
         </w:rPr>
         <w:t>Gestión de Configuración del Software (SCM)</w:t>
@@ -1589,6 +2519,8 @@
           <w:tab w:val="left" w:pos="284"/>
         </w:tabs>
         <w:rPr>
+          <w:sz w:val="24"/>
+          <w:szCs w:val="24"/>
           <w:u w:val="single"/>
         </w:rPr>
       </w:pPr>
@@ -1603,12 +2535,16 @@
         <w:rPr>
           <w:rFonts w:eastAsia="Verdana"/>
           <w:b/>
+          <w:sz w:val="24"/>
+          <w:szCs w:val="24"/>
         </w:rPr>
       </w:pPr>
       <w:r>
         <w:rPr>
           <w:rFonts w:eastAsia="Verdana"/>
           <w:b/>
+          <w:sz w:val="24"/>
+          <w:szCs w:val="24"/>
         </w:rPr>
         <w:t>Organización de SCM</w:t>
       </w:r>
@@ -1621,6 +2557,32 @@
         <w:rPr>
           <w:rFonts w:eastAsia="Verdana"/>
           <w:b/>
+          <w:sz w:val="24"/>
+          <w:szCs w:val="24"/>
+        </w:rPr>
+      </w:pPr>
+    </w:p>
+    <w:p>
+      <w:pPr>
+        <w:ind w:left="709"/>
+        <w:rPr>
+          <w:rFonts w:eastAsia="Verdana"/>
+          <w:b/>
+          <w:sz w:val="24"/>
+          <w:szCs w:val="24"/>
+        </w:rPr>
+      </w:pPr>
+      <w:bookmarkStart w:id="7" w:name="_GoBack"/>
+      <w:bookmarkEnd w:id="7"/>
+    </w:p>
+    <w:p>
+      <w:pPr>
+        <w:ind w:left="709"/>
+        <w:rPr>
+          <w:rFonts w:eastAsia="Verdana"/>
+          <w:b/>
+          <w:sz w:val="24"/>
+          <w:szCs w:val="24"/>
         </w:rPr>
       </w:pPr>
     </w:p>
@@ -1637,12 +2599,16 @@
         <w:rPr>
           <w:rFonts w:eastAsia="Verdana"/>
           <w:b/>
+          <w:sz w:val="24"/>
+          <w:szCs w:val="24"/>
         </w:rPr>
       </w:pPr>
       <w:r>
         <w:rPr>
           <w:rFonts w:eastAsia="Verdana"/>
           <w:b/>
+          <w:sz w:val="24"/>
+          <w:szCs w:val="24"/>
         </w:rPr>
         <w:t xml:space="preserve">Responsabilidades de SCM </w:t>
       </w:r>
@@ -1656,6 +2622,2223 @@
         <w:rPr>
           <w:rFonts w:eastAsia="Verdana"/>
           <w:b/>
+          <w:sz w:val="24"/>
+          <w:szCs w:val="24"/>
+        </w:rPr>
+      </w:pPr>
+    </w:p>
+    <w:p>
+      <w:pPr>
+        <w:tabs>
+          <w:tab w:val="left" w:pos="-4820"/>
+        </w:tabs>
+        <w:ind w:left="709"/>
+        <w:rPr>
+          <w:rFonts w:eastAsia="Verdana"/>
+          <w:i/>
+          <w:sz w:val="24"/>
+          <w:szCs w:val="24"/>
+        </w:rPr>
+      </w:pPr>
+      <w:r>
+        <w:rPr>
+          <w:rFonts w:eastAsia="Verdana"/>
+          <w:i/>
+          <w:sz w:val="24"/>
+          <w:szCs w:val="24"/>
+        </w:rPr>
+        <w:t xml:space="preserve">2.2.1. </w:t>
+      </w:r>
+      <w:r>
+        <w:rPr>
+          <w:rFonts w:eastAsia="Verdana"/>
+          <w:i/>
+          <w:sz w:val="24"/>
+          <w:szCs w:val="24"/>
+        </w:rPr>
+        <w:t xml:space="preserve"> Roles:</w:t>
+      </w:r>
+    </w:p>
+    <w:p>
+      <w:pPr>
+        <w:tabs>
+          <w:tab w:val="left" w:pos="-4820"/>
+        </w:tabs>
+        <w:ind w:left="709"/>
+        <w:rPr>
+          <w:rFonts w:eastAsia="Verdana"/>
+          <w:b/>
+          <w:sz w:val="24"/>
+          <w:szCs w:val="24"/>
+        </w:rPr>
+      </w:pPr>
+    </w:p>
+    <w:tbl>
+      <w:tblPr>
+        <w:tblStyle w:val="Listaclara"/>
+        <w:tblpPr w:leftFromText="141" w:rightFromText="141" w:vertAnchor="text" w:horzAnchor="margin" w:tblpXSpec="center" w:tblpY="215"/>
+        <w:tblW w:w="4998" w:type="pct"/>
+        <w:tblLook w:val="0620" w:firstRow="1" w:lastRow="0" w:firstColumn="0" w:lastColumn="0" w:noHBand="1" w:noVBand="1"/>
+      </w:tblPr>
+      <w:tblGrid>
+        <w:gridCol w:w="1759"/>
+        <w:gridCol w:w="2697"/>
+        <w:gridCol w:w="2697"/>
+        <w:gridCol w:w="2697"/>
+      </w:tblGrid>
+      <w:tr>
+        <w:trPr>
+          <w:cnfStyle w:val="100000000000" w:firstRow="1" w:lastRow="0" w:firstColumn="0" w:lastColumn="0" w:oddVBand="0" w:evenVBand="0" w:oddHBand="0" w:evenHBand="0" w:firstRowFirstColumn="0" w:firstRowLastColumn="0" w:lastRowFirstColumn="0" w:lastRowLastColumn="0"/>
+          <w:trHeight w:val="426"/>
+        </w:trPr>
+        <w:tc>
+          <w:tcPr>
+            <w:tcW w:w="893" w:type="pct"/>
+            <w:tcBorders>
+              <w:bottom w:val="single" w:sz="4" w:space="0" w:color="auto"/>
+            </w:tcBorders>
+          </w:tcPr>
+          <w:p>
+            <w:pPr>
+              <w:jc w:val="center"/>
+              <w:rPr>
+                <w:rFonts w:eastAsia="Verdana"/>
+                <w:color w:val="FFFFFF" w:themeColor="background1"/>
+                <w:sz w:val="24"/>
+                <w:szCs w:val="24"/>
+              </w:rPr>
+            </w:pPr>
+            <w:r>
+              <w:rPr>
+                <w:rFonts w:eastAsia="Verdana"/>
+                <w:color w:val="FFFFFF" w:themeColor="background1"/>
+                <w:sz w:val="24"/>
+                <w:szCs w:val="24"/>
+              </w:rPr>
+              <w:t>Rol</w:t>
+            </w:r>
+          </w:p>
+        </w:tc>
+        <w:tc>
+          <w:tcPr>
+            <w:tcW w:w="1369" w:type="pct"/>
+            <w:tcBorders>
+              <w:bottom w:val="single" w:sz="4" w:space="0" w:color="auto"/>
+            </w:tcBorders>
+          </w:tcPr>
+          <w:p>
+            <w:pPr>
+              <w:ind w:left="-58"/>
+              <w:jc w:val="center"/>
+              <w:rPr>
+                <w:rFonts w:eastAsia="Verdana"/>
+                <w:color w:val="FFFFFF" w:themeColor="background1"/>
+                <w:sz w:val="24"/>
+                <w:szCs w:val="24"/>
+              </w:rPr>
+            </w:pPr>
+            <w:r>
+              <w:rPr>
+                <w:rFonts w:eastAsia="Verdana"/>
+                <w:color w:val="FFFFFF" w:themeColor="background1"/>
+                <w:sz w:val="24"/>
+                <w:szCs w:val="24"/>
+              </w:rPr>
+              <w:t>Persona Asignada</w:t>
+            </w:r>
+          </w:p>
+        </w:tc>
+        <w:tc>
+          <w:tcPr>
+            <w:tcW w:w="1369" w:type="pct"/>
+            <w:tcBorders>
+              <w:bottom w:val="single" w:sz="4" w:space="0" w:color="auto"/>
+            </w:tcBorders>
+          </w:tcPr>
+          <w:p>
+            <w:pPr>
+              <w:ind w:left="-61"/>
+              <w:jc w:val="center"/>
+              <w:rPr>
+                <w:rFonts w:eastAsia="Verdana"/>
+                <w:color w:val="FFFFFF" w:themeColor="background1"/>
+                <w:sz w:val="24"/>
+                <w:szCs w:val="24"/>
+              </w:rPr>
+            </w:pPr>
+            <w:r>
+              <w:rPr>
+                <w:rFonts w:eastAsia="Verdana"/>
+                <w:color w:val="FFFFFF" w:themeColor="background1"/>
+                <w:sz w:val="24"/>
+                <w:szCs w:val="24"/>
+              </w:rPr>
+              <w:t>Responsabilidades</w:t>
+            </w:r>
+          </w:p>
+        </w:tc>
+        <w:tc>
+          <w:tcPr>
+            <w:tcW w:w="1369" w:type="pct"/>
+            <w:tcBorders>
+              <w:bottom w:val="single" w:sz="4" w:space="0" w:color="auto"/>
+            </w:tcBorders>
+          </w:tcPr>
+          <w:p>
+            <w:pPr>
+              <w:ind w:left="-65"/>
+              <w:jc w:val="center"/>
+              <w:rPr>
+                <w:rFonts w:eastAsia="Verdana"/>
+                <w:color w:val="FFFFFF" w:themeColor="background1"/>
+                <w:sz w:val="24"/>
+                <w:szCs w:val="24"/>
+              </w:rPr>
+            </w:pPr>
+            <w:r>
+              <w:rPr>
+                <w:rFonts w:eastAsia="Verdana"/>
+                <w:color w:val="FFFFFF" w:themeColor="background1"/>
+                <w:sz w:val="24"/>
+                <w:szCs w:val="24"/>
+              </w:rPr>
+              <w:t>Nivel de Autoridad</w:t>
+            </w:r>
+          </w:p>
+        </w:tc>
+      </w:tr>
+      <w:tr>
+        <w:trPr>
+          <w:trHeight w:val="408"/>
+        </w:trPr>
+        <w:tc>
+          <w:tcPr>
+            <w:tcW w:w="893" w:type="pct"/>
+            <w:tcBorders>
+              <w:top w:val="single" w:sz="4" w:space="0" w:color="auto"/>
+              <w:left w:val="single" w:sz="4" w:space="0" w:color="auto"/>
+              <w:bottom w:val="single" w:sz="4" w:space="0" w:color="auto"/>
+              <w:right w:val="single" w:sz="4" w:space="0" w:color="auto"/>
+            </w:tcBorders>
+          </w:tcPr>
+          <w:p>
+            <w:pPr>
+              <w:tabs>
+                <w:tab w:val="left" w:pos="-7230"/>
+              </w:tabs>
+              <w:jc w:val="center"/>
+              <w:rPr>
+                <w:rFonts w:eastAsia="Verdana"/>
+                <w:sz w:val="24"/>
+                <w:szCs w:val="24"/>
+              </w:rPr>
+            </w:pPr>
+            <w:r>
+              <w:rPr>
+                <w:rFonts w:eastAsia="Verdana"/>
+                <w:sz w:val="24"/>
+                <w:szCs w:val="24"/>
+              </w:rPr>
+              <w:t>PM</w:t>
+            </w:r>
+          </w:p>
+        </w:tc>
+        <w:tc>
+          <w:tcPr>
+            <w:tcW w:w="1369" w:type="pct"/>
+            <w:tcBorders>
+              <w:top w:val="single" w:sz="4" w:space="0" w:color="auto"/>
+              <w:left w:val="single" w:sz="4" w:space="0" w:color="auto"/>
+              <w:bottom w:val="single" w:sz="4" w:space="0" w:color="auto"/>
+              <w:right w:val="single" w:sz="4" w:space="0" w:color="auto"/>
+            </w:tcBorders>
+          </w:tcPr>
+          <w:p>
+            <w:pPr>
+              <w:jc w:val="center"/>
+              <w:rPr>
+                <w:rFonts w:eastAsia="Verdana"/>
+                <w:sz w:val="24"/>
+                <w:szCs w:val="24"/>
+              </w:rPr>
+            </w:pPr>
+            <w:r>
+              <w:rPr>
+                <w:rFonts w:eastAsia="Verdana"/>
+                <w:sz w:val="24"/>
+                <w:szCs w:val="24"/>
+              </w:rPr>
+              <w:t>Cesar Zegarra</w:t>
+            </w:r>
+          </w:p>
+        </w:tc>
+        <w:tc>
+          <w:tcPr>
+            <w:tcW w:w="1369" w:type="pct"/>
+            <w:tcBorders>
+              <w:top w:val="single" w:sz="4" w:space="0" w:color="auto"/>
+              <w:left w:val="single" w:sz="4" w:space="0" w:color="auto"/>
+              <w:bottom w:val="single" w:sz="4" w:space="0" w:color="auto"/>
+              <w:right w:val="single" w:sz="4" w:space="0" w:color="auto"/>
+            </w:tcBorders>
+          </w:tcPr>
+          <w:p>
+            <w:pPr>
+              <w:tabs>
+                <w:tab w:val="left" w:pos="284"/>
+              </w:tabs>
+              <w:jc w:val="both"/>
+              <w:rPr>
+                <w:rFonts w:eastAsia="Verdana"/>
+                <w:sz w:val="24"/>
+                <w:szCs w:val="24"/>
+              </w:rPr>
+            </w:pPr>
+            <w:r>
+              <w:rPr>
+                <w:rFonts w:eastAsia="Verdana"/>
+                <w:sz w:val="24"/>
+                <w:szCs w:val="24"/>
+              </w:rPr>
+              <w:t xml:space="preserve">Supervisar </w:t>
+            </w:r>
+            <w:r>
+              <w:rPr>
+                <w:rFonts w:eastAsia="Verdana"/>
+                <w:sz w:val="24"/>
+                <w:szCs w:val="24"/>
+              </w:rPr>
+              <w:t>el funcionamiento de la SCM y que se lleve a cabo en el proyecto que tenga asignado</w:t>
+            </w:r>
+          </w:p>
+        </w:tc>
+        <w:tc>
+          <w:tcPr>
+            <w:tcW w:w="1369" w:type="pct"/>
+            <w:tcBorders>
+              <w:top w:val="single" w:sz="4" w:space="0" w:color="auto"/>
+              <w:left w:val="single" w:sz="4" w:space="0" w:color="auto"/>
+              <w:bottom w:val="single" w:sz="4" w:space="0" w:color="auto"/>
+              <w:right w:val="single" w:sz="4" w:space="0" w:color="auto"/>
+            </w:tcBorders>
+          </w:tcPr>
+          <w:p>
+            <w:pPr>
+              <w:ind w:left="-65"/>
+              <w:jc w:val="both"/>
+              <w:rPr>
+                <w:rFonts w:eastAsia="Verdana"/>
+                <w:sz w:val="24"/>
+                <w:szCs w:val="24"/>
+              </w:rPr>
+            </w:pPr>
+            <w:r>
+              <w:rPr>
+                <w:rFonts w:eastAsia="Verdana"/>
+                <w:sz w:val="24"/>
+                <w:szCs w:val="24"/>
+              </w:rPr>
+              <w:t>Autoridad total sobre el proyecto asignado.</w:t>
+            </w:r>
+          </w:p>
+        </w:tc>
+      </w:tr>
+      <w:tr>
+        <w:trPr>
+          <w:trHeight w:val="408"/>
+        </w:trPr>
+        <w:tc>
+          <w:tcPr>
+            <w:tcW w:w="893" w:type="pct"/>
+            <w:tcBorders>
+              <w:top w:val="single" w:sz="4" w:space="0" w:color="auto"/>
+              <w:left w:val="single" w:sz="4" w:space="0" w:color="auto"/>
+              <w:bottom w:val="single" w:sz="4" w:space="0" w:color="auto"/>
+              <w:right w:val="single" w:sz="4" w:space="0" w:color="auto"/>
+            </w:tcBorders>
+          </w:tcPr>
+          <w:p>
+            <w:pPr>
+              <w:jc w:val="center"/>
+              <w:rPr>
+                <w:rFonts w:eastAsia="Verdana"/>
+                <w:sz w:val="24"/>
+                <w:szCs w:val="24"/>
+              </w:rPr>
+            </w:pPr>
+            <w:r>
+              <w:rPr>
+                <w:rFonts w:eastAsia="Verdana"/>
+                <w:sz w:val="24"/>
+                <w:szCs w:val="24"/>
+              </w:rPr>
+              <w:t>GC</w:t>
+            </w:r>
+          </w:p>
+        </w:tc>
+        <w:tc>
+          <w:tcPr>
+            <w:tcW w:w="1369" w:type="pct"/>
+            <w:tcBorders>
+              <w:top w:val="single" w:sz="4" w:space="0" w:color="auto"/>
+              <w:left w:val="single" w:sz="4" w:space="0" w:color="auto"/>
+              <w:bottom w:val="single" w:sz="4" w:space="0" w:color="auto"/>
+              <w:right w:val="single" w:sz="4" w:space="0" w:color="auto"/>
+            </w:tcBorders>
+          </w:tcPr>
+          <w:p>
+            <w:pPr>
+              <w:tabs>
+                <w:tab w:val="left" w:pos="284"/>
+              </w:tabs>
+              <w:jc w:val="center"/>
+              <w:rPr>
+                <w:rFonts w:eastAsia="Verdana"/>
+                <w:sz w:val="24"/>
+                <w:szCs w:val="24"/>
+              </w:rPr>
+            </w:pPr>
+            <w:r>
+              <w:rPr>
+                <w:rFonts w:eastAsia="Verdana"/>
+                <w:sz w:val="24"/>
+                <w:szCs w:val="24"/>
+              </w:rPr>
+              <w:t>Alexander Huaman</w:t>
+            </w:r>
+          </w:p>
+        </w:tc>
+        <w:tc>
+          <w:tcPr>
+            <w:tcW w:w="1369" w:type="pct"/>
+            <w:tcBorders>
+              <w:top w:val="single" w:sz="4" w:space="0" w:color="auto"/>
+              <w:left w:val="single" w:sz="4" w:space="0" w:color="auto"/>
+              <w:bottom w:val="single" w:sz="4" w:space="0" w:color="auto"/>
+              <w:right w:val="single" w:sz="4" w:space="0" w:color="auto"/>
+            </w:tcBorders>
+          </w:tcPr>
+          <w:p>
+            <w:pPr>
+              <w:tabs>
+                <w:tab w:val="left" w:pos="284"/>
+              </w:tabs>
+              <w:jc w:val="both"/>
+              <w:rPr>
+                <w:rFonts w:eastAsia="Verdana"/>
+                <w:sz w:val="24"/>
+                <w:szCs w:val="24"/>
+              </w:rPr>
+            </w:pPr>
+            <w:r>
+              <w:rPr>
+                <w:rFonts w:eastAsia="Verdana"/>
+                <w:sz w:val="24"/>
+                <w:szCs w:val="24"/>
+              </w:rPr>
+              <w:t>Controlar y ejecutar las tareas de la SCM en los diferentes proyectos.</w:t>
+            </w:r>
+          </w:p>
+        </w:tc>
+        <w:tc>
+          <w:tcPr>
+            <w:tcW w:w="1369" w:type="pct"/>
+            <w:tcBorders>
+              <w:top w:val="single" w:sz="4" w:space="0" w:color="auto"/>
+              <w:left w:val="single" w:sz="4" w:space="0" w:color="auto"/>
+              <w:bottom w:val="single" w:sz="4" w:space="0" w:color="auto"/>
+              <w:right w:val="single" w:sz="4" w:space="0" w:color="auto"/>
+            </w:tcBorders>
+          </w:tcPr>
+          <w:p>
+            <w:pPr>
+              <w:ind w:left="-65"/>
+              <w:jc w:val="both"/>
+              <w:rPr>
+                <w:rFonts w:eastAsia="Verdana"/>
+                <w:sz w:val="24"/>
+                <w:szCs w:val="24"/>
+              </w:rPr>
+            </w:pPr>
+            <w:r>
+              <w:rPr>
+                <w:rFonts w:eastAsia="Verdana"/>
+                <w:sz w:val="24"/>
+                <w:szCs w:val="24"/>
+              </w:rPr>
+              <w:t>Autoridad para realizar las funciones de la SCM</w:t>
+            </w:r>
+          </w:p>
+        </w:tc>
+      </w:tr>
+      <w:tr>
+        <w:trPr>
+          <w:trHeight w:val="408"/>
+        </w:trPr>
+        <w:tc>
+          <w:tcPr>
+            <w:tcW w:w="893" w:type="pct"/>
+            <w:tcBorders>
+              <w:top w:val="single" w:sz="4" w:space="0" w:color="auto"/>
+              <w:left w:val="single" w:sz="4" w:space="0" w:color="auto"/>
+              <w:bottom w:val="single" w:sz="4" w:space="0" w:color="auto"/>
+              <w:right w:val="single" w:sz="4" w:space="0" w:color="auto"/>
+            </w:tcBorders>
+          </w:tcPr>
+          <w:p>
+            <w:pPr>
+              <w:jc w:val="center"/>
+              <w:rPr>
+                <w:rFonts w:eastAsia="Verdana"/>
+                <w:sz w:val="24"/>
+                <w:szCs w:val="24"/>
+              </w:rPr>
+            </w:pPr>
+            <w:r>
+              <w:rPr>
+                <w:rFonts w:eastAsia="Verdana"/>
+                <w:sz w:val="24"/>
+                <w:szCs w:val="24"/>
+              </w:rPr>
+              <w:t>CCC</w:t>
+            </w:r>
+          </w:p>
+        </w:tc>
+        <w:tc>
+          <w:tcPr>
+            <w:tcW w:w="1369" w:type="pct"/>
+            <w:tcBorders>
+              <w:top w:val="single" w:sz="4" w:space="0" w:color="auto"/>
+              <w:left w:val="single" w:sz="4" w:space="0" w:color="auto"/>
+              <w:bottom w:val="single" w:sz="4" w:space="0" w:color="auto"/>
+              <w:right w:val="single" w:sz="4" w:space="0" w:color="auto"/>
+            </w:tcBorders>
+          </w:tcPr>
+          <w:p>
+            <w:pPr>
+              <w:tabs>
+                <w:tab w:val="left" w:pos="284"/>
+              </w:tabs>
+              <w:jc w:val="center"/>
+              <w:rPr>
+                <w:rFonts w:eastAsia="Verdana"/>
+                <w:sz w:val="24"/>
+                <w:szCs w:val="24"/>
+              </w:rPr>
+            </w:pPr>
+            <w:r>
+              <w:rPr>
+                <w:rFonts w:eastAsia="Verdana"/>
+                <w:sz w:val="24"/>
+                <w:szCs w:val="24"/>
+              </w:rPr>
+              <w:t>Cesar Zegarra, Alexand</w:t>
+            </w:r>
+            <w:r>
+              <w:rPr>
+                <w:rFonts w:eastAsia="Verdana"/>
+                <w:sz w:val="24"/>
+                <w:szCs w:val="24"/>
+              </w:rPr>
+              <w:t>er Huaman, Dennis Torres, Juan Guerrero</w:t>
+            </w:r>
+          </w:p>
+        </w:tc>
+        <w:tc>
+          <w:tcPr>
+            <w:tcW w:w="1369" w:type="pct"/>
+            <w:tcBorders>
+              <w:top w:val="single" w:sz="4" w:space="0" w:color="auto"/>
+              <w:left w:val="single" w:sz="4" w:space="0" w:color="auto"/>
+              <w:bottom w:val="single" w:sz="4" w:space="0" w:color="auto"/>
+              <w:right w:val="single" w:sz="4" w:space="0" w:color="auto"/>
+            </w:tcBorders>
+          </w:tcPr>
+          <w:p>
+            <w:pPr>
+              <w:tabs>
+                <w:tab w:val="left" w:pos="284"/>
+              </w:tabs>
+              <w:jc w:val="both"/>
+              <w:rPr>
+                <w:rFonts w:eastAsia="Verdana"/>
+                <w:sz w:val="24"/>
+                <w:szCs w:val="24"/>
+              </w:rPr>
+            </w:pPr>
+            <w:r>
+              <w:rPr>
+                <w:rFonts w:eastAsia="Verdana"/>
+                <w:sz w:val="24"/>
+                <w:szCs w:val="24"/>
+              </w:rPr>
+              <w:t xml:space="preserve">Grupo responsable </w:t>
+            </w:r>
+            <w:r>
+              <w:rPr>
+                <w:rFonts w:eastAsia="Verdana"/>
+                <w:sz w:val="24"/>
+                <w:szCs w:val="24"/>
+              </w:rPr>
+              <w:t xml:space="preserve"> de procesar las solicitudes de cambio que afectan a ítems bajo</w:t>
+            </w:r>
+            <w:r>
+              <w:rPr>
+                <w:rFonts w:eastAsia="Verdana"/>
+                <w:sz w:val="24"/>
+                <w:szCs w:val="24"/>
+              </w:rPr>
+              <w:t xml:space="preserve"> una</w:t>
+            </w:r>
+            <w:r>
+              <w:rPr>
+                <w:rFonts w:eastAsia="Verdana"/>
+                <w:sz w:val="24"/>
+                <w:szCs w:val="24"/>
+              </w:rPr>
+              <w:t xml:space="preserve"> línea base.</w:t>
+            </w:r>
+          </w:p>
+        </w:tc>
+        <w:tc>
+          <w:tcPr>
+            <w:tcW w:w="1369" w:type="pct"/>
+            <w:tcBorders>
+              <w:top w:val="single" w:sz="4" w:space="0" w:color="auto"/>
+              <w:left w:val="single" w:sz="4" w:space="0" w:color="auto"/>
+              <w:bottom w:val="single" w:sz="4" w:space="0" w:color="auto"/>
+              <w:right w:val="single" w:sz="4" w:space="0" w:color="auto"/>
+            </w:tcBorders>
+          </w:tcPr>
+          <w:p>
+            <w:pPr>
+              <w:ind w:left="-65"/>
+              <w:jc w:val="both"/>
+              <w:rPr>
+                <w:rFonts w:eastAsia="Verdana"/>
+                <w:sz w:val="24"/>
+                <w:szCs w:val="24"/>
+              </w:rPr>
+            </w:pPr>
+            <w:r>
+              <w:rPr>
+                <w:rFonts w:eastAsia="Verdana"/>
+                <w:sz w:val="24"/>
+                <w:szCs w:val="24"/>
+              </w:rPr>
+              <w:t>Autoridad sobre los cambios que pueden realizarse en cada proyecto.</w:t>
+            </w:r>
+          </w:p>
+        </w:tc>
+      </w:tr>
+      <w:tr>
+        <w:trPr>
+          <w:trHeight w:val="408"/>
+        </w:trPr>
+        <w:tc>
+          <w:tcPr>
+            <w:tcW w:w="893" w:type="pct"/>
+            <w:tcBorders>
+              <w:top w:val="single" w:sz="4" w:space="0" w:color="auto"/>
+              <w:left w:val="single" w:sz="4" w:space="0" w:color="auto"/>
+              <w:bottom w:val="single" w:sz="4" w:space="0" w:color="auto"/>
+              <w:right w:val="single" w:sz="4" w:space="0" w:color="auto"/>
+            </w:tcBorders>
+          </w:tcPr>
+          <w:p>
+            <w:pPr>
+              <w:jc w:val="center"/>
+              <w:rPr>
+                <w:rFonts w:eastAsia="Verdana"/>
+                <w:sz w:val="24"/>
+                <w:szCs w:val="24"/>
+              </w:rPr>
+            </w:pPr>
+            <w:r>
+              <w:rPr>
+                <w:rFonts w:eastAsia="Verdana"/>
+                <w:sz w:val="24"/>
+                <w:szCs w:val="24"/>
+              </w:rPr>
+              <w:t>Bibliotecario</w:t>
+            </w:r>
+          </w:p>
+        </w:tc>
+        <w:tc>
+          <w:tcPr>
+            <w:tcW w:w="1369" w:type="pct"/>
+            <w:tcBorders>
+              <w:top w:val="single" w:sz="4" w:space="0" w:color="auto"/>
+              <w:left w:val="single" w:sz="4" w:space="0" w:color="auto"/>
+              <w:bottom w:val="single" w:sz="4" w:space="0" w:color="auto"/>
+              <w:right w:val="single" w:sz="4" w:space="0" w:color="auto"/>
+            </w:tcBorders>
+          </w:tcPr>
+          <w:p>
+            <w:pPr>
+              <w:tabs>
+                <w:tab w:val="left" w:pos="284"/>
+              </w:tabs>
+              <w:jc w:val="center"/>
+              <w:rPr>
+                <w:rFonts w:eastAsia="Verdana"/>
+                <w:sz w:val="24"/>
+                <w:szCs w:val="24"/>
+              </w:rPr>
+            </w:pPr>
+            <w:r>
+              <w:rPr>
+                <w:rFonts w:eastAsia="Verdana"/>
+                <w:sz w:val="24"/>
+                <w:szCs w:val="24"/>
+              </w:rPr>
+              <w:t>Ricardo Díaz</w:t>
+            </w:r>
+          </w:p>
+        </w:tc>
+        <w:tc>
+          <w:tcPr>
+            <w:tcW w:w="1369" w:type="pct"/>
+            <w:tcBorders>
+              <w:top w:val="single" w:sz="4" w:space="0" w:color="auto"/>
+              <w:left w:val="single" w:sz="4" w:space="0" w:color="auto"/>
+              <w:bottom w:val="single" w:sz="4" w:space="0" w:color="auto"/>
+              <w:right w:val="single" w:sz="4" w:space="0" w:color="auto"/>
+            </w:tcBorders>
+          </w:tcPr>
+          <w:p>
+            <w:pPr>
+              <w:tabs>
+                <w:tab w:val="left" w:pos="284"/>
+              </w:tabs>
+              <w:jc w:val="both"/>
+              <w:rPr>
+                <w:rFonts w:eastAsia="Verdana"/>
+                <w:sz w:val="24"/>
+                <w:szCs w:val="24"/>
+              </w:rPr>
+            </w:pPr>
+            <w:r>
+              <w:rPr>
+                <w:rFonts w:eastAsia="Verdana"/>
+                <w:sz w:val="24"/>
+                <w:szCs w:val="24"/>
+              </w:rPr>
+              <w:t>Crear, definir y autorizar accesos sobre el repositorio de trabajo para la empresa.</w:t>
+            </w:r>
+          </w:p>
+        </w:tc>
+        <w:tc>
+          <w:tcPr>
+            <w:tcW w:w="1369" w:type="pct"/>
+            <w:tcBorders>
+              <w:top w:val="single" w:sz="4" w:space="0" w:color="auto"/>
+              <w:left w:val="single" w:sz="4" w:space="0" w:color="auto"/>
+              <w:bottom w:val="single" w:sz="4" w:space="0" w:color="auto"/>
+              <w:right w:val="single" w:sz="4" w:space="0" w:color="auto"/>
+            </w:tcBorders>
+          </w:tcPr>
+          <w:p>
+            <w:pPr>
+              <w:ind w:left="-65"/>
+              <w:jc w:val="both"/>
+              <w:rPr>
+                <w:rFonts w:eastAsia="Verdana"/>
+                <w:sz w:val="24"/>
+                <w:szCs w:val="24"/>
+              </w:rPr>
+            </w:pPr>
+            <w:r>
+              <w:rPr>
+                <w:rFonts w:eastAsia="Verdana"/>
+                <w:sz w:val="24"/>
+                <w:szCs w:val="24"/>
+              </w:rPr>
+              <w:t>Autoridad sobre el repositorio de trabajo de todos la empresa,</w:t>
+            </w:r>
+          </w:p>
+        </w:tc>
+      </w:tr>
+      <w:tr>
+        <w:trPr>
+          <w:trHeight w:val="408"/>
+        </w:trPr>
+        <w:tc>
+          <w:tcPr>
+            <w:tcW w:w="893" w:type="pct"/>
+            <w:tcBorders>
+              <w:top w:val="single" w:sz="4" w:space="0" w:color="auto"/>
+              <w:left w:val="single" w:sz="4" w:space="0" w:color="auto"/>
+              <w:bottom w:val="single" w:sz="4" w:space="0" w:color="auto"/>
+              <w:right w:val="single" w:sz="4" w:space="0" w:color="auto"/>
+            </w:tcBorders>
+          </w:tcPr>
+          <w:p>
+            <w:pPr>
+              <w:jc w:val="center"/>
+              <w:rPr>
+                <w:rFonts w:eastAsia="Verdana"/>
+                <w:sz w:val="24"/>
+                <w:szCs w:val="24"/>
+              </w:rPr>
+            </w:pPr>
+            <w:r>
+              <w:rPr>
+                <w:rFonts w:eastAsia="Verdana"/>
+                <w:sz w:val="24"/>
+                <w:szCs w:val="24"/>
+              </w:rPr>
+              <w:t>Auditor de la SCM</w:t>
+            </w:r>
+          </w:p>
+        </w:tc>
+        <w:tc>
+          <w:tcPr>
+            <w:tcW w:w="1369" w:type="pct"/>
+            <w:tcBorders>
+              <w:top w:val="single" w:sz="4" w:space="0" w:color="auto"/>
+              <w:left w:val="single" w:sz="4" w:space="0" w:color="auto"/>
+              <w:bottom w:val="single" w:sz="4" w:space="0" w:color="auto"/>
+              <w:right w:val="single" w:sz="4" w:space="0" w:color="auto"/>
+            </w:tcBorders>
+          </w:tcPr>
+          <w:p>
+            <w:pPr>
+              <w:tabs>
+                <w:tab w:val="left" w:pos="284"/>
+              </w:tabs>
+              <w:jc w:val="center"/>
+              <w:rPr>
+                <w:rFonts w:eastAsia="Verdana"/>
+                <w:sz w:val="24"/>
+                <w:szCs w:val="24"/>
+              </w:rPr>
+            </w:pPr>
+            <w:r>
+              <w:rPr>
+                <w:rFonts w:eastAsia="Verdana"/>
+                <w:sz w:val="24"/>
+                <w:szCs w:val="24"/>
+              </w:rPr>
+              <w:t>Juan Guerrero</w:t>
+            </w:r>
+          </w:p>
+        </w:tc>
+        <w:tc>
+          <w:tcPr>
+            <w:tcW w:w="1369" w:type="pct"/>
+            <w:tcBorders>
+              <w:top w:val="single" w:sz="4" w:space="0" w:color="auto"/>
+              <w:left w:val="single" w:sz="4" w:space="0" w:color="auto"/>
+              <w:bottom w:val="single" w:sz="4" w:space="0" w:color="auto"/>
+              <w:right w:val="single" w:sz="4" w:space="0" w:color="auto"/>
+            </w:tcBorders>
+          </w:tcPr>
+          <w:p>
+            <w:pPr>
+              <w:tabs>
+                <w:tab w:val="left" w:pos="284"/>
+              </w:tabs>
+              <w:jc w:val="both"/>
+              <w:rPr>
+                <w:rFonts w:eastAsia="Verdana"/>
+                <w:sz w:val="24"/>
+                <w:szCs w:val="24"/>
+              </w:rPr>
+            </w:pPr>
+            <w:r>
+              <w:rPr>
+                <w:rFonts w:eastAsia="Verdana"/>
+                <w:sz w:val="24"/>
+                <w:szCs w:val="24"/>
+              </w:rPr>
+              <w:t>Inspeccionar y auditar  la información y los procesos de la SCM  de acuerdo a los establecido por la organización</w:t>
+            </w:r>
+          </w:p>
+        </w:tc>
+        <w:tc>
+          <w:tcPr>
+            <w:tcW w:w="1369" w:type="pct"/>
+            <w:tcBorders>
+              <w:top w:val="single" w:sz="4" w:space="0" w:color="auto"/>
+              <w:left w:val="single" w:sz="4" w:space="0" w:color="auto"/>
+              <w:bottom w:val="single" w:sz="4" w:space="0" w:color="auto"/>
+              <w:right w:val="single" w:sz="4" w:space="0" w:color="auto"/>
+            </w:tcBorders>
+          </w:tcPr>
+          <w:p>
+            <w:pPr>
+              <w:ind w:left="-65"/>
+              <w:jc w:val="both"/>
+              <w:rPr>
+                <w:rFonts w:eastAsia="Verdana"/>
+                <w:sz w:val="24"/>
+                <w:szCs w:val="24"/>
+              </w:rPr>
+            </w:pPr>
+            <w:r>
+              <w:rPr>
+                <w:rFonts w:eastAsia="Verdana"/>
+                <w:sz w:val="24"/>
+                <w:szCs w:val="24"/>
+              </w:rPr>
+              <w:t>Autoridad para controlar, revisar y solicitar documentos necesarios para la auditoría.</w:t>
+            </w:r>
+          </w:p>
+        </w:tc>
+      </w:tr>
+      <w:tr>
+        <w:trPr>
+          <w:trHeight w:val="596"/>
+        </w:trPr>
+        <w:tc>
+          <w:tcPr>
+            <w:tcW w:w="893" w:type="pct"/>
+            <w:tcBorders>
+              <w:top w:val="single" w:sz="4" w:space="0" w:color="auto"/>
+              <w:left w:val="single" w:sz="4" w:space="0" w:color="auto"/>
+              <w:bottom w:val="single" w:sz="4" w:space="0" w:color="auto"/>
+              <w:right w:val="single" w:sz="4" w:space="0" w:color="auto"/>
+            </w:tcBorders>
+          </w:tcPr>
+          <w:p>
+            <w:pPr>
+              <w:jc w:val="center"/>
+              <w:rPr>
+                <w:rFonts w:eastAsia="Verdana"/>
+                <w:sz w:val="24"/>
+                <w:szCs w:val="24"/>
+              </w:rPr>
+            </w:pPr>
+            <w:r>
+              <w:rPr>
+                <w:rFonts w:eastAsia="Verdana"/>
+                <w:sz w:val="24"/>
+                <w:szCs w:val="24"/>
+              </w:rPr>
+              <w:t>MEP</w:t>
+            </w:r>
+          </w:p>
+        </w:tc>
+        <w:tc>
+          <w:tcPr>
+            <w:tcW w:w="1369" w:type="pct"/>
+            <w:tcBorders>
+              <w:top w:val="single" w:sz="4" w:space="0" w:color="auto"/>
+              <w:left w:val="single" w:sz="4" w:space="0" w:color="auto"/>
+              <w:bottom w:val="single" w:sz="4" w:space="0" w:color="auto"/>
+              <w:right w:val="single" w:sz="4" w:space="0" w:color="auto"/>
+            </w:tcBorders>
+          </w:tcPr>
+          <w:p>
+            <w:pPr>
+              <w:tabs>
+                <w:tab w:val="left" w:pos="284"/>
+              </w:tabs>
+              <w:jc w:val="center"/>
+              <w:rPr>
+                <w:rFonts w:eastAsia="Verdana"/>
+                <w:sz w:val="24"/>
+                <w:szCs w:val="24"/>
+              </w:rPr>
+            </w:pPr>
+            <w:r>
+              <w:rPr>
+                <w:rFonts w:eastAsia="Verdana"/>
+                <w:sz w:val="24"/>
+                <w:szCs w:val="24"/>
+              </w:rPr>
+              <w:t>Ricardo Díaz, Alexander Huaman, Juan Guerrero</w:t>
+            </w:r>
+          </w:p>
+        </w:tc>
+        <w:tc>
+          <w:tcPr>
+            <w:tcW w:w="1369" w:type="pct"/>
+            <w:tcBorders>
+              <w:top w:val="single" w:sz="4" w:space="0" w:color="auto"/>
+              <w:left w:val="single" w:sz="4" w:space="0" w:color="auto"/>
+              <w:bottom w:val="single" w:sz="4" w:space="0" w:color="auto"/>
+              <w:right w:val="single" w:sz="4" w:space="0" w:color="auto"/>
+            </w:tcBorders>
+          </w:tcPr>
+          <w:p>
+            <w:pPr>
+              <w:tabs>
+                <w:tab w:val="left" w:pos="284"/>
+              </w:tabs>
+              <w:jc w:val="both"/>
+              <w:rPr>
+                <w:rFonts w:eastAsia="Verdana"/>
+                <w:sz w:val="24"/>
+                <w:szCs w:val="24"/>
+              </w:rPr>
+            </w:pPr>
+            <w:r>
+              <w:rPr>
+                <w:rFonts w:eastAsia="Verdana"/>
+                <w:sz w:val="24"/>
+                <w:szCs w:val="24"/>
+              </w:rPr>
+              <w:t>Interactuar</w:t>
+            </w:r>
+            <w:r>
+              <w:rPr>
+                <w:rFonts w:eastAsia="Verdana"/>
+                <w:sz w:val="24"/>
+                <w:szCs w:val="24"/>
+              </w:rPr>
+              <w:t xml:space="preserve"> con el repositorio </w:t>
+            </w:r>
+            <w:r>
+              <w:rPr>
+                <w:rFonts w:eastAsia="Verdana"/>
+                <w:sz w:val="24"/>
+                <w:szCs w:val="24"/>
+              </w:rPr>
+              <w:t>realizando</w:t>
+            </w:r>
+            <w:r>
+              <w:rPr>
+                <w:rFonts w:eastAsia="Verdana"/>
+                <w:sz w:val="24"/>
+                <w:szCs w:val="24"/>
+              </w:rPr>
+              <w:t xml:space="preserve"> operaciones sobre los ítems de configuración generados durante un proyecto</w:t>
+            </w:r>
+            <w:r>
+              <w:rPr>
+                <w:rFonts w:eastAsia="Verdana"/>
+                <w:sz w:val="24"/>
+                <w:szCs w:val="24"/>
+              </w:rPr>
+              <w:t>.</w:t>
+            </w:r>
+          </w:p>
+        </w:tc>
+        <w:tc>
+          <w:tcPr>
+            <w:tcW w:w="1369" w:type="pct"/>
+            <w:tcBorders>
+              <w:top w:val="single" w:sz="4" w:space="0" w:color="auto"/>
+              <w:left w:val="single" w:sz="4" w:space="0" w:color="auto"/>
+              <w:bottom w:val="single" w:sz="4" w:space="0" w:color="auto"/>
+              <w:right w:val="single" w:sz="4" w:space="0" w:color="auto"/>
+            </w:tcBorders>
+          </w:tcPr>
+          <w:p>
+            <w:pPr>
+              <w:ind w:left="-65"/>
+              <w:jc w:val="both"/>
+              <w:rPr>
+                <w:rFonts w:eastAsia="Verdana"/>
+                <w:sz w:val="24"/>
+                <w:szCs w:val="24"/>
+              </w:rPr>
+            </w:pPr>
+            <w:r>
+              <w:rPr>
+                <w:rFonts w:eastAsia="Verdana"/>
+                <w:sz w:val="24"/>
+                <w:szCs w:val="24"/>
+              </w:rPr>
+              <w:t>Cada miembro tiene asignado el manejo de un ítem.</w:t>
+            </w:r>
+          </w:p>
+        </w:tc>
+      </w:tr>
+    </w:tbl>
+    <w:p>
+      <w:pPr>
+        <w:tabs>
+          <w:tab w:val="left" w:pos="-4820"/>
+        </w:tabs>
+        <w:ind w:left="709"/>
+        <w:rPr>
+          <w:rFonts w:eastAsia="Verdana"/>
+          <w:b/>
+          <w:sz w:val="24"/>
+          <w:szCs w:val="24"/>
+        </w:rPr>
+      </w:pPr>
+    </w:p>
+    <w:p>
+      <w:pPr>
+        <w:tabs>
+          <w:tab w:val="left" w:pos="-4820"/>
+        </w:tabs>
+        <w:ind w:left="709"/>
+        <w:rPr>
+          <w:rFonts w:eastAsia="Verdana"/>
+          <w:i/>
+          <w:sz w:val="24"/>
+          <w:szCs w:val="24"/>
+        </w:rPr>
+      </w:pPr>
+    </w:p>
+    <w:p>
+      <w:pPr>
+        <w:tabs>
+          <w:tab w:val="left" w:pos="-4820"/>
+        </w:tabs>
+        <w:ind w:left="709"/>
+        <w:rPr>
+          <w:rFonts w:eastAsia="Verdana"/>
+          <w:i/>
+          <w:sz w:val="24"/>
+          <w:szCs w:val="24"/>
+        </w:rPr>
+      </w:pPr>
+    </w:p>
+    <w:p>
+      <w:pPr>
+        <w:tabs>
+          <w:tab w:val="left" w:pos="-4820"/>
+        </w:tabs>
+        <w:ind w:left="709"/>
+        <w:rPr>
+          <w:rFonts w:eastAsia="Verdana"/>
+          <w:i/>
+          <w:sz w:val="24"/>
+          <w:szCs w:val="24"/>
+        </w:rPr>
+      </w:pPr>
+    </w:p>
+    <w:p>
+      <w:pPr>
+        <w:tabs>
+          <w:tab w:val="left" w:pos="-4820"/>
+        </w:tabs>
+        <w:ind w:left="709"/>
+        <w:rPr>
+          <w:rFonts w:eastAsia="Verdana"/>
+          <w:i/>
+          <w:sz w:val="24"/>
+          <w:szCs w:val="24"/>
+        </w:rPr>
+      </w:pPr>
+    </w:p>
+    <w:p>
+      <w:pPr>
+        <w:tabs>
+          <w:tab w:val="left" w:pos="-4820"/>
+        </w:tabs>
+        <w:ind w:left="709"/>
+        <w:rPr>
+          <w:rFonts w:eastAsia="Verdana"/>
+          <w:i/>
+          <w:sz w:val="24"/>
+          <w:szCs w:val="24"/>
+        </w:rPr>
+      </w:pPr>
+    </w:p>
+    <w:p>
+      <w:pPr>
+        <w:tabs>
+          <w:tab w:val="left" w:pos="-4820"/>
+        </w:tabs>
+        <w:ind w:left="709"/>
+        <w:rPr>
+          <w:rFonts w:eastAsia="Verdana"/>
+          <w:i/>
+          <w:sz w:val="24"/>
+          <w:szCs w:val="24"/>
+        </w:rPr>
+      </w:pPr>
+    </w:p>
+    <w:p>
+      <w:pPr>
+        <w:tabs>
+          <w:tab w:val="left" w:pos="-4820"/>
+        </w:tabs>
+        <w:ind w:left="709"/>
+        <w:rPr>
+          <w:rFonts w:eastAsia="Verdana"/>
+          <w:i/>
+          <w:sz w:val="24"/>
+          <w:szCs w:val="24"/>
+        </w:rPr>
+      </w:pPr>
+    </w:p>
+    <w:p>
+      <w:pPr>
+        <w:tabs>
+          <w:tab w:val="left" w:pos="-4820"/>
+        </w:tabs>
+        <w:ind w:left="709"/>
+        <w:rPr>
+          <w:rFonts w:eastAsia="Verdana"/>
+          <w:i/>
+          <w:sz w:val="24"/>
+          <w:szCs w:val="24"/>
+        </w:rPr>
+      </w:pPr>
+    </w:p>
+    <w:p>
+      <w:pPr>
+        <w:tabs>
+          <w:tab w:val="left" w:pos="-4820"/>
+        </w:tabs>
+        <w:ind w:left="709"/>
+        <w:rPr>
+          <w:rFonts w:eastAsia="Verdana"/>
+          <w:i/>
+          <w:sz w:val="24"/>
+          <w:szCs w:val="24"/>
+        </w:rPr>
+      </w:pPr>
+    </w:p>
+    <w:p>
+      <w:pPr>
+        <w:tabs>
+          <w:tab w:val="left" w:pos="-4820"/>
+        </w:tabs>
+        <w:ind w:left="709"/>
+        <w:rPr>
+          <w:rFonts w:eastAsia="Verdana"/>
+          <w:i/>
+          <w:sz w:val="24"/>
+          <w:szCs w:val="24"/>
+        </w:rPr>
+      </w:pPr>
+    </w:p>
+    <w:p>
+      <w:pPr>
+        <w:tabs>
+          <w:tab w:val="left" w:pos="-4820"/>
+        </w:tabs>
+        <w:ind w:left="709"/>
+        <w:rPr>
+          <w:rFonts w:eastAsia="Verdana"/>
+          <w:i/>
+          <w:sz w:val="24"/>
+          <w:szCs w:val="24"/>
+        </w:rPr>
+      </w:pPr>
+      <w:r>
+        <w:rPr>
+          <w:rFonts w:eastAsia="Verdana"/>
+          <w:i/>
+          <w:sz w:val="24"/>
+          <w:szCs w:val="24"/>
+        </w:rPr>
+        <w:t>2.2.2. Responsabilidades:</w:t>
+      </w:r>
+    </w:p>
+    <w:p>
+      <w:pPr>
+        <w:tabs>
+          <w:tab w:val="left" w:pos="-4820"/>
+        </w:tabs>
+        <w:ind w:left="709"/>
+        <w:rPr>
+          <w:rFonts w:eastAsia="Verdana"/>
+          <w:i/>
+          <w:sz w:val="24"/>
+          <w:szCs w:val="24"/>
+        </w:rPr>
+      </w:pPr>
+    </w:p>
+    <w:tbl>
+      <w:tblPr>
+        <w:tblStyle w:val="Listaclara"/>
+        <w:tblW w:w="0" w:type="auto"/>
+        <w:jc w:val="center"/>
+        <w:tblLook w:val="04A0" w:firstRow="1" w:lastRow="0" w:firstColumn="1" w:lastColumn="0" w:noHBand="0" w:noVBand="1"/>
+      </w:tblPr>
+      <w:tblGrid>
+        <w:gridCol w:w="3040"/>
+        <w:gridCol w:w="2171"/>
+        <w:gridCol w:w="3934"/>
+      </w:tblGrid>
+      <w:tr>
+        <w:trPr>
+          <w:cnfStyle w:val="100000000000" w:firstRow="1" w:lastRow="0" w:firstColumn="0" w:lastColumn="0" w:oddVBand="0" w:evenVBand="0" w:oddHBand="0" w:evenHBand="0" w:firstRowFirstColumn="0" w:firstRowLastColumn="0" w:lastRowFirstColumn="0" w:lastRowLastColumn="0"/>
+          <w:jc w:val="center"/>
+        </w:trPr>
+        <w:tc>
+          <w:tcPr>
+            <w:cnfStyle w:val="001000000000" w:firstRow="0" w:lastRow="0" w:firstColumn="1" w:lastColumn="0" w:oddVBand="0" w:evenVBand="0" w:oddHBand="0" w:evenHBand="0" w:firstRowFirstColumn="0" w:firstRowLastColumn="0" w:lastRowFirstColumn="0" w:lastRowLastColumn="0"/>
+            <w:tcW w:w="3040" w:type="dxa"/>
+            <w:tcBorders>
+              <w:bottom w:val="single" w:sz="4" w:space="0" w:color="auto"/>
+            </w:tcBorders>
+          </w:tcPr>
+          <w:p>
+            <w:pPr>
+              <w:tabs>
+                <w:tab w:val="left" w:pos="-4820"/>
+              </w:tabs>
+              <w:jc w:val="center"/>
+              <w:rPr>
+                <w:rFonts w:eastAsia="Verdana"/>
+                <w:color w:val="FFFFFF" w:themeColor="background1"/>
+                <w:sz w:val="24"/>
+                <w:szCs w:val="24"/>
+              </w:rPr>
+            </w:pPr>
+            <w:r>
+              <w:rPr>
+                <w:rFonts w:eastAsia="Verdana"/>
+                <w:color w:val="FFFFFF" w:themeColor="background1"/>
+                <w:sz w:val="24"/>
+                <w:szCs w:val="24"/>
+              </w:rPr>
+              <w:t>Actividad</w:t>
+            </w:r>
+          </w:p>
+        </w:tc>
+        <w:tc>
+          <w:tcPr>
+            <w:tcW w:w="2171" w:type="dxa"/>
+            <w:tcBorders>
+              <w:bottom w:val="single" w:sz="4" w:space="0" w:color="auto"/>
+            </w:tcBorders>
+          </w:tcPr>
+          <w:p>
+            <w:pPr>
+              <w:tabs>
+                <w:tab w:val="left" w:pos="-4820"/>
+              </w:tabs>
+              <w:jc w:val="center"/>
+              <w:cnfStyle w:val="100000000000" w:firstRow="1" w:lastRow="0" w:firstColumn="0" w:lastColumn="0" w:oddVBand="0" w:evenVBand="0" w:oddHBand="0" w:evenHBand="0" w:firstRowFirstColumn="0" w:firstRowLastColumn="0" w:lastRowFirstColumn="0" w:lastRowLastColumn="0"/>
+              <w:rPr>
+                <w:rFonts w:eastAsia="Verdana"/>
+                <w:color w:val="FFFFFF" w:themeColor="background1"/>
+                <w:sz w:val="24"/>
+                <w:szCs w:val="24"/>
+              </w:rPr>
+            </w:pPr>
+            <w:r>
+              <w:rPr>
+                <w:rFonts w:eastAsia="Verdana"/>
+                <w:color w:val="FFFFFF" w:themeColor="background1"/>
+                <w:sz w:val="24"/>
+                <w:szCs w:val="24"/>
+              </w:rPr>
+              <w:t>Rol</w:t>
+            </w:r>
+          </w:p>
+        </w:tc>
+        <w:tc>
+          <w:tcPr>
+            <w:tcW w:w="3934" w:type="dxa"/>
+            <w:tcBorders>
+              <w:bottom w:val="single" w:sz="4" w:space="0" w:color="auto"/>
+            </w:tcBorders>
+          </w:tcPr>
+          <w:p>
+            <w:pPr>
+              <w:tabs>
+                <w:tab w:val="left" w:pos="-4820"/>
+              </w:tabs>
+              <w:jc w:val="center"/>
+              <w:cnfStyle w:val="100000000000" w:firstRow="1" w:lastRow="0" w:firstColumn="0" w:lastColumn="0" w:oddVBand="0" w:evenVBand="0" w:oddHBand="0" w:evenHBand="0" w:firstRowFirstColumn="0" w:firstRowLastColumn="0" w:lastRowFirstColumn="0" w:lastRowLastColumn="0"/>
+              <w:rPr>
+                <w:rFonts w:eastAsia="Verdana"/>
+                <w:color w:val="FFFFFF" w:themeColor="background1"/>
+                <w:sz w:val="24"/>
+                <w:szCs w:val="24"/>
+              </w:rPr>
+            </w:pPr>
+            <w:r>
+              <w:rPr>
+                <w:rFonts w:eastAsia="Verdana"/>
+                <w:color w:val="FFFFFF" w:themeColor="background1"/>
+                <w:sz w:val="24"/>
+                <w:szCs w:val="24"/>
+              </w:rPr>
+              <w:t>Responsabilidad</w:t>
+            </w:r>
+          </w:p>
+        </w:tc>
+      </w:tr>
+      <w:tr>
+        <w:trPr>
+          <w:cnfStyle w:val="000000100000" w:firstRow="0" w:lastRow="0" w:firstColumn="0" w:lastColumn="0" w:oddVBand="0" w:evenVBand="0" w:oddHBand="1" w:evenHBand="0" w:firstRowFirstColumn="0" w:firstRowLastColumn="0" w:lastRowFirstColumn="0" w:lastRowLastColumn="0"/>
+          <w:jc w:val="center"/>
+        </w:trPr>
+        <w:tc>
+          <w:tcPr>
+            <w:cnfStyle w:val="001000000000" w:firstRow="0" w:lastRow="0" w:firstColumn="1" w:lastColumn="0" w:oddVBand="0" w:evenVBand="0" w:oddHBand="0" w:evenHBand="0" w:firstRowFirstColumn="0" w:firstRowLastColumn="0" w:lastRowFirstColumn="0" w:lastRowLastColumn="0"/>
+            <w:tcW w:w="3040" w:type="dxa"/>
+            <w:tcBorders>
+              <w:top w:val="single" w:sz="4" w:space="0" w:color="auto"/>
+              <w:left w:val="single" w:sz="4" w:space="0" w:color="auto"/>
+              <w:bottom w:val="single" w:sz="4" w:space="0" w:color="auto"/>
+              <w:right w:val="single" w:sz="4" w:space="0" w:color="auto"/>
+            </w:tcBorders>
+          </w:tcPr>
+          <w:p>
+            <w:pPr>
+              <w:tabs>
+                <w:tab w:val="left" w:pos="-4820"/>
+              </w:tabs>
+              <w:jc w:val="both"/>
+              <w:rPr>
+                <w:rFonts w:eastAsia="Verdana"/>
+                <w:b w:val="0"/>
+                <w:sz w:val="24"/>
+                <w:szCs w:val="24"/>
+              </w:rPr>
+            </w:pPr>
+            <w:r>
+              <w:rPr>
+                <w:rFonts w:eastAsia="Verdana"/>
+                <w:b w:val="0"/>
+                <w:sz w:val="24"/>
+                <w:szCs w:val="24"/>
+              </w:rPr>
+              <w:t>Identificación de la configuración</w:t>
+            </w:r>
+          </w:p>
+        </w:tc>
+        <w:tc>
+          <w:tcPr>
+            <w:tcW w:w="2171" w:type="dxa"/>
+            <w:tcBorders>
+              <w:top w:val="single" w:sz="4" w:space="0" w:color="auto"/>
+              <w:left w:val="single" w:sz="4" w:space="0" w:color="auto"/>
+              <w:bottom w:val="single" w:sz="4" w:space="0" w:color="auto"/>
+              <w:right w:val="single" w:sz="4" w:space="0" w:color="auto"/>
+            </w:tcBorders>
+          </w:tcPr>
+          <w:p>
+            <w:pPr>
+              <w:tabs>
+                <w:tab w:val="left" w:pos="-4820"/>
+              </w:tabs>
+              <w:jc w:val="center"/>
+              <w:cnfStyle w:val="000000100000" w:firstRow="0" w:lastRow="0" w:firstColumn="0" w:lastColumn="0" w:oddVBand="0" w:evenVBand="0" w:oddHBand="1" w:evenHBand="0" w:firstRowFirstColumn="0" w:firstRowLastColumn="0" w:lastRowFirstColumn="0" w:lastRowLastColumn="0"/>
+              <w:rPr>
+                <w:rFonts w:eastAsia="Verdana"/>
+                <w:sz w:val="24"/>
+                <w:szCs w:val="24"/>
+              </w:rPr>
+            </w:pPr>
+            <w:r>
+              <w:rPr>
+                <w:rFonts w:eastAsia="Verdana"/>
+                <w:sz w:val="24"/>
+                <w:szCs w:val="24"/>
+              </w:rPr>
+              <w:t>GC</w:t>
+            </w:r>
+          </w:p>
+        </w:tc>
+        <w:tc>
+          <w:tcPr>
+            <w:tcW w:w="3934" w:type="dxa"/>
+            <w:tcBorders>
+              <w:top w:val="single" w:sz="4" w:space="0" w:color="auto"/>
+              <w:left w:val="single" w:sz="4" w:space="0" w:color="auto"/>
+              <w:bottom w:val="single" w:sz="4" w:space="0" w:color="auto"/>
+              <w:right w:val="single" w:sz="4" w:space="0" w:color="auto"/>
+            </w:tcBorders>
+          </w:tcPr>
+          <w:p>
+            <w:pPr>
+              <w:tabs>
+                <w:tab w:val="left" w:pos="-4820"/>
+              </w:tabs>
+              <w:jc w:val="both"/>
+              <w:cnfStyle w:val="000000100000" w:firstRow="0" w:lastRow="0" w:firstColumn="0" w:lastColumn="0" w:oddVBand="0" w:evenVBand="0" w:oddHBand="1" w:evenHBand="0" w:firstRowFirstColumn="0" w:firstRowLastColumn="0" w:lastRowFirstColumn="0" w:lastRowLastColumn="0"/>
+              <w:rPr>
+                <w:rFonts w:eastAsia="Verdana"/>
+                <w:sz w:val="24"/>
+                <w:szCs w:val="24"/>
+              </w:rPr>
+            </w:pPr>
+            <w:r>
+              <w:rPr>
+                <w:rFonts w:eastAsia="Verdana"/>
+                <w:sz w:val="24"/>
+                <w:szCs w:val="24"/>
+              </w:rPr>
+              <w:t>Identificación de ítems que se desarrollaran durante cada proyecto</w:t>
+            </w:r>
+          </w:p>
+        </w:tc>
+      </w:tr>
+      <w:tr>
+        <w:trPr>
+          <w:jc w:val="center"/>
+        </w:trPr>
+        <w:tc>
+          <w:tcPr>
+            <w:cnfStyle w:val="001000000000" w:firstRow="0" w:lastRow="0" w:firstColumn="1" w:lastColumn="0" w:oddVBand="0" w:evenVBand="0" w:oddHBand="0" w:evenHBand="0" w:firstRowFirstColumn="0" w:firstRowLastColumn="0" w:lastRowFirstColumn="0" w:lastRowLastColumn="0"/>
+            <w:tcW w:w="3040" w:type="dxa"/>
+            <w:tcBorders>
+              <w:top w:val="single" w:sz="4" w:space="0" w:color="auto"/>
+              <w:left w:val="single" w:sz="4" w:space="0" w:color="auto"/>
+              <w:bottom w:val="single" w:sz="4" w:space="0" w:color="auto"/>
+              <w:right w:val="single" w:sz="4" w:space="0" w:color="auto"/>
+            </w:tcBorders>
+          </w:tcPr>
+          <w:p>
+            <w:pPr>
+              <w:tabs>
+                <w:tab w:val="left" w:pos="-4820"/>
+              </w:tabs>
+              <w:jc w:val="both"/>
+              <w:rPr>
+                <w:rFonts w:eastAsia="Verdana"/>
+                <w:b w:val="0"/>
+                <w:sz w:val="24"/>
+                <w:szCs w:val="24"/>
+              </w:rPr>
+            </w:pPr>
+            <w:r>
+              <w:rPr>
+                <w:rFonts w:eastAsia="Verdana"/>
+                <w:b w:val="0"/>
+                <w:sz w:val="24"/>
+                <w:szCs w:val="24"/>
+              </w:rPr>
+              <w:t>Control de la configuración</w:t>
+            </w:r>
+          </w:p>
+        </w:tc>
+        <w:tc>
+          <w:tcPr>
+            <w:tcW w:w="2171" w:type="dxa"/>
+            <w:tcBorders>
+              <w:top w:val="single" w:sz="4" w:space="0" w:color="auto"/>
+              <w:left w:val="single" w:sz="4" w:space="0" w:color="auto"/>
+              <w:bottom w:val="single" w:sz="4" w:space="0" w:color="auto"/>
+              <w:right w:val="single" w:sz="4" w:space="0" w:color="auto"/>
+            </w:tcBorders>
+          </w:tcPr>
+          <w:p>
+            <w:pPr>
+              <w:tabs>
+                <w:tab w:val="left" w:pos="-4820"/>
+              </w:tabs>
+              <w:jc w:val="center"/>
+              <w:cnfStyle w:val="000000000000" w:firstRow="0" w:lastRow="0" w:firstColumn="0" w:lastColumn="0" w:oddVBand="0" w:evenVBand="0" w:oddHBand="0" w:evenHBand="0" w:firstRowFirstColumn="0" w:firstRowLastColumn="0" w:lastRowFirstColumn="0" w:lastRowLastColumn="0"/>
+              <w:rPr>
+                <w:rFonts w:eastAsia="Verdana"/>
+                <w:sz w:val="24"/>
+                <w:szCs w:val="24"/>
+              </w:rPr>
+            </w:pPr>
+            <w:r>
+              <w:rPr>
+                <w:rFonts w:eastAsia="Verdana"/>
+                <w:sz w:val="24"/>
+                <w:szCs w:val="24"/>
+              </w:rPr>
+              <w:t>CCC</w:t>
+            </w:r>
+          </w:p>
+        </w:tc>
+        <w:tc>
+          <w:tcPr>
+            <w:tcW w:w="3934" w:type="dxa"/>
+            <w:tcBorders>
+              <w:top w:val="single" w:sz="4" w:space="0" w:color="auto"/>
+              <w:left w:val="single" w:sz="4" w:space="0" w:color="auto"/>
+              <w:bottom w:val="single" w:sz="4" w:space="0" w:color="auto"/>
+              <w:right w:val="single" w:sz="4" w:space="0" w:color="auto"/>
+            </w:tcBorders>
+          </w:tcPr>
+          <w:p>
+            <w:pPr>
+              <w:tabs>
+                <w:tab w:val="left" w:pos="-4820"/>
+              </w:tabs>
+              <w:jc w:val="both"/>
+              <w:cnfStyle w:val="000000000000" w:firstRow="0" w:lastRow="0" w:firstColumn="0" w:lastColumn="0" w:oddVBand="0" w:evenVBand="0" w:oddHBand="0" w:evenHBand="0" w:firstRowFirstColumn="0" w:firstRowLastColumn="0" w:lastRowFirstColumn="0" w:lastRowLastColumn="0"/>
+              <w:rPr>
+                <w:rFonts w:eastAsia="Verdana"/>
+                <w:sz w:val="24"/>
+                <w:szCs w:val="24"/>
+              </w:rPr>
+            </w:pPr>
+            <w:r>
+              <w:rPr>
+                <w:rFonts w:eastAsia="Verdana"/>
+                <w:sz w:val="24"/>
+                <w:szCs w:val="24"/>
+              </w:rPr>
+              <w:t>Revisar las solicitudes de cambios y dar su conformidad si procede el cambio. Además explicar las consecuencias del cambio al gerente de la empresa.</w:t>
+            </w:r>
+          </w:p>
+        </w:tc>
+      </w:tr>
+      <w:tr>
+        <w:trPr>
+          <w:cnfStyle w:val="000000100000" w:firstRow="0" w:lastRow="0" w:firstColumn="0" w:lastColumn="0" w:oddVBand="0" w:evenVBand="0" w:oddHBand="1" w:evenHBand="0" w:firstRowFirstColumn="0" w:firstRowLastColumn="0" w:lastRowFirstColumn="0" w:lastRowLastColumn="0"/>
+          <w:jc w:val="center"/>
+        </w:trPr>
+        <w:tc>
+          <w:tcPr>
+            <w:cnfStyle w:val="001000000000" w:firstRow="0" w:lastRow="0" w:firstColumn="1" w:lastColumn="0" w:oddVBand="0" w:evenVBand="0" w:oddHBand="0" w:evenHBand="0" w:firstRowFirstColumn="0" w:firstRowLastColumn="0" w:lastRowFirstColumn="0" w:lastRowLastColumn="0"/>
+            <w:tcW w:w="3040" w:type="dxa"/>
+            <w:tcBorders>
+              <w:top w:val="single" w:sz="4" w:space="0" w:color="auto"/>
+              <w:left w:val="single" w:sz="4" w:space="0" w:color="auto"/>
+              <w:bottom w:val="single" w:sz="4" w:space="0" w:color="auto"/>
+              <w:right w:val="single" w:sz="4" w:space="0" w:color="auto"/>
+            </w:tcBorders>
+          </w:tcPr>
+          <w:p>
+            <w:pPr>
+              <w:tabs>
+                <w:tab w:val="left" w:pos="-4820"/>
+              </w:tabs>
+              <w:jc w:val="both"/>
+              <w:rPr>
+                <w:rFonts w:eastAsia="Verdana"/>
+                <w:b w:val="0"/>
+                <w:sz w:val="24"/>
+                <w:szCs w:val="24"/>
+              </w:rPr>
+            </w:pPr>
+            <w:r>
+              <w:rPr>
+                <w:rFonts w:eastAsia="Verdana"/>
+                <w:b w:val="0"/>
+                <w:sz w:val="24"/>
+                <w:szCs w:val="24"/>
+              </w:rPr>
+              <w:t xml:space="preserve">Estado de la </w:t>
+            </w:r>
+            <w:r>
+              <w:rPr>
+                <w:rFonts w:eastAsia="Verdana"/>
+                <w:b w:val="0"/>
+                <w:sz w:val="24"/>
+                <w:szCs w:val="24"/>
+              </w:rPr>
+              <w:t>contabilidad de la SCM</w:t>
+            </w:r>
+          </w:p>
+        </w:tc>
+        <w:tc>
+          <w:tcPr>
+            <w:tcW w:w="2171" w:type="dxa"/>
+            <w:tcBorders>
+              <w:top w:val="single" w:sz="4" w:space="0" w:color="auto"/>
+              <w:left w:val="single" w:sz="4" w:space="0" w:color="auto"/>
+              <w:bottom w:val="single" w:sz="4" w:space="0" w:color="auto"/>
+              <w:right w:val="single" w:sz="4" w:space="0" w:color="auto"/>
+            </w:tcBorders>
+          </w:tcPr>
+          <w:p>
+            <w:pPr>
+              <w:tabs>
+                <w:tab w:val="left" w:pos="-4820"/>
+              </w:tabs>
+              <w:jc w:val="center"/>
+              <w:cnfStyle w:val="000000100000" w:firstRow="0" w:lastRow="0" w:firstColumn="0" w:lastColumn="0" w:oddVBand="0" w:evenVBand="0" w:oddHBand="1" w:evenHBand="0" w:firstRowFirstColumn="0" w:firstRowLastColumn="0" w:lastRowFirstColumn="0" w:lastRowLastColumn="0"/>
+              <w:rPr>
+                <w:rFonts w:eastAsia="Verdana"/>
+                <w:sz w:val="24"/>
+                <w:szCs w:val="24"/>
+              </w:rPr>
+            </w:pPr>
+            <w:r>
+              <w:rPr>
+                <w:rFonts w:eastAsia="Verdana"/>
+                <w:sz w:val="24"/>
+                <w:szCs w:val="24"/>
+              </w:rPr>
+              <w:t>GC</w:t>
+            </w:r>
+          </w:p>
+        </w:tc>
+        <w:tc>
+          <w:tcPr>
+            <w:tcW w:w="3934" w:type="dxa"/>
+            <w:tcBorders>
+              <w:top w:val="single" w:sz="4" w:space="0" w:color="auto"/>
+              <w:left w:val="single" w:sz="4" w:space="0" w:color="auto"/>
+              <w:bottom w:val="single" w:sz="4" w:space="0" w:color="auto"/>
+              <w:right w:val="single" w:sz="4" w:space="0" w:color="auto"/>
+            </w:tcBorders>
+          </w:tcPr>
+          <w:p>
+            <w:pPr>
+              <w:tabs>
+                <w:tab w:val="left" w:pos="-4820"/>
+              </w:tabs>
+              <w:jc w:val="both"/>
+              <w:cnfStyle w:val="000000100000" w:firstRow="0" w:lastRow="0" w:firstColumn="0" w:lastColumn="0" w:oddVBand="0" w:evenVBand="0" w:oddHBand="1" w:evenHBand="0" w:firstRowFirstColumn="0" w:firstRowLastColumn="0" w:lastRowFirstColumn="0" w:lastRowLastColumn="0"/>
+              <w:rPr>
+                <w:rFonts w:eastAsia="Verdana"/>
+                <w:sz w:val="24"/>
+                <w:szCs w:val="24"/>
+              </w:rPr>
+            </w:pPr>
+            <w:r>
+              <w:rPr>
+                <w:rFonts w:eastAsia="Verdana"/>
+                <w:sz w:val="24"/>
+                <w:szCs w:val="24"/>
+              </w:rPr>
+              <w:t>Documentar los cambios realizados en los diferentes ítems. Además llevar un informe del estado de la SCM.</w:t>
+            </w:r>
+          </w:p>
+        </w:tc>
+      </w:tr>
+      <w:tr>
+        <w:trPr>
+          <w:jc w:val="center"/>
+        </w:trPr>
+        <w:tc>
+          <w:tcPr>
+            <w:cnfStyle w:val="001000000000" w:firstRow="0" w:lastRow="0" w:firstColumn="1" w:lastColumn="0" w:oddVBand="0" w:evenVBand="0" w:oddHBand="0" w:evenHBand="0" w:firstRowFirstColumn="0" w:firstRowLastColumn="0" w:lastRowFirstColumn="0" w:lastRowLastColumn="0"/>
+            <w:tcW w:w="3040" w:type="dxa"/>
+            <w:tcBorders>
+              <w:top w:val="single" w:sz="4" w:space="0" w:color="auto"/>
+              <w:left w:val="single" w:sz="4" w:space="0" w:color="auto"/>
+              <w:bottom w:val="single" w:sz="4" w:space="0" w:color="auto"/>
+              <w:right w:val="single" w:sz="4" w:space="0" w:color="auto"/>
+            </w:tcBorders>
+          </w:tcPr>
+          <w:p>
+            <w:pPr>
+              <w:tabs>
+                <w:tab w:val="left" w:pos="-4820"/>
+              </w:tabs>
+              <w:jc w:val="both"/>
+              <w:rPr>
+                <w:rFonts w:eastAsia="Verdana"/>
+                <w:b w:val="0"/>
+                <w:sz w:val="24"/>
+                <w:szCs w:val="24"/>
+              </w:rPr>
+            </w:pPr>
+            <w:r>
+              <w:rPr>
+                <w:rFonts w:eastAsia="Verdana"/>
+                <w:b w:val="0"/>
+                <w:sz w:val="24"/>
+                <w:szCs w:val="24"/>
+              </w:rPr>
+              <w:t>Auditoría de la Configuración</w:t>
+            </w:r>
+          </w:p>
+        </w:tc>
+        <w:tc>
+          <w:tcPr>
+            <w:tcW w:w="2171" w:type="dxa"/>
+            <w:tcBorders>
+              <w:top w:val="single" w:sz="4" w:space="0" w:color="auto"/>
+              <w:left w:val="single" w:sz="4" w:space="0" w:color="auto"/>
+              <w:bottom w:val="single" w:sz="4" w:space="0" w:color="auto"/>
+              <w:right w:val="single" w:sz="4" w:space="0" w:color="auto"/>
+            </w:tcBorders>
+          </w:tcPr>
+          <w:p>
+            <w:pPr>
+              <w:tabs>
+                <w:tab w:val="left" w:pos="-4820"/>
+              </w:tabs>
+              <w:jc w:val="center"/>
+              <w:cnfStyle w:val="000000000000" w:firstRow="0" w:lastRow="0" w:firstColumn="0" w:lastColumn="0" w:oddVBand="0" w:evenVBand="0" w:oddHBand="0" w:evenHBand="0" w:firstRowFirstColumn="0" w:firstRowLastColumn="0" w:lastRowFirstColumn="0" w:lastRowLastColumn="0"/>
+              <w:rPr>
+                <w:rFonts w:eastAsia="Verdana"/>
+                <w:sz w:val="24"/>
+                <w:szCs w:val="24"/>
+              </w:rPr>
+            </w:pPr>
+            <w:r>
+              <w:rPr>
+                <w:rFonts w:eastAsia="Verdana"/>
+                <w:sz w:val="24"/>
+                <w:szCs w:val="24"/>
+              </w:rPr>
+              <w:t>Auditor de la SCM</w:t>
+            </w:r>
+          </w:p>
+        </w:tc>
+        <w:tc>
+          <w:tcPr>
+            <w:tcW w:w="3934" w:type="dxa"/>
+            <w:tcBorders>
+              <w:top w:val="single" w:sz="4" w:space="0" w:color="auto"/>
+              <w:left w:val="single" w:sz="4" w:space="0" w:color="auto"/>
+              <w:bottom w:val="single" w:sz="4" w:space="0" w:color="auto"/>
+              <w:right w:val="single" w:sz="4" w:space="0" w:color="auto"/>
+            </w:tcBorders>
+          </w:tcPr>
+          <w:p>
+            <w:pPr>
+              <w:tabs>
+                <w:tab w:val="left" w:pos="-4820"/>
+              </w:tabs>
+              <w:jc w:val="both"/>
+              <w:cnfStyle w:val="000000000000" w:firstRow="0" w:lastRow="0" w:firstColumn="0" w:lastColumn="0" w:oddVBand="0" w:evenVBand="0" w:oddHBand="0" w:evenHBand="0" w:firstRowFirstColumn="0" w:firstRowLastColumn="0" w:lastRowFirstColumn="0" w:lastRowLastColumn="0"/>
+              <w:rPr>
+                <w:rFonts w:eastAsia="Verdana"/>
+                <w:sz w:val="24"/>
+                <w:szCs w:val="24"/>
+              </w:rPr>
+            </w:pPr>
+            <w:r>
+              <w:rPr>
+                <w:rFonts w:eastAsia="Verdana"/>
+                <w:sz w:val="24"/>
+                <w:szCs w:val="24"/>
+              </w:rPr>
+              <w:t>Realizar auditorías y revisiones a proceso de la SCM de la empresa.</w:t>
+            </w:r>
+          </w:p>
+        </w:tc>
+      </w:tr>
+      <w:tr>
+        <w:trPr>
+          <w:cnfStyle w:val="000000100000" w:firstRow="0" w:lastRow="0" w:firstColumn="0" w:lastColumn="0" w:oddVBand="0" w:evenVBand="0" w:oddHBand="1" w:evenHBand="0" w:firstRowFirstColumn="0" w:firstRowLastColumn="0" w:lastRowFirstColumn="0" w:lastRowLastColumn="0"/>
+          <w:jc w:val="center"/>
+        </w:trPr>
+        <w:tc>
+          <w:tcPr>
+            <w:cnfStyle w:val="001000000000" w:firstRow="0" w:lastRow="0" w:firstColumn="1" w:lastColumn="0" w:oddVBand="0" w:evenVBand="0" w:oddHBand="0" w:evenHBand="0" w:firstRowFirstColumn="0" w:firstRowLastColumn="0" w:lastRowFirstColumn="0" w:lastRowLastColumn="0"/>
+            <w:tcW w:w="3040" w:type="dxa"/>
+            <w:tcBorders>
+              <w:top w:val="single" w:sz="4" w:space="0" w:color="auto"/>
+              <w:left w:val="single" w:sz="4" w:space="0" w:color="auto"/>
+              <w:bottom w:val="single" w:sz="4" w:space="0" w:color="auto"/>
+              <w:right w:val="single" w:sz="4" w:space="0" w:color="auto"/>
+            </w:tcBorders>
+          </w:tcPr>
+          <w:p>
+            <w:pPr>
+              <w:tabs>
+                <w:tab w:val="left" w:pos="-4820"/>
+              </w:tabs>
+              <w:jc w:val="both"/>
+              <w:rPr>
+                <w:rFonts w:eastAsia="Verdana"/>
+                <w:b w:val="0"/>
+                <w:sz w:val="24"/>
+                <w:szCs w:val="24"/>
+              </w:rPr>
+            </w:pPr>
+            <w:r>
+              <w:rPr>
+                <w:rFonts w:eastAsia="Verdana"/>
+                <w:b w:val="0"/>
+                <w:sz w:val="24"/>
+                <w:szCs w:val="24"/>
+              </w:rPr>
+              <w:t>Gestión y Entrega de Releases de Software</w:t>
+            </w:r>
+          </w:p>
+        </w:tc>
+        <w:tc>
+          <w:tcPr>
+            <w:tcW w:w="2171" w:type="dxa"/>
+            <w:tcBorders>
+              <w:top w:val="single" w:sz="4" w:space="0" w:color="auto"/>
+              <w:left w:val="single" w:sz="4" w:space="0" w:color="auto"/>
+              <w:bottom w:val="single" w:sz="4" w:space="0" w:color="auto"/>
+              <w:right w:val="single" w:sz="4" w:space="0" w:color="auto"/>
+            </w:tcBorders>
+          </w:tcPr>
+          <w:p>
+            <w:pPr>
+              <w:tabs>
+                <w:tab w:val="left" w:pos="-4820"/>
+              </w:tabs>
+              <w:jc w:val="center"/>
+              <w:cnfStyle w:val="000000100000" w:firstRow="0" w:lastRow="0" w:firstColumn="0" w:lastColumn="0" w:oddVBand="0" w:evenVBand="0" w:oddHBand="1" w:evenHBand="0" w:firstRowFirstColumn="0" w:firstRowLastColumn="0" w:lastRowFirstColumn="0" w:lastRowLastColumn="0"/>
+              <w:rPr>
+                <w:rFonts w:eastAsia="Verdana"/>
+                <w:sz w:val="24"/>
+                <w:szCs w:val="24"/>
+              </w:rPr>
+            </w:pPr>
+            <w:r>
+              <w:rPr>
+                <w:rFonts w:eastAsia="Verdana"/>
+                <w:sz w:val="24"/>
+                <w:szCs w:val="24"/>
+              </w:rPr>
+              <w:t>GC</w:t>
+            </w:r>
+          </w:p>
+        </w:tc>
+        <w:tc>
+          <w:tcPr>
+            <w:tcW w:w="3934" w:type="dxa"/>
+            <w:tcBorders>
+              <w:top w:val="single" w:sz="4" w:space="0" w:color="auto"/>
+              <w:left w:val="single" w:sz="4" w:space="0" w:color="auto"/>
+              <w:bottom w:val="single" w:sz="4" w:space="0" w:color="auto"/>
+              <w:right w:val="single" w:sz="4" w:space="0" w:color="auto"/>
+            </w:tcBorders>
+          </w:tcPr>
+          <w:p>
+            <w:pPr>
+              <w:tabs>
+                <w:tab w:val="left" w:pos="-4820"/>
+              </w:tabs>
+              <w:jc w:val="both"/>
+              <w:cnfStyle w:val="000000100000" w:firstRow="0" w:lastRow="0" w:firstColumn="0" w:lastColumn="0" w:oddVBand="0" w:evenVBand="0" w:oddHBand="1" w:evenHBand="0" w:firstRowFirstColumn="0" w:firstRowLastColumn="0" w:lastRowFirstColumn="0" w:lastRowLastColumn="0"/>
+              <w:rPr>
+                <w:rFonts w:eastAsia="Verdana"/>
+                <w:sz w:val="24"/>
+                <w:szCs w:val="24"/>
+              </w:rPr>
+            </w:pPr>
+            <w:r>
+              <w:rPr>
+                <w:rFonts w:eastAsia="Verdana"/>
+                <w:sz w:val="24"/>
+                <w:szCs w:val="24"/>
+              </w:rPr>
+              <w:t>Empaquetar y entregar la correcta versión del software al cliente.</w:t>
+            </w:r>
+          </w:p>
+        </w:tc>
+      </w:tr>
+      <w:tr>
+        <w:trPr>
+          <w:jc w:val="center"/>
+        </w:trPr>
+        <w:tc>
+          <w:tcPr>
+            <w:cnfStyle w:val="001000000000" w:firstRow="0" w:lastRow="0" w:firstColumn="1" w:lastColumn="0" w:oddVBand="0" w:evenVBand="0" w:oddHBand="0" w:evenHBand="0" w:firstRowFirstColumn="0" w:firstRowLastColumn="0" w:lastRowFirstColumn="0" w:lastRowLastColumn="0"/>
+            <w:tcW w:w="3040" w:type="dxa"/>
+            <w:tcBorders>
+              <w:top w:val="single" w:sz="4" w:space="0" w:color="auto"/>
+              <w:left w:val="single" w:sz="4" w:space="0" w:color="auto"/>
+              <w:bottom w:val="single" w:sz="4" w:space="0" w:color="auto"/>
+              <w:right w:val="single" w:sz="4" w:space="0" w:color="auto"/>
+            </w:tcBorders>
+          </w:tcPr>
+          <w:p>
+            <w:pPr>
+              <w:tabs>
+                <w:tab w:val="left" w:pos="-4820"/>
+              </w:tabs>
+              <w:jc w:val="both"/>
+              <w:rPr>
+                <w:rFonts w:eastAsia="Verdana"/>
+                <w:b w:val="0"/>
+                <w:sz w:val="24"/>
+                <w:szCs w:val="24"/>
+              </w:rPr>
+            </w:pPr>
+            <w:r>
+              <w:rPr>
+                <w:rFonts w:eastAsia="Verdana"/>
+                <w:b w:val="0"/>
+                <w:sz w:val="24"/>
+                <w:szCs w:val="24"/>
+              </w:rPr>
+              <w:t>Definir el repositorio para el proyecto</w:t>
+            </w:r>
+          </w:p>
+        </w:tc>
+        <w:tc>
+          <w:tcPr>
+            <w:tcW w:w="2171" w:type="dxa"/>
+            <w:tcBorders>
+              <w:top w:val="single" w:sz="4" w:space="0" w:color="auto"/>
+              <w:left w:val="single" w:sz="4" w:space="0" w:color="auto"/>
+              <w:bottom w:val="single" w:sz="4" w:space="0" w:color="auto"/>
+              <w:right w:val="single" w:sz="4" w:space="0" w:color="auto"/>
+            </w:tcBorders>
+          </w:tcPr>
+          <w:p>
+            <w:pPr>
+              <w:tabs>
+                <w:tab w:val="left" w:pos="-4820"/>
+              </w:tabs>
+              <w:jc w:val="center"/>
+              <w:cnfStyle w:val="000000000000" w:firstRow="0" w:lastRow="0" w:firstColumn="0" w:lastColumn="0" w:oddVBand="0" w:evenVBand="0" w:oddHBand="0" w:evenHBand="0" w:firstRowFirstColumn="0" w:firstRowLastColumn="0" w:lastRowFirstColumn="0" w:lastRowLastColumn="0"/>
+              <w:rPr>
+                <w:rFonts w:eastAsia="Verdana"/>
+                <w:sz w:val="24"/>
+                <w:szCs w:val="24"/>
+              </w:rPr>
+            </w:pPr>
+            <w:r>
+              <w:rPr>
+                <w:rFonts w:eastAsia="Verdana"/>
+                <w:sz w:val="24"/>
+                <w:szCs w:val="24"/>
+              </w:rPr>
+              <w:t>GC, Bibliotecario</w:t>
+            </w:r>
+          </w:p>
+        </w:tc>
+        <w:tc>
+          <w:tcPr>
+            <w:tcW w:w="3934" w:type="dxa"/>
+            <w:tcBorders>
+              <w:top w:val="single" w:sz="4" w:space="0" w:color="auto"/>
+              <w:left w:val="single" w:sz="4" w:space="0" w:color="auto"/>
+              <w:bottom w:val="single" w:sz="4" w:space="0" w:color="auto"/>
+              <w:right w:val="single" w:sz="4" w:space="0" w:color="auto"/>
+            </w:tcBorders>
+          </w:tcPr>
+          <w:p>
+            <w:pPr>
+              <w:tabs>
+                <w:tab w:val="left" w:pos="-4820"/>
+              </w:tabs>
+              <w:jc w:val="both"/>
+              <w:cnfStyle w:val="000000000000" w:firstRow="0" w:lastRow="0" w:firstColumn="0" w:lastColumn="0" w:oddVBand="0" w:evenVBand="0" w:oddHBand="0" w:evenHBand="0" w:firstRowFirstColumn="0" w:firstRowLastColumn="0" w:lastRowFirstColumn="0" w:lastRowLastColumn="0"/>
+              <w:rPr>
+                <w:rFonts w:eastAsia="Verdana"/>
+                <w:sz w:val="24"/>
+                <w:szCs w:val="24"/>
+              </w:rPr>
+            </w:pPr>
+            <w:r>
+              <w:rPr>
+                <w:rFonts w:eastAsia="Verdana"/>
+                <w:sz w:val="24"/>
+                <w:szCs w:val="24"/>
+              </w:rPr>
+              <w:t>Determinar que herramienta se usará como repositorio para los proyectos de la empresa</w:t>
+            </w:r>
+          </w:p>
+        </w:tc>
+      </w:tr>
+      <w:tr>
+        <w:trPr>
+          <w:cnfStyle w:val="000000100000" w:firstRow="0" w:lastRow="0" w:firstColumn="0" w:lastColumn="0" w:oddVBand="0" w:evenVBand="0" w:oddHBand="1" w:evenHBand="0" w:firstRowFirstColumn="0" w:firstRowLastColumn="0" w:lastRowFirstColumn="0" w:lastRowLastColumn="0"/>
+          <w:jc w:val="center"/>
+        </w:trPr>
+        <w:tc>
+          <w:tcPr>
+            <w:cnfStyle w:val="001000000000" w:firstRow="0" w:lastRow="0" w:firstColumn="1" w:lastColumn="0" w:oddVBand="0" w:evenVBand="0" w:oddHBand="0" w:evenHBand="0" w:firstRowFirstColumn="0" w:firstRowLastColumn="0" w:lastRowFirstColumn="0" w:lastRowLastColumn="0"/>
+            <w:tcW w:w="3040" w:type="dxa"/>
+            <w:tcBorders>
+              <w:top w:val="single" w:sz="4" w:space="0" w:color="auto"/>
+              <w:left w:val="single" w:sz="4" w:space="0" w:color="auto"/>
+              <w:bottom w:val="single" w:sz="4" w:space="0" w:color="auto"/>
+              <w:right w:val="single" w:sz="4" w:space="0" w:color="auto"/>
+            </w:tcBorders>
+          </w:tcPr>
+          <w:p>
+            <w:pPr>
+              <w:tabs>
+                <w:tab w:val="left" w:pos="-4820"/>
+              </w:tabs>
+              <w:jc w:val="both"/>
+              <w:rPr>
+                <w:rFonts w:eastAsia="Verdana"/>
+                <w:b w:val="0"/>
+                <w:sz w:val="24"/>
+                <w:szCs w:val="24"/>
+              </w:rPr>
+            </w:pPr>
+            <w:r>
+              <w:rPr>
+                <w:rFonts w:eastAsia="Verdana"/>
+                <w:b w:val="0"/>
+                <w:sz w:val="24"/>
+                <w:szCs w:val="24"/>
+              </w:rPr>
+              <w:t>Asignar accesos a ítem del repositorio</w:t>
+            </w:r>
+          </w:p>
+        </w:tc>
+        <w:tc>
+          <w:tcPr>
+            <w:tcW w:w="2171" w:type="dxa"/>
+            <w:tcBorders>
+              <w:top w:val="single" w:sz="4" w:space="0" w:color="auto"/>
+              <w:left w:val="single" w:sz="4" w:space="0" w:color="auto"/>
+              <w:bottom w:val="single" w:sz="4" w:space="0" w:color="auto"/>
+              <w:right w:val="single" w:sz="4" w:space="0" w:color="auto"/>
+            </w:tcBorders>
+          </w:tcPr>
+          <w:p>
+            <w:pPr>
+              <w:tabs>
+                <w:tab w:val="left" w:pos="-4820"/>
+              </w:tabs>
+              <w:jc w:val="center"/>
+              <w:cnfStyle w:val="000000100000" w:firstRow="0" w:lastRow="0" w:firstColumn="0" w:lastColumn="0" w:oddVBand="0" w:evenVBand="0" w:oddHBand="1" w:evenHBand="0" w:firstRowFirstColumn="0" w:firstRowLastColumn="0" w:lastRowFirstColumn="0" w:lastRowLastColumn="0"/>
+              <w:rPr>
+                <w:rFonts w:eastAsia="Verdana"/>
+                <w:sz w:val="24"/>
+                <w:szCs w:val="24"/>
+              </w:rPr>
+            </w:pPr>
+            <w:r>
+              <w:rPr>
+                <w:rFonts w:eastAsia="Verdana"/>
+                <w:sz w:val="24"/>
+                <w:szCs w:val="24"/>
+              </w:rPr>
+              <w:t>Bibliotecario</w:t>
+            </w:r>
+          </w:p>
+        </w:tc>
+        <w:tc>
+          <w:tcPr>
+            <w:tcW w:w="3934" w:type="dxa"/>
+            <w:tcBorders>
+              <w:top w:val="single" w:sz="4" w:space="0" w:color="auto"/>
+              <w:left w:val="single" w:sz="4" w:space="0" w:color="auto"/>
+              <w:bottom w:val="single" w:sz="4" w:space="0" w:color="auto"/>
+              <w:right w:val="single" w:sz="4" w:space="0" w:color="auto"/>
+            </w:tcBorders>
+          </w:tcPr>
+          <w:p>
+            <w:pPr>
+              <w:tabs>
+                <w:tab w:val="left" w:pos="-4820"/>
+              </w:tabs>
+              <w:jc w:val="both"/>
+              <w:cnfStyle w:val="000000100000" w:firstRow="0" w:lastRow="0" w:firstColumn="0" w:lastColumn="0" w:oddVBand="0" w:evenVBand="0" w:oddHBand="1" w:evenHBand="0" w:firstRowFirstColumn="0" w:firstRowLastColumn="0" w:lastRowFirstColumn="0" w:lastRowLastColumn="0"/>
+              <w:rPr>
+                <w:rFonts w:eastAsia="Verdana"/>
+                <w:sz w:val="24"/>
+                <w:szCs w:val="24"/>
+              </w:rPr>
+            </w:pPr>
+            <w:r>
+              <w:rPr>
+                <w:rFonts w:eastAsia="Verdana"/>
+                <w:sz w:val="24"/>
+                <w:szCs w:val="24"/>
+              </w:rPr>
+              <w:t>Restringir el acceso a ciertos ítems del repositorio y asignar usuarios, según corresponda el uso.</w:t>
+            </w:r>
+          </w:p>
+        </w:tc>
+      </w:tr>
+      <w:tr>
+        <w:trPr>
+          <w:jc w:val="center"/>
+        </w:trPr>
+        <w:tc>
+          <w:tcPr>
+            <w:cnfStyle w:val="001000000000" w:firstRow="0" w:lastRow="0" w:firstColumn="1" w:lastColumn="0" w:oddVBand="0" w:evenVBand="0" w:oddHBand="0" w:evenHBand="0" w:firstRowFirstColumn="0" w:firstRowLastColumn="0" w:lastRowFirstColumn="0" w:lastRowLastColumn="0"/>
+            <w:tcW w:w="3040" w:type="dxa"/>
+            <w:tcBorders>
+              <w:top w:val="single" w:sz="4" w:space="0" w:color="auto"/>
+              <w:left w:val="single" w:sz="4" w:space="0" w:color="auto"/>
+              <w:bottom w:val="single" w:sz="4" w:space="0" w:color="auto"/>
+              <w:right w:val="single" w:sz="4" w:space="0" w:color="auto"/>
+            </w:tcBorders>
+          </w:tcPr>
+          <w:p>
+            <w:pPr>
+              <w:tabs>
+                <w:tab w:val="left" w:pos="-4820"/>
+              </w:tabs>
+              <w:jc w:val="both"/>
+              <w:rPr>
+                <w:rFonts w:eastAsia="Verdana"/>
+                <w:b w:val="0"/>
+                <w:sz w:val="24"/>
+                <w:szCs w:val="24"/>
+              </w:rPr>
+            </w:pPr>
+            <w:r>
+              <w:rPr>
+                <w:rFonts w:eastAsia="Verdana"/>
+                <w:b w:val="0"/>
+                <w:sz w:val="24"/>
+                <w:szCs w:val="24"/>
+              </w:rPr>
+              <w:t>Realizar la construcción del software</w:t>
+            </w:r>
+          </w:p>
+        </w:tc>
+        <w:tc>
+          <w:tcPr>
+            <w:tcW w:w="2171" w:type="dxa"/>
+            <w:tcBorders>
+              <w:top w:val="single" w:sz="4" w:space="0" w:color="auto"/>
+              <w:left w:val="single" w:sz="4" w:space="0" w:color="auto"/>
+              <w:bottom w:val="single" w:sz="4" w:space="0" w:color="auto"/>
+              <w:right w:val="single" w:sz="4" w:space="0" w:color="auto"/>
+            </w:tcBorders>
+          </w:tcPr>
+          <w:p>
+            <w:pPr>
+              <w:tabs>
+                <w:tab w:val="left" w:pos="-4820"/>
+              </w:tabs>
+              <w:jc w:val="center"/>
+              <w:cnfStyle w:val="000000000000" w:firstRow="0" w:lastRow="0" w:firstColumn="0" w:lastColumn="0" w:oddVBand="0" w:evenVBand="0" w:oddHBand="0" w:evenHBand="0" w:firstRowFirstColumn="0" w:firstRowLastColumn="0" w:lastRowFirstColumn="0" w:lastRowLastColumn="0"/>
+              <w:rPr>
+                <w:rFonts w:eastAsia="Verdana"/>
+                <w:sz w:val="24"/>
+                <w:szCs w:val="24"/>
+              </w:rPr>
+            </w:pPr>
+            <w:r>
+              <w:rPr>
+                <w:rFonts w:eastAsia="Verdana"/>
+                <w:sz w:val="24"/>
+                <w:szCs w:val="24"/>
+              </w:rPr>
+              <w:t>MEP</w:t>
+            </w:r>
+          </w:p>
+        </w:tc>
+        <w:tc>
+          <w:tcPr>
+            <w:tcW w:w="3934" w:type="dxa"/>
+            <w:tcBorders>
+              <w:top w:val="single" w:sz="4" w:space="0" w:color="auto"/>
+              <w:left w:val="single" w:sz="4" w:space="0" w:color="auto"/>
+              <w:bottom w:val="single" w:sz="4" w:space="0" w:color="auto"/>
+              <w:right w:val="single" w:sz="4" w:space="0" w:color="auto"/>
+            </w:tcBorders>
+          </w:tcPr>
+          <w:p>
+            <w:pPr>
+              <w:tabs>
+                <w:tab w:val="left" w:pos="-4820"/>
+              </w:tabs>
+              <w:jc w:val="both"/>
+              <w:cnfStyle w:val="000000000000" w:firstRow="0" w:lastRow="0" w:firstColumn="0" w:lastColumn="0" w:oddVBand="0" w:evenVBand="0" w:oddHBand="0" w:evenHBand="0" w:firstRowFirstColumn="0" w:firstRowLastColumn="0" w:lastRowFirstColumn="0" w:lastRowLastColumn="0"/>
+              <w:rPr>
+                <w:rFonts w:eastAsia="Verdana"/>
+                <w:sz w:val="24"/>
+                <w:szCs w:val="24"/>
+              </w:rPr>
+            </w:pPr>
+            <w:r>
+              <w:rPr>
+                <w:rFonts w:eastAsia="Verdana"/>
+                <w:sz w:val="24"/>
+                <w:szCs w:val="24"/>
+              </w:rPr>
+              <w:t>Crear el aplicativo final como objetivo de un proyecto.</w:t>
+            </w:r>
+          </w:p>
+        </w:tc>
+      </w:tr>
+    </w:tbl>
+    <w:p>
+      <w:pPr>
+        <w:tabs>
+          <w:tab w:val="left" w:pos="-4820"/>
+        </w:tabs>
+        <w:ind w:left="709"/>
+        <w:rPr>
+          <w:rFonts w:eastAsia="Verdana"/>
+          <w:sz w:val="24"/>
+          <w:szCs w:val="24"/>
+        </w:rPr>
+      </w:pPr>
+    </w:p>
+    <w:p>
+      <w:pPr>
+        <w:tabs>
+          <w:tab w:val="left" w:pos="-4820"/>
+        </w:tabs>
+        <w:ind w:left="709"/>
+        <w:rPr>
+          <w:rFonts w:eastAsia="Verdana"/>
+          <w:b/>
+          <w:sz w:val="24"/>
+          <w:szCs w:val="24"/>
         </w:rPr>
       </w:pPr>
     </w:p>
@@ -1672,17 +4855,21 @@
         <w:rPr>
           <w:rFonts w:eastAsia="Verdana"/>
           <w:b/>
+          <w:sz w:val="24"/>
+          <w:szCs w:val="24"/>
         </w:rPr>
       </w:pPr>
       <w:r>
         <w:rPr>
           <w:rFonts w:eastAsia="Verdana"/>
           <w:b/>
+          <w:sz w:val="24"/>
+          <w:szCs w:val="24"/>
         </w:rPr>
         <w:t>Políticas, Directrices y procedimientos</w:t>
       </w:r>
-      <w:bookmarkStart w:id="7" w:name="h.17dp8vu" w:colFirst="0" w:colLast="0"/>
-      <w:bookmarkEnd w:id="7"/>
+      <w:bookmarkStart w:id="8" w:name="h.17dp8vu" w:colFirst="0" w:colLast="0"/>
+      <w:bookmarkEnd w:id="8"/>
     </w:p>
     <w:p>
       <w:pPr>
@@ -1693,6 +4880,8 @@
         <w:rPr>
           <w:rFonts w:eastAsia="Verdana"/>
           <w:b/>
+          <w:sz w:val="24"/>
+          <w:szCs w:val="24"/>
         </w:rPr>
       </w:pPr>
     </w:p>
@@ -1709,17 +4898,21 @@
         <w:rPr>
           <w:rFonts w:eastAsia="Verdana"/>
           <w:b/>
+          <w:sz w:val="24"/>
+          <w:szCs w:val="24"/>
         </w:rPr>
       </w:pPr>
       <w:r>
         <w:rPr>
           <w:rFonts w:eastAsia="Verdana"/>
           <w:b/>
+          <w:sz w:val="24"/>
+          <w:szCs w:val="24"/>
         </w:rPr>
         <w:t>Herramientas, entorno e Infraestructura</w:t>
       </w:r>
-      <w:bookmarkStart w:id="8" w:name="h.3rdcrjn" w:colFirst="0" w:colLast="0"/>
-      <w:bookmarkEnd w:id="8"/>
+      <w:bookmarkStart w:id="9" w:name="h.3rdcrjn" w:colFirst="0" w:colLast="0"/>
+      <w:bookmarkEnd w:id="9"/>
     </w:p>
     <w:p>
       <w:pPr>
@@ -1730,6 +4923,8 @@
         <w:rPr>
           <w:rFonts w:eastAsia="Verdana"/>
           <w:b/>
+          <w:sz w:val="24"/>
+          <w:szCs w:val="24"/>
         </w:rPr>
       </w:pPr>
     </w:p>
@@ -1743,12 +4938,16 @@
         <w:rPr>
           <w:rFonts w:eastAsia="Verdana"/>
           <w:b/>
+          <w:sz w:val="24"/>
+          <w:szCs w:val="24"/>
         </w:rPr>
       </w:pPr>
       <w:r>
         <w:rPr>
           <w:rFonts w:eastAsia="Verdana"/>
           <w:b/>
+          <w:sz w:val="24"/>
+          <w:szCs w:val="24"/>
         </w:rPr>
         <w:t>Calendario o cronograma</w:t>
       </w:r>
@@ -1759,6 +4958,8 @@
         <w:rPr>
           <w:rFonts w:eastAsia="Verdana"/>
           <w:b/>
+          <w:sz w:val="24"/>
+          <w:szCs w:val="24"/>
         </w:rPr>
       </w:pPr>
     </w:p>
@@ -1770,11 +4971,12 @@
         <w:rPr>
           <w:rFonts w:eastAsia="Verdana"/>
           <w:b/>
-          <w:sz w:val="22"/>
-        </w:rPr>
-      </w:pPr>
-      <w:bookmarkStart w:id="9" w:name="h.26in1rg" w:colFirst="0" w:colLast="0"/>
-      <w:bookmarkEnd w:id="9"/>
+          <w:sz w:val="24"/>
+          <w:szCs w:val="24"/>
+        </w:rPr>
+      </w:pPr>
+      <w:bookmarkStart w:id="10" w:name="h.26in1rg" w:colFirst="0" w:colLast="0"/>
+      <w:bookmarkEnd w:id="10"/>
     </w:p>
     <w:p>
       <w:pPr>
@@ -1788,7 +4990,8 @@
         <w:rPr>
           <w:rFonts w:eastAsia="Verdana"/>
           <w:b/>
-          <w:sz w:val="22"/>
+          <w:sz w:val="24"/>
+          <w:szCs w:val="24"/>
           <w:u w:val="single"/>
         </w:rPr>
       </w:pPr>
@@ -1796,13 +4999,14 @@
         <w:rPr>
           <w:rFonts w:eastAsia="Verdana"/>
           <w:b/>
-          <w:sz w:val="22"/>
+          <w:sz w:val="24"/>
+          <w:szCs w:val="24"/>
           <w:u w:val="single"/>
         </w:rPr>
         <w:t>Actividades de la Gestión de Configuración del Software (SCM)</w:t>
       </w:r>
-      <w:bookmarkStart w:id="10" w:name="h.lnxbz9" w:colFirst="0" w:colLast="0"/>
-      <w:bookmarkEnd w:id="10"/>
+      <w:bookmarkStart w:id="11" w:name="h.lnxbz9" w:colFirst="0" w:colLast="0"/>
+      <w:bookmarkEnd w:id="11"/>
     </w:p>
     <w:p>
       <w:pPr>
@@ -1812,7 +5016,8 @@
         <w:rPr>
           <w:rFonts w:eastAsia="Verdana"/>
           <w:b/>
-          <w:sz w:val="22"/>
+          <w:sz w:val="24"/>
+          <w:szCs w:val="24"/>
         </w:rPr>
       </w:pPr>
     </w:p>
@@ -1829,12 +5034,16 @@
         <w:rPr>
           <w:rFonts w:eastAsia="Verdana"/>
           <w:b/>
+          <w:sz w:val="24"/>
+          <w:szCs w:val="24"/>
         </w:rPr>
       </w:pPr>
       <w:r>
         <w:rPr>
           <w:rFonts w:eastAsia="Verdana"/>
           <w:b/>
+          <w:sz w:val="24"/>
+          <w:szCs w:val="24"/>
         </w:rPr>
         <w:t>Identificación de la configuración</w:t>
       </w:r>
@@ -1848,6 +5057,8 @@
         <w:rPr>
           <w:rFonts w:eastAsia="Verdana"/>
           <w:b/>
+          <w:sz w:val="24"/>
+          <w:szCs w:val="24"/>
         </w:rPr>
       </w:pPr>
     </w:p>
@@ -1864,21 +5075,25 @@
         <w:ind w:left="709" w:hanging="11"/>
         <w:rPr>
           <w:i/>
+          <w:sz w:val="24"/>
+          <w:szCs w:val="24"/>
           <w:u w:val="single"/>
         </w:rPr>
       </w:pPr>
-      <w:bookmarkStart w:id="11" w:name="h.35nkun2" w:colFirst="0" w:colLast="0"/>
-      <w:bookmarkEnd w:id="11"/>
+      <w:bookmarkStart w:id="12" w:name="h.35nkun2" w:colFirst="0" w:colLast="0"/>
+      <w:bookmarkEnd w:id="12"/>
       <w:r>
         <w:rPr>
           <w:rFonts w:eastAsia="Verdana"/>
           <w:i/>
+          <w:sz w:val="24"/>
+          <w:szCs w:val="24"/>
           <w:u w:val="single"/>
         </w:rPr>
         <w:t>Identificación de los ítems de configuración</w:t>
       </w:r>
-      <w:bookmarkStart w:id="12" w:name="h.1ksv4uv" w:colFirst="0" w:colLast="0"/>
-      <w:bookmarkEnd w:id="12"/>
+      <w:bookmarkStart w:id="13" w:name="h.1ksv4uv" w:colFirst="0" w:colLast="0"/>
+      <w:bookmarkEnd w:id="13"/>
     </w:p>
     <w:p>
       <w:pPr>
@@ -1887,6 +5102,10 @@
           <w:tab w:val="left" w:pos="-4253"/>
         </w:tabs>
         <w:ind w:left="709"/>
+        <w:rPr>
+          <w:sz w:val="24"/>
+          <w:szCs w:val="24"/>
+        </w:rPr>
       </w:pPr>
     </w:p>
     <w:p>
@@ -1901,6 +5120,8 @@
         <w:ind w:left="709" w:firstLine="0"/>
         <w:rPr>
           <w:i/>
+          <w:sz w:val="24"/>
+          <w:szCs w:val="24"/>
           <w:u w:val="single"/>
         </w:rPr>
       </w:pPr>
@@ -1908,6 +5129,8 @@
         <w:rPr>
           <w:rFonts w:eastAsia="Verdana"/>
           <w:i/>
+          <w:sz w:val="24"/>
+          <w:szCs w:val="24"/>
           <w:u w:val="single"/>
         </w:rPr>
         <w:t xml:space="preserve">Nomenclatura de los </w:t>
@@ -1916,6 +5139,8 @@
         <w:rPr>
           <w:rFonts w:eastAsia="Verdana"/>
           <w:i/>
+          <w:sz w:val="24"/>
+          <w:szCs w:val="24"/>
           <w:u w:val="single"/>
         </w:rPr>
         <w:t>ítems</w:t>
@@ -1924,12 +5149,14 @@
         <w:rPr>
           <w:rFonts w:eastAsia="Verdana"/>
           <w:i/>
+          <w:sz w:val="24"/>
+          <w:szCs w:val="24"/>
           <w:u w:val="single"/>
         </w:rPr>
         <w:t xml:space="preserve"> de configuración</w:t>
       </w:r>
-      <w:bookmarkStart w:id="13" w:name="h.44sinio" w:colFirst="0" w:colLast="0"/>
-      <w:bookmarkEnd w:id="13"/>
+      <w:bookmarkStart w:id="14" w:name="h.44sinio" w:colFirst="0" w:colLast="0"/>
+      <w:bookmarkEnd w:id="14"/>
     </w:p>
     <w:p>
       <w:pPr>
@@ -1937,6 +5164,10 @@
           <w:tab w:val="left" w:pos="-4820"/>
         </w:tabs>
         <w:ind w:left="709"/>
+        <w:rPr>
+          <w:sz w:val="24"/>
+          <w:szCs w:val="24"/>
+        </w:rPr>
       </w:pPr>
     </w:p>
     <w:p>
@@ -1952,17 +5183,21 @@
         <w:rPr>
           <w:rFonts w:eastAsia="Verdana"/>
           <w:b/>
+          <w:sz w:val="24"/>
+          <w:szCs w:val="24"/>
         </w:rPr>
       </w:pPr>
       <w:r>
         <w:rPr>
           <w:rFonts w:eastAsia="Verdana"/>
           <w:b/>
+          <w:sz w:val="24"/>
+          <w:szCs w:val="24"/>
         </w:rPr>
         <w:t>Control de configuración</w:t>
       </w:r>
-      <w:bookmarkStart w:id="14" w:name="h.2jxsxqh" w:colFirst="0" w:colLast="0"/>
-      <w:bookmarkEnd w:id="14"/>
+      <w:bookmarkStart w:id="15" w:name="h.2jxsxqh" w:colFirst="0" w:colLast="0"/>
+      <w:bookmarkEnd w:id="15"/>
     </w:p>
     <w:p>
       <w:pPr>
@@ -1973,6 +5208,8 @@
         <w:rPr>
           <w:rFonts w:eastAsia="Verdana"/>
           <w:b/>
+          <w:sz w:val="24"/>
+          <w:szCs w:val="24"/>
         </w:rPr>
       </w:pPr>
     </w:p>
@@ -1990,6 +5227,8 @@
         <w:rPr>
           <w:rFonts w:eastAsia="Verdana"/>
           <w:i/>
+          <w:sz w:val="24"/>
+          <w:szCs w:val="24"/>
           <w:u w:val="single"/>
         </w:rPr>
       </w:pPr>
@@ -1997,6 +5236,8 @@
         <w:rPr>
           <w:rFonts w:eastAsia="Verdana"/>
           <w:i/>
+          <w:sz w:val="24"/>
+          <w:szCs w:val="24"/>
           <w:u w:val="single"/>
         </w:rPr>
         <w:t>Solicitud de cambios</w:t>
@@ -2010,6 +5251,8 @@
         </w:tabs>
         <w:rPr>
           <w:rFonts w:eastAsia="Verdana"/>
+          <w:sz w:val="24"/>
+          <w:szCs w:val="24"/>
         </w:rPr>
       </w:pPr>
     </w:p>
@@ -2023,6 +5266,8 @@
         <w:ind w:hanging="11"/>
         <w:rPr>
           <w:i/>
+          <w:sz w:val="24"/>
+          <w:szCs w:val="24"/>
           <w:u w:val="single"/>
         </w:rPr>
       </w:pPr>
@@ -2030,6 +5275,8 @@
         <w:rPr>
           <w:rFonts w:eastAsia="Verdana"/>
           <w:i/>
+          <w:sz w:val="24"/>
+          <w:szCs w:val="24"/>
           <w:u w:val="single"/>
         </w:rPr>
         <w:t>Evaluación de cambios</w:t>
@@ -2038,6 +5285,10 @@
     <w:p>
       <w:pPr>
         <w:ind w:left="709"/>
+        <w:rPr>
+          <w:sz w:val="24"/>
+          <w:szCs w:val="24"/>
+        </w:rPr>
       </w:pPr>
     </w:p>
     <w:p>
@@ -2054,6 +5305,8 @@
         <w:rPr>
           <w:rFonts w:eastAsia="Verdana"/>
           <w:i/>
+          <w:sz w:val="24"/>
+          <w:szCs w:val="24"/>
           <w:u w:val="single"/>
         </w:rPr>
       </w:pPr>
@@ -2061,8 +5314,11 @@
         <w:rPr>
           <w:rFonts w:eastAsia="Verdana"/>
           <w:i/>
+          <w:sz w:val="24"/>
+          <w:szCs w:val="24"/>
           <w:u w:val="single"/>
         </w:rPr>
+        <w:lastRenderedPageBreak/>
         <w:t>Aprobación o desaprobación de cambios</w:t>
       </w:r>
     </w:p>
@@ -2074,6 +5330,8 @@
         <w:ind w:left="709"/>
         <w:rPr>
           <w:rFonts w:eastAsia="Verdana"/>
+          <w:sz w:val="24"/>
+          <w:szCs w:val="24"/>
         </w:rPr>
       </w:pPr>
     </w:p>
@@ -2091,21 +5349,25 @@
         <w:rPr>
           <w:rFonts w:eastAsia="Verdana"/>
           <w:i/>
+          <w:sz w:val="24"/>
+          <w:szCs w:val="24"/>
           <w:u w:val="single"/>
         </w:rPr>
       </w:pPr>
-      <w:bookmarkStart w:id="15" w:name="h.1y810tw" w:colFirst="0" w:colLast="0"/>
-      <w:bookmarkEnd w:id="15"/>
+      <w:bookmarkStart w:id="16" w:name="h.1y810tw" w:colFirst="0" w:colLast="0"/>
+      <w:bookmarkEnd w:id="16"/>
       <w:r>
         <w:rPr>
           <w:rFonts w:eastAsia="Verdana"/>
           <w:i/>
+          <w:sz w:val="24"/>
+          <w:szCs w:val="24"/>
           <w:u w:val="single"/>
         </w:rPr>
         <w:t>Implementación de los cambios</w:t>
       </w:r>
-      <w:bookmarkStart w:id="16" w:name="h.4i7ojhp" w:colFirst="0" w:colLast="0"/>
-      <w:bookmarkEnd w:id="16"/>
+      <w:bookmarkStart w:id="17" w:name="h.4i7ojhp" w:colFirst="0" w:colLast="0"/>
+      <w:bookmarkEnd w:id="17"/>
     </w:p>
     <w:p>
       <w:pPr>
@@ -2115,10 +5377,10 @@
         <w:ind w:left="709"/>
         <w:rPr>
           <w:rFonts w:eastAsia="Verdana"/>
-        </w:rPr>
-      </w:pPr>
-      <w:bookmarkStart w:id="17" w:name="_GoBack"/>
-      <w:bookmarkEnd w:id="17"/>
+          <w:sz w:val="24"/>
+          <w:szCs w:val="24"/>
+        </w:rPr>
+      </w:pPr>
     </w:p>
     <w:p>
       <w:pPr>
@@ -2128,6 +5390,8 @@
         <w:ind w:left="709"/>
         <w:rPr>
           <w:rFonts w:eastAsia="Verdana"/>
+          <w:sz w:val="24"/>
+          <w:szCs w:val="24"/>
         </w:rPr>
       </w:pPr>
     </w:p>
@@ -2138,11 +5402,17 @@
           <w:numId w:val="12"/>
         </w:numPr>
         <w:ind w:left="284" w:firstLine="0"/>
+        <w:rPr>
+          <w:sz w:val="24"/>
+          <w:szCs w:val="24"/>
+        </w:rPr>
       </w:pPr>
       <w:r>
         <w:rPr>
           <w:rFonts w:eastAsia="Verdana"/>
           <w:b/>
+          <w:sz w:val="24"/>
+          <w:szCs w:val="24"/>
         </w:rPr>
         <w:t>Estado de la configuración</w:t>
       </w:r>
@@ -2152,6 +5422,10 @@
     <w:p>
       <w:pPr>
         <w:ind w:left="709"/>
+        <w:rPr>
+          <w:sz w:val="24"/>
+          <w:szCs w:val="24"/>
+        </w:rPr>
       </w:pPr>
     </w:p>
     <w:p>
@@ -2164,11 +5438,17 @@
           <w:tab w:val="left" w:pos="-4820"/>
         </w:tabs>
         <w:ind w:left="284" w:firstLine="0"/>
+        <w:rPr>
+          <w:sz w:val="24"/>
+          <w:szCs w:val="24"/>
+        </w:rPr>
       </w:pPr>
       <w:r>
         <w:rPr>
           <w:rFonts w:eastAsia="Verdana"/>
           <w:b/>
+          <w:sz w:val="24"/>
+          <w:szCs w:val="24"/>
         </w:rPr>
         <w:t>Auditorías de configuración</w:t>
       </w:r>
@@ -2181,6 +5461,10 @@
           <w:tab w:val="left" w:pos="-4820"/>
         </w:tabs>
         <w:ind w:left="709"/>
+        <w:rPr>
+          <w:sz w:val="24"/>
+          <w:szCs w:val="24"/>
+        </w:rPr>
       </w:pPr>
     </w:p>
     <w:p>
@@ -2193,11 +5477,17 @@
           <w:tab w:val="left" w:pos="-4820"/>
         </w:tabs>
         <w:ind w:left="284" w:firstLine="0"/>
+        <w:rPr>
+          <w:sz w:val="24"/>
+          <w:szCs w:val="24"/>
+        </w:rPr>
       </w:pPr>
       <w:r>
         <w:rPr>
           <w:rFonts w:eastAsia="Verdana"/>
           <w:b/>
+          <w:sz w:val="24"/>
+          <w:szCs w:val="24"/>
         </w:rPr>
         <w:t>Gestión y Entrega de Releases de Software</w:t>
       </w:r>
@@ -2258,7 +5548,7 @@
       <mc:AlternateContent>
         <mc:Choice Requires="wps">
           <w:drawing>
-            <wp:anchor distT="0" distB="0" distL="114300" distR="114300" simplePos="0" relativeHeight="251659264" behindDoc="0" locked="0" layoutInCell="1" allowOverlap="1">
+            <wp:anchor distT="0" distB="0" distL="114300" distR="114300" simplePos="0" relativeHeight="251659264" behindDoc="0" locked="0" layoutInCell="1" allowOverlap="1" wp14:anchorId="3040C9B8" wp14:editId="4087568F">
               <wp:simplePos x="0" y="0"/>
               <wp:positionH relativeFrom="column">
                 <wp:posOffset>13335</wp:posOffset>
@@ -2320,7 +5610,14 @@
         <w:rFonts w:ascii="Verdana" w:eastAsia="Verdana" w:hAnsi="Verdana" w:cs="Verdana"/>
         <w:sz w:val="18"/>
       </w:rPr>
-      <w:t xml:space="preserve">Plan de Gestión de la Configuración – SRO  </w:t>
+      <w:t xml:space="preserve">Plan de Gestión de la Configuración – </w:t>
+    </w:r>
+    <w:r>
+      <w:rPr>
+        <w:rFonts w:ascii="Verdana" w:eastAsia="Verdana" w:hAnsi="Verdana" w:cs="Verdana"/>
+        <w:sz w:val="18"/>
+      </w:rPr>
+      <w:t>GXO</w:t>
     </w:r>
     <w:r>
       <w:rPr>
@@ -2350,7 +5647,7 @@
       <w:rPr>
         <w:noProof/>
       </w:rPr>
-      <w:t>3</w:t>
+      <w:t>6</w:t>
     </w:r>
     <w:r>
       <w:fldChar w:fldCharType="end"/>
@@ -2375,7 +5672,7 @@
       <w:rPr>
         <w:noProof/>
       </w:rPr>
-      <w:t>4</w:t>
+      <w:t>6</w:t>
     </w:r>
     <w:r>
       <w:fldChar w:fldCharType="end"/>
@@ -5273,6 +8570,119 @@
     </w:lvl>
   </w:abstractNum>
   <w:abstractNum w:abstractNumId="25">
+    <w:nsid w:val="5451015D"/>
+    <w:multiLevelType w:val="hybridMultilevel"/>
+    <w:tmpl w:val="F956E4CA"/>
+    <w:lvl w:ilvl="0" w:tplc="280A0001">
+      <w:start w:val="1"/>
+      <w:numFmt w:val="bullet"/>
+      <w:lvlText w:val=""/>
+      <w:lvlJc w:val="left"/>
+      <w:pPr>
+        <w:ind w:left="1429" w:hanging="360"/>
+      </w:pPr>
+      <w:rPr>
+        <w:rFonts w:ascii="Symbol" w:hAnsi="Symbol" w:hint="default"/>
+      </w:rPr>
+    </w:lvl>
+    <w:lvl w:ilvl="1" w:tplc="280A0003" w:tentative="1">
+      <w:start w:val="1"/>
+      <w:numFmt w:val="bullet"/>
+      <w:lvlText w:val="o"/>
+      <w:lvlJc w:val="left"/>
+      <w:pPr>
+        <w:ind w:left="2149" w:hanging="360"/>
+      </w:pPr>
+      <w:rPr>
+        <w:rFonts w:ascii="Courier New" w:hAnsi="Courier New" w:cs="Courier New" w:hint="default"/>
+      </w:rPr>
+    </w:lvl>
+    <w:lvl w:ilvl="2" w:tplc="280A0005" w:tentative="1">
+      <w:start w:val="1"/>
+      <w:numFmt w:val="bullet"/>
+      <w:lvlText w:val=""/>
+      <w:lvlJc w:val="left"/>
+      <w:pPr>
+        <w:ind w:left="2869" w:hanging="360"/>
+      </w:pPr>
+      <w:rPr>
+        <w:rFonts w:ascii="Wingdings" w:hAnsi="Wingdings" w:hint="default"/>
+      </w:rPr>
+    </w:lvl>
+    <w:lvl w:ilvl="3" w:tplc="280A0001" w:tentative="1">
+      <w:start w:val="1"/>
+      <w:numFmt w:val="bullet"/>
+      <w:lvlText w:val=""/>
+      <w:lvlJc w:val="left"/>
+      <w:pPr>
+        <w:ind w:left="3589" w:hanging="360"/>
+      </w:pPr>
+      <w:rPr>
+        <w:rFonts w:ascii="Symbol" w:hAnsi="Symbol" w:hint="default"/>
+      </w:rPr>
+    </w:lvl>
+    <w:lvl w:ilvl="4" w:tplc="280A0003" w:tentative="1">
+      <w:start w:val="1"/>
+      <w:numFmt w:val="bullet"/>
+      <w:lvlText w:val="o"/>
+      <w:lvlJc w:val="left"/>
+      <w:pPr>
+        <w:ind w:left="4309" w:hanging="360"/>
+      </w:pPr>
+      <w:rPr>
+        <w:rFonts w:ascii="Courier New" w:hAnsi="Courier New" w:cs="Courier New" w:hint="default"/>
+      </w:rPr>
+    </w:lvl>
+    <w:lvl w:ilvl="5" w:tplc="280A0005" w:tentative="1">
+      <w:start w:val="1"/>
+      <w:numFmt w:val="bullet"/>
+      <w:lvlText w:val=""/>
+      <w:lvlJc w:val="left"/>
+      <w:pPr>
+        <w:ind w:left="5029" w:hanging="360"/>
+      </w:pPr>
+      <w:rPr>
+        <w:rFonts w:ascii="Wingdings" w:hAnsi="Wingdings" w:hint="default"/>
+      </w:rPr>
+    </w:lvl>
+    <w:lvl w:ilvl="6" w:tplc="280A0001" w:tentative="1">
+      <w:start w:val="1"/>
+      <w:numFmt w:val="bullet"/>
+      <w:lvlText w:val=""/>
+      <w:lvlJc w:val="left"/>
+      <w:pPr>
+        <w:ind w:left="5749" w:hanging="360"/>
+      </w:pPr>
+      <w:rPr>
+        <w:rFonts w:ascii="Symbol" w:hAnsi="Symbol" w:hint="default"/>
+      </w:rPr>
+    </w:lvl>
+    <w:lvl w:ilvl="7" w:tplc="280A0003" w:tentative="1">
+      <w:start w:val="1"/>
+      <w:numFmt w:val="bullet"/>
+      <w:lvlText w:val="o"/>
+      <w:lvlJc w:val="left"/>
+      <w:pPr>
+        <w:ind w:left="6469" w:hanging="360"/>
+      </w:pPr>
+      <w:rPr>
+        <w:rFonts w:ascii="Courier New" w:hAnsi="Courier New" w:cs="Courier New" w:hint="default"/>
+      </w:rPr>
+    </w:lvl>
+    <w:lvl w:ilvl="8" w:tplc="280A0005" w:tentative="1">
+      <w:start w:val="1"/>
+      <w:numFmt w:val="bullet"/>
+      <w:lvlText w:val=""/>
+      <w:lvlJc w:val="left"/>
+      <w:pPr>
+        <w:ind w:left="7189" w:hanging="360"/>
+      </w:pPr>
+      <w:rPr>
+        <w:rFonts w:ascii="Wingdings" w:hAnsi="Wingdings" w:hint="default"/>
+      </w:rPr>
+    </w:lvl>
+  </w:abstractNum>
+  <w:abstractNum w:abstractNumId="26">
     <w:nsid w:val="56D335F7"/>
     <w:multiLevelType w:val="multilevel"/>
     <w:tmpl w:val="E4263A84"/>
@@ -5394,7 +8804,7 @@
       </w:rPr>
     </w:lvl>
   </w:abstractNum>
-  <w:abstractNum w:abstractNumId="26">
+  <w:abstractNum w:abstractNumId="27">
     <w:nsid w:val="57CE39D6"/>
     <w:multiLevelType w:val="multilevel"/>
     <w:tmpl w:val="51442E62"/>
@@ -5508,7 +8918,7 @@
       </w:rPr>
     </w:lvl>
   </w:abstractNum>
-  <w:abstractNum w:abstractNumId="27">
+  <w:abstractNum w:abstractNumId="28">
     <w:nsid w:val="5FB27339"/>
     <w:multiLevelType w:val="hybridMultilevel"/>
     <w:tmpl w:val="6742D016"/>
@@ -5621,7 +9031,7 @@
       </w:rPr>
     </w:lvl>
   </w:abstractNum>
-  <w:abstractNum w:abstractNumId="28">
+  <w:abstractNum w:abstractNumId="29">
     <w:nsid w:val="629E0336"/>
     <w:multiLevelType w:val="hybridMultilevel"/>
     <w:tmpl w:val="F4586526"/>
@@ -5712,7 +9122,120 @@
       </w:pPr>
     </w:lvl>
   </w:abstractNum>
-  <w:abstractNum w:abstractNumId="29">
+  <w:abstractNum w:abstractNumId="30">
+    <w:nsid w:val="68EB44A6"/>
+    <w:multiLevelType w:val="hybridMultilevel"/>
+    <w:tmpl w:val="D3B41772"/>
+    <w:lvl w:ilvl="0" w:tplc="280A0001">
+      <w:start w:val="1"/>
+      <w:numFmt w:val="bullet"/>
+      <w:lvlText w:val=""/>
+      <w:lvlJc w:val="left"/>
+      <w:pPr>
+        <w:ind w:left="1429" w:hanging="360"/>
+      </w:pPr>
+      <w:rPr>
+        <w:rFonts w:ascii="Symbol" w:hAnsi="Symbol" w:hint="default"/>
+      </w:rPr>
+    </w:lvl>
+    <w:lvl w:ilvl="1" w:tplc="280A0003" w:tentative="1">
+      <w:start w:val="1"/>
+      <w:numFmt w:val="bullet"/>
+      <w:lvlText w:val="o"/>
+      <w:lvlJc w:val="left"/>
+      <w:pPr>
+        <w:ind w:left="2149" w:hanging="360"/>
+      </w:pPr>
+      <w:rPr>
+        <w:rFonts w:ascii="Courier New" w:hAnsi="Courier New" w:cs="Courier New" w:hint="default"/>
+      </w:rPr>
+    </w:lvl>
+    <w:lvl w:ilvl="2" w:tplc="280A0005" w:tentative="1">
+      <w:start w:val="1"/>
+      <w:numFmt w:val="bullet"/>
+      <w:lvlText w:val=""/>
+      <w:lvlJc w:val="left"/>
+      <w:pPr>
+        <w:ind w:left="2869" w:hanging="360"/>
+      </w:pPr>
+      <w:rPr>
+        <w:rFonts w:ascii="Wingdings" w:hAnsi="Wingdings" w:hint="default"/>
+      </w:rPr>
+    </w:lvl>
+    <w:lvl w:ilvl="3" w:tplc="280A0001" w:tentative="1">
+      <w:start w:val="1"/>
+      <w:numFmt w:val="bullet"/>
+      <w:lvlText w:val=""/>
+      <w:lvlJc w:val="left"/>
+      <w:pPr>
+        <w:ind w:left="3589" w:hanging="360"/>
+      </w:pPr>
+      <w:rPr>
+        <w:rFonts w:ascii="Symbol" w:hAnsi="Symbol" w:hint="default"/>
+      </w:rPr>
+    </w:lvl>
+    <w:lvl w:ilvl="4" w:tplc="280A0003" w:tentative="1">
+      <w:start w:val="1"/>
+      <w:numFmt w:val="bullet"/>
+      <w:lvlText w:val="o"/>
+      <w:lvlJc w:val="left"/>
+      <w:pPr>
+        <w:ind w:left="4309" w:hanging="360"/>
+      </w:pPr>
+      <w:rPr>
+        <w:rFonts w:ascii="Courier New" w:hAnsi="Courier New" w:cs="Courier New" w:hint="default"/>
+      </w:rPr>
+    </w:lvl>
+    <w:lvl w:ilvl="5" w:tplc="280A0005" w:tentative="1">
+      <w:start w:val="1"/>
+      <w:numFmt w:val="bullet"/>
+      <w:lvlText w:val=""/>
+      <w:lvlJc w:val="left"/>
+      <w:pPr>
+        <w:ind w:left="5029" w:hanging="360"/>
+      </w:pPr>
+      <w:rPr>
+        <w:rFonts w:ascii="Wingdings" w:hAnsi="Wingdings" w:hint="default"/>
+      </w:rPr>
+    </w:lvl>
+    <w:lvl w:ilvl="6" w:tplc="280A0001" w:tentative="1">
+      <w:start w:val="1"/>
+      <w:numFmt w:val="bullet"/>
+      <w:lvlText w:val=""/>
+      <w:lvlJc w:val="left"/>
+      <w:pPr>
+        <w:ind w:left="5749" w:hanging="360"/>
+      </w:pPr>
+      <w:rPr>
+        <w:rFonts w:ascii="Symbol" w:hAnsi="Symbol" w:hint="default"/>
+      </w:rPr>
+    </w:lvl>
+    <w:lvl w:ilvl="7" w:tplc="280A0003" w:tentative="1">
+      <w:start w:val="1"/>
+      <w:numFmt w:val="bullet"/>
+      <w:lvlText w:val="o"/>
+      <w:lvlJc w:val="left"/>
+      <w:pPr>
+        <w:ind w:left="6469" w:hanging="360"/>
+      </w:pPr>
+      <w:rPr>
+        <w:rFonts w:ascii="Courier New" w:hAnsi="Courier New" w:cs="Courier New" w:hint="default"/>
+      </w:rPr>
+    </w:lvl>
+    <w:lvl w:ilvl="8" w:tplc="280A0005" w:tentative="1">
+      <w:start w:val="1"/>
+      <w:numFmt w:val="bullet"/>
+      <w:lvlText w:val=""/>
+      <w:lvlJc w:val="left"/>
+      <w:pPr>
+        <w:ind w:left="7189" w:hanging="360"/>
+      </w:pPr>
+      <w:rPr>
+        <w:rFonts w:ascii="Wingdings" w:hAnsi="Wingdings" w:hint="default"/>
+      </w:rPr>
+    </w:lvl>
+  </w:abstractNum>
+  <w:abstractNum w:abstractNumId="31">
     <w:nsid w:val="6ACC74A6"/>
     <w:multiLevelType w:val="hybridMultilevel"/>
     <w:tmpl w:val="ABD81776"/>
@@ -5798,7 +9321,7 @@
       </w:pPr>
     </w:lvl>
   </w:abstractNum>
-  <w:abstractNum w:abstractNumId="30">
+  <w:abstractNum w:abstractNumId="32">
     <w:nsid w:val="6D40115C"/>
     <w:multiLevelType w:val="multilevel"/>
     <w:tmpl w:val="37E22584"/>
@@ -5920,7 +9443,7 @@
       </w:rPr>
     </w:lvl>
   </w:abstractNum>
-  <w:abstractNum w:abstractNumId="31">
+  <w:abstractNum w:abstractNumId="33">
     <w:nsid w:val="70320DCC"/>
     <w:multiLevelType w:val="hybridMultilevel"/>
     <w:tmpl w:val="BBC2A734"/>
@@ -6054,7 +9577,7 @@
       </w:rPr>
     </w:lvl>
   </w:abstractNum>
-  <w:abstractNum w:abstractNumId="32">
+  <w:abstractNum w:abstractNumId="34">
     <w:nsid w:val="70787D46"/>
     <w:multiLevelType w:val="multilevel"/>
     <w:tmpl w:val="595ECB08"/>
@@ -6176,7 +9699,7 @@
       </w:rPr>
     </w:lvl>
   </w:abstractNum>
-  <w:abstractNum w:abstractNumId="33">
+  <w:abstractNum w:abstractNumId="35">
     <w:nsid w:val="741344F1"/>
     <w:multiLevelType w:val="hybridMultilevel"/>
     <w:tmpl w:val="40FA3D5A"/>
@@ -6289,7 +9812,7 @@
       </w:rPr>
     </w:lvl>
   </w:abstractNum>
-  <w:abstractNum w:abstractNumId="34">
+  <w:abstractNum w:abstractNumId="36">
     <w:nsid w:val="7A3E637E"/>
     <w:multiLevelType w:val="hybridMultilevel"/>
     <w:tmpl w:val="00FE4D04"/>
@@ -6402,7 +9925,7 @@
       </w:rPr>
     </w:lvl>
   </w:abstractNum>
-  <w:abstractNum w:abstractNumId="35">
+  <w:abstractNum w:abstractNumId="37">
     <w:nsid w:val="7C7E3452"/>
     <w:multiLevelType w:val="hybridMultilevel"/>
     <w:tmpl w:val="E4262940"/>
@@ -6489,7 +10012,7 @@
     </w:lvl>
   </w:abstractNum>
   <w:num w:numId="1">
-    <w:abstractNumId w:val="25"/>
+    <w:abstractNumId w:val="26"/>
   </w:num>
   <w:num w:numId="2">
     <w:abstractNumId w:val="15"/>
@@ -6504,16 +10027,16 @@
     <w:abstractNumId w:val="22"/>
   </w:num>
   <w:num w:numId="6">
-    <w:abstractNumId w:val="32"/>
+    <w:abstractNumId w:val="34"/>
   </w:num>
   <w:num w:numId="7">
     <w:abstractNumId w:val="9"/>
   </w:num>
   <w:num w:numId="8">
-    <w:abstractNumId w:val="30"/>
+    <w:abstractNumId w:val="32"/>
   </w:num>
   <w:num w:numId="9">
-    <w:abstractNumId w:val="28"/>
+    <w:abstractNumId w:val="29"/>
   </w:num>
   <w:num w:numId="10">
     <w:abstractNumId w:val="20"/>
@@ -6522,10 +10045,10 @@
     <w:abstractNumId w:val="19"/>
   </w:num>
   <w:num w:numId="12">
-    <w:abstractNumId w:val="26"/>
+    <w:abstractNumId w:val="27"/>
   </w:num>
   <w:num w:numId="13">
-    <w:abstractNumId w:val="29"/>
+    <w:abstractNumId w:val="31"/>
     <w:lvlOverride w:ilvl="0">
       <w:startOverride w:val="1"/>
     </w:lvlOverride>
@@ -6570,13 +10093,13 @@
     <w:abstractNumId w:val="23"/>
   </w:num>
   <w:num w:numId="19">
-    <w:abstractNumId w:val="27"/>
+    <w:abstractNumId w:val="28"/>
   </w:num>
   <w:num w:numId="20">
     <w:abstractNumId w:val="6"/>
   </w:num>
   <w:num w:numId="21">
-    <w:abstractNumId w:val="33"/>
+    <w:abstractNumId w:val="35"/>
   </w:num>
   <w:num w:numId="22">
     <w:abstractNumId w:val="21"/>
@@ -6588,7 +10111,7 @@
     <w:abstractNumId w:val="24"/>
   </w:num>
   <w:num w:numId="25">
-    <w:abstractNumId w:val="31"/>
+    <w:abstractNumId w:val="33"/>
   </w:num>
   <w:num w:numId="26">
     <w:abstractNumId w:val="0"/>
@@ -6597,10 +10120,10 @@
     <w:abstractNumId w:val="14"/>
   </w:num>
   <w:num w:numId="28">
-    <w:abstractNumId w:val="29"/>
+    <w:abstractNumId w:val="31"/>
   </w:num>
   <w:num w:numId="29">
-    <w:abstractNumId w:val="35"/>
+    <w:abstractNumId w:val="37"/>
   </w:num>
   <w:num w:numId="30">
     <w:abstractNumId w:val="5"/>
@@ -6621,10 +10144,16 @@
     <w:abstractNumId w:val="7"/>
   </w:num>
   <w:num w:numId="36">
-    <w:abstractNumId w:val="34"/>
+    <w:abstractNumId w:val="36"/>
   </w:num>
   <w:num w:numId="37">
     <w:abstractNumId w:val="2"/>
+  </w:num>
+  <w:num w:numId="38">
+    <w:abstractNumId w:val="25"/>
+  </w:num>
+  <w:num w:numId="39">
+    <w:abstractNumId w:val="30"/>
   </w:num>
 </w:numbering>
 </file>
@@ -7425,6 +10954,98 @@
       </w:tblCellMar>
     </w:tblPr>
   </w:style>
+  <w:style w:type="table" w:styleId="Listaclara">
+    <w:name w:val="Light List"/>
+    <w:basedOn w:val="Tablanormal"/>
+    <w:uiPriority w:val="61"/>
+    <w:rsid w:val="000278EB"/>
+    <w:pPr>
+      <w:spacing w:after="0" w:line="240" w:lineRule="auto"/>
+    </w:pPr>
+    <w:tblPr>
+      <w:tblStyleRowBandSize w:val="1"/>
+      <w:tblStyleColBandSize w:val="1"/>
+      <w:tblInd w:w="0" w:type="dxa"/>
+      <w:tblBorders>
+        <w:top w:val="single" w:sz="8" w:space="0" w:color="000000" w:themeColor="text1"/>
+        <w:left w:val="single" w:sz="8" w:space="0" w:color="000000" w:themeColor="text1"/>
+        <w:bottom w:val="single" w:sz="8" w:space="0" w:color="000000" w:themeColor="text1"/>
+        <w:right w:val="single" w:sz="8" w:space="0" w:color="000000" w:themeColor="text1"/>
+      </w:tblBorders>
+      <w:tblCellMar>
+        <w:top w:w="0" w:type="dxa"/>
+        <w:left w:w="108" w:type="dxa"/>
+        <w:bottom w:w="0" w:type="dxa"/>
+        <w:right w:w="108" w:type="dxa"/>
+      </w:tblCellMar>
+    </w:tblPr>
+    <w:tblStylePr w:type="firstRow">
+      <w:pPr>
+        <w:spacing w:before="0" w:after="0" w:line="240" w:lineRule="auto"/>
+      </w:pPr>
+      <w:rPr>
+        <w:b/>
+        <w:bCs/>
+        <w:color w:val="FFFFFF" w:themeColor="background1"/>
+      </w:rPr>
+      <w:tblPr/>
+      <w:tcPr>
+        <w:shd w:val="clear" w:color="auto" w:fill="000000" w:themeFill="text1"/>
+      </w:tcPr>
+    </w:tblStylePr>
+    <w:tblStylePr w:type="lastRow">
+      <w:pPr>
+        <w:spacing w:before="0" w:after="0" w:line="240" w:lineRule="auto"/>
+      </w:pPr>
+      <w:rPr>
+        <w:b/>
+        <w:bCs/>
+      </w:rPr>
+      <w:tblPr/>
+      <w:tcPr>
+        <w:tcBorders>
+          <w:top w:val="double" w:sz="6" w:space="0" w:color="000000" w:themeColor="text1"/>
+          <w:left w:val="single" w:sz="8" w:space="0" w:color="000000" w:themeColor="text1"/>
+          <w:bottom w:val="single" w:sz="8" w:space="0" w:color="000000" w:themeColor="text1"/>
+          <w:right w:val="single" w:sz="8" w:space="0" w:color="000000" w:themeColor="text1"/>
+        </w:tcBorders>
+      </w:tcPr>
+    </w:tblStylePr>
+    <w:tblStylePr w:type="firstCol">
+      <w:rPr>
+        <w:b/>
+        <w:bCs/>
+      </w:rPr>
+    </w:tblStylePr>
+    <w:tblStylePr w:type="lastCol">
+      <w:rPr>
+        <w:b/>
+        <w:bCs/>
+      </w:rPr>
+    </w:tblStylePr>
+    <w:tblStylePr w:type="band1Vert">
+      <w:tblPr/>
+      <w:tcPr>
+        <w:tcBorders>
+          <w:top w:val="single" w:sz="8" w:space="0" w:color="000000" w:themeColor="text1"/>
+          <w:left w:val="single" w:sz="8" w:space="0" w:color="000000" w:themeColor="text1"/>
+          <w:bottom w:val="single" w:sz="8" w:space="0" w:color="000000" w:themeColor="text1"/>
+          <w:right w:val="single" w:sz="8" w:space="0" w:color="000000" w:themeColor="text1"/>
+        </w:tcBorders>
+      </w:tcPr>
+    </w:tblStylePr>
+    <w:tblStylePr w:type="band1Horz">
+      <w:tblPr/>
+      <w:tcPr>
+        <w:tcBorders>
+          <w:top w:val="single" w:sz="8" w:space="0" w:color="000000" w:themeColor="text1"/>
+          <w:left w:val="single" w:sz="8" w:space="0" w:color="000000" w:themeColor="text1"/>
+          <w:bottom w:val="single" w:sz="8" w:space="0" w:color="000000" w:themeColor="text1"/>
+          <w:right w:val="single" w:sz="8" w:space="0" w:color="000000" w:themeColor="text1"/>
+        </w:tcBorders>
+      </w:tcPr>
+    </w:tblStylePr>
+  </w:style>
 </w:styles>
 </file>
 
@@ -8224,6 +11845,98 @@
       </w:tblCellMar>
     </w:tblPr>
   </w:style>
+  <w:style w:type="table" w:styleId="Listaclara">
+    <w:name w:val="Light List"/>
+    <w:basedOn w:val="Tablanormal"/>
+    <w:uiPriority w:val="61"/>
+    <w:rsid w:val="000278EB"/>
+    <w:pPr>
+      <w:spacing w:after="0" w:line="240" w:lineRule="auto"/>
+    </w:pPr>
+    <w:tblPr>
+      <w:tblStyleRowBandSize w:val="1"/>
+      <w:tblStyleColBandSize w:val="1"/>
+      <w:tblInd w:w="0" w:type="dxa"/>
+      <w:tblBorders>
+        <w:top w:val="single" w:sz="8" w:space="0" w:color="000000" w:themeColor="text1"/>
+        <w:left w:val="single" w:sz="8" w:space="0" w:color="000000" w:themeColor="text1"/>
+        <w:bottom w:val="single" w:sz="8" w:space="0" w:color="000000" w:themeColor="text1"/>
+        <w:right w:val="single" w:sz="8" w:space="0" w:color="000000" w:themeColor="text1"/>
+      </w:tblBorders>
+      <w:tblCellMar>
+        <w:top w:w="0" w:type="dxa"/>
+        <w:left w:w="108" w:type="dxa"/>
+        <w:bottom w:w="0" w:type="dxa"/>
+        <w:right w:w="108" w:type="dxa"/>
+      </w:tblCellMar>
+    </w:tblPr>
+    <w:tblStylePr w:type="firstRow">
+      <w:pPr>
+        <w:spacing w:before="0" w:after="0" w:line="240" w:lineRule="auto"/>
+      </w:pPr>
+      <w:rPr>
+        <w:b/>
+        <w:bCs/>
+        <w:color w:val="FFFFFF" w:themeColor="background1"/>
+      </w:rPr>
+      <w:tblPr/>
+      <w:tcPr>
+        <w:shd w:val="clear" w:color="auto" w:fill="000000" w:themeFill="text1"/>
+      </w:tcPr>
+    </w:tblStylePr>
+    <w:tblStylePr w:type="lastRow">
+      <w:pPr>
+        <w:spacing w:before="0" w:after="0" w:line="240" w:lineRule="auto"/>
+      </w:pPr>
+      <w:rPr>
+        <w:b/>
+        <w:bCs/>
+      </w:rPr>
+      <w:tblPr/>
+      <w:tcPr>
+        <w:tcBorders>
+          <w:top w:val="double" w:sz="6" w:space="0" w:color="000000" w:themeColor="text1"/>
+          <w:left w:val="single" w:sz="8" w:space="0" w:color="000000" w:themeColor="text1"/>
+          <w:bottom w:val="single" w:sz="8" w:space="0" w:color="000000" w:themeColor="text1"/>
+          <w:right w:val="single" w:sz="8" w:space="0" w:color="000000" w:themeColor="text1"/>
+        </w:tcBorders>
+      </w:tcPr>
+    </w:tblStylePr>
+    <w:tblStylePr w:type="firstCol">
+      <w:rPr>
+        <w:b/>
+        <w:bCs/>
+      </w:rPr>
+    </w:tblStylePr>
+    <w:tblStylePr w:type="lastCol">
+      <w:rPr>
+        <w:b/>
+        <w:bCs/>
+      </w:rPr>
+    </w:tblStylePr>
+    <w:tblStylePr w:type="band1Vert">
+      <w:tblPr/>
+      <w:tcPr>
+        <w:tcBorders>
+          <w:top w:val="single" w:sz="8" w:space="0" w:color="000000" w:themeColor="text1"/>
+          <w:left w:val="single" w:sz="8" w:space="0" w:color="000000" w:themeColor="text1"/>
+          <w:bottom w:val="single" w:sz="8" w:space="0" w:color="000000" w:themeColor="text1"/>
+          <w:right w:val="single" w:sz="8" w:space="0" w:color="000000" w:themeColor="text1"/>
+        </w:tcBorders>
+      </w:tcPr>
+    </w:tblStylePr>
+    <w:tblStylePr w:type="band1Horz">
+      <w:tblPr/>
+      <w:tcPr>
+        <w:tcBorders>
+          <w:top w:val="single" w:sz="8" w:space="0" w:color="000000" w:themeColor="text1"/>
+          <w:left w:val="single" w:sz="8" w:space="0" w:color="000000" w:themeColor="text1"/>
+          <w:bottom w:val="single" w:sz="8" w:space="0" w:color="000000" w:themeColor="text1"/>
+          <w:right w:val="single" w:sz="8" w:space="0" w:color="000000" w:themeColor="text1"/>
+        </w:tcBorders>
+      </w:tcPr>
+    </w:tblStylePr>
+  </w:style>
 </w:styles>
 </file>
 

</xml_diff>

<commit_message>
Elaboración de la Organización de SCM (2.1) - Funciones y Recomendaciones
</commit_message>
<xml_diff>
--- a/Gestión de Configuración/GXO - PGCM.docx
+++ b/Gestión de Configuración/GXO - PGCM.docx
@@ -1,6 +1,6 @@
 
 <file path=word/document.xml><?xml version="1.0" encoding="utf-8"?>
-<w:document xmlns:wpc="http://schemas.microsoft.com/office/word/2010/wordprocessingCanvas" xmlns:mc="http://schemas.openxmlformats.org/markup-compatibility/2006" xmlns:o="urn:schemas-microsoft-com:office:office" xmlns:r="http://schemas.openxmlformats.org/officeDocument/2006/relationships" xmlns:m="http://schemas.openxmlformats.org/officeDocument/2006/math" xmlns:v="urn:schemas-microsoft-com:vml" xmlns:wp14="http://schemas.microsoft.com/office/word/2010/wordprocessingDrawing" xmlns:wp="http://schemas.openxmlformats.org/drawingml/2006/wordprocessingDrawing" xmlns:w10="urn:schemas-microsoft-com:office:word" xmlns:w="http://schemas.openxmlformats.org/wordprocessingml/2006/main" xmlns:w14="http://schemas.microsoft.com/office/word/2010/wordml" xmlns:w15="http://schemas.microsoft.com/office/word/2012/wordml" xmlns:wpg="http://schemas.microsoft.com/office/word/2010/wordprocessingGroup" xmlns:wpi="http://schemas.microsoft.com/office/word/2010/wordprocessingInk" xmlns:wne="http://schemas.microsoft.com/office/word/2006/wordml" xmlns:wps="http://schemas.microsoft.com/office/word/2010/wordprocessingShape" mc:Ignorable="w14 w15 wp14">
+<w:document xmlns:wpc="http://schemas.microsoft.com/office/word/2010/wordprocessingCanvas" xmlns:mc="http://schemas.openxmlformats.org/markup-compatibility/2006" xmlns:o="urn:schemas-microsoft-com:office:office" xmlns:r="http://schemas.openxmlformats.org/officeDocument/2006/relationships" xmlns:m="http://schemas.openxmlformats.org/officeDocument/2006/math" xmlns:v="urn:schemas-microsoft-com:vml" xmlns:wp14="http://schemas.microsoft.com/office/word/2010/wordprocessingDrawing" xmlns:wp="http://schemas.openxmlformats.org/drawingml/2006/wordprocessingDrawing" xmlns:w10="urn:schemas-microsoft-com:office:word" xmlns:w="http://schemas.openxmlformats.org/wordprocessingml/2006/main" xmlns:w14="http://schemas.microsoft.com/office/word/2010/wordml" xmlns:wpg="http://schemas.microsoft.com/office/word/2010/wordprocessingGroup" xmlns:wpi="http://schemas.microsoft.com/office/word/2010/wordprocessingInk" xmlns:wne="http://schemas.microsoft.com/office/word/2006/wordml" xmlns:wps="http://schemas.microsoft.com/office/word/2010/wordprocessingShape" mc:Ignorable="w14 wp14">
   <w:body>
     <w:p>
       <w:pPr>
@@ -146,8 +146,6 @@
           <w:rFonts w:asciiTheme="minorHAnsi" w:hAnsiTheme="minorHAnsi"/>
         </w:rPr>
       </w:pPr>
-      <w:bookmarkStart w:id="0" w:name="_GoBack"/>
-      <w:bookmarkEnd w:id="0"/>
     </w:p>
     <w:p>
       <w:pPr>
@@ -1497,8 +1495,8 @@
           <w:sz w:val="36"/>
         </w:rPr>
       </w:pPr>
-      <w:bookmarkStart w:id="1" w:name="h.gjdgxs" w:colFirst="0" w:colLast="0"/>
-      <w:bookmarkEnd w:id="1"/>
+      <w:bookmarkStart w:id="0" w:name="h.gjdgxs" w:colFirst="0" w:colLast="0"/>
+      <w:bookmarkEnd w:id="0"/>
       <w:r>
         <w:rPr>
           <w:rFonts w:asciiTheme="minorHAnsi" w:eastAsia="Verdana" w:hAnsiTheme="minorHAnsi"/>
@@ -1532,8 +1530,8 @@
           <w:u w:val="single"/>
         </w:rPr>
       </w:pPr>
-      <w:bookmarkStart w:id="2" w:name="h.30j0zll" w:colFirst="0" w:colLast="0"/>
-      <w:bookmarkEnd w:id="2"/>
+      <w:bookmarkStart w:id="1" w:name="h.30j0zll" w:colFirst="0" w:colLast="0"/>
+      <w:bookmarkEnd w:id="1"/>
       <w:r>
         <w:rPr>
           <w:rFonts w:asciiTheme="minorHAnsi" w:eastAsia="Verdana" w:hAnsiTheme="minorHAnsi"/>
@@ -1558,8 +1556,8 @@
           <w:szCs w:val="24"/>
         </w:rPr>
       </w:pPr>
-      <w:bookmarkStart w:id="3" w:name="h.1fob9te" w:colFirst="0" w:colLast="0"/>
-      <w:bookmarkEnd w:id="3"/>
+      <w:bookmarkStart w:id="2" w:name="h.1fob9te" w:colFirst="0" w:colLast="0"/>
+      <w:bookmarkEnd w:id="2"/>
       <w:r>
         <w:rPr>
           <w:rFonts w:asciiTheme="minorHAnsi" w:eastAsia="Verdana" w:hAnsiTheme="minorHAnsi"/>
@@ -1813,8 +1811,8 @@
           <w:szCs w:val="24"/>
         </w:rPr>
       </w:pPr>
-      <w:bookmarkStart w:id="4" w:name="h.3znysh7" w:colFirst="0" w:colLast="0"/>
-      <w:bookmarkEnd w:id="4"/>
+      <w:bookmarkStart w:id="3" w:name="h.3znysh7" w:colFirst="0" w:colLast="0"/>
+      <w:bookmarkEnd w:id="3"/>
       <w:r>
         <w:rPr>
           <w:rFonts w:asciiTheme="minorHAnsi" w:eastAsia="Verdana" w:hAnsiTheme="minorHAnsi"/>
@@ -1968,8 +1966,8 @@
         </w:rPr>
         <w:t>Alcance</w:t>
       </w:r>
-      <w:bookmarkStart w:id="5" w:name="h.2et92p0" w:colFirst="0" w:colLast="0"/>
-      <w:bookmarkEnd w:id="5"/>
+      <w:bookmarkStart w:id="4" w:name="h.2et92p0" w:colFirst="0" w:colLast="0"/>
+      <w:bookmarkEnd w:id="4"/>
     </w:p>
     <w:p>
       <w:pPr>
@@ -2246,8 +2244,8 @@
         </w:rPr>
         <w:t>Definiciones</w:t>
       </w:r>
-      <w:bookmarkStart w:id="6" w:name="h.tyjcwt" w:colFirst="0" w:colLast="0"/>
-      <w:bookmarkEnd w:id="6"/>
+      <w:bookmarkStart w:id="5" w:name="h.tyjcwt" w:colFirst="0" w:colLast="0"/>
+      <w:bookmarkEnd w:id="5"/>
     </w:p>
     <w:tbl>
       <w:tblPr>
@@ -2924,48 +2922,920 @@
           <w:ilvl w:val="1"/>
           <w:numId w:val="2"/>
         </w:numPr>
-        <w:ind w:left="284"/>
+        <w:ind w:left="709"/>
+        <w:rPr>
+          <w:rFonts w:asciiTheme="minorHAnsi" w:eastAsia="Verdana" w:hAnsiTheme="minorHAnsi"/>
+          <w:b/>
+          <w:sz w:val="24"/>
+          <w:szCs w:val="24"/>
+        </w:rPr>
+      </w:pPr>
+      <w:r>
         <w:rPr>
           <w:rFonts w:asciiTheme="minorHAnsi" w:eastAsia="Verdana" w:hAnsiTheme="minorHAnsi"/>
           <w:b/>
           <w:sz w:val="22"/>
           <w:szCs w:val="24"/>
         </w:rPr>
-      </w:pPr>
-      <w:r>
-        <w:rPr>
-          <w:rFonts w:asciiTheme="minorHAnsi" w:eastAsia="Verdana" w:hAnsiTheme="minorHAnsi"/>
-          <w:b/>
-          <w:sz w:val="22"/>
-          <w:szCs w:val="24"/>
-        </w:rPr>
         <w:t>Organización de SCM</w:t>
       </w:r>
-      <w:bookmarkStart w:id="7" w:name="h.4d34og8" w:colFirst="0" w:colLast="0"/>
-      <w:bookmarkEnd w:id="7"/>
-    </w:p>
-    <w:p>
-      <w:pPr>
-        <w:ind w:left="709"/>
-        <w:rPr>
-          <w:rFonts w:asciiTheme="minorHAnsi" w:eastAsia="Verdana" w:hAnsiTheme="minorHAnsi"/>
-          <w:b/>
-          <w:sz w:val="24"/>
-          <w:szCs w:val="24"/>
-        </w:rPr>
-      </w:pPr>
-    </w:p>
-    <w:p>
-      <w:pPr>
-        <w:ind w:left="709"/>
-        <w:rPr>
-          <w:rFonts w:asciiTheme="minorHAnsi" w:eastAsia="Verdana" w:hAnsiTheme="minorHAnsi"/>
-          <w:b/>
-          <w:sz w:val="24"/>
-          <w:szCs w:val="24"/>
-        </w:rPr>
-      </w:pPr>
-    </w:p>
+      <w:bookmarkStart w:id="6" w:name="h.4d34og8" w:colFirst="0" w:colLast="0"/>
+      <w:bookmarkEnd w:id="6"/>
+    </w:p>
+    <w:tbl>
+      <w:tblPr>
+        <w:tblStyle w:val="Listaclara"/>
+        <w:tblpPr w:leftFromText="141" w:rightFromText="141" w:vertAnchor="text" w:horzAnchor="margin" w:tblpXSpec="center" w:tblpY="215"/>
+        <w:tblW w:w="5000" w:type="pct"/>
+        <w:tblLook w:val="0620" w:firstRow="1" w:lastRow="0" w:firstColumn="0" w:lastColumn="0" w:noHBand="1" w:noVBand="1"/>
+      </w:tblPr>
+      <w:tblGrid>
+        <w:gridCol w:w="2204"/>
+        <w:gridCol w:w="3825"/>
+        <w:gridCol w:w="3825"/>
+      </w:tblGrid>
+      <w:tr>
+        <w:trPr>
+          <w:cnfStyle w:val="100000000000" w:firstRow="1" w:lastRow="0" w:firstColumn="0" w:lastColumn="0" w:oddVBand="0" w:evenVBand="0" w:oddHBand="0" w:evenHBand="0" w:firstRowFirstColumn="0" w:firstRowLastColumn="0" w:lastRowFirstColumn="0" w:lastRowLastColumn="0"/>
+          <w:trHeight w:val="426"/>
+        </w:trPr>
+        <w:tc>
+          <w:tcPr>
+            <w:tcW w:w="1118" w:type="pct"/>
+            <w:tcBorders>
+              <w:bottom w:val="single" w:sz="4" w:space="0" w:color="auto"/>
+            </w:tcBorders>
+          </w:tcPr>
+          <w:p>
+            <w:pPr>
+              <w:jc w:val="center"/>
+              <w:rPr>
+                <w:rFonts w:asciiTheme="minorHAnsi" w:eastAsia="Verdana" w:hAnsiTheme="minorHAnsi"/>
+                <w:color w:val="FFFFFF" w:themeColor="background1"/>
+                <w:sz w:val="24"/>
+                <w:szCs w:val="24"/>
+              </w:rPr>
+            </w:pPr>
+            <w:r>
+              <w:rPr>
+                <w:rFonts w:asciiTheme="minorHAnsi" w:eastAsia="Verdana" w:hAnsiTheme="minorHAnsi"/>
+                <w:color w:val="FFFFFF" w:themeColor="background1"/>
+                <w:sz w:val="24"/>
+                <w:szCs w:val="24"/>
+              </w:rPr>
+              <w:t>Rol</w:t>
+            </w:r>
+          </w:p>
+        </w:tc>
+        <w:tc>
+          <w:tcPr>
+            <w:tcW w:w="1941" w:type="pct"/>
+            <w:tcBorders>
+              <w:bottom w:val="single" w:sz="4" w:space="0" w:color="auto"/>
+            </w:tcBorders>
+          </w:tcPr>
+          <w:p>
+            <w:pPr>
+              <w:ind w:left="-65"/>
+              <w:jc w:val="center"/>
+              <w:rPr>
+                <w:rFonts w:asciiTheme="minorHAnsi" w:eastAsia="Verdana" w:hAnsiTheme="minorHAnsi"/>
+                <w:color w:val="FFFFFF" w:themeColor="background1"/>
+                <w:sz w:val="24"/>
+                <w:szCs w:val="24"/>
+              </w:rPr>
+            </w:pPr>
+            <w:r>
+              <w:rPr>
+                <w:rFonts w:asciiTheme="minorHAnsi" w:eastAsia="Verdana" w:hAnsiTheme="minorHAnsi"/>
+                <w:color w:val="FFFFFF" w:themeColor="background1"/>
+                <w:sz w:val="24"/>
+                <w:szCs w:val="24"/>
+              </w:rPr>
+              <w:t>Funciones</w:t>
+            </w:r>
+          </w:p>
+        </w:tc>
+        <w:tc>
+          <w:tcPr>
+            <w:tcW w:w="1941" w:type="pct"/>
+            <w:tcBorders>
+              <w:bottom w:val="single" w:sz="4" w:space="0" w:color="auto"/>
+            </w:tcBorders>
+          </w:tcPr>
+          <w:p>
+            <w:pPr>
+              <w:ind w:left="-65"/>
+              <w:jc w:val="center"/>
+              <w:rPr>
+                <w:rFonts w:asciiTheme="minorHAnsi" w:eastAsia="Verdana" w:hAnsiTheme="minorHAnsi"/>
+                <w:color w:val="FFFFFF" w:themeColor="background1"/>
+                <w:sz w:val="24"/>
+                <w:szCs w:val="24"/>
+              </w:rPr>
+            </w:pPr>
+            <w:r>
+              <w:rPr>
+                <w:rFonts w:asciiTheme="minorHAnsi" w:eastAsia="Verdana" w:hAnsiTheme="minorHAnsi"/>
+                <w:color w:val="FFFFFF" w:themeColor="background1"/>
+                <w:sz w:val="24"/>
+                <w:szCs w:val="24"/>
+              </w:rPr>
+              <w:t>Recomendaciones</w:t>
+            </w:r>
+          </w:p>
+        </w:tc>
+      </w:tr>
+      <w:tr>
+        <w:trPr>
+          <w:trHeight w:val="408"/>
+        </w:trPr>
+        <w:tc>
+          <w:tcPr>
+            <w:tcW w:w="1118" w:type="pct"/>
+            <w:tcBorders>
+              <w:top w:val="single" w:sz="4" w:space="0" w:color="auto"/>
+              <w:left w:val="single" w:sz="4" w:space="0" w:color="auto"/>
+              <w:bottom w:val="single" w:sz="4" w:space="0" w:color="auto"/>
+              <w:right w:val="single" w:sz="4" w:space="0" w:color="auto"/>
+            </w:tcBorders>
+          </w:tcPr>
+          <w:p>
+            <w:pPr>
+              <w:tabs>
+                <w:tab w:val="left" w:pos="-7230"/>
+              </w:tabs>
+              <w:jc w:val="center"/>
+              <w:rPr>
+                <w:rFonts w:asciiTheme="minorHAnsi" w:eastAsia="Verdana" w:hAnsiTheme="minorHAnsi"/>
+                <w:sz w:val="24"/>
+                <w:szCs w:val="24"/>
+              </w:rPr>
+            </w:pPr>
+            <w:r>
+              <w:rPr>
+                <w:rFonts w:asciiTheme="minorHAnsi" w:eastAsia="Verdana" w:hAnsiTheme="minorHAnsi"/>
+                <w:sz w:val="24"/>
+                <w:szCs w:val="24"/>
+              </w:rPr>
+              <w:t>PM</w:t>
+            </w:r>
+          </w:p>
+        </w:tc>
+        <w:tc>
+          <w:tcPr>
+            <w:tcW w:w="1941" w:type="pct"/>
+            <w:tcBorders>
+              <w:top w:val="single" w:sz="4" w:space="0" w:color="auto"/>
+              <w:left w:val="single" w:sz="4" w:space="0" w:color="auto"/>
+              <w:bottom w:val="single" w:sz="4" w:space="0" w:color="auto"/>
+              <w:right w:val="single" w:sz="4" w:space="0" w:color="auto"/>
+            </w:tcBorders>
+          </w:tcPr>
+          <w:p>
+            <w:pPr>
+              <w:pStyle w:val="Prrafodelista"/>
+              <w:numPr>
+                <w:ilvl w:val="0"/>
+                <w:numId w:val="40"/>
+              </w:numPr>
+              <w:jc w:val="both"/>
+              <w:rPr>
+                <w:rFonts w:asciiTheme="minorHAnsi" w:eastAsia="Verdana" w:hAnsiTheme="minorHAnsi"/>
+                <w:sz w:val="24"/>
+                <w:szCs w:val="24"/>
+              </w:rPr>
+            </w:pPr>
+            <w:r>
+              <w:rPr>
+                <w:rFonts w:asciiTheme="minorHAnsi" w:eastAsia="Verdana" w:hAnsiTheme="minorHAnsi"/>
+                <w:sz w:val="24"/>
+                <w:szCs w:val="24"/>
+              </w:rPr>
+              <w:t>Planificación del proyecto</w:t>
+            </w:r>
+            <w:r>
+              <w:rPr>
+                <w:rFonts w:asciiTheme="minorHAnsi" w:eastAsia="Verdana" w:hAnsiTheme="minorHAnsi"/>
+                <w:sz w:val="24"/>
+                <w:szCs w:val="24"/>
+              </w:rPr>
+              <w:t xml:space="preserve"> asignado</w:t>
+            </w:r>
+            <w:r>
+              <w:rPr>
+                <w:rFonts w:asciiTheme="minorHAnsi" w:eastAsia="Verdana" w:hAnsiTheme="minorHAnsi"/>
+                <w:sz w:val="24"/>
+                <w:szCs w:val="24"/>
+              </w:rPr>
+              <w:t xml:space="preserve"> en todos sus aspectos, identificando las actividades a realizar, los recursos a poner en juego, los plazos y los costes previstos.</w:t>
+            </w:r>
+          </w:p>
+          <w:p>
+            <w:pPr>
+              <w:pStyle w:val="Prrafodelista"/>
+              <w:numPr>
+                <w:ilvl w:val="0"/>
+                <w:numId w:val="40"/>
+              </w:numPr>
+              <w:jc w:val="both"/>
+              <w:rPr>
+                <w:rFonts w:asciiTheme="minorHAnsi" w:eastAsia="Verdana" w:hAnsiTheme="minorHAnsi"/>
+                <w:sz w:val="24"/>
+                <w:szCs w:val="24"/>
+              </w:rPr>
+            </w:pPr>
+            <w:r>
+              <w:rPr>
+                <w:rFonts w:asciiTheme="minorHAnsi" w:eastAsia="Verdana" w:hAnsiTheme="minorHAnsi"/>
+                <w:sz w:val="24"/>
+                <w:szCs w:val="24"/>
+              </w:rPr>
+              <w:t>Toma de decisiones necesarias para conocer en todo momento la situación en relación con los objetivos establecidos.</w:t>
+            </w:r>
+          </w:p>
+        </w:tc>
+        <w:tc>
+          <w:tcPr>
+            <w:tcW w:w="1941" w:type="pct"/>
+            <w:tcBorders>
+              <w:top w:val="single" w:sz="4" w:space="0" w:color="auto"/>
+              <w:left w:val="single" w:sz="4" w:space="0" w:color="auto"/>
+              <w:bottom w:val="single" w:sz="4" w:space="0" w:color="auto"/>
+              <w:right w:val="single" w:sz="4" w:space="0" w:color="auto"/>
+            </w:tcBorders>
+          </w:tcPr>
+          <w:p>
+            <w:pPr>
+              <w:pStyle w:val="Prrafodelista"/>
+              <w:numPr>
+                <w:ilvl w:val="0"/>
+                <w:numId w:val="40"/>
+              </w:numPr>
+              <w:jc w:val="both"/>
+              <w:rPr>
+                <w:rFonts w:asciiTheme="minorHAnsi" w:eastAsia="Verdana" w:hAnsiTheme="minorHAnsi"/>
+                <w:sz w:val="24"/>
+                <w:szCs w:val="24"/>
+              </w:rPr>
+            </w:pPr>
+            <w:r>
+              <w:rPr>
+                <w:rFonts w:asciiTheme="minorHAnsi" w:eastAsia="Verdana" w:hAnsiTheme="minorHAnsi"/>
+                <w:sz w:val="24"/>
+                <w:szCs w:val="24"/>
+              </w:rPr>
+              <w:t>Deberá asegurarse que en su proyecto se cumpla con documentar todas las revisiones (entregables) que se entregarán al cliente.</w:t>
+            </w:r>
+          </w:p>
+          <w:p>
+            <w:pPr>
+              <w:pStyle w:val="Prrafodelista"/>
+              <w:ind w:left="655"/>
+              <w:jc w:val="both"/>
+              <w:rPr>
+                <w:rFonts w:asciiTheme="minorHAnsi" w:eastAsia="Verdana" w:hAnsiTheme="minorHAnsi"/>
+                <w:sz w:val="24"/>
+                <w:szCs w:val="24"/>
+              </w:rPr>
+            </w:pPr>
+          </w:p>
+        </w:tc>
+      </w:tr>
+      <w:tr>
+        <w:trPr>
+          <w:trHeight w:val="408"/>
+        </w:trPr>
+        <w:tc>
+          <w:tcPr>
+            <w:tcW w:w="1118" w:type="pct"/>
+            <w:tcBorders>
+              <w:top w:val="single" w:sz="4" w:space="0" w:color="auto"/>
+              <w:left w:val="single" w:sz="4" w:space="0" w:color="auto"/>
+              <w:bottom w:val="single" w:sz="4" w:space="0" w:color="auto"/>
+              <w:right w:val="single" w:sz="4" w:space="0" w:color="auto"/>
+            </w:tcBorders>
+          </w:tcPr>
+          <w:p>
+            <w:pPr>
+              <w:jc w:val="center"/>
+              <w:rPr>
+                <w:rFonts w:asciiTheme="minorHAnsi" w:eastAsia="Verdana" w:hAnsiTheme="minorHAnsi"/>
+                <w:sz w:val="24"/>
+                <w:szCs w:val="24"/>
+              </w:rPr>
+            </w:pPr>
+            <w:r>
+              <w:rPr>
+                <w:rFonts w:asciiTheme="minorHAnsi" w:eastAsia="Verdana" w:hAnsiTheme="minorHAnsi"/>
+                <w:sz w:val="24"/>
+                <w:szCs w:val="24"/>
+              </w:rPr>
+              <w:t>Líder Técnico</w:t>
+            </w:r>
+          </w:p>
+        </w:tc>
+        <w:tc>
+          <w:tcPr>
+            <w:tcW w:w="1941" w:type="pct"/>
+            <w:tcBorders>
+              <w:top w:val="single" w:sz="4" w:space="0" w:color="auto"/>
+              <w:left w:val="single" w:sz="4" w:space="0" w:color="auto"/>
+              <w:bottom w:val="single" w:sz="4" w:space="0" w:color="auto"/>
+              <w:right w:val="single" w:sz="4" w:space="0" w:color="auto"/>
+            </w:tcBorders>
+          </w:tcPr>
+          <w:p>
+            <w:pPr>
+              <w:pStyle w:val="Prrafodelista"/>
+              <w:numPr>
+                <w:ilvl w:val="0"/>
+                <w:numId w:val="41"/>
+              </w:numPr>
+              <w:jc w:val="both"/>
+              <w:rPr>
+                <w:rFonts w:asciiTheme="minorHAnsi" w:eastAsia="Verdana" w:hAnsiTheme="minorHAnsi"/>
+                <w:sz w:val="24"/>
+                <w:szCs w:val="24"/>
+              </w:rPr>
+            </w:pPr>
+            <w:r>
+              <w:rPr>
+                <w:rFonts w:asciiTheme="minorHAnsi" w:eastAsia="Verdana" w:hAnsiTheme="minorHAnsi"/>
+                <w:sz w:val="24"/>
+                <w:szCs w:val="24"/>
+              </w:rPr>
+              <w:t>Proveer guía y soporte técnica al equipo</w:t>
+            </w:r>
+          </w:p>
+          <w:p>
+            <w:pPr>
+              <w:pStyle w:val="Prrafodelista"/>
+              <w:numPr>
+                <w:ilvl w:val="0"/>
+                <w:numId w:val="41"/>
+              </w:numPr>
+              <w:jc w:val="both"/>
+              <w:rPr>
+                <w:rFonts w:asciiTheme="minorHAnsi" w:eastAsia="Verdana" w:hAnsiTheme="minorHAnsi"/>
+                <w:sz w:val="24"/>
+                <w:szCs w:val="24"/>
+              </w:rPr>
+            </w:pPr>
+            <w:r>
+              <w:rPr>
+                <w:rFonts w:asciiTheme="minorHAnsi" w:eastAsia="Verdana" w:hAnsiTheme="minorHAnsi"/>
+                <w:sz w:val="24"/>
+                <w:szCs w:val="24"/>
+              </w:rPr>
+              <w:t>Coordinar (no controlar) las tareas</w:t>
+            </w:r>
+          </w:p>
+          <w:p>
+            <w:pPr>
+              <w:pStyle w:val="Prrafodelista"/>
+              <w:numPr>
+                <w:ilvl w:val="0"/>
+                <w:numId w:val="41"/>
+              </w:numPr>
+              <w:jc w:val="both"/>
+              <w:rPr>
+                <w:rFonts w:asciiTheme="minorHAnsi" w:eastAsia="Verdana" w:hAnsiTheme="minorHAnsi"/>
+                <w:sz w:val="24"/>
+                <w:szCs w:val="24"/>
+              </w:rPr>
+            </w:pPr>
+            <w:r>
+              <w:rPr>
+                <w:rFonts w:asciiTheme="minorHAnsi" w:eastAsia="Verdana" w:hAnsiTheme="minorHAnsi"/>
+                <w:sz w:val="24"/>
+                <w:szCs w:val="24"/>
+              </w:rPr>
+              <w:t>Revisiones de código</w:t>
+            </w:r>
+          </w:p>
+        </w:tc>
+        <w:tc>
+          <w:tcPr>
+            <w:tcW w:w="1941" w:type="pct"/>
+            <w:tcBorders>
+              <w:top w:val="single" w:sz="4" w:space="0" w:color="auto"/>
+              <w:left w:val="single" w:sz="4" w:space="0" w:color="auto"/>
+              <w:bottom w:val="single" w:sz="4" w:space="0" w:color="auto"/>
+              <w:right w:val="single" w:sz="4" w:space="0" w:color="auto"/>
+            </w:tcBorders>
+          </w:tcPr>
+          <w:p>
+            <w:pPr>
+              <w:pStyle w:val="Prrafodelista"/>
+              <w:numPr>
+                <w:ilvl w:val="0"/>
+                <w:numId w:val="41"/>
+              </w:numPr>
+              <w:jc w:val="both"/>
+              <w:rPr>
+                <w:rFonts w:asciiTheme="minorHAnsi" w:eastAsia="Verdana" w:hAnsiTheme="minorHAnsi"/>
+                <w:sz w:val="24"/>
+                <w:szCs w:val="24"/>
+              </w:rPr>
+            </w:pPr>
+            <w:r>
+              <w:rPr>
+                <w:rFonts w:asciiTheme="minorHAnsi" w:eastAsia="Verdana" w:hAnsiTheme="minorHAnsi"/>
+                <w:sz w:val="24"/>
+                <w:szCs w:val="24"/>
+              </w:rPr>
+              <w:t>Deberá asegurarse que los desarrolladores manejen de manera adecuada la herramienta de control de código elegida.</w:t>
+            </w:r>
+          </w:p>
+        </w:tc>
+      </w:tr>
+      <w:tr>
+        <w:trPr>
+          <w:trHeight w:val="408"/>
+        </w:trPr>
+        <w:tc>
+          <w:tcPr>
+            <w:tcW w:w="1118" w:type="pct"/>
+            <w:tcBorders>
+              <w:top w:val="single" w:sz="4" w:space="0" w:color="auto"/>
+              <w:left w:val="single" w:sz="4" w:space="0" w:color="auto"/>
+              <w:bottom w:val="single" w:sz="4" w:space="0" w:color="auto"/>
+              <w:right w:val="single" w:sz="4" w:space="0" w:color="auto"/>
+            </w:tcBorders>
+          </w:tcPr>
+          <w:p>
+            <w:pPr>
+              <w:jc w:val="center"/>
+              <w:rPr>
+                <w:rFonts w:asciiTheme="minorHAnsi" w:eastAsia="Verdana" w:hAnsiTheme="minorHAnsi"/>
+                <w:sz w:val="24"/>
+                <w:szCs w:val="24"/>
+              </w:rPr>
+            </w:pPr>
+            <w:r>
+              <w:rPr>
+                <w:rFonts w:asciiTheme="minorHAnsi" w:eastAsia="Verdana" w:hAnsiTheme="minorHAnsi"/>
+                <w:sz w:val="24"/>
+                <w:szCs w:val="24"/>
+              </w:rPr>
+              <w:t>Desarrollador</w:t>
+            </w:r>
+          </w:p>
+        </w:tc>
+        <w:tc>
+          <w:tcPr>
+            <w:tcW w:w="1941" w:type="pct"/>
+            <w:tcBorders>
+              <w:top w:val="single" w:sz="4" w:space="0" w:color="auto"/>
+              <w:left w:val="single" w:sz="4" w:space="0" w:color="auto"/>
+              <w:bottom w:val="single" w:sz="4" w:space="0" w:color="auto"/>
+              <w:right w:val="single" w:sz="4" w:space="0" w:color="auto"/>
+            </w:tcBorders>
+          </w:tcPr>
+          <w:p>
+            <w:pPr>
+              <w:pStyle w:val="Prrafodelista"/>
+              <w:numPr>
+                <w:ilvl w:val="0"/>
+                <w:numId w:val="41"/>
+              </w:numPr>
+              <w:jc w:val="both"/>
+              <w:rPr>
+                <w:rFonts w:asciiTheme="minorHAnsi" w:eastAsia="Verdana" w:hAnsiTheme="minorHAnsi"/>
+                <w:sz w:val="24"/>
+                <w:szCs w:val="24"/>
+              </w:rPr>
+            </w:pPr>
+            <w:r>
+              <w:rPr>
+                <w:rFonts w:asciiTheme="minorHAnsi" w:eastAsia="Verdana" w:hAnsiTheme="minorHAnsi"/>
+                <w:sz w:val="24"/>
+                <w:szCs w:val="24"/>
+              </w:rPr>
+              <w:t>Escribir código en base a requerimientos presentes en documentos de diseño o análisis presentes en tareas asignadas.</w:t>
+            </w:r>
+          </w:p>
+          <w:p>
+            <w:pPr>
+              <w:pStyle w:val="Prrafodelista"/>
+              <w:numPr>
+                <w:ilvl w:val="0"/>
+                <w:numId w:val="41"/>
+              </w:numPr>
+              <w:jc w:val="both"/>
+              <w:rPr>
+                <w:rFonts w:asciiTheme="minorHAnsi" w:eastAsia="Verdana" w:hAnsiTheme="minorHAnsi"/>
+                <w:sz w:val="24"/>
+                <w:szCs w:val="24"/>
+              </w:rPr>
+            </w:pPr>
+            <w:r>
+              <w:rPr>
+                <w:rFonts w:asciiTheme="minorHAnsi" w:eastAsia="Verdana" w:hAnsiTheme="minorHAnsi"/>
+                <w:sz w:val="24"/>
+                <w:szCs w:val="24"/>
+              </w:rPr>
+              <w:t>Escribir pruebas unitarias.</w:t>
+            </w:r>
+          </w:p>
+        </w:tc>
+        <w:tc>
+          <w:tcPr>
+            <w:tcW w:w="1941" w:type="pct"/>
+            <w:tcBorders>
+              <w:top w:val="single" w:sz="4" w:space="0" w:color="auto"/>
+              <w:left w:val="single" w:sz="4" w:space="0" w:color="auto"/>
+              <w:bottom w:val="single" w:sz="4" w:space="0" w:color="auto"/>
+              <w:right w:val="single" w:sz="4" w:space="0" w:color="auto"/>
+            </w:tcBorders>
+          </w:tcPr>
+          <w:p>
+            <w:pPr>
+              <w:pStyle w:val="Prrafodelista"/>
+              <w:numPr>
+                <w:ilvl w:val="0"/>
+                <w:numId w:val="41"/>
+              </w:numPr>
+              <w:jc w:val="both"/>
+              <w:rPr>
+                <w:rFonts w:asciiTheme="minorHAnsi" w:eastAsia="Verdana" w:hAnsiTheme="minorHAnsi"/>
+                <w:sz w:val="24"/>
+                <w:szCs w:val="24"/>
+              </w:rPr>
+            </w:pPr>
+            <w:r>
+              <w:rPr>
+                <w:rFonts w:asciiTheme="minorHAnsi" w:eastAsia="Verdana" w:hAnsiTheme="minorHAnsi"/>
+                <w:sz w:val="24"/>
+                <w:szCs w:val="24"/>
+              </w:rPr>
+              <w:t>Deberá procurar realizar los cambios y revisiones de la manera pactada por todo el equipo.</w:t>
+            </w:r>
+          </w:p>
+        </w:tc>
+      </w:tr>
+      <w:tr>
+        <w:trPr>
+          <w:trHeight w:val="408"/>
+        </w:trPr>
+        <w:tc>
+          <w:tcPr>
+            <w:tcW w:w="1118" w:type="pct"/>
+            <w:tcBorders>
+              <w:top w:val="single" w:sz="4" w:space="0" w:color="auto"/>
+              <w:left w:val="single" w:sz="4" w:space="0" w:color="auto"/>
+              <w:bottom w:val="single" w:sz="4" w:space="0" w:color="auto"/>
+              <w:right w:val="single" w:sz="4" w:space="0" w:color="auto"/>
+            </w:tcBorders>
+          </w:tcPr>
+          <w:p>
+            <w:pPr>
+              <w:jc w:val="center"/>
+              <w:rPr>
+                <w:rFonts w:asciiTheme="minorHAnsi" w:eastAsia="Verdana" w:hAnsiTheme="minorHAnsi"/>
+                <w:sz w:val="24"/>
+                <w:szCs w:val="24"/>
+              </w:rPr>
+            </w:pPr>
+            <w:r>
+              <w:rPr>
+                <w:rFonts w:asciiTheme="minorHAnsi" w:eastAsia="Verdana" w:hAnsiTheme="minorHAnsi"/>
+                <w:sz w:val="24"/>
+                <w:szCs w:val="24"/>
+              </w:rPr>
+              <w:t>Analista Funcional</w:t>
+            </w:r>
+          </w:p>
+        </w:tc>
+        <w:tc>
+          <w:tcPr>
+            <w:tcW w:w="1941" w:type="pct"/>
+            <w:tcBorders>
+              <w:top w:val="single" w:sz="4" w:space="0" w:color="auto"/>
+              <w:left w:val="single" w:sz="4" w:space="0" w:color="auto"/>
+              <w:bottom w:val="single" w:sz="4" w:space="0" w:color="auto"/>
+              <w:right w:val="single" w:sz="4" w:space="0" w:color="auto"/>
+            </w:tcBorders>
+          </w:tcPr>
+          <w:p>
+            <w:pPr>
+              <w:pStyle w:val="Prrafodelista"/>
+              <w:numPr>
+                <w:ilvl w:val="0"/>
+                <w:numId w:val="46"/>
+              </w:numPr>
+              <w:jc w:val="both"/>
+              <w:rPr>
+                <w:rFonts w:asciiTheme="minorHAnsi" w:eastAsia="Verdana" w:hAnsiTheme="minorHAnsi"/>
+                <w:sz w:val="24"/>
+                <w:szCs w:val="24"/>
+              </w:rPr>
+            </w:pPr>
+            <w:r>
+              <w:rPr>
+                <w:rFonts w:asciiTheme="minorHAnsi" w:eastAsia="Verdana" w:hAnsiTheme="minorHAnsi"/>
+                <w:sz w:val="24"/>
+                <w:szCs w:val="24"/>
+              </w:rPr>
+              <w:t>Modelar y Captar los requerimientos del cliente.</w:t>
+            </w:r>
+          </w:p>
+        </w:tc>
+        <w:tc>
+          <w:tcPr>
+            <w:tcW w:w="1941" w:type="pct"/>
+            <w:tcBorders>
+              <w:top w:val="single" w:sz="4" w:space="0" w:color="auto"/>
+              <w:left w:val="single" w:sz="4" w:space="0" w:color="auto"/>
+              <w:bottom w:val="single" w:sz="4" w:space="0" w:color="auto"/>
+              <w:right w:val="single" w:sz="4" w:space="0" w:color="auto"/>
+            </w:tcBorders>
+          </w:tcPr>
+          <w:p>
+            <w:pPr>
+              <w:pStyle w:val="Prrafodelista"/>
+              <w:numPr>
+                <w:ilvl w:val="0"/>
+                <w:numId w:val="46"/>
+              </w:numPr>
+              <w:jc w:val="both"/>
+              <w:rPr>
+                <w:rFonts w:asciiTheme="minorHAnsi" w:eastAsia="Verdana" w:hAnsiTheme="minorHAnsi"/>
+                <w:sz w:val="24"/>
+                <w:szCs w:val="24"/>
+              </w:rPr>
+            </w:pPr>
+            <w:r>
+              <w:rPr>
+                <w:rFonts w:asciiTheme="minorHAnsi" w:eastAsia="Verdana" w:hAnsiTheme="minorHAnsi"/>
+                <w:sz w:val="24"/>
+                <w:szCs w:val="24"/>
+              </w:rPr>
+              <w:t>Deberá asegurarse de tener un control de versiones de documentos</w:t>
+            </w:r>
+            <w:r>
+              <w:rPr>
+                <w:rFonts w:asciiTheme="minorHAnsi" w:eastAsia="Verdana" w:hAnsiTheme="minorHAnsi"/>
+                <w:sz w:val="24"/>
+                <w:szCs w:val="24"/>
+              </w:rPr>
+              <w:t xml:space="preserve"> individuales</w:t>
+            </w:r>
+            <w:r>
+              <w:rPr>
+                <w:rFonts w:asciiTheme="minorHAnsi" w:eastAsia="Verdana" w:hAnsiTheme="minorHAnsi"/>
+                <w:sz w:val="24"/>
+                <w:szCs w:val="24"/>
+              </w:rPr>
+              <w:t xml:space="preserve"> internos (independiente de la versión global del proyecto).</w:t>
+            </w:r>
+          </w:p>
+        </w:tc>
+      </w:tr>
+      <w:tr>
+        <w:trPr>
+          <w:trHeight w:val="408"/>
+        </w:trPr>
+        <w:tc>
+          <w:tcPr>
+            <w:tcW w:w="1118" w:type="pct"/>
+            <w:tcBorders>
+              <w:top w:val="single" w:sz="4" w:space="0" w:color="auto"/>
+              <w:left w:val="single" w:sz="4" w:space="0" w:color="auto"/>
+              <w:bottom w:val="single" w:sz="4" w:space="0" w:color="auto"/>
+              <w:right w:val="single" w:sz="4" w:space="0" w:color="auto"/>
+            </w:tcBorders>
+          </w:tcPr>
+          <w:p>
+            <w:pPr>
+              <w:jc w:val="center"/>
+              <w:rPr>
+                <w:rFonts w:asciiTheme="minorHAnsi" w:eastAsia="Verdana" w:hAnsiTheme="minorHAnsi"/>
+                <w:sz w:val="24"/>
+                <w:szCs w:val="24"/>
+              </w:rPr>
+            </w:pPr>
+            <w:proofErr w:type="spellStart"/>
+            <w:r>
+              <w:rPr>
+                <w:rFonts w:asciiTheme="minorHAnsi" w:eastAsia="Verdana" w:hAnsiTheme="minorHAnsi"/>
+                <w:sz w:val="24"/>
+                <w:szCs w:val="24"/>
+              </w:rPr>
+              <w:t>Tester</w:t>
+            </w:r>
+            <w:proofErr w:type="spellEnd"/>
+          </w:p>
+        </w:tc>
+        <w:tc>
+          <w:tcPr>
+            <w:tcW w:w="1941" w:type="pct"/>
+            <w:tcBorders>
+              <w:top w:val="single" w:sz="4" w:space="0" w:color="auto"/>
+              <w:left w:val="single" w:sz="4" w:space="0" w:color="auto"/>
+              <w:bottom w:val="single" w:sz="4" w:space="0" w:color="auto"/>
+              <w:right w:val="single" w:sz="4" w:space="0" w:color="auto"/>
+            </w:tcBorders>
+          </w:tcPr>
+          <w:p>
+            <w:pPr>
+              <w:pStyle w:val="Prrafodelista"/>
+              <w:numPr>
+                <w:ilvl w:val="0"/>
+                <w:numId w:val="46"/>
+              </w:numPr>
+              <w:jc w:val="both"/>
+              <w:rPr>
+                <w:rFonts w:asciiTheme="minorHAnsi" w:eastAsia="Verdana" w:hAnsiTheme="minorHAnsi"/>
+                <w:sz w:val="24"/>
+                <w:szCs w:val="24"/>
+              </w:rPr>
+            </w:pPr>
+            <w:r>
+              <w:rPr>
+                <w:rFonts w:asciiTheme="minorHAnsi" w:eastAsia="Verdana" w:hAnsiTheme="minorHAnsi"/>
+                <w:sz w:val="24"/>
+                <w:szCs w:val="24"/>
+              </w:rPr>
+              <w:t xml:space="preserve">Realizar </w:t>
+            </w:r>
+            <w:proofErr w:type="spellStart"/>
+            <w:r>
+              <w:rPr>
+                <w:rFonts w:asciiTheme="minorHAnsi" w:eastAsia="Verdana" w:hAnsiTheme="minorHAnsi"/>
+                <w:sz w:val="24"/>
+                <w:szCs w:val="24"/>
+              </w:rPr>
+              <w:t>testing</w:t>
+            </w:r>
+            <w:proofErr w:type="spellEnd"/>
+            <w:r>
+              <w:rPr>
+                <w:rFonts w:asciiTheme="minorHAnsi" w:eastAsia="Verdana" w:hAnsiTheme="minorHAnsi"/>
+                <w:sz w:val="24"/>
+                <w:szCs w:val="24"/>
+              </w:rPr>
+              <w:t xml:space="preserve"> funcional y no funcional.</w:t>
+            </w:r>
+          </w:p>
+        </w:tc>
+        <w:tc>
+          <w:tcPr>
+            <w:tcW w:w="1941" w:type="pct"/>
+            <w:tcBorders>
+              <w:top w:val="single" w:sz="4" w:space="0" w:color="auto"/>
+              <w:left w:val="single" w:sz="4" w:space="0" w:color="auto"/>
+              <w:bottom w:val="single" w:sz="4" w:space="0" w:color="auto"/>
+              <w:right w:val="single" w:sz="4" w:space="0" w:color="auto"/>
+            </w:tcBorders>
+          </w:tcPr>
+          <w:p>
+            <w:pPr>
+              <w:pStyle w:val="Prrafodelista"/>
+              <w:numPr>
+                <w:ilvl w:val="0"/>
+                <w:numId w:val="46"/>
+              </w:numPr>
+              <w:jc w:val="both"/>
+              <w:rPr>
+                <w:rFonts w:asciiTheme="minorHAnsi" w:eastAsia="Verdana" w:hAnsiTheme="minorHAnsi"/>
+                <w:sz w:val="24"/>
+                <w:szCs w:val="24"/>
+              </w:rPr>
+            </w:pPr>
+            <w:r>
+              <w:rPr>
+                <w:rFonts w:asciiTheme="minorHAnsi" w:eastAsia="Verdana" w:hAnsiTheme="minorHAnsi"/>
+                <w:sz w:val="24"/>
+                <w:szCs w:val="24"/>
+              </w:rPr>
+              <w:t xml:space="preserve">Documentar </w:t>
+            </w:r>
+            <w:proofErr w:type="spellStart"/>
+            <w:r>
+              <w:rPr>
+                <w:rFonts w:asciiTheme="minorHAnsi" w:eastAsia="Verdana" w:hAnsiTheme="minorHAnsi"/>
+                <w:sz w:val="24"/>
+                <w:szCs w:val="24"/>
+              </w:rPr>
+              <w:t>testing</w:t>
+            </w:r>
+            <w:proofErr w:type="spellEnd"/>
+            <w:r>
+              <w:rPr>
+                <w:rFonts w:asciiTheme="minorHAnsi" w:eastAsia="Verdana" w:hAnsiTheme="minorHAnsi"/>
+                <w:sz w:val="24"/>
+                <w:szCs w:val="24"/>
+              </w:rPr>
+              <w:t>.</w:t>
+            </w:r>
+          </w:p>
+        </w:tc>
+      </w:tr>
+      <w:tr>
+        <w:trPr>
+          <w:trHeight w:val="596"/>
+        </w:trPr>
+        <w:tc>
+          <w:tcPr>
+            <w:tcW w:w="1118" w:type="pct"/>
+            <w:tcBorders>
+              <w:top w:val="single" w:sz="4" w:space="0" w:color="auto"/>
+              <w:left w:val="single" w:sz="4" w:space="0" w:color="auto"/>
+              <w:bottom w:val="single" w:sz="4" w:space="0" w:color="auto"/>
+              <w:right w:val="single" w:sz="4" w:space="0" w:color="auto"/>
+            </w:tcBorders>
+          </w:tcPr>
+          <w:p>
+            <w:pPr>
+              <w:jc w:val="center"/>
+              <w:rPr>
+                <w:rFonts w:asciiTheme="minorHAnsi" w:eastAsia="Verdana" w:hAnsiTheme="minorHAnsi"/>
+                <w:sz w:val="24"/>
+                <w:szCs w:val="24"/>
+              </w:rPr>
+            </w:pPr>
+            <w:r>
+              <w:rPr>
+                <w:rFonts w:asciiTheme="minorHAnsi" w:eastAsia="Verdana" w:hAnsiTheme="minorHAnsi"/>
+                <w:sz w:val="24"/>
+                <w:szCs w:val="24"/>
+              </w:rPr>
+              <w:t>Junta Directiva</w:t>
+            </w:r>
+          </w:p>
+        </w:tc>
+        <w:tc>
+          <w:tcPr>
+            <w:tcW w:w="1941" w:type="pct"/>
+            <w:tcBorders>
+              <w:top w:val="single" w:sz="4" w:space="0" w:color="auto"/>
+              <w:left w:val="single" w:sz="4" w:space="0" w:color="auto"/>
+              <w:bottom w:val="single" w:sz="4" w:space="0" w:color="auto"/>
+              <w:right w:val="single" w:sz="4" w:space="0" w:color="auto"/>
+            </w:tcBorders>
+          </w:tcPr>
+          <w:p>
+            <w:pPr>
+              <w:pStyle w:val="Prrafodelista"/>
+              <w:numPr>
+                <w:ilvl w:val="0"/>
+                <w:numId w:val="46"/>
+              </w:numPr>
+              <w:jc w:val="both"/>
+              <w:rPr>
+                <w:rFonts w:asciiTheme="minorHAnsi" w:eastAsia="Verdana" w:hAnsiTheme="minorHAnsi"/>
+                <w:sz w:val="24"/>
+                <w:szCs w:val="24"/>
+              </w:rPr>
+            </w:pPr>
+            <w:r>
+              <w:rPr>
+                <w:rFonts w:asciiTheme="minorHAnsi" w:eastAsia="Verdana" w:hAnsiTheme="minorHAnsi"/>
+                <w:sz w:val="24"/>
+                <w:szCs w:val="24"/>
+              </w:rPr>
+              <w:t>Tomar decisiones con respecto a los recursos que se asignará a los proyectos, las nuevas herramientas adquirirán y el rumbo de la empresa de desarrollo de software.</w:t>
+            </w:r>
+          </w:p>
+        </w:tc>
+        <w:tc>
+          <w:tcPr>
+            <w:tcW w:w="1941" w:type="pct"/>
+            <w:tcBorders>
+              <w:top w:val="single" w:sz="4" w:space="0" w:color="auto"/>
+              <w:left w:val="single" w:sz="4" w:space="0" w:color="auto"/>
+              <w:bottom w:val="single" w:sz="4" w:space="0" w:color="auto"/>
+              <w:right w:val="single" w:sz="4" w:space="0" w:color="auto"/>
+            </w:tcBorders>
+          </w:tcPr>
+          <w:p>
+            <w:pPr>
+              <w:pStyle w:val="Prrafodelista"/>
+              <w:numPr>
+                <w:ilvl w:val="0"/>
+                <w:numId w:val="46"/>
+              </w:numPr>
+              <w:jc w:val="both"/>
+              <w:rPr>
+                <w:rFonts w:asciiTheme="minorHAnsi" w:eastAsia="Verdana" w:hAnsiTheme="minorHAnsi"/>
+                <w:sz w:val="24"/>
+                <w:szCs w:val="24"/>
+              </w:rPr>
+            </w:pPr>
+            <w:r>
+              <w:rPr>
+                <w:rFonts w:asciiTheme="minorHAnsi" w:eastAsia="Verdana" w:hAnsiTheme="minorHAnsi"/>
+                <w:sz w:val="24"/>
+                <w:szCs w:val="24"/>
+              </w:rPr>
+              <w:t>Proveer a los equipos de proyecto las herramientas e infraestructura necesaria para llevar a cabo adecuadamente el PGCM.</w:t>
+            </w:r>
+          </w:p>
+        </w:tc>
+      </w:tr>
+    </w:tbl>
     <w:p>
       <w:pPr>
         <w:ind w:left="709"/>
@@ -3001,7 +3871,19 @@
           <w:sz w:val="22"/>
           <w:szCs w:val="24"/>
         </w:rPr>
-        <w:t xml:space="preserve">Responsabilidades de SCM </w:t>
+        <w:lastRenderedPageBreak/>
+        <w:t>Responsabilidades de SC</w:t>
+      </w:r>
+      <w:bookmarkStart w:id="7" w:name="_GoBack"/>
+      <w:bookmarkEnd w:id="7"/>
+      <w:r>
+        <w:rPr>
+          <w:rFonts w:asciiTheme="minorHAnsi" w:eastAsia="Verdana" w:hAnsiTheme="minorHAnsi"/>
+          <w:b/>
+          <w:sz w:val="22"/>
+          <w:szCs w:val="24"/>
+        </w:rPr>
+        <w:t xml:space="preserve">M </w:t>
       </w:r>
     </w:p>
     <w:p>
@@ -4202,17 +5084,74 @@
         <w:rPr>
           <w:rFonts w:asciiTheme="minorHAnsi" w:eastAsia="Verdana" w:hAnsiTheme="minorHAnsi"/>
           <w:i/>
-          <w:sz w:val="22"/>
-          <w:szCs w:val="24"/>
-        </w:rPr>
-      </w:pPr>
-      <w:r>
+          <w:sz w:val="24"/>
+          <w:szCs w:val="24"/>
+        </w:rPr>
+      </w:pPr>
+    </w:p>
+    <w:p>
+      <w:pPr>
+        <w:tabs>
+          <w:tab w:val="left" w:pos="-4820"/>
+        </w:tabs>
+        <w:ind w:left="709"/>
+        <w:rPr>
+          <w:rFonts w:asciiTheme="minorHAnsi" w:eastAsia="Verdana" w:hAnsiTheme="minorHAnsi"/>
+          <w:i/>
+          <w:sz w:val="24"/>
+          <w:szCs w:val="24"/>
+        </w:rPr>
+      </w:pPr>
+    </w:p>
+    <w:p>
+      <w:pPr>
+        <w:tabs>
+          <w:tab w:val="left" w:pos="-4820"/>
+        </w:tabs>
+        <w:ind w:left="709"/>
+        <w:rPr>
+          <w:rFonts w:asciiTheme="minorHAnsi" w:eastAsia="Verdana" w:hAnsiTheme="minorHAnsi"/>
+          <w:i/>
+          <w:sz w:val="24"/>
+          <w:szCs w:val="24"/>
+        </w:rPr>
+      </w:pPr>
+    </w:p>
+    <w:p>
+      <w:pPr>
+        <w:tabs>
+          <w:tab w:val="left" w:pos="-4820"/>
+        </w:tabs>
+        <w:ind w:left="709"/>
+        <w:rPr>
+          <w:rFonts w:asciiTheme="minorHAnsi" w:eastAsia="Verdana" w:hAnsiTheme="minorHAnsi"/>
+          <w:i/>
+          <w:sz w:val="24"/>
+          <w:szCs w:val="24"/>
+        </w:rPr>
+      </w:pPr>
+    </w:p>
+    <w:p>
+      <w:pPr>
+        <w:tabs>
+          <w:tab w:val="left" w:pos="-4820"/>
+        </w:tabs>
+        <w:ind w:left="709"/>
         <w:rPr>
           <w:rFonts w:asciiTheme="minorHAnsi" w:eastAsia="Verdana" w:hAnsiTheme="minorHAnsi"/>
           <w:i/>
           <w:sz w:val="22"/>
           <w:szCs w:val="24"/>
         </w:rPr>
+      </w:pPr>
+      <w:r>
+        <w:rPr>
+          <w:rFonts w:asciiTheme="minorHAnsi" w:eastAsia="Verdana" w:hAnsiTheme="minorHAnsi"/>
+          <w:i/>
+          <w:sz w:val="22"/>
+          <w:szCs w:val="24"/>
+        </w:rPr>
+        <w:lastRenderedPageBreak/>
         <w:t>2.2.2. Responsabilidades:</w:t>
       </w:r>
     </w:p>
@@ -5321,6 +6260,258 @@
     </w:p>
     <w:p>
       <w:pPr>
+        <w:tabs>
+          <w:tab w:val="left" w:pos="-4820"/>
+        </w:tabs>
+        <w:ind w:left="709"/>
+        <w:rPr>
+          <w:rFonts w:asciiTheme="minorHAnsi" w:eastAsia="Verdana" w:hAnsiTheme="minorHAnsi"/>
+          <w:b/>
+          <w:sz w:val="24"/>
+          <w:szCs w:val="24"/>
+        </w:rPr>
+      </w:pPr>
+    </w:p>
+    <w:p>
+      <w:pPr>
+        <w:tabs>
+          <w:tab w:val="left" w:pos="-4820"/>
+        </w:tabs>
+        <w:ind w:left="709"/>
+        <w:rPr>
+          <w:rFonts w:asciiTheme="minorHAnsi" w:eastAsia="Verdana" w:hAnsiTheme="minorHAnsi"/>
+          <w:b/>
+          <w:sz w:val="24"/>
+          <w:szCs w:val="24"/>
+        </w:rPr>
+      </w:pPr>
+    </w:p>
+    <w:p>
+      <w:pPr>
+        <w:tabs>
+          <w:tab w:val="left" w:pos="-4820"/>
+        </w:tabs>
+        <w:ind w:left="709"/>
+        <w:rPr>
+          <w:rFonts w:asciiTheme="minorHAnsi" w:eastAsia="Verdana" w:hAnsiTheme="minorHAnsi"/>
+          <w:b/>
+          <w:sz w:val="24"/>
+          <w:szCs w:val="24"/>
+        </w:rPr>
+      </w:pPr>
+    </w:p>
+    <w:p>
+      <w:pPr>
+        <w:tabs>
+          <w:tab w:val="left" w:pos="-4820"/>
+        </w:tabs>
+        <w:ind w:left="709"/>
+        <w:rPr>
+          <w:rFonts w:asciiTheme="minorHAnsi" w:eastAsia="Verdana" w:hAnsiTheme="minorHAnsi"/>
+          <w:b/>
+          <w:sz w:val="24"/>
+          <w:szCs w:val="24"/>
+        </w:rPr>
+      </w:pPr>
+    </w:p>
+    <w:p>
+      <w:pPr>
+        <w:tabs>
+          <w:tab w:val="left" w:pos="-4820"/>
+        </w:tabs>
+        <w:ind w:left="709"/>
+        <w:rPr>
+          <w:rFonts w:asciiTheme="minorHAnsi" w:eastAsia="Verdana" w:hAnsiTheme="minorHAnsi"/>
+          <w:b/>
+          <w:sz w:val="24"/>
+          <w:szCs w:val="24"/>
+        </w:rPr>
+      </w:pPr>
+    </w:p>
+    <w:p>
+      <w:pPr>
+        <w:tabs>
+          <w:tab w:val="left" w:pos="-4820"/>
+        </w:tabs>
+        <w:ind w:left="709"/>
+        <w:rPr>
+          <w:rFonts w:asciiTheme="minorHAnsi" w:eastAsia="Verdana" w:hAnsiTheme="minorHAnsi"/>
+          <w:b/>
+          <w:sz w:val="24"/>
+          <w:szCs w:val="24"/>
+        </w:rPr>
+      </w:pPr>
+    </w:p>
+    <w:p>
+      <w:pPr>
+        <w:tabs>
+          <w:tab w:val="left" w:pos="-4820"/>
+        </w:tabs>
+        <w:ind w:left="709"/>
+        <w:rPr>
+          <w:rFonts w:asciiTheme="minorHAnsi" w:eastAsia="Verdana" w:hAnsiTheme="minorHAnsi"/>
+          <w:b/>
+          <w:sz w:val="24"/>
+          <w:szCs w:val="24"/>
+        </w:rPr>
+      </w:pPr>
+    </w:p>
+    <w:p>
+      <w:pPr>
+        <w:tabs>
+          <w:tab w:val="left" w:pos="-4820"/>
+        </w:tabs>
+        <w:ind w:left="709"/>
+        <w:rPr>
+          <w:rFonts w:asciiTheme="minorHAnsi" w:eastAsia="Verdana" w:hAnsiTheme="minorHAnsi"/>
+          <w:b/>
+          <w:sz w:val="24"/>
+          <w:szCs w:val="24"/>
+        </w:rPr>
+      </w:pPr>
+    </w:p>
+    <w:p>
+      <w:pPr>
+        <w:tabs>
+          <w:tab w:val="left" w:pos="-4820"/>
+        </w:tabs>
+        <w:ind w:left="709"/>
+        <w:rPr>
+          <w:rFonts w:asciiTheme="minorHAnsi" w:eastAsia="Verdana" w:hAnsiTheme="minorHAnsi"/>
+          <w:b/>
+          <w:sz w:val="24"/>
+          <w:szCs w:val="24"/>
+        </w:rPr>
+      </w:pPr>
+    </w:p>
+    <w:p>
+      <w:pPr>
+        <w:tabs>
+          <w:tab w:val="left" w:pos="-4820"/>
+        </w:tabs>
+        <w:ind w:left="709"/>
+        <w:rPr>
+          <w:rFonts w:asciiTheme="minorHAnsi" w:eastAsia="Verdana" w:hAnsiTheme="minorHAnsi"/>
+          <w:b/>
+          <w:sz w:val="24"/>
+          <w:szCs w:val="24"/>
+        </w:rPr>
+      </w:pPr>
+    </w:p>
+    <w:p>
+      <w:pPr>
+        <w:tabs>
+          <w:tab w:val="left" w:pos="-4820"/>
+        </w:tabs>
+        <w:ind w:left="709"/>
+        <w:rPr>
+          <w:rFonts w:asciiTheme="minorHAnsi" w:eastAsia="Verdana" w:hAnsiTheme="minorHAnsi"/>
+          <w:b/>
+          <w:sz w:val="24"/>
+          <w:szCs w:val="24"/>
+        </w:rPr>
+      </w:pPr>
+    </w:p>
+    <w:p>
+      <w:pPr>
+        <w:tabs>
+          <w:tab w:val="left" w:pos="-4820"/>
+        </w:tabs>
+        <w:ind w:left="709"/>
+        <w:rPr>
+          <w:rFonts w:asciiTheme="minorHAnsi" w:eastAsia="Verdana" w:hAnsiTheme="minorHAnsi"/>
+          <w:b/>
+          <w:sz w:val="24"/>
+          <w:szCs w:val="24"/>
+        </w:rPr>
+      </w:pPr>
+    </w:p>
+    <w:p>
+      <w:pPr>
+        <w:tabs>
+          <w:tab w:val="left" w:pos="-4820"/>
+        </w:tabs>
+        <w:ind w:left="709"/>
+        <w:rPr>
+          <w:rFonts w:asciiTheme="minorHAnsi" w:eastAsia="Verdana" w:hAnsiTheme="minorHAnsi"/>
+          <w:b/>
+          <w:sz w:val="24"/>
+          <w:szCs w:val="24"/>
+        </w:rPr>
+      </w:pPr>
+    </w:p>
+    <w:p>
+      <w:pPr>
+        <w:tabs>
+          <w:tab w:val="left" w:pos="-4820"/>
+        </w:tabs>
+        <w:ind w:left="709"/>
+        <w:rPr>
+          <w:rFonts w:asciiTheme="minorHAnsi" w:eastAsia="Verdana" w:hAnsiTheme="minorHAnsi"/>
+          <w:b/>
+          <w:sz w:val="24"/>
+          <w:szCs w:val="24"/>
+        </w:rPr>
+      </w:pPr>
+    </w:p>
+    <w:p>
+      <w:pPr>
+        <w:tabs>
+          <w:tab w:val="left" w:pos="-4820"/>
+        </w:tabs>
+        <w:ind w:left="709"/>
+        <w:rPr>
+          <w:rFonts w:asciiTheme="minorHAnsi" w:eastAsia="Verdana" w:hAnsiTheme="minorHAnsi"/>
+          <w:b/>
+          <w:sz w:val="24"/>
+          <w:szCs w:val="24"/>
+        </w:rPr>
+      </w:pPr>
+    </w:p>
+    <w:p>
+      <w:pPr>
+        <w:tabs>
+          <w:tab w:val="left" w:pos="-4820"/>
+        </w:tabs>
+        <w:ind w:left="709"/>
+        <w:rPr>
+          <w:rFonts w:asciiTheme="minorHAnsi" w:eastAsia="Verdana" w:hAnsiTheme="minorHAnsi"/>
+          <w:b/>
+          <w:sz w:val="24"/>
+          <w:szCs w:val="24"/>
+        </w:rPr>
+      </w:pPr>
+    </w:p>
+    <w:p>
+      <w:pPr>
+        <w:tabs>
+          <w:tab w:val="left" w:pos="-4820"/>
+        </w:tabs>
+        <w:ind w:left="709"/>
+        <w:rPr>
+          <w:rFonts w:asciiTheme="minorHAnsi" w:eastAsia="Verdana" w:hAnsiTheme="minorHAnsi"/>
+          <w:b/>
+          <w:sz w:val="24"/>
+          <w:szCs w:val="24"/>
+        </w:rPr>
+      </w:pPr>
+    </w:p>
+    <w:p>
+      <w:pPr>
+        <w:tabs>
+          <w:tab w:val="left" w:pos="-4820"/>
+        </w:tabs>
+        <w:ind w:left="709"/>
+        <w:rPr>
+          <w:rFonts w:asciiTheme="minorHAnsi" w:eastAsia="Verdana" w:hAnsiTheme="minorHAnsi"/>
+          <w:b/>
+          <w:sz w:val="24"/>
+          <w:szCs w:val="24"/>
+        </w:rPr>
+      </w:pPr>
+    </w:p>
+    <w:p>
+      <w:pPr>
         <w:numPr>
           <w:ilvl w:val="1"/>
           <w:numId w:val="2"/>
@@ -5340,8 +6531,20 @@
           <w:sz w:val="22"/>
           <w:szCs w:val="24"/>
         </w:rPr>
+        <w:lastRenderedPageBreak/>
         <w:t>Calendario o cronograma</w:t>
       </w:r>
+    </w:p>
+    <w:p>
+      <w:pPr>
+        <w:ind w:left="284"/>
+        <w:rPr>
+          <w:rFonts w:asciiTheme="minorHAnsi" w:eastAsia="Verdana" w:hAnsiTheme="minorHAnsi"/>
+          <w:b/>
+          <w:sz w:val="22"/>
+          <w:szCs w:val="24"/>
+        </w:rPr>
+      </w:pPr>
     </w:p>
     <w:p>
       <w:pPr>
@@ -5358,7 +6561,6 @@
           <w:rFonts w:asciiTheme="minorHAnsi" w:hAnsiTheme="minorHAnsi"/>
           <w:noProof/>
         </w:rPr>
-        <w:lastRenderedPageBreak/>
         <w:drawing>
           <wp:inline distT="0" distB="0" distL="0" distR="0" wp14:anchorId="1AFA4DEA" wp14:editId="0F8BB971">
             <wp:extent cx="6057900" cy="3856355"/>
@@ -5375,7 +6577,7 @@
                     <pic:cNvPicPr/>
                   </pic:nvPicPr>
                   <pic:blipFill rotWithShape="1">
-                    <a:blip r:embed="rId7"/>
+                    <a:blip r:embed="rId8"/>
                     <a:srcRect l="934" t="3572" r="83"/>
                     <a:stretch/>
                   </pic:blipFill>
@@ -5970,7 +7172,7 @@
       </w:pPr>
     </w:p>
     <w:sectPr>
-      <w:footerReference w:type="default" r:id="rId8"/>
+      <w:footerReference w:type="default" r:id="rId9"/>
       <w:pgSz w:w="11906" w:h="16838"/>
       <w:pgMar w:top="1134" w:right="1134" w:bottom="1134" w:left="1134" w:header="720" w:footer="720" w:gutter="0"/>
       <w:cols w:space="720"/>
@@ -5980,7 +7182,7 @@
 </file>
 
 <file path=word/endnotes.xml><?xml version="1.0" encoding="utf-8"?>
-<w:endnotes xmlns:wpc="http://schemas.microsoft.com/office/word/2010/wordprocessingCanvas" xmlns:mc="http://schemas.openxmlformats.org/markup-compatibility/2006" xmlns:o="urn:schemas-microsoft-com:office:office" xmlns:r="http://schemas.openxmlformats.org/officeDocument/2006/relationships" xmlns:m="http://schemas.openxmlformats.org/officeDocument/2006/math" xmlns:v="urn:schemas-microsoft-com:vml" xmlns:wp14="http://schemas.microsoft.com/office/word/2010/wordprocessingDrawing" xmlns:wp="http://schemas.openxmlformats.org/drawingml/2006/wordprocessingDrawing" xmlns:w10="urn:schemas-microsoft-com:office:word" xmlns:w="http://schemas.openxmlformats.org/wordprocessingml/2006/main" xmlns:w14="http://schemas.microsoft.com/office/word/2010/wordml" xmlns:w15="http://schemas.microsoft.com/office/word/2012/wordml" xmlns:wpg="http://schemas.microsoft.com/office/word/2010/wordprocessingGroup" xmlns:wpi="http://schemas.microsoft.com/office/word/2010/wordprocessingInk" xmlns:wne="http://schemas.microsoft.com/office/word/2006/wordml" xmlns:wps="http://schemas.microsoft.com/office/word/2010/wordprocessingShape" mc:Ignorable="w14 w15 wp14">
+<w:endnotes xmlns:wpc="http://schemas.microsoft.com/office/word/2010/wordprocessingCanvas" xmlns:mc="http://schemas.openxmlformats.org/markup-compatibility/2006" xmlns:o="urn:schemas-microsoft-com:office:office" xmlns:r="http://schemas.openxmlformats.org/officeDocument/2006/relationships" xmlns:m="http://schemas.openxmlformats.org/officeDocument/2006/math" xmlns:v="urn:schemas-microsoft-com:vml" xmlns:wp14="http://schemas.microsoft.com/office/word/2010/wordprocessingDrawing" xmlns:wp="http://schemas.openxmlformats.org/drawingml/2006/wordprocessingDrawing" xmlns:w10="urn:schemas-microsoft-com:office:word" xmlns:w="http://schemas.openxmlformats.org/wordprocessingml/2006/main" xmlns:w14="http://schemas.microsoft.com/office/word/2010/wordml" xmlns:wpg="http://schemas.microsoft.com/office/word/2010/wordprocessingGroup" xmlns:wpi="http://schemas.microsoft.com/office/word/2010/wordprocessingInk" xmlns:wne="http://schemas.microsoft.com/office/word/2006/wordml" xmlns:wps="http://schemas.microsoft.com/office/word/2010/wordprocessingShape" mc:Ignorable="w14 wp14">
   <w:endnote w:type="separator" w:id="-1">
     <w:p>
       <w:r>
@@ -5999,7 +7201,7 @@
 </file>
 
 <file path=word/footer1.xml><?xml version="1.0" encoding="utf-8"?>
-<w:ftr xmlns:wpc="http://schemas.microsoft.com/office/word/2010/wordprocessingCanvas" xmlns:mc="http://schemas.openxmlformats.org/markup-compatibility/2006" xmlns:o="urn:schemas-microsoft-com:office:office" xmlns:r="http://schemas.openxmlformats.org/officeDocument/2006/relationships" xmlns:m="http://schemas.openxmlformats.org/officeDocument/2006/math" xmlns:v="urn:schemas-microsoft-com:vml" xmlns:wp14="http://schemas.microsoft.com/office/word/2010/wordprocessingDrawing" xmlns:wp="http://schemas.openxmlformats.org/drawingml/2006/wordprocessingDrawing" xmlns:w10="urn:schemas-microsoft-com:office:word" xmlns:w="http://schemas.openxmlformats.org/wordprocessingml/2006/main" xmlns:w14="http://schemas.microsoft.com/office/word/2010/wordml" xmlns:w15="http://schemas.microsoft.com/office/word/2012/wordml" xmlns:wpg="http://schemas.microsoft.com/office/word/2010/wordprocessingGroup" xmlns:wpi="http://schemas.microsoft.com/office/word/2010/wordprocessingInk" xmlns:wne="http://schemas.microsoft.com/office/word/2006/wordml" xmlns:wps="http://schemas.microsoft.com/office/word/2010/wordprocessingShape" mc:Ignorable="w14 w15 wp14">
+<w:ftr xmlns:wpc="http://schemas.microsoft.com/office/word/2010/wordprocessingCanvas" xmlns:mc="http://schemas.openxmlformats.org/markup-compatibility/2006" xmlns:o="urn:schemas-microsoft-com:office:office" xmlns:r="http://schemas.openxmlformats.org/officeDocument/2006/relationships" xmlns:m="http://schemas.openxmlformats.org/officeDocument/2006/math" xmlns:v="urn:schemas-microsoft-com:vml" xmlns:wp14="http://schemas.microsoft.com/office/word/2010/wordprocessingDrawing" xmlns:wp="http://schemas.openxmlformats.org/drawingml/2006/wordprocessingDrawing" xmlns:w10="urn:schemas-microsoft-com:office:word" xmlns:w="http://schemas.openxmlformats.org/wordprocessingml/2006/main" xmlns:w14="http://schemas.microsoft.com/office/word/2010/wordml" xmlns:wpg="http://schemas.microsoft.com/office/word/2010/wordprocessingGroup" xmlns:wpi="http://schemas.microsoft.com/office/word/2010/wordprocessingInk" xmlns:wne="http://schemas.microsoft.com/office/word/2006/wordml" xmlns:wps="http://schemas.microsoft.com/office/word/2010/wordprocessingShape" mc:Ignorable="w14 wp14">
   <w:p>
     <w:pPr>
       <w:tabs>
@@ -6070,7 +7272,7 @@
             </wp:anchor>
           </w:drawing>
         </mc:Choice>
-        <mc:Fallback>
+        <mc:Fallback xmlns:w15="http://schemas.microsoft.com/office/word/2012/wordml">
           <w:pict>
             <v:line w14:anchorId="741368D5" id="13 Conector recto" o:spid="_x0000_s1026" style="position:absolute;flip:y;z-index:251659264;visibility:visible;mso-wrap-style:square;mso-height-percent:0;mso-wrap-distance-left:9pt;mso-wrap-distance-top:0;mso-wrap-distance-right:9pt;mso-wrap-distance-bottom:0;mso-position-horizontal:absolute;mso-position-horizontal-relative:text;mso-position-vertical:absolute;mso-position-vertical-relative:text;mso-height-percent:0;mso-height-relative:margin" from="1.05pt,-2.4pt" to="476.55pt,-2.4pt" o:gfxdata="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" strokecolor="black [3040]"/>
           </w:pict>
@@ -6119,7 +7321,7 @@
       <w:rPr>
         <w:noProof/>
       </w:rPr>
-      <w:t>1</w:t>
+      <w:t>5</w:t>
     </w:r>
     <w:r>
       <w:fldChar w:fldCharType="end"/>
@@ -6144,7 +7346,7 @@
       <w:rPr>
         <w:noProof/>
       </w:rPr>
-      <w:t>6</w:t>
+      <w:t>7</w:t>
     </w:r>
     <w:r>
       <w:fldChar w:fldCharType="end"/>
@@ -6154,7 +7356,7 @@
 </file>
 
 <file path=word/footnotes.xml><?xml version="1.0" encoding="utf-8"?>
-<w:footnotes xmlns:wpc="http://schemas.microsoft.com/office/word/2010/wordprocessingCanvas" xmlns:mc="http://schemas.openxmlformats.org/markup-compatibility/2006" xmlns:o="urn:schemas-microsoft-com:office:office" xmlns:r="http://schemas.openxmlformats.org/officeDocument/2006/relationships" xmlns:m="http://schemas.openxmlformats.org/officeDocument/2006/math" xmlns:v="urn:schemas-microsoft-com:vml" xmlns:wp14="http://schemas.microsoft.com/office/word/2010/wordprocessingDrawing" xmlns:wp="http://schemas.openxmlformats.org/drawingml/2006/wordprocessingDrawing" xmlns:w10="urn:schemas-microsoft-com:office:word" xmlns:w="http://schemas.openxmlformats.org/wordprocessingml/2006/main" xmlns:w14="http://schemas.microsoft.com/office/word/2010/wordml" xmlns:w15="http://schemas.microsoft.com/office/word/2012/wordml" xmlns:wpg="http://schemas.microsoft.com/office/word/2010/wordprocessingGroup" xmlns:wpi="http://schemas.microsoft.com/office/word/2010/wordprocessingInk" xmlns:wne="http://schemas.microsoft.com/office/word/2006/wordml" xmlns:wps="http://schemas.microsoft.com/office/word/2010/wordprocessingShape" mc:Ignorable="w14 w15 wp14">
+<w:footnotes xmlns:wpc="http://schemas.microsoft.com/office/word/2010/wordprocessingCanvas" xmlns:mc="http://schemas.openxmlformats.org/markup-compatibility/2006" xmlns:o="urn:schemas-microsoft-com:office:office" xmlns:r="http://schemas.openxmlformats.org/officeDocument/2006/relationships" xmlns:m="http://schemas.openxmlformats.org/officeDocument/2006/math" xmlns:v="urn:schemas-microsoft-com:vml" xmlns:wp14="http://schemas.microsoft.com/office/word/2010/wordprocessingDrawing" xmlns:wp="http://schemas.openxmlformats.org/drawingml/2006/wordprocessingDrawing" xmlns:w10="urn:schemas-microsoft-com:office:word" xmlns:w="http://schemas.openxmlformats.org/wordprocessingml/2006/main" xmlns:w14="http://schemas.microsoft.com/office/word/2010/wordml" xmlns:wpg="http://schemas.microsoft.com/office/word/2010/wordprocessingGroup" xmlns:wpi="http://schemas.microsoft.com/office/word/2010/wordprocessingInk" xmlns:wne="http://schemas.microsoft.com/office/word/2006/wordml" xmlns:wps="http://schemas.microsoft.com/office/word/2010/wordprocessingShape" mc:Ignorable="w14 wp14">
   <w:footnote w:type="separator" w:id="-1">
     <w:p>
       <w:r>
@@ -6173,8 +7375,121 @@
 </file>
 
 <file path=word/numbering.xml><?xml version="1.0" encoding="utf-8"?>
-<w:numbering xmlns:wpc="http://schemas.microsoft.com/office/word/2010/wordprocessingCanvas" xmlns:mc="http://schemas.openxmlformats.org/markup-compatibility/2006" xmlns:o="urn:schemas-microsoft-com:office:office" xmlns:r="http://schemas.openxmlformats.org/officeDocument/2006/relationships" xmlns:m="http://schemas.openxmlformats.org/officeDocument/2006/math" xmlns:v="urn:schemas-microsoft-com:vml" xmlns:wp14="http://schemas.microsoft.com/office/word/2010/wordprocessingDrawing" xmlns:wp="http://schemas.openxmlformats.org/drawingml/2006/wordprocessingDrawing" xmlns:w10="urn:schemas-microsoft-com:office:word" xmlns:w="http://schemas.openxmlformats.org/wordprocessingml/2006/main" xmlns:w14="http://schemas.microsoft.com/office/word/2010/wordml" xmlns:w15="http://schemas.microsoft.com/office/word/2012/wordml" xmlns:wpg="http://schemas.microsoft.com/office/word/2010/wordprocessingGroup" xmlns:wpi="http://schemas.microsoft.com/office/word/2010/wordprocessingInk" xmlns:wne="http://schemas.microsoft.com/office/word/2006/wordml" xmlns:wps="http://schemas.microsoft.com/office/word/2010/wordprocessingShape" mc:Ignorable="w14 w15 wp14">
+<w:numbering xmlns:wpc="http://schemas.microsoft.com/office/word/2010/wordprocessingCanvas" xmlns:mc="http://schemas.openxmlformats.org/markup-compatibility/2006" xmlns:o="urn:schemas-microsoft-com:office:office" xmlns:r="http://schemas.openxmlformats.org/officeDocument/2006/relationships" xmlns:m="http://schemas.openxmlformats.org/officeDocument/2006/math" xmlns:v="urn:schemas-microsoft-com:vml" xmlns:wp14="http://schemas.microsoft.com/office/word/2010/wordprocessingDrawing" xmlns:wp="http://schemas.openxmlformats.org/drawingml/2006/wordprocessingDrawing" xmlns:w10="urn:schemas-microsoft-com:office:word" xmlns:w="http://schemas.openxmlformats.org/wordprocessingml/2006/main" xmlns:w14="http://schemas.microsoft.com/office/word/2010/wordml" xmlns:wpg="http://schemas.microsoft.com/office/word/2010/wordprocessingGroup" xmlns:wpi="http://schemas.microsoft.com/office/word/2010/wordprocessingInk" xmlns:wne="http://schemas.microsoft.com/office/word/2006/wordml" xmlns:wps="http://schemas.microsoft.com/office/word/2010/wordprocessingShape" mc:Ignorable="w14 wp14">
   <w:abstractNum w:abstractNumId="0">
+    <w:nsid w:val="00707AA6"/>
+    <w:multiLevelType w:val="hybridMultilevel"/>
+    <w:tmpl w:val="F4063E2E"/>
+    <w:lvl w:ilvl="0" w:tplc="280A0001">
+      <w:start w:val="1"/>
+      <w:numFmt w:val="bullet"/>
+      <w:lvlText w:val=""/>
+      <w:lvlJc w:val="left"/>
+      <w:pPr>
+        <w:ind w:left="655" w:hanging="360"/>
+      </w:pPr>
+      <w:rPr>
+        <w:rFonts w:ascii="Symbol" w:hAnsi="Symbol" w:hint="default"/>
+      </w:rPr>
+    </w:lvl>
+    <w:lvl w:ilvl="1" w:tplc="280A0003" w:tentative="1">
+      <w:start w:val="1"/>
+      <w:numFmt w:val="bullet"/>
+      <w:lvlText w:val="o"/>
+      <w:lvlJc w:val="left"/>
+      <w:pPr>
+        <w:ind w:left="1375" w:hanging="360"/>
+      </w:pPr>
+      <w:rPr>
+        <w:rFonts w:ascii="Courier New" w:hAnsi="Courier New" w:cs="Courier New" w:hint="default"/>
+      </w:rPr>
+    </w:lvl>
+    <w:lvl w:ilvl="2" w:tplc="280A0005" w:tentative="1">
+      <w:start w:val="1"/>
+      <w:numFmt w:val="bullet"/>
+      <w:lvlText w:val=""/>
+      <w:lvlJc w:val="left"/>
+      <w:pPr>
+        <w:ind w:left="2095" w:hanging="360"/>
+      </w:pPr>
+      <w:rPr>
+        <w:rFonts w:ascii="Wingdings" w:hAnsi="Wingdings" w:hint="default"/>
+      </w:rPr>
+    </w:lvl>
+    <w:lvl w:ilvl="3" w:tplc="280A0001" w:tentative="1">
+      <w:start w:val="1"/>
+      <w:numFmt w:val="bullet"/>
+      <w:lvlText w:val=""/>
+      <w:lvlJc w:val="left"/>
+      <w:pPr>
+        <w:ind w:left="2815" w:hanging="360"/>
+      </w:pPr>
+      <w:rPr>
+        <w:rFonts w:ascii="Symbol" w:hAnsi="Symbol" w:hint="default"/>
+      </w:rPr>
+    </w:lvl>
+    <w:lvl w:ilvl="4" w:tplc="280A0003" w:tentative="1">
+      <w:start w:val="1"/>
+      <w:numFmt w:val="bullet"/>
+      <w:lvlText w:val="o"/>
+      <w:lvlJc w:val="left"/>
+      <w:pPr>
+        <w:ind w:left="3535" w:hanging="360"/>
+      </w:pPr>
+      <w:rPr>
+        <w:rFonts w:ascii="Courier New" w:hAnsi="Courier New" w:cs="Courier New" w:hint="default"/>
+      </w:rPr>
+    </w:lvl>
+    <w:lvl w:ilvl="5" w:tplc="280A0005" w:tentative="1">
+      <w:start w:val="1"/>
+      <w:numFmt w:val="bullet"/>
+      <w:lvlText w:val=""/>
+      <w:lvlJc w:val="left"/>
+      <w:pPr>
+        <w:ind w:left="4255" w:hanging="360"/>
+      </w:pPr>
+      <w:rPr>
+        <w:rFonts w:ascii="Wingdings" w:hAnsi="Wingdings" w:hint="default"/>
+      </w:rPr>
+    </w:lvl>
+    <w:lvl w:ilvl="6" w:tplc="280A0001" w:tentative="1">
+      <w:start w:val="1"/>
+      <w:numFmt w:val="bullet"/>
+      <w:lvlText w:val=""/>
+      <w:lvlJc w:val="left"/>
+      <w:pPr>
+        <w:ind w:left="4975" w:hanging="360"/>
+      </w:pPr>
+      <w:rPr>
+        <w:rFonts w:ascii="Symbol" w:hAnsi="Symbol" w:hint="default"/>
+      </w:rPr>
+    </w:lvl>
+    <w:lvl w:ilvl="7" w:tplc="280A0003" w:tentative="1">
+      <w:start w:val="1"/>
+      <w:numFmt w:val="bullet"/>
+      <w:lvlText w:val="o"/>
+      <w:lvlJc w:val="left"/>
+      <w:pPr>
+        <w:ind w:left="5695" w:hanging="360"/>
+      </w:pPr>
+      <w:rPr>
+        <w:rFonts w:ascii="Courier New" w:hAnsi="Courier New" w:cs="Courier New" w:hint="default"/>
+      </w:rPr>
+    </w:lvl>
+    <w:lvl w:ilvl="8" w:tplc="280A0005" w:tentative="1">
+      <w:start w:val="1"/>
+      <w:numFmt w:val="bullet"/>
+      <w:lvlText w:val=""/>
+      <w:lvlJc w:val="left"/>
+      <w:pPr>
+        <w:ind w:left="6415" w:hanging="360"/>
+      </w:pPr>
+      <w:rPr>
+        <w:rFonts w:ascii="Wingdings" w:hAnsi="Wingdings" w:hint="default"/>
+      </w:rPr>
+    </w:lvl>
+  </w:abstractNum>
+  <w:abstractNum w:abstractNumId="1">
     <w:nsid w:val="03F44675"/>
     <w:multiLevelType w:val="hybridMultilevel"/>
     <w:tmpl w:val="8514E076"/>
@@ -6314,7 +7629,7 @@
       </w:rPr>
     </w:lvl>
   </w:abstractNum>
-  <w:abstractNum w:abstractNumId="1">
+  <w:abstractNum w:abstractNumId="2">
     <w:nsid w:val="05C337E9"/>
     <w:multiLevelType w:val="hybridMultilevel"/>
     <w:tmpl w:val="27BCAA7A"/>
@@ -6400,7 +7715,7 @@
       </w:pPr>
     </w:lvl>
   </w:abstractNum>
-  <w:abstractNum w:abstractNumId="2">
+  <w:abstractNum w:abstractNumId="3">
     <w:nsid w:val="06297049"/>
     <w:multiLevelType w:val="multilevel"/>
     <w:tmpl w:val="04DEF2D8"/>
@@ -6513,7 +7828,7 @@
       </w:rPr>
     </w:lvl>
   </w:abstractNum>
-  <w:abstractNum w:abstractNumId="3">
+  <w:abstractNum w:abstractNumId="4">
     <w:nsid w:val="06CA1756"/>
     <w:multiLevelType w:val="hybridMultilevel"/>
     <w:tmpl w:val="92D8F676"/>
@@ -6626,7 +7941,7 @@
       </w:rPr>
     </w:lvl>
   </w:abstractNum>
-  <w:abstractNum w:abstractNumId="4">
+  <w:abstractNum w:abstractNumId="5">
     <w:nsid w:val="09C44BC0"/>
     <w:multiLevelType w:val="multilevel"/>
     <w:tmpl w:val="8D80EC56"/>
@@ -6748,7 +8063,7 @@
       </w:rPr>
     </w:lvl>
   </w:abstractNum>
-  <w:abstractNum w:abstractNumId="5">
+  <w:abstractNum w:abstractNumId="6">
     <w:nsid w:val="11C60DF0"/>
     <w:multiLevelType w:val="hybridMultilevel"/>
     <w:tmpl w:val="D85245F8"/>
@@ -6870,7 +8185,120 @@
       </w:rPr>
     </w:lvl>
   </w:abstractNum>
-  <w:abstractNum w:abstractNumId="6">
+  <w:abstractNum w:abstractNumId="7">
+    <w:nsid w:val="12D24862"/>
+    <w:multiLevelType w:val="hybridMultilevel"/>
+    <w:tmpl w:val="2864D2F2"/>
+    <w:lvl w:ilvl="0" w:tplc="280A0001">
+      <w:start w:val="1"/>
+      <w:numFmt w:val="bullet"/>
+      <w:lvlText w:val=""/>
+      <w:lvlJc w:val="left"/>
+      <w:pPr>
+        <w:ind w:left="655" w:hanging="360"/>
+      </w:pPr>
+      <w:rPr>
+        <w:rFonts w:ascii="Symbol" w:hAnsi="Symbol" w:hint="default"/>
+      </w:rPr>
+    </w:lvl>
+    <w:lvl w:ilvl="1" w:tplc="280A0003" w:tentative="1">
+      <w:start w:val="1"/>
+      <w:numFmt w:val="bullet"/>
+      <w:lvlText w:val="o"/>
+      <w:lvlJc w:val="left"/>
+      <w:pPr>
+        <w:ind w:left="1375" w:hanging="360"/>
+      </w:pPr>
+      <w:rPr>
+        <w:rFonts w:ascii="Courier New" w:hAnsi="Courier New" w:cs="Courier New" w:hint="default"/>
+      </w:rPr>
+    </w:lvl>
+    <w:lvl w:ilvl="2" w:tplc="280A0005" w:tentative="1">
+      <w:start w:val="1"/>
+      <w:numFmt w:val="bullet"/>
+      <w:lvlText w:val=""/>
+      <w:lvlJc w:val="left"/>
+      <w:pPr>
+        <w:ind w:left="2095" w:hanging="360"/>
+      </w:pPr>
+      <w:rPr>
+        <w:rFonts w:ascii="Wingdings" w:hAnsi="Wingdings" w:hint="default"/>
+      </w:rPr>
+    </w:lvl>
+    <w:lvl w:ilvl="3" w:tplc="280A0001" w:tentative="1">
+      <w:start w:val="1"/>
+      <w:numFmt w:val="bullet"/>
+      <w:lvlText w:val=""/>
+      <w:lvlJc w:val="left"/>
+      <w:pPr>
+        <w:ind w:left="2815" w:hanging="360"/>
+      </w:pPr>
+      <w:rPr>
+        <w:rFonts w:ascii="Symbol" w:hAnsi="Symbol" w:hint="default"/>
+      </w:rPr>
+    </w:lvl>
+    <w:lvl w:ilvl="4" w:tplc="280A0003" w:tentative="1">
+      <w:start w:val="1"/>
+      <w:numFmt w:val="bullet"/>
+      <w:lvlText w:val="o"/>
+      <w:lvlJc w:val="left"/>
+      <w:pPr>
+        <w:ind w:left="3535" w:hanging="360"/>
+      </w:pPr>
+      <w:rPr>
+        <w:rFonts w:ascii="Courier New" w:hAnsi="Courier New" w:cs="Courier New" w:hint="default"/>
+      </w:rPr>
+    </w:lvl>
+    <w:lvl w:ilvl="5" w:tplc="280A0005" w:tentative="1">
+      <w:start w:val="1"/>
+      <w:numFmt w:val="bullet"/>
+      <w:lvlText w:val=""/>
+      <w:lvlJc w:val="left"/>
+      <w:pPr>
+        <w:ind w:left="4255" w:hanging="360"/>
+      </w:pPr>
+      <w:rPr>
+        <w:rFonts w:ascii="Wingdings" w:hAnsi="Wingdings" w:hint="default"/>
+      </w:rPr>
+    </w:lvl>
+    <w:lvl w:ilvl="6" w:tplc="280A0001" w:tentative="1">
+      <w:start w:val="1"/>
+      <w:numFmt w:val="bullet"/>
+      <w:lvlText w:val=""/>
+      <w:lvlJc w:val="left"/>
+      <w:pPr>
+        <w:ind w:left="4975" w:hanging="360"/>
+      </w:pPr>
+      <w:rPr>
+        <w:rFonts w:ascii="Symbol" w:hAnsi="Symbol" w:hint="default"/>
+      </w:rPr>
+    </w:lvl>
+    <w:lvl w:ilvl="7" w:tplc="280A0003" w:tentative="1">
+      <w:start w:val="1"/>
+      <w:numFmt w:val="bullet"/>
+      <w:lvlText w:val="o"/>
+      <w:lvlJc w:val="left"/>
+      <w:pPr>
+        <w:ind w:left="5695" w:hanging="360"/>
+      </w:pPr>
+      <w:rPr>
+        <w:rFonts w:ascii="Courier New" w:hAnsi="Courier New" w:cs="Courier New" w:hint="default"/>
+      </w:rPr>
+    </w:lvl>
+    <w:lvl w:ilvl="8" w:tplc="280A0005" w:tentative="1">
+      <w:start w:val="1"/>
+      <w:numFmt w:val="bullet"/>
+      <w:lvlText w:val=""/>
+      <w:lvlJc w:val="left"/>
+      <w:pPr>
+        <w:ind w:left="6415" w:hanging="360"/>
+      </w:pPr>
+      <w:rPr>
+        <w:rFonts w:ascii="Wingdings" w:hAnsi="Wingdings" w:hint="default"/>
+      </w:rPr>
+    </w:lvl>
+  </w:abstractNum>
+  <w:abstractNum w:abstractNumId="8">
     <w:nsid w:val="18B93428"/>
     <w:multiLevelType w:val="hybridMultilevel"/>
     <w:tmpl w:val="5C524120"/>
@@ -6983,7 +8411,7 @@
       </w:rPr>
     </w:lvl>
   </w:abstractNum>
-  <w:abstractNum w:abstractNumId="7">
+  <w:abstractNum w:abstractNumId="9">
     <w:nsid w:val="238F6AC5"/>
     <w:multiLevelType w:val="hybridMultilevel"/>
     <w:tmpl w:val="197271B8"/>
@@ -7096,7 +8524,120 @@
       </w:rPr>
     </w:lvl>
   </w:abstractNum>
-  <w:abstractNum w:abstractNumId="8">
+  <w:abstractNum w:abstractNumId="10">
+    <w:nsid w:val="25E17041"/>
+    <w:multiLevelType w:val="hybridMultilevel"/>
+    <w:tmpl w:val="54F6CE10"/>
+    <w:lvl w:ilvl="0" w:tplc="280A0001">
+      <w:start w:val="1"/>
+      <w:numFmt w:val="bullet"/>
+      <w:lvlText w:val=""/>
+      <w:lvlJc w:val="left"/>
+      <w:pPr>
+        <w:ind w:left="720" w:hanging="360"/>
+      </w:pPr>
+      <w:rPr>
+        <w:rFonts w:ascii="Symbol" w:hAnsi="Symbol" w:hint="default"/>
+      </w:rPr>
+    </w:lvl>
+    <w:lvl w:ilvl="1" w:tplc="280A0003" w:tentative="1">
+      <w:start w:val="1"/>
+      <w:numFmt w:val="bullet"/>
+      <w:lvlText w:val="o"/>
+      <w:lvlJc w:val="left"/>
+      <w:pPr>
+        <w:ind w:left="1440" w:hanging="360"/>
+      </w:pPr>
+      <w:rPr>
+        <w:rFonts w:ascii="Courier New" w:hAnsi="Courier New" w:cs="Courier New" w:hint="default"/>
+      </w:rPr>
+    </w:lvl>
+    <w:lvl w:ilvl="2" w:tplc="280A0005" w:tentative="1">
+      <w:start w:val="1"/>
+      <w:numFmt w:val="bullet"/>
+      <w:lvlText w:val=""/>
+      <w:lvlJc w:val="left"/>
+      <w:pPr>
+        <w:ind w:left="2160" w:hanging="360"/>
+      </w:pPr>
+      <w:rPr>
+        <w:rFonts w:ascii="Wingdings" w:hAnsi="Wingdings" w:hint="default"/>
+      </w:rPr>
+    </w:lvl>
+    <w:lvl w:ilvl="3" w:tplc="280A0001" w:tentative="1">
+      <w:start w:val="1"/>
+      <w:numFmt w:val="bullet"/>
+      <w:lvlText w:val=""/>
+      <w:lvlJc w:val="left"/>
+      <w:pPr>
+        <w:ind w:left="2880" w:hanging="360"/>
+      </w:pPr>
+      <w:rPr>
+        <w:rFonts w:ascii="Symbol" w:hAnsi="Symbol" w:hint="default"/>
+      </w:rPr>
+    </w:lvl>
+    <w:lvl w:ilvl="4" w:tplc="280A0003" w:tentative="1">
+      <w:start w:val="1"/>
+      <w:numFmt w:val="bullet"/>
+      <w:lvlText w:val="o"/>
+      <w:lvlJc w:val="left"/>
+      <w:pPr>
+        <w:ind w:left="3600" w:hanging="360"/>
+      </w:pPr>
+      <w:rPr>
+        <w:rFonts w:ascii="Courier New" w:hAnsi="Courier New" w:cs="Courier New" w:hint="default"/>
+      </w:rPr>
+    </w:lvl>
+    <w:lvl w:ilvl="5" w:tplc="280A0005" w:tentative="1">
+      <w:start w:val="1"/>
+      <w:numFmt w:val="bullet"/>
+      <w:lvlText w:val=""/>
+      <w:lvlJc w:val="left"/>
+      <w:pPr>
+        <w:ind w:left="4320" w:hanging="360"/>
+      </w:pPr>
+      <w:rPr>
+        <w:rFonts w:ascii="Wingdings" w:hAnsi="Wingdings" w:hint="default"/>
+      </w:rPr>
+    </w:lvl>
+    <w:lvl w:ilvl="6" w:tplc="280A0001" w:tentative="1">
+      <w:start w:val="1"/>
+      <w:numFmt w:val="bullet"/>
+      <w:lvlText w:val=""/>
+      <w:lvlJc w:val="left"/>
+      <w:pPr>
+        <w:ind w:left="5040" w:hanging="360"/>
+      </w:pPr>
+      <w:rPr>
+        <w:rFonts w:ascii="Symbol" w:hAnsi="Symbol" w:hint="default"/>
+      </w:rPr>
+    </w:lvl>
+    <w:lvl w:ilvl="7" w:tplc="280A0003" w:tentative="1">
+      <w:start w:val="1"/>
+      <w:numFmt w:val="bullet"/>
+      <w:lvlText w:val="o"/>
+      <w:lvlJc w:val="left"/>
+      <w:pPr>
+        <w:ind w:left="5760" w:hanging="360"/>
+      </w:pPr>
+      <w:rPr>
+        <w:rFonts w:ascii="Courier New" w:hAnsi="Courier New" w:cs="Courier New" w:hint="default"/>
+      </w:rPr>
+    </w:lvl>
+    <w:lvl w:ilvl="8" w:tplc="280A0005" w:tentative="1">
+      <w:start w:val="1"/>
+      <w:numFmt w:val="bullet"/>
+      <w:lvlText w:val=""/>
+      <w:lvlJc w:val="left"/>
+      <w:pPr>
+        <w:ind w:left="6480" w:hanging="360"/>
+      </w:pPr>
+      <w:rPr>
+        <w:rFonts w:ascii="Wingdings" w:hAnsi="Wingdings" w:hint="default"/>
+      </w:rPr>
+    </w:lvl>
+  </w:abstractNum>
+  <w:abstractNum w:abstractNumId="11">
     <w:nsid w:val="27285D14"/>
     <w:multiLevelType w:val="hybridMultilevel"/>
     <w:tmpl w:val="3B9AFD50"/>
@@ -7182,7 +8723,7 @@
       </w:pPr>
     </w:lvl>
   </w:abstractNum>
-  <w:abstractNum w:abstractNumId="9">
+  <w:abstractNum w:abstractNumId="12">
     <w:nsid w:val="274E18F8"/>
     <w:multiLevelType w:val="multilevel"/>
     <w:tmpl w:val="1B9C6F7E"/>
@@ -7304,7 +8845,7 @@
       </w:rPr>
     </w:lvl>
   </w:abstractNum>
-  <w:abstractNum w:abstractNumId="10">
+  <w:abstractNum w:abstractNumId="13">
     <w:nsid w:val="278308CA"/>
     <w:multiLevelType w:val="hybridMultilevel"/>
     <w:tmpl w:val="A87C35C0"/>
@@ -7390,7 +8931,120 @@
       </w:pPr>
     </w:lvl>
   </w:abstractNum>
-  <w:abstractNum w:abstractNumId="11">
+  <w:abstractNum w:abstractNumId="14">
+    <w:nsid w:val="27A768E0"/>
+    <w:multiLevelType w:val="hybridMultilevel"/>
+    <w:tmpl w:val="36F6D852"/>
+    <w:lvl w:ilvl="0" w:tplc="280A0001">
+      <w:start w:val="1"/>
+      <w:numFmt w:val="bullet"/>
+      <w:lvlText w:val=""/>
+      <w:lvlJc w:val="left"/>
+      <w:pPr>
+        <w:ind w:left="655" w:hanging="360"/>
+      </w:pPr>
+      <w:rPr>
+        <w:rFonts w:ascii="Symbol" w:hAnsi="Symbol" w:hint="default"/>
+      </w:rPr>
+    </w:lvl>
+    <w:lvl w:ilvl="1" w:tplc="280A0003" w:tentative="1">
+      <w:start w:val="1"/>
+      <w:numFmt w:val="bullet"/>
+      <w:lvlText w:val="o"/>
+      <w:lvlJc w:val="left"/>
+      <w:pPr>
+        <w:ind w:left="1375" w:hanging="360"/>
+      </w:pPr>
+      <w:rPr>
+        <w:rFonts w:ascii="Courier New" w:hAnsi="Courier New" w:cs="Courier New" w:hint="default"/>
+      </w:rPr>
+    </w:lvl>
+    <w:lvl w:ilvl="2" w:tplc="280A0005" w:tentative="1">
+      <w:start w:val="1"/>
+      <w:numFmt w:val="bullet"/>
+      <w:lvlText w:val=""/>
+      <w:lvlJc w:val="left"/>
+      <w:pPr>
+        <w:ind w:left="2095" w:hanging="360"/>
+      </w:pPr>
+      <w:rPr>
+        <w:rFonts w:ascii="Wingdings" w:hAnsi="Wingdings" w:hint="default"/>
+      </w:rPr>
+    </w:lvl>
+    <w:lvl w:ilvl="3" w:tplc="280A0001" w:tentative="1">
+      <w:start w:val="1"/>
+      <w:numFmt w:val="bullet"/>
+      <w:lvlText w:val=""/>
+      <w:lvlJc w:val="left"/>
+      <w:pPr>
+        <w:ind w:left="2815" w:hanging="360"/>
+      </w:pPr>
+      <w:rPr>
+        <w:rFonts w:ascii="Symbol" w:hAnsi="Symbol" w:hint="default"/>
+      </w:rPr>
+    </w:lvl>
+    <w:lvl w:ilvl="4" w:tplc="280A0003" w:tentative="1">
+      <w:start w:val="1"/>
+      <w:numFmt w:val="bullet"/>
+      <w:lvlText w:val="o"/>
+      <w:lvlJc w:val="left"/>
+      <w:pPr>
+        <w:ind w:left="3535" w:hanging="360"/>
+      </w:pPr>
+      <w:rPr>
+        <w:rFonts w:ascii="Courier New" w:hAnsi="Courier New" w:cs="Courier New" w:hint="default"/>
+      </w:rPr>
+    </w:lvl>
+    <w:lvl w:ilvl="5" w:tplc="280A0005" w:tentative="1">
+      <w:start w:val="1"/>
+      <w:numFmt w:val="bullet"/>
+      <w:lvlText w:val=""/>
+      <w:lvlJc w:val="left"/>
+      <w:pPr>
+        <w:ind w:left="4255" w:hanging="360"/>
+      </w:pPr>
+      <w:rPr>
+        <w:rFonts w:ascii="Wingdings" w:hAnsi="Wingdings" w:hint="default"/>
+      </w:rPr>
+    </w:lvl>
+    <w:lvl w:ilvl="6" w:tplc="280A0001" w:tentative="1">
+      <w:start w:val="1"/>
+      <w:numFmt w:val="bullet"/>
+      <w:lvlText w:val=""/>
+      <w:lvlJc w:val="left"/>
+      <w:pPr>
+        <w:ind w:left="4975" w:hanging="360"/>
+      </w:pPr>
+      <w:rPr>
+        <w:rFonts w:ascii="Symbol" w:hAnsi="Symbol" w:hint="default"/>
+      </w:rPr>
+    </w:lvl>
+    <w:lvl w:ilvl="7" w:tplc="280A0003" w:tentative="1">
+      <w:start w:val="1"/>
+      <w:numFmt w:val="bullet"/>
+      <w:lvlText w:val="o"/>
+      <w:lvlJc w:val="left"/>
+      <w:pPr>
+        <w:ind w:left="5695" w:hanging="360"/>
+      </w:pPr>
+      <w:rPr>
+        <w:rFonts w:ascii="Courier New" w:hAnsi="Courier New" w:cs="Courier New" w:hint="default"/>
+      </w:rPr>
+    </w:lvl>
+    <w:lvl w:ilvl="8" w:tplc="280A0005" w:tentative="1">
+      <w:start w:val="1"/>
+      <w:numFmt w:val="bullet"/>
+      <w:lvlText w:val=""/>
+      <w:lvlJc w:val="left"/>
+      <w:pPr>
+        <w:ind w:left="6415" w:hanging="360"/>
+      </w:pPr>
+      <w:rPr>
+        <w:rFonts w:ascii="Wingdings" w:hAnsi="Wingdings" w:hint="default"/>
+      </w:rPr>
+    </w:lvl>
+  </w:abstractNum>
+  <w:abstractNum w:abstractNumId="15">
     <w:nsid w:val="282E1C24"/>
     <w:multiLevelType w:val="hybridMultilevel"/>
     <w:tmpl w:val="70061DA6"/>
@@ -7512,7 +9166,7 @@
       </w:rPr>
     </w:lvl>
   </w:abstractNum>
-  <w:abstractNum w:abstractNumId="12">
+  <w:abstractNum w:abstractNumId="16">
     <w:nsid w:val="2B964734"/>
     <w:multiLevelType w:val="multilevel"/>
     <w:tmpl w:val="964ECC4C"/>
@@ -7634,7 +9288,7 @@
       </w:rPr>
     </w:lvl>
   </w:abstractNum>
-  <w:abstractNum w:abstractNumId="13">
+  <w:abstractNum w:abstractNumId="17">
     <w:nsid w:val="2CAC0188"/>
     <w:multiLevelType w:val="multilevel"/>
     <w:tmpl w:val="C1F68EA2"/>
@@ -7819,7 +9473,120 @@
       </w:rPr>
     </w:lvl>
   </w:abstractNum>
-  <w:abstractNum w:abstractNumId="14">
+  <w:abstractNum w:abstractNumId="18">
+    <w:nsid w:val="2E357401"/>
+    <w:multiLevelType w:val="hybridMultilevel"/>
+    <w:tmpl w:val="307A00AA"/>
+    <w:lvl w:ilvl="0" w:tplc="280A0001">
+      <w:start w:val="1"/>
+      <w:numFmt w:val="bullet"/>
+      <w:lvlText w:val=""/>
+      <w:lvlJc w:val="left"/>
+      <w:pPr>
+        <w:ind w:left="720" w:hanging="360"/>
+      </w:pPr>
+      <w:rPr>
+        <w:rFonts w:ascii="Symbol" w:hAnsi="Symbol" w:hint="default"/>
+      </w:rPr>
+    </w:lvl>
+    <w:lvl w:ilvl="1" w:tplc="280A0003" w:tentative="1">
+      <w:start w:val="1"/>
+      <w:numFmt w:val="bullet"/>
+      <w:lvlText w:val="o"/>
+      <w:lvlJc w:val="left"/>
+      <w:pPr>
+        <w:ind w:left="1440" w:hanging="360"/>
+      </w:pPr>
+      <w:rPr>
+        <w:rFonts w:ascii="Courier New" w:hAnsi="Courier New" w:cs="Courier New" w:hint="default"/>
+      </w:rPr>
+    </w:lvl>
+    <w:lvl w:ilvl="2" w:tplc="280A0005" w:tentative="1">
+      <w:start w:val="1"/>
+      <w:numFmt w:val="bullet"/>
+      <w:lvlText w:val=""/>
+      <w:lvlJc w:val="left"/>
+      <w:pPr>
+        <w:ind w:left="2160" w:hanging="360"/>
+      </w:pPr>
+      <w:rPr>
+        <w:rFonts w:ascii="Wingdings" w:hAnsi="Wingdings" w:hint="default"/>
+      </w:rPr>
+    </w:lvl>
+    <w:lvl w:ilvl="3" w:tplc="280A0001" w:tentative="1">
+      <w:start w:val="1"/>
+      <w:numFmt w:val="bullet"/>
+      <w:lvlText w:val=""/>
+      <w:lvlJc w:val="left"/>
+      <w:pPr>
+        <w:ind w:left="2880" w:hanging="360"/>
+      </w:pPr>
+      <w:rPr>
+        <w:rFonts w:ascii="Symbol" w:hAnsi="Symbol" w:hint="default"/>
+      </w:rPr>
+    </w:lvl>
+    <w:lvl w:ilvl="4" w:tplc="280A0003" w:tentative="1">
+      <w:start w:val="1"/>
+      <w:numFmt w:val="bullet"/>
+      <w:lvlText w:val="o"/>
+      <w:lvlJc w:val="left"/>
+      <w:pPr>
+        <w:ind w:left="3600" w:hanging="360"/>
+      </w:pPr>
+      <w:rPr>
+        <w:rFonts w:ascii="Courier New" w:hAnsi="Courier New" w:cs="Courier New" w:hint="default"/>
+      </w:rPr>
+    </w:lvl>
+    <w:lvl w:ilvl="5" w:tplc="280A0005" w:tentative="1">
+      <w:start w:val="1"/>
+      <w:numFmt w:val="bullet"/>
+      <w:lvlText w:val=""/>
+      <w:lvlJc w:val="left"/>
+      <w:pPr>
+        <w:ind w:left="4320" w:hanging="360"/>
+      </w:pPr>
+      <w:rPr>
+        <w:rFonts w:ascii="Wingdings" w:hAnsi="Wingdings" w:hint="default"/>
+      </w:rPr>
+    </w:lvl>
+    <w:lvl w:ilvl="6" w:tplc="280A0001" w:tentative="1">
+      <w:start w:val="1"/>
+      <w:numFmt w:val="bullet"/>
+      <w:lvlText w:val=""/>
+      <w:lvlJc w:val="left"/>
+      <w:pPr>
+        <w:ind w:left="5040" w:hanging="360"/>
+      </w:pPr>
+      <w:rPr>
+        <w:rFonts w:ascii="Symbol" w:hAnsi="Symbol" w:hint="default"/>
+      </w:rPr>
+    </w:lvl>
+    <w:lvl w:ilvl="7" w:tplc="280A0003" w:tentative="1">
+      <w:start w:val="1"/>
+      <w:numFmt w:val="bullet"/>
+      <w:lvlText w:val="o"/>
+      <w:lvlJc w:val="left"/>
+      <w:pPr>
+        <w:ind w:left="5760" w:hanging="360"/>
+      </w:pPr>
+      <w:rPr>
+        <w:rFonts w:ascii="Courier New" w:hAnsi="Courier New" w:cs="Courier New" w:hint="default"/>
+      </w:rPr>
+    </w:lvl>
+    <w:lvl w:ilvl="8" w:tplc="280A0005" w:tentative="1">
+      <w:start w:val="1"/>
+      <w:numFmt w:val="bullet"/>
+      <w:lvlText w:val=""/>
+      <w:lvlJc w:val="left"/>
+      <w:pPr>
+        <w:ind w:left="6480" w:hanging="360"/>
+      </w:pPr>
+      <w:rPr>
+        <w:rFonts w:ascii="Wingdings" w:hAnsi="Wingdings" w:hint="default"/>
+      </w:rPr>
+    </w:lvl>
+  </w:abstractNum>
+  <w:abstractNum w:abstractNumId="19">
     <w:nsid w:val="2E6C16D6"/>
     <w:multiLevelType w:val="hybridMultilevel"/>
     <w:tmpl w:val="9BC0B372"/>
@@ -7932,7 +9699,7 @@
       </w:rPr>
     </w:lvl>
   </w:abstractNum>
-  <w:abstractNum w:abstractNumId="15">
+  <w:abstractNum w:abstractNumId="20">
     <w:nsid w:val="30710FC4"/>
     <w:multiLevelType w:val="multilevel"/>
     <w:tmpl w:val="C6008D6A"/>
@@ -8059,7 +9826,7 @@
       </w:rPr>
     </w:lvl>
   </w:abstractNum>
-  <w:abstractNum w:abstractNumId="16">
+  <w:abstractNum w:abstractNumId="21">
     <w:nsid w:val="32BF0729"/>
     <w:multiLevelType w:val="hybridMultilevel"/>
     <w:tmpl w:val="A3EC1B60"/>
@@ -8145,7 +9912,7 @@
       </w:pPr>
     </w:lvl>
   </w:abstractNum>
-  <w:abstractNum w:abstractNumId="17">
+  <w:abstractNum w:abstractNumId="22">
     <w:nsid w:val="349D3A1C"/>
     <w:multiLevelType w:val="hybridMultilevel"/>
     <w:tmpl w:val="1098FA22"/>
@@ -8258,7 +10025,7 @@
       </w:rPr>
     </w:lvl>
   </w:abstractNum>
-  <w:abstractNum w:abstractNumId="18">
+  <w:abstractNum w:abstractNumId="23">
     <w:nsid w:val="35040A0E"/>
     <w:multiLevelType w:val="multilevel"/>
     <w:tmpl w:val="C11243B6"/>
@@ -8376,7 +10143,7 @@
       </w:rPr>
     </w:lvl>
   </w:abstractNum>
-  <w:abstractNum w:abstractNumId="19">
+  <w:abstractNum w:abstractNumId="24">
     <w:nsid w:val="361636F9"/>
     <w:multiLevelType w:val="multilevel"/>
     <w:tmpl w:val="4DDEC96C"/>
@@ -8498,7 +10265,7 @@
       </w:rPr>
     </w:lvl>
   </w:abstractNum>
-  <w:abstractNum w:abstractNumId="20">
+  <w:abstractNum w:abstractNumId="25">
     <w:nsid w:val="3BB711C9"/>
     <w:multiLevelType w:val="multilevel"/>
     <w:tmpl w:val="62DAE076"/>
@@ -8620,7 +10387,7 @@
       </w:rPr>
     </w:lvl>
   </w:abstractNum>
-  <w:abstractNum w:abstractNumId="21">
+  <w:abstractNum w:abstractNumId="26">
     <w:nsid w:val="3DDE2599"/>
     <w:multiLevelType w:val="hybridMultilevel"/>
     <w:tmpl w:val="CE682782"/>
@@ -8709,7 +10476,7 @@
       </w:pPr>
     </w:lvl>
   </w:abstractNum>
-  <w:abstractNum w:abstractNumId="22">
+  <w:abstractNum w:abstractNumId="27">
     <w:nsid w:val="4038549D"/>
     <w:multiLevelType w:val="multilevel"/>
     <w:tmpl w:val="8BFA7E14"/>
@@ -8831,7 +10598,7 @@
       </w:rPr>
     </w:lvl>
   </w:abstractNum>
-  <w:abstractNum w:abstractNumId="23">
+  <w:abstractNum w:abstractNumId="28">
     <w:nsid w:val="41395A79"/>
     <w:multiLevelType w:val="multilevel"/>
     <w:tmpl w:val="1A9ACDDE"/>
@@ -8953,7 +10720,7 @@
       </w:rPr>
     </w:lvl>
   </w:abstractNum>
-  <w:abstractNum w:abstractNumId="24">
+  <w:abstractNum w:abstractNumId="29">
     <w:nsid w:val="4A4759AA"/>
     <w:multiLevelType w:val="hybridMultilevel"/>
     <w:tmpl w:val="310E5A2C"/>
@@ -9042,7 +10809,7 @@
       </w:pPr>
     </w:lvl>
   </w:abstractNum>
-  <w:abstractNum w:abstractNumId="25">
+  <w:abstractNum w:abstractNumId="30">
     <w:nsid w:val="5451015D"/>
     <w:multiLevelType w:val="hybridMultilevel"/>
     <w:tmpl w:val="F956E4CA"/>
@@ -9155,7 +10922,7 @@
       </w:rPr>
     </w:lvl>
   </w:abstractNum>
-  <w:abstractNum w:abstractNumId="26">
+  <w:abstractNum w:abstractNumId="31">
     <w:nsid w:val="56D335F7"/>
     <w:multiLevelType w:val="multilevel"/>
     <w:tmpl w:val="E4263A84"/>
@@ -9277,7 +11044,7 @@
       </w:rPr>
     </w:lvl>
   </w:abstractNum>
-  <w:abstractNum w:abstractNumId="27">
+  <w:abstractNum w:abstractNumId="32">
     <w:nsid w:val="57CE39D6"/>
     <w:multiLevelType w:val="multilevel"/>
     <w:tmpl w:val="52FA974E"/>
@@ -9391,7 +11158,7 @@
       </w:rPr>
     </w:lvl>
   </w:abstractNum>
-  <w:abstractNum w:abstractNumId="28">
+  <w:abstractNum w:abstractNumId="33">
     <w:nsid w:val="5FB27339"/>
     <w:multiLevelType w:val="hybridMultilevel"/>
     <w:tmpl w:val="6742D016"/>
@@ -9504,7 +11271,7 @@
       </w:rPr>
     </w:lvl>
   </w:abstractNum>
-  <w:abstractNum w:abstractNumId="29">
+  <w:abstractNum w:abstractNumId="34">
     <w:nsid w:val="629E0336"/>
     <w:multiLevelType w:val="hybridMultilevel"/>
     <w:tmpl w:val="F4586526"/>
@@ -9595,7 +11362,7 @@
       </w:pPr>
     </w:lvl>
   </w:abstractNum>
-  <w:abstractNum w:abstractNumId="30">
+  <w:abstractNum w:abstractNumId="35">
     <w:nsid w:val="68EB44A6"/>
     <w:multiLevelType w:val="hybridMultilevel"/>
     <w:tmpl w:val="D3B41772"/>
@@ -9708,7 +11475,7 @@
       </w:rPr>
     </w:lvl>
   </w:abstractNum>
-  <w:abstractNum w:abstractNumId="31">
+  <w:abstractNum w:abstractNumId="36">
     <w:nsid w:val="6ACC74A6"/>
     <w:multiLevelType w:val="hybridMultilevel"/>
     <w:tmpl w:val="ABD81776"/>
@@ -9794,7 +11561,7 @@
       </w:pPr>
     </w:lvl>
   </w:abstractNum>
-  <w:abstractNum w:abstractNumId="32">
+  <w:abstractNum w:abstractNumId="37">
     <w:nsid w:val="6D40115C"/>
     <w:multiLevelType w:val="multilevel"/>
     <w:tmpl w:val="37E22584"/>
@@ -9916,7 +11683,7 @@
       </w:rPr>
     </w:lvl>
   </w:abstractNum>
-  <w:abstractNum w:abstractNumId="33">
+  <w:abstractNum w:abstractNumId="38">
     <w:nsid w:val="70320DCC"/>
     <w:multiLevelType w:val="hybridMultilevel"/>
     <w:tmpl w:val="BBC2A734"/>
@@ -10050,7 +11817,7 @@
       </w:rPr>
     </w:lvl>
   </w:abstractNum>
-  <w:abstractNum w:abstractNumId="34">
+  <w:abstractNum w:abstractNumId="39">
     <w:nsid w:val="70787D46"/>
     <w:multiLevelType w:val="multilevel"/>
     <w:tmpl w:val="595ECB08"/>
@@ -10172,7 +11939,7 @@
       </w:rPr>
     </w:lvl>
   </w:abstractNum>
-  <w:abstractNum w:abstractNumId="35">
+  <w:abstractNum w:abstractNumId="40">
     <w:nsid w:val="741344F1"/>
     <w:multiLevelType w:val="hybridMultilevel"/>
     <w:tmpl w:val="40FA3D5A"/>
@@ -10285,7 +12052,233 @@
       </w:rPr>
     </w:lvl>
   </w:abstractNum>
-  <w:abstractNum w:abstractNumId="36">
+  <w:abstractNum w:abstractNumId="41">
+    <w:nsid w:val="74537083"/>
+    <w:multiLevelType w:val="hybridMultilevel"/>
+    <w:tmpl w:val="1D605EA6"/>
+    <w:lvl w:ilvl="0" w:tplc="280A0001">
+      <w:start w:val="1"/>
+      <w:numFmt w:val="bullet"/>
+      <w:lvlText w:val=""/>
+      <w:lvlJc w:val="left"/>
+      <w:pPr>
+        <w:ind w:left="720" w:hanging="360"/>
+      </w:pPr>
+      <w:rPr>
+        <w:rFonts w:ascii="Symbol" w:hAnsi="Symbol" w:hint="default"/>
+      </w:rPr>
+    </w:lvl>
+    <w:lvl w:ilvl="1" w:tplc="280A0003" w:tentative="1">
+      <w:start w:val="1"/>
+      <w:numFmt w:val="bullet"/>
+      <w:lvlText w:val="o"/>
+      <w:lvlJc w:val="left"/>
+      <w:pPr>
+        <w:ind w:left="1440" w:hanging="360"/>
+      </w:pPr>
+      <w:rPr>
+        <w:rFonts w:ascii="Courier New" w:hAnsi="Courier New" w:cs="Courier New" w:hint="default"/>
+      </w:rPr>
+    </w:lvl>
+    <w:lvl w:ilvl="2" w:tplc="280A0005" w:tentative="1">
+      <w:start w:val="1"/>
+      <w:numFmt w:val="bullet"/>
+      <w:lvlText w:val=""/>
+      <w:lvlJc w:val="left"/>
+      <w:pPr>
+        <w:ind w:left="2160" w:hanging="360"/>
+      </w:pPr>
+      <w:rPr>
+        <w:rFonts w:ascii="Wingdings" w:hAnsi="Wingdings" w:hint="default"/>
+      </w:rPr>
+    </w:lvl>
+    <w:lvl w:ilvl="3" w:tplc="280A0001" w:tentative="1">
+      <w:start w:val="1"/>
+      <w:numFmt w:val="bullet"/>
+      <w:lvlText w:val=""/>
+      <w:lvlJc w:val="left"/>
+      <w:pPr>
+        <w:ind w:left="2880" w:hanging="360"/>
+      </w:pPr>
+      <w:rPr>
+        <w:rFonts w:ascii="Symbol" w:hAnsi="Symbol" w:hint="default"/>
+      </w:rPr>
+    </w:lvl>
+    <w:lvl w:ilvl="4" w:tplc="280A0003" w:tentative="1">
+      <w:start w:val="1"/>
+      <w:numFmt w:val="bullet"/>
+      <w:lvlText w:val="o"/>
+      <w:lvlJc w:val="left"/>
+      <w:pPr>
+        <w:ind w:left="3600" w:hanging="360"/>
+      </w:pPr>
+      <w:rPr>
+        <w:rFonts w:ascii="Courier New" w:hAnsi="Courier New" w:cs="Courier New" w:hint="default"/>
+      </w:rPr>
+    </w:lvl>
+    <w:lvl w:ilvl="5" w:tplc="280A0005" w:tentative="1">
+      <w:start w:val="1"/>
+      <w:numFmt w:val="bullet"/>
+      <w:lvlText w:val=""/>
+      <w:lvlJc w:val="left"/>
+      <w:pPr>
+        <w:ind w:left="4320" w:hanging="360"/>
+      </w:pPr>
+      <w:rPr>
+        <w:rFonts w:ascii="Wingdings" w:hAnsi="Wingdings" w:hint="default"/>
+      </w:rPr>
+    </w:lvl>
+    <w:lvl w:ilvl="6" w:tplc="280A0001" w:tentative="1">
+      <w:start w:val="1"/>
+      <w:numFmt w:val="bullet"/>
+      <w:lvlText w:val=""/>
+      <w:lvlJc w:val="left"/>
+      <w:pPr>
+        <w:ind w:left="5040" w:hanging="360"/>
+      </w:pPr>
+      <w:rPr>
+        <w:rFonts w:ascii="Symbol" w:hAnsi="Symbol" w:hint="default"/>
+      </w:rPr>
+    </w:lvl>
+    <w:lvl w:ilvl="7" w:tplc="280A0003" w:tentative="1">
+      <w:start w:val="1"/>
+      <w:numFmt w:val="bullet"/>
+      <w:lvlText w:val="o"/>
+      <w:lvlJc w:val="left"/>
+      <w:pPr>
+        <w:ind w:left="5760" w:hanging="360"/>
+      </w:pPr>
+      <w:rPr>
+        <w:rFonts w:ascii="Courier New" w:hAnsi="Courier New" w:cs="Courier New" w:hint="default"/>
+      </w:rPr>
+    </w:lvl>
+    <w:lvl w:ilvl="8" w:tplc="280A0005" w:tentative="1">
+      <w:start w:val="1"/>
+      <w:numFmt w:val="bullet"/>
+      <w:lvlText w:val=""/>
+      <w:lvlJc w:val="left"/>
+      <w:pPr>
+        <w:ind w:left="6480" w:hanging="360"/>
+      </w:pPr>
+      <w:rPr>
+        <w:rFonts w:ascii="Wingdings" w:hAnsi="Wingdings" w:hint="default"/>
+      </w:rPr>
+    </w:lvl>
+  </w:abstractNum>
+  <w:abstractNum w:abstractNumId="42">
+    <w:nsid w:val="78D83A1F"/>
+    <w:multiLevelType w:val="hybridMultilevel"/>
+    <w:tmpl w:val="F81A9C46"/>
+    <w:lvl w:ilvl="0" w:tplc="280A0001">
+      <w:start w:val="1"/>
+      <w:numFmt w:val="bullet"/>
+      <w:lvlText w:val=""/>
+      <w:lvlJc w:val="left"/>
+      <w:pPr>
+        <w:ind w:left="655" w:hanging="360"/>
+      </w:pPr>
+      <w:rPr>
+        <w:rFonts w:ascii="Symbol" w:hAnsi="Symbol" w:hint="default"/>
+      </w:rPr>
+    </w:lvl>
+    <w:lvl w:ilvl="1" w:tplc="280A0003" w:tentative="1">
+      <w:start w:val="1"/>
+      <w:numFmt w:val="bullet"/>
+      <w:lvlText w:val="o"/>
+      <w:lvlJc w:val="left"/>
+      <w:pPr>
+        <w:ind w:left="1375" w:hanging="360"/>
+      </w:pPr>
+      <w:rPr>
+        <w:rFonts w:ascii="Courier New" w:hAnsi="Courier New" w:cs="Courier New" w:hint="default"/>
+      </w:rPr>
+    </w:lvl>
+    <w:lvl w:ilvl="2" w:tplc="280A0005" w:tentative="1">
+      <w:start w:val="1"/>
+      <w:numFmt w:val="bullet"/>
+      <w:lvlText w:val=""/>
+      <w:lvlJc w:val="left"/>
+      <w:pPr>
+        <w:ind w:left="2095" w:hanging="360"/>
+      </w:pPr>
+      <w:rPr>
+        <w:rFonts w:ascii="Wingdings" w:hAnsi="Wingdings" w:hint="default"/>
+      </w:rPr>
+    </w:lvl>
+    <w:lvl w:ilvl="3" w:tplc="280A0001" w:tentative="1">
+      <w:start w:val="1"/>
+      <w:numFmt w:val="bullet"/>
+      <w:lvlText w:val=""/>
+      <w:lvlJc w:val="left"/>
+      <w:pPr>
+        <w:ind w:left="2815" w:hanging="360"/>
+      </w:pPr>
+      <w:rPr>
+        <w:rFonts w:ascii="Symbol" w:hAnsi="Symbol" w:hint="default"/>
+      </w:rPr>
+    </w:lvl>
+    <w:lvl w:ilvl="4" w:tplc="280A0003" w:tentative="1">
+      <w:start w:val="1"/>
+      <w:numFmt w:val="bullet"/>
+      <w:lvlText w:val="o"/>
+      <w:lvlJc w:val="left"/>
+      <w:pPr>
+        <w:ind w:left="3535" w:hanging="360"/>
+      </w:pPr>
+      <w:rPr>
+        <w:rFonts w:ascii="Courier New" w:hAnsi="Courier New" w:cs="Courier New" w:hint="default"/>
+      </w:rPr>
+    </w:lvl>
+    <w:lvl w:ilvl="5" w:tplc="280A0005" w:tentative="1">
+      <w:start w:val="1"/>
+      <w:numFmt w:val="bullet"/>
+      <w:lvlText w:val=""/>
+      <w:lvlJc w:val="left"/>
+      <w:pPr>
+        <w:ind w:left="4255" w:hanging="360"/>
+      </w:pPr>
+      <w:rPr>
+        <w:rFonts w:ascii="Wingdings" w:hAnsi="Wingdings" w:hint="default"/>
+      </w:rPr>
+    </w:lvl>
+    <w:lvl w:ilvl="6" w:tplc="280A0001" w:tentative="1">
+      <w:start w:val="1"/>
+      <w:numFmt w:val="bullet"/>
+      <w:lvlText w:val=""/>
+      <w:lvlJc w:val="left"/>
+      <w:pPr>
+        <w:ind w:left="4975" w:hanging="360"/>
+      </w:pPr>
+      <w:rPr>
+        <w:rFonts w:ascii="Symbol" w:hAnsi="Symbol" w:hint="default"/>
+      </w:rPr>
+    </w:lvl>
+    <w:lvl w:ilvl="7" w:tplc="280A0003" w:tentative="1">
+      <w:start w:val="1"/>
+      <w:numFmt w:val="bullet"/>
+      <w:lvlText w:val="o"/>
+      <w:lvlJc w:val="left"/>
+      <w:pPr>
+        <w:ind w:left="5695" w:hanging="360"/>
+      </w:pPr>
+      <w:rPr>
+        <w:rFonts w:ascii="Courier New" w:hAnsi="Courier New" w:cs="Courier New" w:hint="default"/>
+      </w:rPr>
+    </w:lvl>
+    <w:lvl w:ilvl="8" w:tplc="280A0005" w:tentative="1">
+      <w:start w:val="1"/>
+      <w:numFmt w:val="bullet"/>
+      <w:lvlText w:val=""/>
+      <w:lvlJc w:val="left"/>
+      <w:pPr>
+        <w:ind w:left="6415" w:hanging="360"/>
+      </w:pPr>
+      <w:rPr>
+        <w:rFonts w:ascii="Wingdings" w:hAnsi="Wingdings" w:hint="default"/>
+      </w:rPr>
+    </w:lvl>
+  </w:abstractNum>
+  <w:abstractNum w:abstractNumId="43">
     <w:nsid w:val="7A3E637E"/>
     <w:multiLevelType w:val="hybridMultilevel"/>
     <w:tmpl w:val="00FE4D04"/>
@@ -10398,7 +12391,7 @@
       </w:rPr>
     </w:lvl>
   </w:abstractNum>
-  <w:abstractNum w:abstractNumId="37">
+  <w:abstractNum w:abstractNumId="44">
     <w:nsid w:val="7C7E3452"/>
     <w:multiLevelType w:val="hybridMultilevel"/>
     <w:tmpl w:val="E4262940"/>
@@ -10485,43 +12478,43 @@
     </w:lvl>
   </w:abstractNum>
   <w:num w:numId="1">
-    <w:abstractNumId w:val="26"/>
+    <w:abstractNumId w:val="31"/>
   </w:num>
   <w:num w:numId="2">
-    <w:abstractNumId w:val="15"/>
+    <w:abstractNumId w:val="20"/>
   </w:num>
   <w:num w:numId="3">
-    <w:abstractNumId w:val="4"/>
+    <w:abstractNumId w:val="5"/>
   </w:num>
   <w:num w:numId="4">
+    <w:abstractNumId w:val="16"/>
+  </w:num>
+  <w:num w:numId="5">
+    <w:abstractNumId w:val="27"/>
+  </w:num>
+  <w:num w:numId="6">
+    <w:abstractNumId w:val="39"/>
+  </w:num>
+  <w:num w:numId="7">
     <w:abstractNumId w:val="12"/>
   </w:num>
-  <w:num w:numId="5">
-    <w:abstractNumId w:val="22"/>
+  <w:num w:numId="8">
+    <w:abstractNumId w:val="37"/>
   </w:num>
-  <w:num w:numId="6">
+  <w:num w:numId="9">
     <w:abstractNumId w:val="34"/>
   </w:num>
-  <w:num w:numId="7">
-    <w:abstractNumId w:val="9"/>
+  <w:num w:numId="10">
+    <w:abstractNumId w:val="25"/>
   </w:num>
-  <w:num w:numId="8">
+  <w:num w:numId="11">
+    <w:abstractNumId w:val="24"/>
+  </w:num>
+  <w:num w:numId="12">
     <w:abstractNumId w:val="32"/>
   </w:num>
-  <w:num w:numId="9">
-    <w:abstractNumId w:val="29"/>
-  </w:num>
-  <w:num w:numId="10">
-    <w:abstractNumId w:val="20"/>
-  </w:num>
-  <w:num w:numId="11">
-    <w:abstractNumId w:val="19"/>
-  </w:num>
-  <w:num w:numId="12">
-    <w:abstractNumId w:val="27"/>
-  </w:num>
   <w:num w:numId="13">
-    <w:abstractNumId w:val="31"/>
+    <w:abstractNumId w:val="36"/>
     <w:lvlOverride w:ilvl="0">
       <w:startOverride w:val="1"/>
     </w:lvlOverride>
@@ -10551,88 +12544,109 @@
     </w:lvlOverride>
   </w:num>
   <w:num w:numId="14">
+    <w:abstractNumId w:val="22"/>
+  </w:num>
+  <w:num w:numId="15">
+    <w:abstractNumId w:val="23"/>
+  </w:num>
+  <w:num w:numId="16">
+    <w:abstractNumId w:val="4"/>
+  </w:num>
+  <w:num w:numId="17">
+    <w:abstractNumId w:val="15"/>
+  </w:num>
+  <w:num w:numId="18">
+    <w:abstractNumId w:val="28"/>
+  </w:num>
+  <w:num w:numId="19">
+    <w:abstractNumId w:val="33"/>
+  </w:num>
+  <w:num w:numId="20">
+    <w:abstractNumId w:val="8"/>
+  </w:num>
+  <w:num w:numId="21">
+    <w:abstractNumId w:val="40"/>
+  </w:num>
+  <w:num w:numId="22">
+    <w:abstractNumId w:val="26"/>
+  </w:num>
+  <w:num w:numId="23">
+    <w:abstractNumId w:val="13"/>
+  </w:num>
+  <w:num w:numId="24">
+    <w:abstractNumId w:val="29"/>
+  </w:num>
+  <w:num w:numId="25">
+    <w:abstractNumId w:val="38"/>
+  </w:num>
+  <w:num w:numId="26">
+    <w:abstractNumId w:val="1"/>
+  </w:num>
+  <w:num w:numId="27">
+    <w:abstractNumId w:val="19"/>
+  </w:num>
+  <w:num w:numId="28">
+    <w:abstractNumId w:val="36"/>
+  </w:num>
+  <w:num w:numId="29">
+    <w:abstractNumId w:val="44"/>
+  </w:num>
+  <w:num w:numId="30">
+    <w:abstractNumId w:val="6"/>
+  </w:num>
+  <w:num w:numId="31">
+    <w:abstractNumId w:val="21"/>
+  </w:num>
+  <w:num w:numId="32">
+    <w:abstractNumId w:val="2"/>
+  </w:num>
+  <w:num w:numId="33">
+    <w:abstractNumId w:val="11"/>
+  </w:num>
+  <w:num w:numId="34">
     <w:abstractNumId w:val="17"/>
   </w:num>
-  <w:num w:numId="15">
+  <w:num w:numId="35">
+    <w:abstractNumId w:val="9"/>
+  </w:num>
+  <w:num w:numId="36">
+    <w:abstractNumId w:val="43"/>
+  </w:num>
+  <w:num w:numId="37">
+    <w:abstractNumId w:val="3"/>
+  </w:num>
+  <w:num w:numId="38">
+    <w:abstractNumId w:val="30"/>
+  </w:num>
+  <w:num w:numId="39">
+    <w:abstractNumId w:val="35"/>
+  </w:num>
+  <w:num w:numId="40">
+    <w:abstractNumId w:val="0"/>
+  </w:num>
+  <w:num w:numId="41">
+    <w:abstractNumId w:val="42"/>
+  </w:num>
+  <w:num w:numId="42">
+    <w:abstractNumId w:val="14"/>
+  </w:num>
+  <w:num w:numId="43">
     <w:abstractNumId w:val="18"/>
   </w:num>
-  <w:num w:numId="16">
-    <w:abstractNumId w:val="3"/>
-  </w:num>
-  <w:num w:numId="17">
-    <w:abstractNumId w:val="11"/>
-  </w:num>
-  <w:num w:numId="18">
-    <w:abstractNumId w:val="23"/>
-  </w:num>
-  <w:num w:numId="19">
-    <w:abstractNumId w:val="28"/>
-  </w:num>
-  <w:num w:numId="20">
-    <w:abstractNumId w:val="6"/>
-  </w:num>
-  <w:num w:numId="21">
-    <w:abstractNumId w:val="35"/>
-  </w:num>
-  <w:num w:numId="22">
-    <w:abstractNumId w:val="21"/>
-  </w:num>
-  <w:num w:numId="23">
+  <w:num w:numId="44">
     <w:abstractNumId w:val="10"/>
   </w:num>
-  <w:num w:numId="24">
-    <w:abstractNumId w:val="24"/>
+  <w:num w:numId="45">
+    <w:abstractNumId w:val="41"/>
   </w:num>
-  <w:num w:numId="25">
-    <w:abstractNumId w:val="33"/>
-  </w:num>
-  <w:num w:numId="26">
-    <w:abstractNumId w:val="0"/>
-  </w:num>
-  <w:num w:numId="27">
-    <w:abstractNumId w:val="14"/>
-  </w:num>
-  <w:num w:numId="28">
-    <w:abstractNumId w:val="31"/>
-  </w:num>
-  <w:num w:numId="29">
-    <w:abstractNumId w:val="37"/>
-  </w:num>
-  <w:num w:numId="30">
-    <w:abstractNumId w:val="5"/>
-  </w:num>
-  <w:num w:numId="31">
-    <w:abstractNumId w:val="16"/>
-  </w:num>
-  <w:num w:numId="32">
-    <w:abstractNumId w:val="1"/>
-  </w:num>
-  <w:num w:numId="33">
-    <w:abstractNumId w:val="8"/>
-  </w:num>
-  <w:num w:numId="34">
-    <w:abstractNumId w:val="13"/>
-  </w:num>
-  <w:num w:numId="35">
+  <w:num w:numId="46">
     <w:abstractNumId w:val="7"/>
-  </w:num>
-  <w:num w:numId="36">
-    <w:abstractNumId w:val="36"/>
-  </w:num>
-  <w:num w:numId="37">
-    <w:abstractNumId w:val="2"/>
-  </w:num>
-  <w:num w:numId="38">
-    <w:abstractNumId w:val="25"/>
-  </w:num>
-  <w:num w:numId="39">
-    <w:abstractNumId w:val="30"/>
   </w:num>
 </w:numbering>
 </file>
 
 <file path=word/styles.xml><?xml version="1.0" encoding="utf-8"?>
-<w:styles xmlns:mc="http://schemas.openxmlformats.org/markup-compatibility/2006" xmlns:r="http://schemas.openxmlformats.org/officeDocument/2006/relationships" xmlns:w="http://schemas.openxmlformats.org/wordprocessingml/2006/main" xmlns:w14="http://schemas.microsoft.com/office/word/2010/wordml" xmlns:w15="http://schemas.microsoft.com/office/word/2012/wordml" mc:Ignorable="w14 w15">
+<w:styles xmlns:mc="http://schemas.openxmlformats.org/markup-compatibility/2006" xmlns:r="http://schemas.openxmlformats.org/officeDocument/2006/relationships" xmlns:w="http://schemas.openxmlformats.org/wordprocessingml/2006/main" xmlns:w14="http://schemas.microsoft.com/office/word/2010/wordml" mc:Ignorable="w14">
   <w:docDefaults>
     <w:rPrDefault>
       <w:rPr>
@@ -10648,378 +12662,144 @@
       </w:pPr>
     </w:pPrDefault>
   </w:docDefaults>
-  <w:latentStyles w:defLockedState="0" w:defUIPriority="99" w:defSemiHidden="0" w:defUnhideWhenUsed="0" w:defQFormat="0" w:count="371">
-    <w:lsdException w:name="Normal" w:uiPriority="0" w:qFormat="1"/>
-    <w:lsdException w:name="heading 1" w:uiPriority="0" w:qFormat="1"/>
-    <w:lsdException w:name="heading 2" w:semiHidden="1" w:uiPriority="0" w:unhideWhenUsed="1" w:qFormat="1"/>
-    <w:lsdException w:name="heading 3" w:semiHidden="1" w:uiPriority="0" w:unhideWhenUsed="1" w:qFormat="1"/>
-    <w:lsdException w:name="heading 4" w:semiHidden="1" w:uiPriority="0" w:unhideWhenUsed="1" w:qFormat="1"/>
-    <w:lsdException w:name="heading 5" w:semiHidden="1" w:uiPriority="0" w:unhideWhenUsed="1" w:qFormat="1"/>
-    <w:lsdException w:name="heading 6" w:semiHidden="1" w:uiPriority="0" w:unhideWhenUsed="1" w:qFormat="1"/>
-    <w:lsdException w:name="heading 7" w:semiHidden="1" w:uiPriority="9" w:unhideWhenUsed="1" w:qFormat="1"/>
-    <w:lsdException w:name="heading 8" w:semiHidden="1" w:uiPriority="9" w:unhideWhenUsed="1" w:qFormat="1"/>
-    <w:lsdException w:name="heading 9" w:semiHidden="1" w:uiPriority="9" w:unhideWhenUsed="1" w:qFormat="1"/>
-    <w:lsdException w:name="index 1" w:semiHidden="1" w:unhideWhenUsed="1"/>
-    <w:lsdException w:name="index 2" w:semiHidden="1" w:unhideWhenUsed="1"/>
-    <w:lsdException w:name="index 3" w:semiHidden="1" w:unhideWhenUsed="1"/>
-    <w:lsdException w:name="index 4" w:semiHidden="1" w:unhideWhenUsed="1"/>
-    <w:lsdException w:name="index 5" w:semiHidden="1" w:unhideWhenUsed="1"/>
-    <w:lsdException w:name="index 6" w:semiHidden="1" w:unhideWhenUsed="1"/>
-    <w:lsdException w:name="index 7" w:semiHidden="1" w:unhideWhenUsed="1"/>
-    <w:lsdException w:name="index 8" w:semiHidden="1" w:unhideWhenUsed="1"/>
-    <w:lsdException w:name="index 9" w:semiHidden="1" w:unhideWhenUsed="1"/>
-    <w:lsdException w:name="toc 1" w:semiHidden="1" w:uiPriority="39" w:unhideWhenUsed="1"/>
-    <w:lsdException w:name="toc 2" w:semiHidden="1" w:uiPriority="39" w:unhideWhenUsed="1"/>
-    <w:lsdException w:name="toc 3" w:semiHidden="1" w:uiPriority="39" w:unhideWhenUsed="1"/>
-    <w:lsdException w:name="toc 4" w:semiHidden="1" w:uiPriority="39" w:unhideWhenUsed="1"/>
-    <w:lsdException w:name="toc 5" w:semiHidden="1" w:uiPriority="39" w:unhideWhenUsed="1"/>
-    <w:lsdException w:name="toc 6" w:semiHidden="1" w:uiPriority="39" w:unhideWhenUsed="1"/>
-    <w:lsdException w:name="toc 7" w:semiHidden="1" w:uiPriority="39" w:unhideWhenUsed="1"/>
-    <w:lsdException w:name="toc 8" w:semiHidden="1" w:uiPriority="39" w:unhideWhenUsed="1"/>
-    <w:lsdException w:name="toc 9" w:semiHidden="1" w:uiPriority="39" w:unhideWhenUsed="1"/>
-    <w:lsdException w:name="Normal Indent" w:semiHidden="1" w:unhideWhenUsed="1"/>
-    <w:lsdException w:name="footnote text" w:semiHidden="1" w:unhideWhenUsed="1"/>
-    <w:lsdException w:name="annotation text" w:semiHidden="1" w:unhideWhenUsed="1"/>
-    <w:lsdException w:name="header" w:semiHidden="1" w:unhideWhenUsed="1"/>
-    <w:lsdException w:name="footer" w:semiHidden="1" w:unhideWhenUsed="1"/>
-    <w:lsdException w:name="index heading" w:semiHidden="1" w:unhideWhenUsed="1"/>
-    <w:lsdException w:name="caption" w:semiHidden="1" w:uiPriority="35" w:unhideWhenUsed="1" w:qFormat="1"/>
-    <w:lsdException w:name="table of figures" w:semiHidden="1" w:unhideWhenUsed="1"/>
-    <w:lsdException w:name="envelope address" w:semiHidden="1" w:unhideWhenUsed="1"/>
-    <w:lsdException w:name="envelope return" w:semiHidden="1" w:unhideWhenUsed="1"/>
-    <w:lsdException w:name="footnote reference" w:semiHidden="1" w:unhideWhenUsed="1"/>
-    <w:lsdException w:name="annotation reference" w:semiHidden="1" w:unhideWhenUsed="1"/>
-    <w:lsdException w:name="line number" w:semiHidden="1" w:unhideWhenUsed="1"/>
-    <w:lsdException w:name="page number" w:semiHidden="1" w:unhideWhenUsed="1"/>
-    <w:lsdException w:name="endnote reference" w:semiHidden="1" w:unhideWhenUsed="1"/>
-    <w:lsdException w:name="endnote text" w:semiHidden="1" w:unhideWhenUsed="1"/>
-    <w:lsdException w:name="table of authorities" w:semiHidden="1" w:unhideWhenUsed="1"/>
-    <w:lsdException w:name="macro" w:semiHidden="1" w:unhideWhenUsed="1"/>
-    <w:lsdException w:name="toa heading" w:semiHidden="1" w:unhideWhenUsed="1"/>
-    <w:lsdException w:name="List" w:semiHidden="1" w:unhideWhenUsed="1"/>
-    <w:lsdException w:name="List Bullet" w:semiHidden="1" w:unhideWhenUsed="1"/>
-    <w:lsdException w:name="List Number" w:semiHidden="1" w:unhideWhenUsed="1"/>
-    <w:lsdException w:name="List 2" w:semiHidden="1" w:unhideWhenUsed="1"/>
-    <w:lsdException w:name="List 3" w:semiHidden="1" w:unhideWhenUsed="1"/>
-    <w:lsdException w:name="List 4" w:semiHidden="1" w:unhideWhenUsed="1"/>
-    <w:lsdException w:name="List 5" w:semiHidden="1" w:unhideWhenUsed="1"/>
-    <w:lsdException w:name="List Bullet 2" w:semiHidden="1" w:unhideWhenUsed="1"/>
-    <w:lsdException w:name="List Bullet 3" w:semiHidden="1" w:unhideWhenUsed="1"/>
-    <w:lsdException w:name="List Bullet 4" w:semiHidden="1" w:unhideWhenUsed="1"/>
-    <w:lsdException w:name="List Bullet 5" w:semiHidden="1" w:unhideWhenUsed="1"/>
-    <w:lsdException w:name="List Number 2" w:semiHidden="1" w:unhideWhenUsed="1"/>
-    <w:lsdException w:name="List Number 3" w:semiHidden="1" w:unhideWhenUsed="1"/>
-    <w:lsdException w:name="List Number 4" w:semiHidden="1" w:unhideWhenUsed="1"/>
-    <w:lsdException w:name="List Number 5" w:semiHidden="1" w:unhideWhenUsed="1"/>
-    <w:lsdException w:name="Title" w:uiPriority="0" w:qFormat="1"/>
-    <w:lsdException w:name="Closing" w:semiHidden="1" w:unhideWhenUsed="1"/>
-    <w:lsdException w:name="Signature" w:semiHidden="1" w:unhideWhenUsed="1"/>
-    <w:lsdException w:name="Default Paragraph Font" w:semiHidden="1" w:uiPriority="1" w:unhideWhenUsed="1"/>
-    <w:lsdException w:name="Body Text" w:semiHidden="1" w:unhideWhenUsed="1"/>
-    <w:lsdException w:name="Body Text Indent" w:semiHidden="1" w:unhideWhenUsed="1"/>
-    <w:lsdException w:name="List Continue" w:semiHidden="1" w:unhideWhenUsed="1"/>
-    <w:lsdException w:name="List Continue 2" w:semiHidden="1" w:unhideWhenUsed="1"/>
-    <w:lsdException w:name="List Continue 3" w:semiHidden="1" w:unhideWhenUsed="1"/>
-    <w:lsdException w:name="List Continue 4" w:semiHidden="1" w:unhideWhenUsed="1"/>
-    <w:lsdException w:name="List Continue 5" w:semiHidden="1" w:unhideWhenUsed="1"/>
-    <w:lsdException w:name="Message Header" w:semiHidden="1" w:unhideWhenUsed="1"/>
-    <w:lsdException w:name="Subtitle" w:uiPriority="0" w:qFormat="1"/>
-    <w:lsdException w:name="Salutation" w:semiHidden="1" w:unhideWhenUsed="1"/>
-    <w:lsdException w:name="Date" w:semiHidden="1" w:unhideWhenUsed="1"/>
-    <w:lsdException w:name="Body Text First Indent" w:semiHidden="1" w:unhideWhenUsed="1"/>
-    <w:lsdException w:name="Body Text First Indent 2" w:semiHidden="1" w:unhideWhenUsed="1"/>
-    <w:lsdException w:name="Note Heading" w:semiHidden="1" w:unhideWhenUsed="1"/>
-    <w:lsdException w:name="Body Text 2" w:semiHidden="1" w:unhideWhenUsed="1"/>
-    <w:lsdException w:name="Body Text 3" w:semiHidden="1" w:unhideWhenUsed="1"/>
-    <w:lsdException w:name="Body Text Indent 2" w:semiHidden="1" w:unhideWhenUsed="1"/>
-    <w:lsdException w:name="Body Text Indent 3" w:semiHidden="1" w:unhideWhenUsed="1"/>
-    <w:lsdException w:name="Block Text" w:semiHidden="1" w:unhideWhenUsed="1"/>
-    <w:lsdException w:name="Hyperlink" w:semiHidden="1" w:unhideWhenUsed="1"/>
-    <w:lsdException w:name="FollowedHyperlink" w:semiHidden="1" w:unhideWhenUsed="1"/>
-    <w:lsdException w:name="Strong" w:uiPriority="22" w:qFormat="1"/>
-    <w:lsdException w:name="Emphasis" w:uiPriority="20" w:qFormat="1"/>
-    <w:lsdException w:name="Document Map" w:semiHidden="1" w:unhideWhenUsed="1"/>
-    <w:lsdException w:name="Plain Text" w:semiHidden="1" w:unhideWhenUsed="1"/>
-    <w:lsdException w:name="E-mail Signature" w:semiHidden="1" w:unhideWhenUsed="1"/>
-    <w:lsdException w:name="HTML Top of Form" w:semiHidden="1" w:unhideWhenUsed="1"/>
-    <w:lsdException w:name="HTML Bottom of Form" w:semiHidden="1" w:unhideWhenUsed="1"/>
-    <w:lsdException w:name="Normal (Web)" w:semiHidden="1" w:unhideWhenUsed="1"/>
-    <w:lsdException w:name="HTML Acronym" w:semiHidden="1" w:unhideWhenUsed="1"/>
-    <w:lsdException w:name="HTML Address" w:semiHidden="1" w:unhideWhenUsed="1"/>
-    <w:lsdException w:name="HTML Cite" w:semiHidden="1" w:unhideWhenUsed="1"/>
-    <w:lsdException w:name="HTML Code" w:semiHidden="1" w:unhideWhenUsed="1"/>
-    <w:lsdException w:name="HTML Definition" w:semiHidden="1" w:unhideWhenUsed="1"/>
-    <w:lsdException w:name="HTML Keyboard" w:semiHidden="1" w:unhideWhenUsed="1"/>
-    <w:lsdException w:name="HTML Preformatted" w:semiHidden="1" w:unhideWhenUsed="1"/>
-    <w:lsdException w:name="HTML Sample" w:semiHidden="1" w:unhideWhenUsed="1"/>
-    <w:lsdException w:name="HTML Typewriter" w:semiHidden="1" w:unhideWhenUsed="1"/>
-    <w:lsdException w:name="HTML Variable" w:semiHidden="1" w:unhideWhenUsed="1"/>
-    <w:lsdException w:name="Normal Table" w:semiHidden="1" w:unhideWhenUsed="1"/>
-    <w:lsdException w:name="annotation subject" w:semiHidden="1" w:unhideWhenUsed="1"/>
-    <w:lsdException w:name="No List" w:semiHidden="1" w:unhideWhenUsed="1"/>
-    <w:lsdException w:name="Outline List 1" w:semiHidden="1" w:unhideWhenUsed="1"/>
-    <w:lsdException w:name="Outline List 2" w:semiHidden="1" w:unhideWhenUsed="1"/>
-    <w:lsdException w:name="Outline List 3" w:semiHidden="1" w:unhideWhenUsed="1"/>
-    <w:lsdException w:name="Table Simple 1" w:semiHidden="1" w:unhideWhenUsed="1"/>
-    <w:lsdException w:name="Table Simple 2" w:semiHidden="1" w:unhideWhenUsed="1"/>
-    <w:lsdException w:name="Table Simple 3" w:semiHidden="1" w:unhideWhenUsed="1"/>
-    <w:lsdException w:name="Table Classic 1" w:semiHidden="1" w:unhideWhenUsed="1"/>
-    <w:lsdException w:name="Table Classic 2" w:semiHidden="1" w:unhideWhenUsed="1"/>
-    <w:lsdException w:name="Table Classic 3" w:semiHidden="1" w:unhideWhenUsed="1"/>
-    <w:lsdException w:name="Table Classic 4" w:semiHidden="1" w:unhideWhenUsed="1"/>
-    <w:lsdException w:name="Table Colorful 1" w:semiHidden="1" w:unhideWhenUsed="1"/>
-    <w:lsdException w:name="Table Colorful 2" w:semiHidden="1" w:unhideWhenUsed="1"/>
-    <w:lsdException w:name="Table Colorful 3" w:semiHidden="1" w:unhideWhenUsed="1"/>
-    <w:lsdException w:name="Table Columns 1" w:semiHidden="1" w:unhideWhenUsed="1"/>
-    <w:lsdException w:name="Table Columns 2" w:semiHidden="1" w:unhideWhenUsed="1"/>
-    <w:lsdException w:name="Table Columns 3" w:semiHidden="1" w:unhideWhenUsed="1"/>
-    <w:lsdException w:name="Table Columns 4" w:semiHidden="1" w:unhideWhenUsed="1"/>
-    <w:lsdException w:name="Table Columns 5" w:semiHidden="1" w:unhideWhenUsed="1"/>
-    <w:lsdException w:name="Table Grid 1" w:semiHidden="1" w:unhideWhenUsed="1"/>
-    <w:lsdException w:name="Table Grid 2" w:semiHidden="1" w:unhideWhenUsed="1"/>
-    <w:lsdException w:name="Table Grid 3" w:semiHidden="1" w:unhideWhenUsed="1"/>
-    <w:lsdException w:name="Table Grid 4" w:semiHidden="1" w:unhideWhenUsed="1"/>
-    <w:lsdException w:name="Table Grid 5" w:semiHidden="1" w:unhideWhenUsed="1"/>
-    <w:lsdException w:name="Table Grid 6" w:semiHidden="1" w:unhideWhenUsed="1"/>
-    <w:lsdException w:name="Table Grid 7" w:semiHidden="1" w:unhideWhenUsed="1"/>
-    <w:lsdException w:name="Table Grid 8" w:semiHidden="1" w:unhideWhenUsed="1"/>
-    <w:lsdException w:name="Table List 1" w:semiHidden="1" w:unhideWhenUsed="1"/>
-    <w:lsdException w:name="Table List 2" w:semiHidden="1" w:unhideWhenUsed="1"/>
-    <w:lsdException w:name="Table List 3" w:semiHidden="1" w:unhideWhenUsed="1"/>
-    <w:lsdException w:name="Table List 4" w:semiHidden="1" w:unhideWhenUsed="1"/>
-    <w:lsdException w:name="Table List 5" w:semiHidden="1" w:unhideWhenUsed="1"/>
-    <w:lsdException w:name="Table List 6" w:semiHidden="1" w:unhideWhenUsed="1"/>
-    <w:lsdException w:name="Table List 7" w:semiHidden="1" w:unhideWhenUsed="1"/>
-    <w:lsdException w:name="Table List 8" w:semiHidden="1" w:unhideWhenUsed="1"/>
-    <w:lsdException w:name="Table 3D effects 1" w:semiHidden="1" w:unhideWhenUsed="1"/>
-    <w:lsdException w:name="Table 3D effects 2" w:semiHidden="1" w:unhideWhenUsed="1"/>
-    <w:lsdException w:name="Table 3D effects 3" w:semiHidden="1" w:unhideWhenUsed="1"/>
-    <w:lsdException w:name="Table Contemporary" w:semiHidden="1" w:unhideWhenUsed="1"/>
-    <w:lsdException w:name="Table Elegant" w:semiHidden="1" w:unhideWhenUsed="1"/>
-    <w:lsdException w:name="Table Professional" w:semiHidden="1" w:unhideWhenUsed="1"/>
-    <w:lsdException w:name="Table Subtle 1" w:semiHidden="1" w:unhideWhenUsed="1"/>
-    <w:lsdException w:name="Table Subtle 2" w:semiHidden="1" w:unhideWhenUsed="1"/>
-    <w:lsdException w:name="Table Web 1" w:semiHidden="1" w:unhideWhenUsed="1"/>
-    <w:lsdException w:name="Table Web 2" w:semiHidden="1" w:unhideWhenUsed="1"/>
-    <w:lsdException w:name="Table Web 3" w:semiHidden="1" w:unhideWhenUsed="1"/>
-    <w:lsdException w:name="Balloon Text" w:semiHidden="1" w:unhideWhenUsed="1"/>
-    <w:lsdException w:name="Table Grid" w:uiPriority="59"/>
-    <w:lsdException w:name="Table Theme" w:semiHidden="1" w:unhideWhenUsed="1"/>
-    <w:lsdException w:name="Placeholder Text" w:semiHidden="1"/>
-    <w:lsdException w:name="No Spacing" w:uiPriority="1" w:qFormat="1"/>
-    <w:lsdException w:name="Light Shading" w:uiPriority="60"/>
-    <w:lsdException w:name="Light List" w:uiPriority="61"/>
-    <w:lsdException w:name="Light Grid" w:uiPriority="62"/>
-    <w:lsdException w:name="Medium Shading 1" w:uiPriority="63"/>
-    <w:lsdException w:name="Medium Shading 2" w:uiPriority="64"/>
-    <w:lsdException w:name="Medium List 1" w:uiPriority="65"/>
-    <w:lsdException w:name="Medium List 2" w:uiPriority="66"/>
-    <w:lsdException w:name="Medium Grid 1" w:uiPriority="67"/>
-    <w:lsdException w:name="Medium Grid 2" w:uiPriority="68"/>
-    <w:lsdException w:name="Medium Grid 3" w:uiPriority="69"/>
-    <w:lsdException w:name="Dark List" w:uiPriority="70"/>
-    <w:lsdException w:name="Colorful Shading" w:uiPriority="71"/>
-    <w:lsdException w:name="Colorful List" w:uiPriority="72"/>
-    <w:lsdException w:name="Colorful Grid" w:uiPriority="73"/>
-    <w:lsdException w:name="Light Shading Accent 1" w:uiPriority="60"/>
-    <w:lsdException w:name="Light List Accent 1" w:uiPriority="61"/>
-    <w:lsdException w:name="Light Grid Accent 1" w:uiPriority="62"/>
-    <w:lsdException w:name="Medium Shading 1 Accent 1" w:uiPriority="63"/>
-    <w:lsdException w:name="Medium Shading 2 Accent 1" w:uiPriority="64"/>
-    <w:lsdException w:name="Medium List 1 Accent 1" w:uiPriority="65"/>
-    <w:lsdException w:name="Revision" w:semiHidden="1"/>
-    <w:lsdException w:name="List Paragraph" w:uiPriority="34" w:qFormat="1"/>
-    <w:lsdException w:name="Quote" w:uiPriority="29" w:qFormat="1"/>
-    <w:lsdException w:name="Intense Quote" w:uiPriority="30" w:qFormat="1"/>
-    <w:lsdException w:name="Medium List 2 Accent 1" w:uiPriority="66"/>
-    <w:lsdException w:name="Medium Grid 1 Accent 1" w:uiPriority="67"/>
-    <w:lsdException w:name="Medium Grid 2 Accent 1" w:uiPriority="68"/>
-    <w:lsdException w:name="Medium Grid 3 Accent 1" w:uiPriority="69"/>
-    <w:lsdException w:name="Dark List Accent 1" w:uiPriority="70"/>
-    <w:lsdException w:name="Colorful Shading Accent 1" w:uiPriority="71"/>
-    <w:lsdException w:name="Colorful List Accent 1" w:uiPriority="72"/>
-    <w:lsdException w:name="Colorful Grid Accent 1" w:uiPriority="73"/>
-    <w:lsdException w:name="Light Shading Accent 2" w:uiPriority="60"/>
-    <w:lsdException w:name="Light List Accent 2" w:uiPriority="61"/>
-    <w:lsdException w:name="Light Grid Accent 2" w:uiPriority="62"/>
-    <w:lsdException w:name="Medium Shading 1 Accent 2" w:uiPriority="63"/>
-    <w:lsdException w:name="Medium Shading 2 Accent 2" w:uiPriority="64"/>
-    <w:lsdException w:name="Medium List 1 Accent 2" w:uiPriority="65"/>
-    <w:lsdException w:name="Medium List 2 Accent 2" w:uiPriority="66"/>
-    <w:lsdException w:name="Medium Grid 1 Accent 2" w:uiPriority="67"/>
-    <w:lsdException w:name="Medium Grid 2 Accent 2" w:uiPriority="68"/>
-    <w:lsdException w:name="Medium Grid 3 Accent 2" w:uiPriority="69"/>
-    <w:lsdException w:name="Dark List Accent 2" w:uiPriority="70"/>
-    <w:lsdException w:name="Colorful Shading Accent 2" w:uiPriority="71"/>
-    <w:lsdException w:name="Colorful List Accent 2" w:uiPriority="72"/>
-    <w:lsdException w:name="Colorful Grid Accent 2" w:uiPriority="73"/>
-    <w:lsdException w:name="Light Shading Accent 3" w:uiPriority="60"/>
-    <w:lsdException w:name="Light List Accent 3" w:uiPriority="61"/>
-    <w:lsdException w:name="Light Grid Accent 3" w:uiPriority="62"/>
-    <w:lsdException w:name="Medium Shading 1 Accent 3" w:uiPriority="63"/>
-    <w:lsdException w:name="Medium Shading 2 Accent 3" w:uiPriority="64"/>
-    <w:lsdException w:name="Medium List 1 Accent 3" w:uiPriority="65"/>
-    <w:lsdException w:name="Medium List 2 Accent 3" w:uiPriority="66"/>
-    <w:lsdException w:name="Medium Grid 1 Accent 3" w:uiPriority="67"/>
-    <w:lsdException w:name="Medium Grid 2 Accent 3" w:uiPriority="68"/>
-    <w:lsdException w:name="Medium Grid 3 Accent 3" w:uiPriority="69"/>
-    <w:lsdException w:name="Dark List Accent 3" w:uiPriority="70"/>
-    <w:lsdException w:name="Colorful Shading Accent 3" w:uiPriority="71"/>
-    <w:lsdException w:name="Colorful List Accent 3" w:uiPriority="72"/>
-    <w:lsdException w:name="Colorful Grid Accent 3" w:uiPriority="73"/>
-    <w:lsdException w:name="Light Shading Accent 4" w:uiPriority="60"/>
-    <w:lsdException w:name="Light List Accent 4" w:uiPriority="61"/>
-    <w:lsdException w:name="Light Grid Accent 4" w:uiPriority="62"/>
-    <w:lsdException w:name="Medium Shading 1 Accent 4" w:uiPriority="63"/>
-    <w:lsdException w:name="Medium Shading 2 Accent 4" w:uiPriority="64"/>
-    <w:lsdException w:name="Medium List 1 Accent 4" w:uiPriority="65"/>
-    <w:lsdException w:name="Medium List 2 Accent 4" w:uiPriority="66"/>
-    <w:lsdException w:name="Medium Grid 1 Accent 4" w:uiPriority="67"/>
-    <w:lsdException w:name="Medium Grid 2 Accent 4" w:uiPriority="68"/>
-    <w:lsdException w:name="Medium Grid 3 Accent 4" w:uiPriority="69"/>
-    <w:lsdException w:name="Dark List Accent 4" w:uiPriority="70"/>
-    <w:lsdException w:name="Colorful Shading Accent 4" w:uiPriority="71"/>
-    <w:lsdException w:name="Colorful List Accent 4" w:uiPriority="72"/>
-    <w:lsdException w:name="Colorful Grid Accent 4" w:uiPriority="73"/>
-    <w:lsdException w:name="Light Shading Accent 5" w:uiPriority="60"/>
-    <w:lsdException w:name="Light List Accent 5" w:uiPriority="61"/>
-    <w:lsdException w:name="Light Grid Accent 5" w:uiPriority="62"/>
-    <w:lsdException w:name="Medium Shading 1 Accent 5" w:uiPriority="63"/>
-    <w:lsdException w:name="Medium Shading 2 Accent 5" w:uiPriority="64"/>
-    <w:lsdException w:name="Medium List 1 Accent 5" w:uiPriority="65"/>
-    <w:lsdException w:name="Medium List 2 Accent 5" w:uiPriority="66"/>
-    <w:lsdException w:name="Medium Grid 1 Accent 5" w:uiPriority="67"/>
-    <w:lsdException w:name="Medium Grid 2 Accent 5" w:uiPriority="68"/>
-    <w:lsdException w:name="Medium Grid 3 Accent 5" w:uiPriority="69"/>
-    <w:lsdException w:name="Dark List Accent 5" w:uiPriority="70"/>
-    <w:lsdException w:name="Colorful Shading Accent 5" w:uiPriority="71"/>
-    <w:lsdException w:name="Colorful List Accent 5" w:uiPriority="72"/>
-    <w:lsdException w:name="Colorful Grid Accent 5" w:uiPriority="73"/>
-    <w:lsdException w:name="Light Shading Accent 6" w:uiPriority="60"/>
-    <w:lsdException w:name="Light List Accent 6" w:uiPriority="61"/>
-    <w:lsdException w:name="Light Grid Accent 6" w:uiPriority="62"/>
-    <w:lsdException w:name="Medium Shading 1 Accent 6" w:uiPriority="63"/>
-    <w:lsdException w:name="Medium Shading 2 Accent 6" w:uiPriority="64"/>
-    <w:lsdException w:name="Medium List 1 Accent 6" w:uiPriority="65"/>
-    <w:lsdException w:name="Medium List 2 Accent 6" w:uiPriority="66"/>
-    <w:lsdException w:name="Medium Grid 1 Accent 6" w:uiPriority="67"/>
-    <w:lsdException w:name="Medium Grid 2 Accent 6" w:uiPriority="68"/>
-    <w:lsdException w:name="Medium Grid 3 Accent 6" w:uiPriority="69"/>
-    <w:lsdException w:name="Dark List Accent 6" w:uiPriority="70"/>
-    <w:lsdException w:name="Colorful Shading Accent 6" w:uiPriority="71"/>
-    <w:lsdException w:name="Colorful List Accent 6" w:uiPriority="72"/>
-    <w:lsdException w:name="Colorful Grid Accent 6" w:uiPriority="73"/>
-    <w:lsdException w:name="Subtle Emphasis" w:uiPriority="19" w:qFormat="1"/>
-    <w:lsdException w:name="Intense Emphasis" w:uiPriority="21" w:qFormat="1"/>
-    <w:lsdException w:name="Subtle Reference" w:uiPriority="31" w:qFormat="1"/>
-    <w:lsdException w:name="Intense Reference" w:uiPriority="32" w:qFormat="1"/>
-    <w:lsdException w:name="Book Title" w:uiPriority="33" w:qFormat="1"/>
-    <w:lsdException w:name="Bibliography" w:semiHidden="1" w:uiPriority="37" w:unhideWhenUsed="1"/>
-    <w:lsdException w:name="TOC Heading" w:semiHidden="1" w:uiPriority="39" w:unhideWhenUsed="1" w:qFormat="1"/>
-    <w:lsdException w:name="Plain Table 1" w:uiPriority="41"/>
-    <w:lsdException w:name="Plain Table 2" w:uiPriority="42"/>
-    <w:lsdException w:name="Plain Table 3" w:uiPriority="43"/>
-    <w:lsdException w:name="Plain Table 4" w:uiPriority="44"/>
-    <w:lsdException w:name="Plain Table 5" w:uiPriority="45"/>
-    <w:lsdException w:name="Grid Table Light" w:uiPriority="40"/>
-    <w:lsdException w:name="Grid Table 1 Light" w:uiPriority="46"/>
-    <w:lsdException w:name="Grid Table 2" w:uiPriority="47"/>
-    <w:lsdException w:name="Grid Table 3" w:uiPriority="48"/>
-    <w:lsdException w:name="Grid Table 4" w:uiPriority="49"/>
-    <w:lsdException w:name="Grid Table 5 Dark" w:uiPriority="50"/>
-    <w:lsdException w:name="Grid Table 6 Colorful" w:uiPriority="51"/>
-    <w:lsdException w:name="Grid Table 7 Colorful" w:uiPriority="52"/>
-    <w:lsdException w:name="Grid Table 1 Light Accent 1" w:uiPriority="46"/>
-    <w:lsdException w:name="Grid Table 2 Accent 1" w:uiPriority="47"/>
-    <w:lsdException w:name="Grid Table 3 Accent 1" w:uiPriority="48"/>
-    <w:lsdException w:name="Grid Table 4 Accent 1" w:uiPriority="49"/>
-    <w:lsdException w:name="Grid Table 5 Dark Accent 1" w:uiPriority="50"/>
-    <w:lsdException w:name="Grid Table 6 Colorful Accent 1" w:uiPriority="51"/>
-    <w:lsdException w:name="Grid Table 7 Colorful Accent 1" w:uiPriority="52"/>
-    <w:lsdException w:name="Grid Table 1 Light Accent 2" w:uiPriority="46"/>
-    <w:lsdException w:name="Grid Table 2 Accent 2" w:uiPriority="47"/>
-    <w:lsdException w:name="Grid Table 3 Accent 2" w:uiPriority="48"/>
-    <w:lsdException w:name="Grid Table 4 Accent 2" w:uiPriority="49"/>
-    <w:lsdException w:name="Grid Table 5 Dark Accent 2" w:uiPriority="50"/>
-    <w:lsdException w:name="Grid Table 6 Colorful Accent 2" w:uiPriority="51"/>
-    <w:lsdException w:name="Grid Table 7 Colorful Accent 2" w:uiPriority="52"/>
-    <w:lsdException w:name="Grid Table 1 Light Accent 3" w:uiPriority="46"/>
-    <w:lsdException w:name="Grid Table 2 Accent 3" w:uiPriority="47"/>
-    <w:lsdException w:name="Grid Table 3 Accent 3" w:uiPriority="48"/>
-    <w:lsdException w:name="Grid Table 4 Accent 3" w:uiPriority="49"/>
-    <w:lsdException w:name="Grid Table 5 Dark Accent 3" w:uiPriority="50"/>
-    <w:lsdException w:name="Grid Table 6 Colorful Accent 3" w:uiPriority="51"/>
-    <w:lsdException w:name="Grid Table 7 Colorful Accent 3" w:uiPriority="52"/>
-    <w:lsdException w:name="Grid Table 1 Light Accent 4" w:uiPriority="46"/>
-    <w:lsdException w:name="Grid Table 2 Accent 4" w:uiPriority="47"/>
-    <w:lsdException w:name="Grid Table 3 Accent 4" w:uiPriority="48"/>
-    <w:lsdException w:name="Grid Table 4 Accent 4" w:uiPriority="49"/>
-    <w:lsdException w:name="Grid Table 5 Dark Accent 4" w:uiPriority="50"/>
-    <w:lsdException w:name="Grid Table 6 Colorful Accent 4" w:uiPriority="51"/>
-    <w:lsdException w:name="Grid Table 7 Colorful Accent 4" w:uiPriority="52"/>
-    <w:lsdException w:name="Grid Table 1 Light Accent 5" w:uiPriority="46"/>
-    <w:lsdException w:name="Grid Table 2 Accent 5" w:uiPriority="47"/>
-    <w:lsdException w:name="Grid Table 3 Accent 5" w:uiPriority="48"/>
-    <w:lsdException w:name="Grid Table 4 Accent 5" w:uiPriority="49"/>
-    <w:lsdException w:name="Grid Table 5 Dark Accent 5" w:uiPriority="50"/>
-    <w:lsdException w:name="Grid Table 6 Colorful Accent 5" w:uiPriority="51"/>
-    <w:lsdException w:name="Grid Table 7 Colorful Accent 5" w:uiPriority="52"/>
-    <w:lsdException w:name="Grid Table 1 Light Accent 6" w:uiPriority="46"/>
-    <w:lsdException w:name="Grid Table 2 Accent 6" w:uiPriority="47"/>
-    <w:lsdException w:name="Grid Table 3 Accent 6" w:uiPriority="48"/>
-    <w:lsdException w:name="Grid Table 4 Accent 6" w:uiPriority="49"/>
-    <w:lsdException w:name="Grid Table 5 Dark Accent 6" w:uiPriority="50"/>
-    <w:lsdException w:name="Grid Table 6 Colorful Accent 6" w:uiPriority="51"/>
-    <w:lsdException w:name="Grid Table 7 Colorful Accent 6" w:uiPriority="52"/>
-    <w:lsdException w:name="List Table 1 Light" w:uiPriority="46"/>
-    <w:lsdException w:name="List Table 2" w:uiPriority="47"/>
-    <w:lsdException w:name="List Table 3" w:uiPriority="48"/>
-    <w:lsdException w:name="List Table 4" w:uiPriority="49"/>
-    <w:lsdException w:name="List Table 5 Dark" w:uiPriority="50"/>
-    <w:lsdException w:name="List Table 6 Colorful" w:uiPriority="51"/>
-    <w:lsdException w:name="List Table 7 Colorful" w:uiPriority="52"/>
-    <w:lsdException w:name="List Table 1 Light Accent 1" w:uiPriority="46"/>
-    <w:lsdException w:name="List Table 2 Accent 1" w:uiPriority="47"/>
-    <w:lsdException w:name="List Table 3 Accent 1" w:uiPriority="48"/>
-    <w:lsdException w:name="List Table 4 Accent 1" w:uiPriority="49"/>
-    <w:lsdException w:name="List Table 5 Dark Accent 1" w:uiPriority="50"/>
-    <w:lsdException w:name="List Table 6 Colorful Accent 1" w:uiPriority="51"/>
-    <w:lsdException w:name="List Table 7 Colorful Accent 1" w:uiPriority="52"/>
-    <w:lsdException w:name="List Table 1 Light Accent 2" w:uiPriority="46"/>
-    <w:lsdException w:name="List Table 2 Accent 2" w:uiPriority="47"/>
-    <w:lsdException w:name="List Table 3 Accent 2" w:uiPriority="48"/>
-    <w:lsdException w:name="List Table 4 Accent 2" w:uiPriority="49"/>
-    <w:lsdException w:name="List Table 5 Dark Accent 2" w:uiPriority="50"/>
-    <w:lsdException w:name="List Table 6 Colorful Accent 2" w:uiPriority="51"/>
-    <w:lsdException w:name="List Table 7 Colorful Accent 2" w:uiPriority="52"/>
-    <w:lsdException w:name="List Table 1 Light Accent 3" w:uiPriority="46"/>
-    <w:lsdException w:name="List Table 2 Accent 3" w:uiPriority="47"/>
-    <w:lsdException w:name="List Table 3 Accent 3" w:uiPriority="48"/>
-    <w:lsdException w:name="List Table 4 Accent 3" w:uiPriority="49"/>
-    <w:lsdException w:name="List Table 5 Dark Accent 3" w:uiPriority="50"/>
-    <w:lsdException w:name="List Table 6 Colorful Accent 3" w:uiPriority="51"/>
-    <w:lsdException w:name="List Table 7 Colorful Accent 3" w:uiPriority="52"/>
-    <w:lsdException w:name="List Table 1 Light Accent 4" w:uiPriority="46"/>
-    <w:lsdException w:name="List Table 2 Accent 4" w:uiPriority="47"/>
-    <w:lsdException w:name="List Table 3 Accent 4" w:uiPriority="48"/>
-    <w:lsdException w:name="List Table 4 Accent 4" w:uiPriority="49"/>
-    <w:lsdException w:name="List Table 5 Dark Accent 4" w:uiPriority="50"/>
-    <w:lsdException w:name="List Table 6 Colorful Accent 4" w:uiPriority="51"/>
-    <w:lsdException w:name="List Table 7 Colorful Accent 4" w:uiPriority="52"/>
-    <w:lsdException w:name="List Table 1 Light Accent 5" w:uiPriority="46"/>
-    <w:lsdException w:name="List Table 2 Accent 5" w:uiPriority="47"/>
-    <w:lsdException w:name="List Table 3 Accent 5" w:uiPriority="48"/>
-    <w:lsdException w:name="List Table 4 Accent 5" w:uiPriority="49"/>
-    <w:lsdException w:name="List Table 5 Dark Accent 5" w:uiPriority="50"/>
-    <w:lsdException w:name="List Table 6 Colorful Accent 5" w:uiPriority="51"/>
-    <w:lsdException w:name="List Table 7 Colorful Accent 5" w:uiPriority="52"/>
-    <w:lsdException w:name="List Table 1 Light Accent 6" w:uiPriority="46"/>
-    <w:lsdException w:name="List Table 2 Accent 6" w:uiPriority="47"/>
-    <w:lsdException w:name="List Table 3 Accent 6" w:uiPriority="48"/>
-    <w:lsdException w:name="List Table 4 Accent 6" w:uiPriority="49"/>
-    <w:lsdException w:name="List Table 5 Dark Accent 6" w:uiPriority="50"/>
-    <w:lsdException w:name="List Table 6 Colorful Accent 6" w:uiPriority="51"/>
-    <w:lsdException w:name="List Table 7 Colorful Accent 6" w:uiPriority="52"/>
+  <w:latentStyles w:defLockedState="0" w:defUIPriority="99" w:defSemiHidden="1" w:defUnhideWhenUsed="1" w:defQFormat="0" w:count="267">
+    <w:lsdException w:name="Normal" w:semiHidden="0" w:uiPriority="0" w:unhideWhenUsed="0" w:qFormat="1"/>
+    <w:lsdException w:name="heading 1" w:semiHidden="0" w:uiPriority="0" w:unhideWhenUsed="0" w:qFormat="1"/>
+    <w:lsdException w:name="heading 2" w:uiPriority="0" w:qFormat="1"/>
+    <w:lsdException w:name="heading 3" w:uiPriority="0" w:qFormat="1"/>
+    <w:lsdException w:name="heading 4" w:uiPriority="0" w:qFormat="1"/>
+    <w:lsdException w:name="heading 5" w:uiPriority="0" w:qFormat="1"/>
+    <w:lsdException w:name="heading 6" w:uiPriority="0" w:qFormat="1"/>
+    <w:lsdException w:name="heading 7" w:uiPriority="9" w:qFormat="1"/>
+    <w:lsdException w:name="heading 8" w:uiPriority="9" w:qFormat="1"/>
+    <w:lsdException w:name="heading 9" w:uiPriority="9" w:qFormat="1"/>
+    <w:lsdException w:name="toc 1" w:uiPriority="39"/>
+    <w:lsdException w:name="toc 2" w:uiPriority="39"/>
+    <w:lsdException w:name="toc 3" w:uiPriority="39"/>
+    <w:lsdException w:name="toc 4" w:uiPriority="39"/>
+    <w:lsdException w:name="toc 5" w:uiPriority="39"/>
+    <w:lsdException w:name="toc 6" w:uiPriority="39"/>
+    <w:lsdException w:name="toc 7" w:uiPriority="39"/>
+    <w:lsdException w:name="toc 8" w:uiPriority="39"/>
+    <w:lsdException w:name="toc 9" w:uiPriority="39"/>
+    <w:lsdException w:name="caption" w:uiPriority="35" w:qFormat="1"/>
+    <w:lsdException w:name="Title" w:semiHidden="0" w:uiPriority="0" w:unhideWhenUsed="0" w:qFormat="1"/>
+    <w:lsdException w:name="Default Paragraph Font" w:uiPriority="1"/>
+    <w:lsdException w:name="Subtitle" w:semiHidden="0" w:uiPriority="0" w:unhideWhenUsed="0" w:qFormat="1"/>
+    <w:lsdException w:name="Strong" w:semiHidden="0" w:uiPriority="22" w:unhideWhenUsed="0" w:qFormat="1"/>
+    <w:lsdException w:name="Emphasis" w:semiHidden="0" w:uiPriority="20" w:unhideWhenUsed="0" w:qFormat="1"/>
+    <w:lsdException w:name="Table Grid" w:semiHidden="0" w:uiPriority="59" w:unhideWhenUsed="0"/>
+    <w:lsdException w:name="Placeholder Text" w:unhideWhenUsed="0"/>
+    <w:lsdException w:name="No Spacing" w:semiHidden="0" w:uiPriority="1" w:unhideWhenUsed="0" w:qFormat="1"/>
+    <w:lsdException w:name="Light Shading" w:semiHidden="0" w:uiPriority="60" w:unhideWhenUsed="0"/>
+    <w:lsdException w:name="Light List" w:semiHidden="0" w:uiPriority="61" w:unhideWhenUsed="0"/>
+    <w:lsdException w:name="Light Grid" w:semiHidden="0" w:uiPriority="62" w:unhideWhenUsed="0"/>
+    <w:lsdException w:name="Medium Shading 1" w:semiHidden="0" w:uiPriority="63" w:unhideWhenUsed="0"/>
+    <w:lsdException w:name="Medium Shading 2" w:semiHidden="0" w:uiPriority="64" w:unhideWhenUsed="0"/>
+    <w:lsdException w:name="Medium List 1" w:semiHidden="0" w:uiPriority="65" w:unhideWhenUsed="0"/>
+    <w:lsdException w:name="Medium List 2" w:semiHidden="0" w:uiPriority="66" w:unhideWhenUsed="0"/>
+    <w:lsdException w:name="Medium Grid 1" w:semiHidden="0" w:uiPriority="67" w:unhideWhenUsed="0"/>
+    <w:lsdException w:name="Medium Grid 2" w:semiHidden="0" w:uiPriority="68" w:unhideWhenUsed="0"/>
+    <w:lsdException w:name="Medium Grid 3" w:semiHidden="0" w:uiPriority="69" w:unhideWhenUsed="0"/>
+    <w:lsdException w:name="Dark List" w:semiHidden="0" w:uiPriority="70" w:unhideWhenUsed="0"/>
+    <w:lsdException w:name="Colorful Shading" w:semiHidden="0" w:uiPriority="71" w:unhideWhenUsed="0"/>
+    <w:lsdException w:name="Colorful List" w:semiHidden="0" w:uiPriority="72" w:unhideWhenUsed="0"/>
+    <w:lsdException w:name="Colorful Grid" w:semiHidden="0" w:uiPriority="73" w:unhideWhenUsed="0"/>
+    <w:lsdException w:name="Light Shading Accent 1" w:semiHidden="0" w:uiPriority="60" w:unhideWhenUsed="0"/>
+    <w:lsdException w:name="Light List Accent 1" w:semiHidden="0" w:uiPriority="61" w:unhideWhenUsed="0"/>
+    <w:lsdException w:name="Light Grid Accent 1" w:semiHidden="0" w:uiPriority="62" w:unhideWhenUsed="0"/>
+    <w:lsdException w:name="Medium Shading 1 Accent 1" w:semiHidden="0" w:uiPriority="63" w:unhideWhenUsed="0"/>
+    <w:lsdException w:name="Medium Shading 2 Accent 1" w:semiHidden="0" w:uiPriority="64" w:unhideWhenUsed="0"/>
+    <w:lsdException w:name="Medium List 1 Accent 1" w:semiHidden="0" w:uiPriority="65" w:unhideWhenUsed="0"/>
+    <w:lsdException w:name="Revision" w:unhideWhenUsed="0"/>
+    <w:lsdException w:name="List Paragraph" w:semiHidden="0" w:uiPriority="34" w:unhideWhenUsed="0" w:qFormat="1"/>
+    <w:lsdException w:name="Quote" w:semiHidden="0" w:uiPriority="29" w:unhideWhenUsed="0" w:qFormat="1"/>
+    <w:lsdException w:name="Intense Quote" w:semiHidden="0" w:uiPriority="30" w:unhideWhenUsed="0" w:qFormat="1"/>
+    <w:lsdException w:name="Medium List 2 Accent 1" w:semiHidden="0" w:uiPriority="66" w:unhideWhenUsed="0"/>
+    <w:lsdException w:name="Medium Grid 1 Accent 1" w:semiHidden="0" w:uiPriority="67" w:unhideWhenUsed="0"/>
+    <w:lsdException w:name="Medium Grid 2 Accent 1" w:semiHidden="0" w:uiPriority="68" w:unhideWhenUsed="0"/>
+    <w:lsdException w:name="Medium Grid 3 Accent 1" w:semiHidden="0" w:uiPriority="69" w:unhideWhenUsed="0"/>
+    <w:lsdException w:name="Dark List Accent 1" w:semiHidden="0" w:uiPriority="70" w:unhideWhenUsed="0"/>
+    <w:lsdException w:name="Colorful Shading Accent 1" w:semiHidden="0" w:uiPriority="71" w:unhideWhenUsed="0"/>
+    <w:lsdException w:name="Colorful List Accent 1" w:semiHidden="0" w:uiPriority="72" w:unhideWhenUsed="0"/>
+    <w:lsdException w:name="Colorful Grid Accent 1" w:semiHidden="0" w:uiPriority="73" w:unhideWhenUsed="0"/>
+    <w:lsdException w:name="Light Shading Accent 2" w:semiHidden="0" w:uiPriority="60" w:unhideWhenUsed="0"/>
+    <w:lsdException w:name="Light List Accent 2" w:semiHidden="0" w:uiPriority="61" w:unhideWhenUsed="0"/>
+    <w:lsdException w:name="Light Grid Accent 2" w:semiHidden="0" w:uiPriority="62" w:unhideWhenUsed="0"/>
+    <w:lsdException w:name="Medium Shading 1 Accent 2" w:semiHidden="0" w:uiPriority="63" w:unhideWhenUsed="0"/>
+    <w:lsdException w:name="Medium Shading 2 Accent 2" w:semiHidden="0" w:uiPriority="64" w:unhideWhenUsed="0"/>
+    <w:lsdException w:name="Medium List 1 Accent 2" w:semiHidden="0" w:uiPriority="65" w:unhideWhenUsed="0"/>
+    <w:lsdException w:name="Medium List 2 Accent 2" w:semiHidden="0" w:uiPriority="66" w:unhideWhenUsed="0"/>
+    <w:lsdException w:name="Medium Grid 1 Accent 2" w:semiHidden="0" w:uiPriority="67" w:unhideWhenUsed="0"/>
+    <w:lsdException w:name="Medium Grid 2 Accent 2" w:semiHidden="0" w:uiPriority="68" w:unhideWhenUsed="0"/>
+    <w:lsdException w:name="Medium Grid 3 Accent 2" w:semiHidden="0" w:uiPriority="69" w:unhideWhenUsed="0"/>
+    <w:lsdException w:name="Dark List Accent 2" w:semiHidden="0" w:uiPriority="70" w:unhideWhenUsed="0"/>
+    <w:lsdException w:name="Colorful Shading Accent 2" w:semiHidden="0" w:uiPriority="71" w:unhideWhenUsed="0"/>
+    <w:lsdException w:name="Colorful List Accent 2" w:semiHidden="0" w:uiPriority="72" w:unhideWhenUsed="0"/>
+    <w:lsdException w:name="Colorful Grid Accent 2" w:semiHidden="0" w:uiPriority="73" w:unhideWhenUsed="0"/>
+    <w:lsdException w:name="Light Shading Accent 3" w:semiHidden="0" w:uiPriority="60" w:unhideWhenUsed="0"/>
+    <w:lsdException w:name="Light List Accent 3" w:semiHidden="0" w:uiPriority="61" w:unhideWhenUsed="0"/>
+    <w:lsdException w:name="Light Grid Accent 3" w:semiHidden="0" w:uiPriority="62" w:unhideWhenUsed="0"/>
+    <w:lsdException w:name="Medium Shading 1 Accent 3" w:semiHidden="0" w:uiPriority="63" w:unhideWhenUsed="0"/>
+    <w:lsdException w:name="Medium Shading 2 Accent 3" w:semiHidden="0" w:uiPriority="64" w:unhideWhenUsed="0"/>
+    <w:lsdException w:name="Medium List 1 Accent 3" w:semiHidden="0" w:uiPriority="65" w:unhideWhenUsed="0"/>
+    <w:lsdException w:name="Medium List 2 Accent 3" w:semiHidden="0" w:uiPriority="66" w:unhideWhenUsed="0"/>
+    <w:lsdException w:name="Medium Grid 1 Accent 3" w:semiHidden="0" w:uiPriority="67" w:unhideWhenUsed="0"/>
+    <w:lsdException w:name="Medium Grid 2 Accent 3" w:semiHidden="0" w:uiPriority="68" w:unhideWhenUsed="0"/>
+    <w:lsdException w:name="Medium Grid 3 Accent 3" w:semiHidden="0" w:uiPriority="69" w:unhideWhenUsed="0"/>
+    <w:lsdException w:name="Dark List Accent 3" w:semiHidden="0" w:uiPriority="70" w:unhideWhenUsed="0"/>
+    <w:lsdException w:name="Colorful Shading Accent 3" w:semiHidden="0" w:uiPriority="71" w:unhideWhenUsed="0"/>
+    <w:lsdException w:name="Colorful List Accent 3" w:semiHidden="0" w:uiPriority="72" w:unhideWhenUsed="0"/>
+    <w:lsdException w:name="Colorful Grid Accent 3" w:semiHidden="0" w:uiPriority="73" w:unhideWhenUsed="0"/>
+    <w:lsdException w:name="Light Shading Accent 4" w:semiHidden="0" w:uiPriority="60" w:unhideWhenUsed="0"/>
+    <w:lsdException w:name="Light List Accent 4" w:semiHidden="0" w:uiPriority="61" w:unhideWhenUsed="0"/>
+    <w:lsdException w:name="Light Grid Accent 4" w:semiHidden="0" w:uiPriority="62" w:unhideWhenUsed="0"/>
+    <w:lsdException w:name="Medium Shading 1 Accent 4" w:semiHidden="0" w:uiPriority="63" w:unhideWhenUsed="0"/>
+    <w:lsdException w:name="Medium Shading 2 Accent 4" w:semiHidden="0" w:uiPriority="64" w:unhideWhenUsed="0"/>
+    <w:lsdException w:name="Medium List 1 Accent 4" w:semiHidden="0" w:uiPriority="65" w:unhideWhenUsed="0"/>
+    <w:lsdException w:name="Medium List 2 Accent 4" w:semiHidden="0" w:uiPriority="66" w:unhideWhenUsed="0"/>
+    <w:lsdException w:name="Medium Grid 1 Accent 4" w:semiHidden="0" w:uiPriority="67" w:unhideWhenUsed="0"/>
+    <w:lsdException w:name="Medium Grid 2 Accent 4" w:semiHidden="0" w:uiPriority="68" w:unhideWhenUsed="0"/>
+    <w:lsdException w:name="Medium Grid 3 Accent 4" w:semiHidden="0" w:uiPriority="69" w:unhideWhenUsed="0"/>
+    <w:lsdException w:name="Dark List Accent 4" w:semiHidden="0" w:uiPriority="70" w:unhideWhenUsed="0"/>
+    <w:lsdException w:name="Colorful Shading Accent 4" w:semiHidden="0" w:uiPriority="71" w:unhideWhenUsed="0"/>
+    <w:lsdException w:name="Colorful List Accent 4" w:semiHidden="0" w:uiPriority="72" w:unhideWhenUsed="0"/>
+    <w:lsdException w:name="Colorful Grid Accent 4" w:semiHidden="0" w:uiPriority="73" w:unhideWhenUsed="0"/>
+    <w:lsdException w:name="Light Shading Accent 5" w:semiHidden="0" w:uiPriority="60" w:unhideWhenUsed="0"/>
+    <w:lsdException w:name="Light List Accent 5" w:semiHidden="0" w:uiPriority="61" w:unhideWhenUsed="0"/>
+    <w:lsdException w:name="Light Grid Accent 5" w:semiHidden="0" w:uiPriority="62" w:unhideWhenUsed="0"/>
+    <w:lsdException w:name="Medium Shading 1 Accent 5" w:semiHidden="0" w:uiPriority="63" w:unhideWhenUsed="0"/>
+    <w:lsdException w:name="Medium Shading 2 Accent 5" w:semiHidden="0" w:uiPriority="64" w:unhideWhenUsed="0"/>
+    <w:lsdException w:name="Medium List 1 Accent 5" w:semiHidden="0" w:uiPriority="65" w:unhideWhenUsed="0"/>
+    <w:lsdException w:name="Medium List 2 Accent 5" w:semiHidden="0" w:uiPriority="66" w:unhideWhenUsed="0"/>
+    <w:lsdException w:name="Medium Grid 1 Accent 5" w:semiHidden="0" w:uiPriority="67" w:unhideWhenUsed="0"/>
+    <w:lsdException w:name="Medium Grid 2 Accent 5" w:semiHidden="0" w:uiPriority="68" w:unhideWhenUsed="0"/>
+    <w:lsdException w:name="Medium Grid 3 Accent 5" w:semiHidden="0" w:uiPriority="69" w:unhideWhenUsed="0"/>
+    <w:lsdException w:name="Dark List Accent 5" w:semiHidden="0" w:uiPriority="70" w:unhideWhenUsed="0"/>
+    <w:lsdException w:name="Colorful Shading Accent 5" w:semiHidden="0" w:uiPriority="71" w:unhideWhenUsed="0"/>
+    <w:lsdException w:name="Colorful List Accent 5" w:semiHidden="0" w:uiPriority="72" w:unhideWhenUsed="0"/>
+    <w:lsdException w:name="Colorful Grid Accent 5" w:semiHidden="0" w:uiPriority="73" w:unhideWhenUsed="0"/>
+    <w:lsdException w:name="Light Shading Accent 6" w:semiHidden="0" w:uiPriority="60" w:unhideWhenUsed="0"/>
+    <w:lsdException w:name="Light List Accent 6" w:semiHidden="0" w:uiPriority="61" w:unhideWhenUsed="0"/>
+    <w:lsdException w:name="Light Grid Accent 6" w:semiHidden="0" w:uiPriority="62" w:unhideWhenUsed="0"/>
+    <w:lsdException w:name="Medium Shading 1 Accent 6" w:semiHidden="0" w:uiPriority="63" w:unhideWhenUsed="0"/>
+    <w:lsdException w:name="Medium Shading 2 Accent 6" w:semiHidden="0" w:uiPriority="64" w:unhideWhenUsed="0"/>
+    <w:lsdException w:name="Medium List 1 Accent 6" w:semiHidden="0" w:uiPriority="65" w:unhideWhenUsed="0"/>
+    <w:lsdException w:name="Medium List 2 Accent 6" w:semiHidden="0" w:uiPriority="66" w:unhideWhenUsed="0"/>
+    <w:lsdException w:name="Medium Grid 1 Accent 6" w:semiHidden="0" w:uiPriority="67" w:unhideWhenUsed="0"/>
+    <w:lsdException w:name="Medium Grid 2 Accent 6" w:semiHidden="0" w:uiPriority="68" w:unhideWhenUsed="0"/>
+    <w:lsdException w:name="Medium Grid 3 Accent 6" w:semiHidden="0" w:uiPriority="69" w:unhideWhenUsed="0"/>
+    <w:lsdException w:name="Dark List Accent 6" w:semiHidden="0" w:uiPriority="70" w:unhideWhenUsed="0"/>
+    <w:lsdException w:name="Colorful Shading Accent 6" w:semiHidden="0" w:uiPriority="71" w:unhideWhenUsed="0"/>
+    <w:lsdException w:name="Colorful List Accent 6" w:semiHidden="0" w:uiPriority="72" w:unhideWhenUsed="0"/>
+    <w:lsdException w:name="Colorful Grid Accent 6" w:semiHidden="0" w:uiPriority="73" w:unhideWhenUsed="0"/>
+    <w:lsdException w:name="Subtle Emphasis" w:semiHidden="0" w:uiPriority="19" w:unhideWhenUsed="0" w:qFormat="1"/>
+    <w:lsdException w:name="Intense Emphasis" w:semiHidden="0" w:uiPriority="21" w:unhideWhenUsed="0" w:qFormat="1"/>
+    <w:lsdException w:name="Subtle Reference" w:semiHidden="0" w:uiPriority="31" w:unhideWhenUsed="0" w:qFormat="1"/>
+    <w:lsdException w:name="Intense Reference" w:semiHidden="0" w:uiPriority="32" w:unhideWhenUsed="0" w:qFormat="1"/>
+    <w:lsdException w:name="Book Title" w:semiHidden="0" w:uiPriority="33" w:unhideWhenUsed="0" w:qFormat="1"/>
+    <w:lsdException w:name="Bibliography" w:uiPriority="37"/>
+    <w:lsdException w:name="TOC Heading" w:uiPriority="39" w:qFormat="1"/>
   </w:latentStyles>
   <w:style w:type="paragraph" w:default="1" w:styleId="Normal">
     <w:name w:val="Normal"/>
@@ -11246,11 +13026,11 @@
       <w:lang w:eastAsia="es-PE"/>
     </w:rPr>
   </w:style>
-  <w:style w:type="paragraph" w:styleId="Puesto">
+  <w:style w:type="paragraph" w:styleId="Ttulo">
     <w:name w:val="Title"/>
     <w:basedOn w:val="Normal"/>
     <w:next w:val="Normal"/>
-    <w:link w:val="PuestoCar"/>
+    <w:link w:val="TtuloCar"/>
     <w:rsid w:val="00670106"/>
     <w:pPr>
       <w:keepNext/>
@@ -11263,10 +13043,10 @@
       <w:sz w:val="72"/>
     </w:rPr>
   </w:style>
-  <w:style w:type="character" w:customStyle="1" w:styleId="PuestoCar">
-    <w:name w:val="Puesto Car"/>
+  <w:style w:type="character" w:customStyle="1" w:styleId="TtuloCar">
+    <w:name w:val="Título Car"/>
     <w:basedOn w:val="Fuentedeprrafopredeter"/>
-    <w:link w:val="Puesto"/>
+    <w:link w:val="Ttulo"/>
     <w:rsid w:val="00670106"/>
     <w:rPr>
       <w:rFonts w:ascii="Times New Roman" w:eastAsia="Times New Roman" w:hAnsi="Times New Roman" w:cs="Times New Roman"/>
@@ -11463,7 +13243,898 @@
       <w:lang w:eastAsia="es-PE"/>
     </w:rPr>
   </w:style>
-  <w:style w:type="paragraph" w:styleId="Descripcin">
+  <w:style w:type="paragraph" w:styleId="Epgrafe">
+    <w:name w:val="caption"/>
+    <w:basedOn w:val="Normal"/>
+    <w:next w:val="Normal"/>
+    <w:uiPriority w:val="35"/>
+    <w:unhideWhenUsed/>
+    <w:qFormat/>
+    <w:rsid w:val="00670106"/>
+    <w:pPr>
+      <w:spacing w:after="200"/>
+    </w:pPr>
+    <w:rPr>
+      <w:b/>
+      <w:bCs/>
+      <w:color w:val="4F81BD" w:themeColor="accent1"/>
+      <w:sz w:val="18"/>
+      <w:szCs w:val="18"/>
+    </w:rPr>
+  </w:style>
+  <w:style w:type="table" w:customStyle="1" w:styleId="Cuadrculaclara-nfasis11">
+    <w:name w:val="Cuadrícula clara - Énfasis 11"/>
+    <w:basedOn w:val="Tablanormal"/>
+    <w:uiPriority w:val="62"/>
+    <w:rsid w:val="00670106"/>
+    <w:pPr>
+      <w:spacing w:after="0" w:line="240" w:lineRule="auto"/>
+    </w:pPr>
+    <w:rPr>
+      <w:rFonts w:eastAsiaTheme="minorEastAsia"/>
+      <w:lang w:eastAsia="es-PE"/>
+    </w:rPr>
+    <w:tblPr>
+      <w:tblStyleRowBandSize w:val="1"/>
+      <w:tblStyleColBandSize w:val="1"/>
+      <w:tblInd w:w="0" w:type="dxa"/>
+      <w:tblBorders>
+        <w:top w:val="single" w:sz="8" w:space="0" w:color="4F81BD" w:themeColor="accent1"/>
+        <w:left w:val="single" w:sz="8" w:space="0" w:color="4F81BD" w:themeColor="accent1"/>
+        <w:bottom w:val="single" w:sz="8" w:space="0" w:color="4F81BD" w:themeColor="accent1"/>
+        <w:right w:val="single" w:sz="8" w:space="0" w:color="4F81BD" w:themeColor="accent1"/>
+        <w:insideH w:val="single" w:sz="8" w:space="0" w:color="4F81BD" w:themeColor="accent1"/>
+        <w:insideV w:val="single" w:sz="8" w:space="0" w:color="4F81BD" w:themeColor="accent1"/>
+      </w:tblBorders>
+      <w:tblCellMar>
+        <w:top w:w="0" w:type="dxa"/>
+        <w:left w:w="108" w:type="dxa"/>
+        <w:bottom w:w="0" w:type="dxa"/>
+        <w:right w:w="108" w:type="dxa"/>
+      </w:tblCellMar>
+    </w:tblPr>
+    <w:tblStylePr w:type="firstRow">
+      <w:pPr>
+        <w:spacing w:before="0" w:after="0" w:line="240" w:lineRule="auto"/>
+      </w:pPr>
+      <w:rPr>
+        <w:rFonts w:asciiTheme="majorHAnsi" w:eastAsiaTheme="majorEastAsia" w:hAnsiTheme="majorHAnsi" w:cstheme="majorBidi"/>
+        <w:b/>
+        <w:bCs/>
+      </w:rPr>
+      <w:tblPr/>
+      <w:tcPr>
+        <w:tcBorders>
+          <w:top w:val="single" w:sz="8" w:space="0" w:color="4F81BD" w:themeColor="accent1"/>
+          <w:left w:val="single" w:sz="8" w:space="0" w:color="4F81BD" w:themeColor="accent1"/>
+          <w:bottom w:val="single" w:sz="18" w:space="0" w:color="4F81BD" w:themeColor="accent1"/>
+          <w:right w:val="single" w:sz="8" w:space="0" w:color="4F81BD" w:themeColor="accent1"/>
+          <w:insideH w:val="nil"/>
+          <w:insideV w:val="single" w:sz="8" w:space="0" w:color="4F81BD" w:themeColor="accent1"/>
+        </w:tcBorders>
+      </w:tcPr>
+    </w:tblStylePr>
+    <w:tblStylePr w:type="lastRow">
+      <w:pPr>
+        <w:spacing w:before="0" w:after="0" w:line="240" w:lineRule="auto"/>
+      </w:pPr>
+      <w:rPr>
+        <w:rFonts w:asciiTheme="majorHAnsi" w:eastAsiaTheme="majorEastAsia" w:hAnsiTheme="majorHAnsi" w:cstheme="majorBidi"/>
+        <w:b/>
+        <w:bCs/>
+      </w:rPr>
+      <w:tblPr/>
+      <w:tcPr>
+        <w:tcBorders>
+          <w:top w:val="double" w:sz="6" w:space="0" w:color="4F81BD" w:themeColor="accent1"/>
+          <w:left w:val="single" w:sz="8" w:space="0" w:color="4F81BD" w:themeColor="accent1"/>
+          <w:bottom w:val="single" w:sz="8" w:space="0" w:color="4F81BD" w:themeColor="accent1"/>
+          <w:right w:val="single" w:sz="8" w:space="0" w:color="4F81BD" w:themeColor="accent1"/>
+          <w:insideH w:val="nil"/>
+          <w:insideV w:val="single" w:sz="8" w:space="0" w:color="4F81BD" w:themeColor="accent1"/>
+        </w:tcBorders>
+      </w:tcPr>
+    </w:tblStylePr>
+    <w:tblStylePr w:type="firstCol">
+      <w:rPr>
+        <w:rFonts w:asciiTheme="majorHAnsi" w:eastAsiaTheme="majorEastAsia" w:hAnsiTheme="majorHAnsi" w:cstheme="majorBidi"/>
+        <w:b/>
+        <w:bCs/>
+      </w:rPr>
+    </w:tblStylePr>
+    <w:tblStylePr w:type="lastCol">
+      <w:rPr>
+        <w:rFonts w:asciiTheme="majorHAnsi" w:eastAsiaTheme="majorEastAsia" w:hAnsiTheme="majorHAnsi" w:cstheme="majorBidi"/>
+        <w:b/>
+        <w:bCs/>
+      </w:rPr>
+      <w:tblPr/>
+      <w:tcPr>
+        <w:tcBorders>
+          <w:top w:val="single" w:sz="8" w:space="0" w:color="4F81BD" w:themeColor="accent1"/>
+          <w:left w:val="single" w:sz="8" w:space="0" w:color="4F81BD" w:themeColor="accent1"/>
+          <w:bottom w:val="single" w:sz="8" w:space="0" w:color="4F81BD" w:themeColor="accent1"/>
+          <w:right w:val="single" w:sz="8" w:space="0" w:color="4F81BD" w:themeColor="accent1"/>
+        </w:tcBorders>
+      </w:tcPr>
+    </w:tblStylePr>
+    <w:tblStylePr w:type="band1Vert">
+      <w:tblPr/>
+      <w:tcPr>
+        <w:tcBorders>
+          <w:top w:val="single" w:sz="8" w:space="0" w:color="4F81BD" w:themeColor="accent1"/>
+          <w:left w:val="single" w:sz="8" w:space="0" w:color="4F81BD" w:themeColor="accent1"/>
+          <w:bottom w:val="single" w:sz="8" w:space="0" w:color="4F81BD" w:themeColor="accent1"/>
+          <w:right w:val="single" w:sz="8" w:space="0" w:color="4F81BD" w:themeColor="accent1"/>
+        </w:tcBorders>
+        <w:shd w:val="clear" w:color="auto" w:fill="D3DFEE" w:themeFill="accent1" w:themeFillTint="3F"/>
+      </w:tcPr>
+    </w:tblStylePr>
+    <w:tblStylePr w:type="band1Horz">
+      <w:tblPr/>
+      <w:tcPr>
+        <w:tcBorders>
+          <w:top w:val="single" w:sz="8" w:space="0" w:color="4F81BD" w:themeColor="accent1"/>
+          <w:left w:val="single" w:sz="8" w:space="0" w:color="4F81BD" w:themeColor="accent1"/>
+          <w:bottom w:val="single" w:sz="8" w:space="0" w:color="4F81BD" w:themeColor="accent1"/>
+          <w:right w:val="single" w:sz="8" w:space="0" w:color="4F81BD" w:themeColor="accent1"/>
+          <w:insideV w:val="single" w:sz="8" w:space="0" w:color="4F81BD" w:themeColor="accent1"/>
+        </w:tcBorders>
+        <w:shd w:val="clear" w:color="auto" w:fill="D3DFEE" w:themeFill="accent1" w:themeFillTint="3F"/>
+      </w:tcPr>
+    </w:tblStylePr>
+    <w:tblStylePr w:type="band2Horz">
+      <w:tblPr/>
+      <w:tcPr>
+        <w:tcBorders>
+          <w:top w:val="single" w:sz="8" w:space="0" w:color="4F81BD" w:themeColor="accent1"/>
+          <w:left w:val="single" w:sz="8" w:space="0" w:color="4F81BD" w:themeColor="accent1"/>
+          <w:bottom w:val="single" w:sz="8" w:space="0" w:color="4F81BD" w:themeColor="accent1"/>
+          <w:right w:val="single" w:sz="8" w:space="0" w:color="4F81BD" w:themeColor="accent1"/>
+          <w:insideV w:val="single" w:sz="8" w:space="0" w:color="4F81BD" w:themeColor="accent1"/>
+        </w:tcBorders>
+      </w:tcPr>
+    </w:tblStylePr>
+  </w:style>
+  <w:style w:type="paragraph" w:customStyle="1" w:styleId="MNormal">
+    <w:name w:val="MNormal"/>
+    <w:basedOn w:val="Normal"/>
+    <w:rsid w:val="00670106"/>
+    <w:pPr>
+      <w:widowControl/>
+      <w:spacing w:after="60"/>
+    </w:pPr>
+    <w:rPr>
+      <w:rFonts w:ascii="Verdana" w:hAnsi="Verdana" w:cs="Arial"/>
+      <w:color w:val="auto"/>
+      <w:szCs w:val="24"/>
+      <w:lang w:val="es-CO" w:eastAsia="es-ES"/>
+    </w:rPr>
+  </w:style>
+  <w:style w:type="table" w:customStyle="1" w:styleId="Cuadrculadetablaclara1">
+    <w:name w:val="Cuadrícula de tabla clara1"/>
+    <w:basedOn w:val="Tablanormal"/>
+    <w:uiPriority w:val="40"/>
+    <w:rsid w:val="00670106"/>
+    <w:pPr>
+      <w:spacing w:after="0" w:line="240" w:lineRule="auto"/>
+    </w:pPr>
+    <w:rPr>
+      <w:rFonts w:eastAsiaTheme="minorEastAsia"/>
+      <w:lang w:eastAsia="es-PE"/>
+    </w:rPr>
+    <w:tblPr>
+      <w:tblInd w:w="0" w:type="dxa"/>
+      <w:tblBorders>
+        <w:top w:val="single" w:sz="4" w:space="0" w:color="BFBFBF" w:themeColor="background1" w:themeShade="BF"/>
+        <w:left w:val="single" w:sz="4" w:space="0" w:color="BFBFBF" w:themeColor="background1" w:themeShade="BF"/>
+        <w:bottom w:val="single" w:sz="4" w:space="0" w:color="BFBFBF" w:themeColor="background1" w:themeShade="BF"/>
+        <w:right w:val="single" w:sz="4" w:space="0" w:color="BFBFBF" w:themeColor="background1" w:themeShade="BF"/>
+        <w:insideH w:val="single" w:sz="4" w:space="0" w:color="BFBFBF" w:themeColor="background1" w:themeShade="BF"/>
+        <w:insideV w:val="single" w:sz="4" w:space="0" w:color="BFBFBF" w:themeColor="background1" w:themeShade="BF"/>
+      </w:tblBorders>
+      <w:tblCellMar>
+        <w:top w:w="0" w:type="dxa"/>
+        <w:left w:w="108" w:type="dxa"/>
+        <w:bottom w:w="0" w:type="dxa"/>
+        <w:right w:w="108" w:type="dxa"/>
+      </w:tblCellMar>
+    </w:tblPr>
+  </w:style>
+  <w:style w:type="table" w:styleId="Listaclara">
+    <w:name w:val="Light List"/>
+    <w:basedOn w:val="Tablanormal"/>
+    <w:uiPriority w:val="61"/>
+    <w:rsid w:val="000278EB"/>
+    <w:pPr>
+      <w:spacing w:after="0" w:line="240" w:lineRule="auto"/>
+    </w:pPr>
+    <w:tblPr>
+      <w:tblStyleRowBandSize w:val="1"/>
+      <w:tblStyleColBandSize w:val="1"/>
+      <w:tblInd w:w="0" w:type="dxa"/>
+      <w:tblBorders>
+        <w:top w:val="single" w:sz="8" w:space="0" w:color="000000" w:themeColor="text1"/>
+        <w:left w:val="single" w:sz="8" w:space="0" w:color="000000" w:themeColor="text1"/>
+        <w:bottom w:val="single" w:sz="8" w:space="0" w:color="000000" w:themeColor="text1"/>
+        <w:right w:val="single" w:sz="8" w:space="0" w:color="000000" w:themeColor="text1"/>
+      </w:tblBorders>
+      <w:tblCellMar>
+        <w:top w:w="0" w:type="dxa"/>
+        <w:left w:w="108" w:type="dxa"/>
+        <w:bottom w:w="0" w:type="dxa"/>
+        <w:right w:w="108" w:type="dxa"/>
+      </w:tblCellMar>
+    </w:tblPr>
+    <w:tblStylePr w:type="firstRow">
+      <w:pPr>
+        <w:spacing w:before="0" w:after="0" w:line="240" w:lineRule="auto"/>
+      </w:pPr>
+      <w:rPr>
+        <w:b/>
+        <w:bCs/>
+        <w:color w:val="FFFFFF" w:themeColor="background1"/>
+      </w:rPr>
+      <w:tblPr/>
+      <w:tcPr>
+        <w:shd w:val="clear" w:color="auto" w:fill="000000" w:themeFill="text1"/>
+      </w:tcPr>
+    </w:tblStylePr>
+    <w:tblStylePr w:type="lastRow">
+      <w:pPr>
+        <w:spacing w:before="0" w:after="0" w:line="240" w:lineRule="auto"/>
+      </w:pPr>
+      <w:rPr>
+        <w:b/>
+        <w:bCs/>
+      </w:rPr>
+      <w:tblPr/>
+      <w:tcPr>
+        <w:tcBorders>
+          <w:top w:val="double" w:sz="6" w:space="0" w:color="000000" w:themeColor="text1"/>
+          <w:left w:val="single" w:sz="8" w:space="0" w:color="000000" w:themeColor="text1"/>
+          <w:bottom w:val="single" w:sz="8" w:space="0" w:color="000000" w:themeColor="text1"/>
+          <w:right w:val="single" w:sz="8" w:space="0" w:color="000000" w:themeColor="text1"/>
+        </w:tcBorders>
+      </w:tcPr>
+    </w:tblStylePr>
+    <w:tblStylePr w:type="firstCol">
+      <w:rPr>
+        <w:b/>
+        <w:bCs/>
+      </w:rPr>
+    </w:tblStylePr>
+    <w:tblStylePr w:type="lastCol">
+      <w:rPr>
+        <w:b/>
+        <w:bCs/>
+      </w:rPr>
+    </w:tblStylePr>
+    <w:tblStylePr w:type="band1Vert">
+      <w:tblPr/>
+      <w:tcPr>
+        <w:tcBorders>
+          <w:top w:val="single" w:sz="8" w:space="0" w:color="000000" w:themeColor="text1"/>
+          <w:left w:val="single" w:sz="8" w:space="0" w:color="000000" w:themeColor="text1"/>
+          <w:bottom w:val="single" w:sz="8" w:space="0" w:color="000000" w:themeColor="text1"/>
+          <w:right w:val="single" w:sz="8" w:space="0" w:color="000000" w:themeColor="text1"/>
+        </w:tcBorders>
+      </w:tcPr>
+    </w:tblStylePr>
+    <w:tblStylePr w:type="band1Horz">
+      <w:tblPr/>
+      <w:tcPr>
+        <w:tcBorders>
+          <w:top w:val="single" w:sz="8" w:space="0" w:color="000000" w:themeColor="text1"/>
+          <w:left w:val="single" w:sz="8" w:space="0" w:color="000000" w:themeColor="text1"/>
+          <w:bottom w:val="single" w:sz="8" w:space="0" w:color="000000" w:themeColor="text1"/>
+          <w:right w:val="single" w:sz="8" w:space="0" w:color="000000" w:themeColor="text1"/>
+        </w:tcBorders>
+      </w:tcPr>
+    </w:tblStylePr>
+  </w:style>
+</w:styles>
+</file>
+
+<file path=word/stylesWithEffects.xml><?xml version="1.0" encoding="utf-8"?>
+<w:styles xmlns:wpc="http://schemas.microsoft.com/office/word/2010/wordprocessingCanvas" xmlns:mc="http://schemas.openxmlformats.org/markup-compatibility/2006" xmlns:o="urn:schemas-microsoft-com:office:office" xmlns:r="http://schemas.openxmlformats.org/officeDocument/2006/relationships" xmlns:m="http://schemas.openxmlformats.org/officeDocument/2006/math" xmlns:v="urn:schemas-microsoft-com:vml" xmlns:wp14="http://schemas.microsoft.com/office/word/2010/wordprocessingDrawing" xmlns:wp="http://schemas.openxmlformats.org/drawingml/2006/wordprocessingDrawing" xmlns:w10="urn:schemas-microsoft-com:office:word" xmlns:w="http://schemas.openxmlformats.org/wordprocessingml/2006/main" xmlns:w14="http://schemas.microsoft.com/office/word/2010/wordml" xmlns:wpg="http://schemas.microsoft.com/office/word/2010/wordprocessingGroup" xmlns:wpi="http://schemas.microsoft.com/office/word/2010/wordprocessingInk" xmlns:wne="http://schemas.microsoft.com/office/word/2006/wordml" xmlns:wps="http://schemas.microsoft.com/office/word/2010/wordprocessingShape" mc:Ignorable="w14 wp14">
+  <w:docDefaults>
+    <w:rPrDefault>
+      <w:rPr>
+        <w:rFonts w:asciiTheme="minorHAnsi" w:eastAsiaTheme="minorHAnsi" w:hAnsiTheme="minorHAnsi" w:cstheme="minorBidi"/>
+        <w:sz w:val="22"/>
+        <w:szCs w:val="22"/>
+        <w:lang w:val="es-PE" w:eastAsia="en-US" w:bidi="ar-SA"/>
+      </w:rPr>
+    </w:rPrDefault>
+    <w:pPrDefault>
+      <w:pPr>
+        <w:spacing w:after="200" w:line="276" w:lineRule="auto"/>
+      </w:pPr>
+    </w:pPrDefault>
+  </w:docDefaults>
+  <w:latentStyles w:defLockedState="0" w:defUIPriority="99" w:defSemiHidden="1" w:defUnhideWhenUsed="1" w:defQFormat="0" w:count="267">
+    <w:lsdException w:name="Normal" w:semiHidden="0" w:uiPriority="0" w:unhideWhenUsed="0" w:qFormat="1"/>
+    <w:lsdException w:name="heading 1" w:semiHidden="0" w:uiPriority="0" w:unhideWhenUsed="0" w:qFormat="1"/>
+    <w:lsdException w:name="heading 2" w:uiPriority="0" w:qFormat="1"/>
+    <w:lsdException w:name="heading 3" w:uiPriority="0" w:qFormat="1"/>
+    <w:lsdException w:name="heading 4" w:uiPriority="0" w:qFormat="1"/>
+    <w:lsdException w:name="heading 5" w:uiPriority="0" w:qFormat="1"/>
+    <w:lsdException w:name="heading 6" w:uiPriority="0" w:qFormat="1"/>
+    <w:lsdException w:name="heading 7" w:uiPriority="9" w:qFormat="1"/>
+    <w:lsdException w:name="heading 8" w:uiPriority="9" w:qFormat="1"/>
+    <w:lsdException w:name="heading 9" w:uiPriority="9" w:qFormat="1"/>
+    <w:lsdException w:name="toc 1" w:uiPriority="39"/>
+    <w:lsdException w:name="toc 2" w:uiPriority="39"/>
+    <w:lsdException w:name="toc 3" w:uiPriority="39"/>
+    <w:lsdException w:name="toc 4" w:uiPriority="39"/>
+    <w:lsdException w:name="toc 5" w:uiPriority="39"/>
+    <w:lsdException w:name="toc 6" w:uiPriority="39"/>
+    <w:lsdException w:name="toc 7" w:uiPriority="39"/>
+    <w:lsdException w:name="toc 8" w:uiPriority="39"/>
+    <w:lsdException w:name="toc 9" w:uiPriority="39"/>
+    <w:lsdException w:name="caption" w:uiPriority="35" w:qFormat="1"/>
+    <w:lsdException w:name="Title" w:semiHidden="0" w:uiPriority="0" w:unhideWhenUsed="0" w:qFormat="1"/>
+    <w:lsdException w:name="Default Paragraph Font" w:uiPriority="1"/>
+    <w:lsdException w:name="Subtitle" w:semiHidden="0" w:uiPriority="0" w:unhideWhenUsed="0" w:qFormat="1"/>
+    <w:lsdException w:name="Strong" w:semiHidden="0" w:uiPriority="22" w:unhideWhenUsed="0" w:qFormat="1"/>
+    <w:lsdException w:name="Emphasis" w:semiHidden="0" w:uiPriority="20" w:unhideWhenUsed="0" w:qFormat="1"/>
+    <w:lsdException w:name="Table Grid" w:semiHidden="0" w:uiPriority="59" w:unhideWhenUsed="0"/>
+    <w:lsdException w:name="Placeholder Text" w:unhideWhenUsed="0"/>
+    <w:lsdException w:name="No Spacing" w:semiHidden="0" w:uiPriority="1" w:unhideWhenUsed="0" w:qFormat="1"/>
+    <w:lsdException w:name="Light Shading" w:semiHidden="0" w:uiPriority="60" w:unhideWhenUsed="0"/>
+    <w:lsdException w:name="Light List" w:semiHidden="0" w:uiPriority="61" w:unhideWhenUsed="0"/>
+    <w:lsdException w:name="Light Grid" w:semiHidden="0" w:uiPriority="62" w:unhideWhenUsed="0"/>
+    <w:lsdException w:name="Medium Shading 1" w:semiHidden="0" w:uiPriority="63" w:unhideWhenUsed="0"/>
+    <w:lsdException w:name="Medium Shading 2" w:semiHidden="0" w:uiPriority="64" w:unhideWhenUsed="0"/>
+    <w:lsdException w:name="Medium List 1" w:semiHidden="0" w:uiPriority="65" w:unhideWhenUsed="0"/>
+    <w:lsdException w:name="Medium List 2" w:semiHidden="0" w:uiPriority="66" w:unhideWhenUsed="0"/>
+    <w:lsdException w:name="Medium Grid 1" w:semiHidden="0" w:uiPriority="67" w:unhideWhenUsed="0"/>
+    <w:lsdException w:name="Medium Grid 2" w:semiHidden="0" w:uiPriority="68" w:unhideWhenUsed="0"/>
+    <w:lsdException w:name="Medium Grid 3" w:semiHidden="0" w:uiPriority="69" w:unhideWhenUsed="0"/>
+    <w:lsdException w:name="Dark List" w:semiHidden="0" w:uiPriority="70" w:unhideWhenUsed="0"/>
+    <w:lsdException w:name="Colorful Shading" w:semiHidden="0" w:uiPriority="71" w:unhideWhenUsed="0"/>
+    <w:lsdException w:name="Colorful List" w:semiHidden="0" w:uiPriority="72" w:unhideWhenUsed="0"/>
+    <w:lsdException w:name="Colorful Grid" w:semiHidden="0" w:uiPriority="73" w:unhideWhenUsed="0"/>
+    <w:lsdException w:name="Light Shading Accent 1" w:semiHidden="0" w:uiPriority="60" w:unhideWhenUsed="0"/>
+    <w:lsdException w:name="Light List Accent 1" w:semiHidden="0" w:uiPriority="61" w:unhideWhenUsed="0"/>
+    <w:lsdException w:name="Light Grid Accent 1" w:semiHidden="0" w:uiPriority="62" w:unhideWhenUsed="0"/>
+    <w:lsdException w:name="Medium Shading 1 Accent 1" w:semiHidden="0" w:uiPriority="63" w:unhideWhenUsed="0"/>
+    <w:lsdException w:name="Medium Shading 2 Accent 1" w:semiHidden="0" w:uiPriority="64" w:unhideWhenUsed="0"/>
+    <w:lsdException w:name="Medium List 1 Accent 1" w:semiHidden="0" w:uiPriority="65" w:unhideWhenUsed="0"/>
+    <w:lsdException w:name="Revision" w:unhideWhenUsed="0"/>
+    <w:lsdException w:name="List Paragraph" w:semiHidden="0" w:uiPriority="34" w:unhideWhenUsed="0" w:qFormat="1"/>
+    <w:lsdException w:name="Quote" w:semiHidden="0" w:uiPriority="29" w:unhideWhenUsed="0" w:qFormat="1"/>
+    <w:lsdException w:name="Intense Quote" w:semiHidden="0" w:uiPriority="30" w:unhideWhenUsed="0" w:qFormat="1"/>
+    <w:lsdException w:name="Medium List 2 Accent 1" w:semiHidden="0" w:uiPriority="66" w:unhideWhenUsed="0"/>
+    <w:lsdException w:name="Medium Grid 1 Accent 1" w:semiHidden="0" w:uiPriority="67" w:unhideWhenUsed="0"/>
+    <w:lsdException w:name="Medium Grid 2 Accent 1" w:semiHidden="0" w:uiPriority="68" w:unhideWhenUsed="0"/>
+    <w:lsdException w:name="Medium Grid 3 Accent 1" w:semiHidden="0" w:uiPriority="69" w:unhideWhenUsed="0"/>
+    <w:lsdException w:name="Dark List Accent 1" w:semiHidden="0" w:uiPriority="70" w:unhideWhenUsed="0"/>
+    <w:lsdException w:name="Colorful Shading Accent 1" w:semiHidden="0" w:uiPriority="71" w:unhideWhenUsed="0"/>
+    <w:lsdException w:name="Colorful List Accent 1" w:semiHidden="0" w:uiPriority="72" w:unhideWhenUsed="0"/>
+    <w:lsdException w:name="Colorful Grid Accent 1" w:semiHidden="0" w:uiPriority="73" w:unhideWhenUsed="0"/>
+    <w:lsdException w:name="Light Shading Accent 2" w:semiHidden="0" w:uiPriority="60" w:unhideWhenUsed="0"/>
+    <w:lsdException w:name="Light List Accent 2" w:semiHidden="0" w:uiPriority="61" w:unhideWhenUsed="0"/>
+    <w:lsdException w:name="Light Grid Accent 2" w:semiHidden="0" w:uiPriority="62" w:unhideWhenUsed="0"/>
+    <w:lsdException w:name="Medium Shading 1 Accent 2" w:semiHidden="0" w:uiPriority="63" w:unhideWhenUsed="0"/>
+    <w:lsdException w:name="Medium Shading 2 Accent 2" w:semiHidden="0" w:uiPriority="64" w:unhideWhenUsed="0"/>
+    <w:lsdException w:name="Medium List 1 Accent 2" w:semiHidden="0" w:uiPriority="65" w:unhideWhenUsed="0"/>
+    <w:lsdException w:name="Medium List 2 Accent 2" w:semiHidden="0" w:uiPriority="66" w:unhideWhenUsed="0"/>
+    <w:lsdException w:name="Medium Grid 1 Accent 2" w:semiHidden="0" w:uiPriority="67" w:unhideWhenUsed="0"/>
+    <w:lsdException w:name="Medium Grid 2 Accent 2" w:semiHidden="0" w:uiPriority="68" w:unhideWhenUsed="0"/>
+    <w:lsdException w:name="Medium Grid 3 Accent 2" w:semiHidden="0" w:uiPriority="69" w:unhideWhenUsed="0"/>
+    <w:lsdException w:name="Dark List Accent 2" w:semiHidden="0" w:uiPriority="70" w:unhideWhenUsed="0"/>
+    <w:lsdException w:name="Colorful Shading Accent 2" w:semiHidden="0" w:uiPriority="71" w:unhideWhenUsed="0"/>
+    <w:lsdException w:name="Colorful List Accent 2" w:semiHidden="0" w:uiPriority="72" w:unhideWhenUsed="0"/>
+    <w:lsdException w:name="Colorful Grid Accent 2" w:semiHidden="0" w:uiPriority="73" w:unhideWhenUsed="0"/>
+    <w:lsdException w:name="Light Shading Accent 3" w:semiHidden="0" w:uiPriority="60" w:unhideWhenUsed="0"/>
+    <w:lsdException w:name="Light List Accent 3" w:semiHidden="0" w:uiPriority="61" w:unhideWhenUsed="0"/>
+    <w:lsdException w:name="Light Grid Accent 3" w:semiHidden="0" w:uiPriority="62" w:unhideWhenUsed="0"/>
+    <w:lsdException w:name="Medium Shading 1 Accent 3" w:semiHidden="0" w:uiPriority="63" w:unhideWhenUsed="0"/>
+    <w:lsdException w:name="Medium Shading 2 Accent 3" w:semiHidden="0" w:uiPriority="64" w:unhideWhenUsed="0"/>
+    <w:lsdException w:name="Medium List 1 Accent 3" w:semiHidden="0" w:uiPriority="65" w:unhideWhenUsed="0"/>
+    <w:lsdException w:name="Medium List 2 Accent 3" w:semiHidden="0" w:uiPriority="66" w:unhideWhenUsed="0"/>
+    <w:lsdException w:name="Medium Grid 1 Accent 3" w:semiHidden="0" w:uiPriority="67" w:unhideWhenUsed="0"/>
+    <w:lsdException w:name="Medium Grid 2 Accent 3" w:semiHidden="0" w:uiPriority="68" w:unhideWhenUsed="0"/>
+    <w:lsdException w:name="Medium Grid 3 Accent 3" w:semiHidden="0" w:uiPriority="69" w:unhideWhenUsed="0"/>
+    <w:lsdException w:name="Dark List Accent 3" w:semiHidden="0" w:uiPriority="70" w:unhideWhenUsed="0"/>
+    <w:lsdException w:name="Colorful Shading Accent 3" w:semiHidden="0" w:uiPriority="71" w:unhideWhenUsed="0"/>
+    <w:lsdException w:name="Colorful List Accent 3" w:semiHidden="0" w:uiPriority="72" w:unhideWhenUsed="0"/>
+    <w:lsdException w:name="Colorful Grid Accent 3" w:semiHidden="0" w:uiPriority="73" w:unhideWhenUsed="0"/>
+    <w:lsdException w:name="Light Shading Accent 4" w:semiHidden="0" w:uiPriority="60" w:unhideWhenUsed="0"/>
+    <w:lsdException w:name="Light List Accent 4" w:semiHidden="0" w:uiPriority="61" w:unhideWhenUsed="0"/>
+    <w:lsdException w:name="Light Grid Accent 4" w:semiHidden="0" w:uiPriority="62" w:unhideWhenUsed="0"/>
+    <w:lsdException w:name="Medium Shading 1 Accent 4" w:semiHidden="0" w:uiPriority="63" w:unhideWhenUsed="0"/>
+    <w:lsdException w:name="Medium Shading 2 Accent 4" w:semiHidden="0" w:uiPriority="64" w:unhideWhenUsed="0"/>
+    <w:lsdException w:name="Medium List 1 Accent 4" w:semiHidden="0" w:uiPriority="65" w:unhideWhenUsed="0"/>
+    <w:lsdException w:name="Medium List 2 Accent 4" w:semiHidden="0" w:uiPriority="66" w:unhideWhenUsed="0"/>
+    <w:lsdException w:name="Medium Grid 1 Accent 4" w:semiHidden="0" w:uiPriority="67" w:unhideWhenUsed="0"/>
+    <w:lsdException w:name="Medium Grid 2 Accent 4" w:semiHidden="0" w:uiPriority="68" w:unhideWhenUsed="0"/>
+    <w:lsdException w:name="Medium Grid 3 Accent 4" w:semiHidden="0" w:uiPriority="69" w:unhideWhenUsed="0"/>
+    <w:lsdException w:name="Dark List Accent 4" w:semiHidden="0" w:uiPriority="70" w:unhideWhenUsed="0"/>
+    <w:lsdException w:name="Colorful Shading Accent 4" w:semiHidden="0" w:uiPriority="71" w:unhideWhenUsed="0"/>
+    <w:lsdException w:name="Colorful List Accent 4" w:semiHidden="0" w:uiPriority="72" w:unhideWhenUsed="0"/>
+    <w:lsdException w:name="Colorful Grid Accent 4" w:semiHidden="0" w:uiPriority="73" w:unhideWhenUsed="0"/>
+    <w:lsdException w:name="Light Shading Accent 5" w:semiHidden="0" w:uiPriority="60" w:unhideWhenUsed="0"/>
+    <w:lsdException w:name="Light List Accent 5" w:semiHidden="0" w:uiPriority="61" w:unhideWhenUsed="0"/>
+    <w:lsdException w:name="Light Grid Accent 5" w:semiHidden="0" w:uiPriority="62" w:unhideWhenUsed="0"/>
+    <w:lsdException w:name="Medium Shading 1 Accent 5" w:semiHidden="0" w:uiPriority="63" w:unhideWhenUsed="0"/>
+    <w:lsdException w:name="Medium Shading 2 Accent 5" w:semiHidden="0" w:uiPriority="64" w:unhideWhenUsed="0"/>
+    <w:lsdException w:name="Medium List 1 Accent 5" w:semiHidden="0" w:uiPriority="65" w:unhideWhenUsed="0"/>
+    <w:lsdException w:name="Medium List 2 Accent 5" w:semiHidden="0" w:uiPriority="66" w:unhideWhenUsed="0"/>
+    <w:lsdException w:name="Medium Grid 1 Accent 5" w:semiHidden="0" w:uiPriority="67" w:unhideWhenUsed="0"/>
+    <w:lsdException w:name="Medium Grid 2 Accent 5" w:semiHidden="0" w:uiPriority="68" w:unhideWhenUsed="0"/>
+    <w:lsdException w:name="Medium Grid 3 Accent 5" w:semiHidden="0" w:uiPriority="69" w:unhideWhenUsed="0"/>
+    <w:lsdException w:name="Dark List Accent 5" w:semiHidden="0" w:uiPriority="70" w:unhideWhenUsed="0"/>
+    <w:lsdException w:name="Colorful Shading Accent 5" w:semiHidden="0" w:uiPriority="71" w:unhideWhenUsed="0"/>
+    <w:lsdException w:name="Colorful List Accent 5" w:semiHidden="0" w:uiPriority="72" w:unhideWhenUsed="0"/>
+    <w:lsdException w:name="Colorful Grid Accent 5" w:semiHidden="0" w:uiPriority="73" w:unhideWhenUsed="0"/>
+    <w:lsdException w:name="Light Shading Accent 6" w:semiHidden="0" w:uiPriority="60" w:unhideWhenUsed="0"/>
+    <w:lsdException w:name="Light List Accent 6" w:semiHidden="0" w:uiPriority="61" w:unhideWhenUsed="0"/>
+    <w:lsdException w:name="Light Grid Accent 6" w:semiHidden="0" w:uiPriority="62" w:unhideWhenUsed="0"/>
+    <w:lsdException w:name="Medium Shading 1 Accent 6" w:semiHidden="0" w:uiPriority="63" w:unhideWhenUsed="0"/>
+    <w:lsdException w:name="Medium Shading 2 Accent 6" w:semiHidden="0" w:uiPriority="64" w:unhideWhenUsed="0"/>
+    <w:lsdException w:name="Medium List 1 Accent 6" w:semiHidden="0" w:uiPriority="65" w:unhideWhenUsed="0"/>
+    <w:lsdException w:name="Medium List 2 Accent 6" w:semiHidden="0" w:uiPriority="66" w:unhideWhenUsed="0"/>
+    <w:lsdException w:name="Medium Grid 1 Accent 6" w:semiHidden="0" w:uiPriority="67" w:unhideWhenUsed="0"/>
+    <w:lsdException w:name="Medium Grid 2 Accent 6" w:semiHidden="0" w:uiPriority="68" w:unhideWhenUsed="0"/>
+    <w:lsdException w:name="Medium Grid 3 Accent 6" w:semiHidden="0" w:uiPriority="69" w:unhideWhenUsed="0"/>
+    <w:lsdException w:name="Dark List Accent 6" w:semiHidden="0" w:uiPriority="70" w:unhideWhenUsed="0"/>
+    <w:lsdException w:name="Colorful Shading Accent 6" w:semiHidden="0" w:uiPriority="71" w:unhideWhenUsed="0"/>
+    <w:lsdException w:name="Colorful List Accent 6" w:semiHidden="0" w:uiPriority="72" w:unhideWhenUsed="0"/>
+    <w:lsdException w:name="Colorful Grid Accent 6" w:semiHidden="0" w:uiPriority="73" w:unhideWhenUsed="0"/>
+    <w:lsdException w:name="Subtle Emphasis" w:semiHidden="0" w:uiPriority="19" w:unhideWhenUsed="0" w:qFormat="1"/>
+    <w:lsdException w:name="Intense Emphasis" w:semiHidden="0" w:uiPriority="21" w:unhideWhenUsed="0" w:qFormat="1"/>
+    <w:lsdException w:name="Subtle Reference" w:semiHidden="0" w:uiPriority="31" w:unhideWhenUsed="0" w:qFormat="1"/>
+    <w:lsdException w:name="Intense Reference" w:semiHidden="0" w:uiPriority="32" w:unhideWhenUsed="0" w:qFormat="1"/>
+    <w:lsdException w:name="Book Title" w:semiHidden="0" w:uiPriority="33" w:unhideWhenUsed="0" w:qFormat="1"/>
+    <w:lsdException w:name="Bibliography" w:uiPriority="37"/>
+    <w:lsdException w:name="TOC Heading" w:uiPriority="39" w:qFormat="1"/>
+  </w:latentStyles>
+  <w:style w:type="paragraph" w:default="1" w:styleId="Normal">
+    <w:name w:val="Normal"/>
+    <w:rsid w:val="00670106"/>
+    <w:pPr>
+      <w:widowControl w:val="0"/>
+      <w:spacing w:after="0" w:line="240" w:lineRule="auto"/>
+    </w:pPr>
+    <w:rPr>
+      <w:rFonts w:ascii="Times New Roman" w:eastAsia="Times New Roman" w:hAnsi="Times New Roman" w:cs="Times New Roman"/>
+      <w:color w:val="000000"/>
+      <w:sz w:val="20"/>
+      <w:lang w:eastAsia="es-PE"/>
+    </w:rPr>
+  </w:style>
+  <w:style w:type="paragraph" w:styleId="Ttulo1">
+    <w:name w:val="heading 1"/>
+    <w:basedOn w:val="Normal"/>
+    <w:next w:val="Normal"/>
+    <w:link w:val="Ttulo1Car"/>
+    <w:rsid w:val="00670106"/>
+    <w:pPr>
+      <w:keepNext/>
+      <w:keepLines/>
+      <w:spacing w:before="480" w:after="120"/>
+      <w:contextualSpacing/>
+      <w:outlineLvl w:val="0"/>
+    </w:pPr>
+    <w:rPr>
+      <w:b/>
+      <w:sz w:val="48"/>
+    </w:rPr>
+  </w:style>
+  <w:style w:type="paragraph" w:styleId="Ttulo2">
+    <w:name w:val="heading 2"/>
+    <w:basedOn w:val="Normal"/>
+    <w:next w:val="Normal"/>
+    <w:link w:val="Ttulo2Car"/>
+    <w:rsid w:val="00670106"/>
+    <w:pPr>
+      <w:keepNext/>
+      <w:keepLines/>
+      <w:spacing w:before="360" w:after="80"/>
+      <w:contextualSpacing/>
+      <w:outlineLvl w:val="1"/>
+    </w:pPr>
+    <w:rPr>
+      <w:b/>
+      <w:sz w:val="36"/>
+    </w:rPr>
+  </w:style>
+  <w:style w:type="paragraph" w:styleId="Ttulo3">
+    <w:name w:val="heading 3"/>
+    <w:basedOn w:val="Normal"/>
+    <w:next w:val="Normal"/>
+    <w:link w:val="Ttulo3Car"/>
+    <w:rsid w:val="00670106"/>
+    <w:pPr>
+      <w:keepNext/>
+      <w:keepLines/>
+      <w:spacing w:before="280" w:after="80"/>
+      <w:contextualSpacing/>
+      <w:outlineLvl w:val="2"/>
+    </w:pPr>
+    <w:rPr>
+      <w:b/>
+      <w:sz w:val="28"/>
+    </w:rPr>
+  </w:style>
+  <w:style w:type="paragraph" w:styleId="Ttulo4">
+    <w:name w:val="heading 4"/>
+    <w:basedOn w:val="Normal"/>
+    <w:next w:val="Normal"/>
+    <w:link w:val="Ttulo4Car"/>
+    <w:rsid w:val="00670106"/>
+    <w:pPr>
+      <w:keepNext/>
+      <w:keepLines/>
+      <w:spacing w:before="240" w:after="40"/>
+      <w:contextualSpacing/>
+      <w:outlineLvl w:val="3"/>
+    </w:pPr>
+    <w:rPr>
+      <w:b/>
+      <w:sz w:val="24"/>
+    </w:rPr>
+  </w:style>
+  <w:style w:type="paragraph" w:styleId="Ttulo5">
+    <w:name w:val="heading 5"/>
+    <w:basedOn w:val="Normal"/>
+    <w:next w:val="Normal"/>
+    <w:link w:val="Ttulo5Car"/>
+    <w:rsid w:val="00670106"/>
+    <w:pPr>
+      <w:keepNext/>
+      <w:keepLines/>
+      <w:spacing w:before="220" w:after="40"/>
+      <w:contextualSpacing/>
+      <w:outlineLvl w:val="4"/>
+    </w:pPr>
+    <w:rPr>
+      <w:b/>
+      <w:sz w:val="22"/>
+    </w:rPr>
+  </w:style>
+  <w:style w:type="paragraph" w:styleId="Ttulo6">
+    <w:name w:val="heading 6"/>
+    <w:basedOn w:val="Normal"/>
+    <w:next w:val="Normal"/>
+    <w:link w:val="Ttulo6Car"/>
+    <w:rsid w:val="00670106"/>
+    <w:pPr>
+      <w:keepNext/>
+      <w:keepLines/>
+      <w:spacing w:before="200" w:after="40"/>
+      <w:contextualSpacing/>
+      <w:outlineLvl w:val="5"/>
+    </w:pPr>
+    <w:rPr>
+      <w:b/>
+    </w:rPr>
+  </w:style>
+  <w:style w:type="character" w:default="1" w:styleId="Fuentedeprrafopredeter">
+    <w:name w:val="Default Paragraph Font"/>
+    <w:uiPriority w:val="1"/>
+    <w:semiHidden/>
+    <w:unhideWhenUsed/>
+  </w:style>
+  <w:style w:type="table" w:default="1" w:styleId="Tablanormal">
+    <w:name w:val="Normal Table"/>
+    <w:uiPriority w:val="99"/>
+    <w:semiHidden/>
+    <w:unhideWhenUsed/>
+    <w:tblPr>
+      <w:tblInd w:w="0" w:type="dxa"/>
+      <w:tblCellMar>
+        <w:top w:w="0" w:type="dxa"/>
+        <w:left w:w="108" w:type="dxa"/>
+        <w:bottom w:w="0" w:type="dxa"/>
+        <w:right w:w="108" w:type="dxa"/>
+      </w:tblCellMar>
+    </w:tblPr>
+  </w:style>
+  <w:style w:type="numbering" w:default="1" w:styleId="Sinlista">
+    <w:name w:val="No List"/>
+    <w:uiPriority w:val="99"/>
+    <w:semiHidden/>
+    <w:unhideWhenUsed/>
+  </w:style>
+  <w:style w:type="character" w:customStyle="1" w:styleId="Ttulo1Car">
+    <w:name w:val="Título 1 Car"/>
+    <w:basedOn w:val="Fuentedeprrafopredeter"/>
+    <w:link w:val="Ttulo1"/>
+    <w:rsid w:val="00670106"/>
+    <w:rPr>
+      <w:rFonts w:ascii="Times New Roman" w:eastAsia="Times New Roman" w:hAnsi="Times New Roman" w:cs="Times New Roman"/>
+      <w:b/>
+      <w:color w:val="000000"/>
+      <w:sz w:val="48"/>
+      <w:lang w:eastAsia="es-PE"/>
+    </w:rPr>
+  </w:style>
+  <w:style w:type="character" w:customStyle="1" w:styleId="Ttulo2Car">
+    <w:name w:val="Título 2 Car"/>
+    <w:basedOn w:val="Fuentedeprrafopredeter"/>
+    <w:link w:val="Ttulo2"/>
+    <w:rsid w:val="00670106"/>
+    <w:rPr>
+      <w:rFonts w:ascii="Times New Roman" w:eastAsia="Times New Roman" w:hAnsi="Times New Roman" w:cs="Times New Roman"/>
+      <w:b/>
+      <w:color w:val="000000"/>
+      <w:sz w:val="36"/>
+      <w:lang w:eastAsia="es-PE"/>
+    </w:rPr>
+  </w:style>
+  <w:style w:type="character" w:customStyle="1" w:styleId="Ttulo3Car">
+    <w:name w:val="Título 3 Car"/>
+    <w:basedOn w:val="Fuentedeprrafopredeter"/>
+    <w:link w:val="Ttulo3"/>
+    <w:rsid w:val="00670106"/>
+    <w:rPr>
+      <w:rFonts w:ascii="Times New Roman" w:eastAsia="Times New Roman" w:hAnsi="Times New Roman" w:cs="Times New Roman"/>
+      <w:b/>
+      <w:color w:val="000000"/>
+      <w:sz w:val="28"/>
+      <w:lang w:eastAsia="es-PE"/>
+    </w:rPr>
+  </w:style>
+  <w:style w:type="character" w:customStyle="1" w:styleId="Ttulo4Car">
+    <w:name w:val="Título 4 Car"/>
+    <w:basedOn w:val="Fuentedeprrafopredeter"/>
+    <w:link w:val="Ttulo4"/>
+    <w:rsid w:val="00670106"/>
+    <w:rPr>
+      <w:rFonts w:ascii="Times New Roman" w:eastAsia="Times New Roman" w:hAnsi="Times New Roman" w:cs="Times New Roman"/>
+      <w:b/>
+      <w:color w:val="000000"/>
+      <w:sz w:val="24"/>
+      <w:lang w:eastAsia="es-PE"/>
+    </w:rPr>
+  </w:style>
+  <w:style w:type="character" w:customStyle="1" w:styleId="Ttulo5Car">
+    <w:name w:val="Título 5 Car"/>
+    <w:basedOn w:val="Fuentedeprrafopredeter"/>
+    <w:link w:val="Ttulo5"/>
+    <w:rsid w:val="00670106"/>
+    <w:rPr>
+      <w:rFonts w:ascii="Times New Roman" w:eastAsia="Times New Roman" w:hAnsi="Times New Roman" w:cs="Times New Roman"/>
+      <w:b/>
+      <w:color w:val="000000"/>
+      <w:lang w:eastAsia="es-PE"/>
+    </w:rPr>
+  </w:style>
+  <w:style w:type="character" w:customStyle="1" w:styleId="Ttulo6Car">
+    <w:name w:val="Título 6 Car"/>
+    <w:basedOn w:val="Fuentedeprrafopredeter"/>
+    <w:link w:val="Ttulo6"/>
+    <w:rsid w:val="00670106"/>
+    <w:rPr>
+      <w:rFonts w:ascii="Times New Roman" w:eastAsia="Times New Roman" w:hAnsi="Times New Roman" w:cs="Times New Roman"/>
+      <w:b/>
+      <w:color w:val="000000"/>
+      <w:sz w:val="20"/>
+      <w:lang w:eastAsia="es-PE"/>
+    </w:rPr>
+  </w:style>
+  <w:style w:type="paragraph" w:styleId="Ttulo">
+    <w:name w:val="Title"/>
+    <w:basedOn w:val="Normal"/>
+    <w:next w:val="Normal"/>
+    <w:link w:val="TtuloCar"/>
+    <w:rsid w:val="00670106"/>
+    <w:pPr>
+      <w:keepNext/>
+      <w:keepLines/>
+      <w:spacing w:before="480" w:after="120"/>
+      <w:contextualSpacing/>
+    </w:pPr>
+    <w:rPr>
+      <w:b/>
+      <w:sz w:val="72"/>
+    </w:rPr>
+  </w:style>
+  <w:style w:type="character" w:customStyle="1" w:styleId="TtuloCar">
+    <w:name w:val="Título Car"/>
+    <w:basedOn w:val="Fuentedeprrafopredeter"/>
+    <w:link w:val="Ttulo"/>
+    <w:rsid w:val="00670106"/>
+    <w:rPr>
+      <w:rFonts w:ascii="Times New Roman" w:eastAsia="Times New Roman" w:hAnsi="Times New Roman" w:cs="Times New Roman"/>
+      <w:b/>
+      <w:color w:val="000000"/>
+      <w:sz w:val="72"/>
+      <w:lang w:eastAsia="es-PE"/>
+    </w:rPr>
+  </w:style>
+  <w:style w:type="paragraph" w:styleId="Subttulo">
+    <w:name w:val="Subtitle"/>
+    <w:basedOn w:val="Normal"/>
+    <w:next w:val="Normal"/>
+    <w:link w:val="SubttuloCar"/>
+    <w:rsid w:val="00670106"/>
+    <w:pPr>
+      <w:keepNext/>
+      <w:keepLines/>
+      <w:spacing w:before="360" w:after="80"/>
+      <w:contextualSpacing/>
+    </w:pPr>
+    <w:rPr>
+      <w:rFonts w:ascii="Georgia" w:eastAsia="Georgia" w:hAnsi="Georgia" w:cs="Georgia"/>
+      <w:i/>
+      <w:color w:val="666666"/>
+      <w:sz w:val="48"/>
+    </w:rPr>
+  </w:style>
+  <w:style w:type="character" w:customStyle="1" w:styleId="SubttuloCar">
+    <w:name w:val="Subtítulo Car"/>
+    <w:basedOn w:val="Fuentedeprrafopredeter"/>
+    <w:link w:val="Subttulo"/>
+    <w:rsid w:val="00670106"/>
+    <w:rPr>
+      <w:rFonts w:ascii="Georgia" w:eastAsia="Georgia" w:hAnsi="Georgia" w:cs="Georgia"/>
+      <w:i/>
+      <w:color w:val="666666"/>
+      <w:sz w:val="48"/>
+      <w:lang w:eastAsia="es-PE"/>
+    </w:rPr>
+  </w:style>
+  <w:style w:type="paragraph" w:styleId="Textodeglobo">
+    <w:name w:val="Balloon Text"/>
+    <w:basedOn w:val="Normal"/>
+    <w:link w:val="TextodegloboCar"/>
+    <w:uiPriority w:val="99"/>
+    <w:semiHidden/>
+    <w:unhideWhenUsed/>
+    <w:rsid w:val="00670106"/>
+    <w:rPr>
+      <w:rFonts w:ascii="Tahoma" w:hAnsi="Tahoma" w:cs="Tahoma"/>
+      <w:sz w:val="16"/>
+      <w:szCs w:val="16"/>
+    </w:rPr>
+  </w:style>
+  <w:style w:type="character" w:customStyle="1" w:styleId="TextodegloboCar">
+    <w:name w:val="Texto de globo Car"/>
+    <w:basedOn w:val="Fuentedeprrafopredeter"/>
+    <w:link w:val="Textodeglobo"/>
+    <w:uiPriority w:val="99"/>
+    <w:semiHidden/>
+    <w:rsid w:val="00670106"/>
+    <w:rPr>
+      <w:rFonts w:ascii="Tahoma" w:eastAsia="Times New Roman" w:hAnsi="Tahoma" w:cs="Tahoma"/>
+      <w:color w:val="000000"/>
+      <w:sz w:val="16"/>
+      <w:szCs w:val="16"/>
+      <w:lang w:eastAsia="es-PE"/>
+    </w:rPr>
+  </w:style>
+  <w:style w:type="paragraph" w:styleId="Encabezado">
+    <w:name w:val="header"/>
+    <w:basedOn w:val="Normal"/>
+    <w:link w:val="EncabezadoCar"/>
+    <w:uiPriority w:val="99"/>
+    <w:unhideWhenUsed/>
+    <w:rsid w:val="00670106"/>
+    <w:pPr>
+      <w:tabs>
+        <w:tab w:val="center" w:pos="4419"/>
+        <w:tab w:val="right" w:pos="8838"/>
+      </w:tabs>
+    </w:pPr>
+  </w:style>
+  <w:style w:type="character" w:customStyle="1" w:styleId="EncabezadoCar">
+    <w:name w:val="Encabezado Car"/>
+    <w:basedOn w:val="Fuentedeprrafopredeter"/>
+    <w:link w:val="Encabezado"/>
+    <w:uiPriority w:val="99"/>
+    <w:rsid w:val="00670106"/>
+    <w:rPr>
+      <w:rFonts w:ascii="Times New Roman" w:eastAsia="Times New Roman" w:hAnsi="Times New Roman" w:cs="Times New Roman"/>
+      <w:color w:val="000000"/>
+      <w:sz w:val="20"/>
+      <w:lang w:eastAsia="es-PE"/>
+    </w:rPr>
+  </w:style>
+  <w:style w:type="paragraph" w:styleId="Piedepgina">
+    <w:name w:val="footer"/>
+    <w:basedOn w:val="Normal"/>
+    <w:link w:val="PiedepginaCar"/>
+    <w:uiPriority w:val="99"/>
+    <w:unhideWhenUsed/>
+    <w:rsid w:val="00670106"/>
+    <w:pPr>
+      <w:tabs>
+        <w:tab w:val="center" w:pos="4419"/>
+        <w:tab w:val="right" w:pos="8838"/>
+      </w:tabs>
+    </w:pPr>
+  </w:style>
+  <w:style w:type="character" w:customStyle="1" w:styleId="PiedepginaCar">
+    <w:name w:val="Pie de página Car"/>
+    <w:basedOn w:val="Fuentedeprrafopredeter"/>
+    <w:link w:val="Piedepgina"/>
+    <w:uiPriority w:val="99"/>
+    <w:rsid w:val="00670106"/>
+    <w:rPr>
+      <w:rFonts w:ascii="Times New Roman" w:eastAsia="Times New Roman" w:hAnsi="Times New Roman" w:cs="Times New Roman"/>
+      <w:color w:val="000000"/>
+      <w:sz w:val="20"/>
+      <w:lang w:eastAsia="es-PE"/>
+    </w:rPr>
+  </w:style>
+  <w:style w:type="paragraph" w:styleId="Prrafodelista">
+    <w:name w:val="List Paragraph"/>
+    <w:basedOn w:val="Normal"/>
+    <w:uiPriority w:val="34"/>
+    <w:qFormat/>
+    <w:rsid w:val="00670106"/>
+    <w:pPr>
+      <w:ind w:left="720"/>
+      <w:contextualSpacing/>
+    </w:pPr>
+  </w:style>
+  <w:style w:type="table" w:styleId="Tablaconcuadrcula">
+    <w:name w:val="Table Grid"/>
+    <w:basedOn w:val="Tablanormal"/>
+    <w:uiPriority w:val="59"/>
+    <w:rsid w:val="00670106"/>
+    <w:pPr>
+      <w:spacing w:after="0" w:line="240" w:lineRule="auto"/>
+    </w:pPr>
+    <w:rPr>
+      <w:rFonts w:eastAsiaTheme="minorEastAsia"/>
+      <w:lang w:eastAsia="es-PE"/>
+    </w:rPr>
+    <w:tblPr>
+      <w:tblInd w:w="0" w:type="dxa"/>
+      <w:tblBorders>
+        <w:top w:val="single" w:sz="4" w:space="0" w:color="auto"/>
+        <w:left w:val="single" w:sz="4" w:space="0" w:color="auto"/>
+        <w:bottom w:val="single" w:sz="4" w:space="0" w:color="auto"/>
+        <w:right w:val="single" w:sz="4" w:space="0" w:color="auto"/>
+        <w:insideH w:val="single" w:sz="4" w:space="0" w:color="auto"/>
+        <w:insideV w:val="single" w:sz="4" w:space="0" w:color="auto"/>
+      </w:tblBorders>
+      <w:tblCellMar>
+        <w:top w:w="0" w:type="dxa"/>
+        <w:left w:w="108" w:type="dxa"/>
+        <w:bottom w:w="0" w:type="dxa"/>
+        <w:right w:w="108" w:type="dxa"/>
+      </w:tblCellMar>
+    </w:tblPr>
+  </w:style>
+  <w:style w:type="paragraph" w:customStyle="1" w:styleId="Normal1">
+    <w:name w:val="Normal1"/>
+    <w:rsid w:val="00670106"/>
+    <w:pPr>
+      <w:widowControl w:val="0"/>
+      <w:spacing w:after="0" w:line="240" w:lineRule="auto"/>
+    </w:pPr>
+    <w:rPr>
+      <w:rFonts w:ascii="Times New Roman" w:eastAsia="Times New Roman" w:hAnsi="Times New Roman" w:cs="Times New Roman"/>
+      <w:color w:val="000000"/>
+      <w:sz w:val="20"/>
+      <w:lang w:val="es-ES" w:eastAsia="es-ES"/>
+    </w:rPr>
+  </w:style>
+  <w:style w:type="paragraph" w:customStyle="1" w:styleId="Default">
+    <w:name w:val="Default"/>
+    <w:rsid w:val="00670106"/>
+    <w:pPr>
+      <w:autoSpaceDE w:val="0"/>
+      <w:autoSpaceDN w:val="0"/>
+      <w:adjustRightInd w:val="0"/>
+      <w:spacing w:after="0" w:line="240" w:lineRule="auto"/>
+    </w:pPr>
+    <w:rPr>
+      <w:rFonts w:ascii="Perpetua" w:eastAsiaTheme="minorEastAsia" w:hAnsi="Perpetua" w:cs="Perpetua"/>
+      <w:color w:val="000000"/>
+      <w:sz w:val="24"/>
+      <w:szCs w:val="24"/>
+      <w:lang w:eastAsia="es-PE"/>
+    </w:rPr>
+  </w:style>
+  <w:style w:type="paragraph" w:styleId="Epgrafe">
     <w:name w:val="caption"/>
     <w:basedOn w:val="Normal"/>
     <w:next w:val="Normal"/>

</xml_diff>

<commit_message>
Creación de Control de Versiones Interno para el Documento GXO-PGCM
</commit_message>
<xml_diff>
--- a/Gestión de Configuración/GXO - PGCM.docx
+++ b/Gestión de Configuración/GXO - PGCM.docx
@@ -352,6 +352,570 @@
         <w:br w:type="page"/>
       </w:r>
     </w:p>
+    <w:tbl>
+      <w:tblPr>
+        <w:tblStyle w:val="Sombreadomedio1-nfasis1"/>
+        <w:tblpPr w:leftFromText="141" w:rightFromText="141" w:vertAnchor="text" w:horzAnchor="margin" w:tblpY="473"/>
+        <w:tblW w:w="0" w:type="auto"/>
+        <w:tblBorders>
+          <w:top w:val="single" w:sz="4" w:space="0" w:color="auto"/>
+          <w:left w:val="single" w:sz="4" w:space="0" w:color="auto"/>
+          <w:bottom w:val="single" w:sz="4" w:space="0" w:color="auto"/>
+          <w:right w:val="single" w:sz="4" w:space="0" w:color="auto"/>
+          <w:insideH w:val="single" w:sz="4" w:space="0" w:color="auto"/>
+          <w:insideV w:val="single" w:sz="4" w:space="0" w:color="auto"/>
+        </w:tblBorders>
+        <w:tblLook w:val="04A0" w:firstRow="1" w:lastRow="0" w:firstColumn="1" w:lastColumn="0" w:noHBand="0" w:noVBand="1"/>
+      </w:tblPr>
+      <w:tblGrid>
+        <w:gridCol w:w="1101"/>
+        <w:gridCol w:w="1275"/>
+        <w:gridCol w:w="1701"/>
+        <w:gridCol w:w="1701"/>
+        <w:gridCol w:w="1134"/>
+        <w:gridCol w:w="2866"/>
+      </w:tblGrid>
+      <w:tr>
+        <w:trPr>
+          <w:cnfStyle w:val="100000000000" w:firstRow="1" w:lastRow="0" w:firstColumn="0" w:lastColumn="0" w:oddVBand="0" w:evenVBand="0" w:oddHBand="0" w:evenHBand="0" w:firstRowFirstColumn="0" w:firstRowLastColumn="0" w:lastRowFirstColumn="0" w:lastRowLastColumn="0"/>
+        </w:trPr>
+        <w:tc>
+          <w:tcPr>
+            <w:cnfStyle w:val="001000000000" w:firstRow="0" w:lastRow="0" w:firstColumn="1" w:lastColumn="0" w:oddVBand="0" w:evenVBand="0" w:oddHBand="0" w:evenHBand="0" w:firstRowFirstColumn="0" w:firstRowLastColumn="0" w:lastRowFirstColumn="0" w:lastRowLastColumn="0"/>
+            <w:tcW w:w="1101" w:type="dxa"/>
+            <w:tcBorders>
+              <w:top w:val="single" w:sz="4" w:space="0" w:color="auto"/>
+              <w:left w:val="single" w:sz="4" w:space="0" w:color="auto"/>
+              <w:bottom w:val="single" w:sz="4" w:space="0" w:color="auto"/>
+              <w:right w:val="single" w:sz="4" w:space="0" w:color="auto"/>
+            </w:tcBorders>
+          </w:tcPr>
+          <w:p>
+            <w:pPr>
+              <w:widowControl/>
+              <w:spacing w:after="200" w:line="276" w:lineRule="auto"/>
+              <w:jc w:val="center"/>
+              <w:rPr>
+                <w:rFonts w:asciiTheme="minorHAnsi" w:eastAsia="Verdana" w:hAnsiTheme="minorHAnsi"/>
+                <w:b w:val="0"/>
+                <w:color w:val="FFFFFF" w:themeColor="background1"/>
+                <w:sz w:val="22"/>
+              </w:rPr>
+            </w:pPr>
+            <w:r>
+              <w:rPr>
+                <w:rFonts w:asciiTheme="minorHAnsi" w:eastAsia="Verdana" w:hAnsiTheme="minorHAnsi"/>
+                <w:b w:val="0"/>
+                <w:color w:val="FFFFFF" w:themeColor="background1"/>
+                <w:sz w:val="22"/>
+              </w:rPr>
+              <w:lastRenderedPageBreak/>
+              <w:t>Versión</w:t>
+            </w:r>
+          </w:p>
+        </w:tc>
+        <w:tc>
+          <w:tcPr>
+            <w:tcW w:w="1275" w:type="dxa"/>
+            <w:tcBorders>
+              <w:top w:val="single" w:sz="4" w:space="0" w:color="auto"/>
+              <w:left w:val="single" w:sz="4" w:space="0" w:color="auto"/>
+              <w:bottom w:val="single" w:sz="4" w:space="0" w:color="auto"/>
+              <w:right w:val="single" w:sz="4" w:space="0" w:color="auto"/>
+            </w:tcBorders>
+          </w:tcPr>
+          <w:p>
+            <w:pPr>
+              <w:widowControl/>
+              <w:spacing w:after="200" w:line="276" w:lineRule="auto"/>
+              <w:jc w:val="center"/>
+              <w:cnfStyle w:val="100000000000" w:firstRow="1" w:lastRow="0" w:firstColumn="0" w:lastColumn="0" w:oddVBand="0" w:evenVBand="0" w:oddHBand="0" w:evenHBand="0" w:firstRowFirstColumn="0" w:firstRowLastColumn="0" w:lastRowFirstColumn="0" w:lastRowLastColumn="0"/>
+              <w:rPr>
+                <w:rFonts w:asciiTheme="minorHAnsi" w:eastAsia="Verdana" w:hAnsiTheme="minorHAnsi"/>
+                <w:b w:val="0"/>
+                <w:color w:val="FFFFFF" w:themeColor="background1"/>
+                <w:sz w:val="22"/>
+              </w:rPr>
+            </w:pPr>
+            <w:r>
+              <w:rPr>
+                <w:rFonts w:asciiTheme="minorHAnsi" w:eastAsia="Verdana" w:hAnsiTheme="minorHAnsi"/>
+                <w:b w:val="0"/>
+                <w:color w:val="FFFFFF" w:themeColor="background1"/>
+                <w:sz w:val="22"/>
+              </w:rPr>
+              <w:t>Hecha por</w:t>
+            </w:r>
+          </w:p>
+        </w:tc>
+        <w:tc>
+          <w:tcPr>
+            <w:tcW w:w="1701" w:type="dxa"/>
+            <w:tcBorders>
+              <w:top w:val="single" w:sz="4" w:space="0" w:color="auto"/>
+              <w:left w:val="single" w:sz="4" w:space="0" w:color="auto"/>
+              <w:bottom w:val="single" w:sz="4" w:space="0" w:color="auto"/>
+              <w:right w:val="single" w:sz="4" w:space="0" w:color="auto"/>
+            </w:tcBorders>
+          </w:tcPr>
+          <w:p>
+            <w:pPr>
+              <w:widowControl/>
+              <w:spacing w:after="200" w:line="276" w:lineRule="auto"/>
+              <w:jc w:val="center"/>
+              <w:cnfStyle w:val="100000000000" w:firstRow="1" w:lastRow="0" w:firstColumn="0" w:lastColumn="0" w:oddVBand="0" w:evenVBand="0" w:oddHBand="0" w:evenHBand="0" w:firstRowFirstColumn="0" w:firstRowLastColumn="0" w:lastRowFirstColumn="0" w:lastRowLastColumn="0"/>
+              <w:rPr>
+                <w:rFonts w:asciiTheme="minorHAnsi" w:eastAsia="Verdana" w:hAnsiTheme="minorHAnsi"/>
+                <w:b w:val="0"/>
+                <w:color w:val="FFFFFF" w:themeColor="background1"/>
+                <w:sz w:val="22"/>
+              </w:rPr>
+            </w:pPr>
+            <w:r>
+              <w:rPr>
+                <w:rFonts w:asciiTheme="minorHAnsi" w:eastAsia="Verdana" w:hAnsiTheme="minorHAnsi"/>
+                <w:b w:val="0"/>
+                <w:color w:val="FFFFFF" w:themeColor="background1"/>
+                <w:sz w:val="22"/>
+              </w:rPr>
+              <w:t>Revisada por</w:t>
+            </w:r>
+          </w:p>
+        </w:tc>
+        <w:tc>
+          <w:tcPr>
+            <w:tcW w:w="1701" w:type="dxa"/>
+            <w:tcBorders>
+              <w:top w:val="single" w:sz="4" w:space="0" w:color="auto"/>
+              <w:left w:val="single" w:sz="4" w:space="0" w:color="auto"/>
+              <w:bottom w:val="single" w:sz="4" w:space="0" w:color="auto"/>
+              <w:right w:val="single" w:sz="4" w:space="0" w:color="auto"/>
+            </w:tcBorders>
+          </w:tcPr>
+          <w:p>
+            <w:pPr>
+              <w:widowControl/>
+              <w:spacing w:after="200" w:line="276" w:lineRule="auto"/>
+              <w:jc w:val="center"/>
+              <w:cnfStyle w:val="100000000000" w:firstRow="1" w:lastRow="0" w:firstColumn="0" w:lastColumn="0" w:oddVBand="0" w:evenVBand="0" w:oddHBand="0" w:evenHBand="0" w:firstRowFirstColumn="0" w:firstRowLastColumn="0" w:lastRowFirstColumn="0" w:lastRowLastColumn="0"/>
+              <w:rPr>
+                <w:rFonts w:asciiTheme="minorHAnsi" w:eastAsia="Verdana" w:hAnsiTheme="minorHAnsi"/>
+                <w:b w:val="0"/>
+                <w:color w:val="FFFFFF" w:themeColor="background1"/>
+                <w:sz w:val="22"/>
+              </w:rPr>
+            </w:pPr>
+            <w:r>
+              <w:rPr>
+                <w:rFonts w:asciiTheme="minorHAnsi" w:eastAsia="Verdana" w:hAnsiTheme="minorHAnsi"/>
+                <w:b w:val="0"/>
+                <w:color w:val="FFFFFF" w:themeColor="background1"/>
+                <w:sz w:val="22"/>
+              </w:rPr>
+              <w:t>Validada por</w:t>
+            </w:r>
+          </w:p>
+        </w:tc>
+        <w:tc>
+          <w:tcPr>
+            <w:tcW w:w="1134" w:type="dxa"/>
+            <w:tcBorders>
+              <w:top w:val="single" w:sz="4" w:space="0" w:color="auto"/>
+              <w:left w:val="single" w:sz="4" w:space="0" w:color="auto"/>
+              <w:bottom w:val="single" w:sz="4" w:space="0" w:color="auto"/>
+              <w:right w:val="single" w:sz="4" w:space="0" w:color="auto"/>
+            </w:tcBorders>
+          </w:tcPr>
+          <w:p>
+            <w:pPr>
+              <w:widowControl/>
+              <w:spacing w:after="200" w:line="276" w:lineRule="auto"/>
+              <w:jc w:val="center"/>
+              <w:cnfStyle w:val="100000000000" w:firstRow="1" w:lastRow="0" w:firstColumn="0" w:lastColumn="0" w:oddVBand="0" w:evenVBand="0" w:oddHBand="0" w:evenHBand="0" w:firstRowFirstColumn="0" w:firstRowLastColumn="0" w:lastRowFirstColumn="0" w:lastRowLastColumn="0"/>
+              <w:rPr>
+                <w:rFonts w:asciiTheme="minorHAnsi" w:eastAsia="Verdana" w:hAnsiTheme="minorHAnsi"/>
+                <w:b w:val="0"/>
+                <w:color w:val="FFFFFF" w:themeColor="background1"/>
+                <w:sz w:val="22"/>
+              </w:rPr>
+            </w:pPr>
+            <w:r>
+              <w:rPr>
+                <w:rFonts w:asciiTheme="minorHAnsi" w:eastAsia="Verdana" w:hAnsiTheme="minorHAnsi"/>
+                <w:b w:val="0"/>
+                <w:color w:val="FFFFFF" w:themeColor="background1"/>
+                <w:sz w:val="22"/>
+              </w:rPr>
+              <w:t>Fecha</w:t>
+            </w:r>
+          </w:p>
+        </w:tc>
+        <w:tc>
+          <w:tcPr>
+            <w:tcW w:w="2866" w:type="dxa"/>
+            <w:tcBorders>
+              <w:top w:val="single" w:sz="4" w:space="0" w:color="auto"/>
+              <w:left w:val="single" w:sz="4" w:space="0" w:color="auto"/>
+              <w:bottom w:val="single" w:sz="4" w:space="0" w:color="auto"/>
+              <w:right w:val="single" w:sz="4" w:space="0" w:color="auto"/>
+            </w:tcBorders>
+          </w:tcPr>
+          <w:p>
+            <w:pPr>
+              <w:widowControl/>
+              <w:spacing w:after="200" w:line="276" w:lineRule="auto"/>
+              <w:jc w:val="center"/>
+              <w:cnfStyle w:val="100000000000" w:firstRow="1" w:lastRow="0" w:firstColumn="0" w:lastColumn="0" w:oddVBand="0" w:evenVBand="0" w:oddHBand="0" w:evenHBand="0" w:firstRowFirstColumn="0" w:firstRowLastColumn="0" w:lastRowFirstColumn="0" w:lastRowLastColumn="0"/>
+              <w:rPr>
+                <w:rFonts w:asciiTheme="minorHAnsi" w:eastAsia="Verdana" w:hAnsiTheme="minorHAnsi"/>
+                <w:b w:val="0"/>
+                <w:color w:val="FFFFFF" w:themeColor="background1"/>
+                <w:sz w:val="22"/>
+              </w:rPr>
+            </w:pPr>
+            <w:r>
+              <w:rPr>
+                <w:rFonts w:asciiTheme="minorHAnsi" w:eastAsia="Verdana" w:hAnsiTheme="minorHAnsi"/>
+                <w:b w:val="0"/>
+                <w:color w:val="FFFFFF" w:themeColor="background1"/>
+                <w:sz w:val="22"/>
+              </w:rPr>
+              <w:t>Motivo</w:t>
+            </w:r>
+          </w:p>
+        </w:tc>
+      </w:tr>
+      <w:tr>
+        <w:trPr>
+          <w:cnfStyle w:val="000000100000" w:firstRow="0" w:lastRow="0" w:firstColumn="0" w:lastColumn="0" w:oddVBand="0" w:evenVBand="0" w:oddHBand="1" w:evenHBand="0" w:firstRowFirstColumn="0" w:firstRowLastColumn="0" w:lastRowFirstColumn="0" w:lastRowLastColumn="0"/>
+        </w:trPr>
+        <w:tc>
+          <w:tcPr>
+            <w:cnfStyle w:val="001000000000" w:firstRow="0" w:lastRow="0" w:firstColumn="1" w:lastColumn="0" w:oddVBand="0" w:evenVBand="0" w:oddHBand="0" w:evenHBand="0" w:firstRowFirstColumn="0" w:firstRowLastColumn="0" w:lastRowFirstColumn="0" w:lastRowLastColumn="0"/>
+            <w:tcW w:w="1101" w:type="dxa"/>
+            <w:tcBorders>
+              <w:bottom w:val="single" w:sz="4" w:space="0" w:color="auto"/>
+              <w:right w:val="single" w:sz="4" w:space="0" w:color="auto"/>
+            </w:tcBorders>
+          </w:tcPr>
+          <w:p>
+            <w:pPr>
+              <w:widowControl/>
+              <w:spacing w:after="200" w:line="276" w:lineRule="auto"/>
+              <w:jc w:val="center"/>
+              <w:rPr>
+                <w:rFonts w:asciiTheme="minorHAnsi" w:eastAsia="Verdana" w:hAnsiTheme="minorHAnsi"/>
+                <w:b w:val="0"/>
+                <w:sz w:val="22"/>
+              </w:rPr>
+            </w:pPr>
+            <w:r>
+              <w:rPr>
+                <w:rFonts w:asciiTheme="minorHAnsi" w:eastAsia="Verdana" w:hAnsiTheme="minorHAnsi"/>
+                <w:b w:val="0"/>
+                <w:sz w:val="22"/>
+              </w:rPr>
+              <w:t>1.0</w:t>
+            </w:r>
+          </w:p>
+        </w:tc>
+        <w:tc>
+          <w:tcPr>
+            <w:tcW w:w="1275" w:type="dxa"/>
+            <w:tcBorders>
+              <w:left w:val="single" w:sz="4" w:space="0" w:color="auto"/>
+              <w:bottom w:val="single" w:sz="4" w:space="0" w:color="auto"/>
+              <w:right w:val="single" w:sz="4" w:space="0" w:color="auto"/>
+            </w:tcBorders>
+          </w:tcPr>
+          <w:p>
+            <w:pPr>
+              <w:widowControl/>
+              <w:spacing w:after="200" w:line="276" w:lineRule="auto"/>
+              <w:jc w:val="center"/>
+              <w:cnfStyle w:val="000000100000" w:firstRow="0" w:lastRow="0" w:firstColumn="0" w:lastColumn="0" w:oddVBand="0" w:evenVBand="0" w:oddHBand="1" w:evenHBand="0" w:firstRowFirstColumn="0" w:firstRowLastColumn="0" w:lastRowFirstColumn="0" w:lastRowLastColumn="0"/>
+              <w:rPr>
+                <w:rFonts w:asciiTheme="minorHAnsi" w:eastAsia="Verdana" w:hAnsiTheme="minorHAnsi"/>
+                <w:sz w:val="22"/>
+              </w:rPr>
+            </w:pPr>
+            <w:r>
+              <w:rPr>
+                <w:rFonts w:asciiTheme="minorHAnsi" w:eastAsia="Verdana" w:hAnsiTheme="minorHAnsi"/>
+                <w:sz w:val="22"/>
+              </w:rPr>
+              <w:t>PM</w:t>
+            </w:r>
+          </w:p>
+        </w:tc>
+        <w:tc>
+          <w:tcPr>
+            <w:tcW w:w="1701" w:type="dxa"/>
+            <w:tcBorders>
+              <w:left w:val="single" w:sz="4" w:space="0" w:color="auto"/>
+              <w:bottom w:val="single" w:sz="4" w:space="0" w:color="auto"/>
+              <w:right w:val="single" w:sz="4" w:space="0" w:color="auto"/>
+            </w:tcBorders>
+          </w:tcPr>
+          <w:p>
+            <w:pPr>
+              <w:widowControl/>
+              <w:spacing w:after="200" w:line="276" w:lineRule="auto"/>
+              <w:jc w:val="center"/>
+              <w:cnfStyle w:val="000000100000" w:firstRow="0" w:lastRow="0" w:firstColumn="0" w:lastColumn="0" w:oddVBand="0" w:evenVBand="0" w:oddHBand="1" w:evenHBand="0" w:firstRowFirstColumn="0" w:firstRowLastColumn="0" w:lastRowFirstColumn="0" w:lastRowLastColumn="0"/>
+              <w:rPr>
+                <w:rFonts w:asciiTheme="minorHAnsi" w:eastAsia="Verdana" w:hAnsiTheme="minorHAnsi"/>
+                <w:sz w:val="22"/>
+              </w:rPr>
+            </w:pPr>
+            <w:r>
+              <w:rPr>
+                <w:rFonts w:asciiTheme="minorHAnsi" w:eastAsia="Verdana" w:hAnsiTheme="minorHAnsi"/>
+                <w:sz w:val="22"/>
+              </w:rPr>
+              <w:t>-</w:t>
+            </w:r>
+          </w:p>
+        </w:tc>
+        <w:tc>
+          <w:tcPr>
+            <w:tcW w:w="1701" w:type="dxa"/>
+            <w:tcBorders>
+              <w:left w:val="single" w:sz="4" w:space="0" w:color="auto"/>
+              <w:bottom w:val="single" w:sz="4" w:space="0" w:color="auto"/>
+              <w:right w:val="single" w:sz="4" w:space="0" w:color="auto"/>
+            </w:tcBorders>
+          </w:tcPr>
+          <w:p>
+            <w:pPr>
+              <w:widowControl/>
+              <w:spacing w:after="200" w:line="276" w:lineRule="auto"/>
+              <w:jc w:val="center"/>
+              <w:cnfStyle w:val="000000100000" w:firstRow="0" w:lastRow="0" w:firstColumn="0" w:lastColumn="0" w:oddVBand="0" w:evenVBand="0" w:oddHBand="1" w:evenHBand="0" w:firstRowFirstColumn="0" w:firstRowLastColumn="0" w:lastRowFirstColumn="0" w:lastRowLastColumn="0"/>
+              <w:rPr>
+                <w:rFonts w:asciiTheme="minorHAnsi" w:eastAsia="Verdana" w:hAnsiTheme="minorHAnsi"/>
+                <w:sz w:val="22"/>
+              </w:rPr>
+            </w:pPr>
+            <w:r>
+              <w:rPr>
+                <w:rFonts w:asciiTheme="minorHAnsi" w:eastAsia="Verdana" w:hAnsiTheme="minorHAnsi"/>
+                <w:sz w:val="22"/>
+              </w:rPr>
+              <w:t>-</w:t>
+            </w:r>
+          </w:p>
+        </w:tc>
+        <w:tc>
+          <w:tcPr>
+            <w:tcW w:w="1134" w:type="dxa"/>
+            <w:tcBorders>
+              <w:left w:val="single" w:sz="4" w:space="0" w:color="auto"/>
+              <w:bottom w:val="single" w:sz="4" w:space="0" w:color="auto"/>
+              <w:right w:val="single" w:sz="4" w:space="0" w:color="auto"/>
+            </w:tcBorders>
+          </w:tcPr>
+          <w:p>
+            <w:pPr>
+              <w:widowControl/>
+              <w:spacing w:after="200" w:line="276" w:lineRule="auto"/>
+              <w:jc w:val="center"/>
+              <w:cnfStyle w:val="000000100000" w:firstRow="0" w:lastRow="0" w:firstColumn="0" w:lastColumn="0" w:oddVBand="0" w:evenVBand="0" w:oddHBand="1" w:evenHBand="0" w:firstRowFirstColumn="0" w:firstRowLastColumn="0" w:lastRowFirstColumn="0" w:lastRowLastColumn="0"/>
+              <w:rPr>
+                <w:rFonts w:asciiTheme="minorHAnsi" w:eastAsia="Verdana" w:hAnsiTheme="minorHAnsi"/>
+                <w:sz w:val="22"/>
+              </w:rPr>
+            </w:pPr>
+            <w:r>
+              <w:rPr>
+                <w:rFonts w:asciiTheme="minorHAnsi" w:eastAsia="Verdana" w:hAnsiTheme="minorHAnsi"/>
+                <w:sz w:val="22"/>
+              </w:rPr>
+              <w:t>16/04/14</w:t>
+            </w:r>
+          </w:p>
+        </w:tc>
+        <w:tc>
+          <w:tcPr>
+            <w:tcW w:w="2866" w:type="dxa"/>
+            <w:tcBorders>
+              <w:left w:val="single" w:sz="4" w:space="0" w:color="auto"/>
+              <w:bottom w:val="single" w:sz="4" w:space="0" w:color="auto"/>
+            </w:tcBorders>
+          </w:tcPr>
+          <w:p>
+            <w:pPr>
+              <w:widowControl/>
+              <w:spacing w:after="200" w:line="276" w:lineRule="auto"/>
+              <w:jc w:val="center"/>
+              <w:cnfStyle w:val="000000100000" w:firstRow="0" w:lastRow="0" w:firstColumn="0" w:lastColumn="0" w:oddVBand="0" w:evenVBand="0" w:oddHBand="1" w:evenHBand="0" w:firstRowFirstColumn="0" w:firstRowLastColumn="0" w:lastRowFirstColumn="0" w:lastRowLastColumn="0"/>
+              <w:rPr>
+                <w:rFonts w:asciiTheme="minorHAnsi" w:eastAsia="Verdana" w:hAnsiTheme="minorHAnsi"/>
+                <w:sz w:val="22"/>
+              </w:rPr>
+            </w:pPr>
+            <w:r>
+              <w:rPr>
+                <w:rFonts w:asciiTheme="minorHAnsi" w:eastAsia="Verdana" w:hAnsiTheme="minorHAnsi"/>
+                <w:sz w:val="22"/>
+              </w:rPr>
+              <w:t>Control de Versión de Documento Agregado a la versión borrador</w:t>
+            </w:r>
+          </w:p>
+        </w:tc>
+      </w:tr>
+      <w:tr>
+        <w:trPr>
+          <w:cnfStyle w:val="000000010000" w:firstRow="0" w:lastRow="0" w:firstColumn="0" w:lastColumn="0" w:oddVBand="0" w:evenVBand="0" w:oddHBand="0" w:evenHBand="1" w:firstRowFirstColumn="0" w:firstRowLastColumn="0" w:lastRowFirstColumn="0" w:lastRowLastColumn="0"/>
+        </w:trPr>
+        <w:tc>
+          <w:tcPr>
+            <w:cnfStyle w:val="001000000000" w:firstRow="0" w:lastRow="0" w:firstColumn="1" w:lastColumn="0" w:oddVBand="0" w:evenVBand="0" w:oddHBand="0" w:evenHBand="0" w:firstRowFirstColumn="0" w:firstRowLastColumn="0" w:lastRowFirstColumn="0" w:lastRowLastColumn="0"/>
+            <w:tcW w:w="1101" w:type="dxa"/>
+            <w:tcBorders>
+              <w:right w:val="single" w:sz="4" w:space="0" w:color="auto"/>
+            </w:tcBorders>
+          </w:tcPr>
+          <w:p>
+            <w:pPr>
+              <w:widowControl/>
+              <w:spacing w:after="200" w:line="276" w:lineRule="auto"/>
+              <w:jc w:val="center"/>
+              <w:rPr>
+                <w:rFonts w:asciiTheme="minorHAnsi" w:eastAsia="Verdana" w:hAnsiTheme="minorHAnsi"/>
+                <w:b w:val="0"/>
+                <w:sz w:val="22"/>
+              </w:rPr>
+            </w:pPr>
+          </w:p>
+        </w:tc>
+        <w:tc>
+          <w:tcPr>
+            <w:tcW w:w="1275" w:type="dxa"/>
+            <w:tcBorders>
+              <w:left w:val="single" w:sz="4" w:space="0" w:color="auto"/>
+              <w:right w:val="single" w:sz="4" w:space="0" w:color="auto"/>
+            </w:tcBorders>
+          </w:tcPr>
+          <w:p>
+            <w:pPr>
+              <w:widowControl/>
+              <w:spacing w:after="200" w:line="276" w:lineRule="auto"/>
+              <w:jc w:val="center"/>
+              <w:cnfStyle w:val="000000010000" w:firstRow="0" w:lastRow="0" w:firstColumn="0" w:lastColumn="0" w:oddVBand="0" w:evenVBand="0" w:oddHBand="0" w:evenHBand="1" w:firstRowFirstColumn="0" w:firstRowLastColumn="0" w:lastRowFirstColumn="0" w:lastRowLastColumn="0"/>
+              <w:rPr>
+                <w:rFonts w:asciiTheme="minorHAnsi" w:eastAsia="Verdana" w:hAnsiTheme="minorHAnsi"/>
+                <w:sz w:val="22"/>
+              </w:rPr>
+            </w:pPr>
+          </w:p>
+        </w:tc>
+        <w:tc>
+          <w:tcPr>
+            <w:tcW w:w="1701" w:type="dxa"/>
+            <w:tcBorders>
+              <w:left w:val="single" w:sz="4" w:space="0" w:color="auto"/>
+              <w:right w:val="single" w:sz="4" w:space="0" w:color="auto"/>
+            </w:tcBorders>
+          </w:tcPr>
+          <w:p>
+            <w:pPr>
+              <w:widowControl/>
+              <w:spacing w:after="200" w:line="276" w:lineRule="auto"/>
+              <w:jc w:val="center"/>
+              <w:cnfStyle w:val="000000010000" w:firstRow="0" w:lastRow="0" w:firstColumn="0" w:lastColumn="0" w:oddVBand="0" w:evenVBand="0" w:oddHBand="0" w:evenHBand="1" w:firstRowFirstColumn="0" w:firstRowLastColumn="0" w:lastRowFirstColumn="0" w:lastRowLastColumn="0"/>
+              <w:rPr>
+                <w:rFonts w:asciiTheme="minorHAnsi" w:eastAsia="Verdana" w:hAnsiTheme="minorHAnsi"/>
+                <w:sz w:val="22"/>
+              </w:rPr>
+            </w:pPr>
+          </w:p>
+        </w:tc>
+        <w:tc>
+          <w:tcPr>
+            <w:tcW w:w="1701" w:type="dxa"/>
+            <w:tcBorders>
+              <w:left w:val="single" w:sz="4" w:space="0" w:color="auto"/>
+              <w:right w:val="single" w:sz="4" w:space="0" w:color="auto"/>
+            </w:tcBorders>
+          </w:tcPr>
+          <w:p>
+            <w:pPr>
+              <w:widowControl/>
+              <w:spacing w:after="200" w:line="276" w:lineRule="auto"/>
+              <w:jc w:val="center"/>
+              <w:cnfStyle w:val="000000010000" w:firstRow="0" w:lastRow="0" w:firstColumn="0" w:lastColumn="0" w:oddVBand="0" w:evenVBand="0" w:oddHBand="0" w:evenHBand="1" w:firstRowFirstColumn="0" w:firstRowLastColumn="0" w:lastRowFirstColumn="0" w:lastRowLastColumn="0"/>
+              <w:rPr>
+                <w:rFonts w:asciiTheme="minorHAnsi" w:eastAsia="Verdana" w:hAnsiTheme="minorHAnsi"/>
+                <w:sz w:val="22"/>
+              </w:rPr>
+            </w:pPr>
+          </w:p>
+        </w:tc>
+        <w:tc>
+          <w:tcPr>
+            <w:tcW w:w="1134" w:type="dxa"/>
+            <w:tcBorders>
+              <w:left w:val="single" w:sz="4" w:space="0" w:color="auto"/>
+              <w:right w:val="single" w:sz="4" w:space="0" w:color="auto"/>
+            </w:tcBorders>
+          </w:tcPr>
+          <w:p>
+            <w:pPr>
+              <w:widowControl/>
+              <w:spacing w:after="200" w:line="276" w:lineRule="auto"/>
+              <w:jc w:val="center"/>
+              <w:cnfStyle w:val="000000010000" w:firstRow="0" w:lastRow="0" w:firstColumn="0" w:lastColumn="0" w:oddVBand="0" w:evenVBand="0" w:oddHBand="0" w:evenHBand="1" w:firstRowFirstColumn="0" w:firstRowLastColumn="0" w:lastRowFirstColumn="0" w:lastRowLastColumn="0"/>
+              <w:rPr>
+                <w:rFonts w:asciiTheme="minorHAnsi" w:eastAsia="Verdana" w:hAnsiTheme="minorHAnsi"/>
+                <w:sz w:val="22"/>
+              </w:rPr>
+            </w:pPr>
+          </w:p>
+        </w:tc>
+        <w:tc>
+          <w:tcPr>
+            <w:tcW w:w="2866" w:type="dxa"/>
+            <w:tcBorders>
+              <w:left w:val="single" w:sz="4" w:space="0" w:color="auto"/>
+            </w:tcBorders>
+          </w:tcPr>
+          <w:p>
+            <w:pPr>
+              <w:widowControl/>
+              <w:spacing w:after="200" w:line="276" w:lineRule="auto"/>
+              <w:jc w:val="center"/>
+              <w:cnfStyle w:val="000000010000" w:firstRow="0" w:lastRow="0" w:firstColumn="0" w:lastColumn="0" w:oddVBand="0" w:evenVBand="0" w:oddHBand="0" w:evenHBand="1" w:firstRowFirstColumn="0" w:firstRowLastColumn="0" w:lastRowFirstColumn="0" w:lastRowLastColumn="0"/>
+              <w:rPr>
+                <w:rFonts w:asciiTheme="minorHAnsi" w:eastAsia="Verdana" w:hAnsiTheme="minorHAnsi"/>
+                <w:sz w:val="22"/>
+              </w:rPr>
+            </w:pPr>
+          </w:p>
+        </w:tc>
+      </w:tr>
+    </w:tbl>
+    <w:p>
+      <w:pPr>
+        <w:widowControl/>
+        <w:spacing w:after="200" w:line="276" w:lineRule="auto"/>
+        <w:rPr>
+          <w:rFonts w:asciiTheme="minorHAnsi" w:eastAsia="Verdana" w:hAnsiTheme="minorHAnsi"/>
+          <w:b/>
+          <w:sz w:val="28"/>
+          <w:u w:val="single"/>
+        </w:rPr>
+      </w:pPr>
+      <w:r>
+        <w:rPr>
+          <w:rFonts w:asciiTheme="minorHAnsi" w:eastAsia="Verdana" w:hAnsiTheme="minorHAnsi"/>
+          <w:b/>
+          <w:sz w:val="28"/>
+          <w:u w:val="single"/>
+        </w:rPr>
+        <w:br w:type="page"/>
+      </w:r>
+    </w:p>
     <w:p>
       <w:pPr>
         <w:tabs>
@@ -364,6 +928,8 @@
           <w:sz w:val="22"/>
         </w:rPr>
       </w:pPr>
+      <w:bookmarkStart w:id="0" w:name="_GoBack"/>
+      <w:bookmarkEnd w:id="0"/>
       <w:r>
         <w:rPr>
           <w:rFonts w:asciiTheme="minorHAnsi" w:eastAsia="Verdana" w:hAnsiTheme="minorHAnsi"/>
@@ -1495,8 +2061,8 @@
           <w:sz w:val="36"/>
         </w:rPr>
       </w:pPr>
-      <w:bookmarkStart w:id="0" w:name="h.gjdgxs" w:colFirst="0" w:colLast="0"/>
-      <w:bookmarkEnd w:id="0"/>
+      <w:bookmarkStart w:id="1" w:name="h.gjdgxs" w:colFirst="0" w:colLast="0"/>
+      <w:bookmarkEnd w:id="1"/>
       <w:r>
         <w:rPr>
           <w:rFonts w:asciiTheme="minorHAnsi" w:eastAsia="Verdana" w:hAnsiTheme="minorHAnsi"/>
@@ -1530,8 +2096,8 @@
           <w:u w:val="single"/>
         </w:rPr>
       </w:pPr>
-      <w:bookmarkStart w:id="1" w:name="h.30j0zll" w:colFirst="0" w:colLast="0"/>
-      <w:bookmarkEnd w:id="1"/>
+      <w:bookmarkStart w:id="2" w:name="h.30j0zll" w:colFirst="0" w:colLast="0"/>
+      <w:bookmarkEnd w:id="2"/>
       <w:r>
         <w:rPr>
           <w:rFonts w:asciiTheme="minorHAnsi" w:eastAsia="Verdana" w:hAnsiTheme="minorHAnsi"/>
@@ -1556,8 +2122,8 @@
           <w:szCs w:val="24"/>
         </w:rPr>
       </w:pPr>
-      <w:bookmarkStart w:id="2" w:name="h.1fob9te" w:colFirst="0" w:colLast="0"/>
-      <w:bookmarkEnd w:id="2"/>
+      <w:bookmarkStart w:id="3" w:name="h.1fob9te" w:colFirst="0" w:colLast="0"/>
+      <w:bookmarkEnd w:id="3"/>
       <w:r>
         <w:rPr>
           <w:rFonts w:asciiTheme="minorHAnsi" w:eastAsia="Verdana" w:hAnsiTheme="minorHAnsi"/>
@@ -1811,8 +2377,8 @@
           <w:szCs w:val="24"/>
         </w:rPr>
       </w:pPr>
-      <w:bookmarkStart w:id="3" w:name="h.3znysh7" w:colFirst="0" w:colLast="0"/>
-      <w:bookmarkEnd w:id="3"/>
+      <w:bookmarkStart w:id="4" w:name="h.3znysh7" w:colFirst="0" w:colLast="0"/>
+      <w:bookmarkEnd w:id="4"/>
       <w:r>
         <w:rPr>
           <w:rFonts w:asciiTheme="minorHAnsi" w:eastAsia="Verdana" w:hAnsiTheme="minorHAnsi"/>
@@ -1966,8 +2532,8 @@
         </w:rPr>
         <w:t>Alcance</w:t>
       </w:r>
-      <w:bookmarkStart w:id="4" w:name="h.2et92p0" w:colFirst="0" w:colLast="0"/>
-      <w:bookmarkEnd w:id="4"/>
+      <w:bookmarkStart w:id="5" w:name="h.2et92p0" w:colFirst="0" w:colLast="0"/>
+      <w:bookmarkEnd w:id="5"/>
     </w:p>
     <w:p>
       <w:pPr>
@@ -2244,8 +2810,8 @@
         </w:rPr>
         <w:t>Definiciones</w:t>
       </w:r>
-      <w:bookmarkStart w:id="5" w:name="h.tyjcwt" w:colFirst="0" w:colLast="0"/>
-      <w:bookmarkEnd w:id="5"/>
+      <w:bookmarkStart w:id="6" w:name="h.tyjcwt" w:colFirst="0" w:colLast="0"/>
+      <w:bookmarkEnd w:id="6"/>
     </w:p>
     <w:tbl>
       <w:tblPr>
@@ -2939,8 +3505,8 @@
         </w:rPr>
         <w:t>Organización de SCM</w:t>
       </w:r>
-      <w:bookmarkStart w:id="6" w:name="h.4d34og8" w:colFirst="0" w:colLast="0"/>
-      <w:bookmarkEnd w:id="6"/>
+      <w:bookmarkStart w:id="7" w:name="h.4d34og8" w:colFirst="0" w:colLast="0"/>
+      <w:bookmarkEnd w:id="7"/>
     </w:p>
     <w:tbl>
       <w:tblPr>
@@ -3872,18 +4438,7 @@
           <w:szCs w:val="24"/>
         </w:rPr>
         <w:lastRenderedPageBreak/>
-        <w:t>Responsabilidades de SC</w:t>
-      </w:r>
-      <w:bookmarkStart w:id="7" w:name="_GoBack"/>
-      <w:bookmarkEnd w:id="7"/>
-      <w:r>
-        <w:rPr>
-          <w:rFonts w:asciiTheme="minorHAnsi" w:eastAsia="Verdana" w:hAnsiTheme="minorHAnsi"/>
-          <w:b/>
-          <w:sz w:val="22"/>
-          <w:szCs w:val="24"/>
-        </w:rPr>
-        <w:t xml:space="preserve">M </w:t>
+        <w:t xml:space="preserve">Responsabilidades de SCM </w:t>
       </w:r>
     </w:p>
     <w:p>
@@ -7346,7 +7901,7 @@
       <w:rPr>
         <w:noProof/>
       </w:rPr>
-      <w:t>7</w:t>
+      <w:t>8</w:t>
     </w:r>
     <w:r>
       <w:fldChar w:fldCharType="end"/>
@@ -13533,6 +14088,112 @@
       </w:tcPr>
     </w:tblStylePr>
   </w:style>
+  <w:style w:type="table" w:styleId="Sombreadomedio1-nfasis1">
+    <w:name w:val="Medium Shading 1 Accent 1"/>
+    <w:basedOn w:val="Tablanormal"/>
+    <w:uiPriority w:val="63"/>
+    <w:rsid w:val="00A21184"/>
+    <w:pPr>
+      <w:spacing w:after="0" w:line="240" w:lineRule="auto"/>
+    </w:pPr>
+    <w:tblPr>
+      <w:tblStyleRowBandSize w:val="1"/>
+      <w:tblStyleColBandSize w:val="1"/>
+      <w:tblInd w:w="0" w:type="dxa"/>
+      <w:tblBorders>
+        <w:top w:val="single" w:sz="8" w:space="0" w:color="7BA0CD" w:themeColor="accent1" w:themeTint="BF"/>
+        <w:left w:val="single" w:sz="8" w:space="0" w:color="7BA0CD" w:themeColor="accent1" w:themeTint="BF"/>
+        <w:bottom w:val="single" w:sz="8" w:space="0" w:color="7BA0CD" w:themeColor="accent1" w:themeTint="BF"/>
+        <w:right w:val="single" w:sz="8" w:space="0" w:color="7BA0CD" w:themeColor="accent1" w:themeTint="BF"/>
+        <w:insideH w:val="single" w:sz="8" w:space="0" w:color="7BA0CD" w:themeColor="accent1" w:themeTint="BF"/>
+      </w:tblBorders>
+      <w:tblCellMar>
+        <w:top w:w="0" w:type="dxa"/>
+        <w:left w:w="108" w:type="dxa"/>
+        <w:bottom w:w="0" w:type="dxa"/>
+        <w:right w:w="108" w:type="dxa"/>
+      </w:tblCellMar>
+    </w:tblPr>
+    <w:tblStylePr w:type="firstRow">
+      <w:pPr>
+        <w:spacing w:before="0" w:after="0" w:line="240" w:lineRule="auto"/>
+      </w:pPr>
+      <w:rPr>
+        <w:b/>
+        <w:bCs/>
+        <w:color w:val="FFFFFF" w:themeColor="background1"/>
+      </w:rPr>
+      <w:tblPr/>
+      <w:tcPr>
+        <w:tcBorders>
+          <w:top w:val="single" w:sz="8" w:space="0" w:color="7BA0CD" w:themeColor="accent1" w:themeTint="BF"/>
+          <w:left w:val="single" w:sz="8" w:space="0" w:color="7BA0CD" w:themeColor="accent1" w:themeTint="BF"/>
+          <w:bottom w:val="single" w:sz="8" w:space="0" w:color="7BA0CD" w:themeColor="accent1" w:themeTint="BF"/>
+          <w:right w:val="single" w:sz="8" w:space="0" w:color="7BA0CD" w:themeColor="accent1" w:themeTint="BF"/>
+          <w:insideH w:val="nil"/>
+          <w:insideV w:val="nil"/>
+        </w:tcBorders>
+        <w:shd w:val="clear" w:color="auto" w:fill="4F81BD" w:themeFill="accent1"/>
+      </w:tcPr>
+    </w:tblStylePr>
+    <w:tblStylePr w:type="lastRow">
+      <w:pPr>
+        <w:spacing w:before="0" w:after="0" w:line="240" w:lineRule="auto"/>
+      </w:pPr>
+      <w:rPr>
+        <w:b/>
+        <w:bCs/>
+      </w:rPr>
+      <w:tblPr/>
+      <w:tcPr>
+        <w:tcBorders>
+          <w:top w:val="double" w:sz="6" w:space="0" w:color="7BA0CD" w:themeColor="accent1" w:themeTint="BF"/>
+          <w:left w:val="single" w:sz="8" w:space="0" w:color="7BA0CD" w:themeColor="accent1" w:themeTint="BF"/>
+          <w:bottom w:val="single" w:sz="8" w:space="0" w:color="7BA0CD" w:themeColor="accent1" w:themeTint="BF"/>
+          <w:right w:val="single" w:sz="8" w:space="0" w:color="7BA0CD" w:themeColor="accent1" w:themeTint="BF"/>
+          <w:insideH w:val="nil"/>
+          <w:insideV w:val="nil"/>
+        </w:tcBorders>
+      </w:tcPr>
+    </w:tblStylePr>
+    <w:tblStylePr w:type="firstCol">
+      <w:rPr>
+        <w:b/>
+        <w:bCs/>
+      </w:rPr>
+    </w:tblStylePr>
+    <w:tblStylePr w:type="lastCol">
+      <w:rPr>
+        <w:b/>
+        <w:bCs/>
+      </w:rPr>
+    </w:tblStylePr>
+    <w:tblStylePr w:type="band1Vert">
+      <w:tblPr/>
+      <w:tcPr>
+        <w:shd w:val="clear" w:color="auto" w:fill="D3DFEE" w:themeFill="accent1" w:themeFillTint="3F"/>
+      </w:tcPr>
+    </w:tblStylePr>
+    <w:tblStylePr w:type="band1Horz">
+      <w:tblPr/>
+      <w:tcPr>
+        <w:tcBorders>
+          <w:insideH w:val="nil"/>
+          <w:insideV w:val="nil"/>
+        </w:tcBorders>
+        <w:shd w:val="clear" w:color="auto" w:fill="D3DFEE" w:themeFill="accent1" w:themeFillTint="3F"/>
+      </w:tcPr>
+    </w:tblStylePr>
+    <w:tblStylePr w:type="band2Horz">
+      <w:tblPr/>
+      <w:tcPr>
+        <w:tcBorders>
+          <w:insideH w:val="nil"/>
+          <w:insideV w:val="nil"/>
+        </w:tcBorders>
+      </w:tcPr>
+    </w:tblStylePr>
+  </w:style>
 </w:styles>
 </file>
 
@@ -14424,6 +15085,112 @@
       </w:tcPr>
     </w:tblStylePr>
   </w:style>
+  <w:style w:type="table" w:styleId="Sombreadomedio1-nfasis1">
+    <w:name w:val="Medium Shading 1 Accent 1"/>
+    <w:basedOn w:val="Tablanormal"/>
+    <w:uiPriority w:val="63"/>
+    <w:rsid w:val="00A21184"/>
+    <w:pPr>
+      <w:spacing w:after="0" w:line="240" w:lineRule="auto"/>
+    </w:pPr>
+    <w:tblPr>
+      <w:tblStyleRowBandSize w:val="1"/>
+      <w:tblStyleColBandSize w:val="1"/>
+      <w:tblInd w:w="0" w:type="dxa"/>
+      <w:tblBorders>
+        <w:top w:val="single" w:sz="8" w:space="0" w:color="7BA0CD" w:themeColor="accent1" w:themeTint="BF"/>
+        <w:left w:val="single" w:sz="8" w:space="0" w:color="7BA0CD" w:themeColor="accent1" w:themeTint="BF"/>
+        <w:bottom w:val="single" w:sz="8" w:space="0" w:color="7BA0CD" w:themeColor="accent1" w:themeTint="BF"/>
+        <w:right w:val="single" w:sz="8" w:space="0" w:color="7BA0CD" w:themeColor="accent1" w:themeTint="BF"/>
+        <w:insideH w:val="single" w:sz="8" w:space="0" w:color="7BA0CD" w:themeColor="accent1" w:themeTint="BF"/>
+      </w:tblBorders>
+      <w:tblCellMar>
+        <w:top w:w="0" w:type="dxa"/>
+        <w:left w:w="108" w:type="dxa"/>
+        <w:bottom w:w="0" w:type="dxa"/>
+        <w:right w:w="108" w:type="dxa"/>
+      </w:tblCellMar>
+    </w:tblPr>
+    <w:tblStylePr w:type="firstRow">
+      <w:pPr>
+        <w:spacing w:before="0" w:after="0" w:line="240" w:lineRule="auto"/>
+      </w:pPr>
+      <w:rPr>
+        <w:b/>
+        <w:bCs/>
+        <w:color w:val="FFFFFF" w:themeColor="background1"/>
+      </w:rPr>
+      <w:tblPr/>
+      <w:tcPr>
+        <w:tcBorders>
+          <w:top w:val="single" w:sz="8" w:space="0" w:color="7BA0CD" w:themeColor="accent1" w:themeTint="BF"/>
+          <w:left w:val="single" w:sz="8" w:space="0" w:color="7BA0CD" w:themeColor="accent1" w:themeTint="BF"/>
+          <w:bottom w:val="single" w:sz="8" w:space="0" w:color="7BA0CD" w:themeColor="accent1" w:themeTint="BF"/>
+          <w:right w:val="single" w:sz="8" w:space="0" w:color="7BA0CD" w:themeColor="accent1" w:themeTint="BF"/>
+          <w:insideH w:val="nil"/>
+          <w:insideV w:val="nil"/>
+        </w:tcBorders>
+        <w:shd w:val="clear" w:color="auto" w:fill="4F81BD" w:themeFill="accent1"/>
+      </w:tcPr>
+    </w:tblStylePr>
+    <w:tblStylePr w:type="lastRow">
+      <w:pPr>
+        <w:spacing w:before="0" w:after="0" w:line="240" w:lineRule="auto"/>
+      </w:pPr>
+      <w:rPr>
+        <w:b/>
+        <w:bCs/>
+      </w:rPr>
+      <w:tblPr/>
+      <w:tcPr>
+        <w:tcBorders>
+          <w:top w:val="double" w:sz="6" w:space="0" w:color="7BA0CD" w:themeColor="accent1" w:themeTint="BF"/>
+          <w:left w:val="single" w:sz="8" w:space="0" w:color="7BA0CD" w:themeColor="accent1" w:themeTint="BF"/>
+          <w:bottom w:val="single" w:sz="8" w:space="0" w:color="7BA0CD" w:themeColor="accent1" w:themeTint="BF"/>
+          <w:right w:val="single" w:sz="8" w:space="0" w:color="7BA0CD" w:themeColor="accent1" w:themeTint="BF"/>
+          <w:insideH w:val="nil"/>
+          <w:insideV w:val="nil"/>
+        </w:tcBorders>
+      </w:tcPr>
+    </w:tblStylePr>
+    <w:tblStylePr w:type="firstCol">
+      <w:rPr>
+        <w:b/>
+        <w:bCs/>
+      </w:rPr>
+    </w:tblStylePr>
+    <w:tblStylePr w:type="lastCol">
+      <w:rPr>
+        <w:b/>
+        <w:bCs/>
+      </w:rPr>
+    </w:tblStylePr>
+    <w:tblStylePr w:type="band1Vert">
+      <w:tblPr/>
+      <w:tcPr>
+        <w:shd w:val="clear" w:color="auto" w:fill="D3DFEE" w:themeFill="accent1" w:themeFillTint="3F"/>
+      </w:tcPr>
+    </w:tblStylePr>
+    <w:tblStylePr w:type="band1Horz">
+      <w:tblPr/>
+      <w:tcPr>
+        <w:tcBorders>
+          <w:insideH w:val="nil"/>
+          <w:insideV w:val="nil"/>
+        </w:tcBorders>
+        <w:shd w:val="clear" w:color="auto" w:fill="D3DFEE" w:themeFill="accent1" w:themeFillTint="3F"/>
+      </w:tcPr>
+    </w:tblStylePr>
+    <w:tblStylePr w:type="band2Horz">
+      <w:tblPr/>
+      <w:tcPr>
+        <w:tcBorders>
+          <w:insideH w:val="nil"/>
+          <w:insideV w:val="nil"/>
+        </w:tcBorders>
+      </w:tcPr>
+    </w:tblStylePr>
+  </w:style>
 </w:styles>
 </file>
 

</xml_diff>

<commit_message>
Creación Políticas, Directrices y procedimientos en documento GXO-PGCM
</commit_message>
<xml_diff>
--- a/Gestión de Configuración/GXO - PGCM.docx
+++ b/Gestión de Configuración/GXO - PGCM.docx
@@ -787,6 +787,14 @@
                 <w:sz w:val="22"/>
               </w:rPr>
             </w:pPr>
+            <w:r>
+              <w:rPr>
+                <w:rFonts w:asciiTheme="minorHAnsi" w:eastAsia="Verdana" w:hAnsiTheme="minorHAnsi"/>
+                <w:b w:val="0"/>
+                <w:sz w:val="22"/>
+              </w:rPr>
+              <w:t>1.1</w:t>
+            </w:r>
           </w:p>
         </w:tc>
         <w:tc>
@@ -808,6 +816,13 @@
                 <w:sz w:val="22"/>
               </w:rPr>
             </w:pPr>
+            <w:r>
+              <w:rPr>
+                <w:rFonts w:asciiTheme="minorHAnsi" w:eastAsia="Verdana" w:hAnsiTheme="minorHAnsi"/>
+                <w:sz w:val="22"/>
+              </w:rPr>
+              <w:t>PM</w:t>
+            </w:r>
           </w:p>
         </w:tc>
         <w:tc>
@@ -829,6 +844,13 @@
                 <w:sz w:val="22"/>
               </w:rPr>
             </w:pPr>
+            <w:r>
+              <w:rPr>
+                <w:rFonts w:asciiTheme="minorHAnsi" w:eastAsia="Verdana" w:hAnsiTheme="minorHAnsi"/>
+                <w:sz w:val="22"/>
+              </w:rPr>
+              <w:t>-</w:t>
+            </w:r>
           </w:p>
         </w:tc>
         <w:tc>
@@ -850,6 +872,13 @@
                 <w:sz w:val="22"/>
               </w:rPr>
             </w:pPr>
+            <w:r>
+              <w:rPr>
+                <w:rFonts w:asciiTheme="minorHAnsi" w:eastAsia="Verdana" w:hAnsiTheme="minorHAnsi"/>
+                <w:sz w:val="22"/>
+              </w:rPr>
+              <w:t>-</w:t>
+            </w:r>
           </w:p>
         </w:tc>
         <w:tc>
@@ -871,6 +900,13 @@
                 <w:sz w:val="22"/>
               </w:rPr>
             </w:pPr>
+            <w:r>
+              <w:rPr>
+                <w:rFonts w:asciiTheme="minorHAnsi" w:eastAsia="Verdana" w:hAnsiTheme="minorHAnsi"/>
+                <w:sz w:val="22"/>
+              </w:rPr>
+              <w:t>16/04/14</w:t>
+            </w:r>
           </w:p>
         </w:tc>
         <w:tc>
@@ -882,6 +918,49 @@
           </w:tcPr>
           <w:p>
             <w:pPr>
+              <w:numPr>
+                <w:ilvl w:val="1"/>
+                <w:numId w:val="2"/>
+              </w:numPr>
+              <w:tabs>
+                <w:tab w:val="left" w:pos="-4820"/>
+              </w:tabs>
+              <w:ind w:left="284"/>
+              <w:cnfStyle w:val="000000010000" w:firstRow="0" w:lastRow="0" w:firstColumn="0" w:lastColumn="0" w:oddVBand="0" w:evenVBand="0" w:oddHBand="0" w:evenHBand="1" w:firstRowFirstColumn="0" w:firstRowLastColumn="0" w:lastRowFirstColumn="0" w:lastRowLastColumn="0"/>
+              <w:rPr>
+                <w:rFonts w:asciiTheme="minorHAnsi" w:eastAsia="Verdana" w:hAnsiTheme="minorHAnsi"/>
+                <w:b/>
+                <w:sz w:val="22"/>
+                <w:szCs w:val="24"/>
+              </w:rPr>
+            </w:pPr>
+            <w:r>
+              <w:rPr>
+                <w:rFonts w:asciiTheme="minorHAnsi" w:eastAsia="Verdana" w:hAnsiTheme="minorHAnsi"/>
+                <w:sz w:val="22"/>
+              </w:rPr>
+              <w:t>Creación de</w:t>
+            </w:r>
+            <w:r>
+              <w:rPr>
+                <w:rFonts w:asciiTheme="minorHAnsi" w:eastAsia="Verdana" w:hAnsiTheme="minorHAnsi"/>
+                <w:b/>
+                <w:sz w:val="22"/>
+                <w:szCs w:val="24"/>
+              </w:rPr>
+              <w:t xml:space="preserve"> </w:t>
+            </w:r>
+            <w:r>
+              <w:rPr>
+                <w:rFonts w:asciiTheme="minorHAnsi" w:eastAsia="Verdana" w:hAnsiTheme="minorHAnsi"/>
+                <w:sz w:val="22"/>
+                <w:szCs w:val="24"/>
+              </w:rPr>
+              <w:t>Políticas, Directrices y procedimientos</w:t>
+            </w:r>
+          </w:p>
+          <w:p>
+            <w:pPr>
               <w:widowControl/>
               <w:spacing w:after="200" w:line="276" w:lineRule="auto"/>
               <w:jc w:val="center"/>
@@ -903,7 +982,6 @@
           <w:rFonts w:asciiTheme="minorHAnsi" w:eastAsia="Verdana" w:hAnsiTheme="minorHAnsi"/>
           <w:b/>
           <w:sz w:val="28"/>
-          <w:u w:val="single"/>
         </w:rPr>
       </w:pPr>
       <w:r>
@@ -915,6 +993,8 @@
         </w:rPr>
         <w:br w:type="page"/>
       </w:r>
+      <w:bookmarkStart w:id="0" w:name="_GoBack"/>
+      <w:bookmarkEnd w:id="0"/>
     </w:p>
     <w:p>
       <w:pPr>
@@ -928,8 +1008,6 @@
           <w:sz w:val="22"/>
         </w:rPr>
       </w:pPr>
-      <w:bookmarkStart w:id="0" w:name="_GoBack"/>
-      <w:bookmarkEnd w:id="0"/>
       <w:r>
         <w:rPr>
           <w:rFonts w:asciiTheme="minorHAnsi" w:eastAsia="Verdana" w:hAnsiTheme="minorHAnsi"/>
@@ -1581,7 +1659,6 @@
           <w:rFonts w:asciiTheme="minorHAnsi" w:eastAsia="Verdana" w:hAnsiTheme="minorHAnsi"/>
           <w:color w:val="auto"/>
           <w:sz w:val="22"/>
-          <w:u w:val="single"/>
         </w:rPr>
       </w:pPr>
       <w:hyperlink w:anchor="h.35nkun2">
@@ -6729,6 +6806,314 @@
     </w:p>
     <w:p>
       <w:pPr>
+        <w:tabs>
+          <w:tab w:val="left" w:pos="-4820"/>
+        </w:tabs>
+        <w:ind w:left="709"/>
+        <w:rPr>
+          <w:rFonts w:asciiTheme="minorHAnsi" w:eastAsia="Verdana" w:hAnsiTheme="minorHAnsi"/>
+          <w:b/>
+          <w:sz w:val="24"/>
+          <w:szCs w:val="24"/>
+        </w:rPr>
+      </w:pPr>
+    </w:p>
+    <w:p>
+      <w:pPr>
+        <w:tabs>
+          <w:tab w:val="left" w:pos="-4820"/>
+        </w:tabs>
+        <w:ind w:left="709"/>
+        <w:rPr>
+          <w:rFonts w:asciiTheme="minorHAnsi" w:eastAsia="Verdana" w:hAnsiTheme="minorHAnsi"/>
+          <w:b/>
+          <w:sz w:val="24"/>
+          <w:szCs w:val="24"/>
+        </w:rPr>
+      </w:pPr>
+    </w:p>
+    <w:p>
+      <w:pPr>
+        <w:tabs>
+          <w:tab w:val="left" w:pos="-4820"/>
+        </w:tabs>
+        <w:ind w:left="709"/>
+        <w:rPr>
+          <w:rFonts w:asciiTheme="minorHAnsi" w:eastAsia="Verdana" w:hAnsiTheme="minorHAnsi"/>
+          <w:b/>
+          <w:sz w:val="24"/>
+          <w:szCs w:val="24"/>
+        </w:rPr>
+      </w:pPr>
+    </w:p>
+    <w:p>
+      <w:pPr>
+        <w:tabs>
+          <w:tab w:val="left" w:pos="-4820"/>
+        </w:tabs>
+        <w:ind w:left="709"/>
+        <w:rPr>
+          <w:rFonts w:asciiTheme="minorHAnsi" w:eastAsia="Verdana" w:hAnsiTheme="minorHAnsi"/>
+          <w:b/>
+          <w:sz w:val="24"/>
+          <w:szCs w:val="24"/>
+        </w:rPr>
+      </w:pPr>
+    </w:p>
+    <w:p>
+      <w:pPr>
+        <w:tabs>
+          <w:tab w:val="left" w:pos="-4820"/>
+        </w:tabs>
+        <w:ind w:left="709"/>
+        <w:rPr>
+          <w:rFonts w:asciiTheme="minorHAnsi" w:eastAsia="Verdana" w:hAnsiTheme="minorHAnsi"/>
+          <w:b/>
+          <w:sz w:val="24"/>
+          <w:szCs w:val="24"/>
+        </w:rPr>
+      </w:pPr>
+    </w:p>
+    <w:p>
+      <w:pPr>
+        <w:tabs>
+          <w:tab w:val="left" w:pos="-4820"/>
+        </w:tabs>
+        <w:ind w:left="709"/>
+        <w:rPr>
+          <w:rFonts w:asciiTheme="minorHAnsi" w:eastAsia="Verdana" w:hAnsiTheme="minorHAnsi"/>
+          <w:b/>
+          <w:sz w:val="24"/>
+          <w:szCs w:val="24"/>
+        </w:rPr>
+      </w:pPr>
+    </w:p>
+    <w:p>
+      <w:pPr>
+        <w:tabs>
+          <w:tab w:val="left" w:pos="-4820"/>
+        </w:tabs>
+        <w:ind w:left="709"/>
+        <w:rPr>
+          <w:rFonts w:asciiTheme="minorHAnsi" w:eastAsia="Verdana" w:hAnsiTheme="minorHAnsi"/>
+          <w:b/>
+          <w:sz w:val="24"/>
+          <w:szCs w:val="24"/>
+        </w:rPr>
+      </w:pPr>
+    </w:p>
+    <w:p>
+      <w:pPr>
+        <w:tabs>
+          <w:tab w:val="left" w:pos="-4820"/>
+        </w:tabs>
+        <w:ind w:left="709"/>
+        <w:rPr>
+          <w:rFonts w:asciiTheme="minorHAnsi" w:eastAsia="Verdana" w:hAnsiTheme="minorHAnsi"/>
+          <w:b/>
+          <w:sz w:val="24"/>
+          <w:szCs w:val="24"/>
+        </w:rPr>
+      </w:pPr>
+    </w:p>
+    <w:p>
+      <w:pPr>
+        <w:tabs>
+          <w:tab w:val="left" w:pos="-4820"/>
+        </w:tabs>
+        <w:ind w:left="709"/>
+        <w:rPr>
+          <w:rFonts w:asciiTheme="minorHAnsi" w:eastAsia="Verdana" w:hAnsiTheme="minorHAnsi"/>
+          <w:b/>
+          <w:sz w:val="24"/>
+          <w:szCs w:val="24"/>
+        </w:rPr>
+      </w:pPr>
+    </w:p>
+    <w:p>
+      <w:pPr>
+        <w:tabs>
+          <w:tab w:val="left" w:pos="-4820"/>
+        </w:tabs>
+        <w:ind w:left="709"/>
+        <w:rPr>
+          <w:rFonts w:asciiTheme="minorHAnsi" w:eastAsia="Verdana" w:hAnsiTheme="minorHAnsi"/>
+          <w:b/>
+          <w:sz w:val="24"/>
+          <w:szCs w:val="24"/>
+        </w:rPr>
+      </w:pPr>
+    </w:p>
+    <w:p>
+      <w:pPr>
+        <w:tabs>
+          <w:tab w:val="left" w:pos="-4820"/>
+        </w:tabs>
+        <w:ind w:left="709"/>
+        <w:rPr>
+          <w:rFonts w:asciiTheme="minorHAnsi" w:eastAsia="Verdana" w:hAnsiTheme="minorHAnsi"/>
+          <w:b/>
+          <w:sz w:val="24"/>
+          <w:szCs w:val="24"/>
+        </w:rPr>
+      </w:pPr>
+    </w:p>
+    <w:p>
+      <w:pPr>
+        <w:tabs>
+          <w:tab w:val="left" w:pos="-4820"/>
+        </w:tabs>
+        <w:ind w:left="709"/>
+        <w:rPr>
+          <w:rFonts w:asciiTheme="minorHAnsi" w:eastAsia="Verdana" w:hAnsiTheme="minorHAnsi"/>
+          <w:b/>
+          <w:sz w:val="24"/>
+          <w:szCs w:val="24"/>
+        </w:rPr>
+      </w:pPr>
+    </w:p>
+    <w:p>
+      <w:pPr>
+        <w:tabs>
+          <w:tab w:val="left" w:pos="-4820"/>
+        </w:tabs>
+        <w:ind w:left="709"/>
+        <w:rPr>
+          <w:rFonts w:asciiTheme="minorHAnsi" w:eastAsia="Verdana" w:hAnsiTheme="minorHAnsi"/>
+          <w:b/>
+          <w:sz w:val="24"/>
+          <w:szCs w:val="24"/>
+        </w:rPr>
+      </w:pPr>
+    </w:p>
+    <w:p>
+      <w:pPr>
+        <w:tabs>
+          <w:tab w:val="left" w:pos="-4820"/>
+        </w:tabs>
+        <w:ind w:left="709"/>
+        <w:rPr>
+          <w:rFonts w:asciiTheme="minorHAnsi" w:eastAsia="Verdana" w:hAnsiTheme="minorHAnsi"/>
+          <w:b/>
+          <w:sz w:val="24"/>
+          <w:szCs w:val="24"/>
+        </w:rPr>
+      </w:pPr>
+    </w:p>
+    <w:p>
+      <w:pPr>
+        <w:tabs>
+          <w:tab w:val="left" w:pos="-4820"/>
+        </w:tabs>
+        <w:ind w:left="709"/>
+        <w:rPr>
+          <w:rFonts w:asciiTheme="minorHAnsi" w:eastAsia="Verdana" w:hAnsiTheme="minorHAnsi"/>
+          <w:b/>
+          <w:sz w:val="24"/>
+          <w:szCs w:val="24"/>
+        </w:rPr>
+      </w:pPr>
+    </w:p>
+    <w:p>
+      <w:pPr>
+        <w:tabs>
+          <w:tab w:val="left" w:pos="-4820"/>
+        </w:tabs>
+        <w:ind w:left="709"/>
+        <w:rPr>
+          <w:rFonts w:asciiTheme="minorHAnsi" w:eastAsia="Verdana" w:hAnsiTheme="minorHAnsi"/>
+          <w:b/>
+          <w:sz w:val="24"/>
+          <w:szCs w:val="24"/>
+        </w:rPr>
+      </w:pPr>
+    </w:p>
+    <w:p>
+      <w:pPr>
+        <w:tabs>
+          <w:tab w:val="left" w:pos="-4820"/>
+        </w:tabs>
+        <w:ind w:left="709"/>
+        <w:rPr>
+          <w:rFonts w:asciiTheme="minorHAnsi" w:eastAsia="Verdana" w:hAnsiTheme="minorHAnsi"/>
+          <w:b/>
+          <w:sz w:val="24"/>
+          <w:szCs w:val="24"/>
+        </w:rPr>
+      </w:pPr>
+    </w:p>
+    <w:p>
+      <w:pPr>
+        <w:tabs>
+          <w:tab w:val="left" w:pos="-4820"/>
+        </w:tabs>
+        <w:ind w:left="709"/>
+        <w:rPr>
+          <w:rFonts w:asciiTheme="minorHAnsi" w:eastAsia="Verdana" w:hAnsiTheme="minorHAnsi"/>
+          <w:b/>
+          <w:sz w:val="24"/>
+          <w:szCs w:val="24"/>
+        </w:rPr>
+      </w:pPr>
+    </w:p>
+    <w:p>
+      <w:pPr>
+        <w:tabs>
+          <w:tab w:val="left" w:pos="-4820"/>
+        </w:tabs>
+        <w:ind w:left="709"/>
+        <w:rPr>
+          <w:rFonts w:asciiTheme="minorHAnsi" w:eastAsia="Verdana" w:hAnsiTheme="minorHAnsi"/>
+          <w:b/>
+          <w:sz w:val="24"/>
+          <w:szCs w:val="24"/>
+        </w:rPr>
+      </w:pPr>
+    </w:p>
+    <w:p>
+      <w:pPr>
+        <w:tabs>
+          <w:tab w:val="left" w:pos="-4820"/>
+        </w:tabs>
+        <w:ind w:left="709"/>
+        <w:rPr>
+          <w:rFonts w:asciiTheme="minorHAnsi" w:eastAsia="Verdana" w:hAnsiTheme="minorHAnsi"/>
+          <w:b/>
+          <w:sz w:val="24"/>
+          <w:szCs w:val="24"/>
+        </w:rPr>
+      </w:pPr>
+    </w:p>
+    <w:p>
+      <w:pPr>
+        <w:tabs>
+          <w:tab w:val="left" w:pos="-4820"/>
+        </w:tabs>
+        <w:ind w:left="709"/>
+        <w:rPr>
+          <w:rFonts w:asciiTheme="minorHAnsi" w:eastAsia="Verdana" w:hAnsiTheme="minorHAnsi"/>
+          <w:b/>
+          <w:sz w:val="24"/>
+          <w:szCs w:val="24"/>
+        </w:rPr>
+      </w:pPr>
+    </w:p>
+    <w:p>
+      <w:pPr>
+        <w:tabs>
+          <w:tab w:val="left" w:pos="-4820"/>
+        </w:tabs>
+        <w:ind w:left="709"/>
+        <w:rPr>
+          <w:rFonts w:asciiTheme="minorHAnsi" w:eastAsia="Verdana" w:hAnsiTheme="minorHAnsi"/>
+          <w:b/>
+          <w:sz w:val="24"/>
+          <w:szCs w:val="24"/>
+        </w:rPr>
+      </w:pPr>
+    </w:p>
+    <w:p>
+      <w:pPr>
         <w:numPr>
           <w:ilvl w:val="1"/>
           <w:numId w:val="2"/>
@@ -6751,6 +7136,7 @@
           <w:sz w:val="22"/>
           <w:szCs w:val="24"/>
         </w:rPr>
+        <w:lastRenderedPageBreak/>
         <w:t>Políticas, Directrices y procedimientos</w:t>
       </w:r>
       <w:bookmarkStart w:id="8" w:name="h.17dp8vu" w:colFirst="0" w:colLast="0"/>
@@ -6761,6 +7147,1412 @@
         <w:tabs>
           <w:tab w:val="left" w:pos="-4820"/>
         </w:tabs>
+        <w:rPr>
+          <w:rFonts w:asciiTheme="minorHAnsi" w:eastAsia="Verdana" w:hAnsiTheme="minorHAnsi"/>
+          <w:b/>
+          <w:sz w:val="22"/>
+          <w:szCs w:val="24"/>
+        </w:rPr>
+      </w:pPr>
+    </w:p>
+    <w:p>
+      <w:pPr>
+        <w:pStyle w:val="Normal1"/>
+        <w:ind w:left="357"/>
+        <w:jc w:val="both"/>
+        <w:rPr>
+          <w:rFonts w:ascii="Verdana" w:eastAsia="Verdana" w:hAnsi="Verdana" w:cs="Verdana"/>
+        </w:rPr>
+      </w:pPr>
+      <w:r>
+        <w:rPr>
+          <w:rFonts w:asciiTheme="minorHAnsi" w:eastAsia="Verdana" w:hAnsiTheme="minorHAnsi"/>
+          <w:b/>
+          <w:sz w:val="22"/>
+          <w:szCs w:val="24"/>
+        </w:rPr>
+        <w:tab/>
+      </w:r>
+      <w:r>
+        <w:rPr>
+          <w:rFonts w:ascii="Verdana" w:eastAsia="Verdana" w:hAnsi="Verdana" w:cs="Verdana"/>
+        </w:rPr>
+        <w:t>El propósito de</w:t>
+      </w:r>
+      <w:r>
+        <w:rPr>
+          <w:rFonts w:ascii="Verdana" w:eastAsia="Verdana" w:hAnsi="Verdana" w:cs="Verdana"/>
+        </w:rPr>
+        <w:t xml:space="preserve"> estas regulaciones</w:t>
+      </w:r>
+      <w:r>
+        <w:rPr>
+          <w:rFonts w:ascii="Verdana" w:eastAsia="Verdana" w:hAnsi="Verdana" w:cs="Verdana"/>
+        </w:rPr>
+        <w:t xml:space="preserve"> de cambio es garantizar que cada liberación se ajusta a los criterios comúnmente aceptados</w:t>
+      </w:r>
+      <w:r>
+        <w:rPr>
+          <w:rFonts w:ascii="Verdana" w:eastAsia="Verdana" w:hAnsi="Verdana" w:cs="Verdana"/>
+        </w:rPr>
+        <w:t>. L</w:t>
+      </w:r>
+      <w:r>
+        <w:rPr>
+          <w:rFonts w:ascii="Verdana" w:eastAsia="Verdana" w:hAnsi="Verdana" w:cs="Verdana"/>
+        </w:rPr>
+        <w:t>as siguientes normas y procedimientos externos se aplican durante la duración del proyecto:</w:t>
+      </w:r>
+    </w:p>
+    <w:p>
+      <w:pPr>
+        <w:pStyle w:val="Normal1"/>
+        <w:ind w:left="357"/>
+        <w:jc w:val="both"/>
+        <w:rPr>
+          <w:rFonts w:ascii="Verdana" w:eastAsia="Verdana" w:hAnsi="Verdana" w:cs="Verdana"/>
+        </w:rPr>
+      </w:pPr>
+    </w:p>
+    <w:tbl>
+      <w:tblPr>
+        <w:tblStyle w:val="Listaclara-nfasis1"/>
+        <w:tblW w:w="0" w:type="auto"/>
+        <w:tblBorders>
+          <w:top w:val="single" w:sz="4" w:space="0" w:color="auto"/>
+          <w:left w:val="single" w:sz="4" w:space="0" w:color="auto"/>
+          <w:bottom w:val="single" w:sz="4" w:space="0" w:color="auto"/>
+          <w:right w:val="single" w:sz="4" w:space="0" w:color="auto"/>
+          <w:insideH w:val="single" w:sz="4" w:space="0" w:color="auto"/>
+          <w:insideV w:val="single" w:sz="4" w:space="0" w:color="auto"/>
+        </w:tblBorders>
+        <w:tblLook w:val="04A0" w:firstRow="1" w:lastRow="0" w:firstColumn="1" w:lastColumn="0" w:noHBand="0" w:noVBand="1"/>
+      </w:tblPr>
+      <w:tblGrid>
+        <w:gridCol w:w="2093"/>
+        <w:gridCol w:w="2693"/>
+        <w:gridCol w:w="4992"/>
+      </w:tblGrid>
+      <w:tr>
+        <w:trPr>
+          <w:cnfStyle w:val="100000000000" w:firstRow="1" w:lastRow="0" w:firstColumn="0" w:lastColumn="0" w:oddVBand="0" w:evenVBand="0" w:oddHBand="0" w:evenHBand="0" w:firstRowFirstColumn="0" w:firstRowLastColumn="0" w:lastRowFirstColumn="0" w:lastRowLastColumn="0"/>
+        </w:trPr>
+        <w:tc>
+          <w:tcPr>
+            <w:cnfStyle w:val="001000000000" w:firstRow="0" w:lastRow="0" w:firstColumn="1" w:lastColumn="0" w:oddVBand="0" w:evenVBand="0" w:oddHBand="0" w:evenHBand="0" w:firstRowFirstColumn="0" w:firstRowLastColumn="0" w:lastRowFirstColumn="0" w:lastRowLastColumn="0"/>
+            <w:tcW w:w="2093" w:type="dxa"/>
+          </w:tcPr>
+          <w:p>
+            <w:pPr>
+              <w:pStyle w:val="Normal1"/>
+              <w:jc w:val="center"/>
+              <w:rPr>
+                <w:rFonts w:ascii="Verdana" w:eastAsia="Verdana" w:hAnsi="Verdana" w:cs="Verdana"/>
+                <w:b w:val="0"/>
+                <w:i/>
+                <w:color w:val="FFFFFF" w:themeColor="background1"/>
+              </w:rPr>
+            </w:pPr>
+            <w:r>
+              <w:rPr>
+                <w:rFonts w:ascii="Verdana" w:eastAsia="Verdana" w:hAnsi="Verdana" w:cs="Verdana"/>
+                <w:color w:val="FFFFFF" w:themeColor="background1"/>
+              </w:rPr>
+              <w:t xml:space="preserve">Tipo </w:t>
+            </w:r>
+            <w:r>
+              <w:rPr>
+                <w:rFonts w:ascii="Verdana" w:eastAsia="Verdana" w:hAnsi="Verdana" w:cs="Verdana"/>
+                <w:b w:val="0"/>
+                <w:i/>
+                <w:color w:val="FFFFFF" w:themeColor="background1"/>
+              </w:rPr>
+              <w:t>(P</w:t>
+            </w:r>
+            <w:r>
+              <w:rPr>
+                <w:rFonts w:ascii="Verdana" w:eastAsia="Verdana" w:hAnsi="Verdana" w:cs="Verdana"/>
+                <w:b w:val="0"/>
+                <w:i/>
+                <w:color w:val="FFFFFF" w:themeColor="background1"/>
+              </w:rPr>
+              <w:t>O</w:t>
+            </w:r>
+            <w:r>
+              <w:rPr>
+                <w:rFonts w:ascii="Verdana" w:eastAsia="Verdana" w:hAnsi="Verdana" w:cs="Verdana"/>
+                <w:b w:val="0"/>
+                <w:i/>
+                <w:color w:val="FFFFFF" w:themeColor="background1"/>
+              </w:rPr>
+              <w:t>: Política, D: Directiva,</w:t>
+            </w:r>
+          </w:p>
+          <w:p>
+            <w:pPr>
+              <w:pStyle w:val="Normal1"/>
+              <w:jc w:val="center"/>
+              <w:rPr>
+                <w:rFonts w:ascii="Verdana" w:eastAsia="Verdana" w:hAnsi="Verdana" w:cs="Verdana"/>
+                <w:color w:val="FFFFFF" w:themeColor="background1"/>
+              </w:rPr>
+            </w:pPr>
+            <w:r>
+              <w:rPr>
+                <w:rFonts w:ascii="Verdana" w:eastAsia="Verdana" w:hAnsi="Verdana" w:cs="Verdana"/>
+                <w:b w:val="0"/>
+                <w:i/>
+                <w:color w:val="FFFFFF" w:themeColor="background1"/>
+              </w:rPr>
+              <w:t>P</w:t>
+            </w:r>
+            <w:r>
+              <w:rPr>
+                <w:rFonts w:ascii="Verdana" w:eastAsia="Verdana" w:hAnsi="Verdana" w:cs="Verdana"/>
+                <w:b w:val="0"/>
+                <w:i/>
+                <w:color w:val="FFFFFF" w:themeColor="background1"/>
+              </w:rPr>
+              <w:t>R</w:t>
+            </w:r>
+            <w:r>
+              <w:rPr>
+                <w:rFonts w:ascii="Verdana" w:eastAsia="Verdana" w:hAnsi="Verdana" w:cs="Verdana"/>
+                <w:b w:val="0"/>
+                <w:i/>
+                <w:color w:val="FFFFFF" w:themeColor="background1"/>
+              </w:rPr>
+              <w:t>: Procedimiento)</w:t>
+            </w:r>
+          </w:p>
+        </w:tc>
+        <w:tc>
+          <w:tcPr>
+            <w:tcW w:w="2693" w:type="dxa"/>
+          </w:tcPr>
+          <w:p>
+            <w:pPr>
+              <w:pStyle w:val="Normal1"/>
+              <w:jc w:val="center"/>
+              <w:cnfStyle w:val="100000000000" w:firstRow="1" w:lastRow="0" w:firstColumn="0" w:lastColumn="0" w:oddVBand="0" w:evenVBand="0" w:oddHBand="0" w:evenHBand="0" w:firstRowFirstColumn="0" w:firstRowLastColumn="0" w:lastRowFirstColumn="0" w:lastRowLastColumn="0"/>
+              <w:rPr>
+                <w:rFonts w:ascii="Verdana" w:eastAsia="Verdana" w:hAnsi="Verdana" w:cs="Verdana"/>
+                <w:color w:val="FFFFFF" w:themeColor="background1"/>
+              </w:rPr>
+            </w:pPr>
+            <w:r>
+              <w:rPr>
+                <w:rFonts w:ascii="Verdana" w:eastAsia="Verdana" w:hAnsi="Verdana" w:cs="Verdana"/>
+                <w:color w:val="FFFFFF" w:themeColor="background1"/>
+              </w:rPr>
+              <w:t>Regulación</w:t>
+            </w:r>
+          </w:p>
+        </w:tc>
+        <w:tc>
+          <w:tcPr>
+            <w:tcW w:w="4992" w:type="dxa"/>
+          </w:tcPr>
+          <w:p>
+            <w:pPr>
+              <w:pStyle w:val="Normal1"/>
+              <w:jc w:val="center"/>
+              <w:cnfStyle w:val="100000000000" w:firstRow="1" w:lastRow="0" w:firstColumn="0" w:lastColumn="0" w:oddVBand="0" w:evenVBand="0" w:oddHBand="0" w:evenHBand="0" w:firstRowFirstColumn="0" w:firstRowLastColumn="0" w:lastRowFirstColumn="0" w:lastRowLastColumn="0"/>
+              <w:rPr>
+                <w:rFonts w:ascii="Verdana" w:eastAsia="Verdana" w:hAnsi="Verdana" w:cs="Verdana"/>
+                <w:color w:val="FFFFFF" w:themeColor="background1"/>
+              </w:rPr>
+            </w:pPr>
+            <w:r>
+              <w:rPr>
+                <w:rFonts w:ascii="Verdana" w:eastAsia="Verdana" w:hAnsi="Verdana" w:cs="Verdana"/>
+                <w:color w:val="FFFFFF" w:themeColor="background1"/>
+              </w:rPr>
+              <w:t>Descripción</w:t>
+            </w:r>
+          </w:p>
+        </w:tc>
+      </w:tr>
+      <w:tr>
+        <w:trPr>
+          <w:cnfStyle w:val="000000100000" w:firstRow="0" w:lastRow="0" w:firstColumn="0" w:lastColumn="0" w:oddVBand="0" w:evenVBand="0" w:oddHBand="1" w:evenHBand="0" w:firstRowFirstColumn="0" w:firstRowLastColumn="0" w:lastRowFirstColumn="0" w:lastRowLastColumn="0"/>
+        </w:trPr>
+        <w:tc>
+          <w:tcPr>
+            <w:cnfStyle w:val="001000000000" w:firstRow="0" w:lastRow="0" w:firstColumn="1" w:lastColumn="0" w:oddVBand="0" w:evenVBand="0" w:oddHBand="0" w:evenHBand="0" w:firstRowFirstColumn="0" w:firstRowLastColumn="0" w:lastRowFirstColumn="0" w:lastRowLastColumn="0"/>
+            <w:tcW w:w="2093" w:type="dxa"/>
+            <w:tcBorders>
+              <w:top w:val="none" w:sz="0" w:space="0" w:color="auto"/>
+              <w:left w:val="none" w:sz="0" w:space="0" w:color="auto"/>
+              <w:bottom w:val="none" w:sz="0" w:space="0" w:color="auto"/>
+            </w:tcBorders>
+          </w:tcPr>
+          <w:p>
+            <w:pPr>
+              <w:pStyle w:val="Normal1"/>
+              <w:jc w:val="center"/>
+              <w:rPr>
+                <w:rFonts w:ascii="Verdana" w:eastAsia="Verdana" w:hAnsi="Verdana" w:cs="Verdana"/>
+              </w:rPr>
+            </w:pPr>
+            <w:r>
+              <w:rPr>
+                <w:rFonts w:ascii="Verdana" w:eastAsia="Verdana" w:hAnsi="Verdana" w:cs="Verdana"/>
+              </w:rPr>
+              <w:t>PO</w:t>
+            </w:r>
+          </w:p>
+        </w:tc>
+        <w:tc>
+          <w:tcPr>
+            <w:tcW w:w="2693" w:type="dxa"/>
+            <w:tcBorders>
+              <w:top w:val="none" w:sz="0" w:space="0" w:color="auto"/>
+              <w:bottom w:val="none" w:sz="0" w:space="0" w:color="auto"/>
+            </w:tcBorders>
+          </w:tcPr>
+          <w:p>
+            <w:pPr>
+              <w:pStyle w:val="Normal1"/>
+              <w:jc w:val="center"/>
+              <w:cnfStyle w:val="000000100000" w:firstRow="0" w:lastRow="0" w:firstColumn="0" w:lastColumn="0" w:oddVBand="0" w:evenVBand="0" w:oddHBand="1" w:evenHBand="0" w:firstRowFirstColumn="0" w:firstRowLastColumn="0" w:lastRowFirstColumn="0" w:lastRowLastColumn="0"/>
+              <w:rPr>
+                <w:rFonts w:ascii="Verdana" w:eastAsia="Verdana" w:hAnsi="Verdana" w:cs="Verdana"/>
+              </w:rPr>
+            </w:pPr>
+            <w:r>
+              <w:rPr>
+                <w:rFonts w:ascii="Verdana" w:eastAsia="Verdana" w:hAnsi="Verdana" w:cs="Verdana"/>
+              </w:rPr>
+              <w:t>M</w:t>
+            </w:r>
+            <w:r>
+              <w:rPr>
+                <w:rFonts w:ascii="Verdana" w:eastAsia="Verdana" w:hAnsi="Verdana" w:cs="Verdana"/>
+              </w:rPr>
+              <w:t>anejo de líneas base</w:t>
+            </w:r>
+          </w:p>
+        </w:tc>
+        <w:tc>
+          <w:tcPr>
+            <w:tcW w:w="4992" w:type="dxa"/>
+            <w:tcBorders>
+              <w:top w:val="none" w:sz="0" w:space="0" w:color="auto"/>
+              <w:bottom w:val="none" w:sz="0" w:space="0" w:color="auto"/>
+              <w:right w:val="none" w:sz="0" w:space="0" w:color="auto"/>
+            </w:tcBorders>
+          </w:tcPr>
+          <w:p>
+            <w:pPr>
+              <w:pStyle w:val="Normal1"/>
+              <w:spacing w:after="120"/>
+              <w:jc w:val="both"/>
+              <w:cnfStyle w:val="000000100000" w:firstRow="0" w:lastRow="0" w:firstColumn="0" w:lastColumn="0" w:oddVBand="0" w:evenVBand="0" w:oddHBand="1" w:evenHBand="0" w:firstRowFirstColumn="0" w:firstRowLastColumn="0" w:lastRowFirstColumn="0" w:lastRowLastColumn="0"/>
+              <w:rPr>
+                <w:rFonts w:ascii="Verdana" w:eastAsia="Verdana" w:hAnsi="Verdana" w:cs="Verdana"/>
+              </w:rPr>
+            </w:pPr>
+            <w:r>
+              <w:rPr>
+                <w:rFonts w:ascii="Verdana" w:eastAsia="Verdana" w:hAnsi="Verdana" w:cs="Verdana"/>
+              </w:rPr>
+              <w:t>Las líneas base son establecidas por el líder del proyecto. Cada línea base debe etiquetarse, documentando las versiones de los productos que la conforman, y el estado en que se encuentra (ver Líneas Base más adelante).</w:t>
+            </w:r>
+          </w:p>
+          <w:p>
+            <w:pPr>
+              <w:pStyle w:val="Normal1"/>
+              <w:jc w:val="both"/>
+              <w:cnfStyle w:val="000000100000" w:firstRow="0" w:lastRow="0" w:firstColumn="0" w:lastColumn="0" w:oddVBand="0" w:evenVBand="0" w:oddHBand="1" w:evenHBand="0" w:firstRowFirstColumn="0" w:firstRowLastColumn="0" w:lastRowFirstColumn="0" w:lastRowLastColumn="0"/>
+              <w:rPr>
+                <w:rFonts w:ascii="Verdana" w:eastAsia="Verdana" w:hAnsi="Verdana" w:cs="Verdana"/>
+              </w:rPr>
+            </w:pPr>
+          </w:p>
+        </w:tc>
+      </w:tr>
+      <w:tr>
+        <w:tc>
+          <w:tcPr>
+            <w:cnfStyle w:val="001000000000" w:firstRow="0" w:lastRow="0" w:firstColumn="1" w:lastColumn="0" w:oddVBand="0" w:evenVBand="0" w:oddHBand="0" w:evenHBand="0" w:firstRowFirstColumn="0" w:firstRowLastColumn="0" w:lastRowFirstColumn="0" w:lastRowLastColumn="0"/>
+            <w:tcW w:w="2093" w:type="dxa"/>
+            <w:tcBorders>
+              <w:bottom w:val="single" w:sz="4" w:space="0" w:color="auto"/>
+            </w:tcBorders>
+          </w:tcPr>
+          <w:p>
+            <w:pPr>
+              <w:pStyle w:val="Normal1"/>
+              <w:jc w:val="center"/>
+              <w:rPr>
+                <w:rFonts w:ascii="Verdana" w:eastAsia="Verdana" w:hAnsi="Verdana" w:cs="Verdana"/>
+              </w:rPr>
+            </w:pPr>
+            <w:r>
+              <w:rPr>
+                <w:rFonts w:ascii="Verdana" w:eastAsia="Verdana" w:hAnsi="Verdana" w:cs="Verdana"/>
+              </w:rPr>
+              <w:t>D</w:t>
+            </w:r>
+          </w:p>
+        </w:tc>
+        <w:tc>
+          <w:tcPr>
+            <w:tcW w:w="2693" w:type="dxa"/>
+            <w:tcBorders>
+              <w:bottom w:val="single" w:sz="4" w:space="0" w:color="auto"/>
+            </w:tcBorders>
+          </w:tcPr>
+          <w:p>
+            <w:pPr>
+              <w:pStyle w:val="Normal1"/>
+              <w:jc w:val="center"/>
+              <w:cnfStyle w:val="000000000000" w:firstRow="0" w:lastRow="0" w:firstColumn="0" w:lastColumn="0" w:oddVBand="0" w:evenVBand="0" w:oddHBand="0" w:evenHBand="0" w:firstRowFirstColumn="0" w:firstRowLastColumn="0" w:lastRowFirstColumn="0" w:lastRowLastColumn="0"/>
+              <w:rPr>
+                <w:rFonts w:ascii="Verdana" w:eastAsia="Verdana" w:hAnsi="Verdana" w:cs="Verdana"/>
+              </w:rPr>
+            </w:pPr>
+            <w:r>
+              <w:rPr>
+                <w:rFonts w:ascii="Verdana" w:eastAsia="Verdana" w:hAnsi="Verdana" w:cs="Verdana"/>
+              </w:rPr>
+              <w:t xml:space="preserve">Uso de </w:t>
+            </w:r>
+            <w:proofErr w:type="spellStart"/>
+            <w:r>
+              <w:rPr>
+                <w:rFonts w:ascii="Verdana" w:eastAsia="Verdana" w:hAnsi="Verdana" w:cs="Verdana"/>
+              </w:rPr>
+              <w:t>Git</w:t>
+            </w:r>
+            <w:proofErr w:type="spellEnd"/>
+          </w:p>
+        </w:tc>
+        <w:tc>
+          <w:tcPr>
+            <w:tcW w:w="4992" w:type="dxa"/>
+            <w:tcBorders>
+              <w:bottom w:val="single" w:sz="4" w:space="0" w:color="auto"/>
+            </w:tcBorders>
+          </w:tcPr>
+          <w:p>
+            <w:pPr>
+              <w:pStyle w:val="Normal1"/>
+              <w:spacing w:after="120"/>
+              <w:jc w:val="both"/>
+              <w:cnfStyle w:val="000000000000" w:firstRow="0" w:lastRow="0" w:firstColumn="0" w:lastColumn="0" w:oddVBand="0" w:evenVBand="0" w:oddHBand="0" w:evenHBand="0" w:firstRowFirstColumn="0" w:firstRowLastColumn="0" w:lastRowFirstColumn="0" w:lastRowLastColumn="0"/>
+              <w:rPr>
+                <w:rFonts w:ascii="Verdana" w:eastAsia="Verdana" w:hAnsi="Verdana" w:cs="Verdana"/>
+              </w:rPr>
+            </w:pPr>
+            <w:r>
+              <w:rPr>
+                <w:rFonts w:ascii="Verdana" w:eastAsia="Verdana" w:hAnsi="Verdana" w:cs="Verdana"/>
+              </w:rPr>
+              <w:t xml:space="preserve">Los proyectos en desarrollo utilizaran </w:t>
+            </w:r>
+            <w:proofErr w:type="spellStart"/>
+            <w:r>
+              <w:rPr>
+                <w:rFonts w:ascii="Verdana" w:eastAsia="Verdana" w:hAnsi="Verdana" w:cs="Verdana"/>
+              </w:rPr>
+              <w:t>Git</w:t>
+            </w:r>
+            <w:proofErr w:type="spellEnd"/>
+            <w:r>
+              <w:rPr>
+                <w:rFonts w:ascii="Verdana" w:eastAsia="Verdana" w:hAnsi="Verdana" w:cs="Verdana"/>
+              </w:rPr>
+              <w:t xml:space="preserve">, un sistema de control distribuido de versiones </w:t>
+            </w:r>
+            <w:r>
+              <w:rPr>
+                <w:rFonts w:ascii="Verdana" w:eastAsia="Verdana" w:hAnsi="Verdana" w:cs="Verdana"/>
+              </w:rPr>
+              <w:t xml:space="preserve">libre que es un estándar en el desarrollo de aplicaciones open </w:t>
+            </w:r>
+            <w:proofErr w:type="spellStart"/>
+            <w:r>
+              <w:rPr>
+                <w:rFonts w:ascii="Verdana" w:eastAsia="Verdana" w:hAnsi="Verdana" w:cs="Verdana"/>
+              </w:rPr>
+              <w:t>source</w:t>
+            </w:r>
+            <w:proofErr w:type="spellEnd"/>
+            <w:r>
+              <w:rPr>
+                <w:rFonts w:ascii="Verdana" w:eastAsia="Verdana" w:hAnsi="Verdana" w:cs="Verdana"/>
+              </w:rPr>
+              <w:t xml:space="preserve"> (no limitándose a estas) en el mundo.</w:t>
+            </w:r>
+          </w:p>
+          <w:p>
+            <w:pPr>
+              <w:pStyle w:val="Normal1"/>
+              <w:jc w:val="both"/>
+              <w:cnfStyle w:val="000000000000" w:firstRow="0" w:lastRow="0" w:firstColumn="0" w:lastColumn="0" w:oddVBand="0" w:evenVBand="0" w:oddHBand="0" w:evenHBand="0" w:firstRowFirstColumn="0" w:firstRowLastColumn="0" w:lastRowFirstColumn="0" w:lastRowLastColumn="0"/>
+              <w:rPr>
+                <w:rFonts w:ascii="Verdana" w:eastAsia="Verdana" w:hAnsi="Verdana" w:cs="Verdana"/>
+              </w:rPr>
+            </w:pPr>
+          </w:p>
+        </w:tc>
+      </w:tr>
+      <w:tr>
+        <w:trPr>
+          <w:cnfStyle w:val="000000100000" w:firstRow="0" w:lastRow="0" w:firstColumn="0" w:lastColumn="0" w:oddVBand="0" w:evenVBand="0" w:oddHBand="1" w:evenHBand="0" w:firstRowFirstColumn="0" w:firstRowLastColumn="0" w:lastRowFirstColumn="0" w:lastRowLastColumn="0"/>
+        </w:trPr>
+        <w:tc>
+          <w:tcPr>
+            <w:cnfStyle w:val="001000000000" w:firstRow="0" w:lastRow="0" w:firstColumn="1" w:lastColumn="0" w:oddVBand="0" w:evenVBand="0" w:oddHBand="0" w:evenHBand="0" w:firstRowFirstColumn="0" w:firstRowLastColumn="0" w:lastRowFirstColumn="0" w:lastRowLastColumn="0"/>
+            <w:tcW w:w="2093" w:type="dxa"/>
+            <w:tcBorders>
+              <w:top w:val="single" w:sz="4" w:space="0" w:color="auto"/>
+              <w:left w:val="single" w:sz="4" w:space="0" w:color="auto"/>
+              <w:bottom w:val="single" w:sz="4" w:space="0" w:color="auto"/>
+            </w:tcBorders>
+          </w:tcPr>
+          <w:p>
+            <w:pPr>
+              <w:pStyle w:val="Normal1"/>
+              <w:jc w:val="center"/>
+              <w:rPr>
+                <w:rFonts w:ascii="Verdana" w:eastAsia="Verdana" w:hAnsi="Verdana" w:cs="Verdana"/>
+              </w:rPr>
+            </w:pPr>
+            <w:r>
+              <w:rPr>
+                <w:rFonts w:ascii="Verdana" w:eastAsia="Verdana" w:hAnsi="Verdana" w:cs="Verdana"/>
+              </w:rPr>
+              <w:t>PO</w:t>
+            </w:r>
+          </w:p>
+        </w:tc>
+        <w:tc>
+          <w:tcPr>
+            <w:tcW w:w="2693" w:type="dxa"/>
+            <w:tcBorders>
+              <w:top w:val="single" w:sz="4" w:space="0" w:color="auto"/>
+              <w:bottom w:val="single" w:sz="4" w:space="0" w:color="auto"/>
+            </w:tcBorders>
+          </w:tcPr>
+          <w:p>
+            <w:pPr>
+              <w:pStyle w:val="Normal1"/>
+              <w:jc w:val="center"/>
+              <w:cnfStyle w:val="000000100000" w:firstRow="0" w:lastRow="0" w:firstColumn="0" w:lastColumn="0" w:oddVBand="0" w:evenVBand="0" w:oddHBand="1" w:evenHBand="0" w:firstRowFirstColumn="0" w:firstRowLastColumn="0" w:lastRowFirstColumn="0" w:lastRowLastColumn="0"/>
+              <w:rPr>
+                <w:rFonts w:ascii="Verdana" w:eastAsia="Verdana" w:hAnsi="Verdana" w:cs="Verdana"/>
+              </w:rPr>
+            </w:pPr>
+            <w:r>
+              <w:rPr>
+                <w:rFonts w:ascii="Verdana" w:eastAsia="Verdana" w:hAnsi="Verdana" w:cs="Verdana"/>
+              </w:rPr>
+              <w:t>Conservación de versiones de Ítems de Configuración</w:t>
+            </w:r>
+          </w:p>
+        </w:tc>
+        <w:tc>
+          <w:tcPr>
+            <w:tcW w:w="4992" w:type="dxa"/>
+            <w:tcBorders>
+              <w:top w:val="single" w:sz="4" w:space="0" w:color="auto"/>
+              <w:bottom w:val="single" w:sz="4" w:space="0" w:color="auto"/>
+              <w:right w:val="single" w:sz="4" w:space="0" w:color="auto"/>
+            </w:tcBorders>
+          </w:tcPr>
+          <w:p>
+            <w:pPr>
+              <w:pStyle w:val="Normal1"/>
+              <w:spacing w:after="120"/>
+              <w:jc w:val="both"/>
+              <w:cnfStyle w:val="000000100000" w:firstRow="0" w:lastRow="0" w:firstColumn="0" w:lastColumn="0" w:oddVBand="0" w:evenVBand="0" w:oddHBand="1" w:evenHBand="0" w:firstRowFirstColumn="0" w:firstRowLastColumn="0" w:lastRowFirstColumn="0" w:lastRowLastColumn="0"/>
+              <w:rPr>
+                <w:rFonts w:ascii="Verdana" w:eastAsia="Verdana" w:hAnsi="Verdana" w:cs="Verdana"/>
+              </w:rPr>
+            </w:pPr>
+            <w:r>
+              <w:rPr>
+                <w:rFonts w:ascii="Verdana" w:eastAsia="Verdana" w:hAnsi="Verdana" w:cs="Verdana"/>
+              </w:rPr>
+              <w:t>Se conservarán todas las versiones actuales y publicadas anteriormente de los ítems de configuración.</w:t>
+            </w:r>
+          </w:p>
+          <w:p>
+            <w:pPr>
+              <w:pStyle w:val="Normal1"/>
+              <w:spacing w:after="120"/>
+              <w:jc w:val="both"/>
+              <w:cnfStyle w:val="000000100000" w:firstRow="0" w:lastRow="0" w:firstColumn="0" w:lastColumn="0" w:oddVBand="0" w:evenVBand="0" w:oddHBand="1" w:evenHBand="0" w:firstRowFirstColumn="0" w:firstRowLastColumn="0" w:lastRowFirstColumn="0" w:lastRowLastColumn="0"/>
+              <w:rPr>
+                <w:rFonts w:ascii="Verdana" w:eastAsia="Verdana" w:hAnsi="Verdana" w:cs="Verdana"/>
+              </w:rPr>
+            </w:pPr>
+          </w:p>
+        </w:tc>
+      </w:tr>
+      <w:tr>
+        <w:tc>
+          <w:tcPr>
+            <w:cnfStyle w:val="001000000000" w:firstRow="0" w:lastRow="0" w:firstColumn="1" w:lastColumn="0" w:oddVBand="0" w:evenVBand="0" w:oddHBand="0" w:evenHBand="0" w:firstRowFirstColumn="0" w:firstRowLastColumn="0" w:lastRowFirstColumn="0" w:lastRowLastColumn="0"/>
+            <w:tcW w:w="2093" w:type="dxa"/>
+            <w:tcBorders>
+              <w:top w:val="single" w:sz="4" w:space="0" w:color="auto"/>
+              <w:left w:val="single" w:sz="4" w:space="0" w:color="auto"/>
+              <w:bottom w:val="single" w:sz="4" w:space="0" w:color="auto"/>
+            </w:tcBorders>
+          </w:tcPr>
+          <w:p>
+            <w:pPr>
+              <w:pStyle w:val="Normal1"/>
+              <w:jc w:val="center"/>
+              <w:rPr>
+                <w:rFonts w:ascii="Verdana" w:eastAsia="Verdana" w:hAnsi="Verdana" w:cs="Verdana"/>
+              </w:rPr>
+            </w:pPr>
+            <w:r>
+              <w:rPr>
+                <w:rFonts w:ascii="Verdana" w:eastAsia="Verdana" w:hAnsi="Verdana" w:cs="Verdana"/>
+              </w:rPr>
+              <w:t>PO</w:t>
+            </w:r>
+          </w:p>
+        </w:tc>
+        <w:tc>
+          <w:tcPr>
+            <w:tcW w:w="2693" w:type="dxa"/>
+            <w:tcBorders>
+              <w:top w:val="single" w:sz="4" w:space="0" w:color="auto"/>
+              <w:bottom w:val="single" w:sz="4" w:space="0" w:color="auto"/>
+            </w:tcBorders>
+          </w:tcPr>
+          <w:p>
+            <w:pPr>
+              <w:pStyle w:val="Normal1"/>
+              <w:jc w:val="center"/>
+              <w:cnfStyle w:val="000000000000" w:firstRow="0" w:lastRow="0" w:firstColumn="0" w:lastColumn="0" w:oddVBand="0" w:evenVBand="0" w:oddHBand="0" w:evenHBand="0" w:firstRowFirstColumn="0" w:firstRowLastColumn="0" w:lastRowFirstColumn="0" w:lastRowLastColumn="0"/>
+              <w:rPr>
+                <w:rFonts w:ascii="Verdana" w:eastAsia="Verdana" w:hAnsi="Verdana" w:cs="Verdana"/>
+              </w:rPr>
+            </w:pPr>
+            <w:r>
+              <w:rPr>
+                <w:rFonts w:ascii="Verdana" w:eastAsia="Verdana" w:hAnsi="Verdana" w:cs="Verdana"/>
+              </w:rPr>
+              <w:t>Integridad de Documentos</w:t>
+            </w:r>
+          </w:p>
+        </w:tc>
+        <w:tc>
+          <w:tcPr>
+            <w:tcW w:w="4992" w:type="dxa"/>
+            <w:tcBorders>
+              <w:top w:val="single" w:sz="4" w:space="0" w:color="auto"/>
+              <w:bottom w:val="single" w:sz="4" w:space="0" w:color="auto"/>
+              <w:right w:val="single" w:sz="4" w:space="0" w:color="auto"/>
+            </w:tcBorders>
+          </w:tcPr>
+          <w:p>
+            <w:pPr>
+              <w:pStyle w:val="Normal1"/>
+              <w:spacing w:after="120"/>
+              <w:jc w:val="both"/>
+              <w:cnfStyle w:val="000000000000" w:firstRow="0" w:lastRow="0" w:firstColumn="0" w:lastColumn="0" w:oddVBand="0" w:evenVBand="0" w:oddHBand="0" w:evenHBand="0" w:firstRowFirstColumn="0" w:firstRowLastColumn="0" w:lastRowFirstColumn="0" w:lastRowLastColumn="0"/>
+              <w:rPr>
+                <w:rFonts w:ascii="Verdana" w:eastAsia="Verdana" w:hAnsi="Verdana" w:cs="Verdana"/>
+              </w:rPr>
+            </w:pPr>
+            <w:r>
+              <w:rPr>
+                <w:rFonts w:ascii="Verdana" w:eastAsia="Verdana" w:hAnsi="Verdana" w:cs="Verdana"/>
+              </w:rPr>
+              <w:t>Cada integrante de un equipo de proyecto o que tenga a cargo una función de la configuración solo debe poder modificar documentos que le competen a su tarea.</w:t>
+            </w:r>
+          </w:p>
+        </w:tc>
+      </w:tr>
+      <w:tr>
+        <w:trPr>
+          <w:cnfStyle w:val="000000100000" w:firstRow="0" w:lastRow="0" w:firstColumn="0" w:lastColumn="0" w:oddVBand="0" w:evenVBand="0" w:oddHBand="1" w:evenHBand="0" w:firstRowFirstColumn="0" w:firstRowLastColumn="0" w:lastRowFirstColumn="0" w:lastRowLastColumn="0"/>
+        </w:trPr>
+        <w:tc>
+          <w:tcPr>
+            <w:cnfStyle w:val="001000000000" w:firstRow="0" w:lastRow="0" w:firstColumn="1" w:lastColumn="0" w:oddVBand="0" w:evenVBand="0" w:oddHBand="0" w:evenHBand="0" w:firstRowFirstColumn="0" w:firstRowLastColumn="0" w:lastRowFirstColumn="0" w:lastRowLastColumn="0"/>
+            <w:tcW w:w="2093" w:type="dxa"/>
+            <w:tcBorders>
+              <w:top w:val="single" w:sz="4" w:space="0" w:color="auto"/>
+              <w:left w:val="single" w:sz="4" w:space="0" w:color="auto"/>
+              <w:bottom w:val="single" w:sz="4" w:space="0" w:color="auto"/>
+            </w:tcBorders>
+          </w:tcPr>
+          <w:p>
+            <w:pPr>
+              <w:pStyle w:val="Normal1"/>
+              <w:jc w:val="center"/>
+              <w:rPr>
+                <w:rFonts w:ascii="Verdana" w:eastAsia="Verdana" w:hAnsi="Verdana" w:cs="Verdana"/>
+              </w:rPr>
+            </w:pPr>
+            <w:r>
+              <w:rPr>
+                <w:rFonts w:ascii="Verdana" w:eastAsia="Verdana" w:hAnsi="Verdana" w:cs="Verdana"/>
+              </w:rPr>
+              <w:t>PR</w:t>
+            </w:r>
+          </w:p>
+        </w:tc>
+        <w:tc>
+          <w:tcPr>
+            <w:tcW w:w="2693" w:type="dxa"/>
+            <w:tcBorders>
+              <w:top w:val="single" w:sz="4" w:space="0" w:color="auto"/>
+              <w:bottom w:val="single" w:sz="4" w:space="0" w:color="auto"/>
+            </w:tcBorders>
+          </w:tcPr>
+          <w:p>
+            <w:pPr>
+              <w:pStyle w:val="Normal1"/>
+              <w:jc w:val="center"/>
+              <w:cnfStyle w:val="000000100000" w:firstRow="0" w:lastRow="0" w:firstColumn="0" w:lastColumn="0" w:oddVBand="0" w:evenVBand="0" w:oddHBand="1" w:evenHBand="0" w:firstRowFirstColumn="0" w:firstRowLastColumn="0" w:lastRowFirstColumn="0" w:lastRowLastColumn="0"/>
+              <w:rPr>
+                <w:rFonts w:ascii="Verdana" w:eastAsia="Verdana" w:hAnsi="Verdana" w:cs="Verdana"/>
+              </w:rPr>
+            </w:pPr>
+            <w:proofErr w:type="spellStart"/>
+            <w:r>
+              <w:rPr>
+                <w:rFonts w:ascii="Verdana" w:eastAsia="Verdana" w:hAnsi="Verdana" w:cs="Verdana"/>
+              </w:rPr>
+              <w:t>Workflow</w:t>
+            </w:r>
+            <w:proofErr w:type="spellEnd"/>
+            <w:r>
+              <w:rPr>
+                <w:rFonts w:ascii="Verdana" w:eastAsia="Verdana" w:hAnsi="Verdana" w:cs="Verdana"/>
+              </w:rPr>
+              <w:t xml:space="preserve"> de Colaboración en un proyecto GIT (Código)</w:t>
+            </w:r>
+          </w:p>
+        </w:tc>
+        <w:tc>
+          <w:tcPr>
+            <w:tcW w:w="4992" w:type="dxa"/>
+            <w:tcBorders>
+              <w:top w:val="single" w:sz="4" w:space="0" w:color="auto"/>
+              <w:bottom w:val="single" w:sz="4" w:space="0" w:color="auto"/>
+              <w:right w:val="single" w:sz="4" w:space="0" w:color="auto"/>
+            </w:tcBorders>
+          </w:tcPr>
+          <w:p>
+            <w:pPr>
+              <w:pStyle w:val="Normal1"/>
+              <w:spacing w:after="120"/>
+              <w:jc w:val="both"/>
+              <w:cnfStyle w:val="000000100000" w:firstRow="0" w:lastRow="0" w:firstColumn="0" w:lastColumn="0" w:oddVBand="0" w:evenVBand="0" w:oddHBand="1" w:evenHBand="0" w:firstRowFirstColumn="0" w:firstRowLastColumn="0" w:lastRowFirstColumn="0" w:lastRowLastColumn="0"/>
+              <w:rPr>
+                <w:rFonts w:ascii="Verdana" w:eastAsia="Verdana" w:hAnsi="Verdana" w:cs="Verdana"/>
+              </w:rPr>
+            </w:pPr>
+            <w:r>
+              <w:rPr>
+                <w:rFonts w:ascii="Verdana" w:eastAsia="Verdana" w:hAnsi="Verdana" w:cs="Verdana"/>
+              </w:rPr>
+              <w:t xml:space="preserve">Se debe seguir el </w:t>
+            </w:r>
+            <w:proofErr w:type="spellStart"/>
+            <w:r>
+              <w:rPr>
+                <w:rFonts w:ascii="Verdana" w:eastAsia="Verdana" w:hAnsi="Verdana" w:cs="Verdana"/>
+              </w:rPr>
+              <w:t>workflow</w:t>
+            </w:r>
+            <w:proofErr w:type="spellEnd"/>
+            <w:r>
+              <w:rPr>
+                <w:rFonts w:ascii="Verdana" w:eastAsia="Verdana" w:hAnsi="Verdana" w:cs="Verdana"/>
+              </w:rPr>
+              <w:t xml:space="preserve">  planteado y acordado en la guía del desarrollador. Extracto:</w:t>
+            </w:r>
+          </w:p>
+          <w:p>
+            <w:pPr>
+              <w:pStyle w:val="Normal1"/>
+              <w:spacing w:after="120"/>
+              <w:jc w:val="both"/>
+              <w:cnfStyle w:val="000000100000" w:firstRow="0" w:lastRow="0" w:firstColumn="0" w:lastColumn="0" w:oddVBand="0" w:evenVBand="0" w:oddHBand="1" w:evenHBand="0" w:firstRowFirstColumn="0" w:firstRowLastColumn="0" w:lastRowFirstColumn="0" w:lastRowLastColumn="0"/>
+              <w:rPr>
+                <w:rFonts w:ascii="Verdana" w:eastAsia="Verdana" w:hAnsi="Verdana" w:cs="Verdana"/>
+              </w:rPr>
+            </w:pPr>
+            <w:r>
+              <w:rPr>
+                <w:rFonts w:ascii="Verdana" w:eastAsia="Verdana" w:hAnsi="Verdana" w:cs="Verdana"/>
+                <w:u w:val="single"/>
+              </w:rPr>
+              <w:t xml:space="preserve">Estructura de ramas </w:t>
+            </w:r>
+            <w:proofErr w:type="spellStart"/>
+            <w:r>
+              <w:rPr>
+                <w:rFonts w:ascii="Verdana" w:eastAsia="Verdana" w:hAnsi="Verdana" w:cs="Verdana"/>
+                <w:u w:val="single"/>
+              </w:rPr>
+              <w:t>git</w:t>
+            </w:r>
+            <w:proofErr w:type="spellEnd"/>
+            <w:r>
+              <w:rPr>
+                <w:rFonts w:ascii="Verdana" w:eastAsia="Verdana" w:hAnsi="Verdana" w:cs="Verdana"/>
+                <w:u w:val="single"/>
+              </w:rPr>
+              <w:t>:</w:t>
+            </w:r>
+            <w:r>
+              <w:rPr>
+                <w:rFonts w:ascii="Verdana" w:eastAsia="Verdana" w:hAnsi="Verdana" w:cs="Verdana"/>
+              </w:rPr>
+              <w:t xml:space="preserve"> </w:t>
+            </w:r>
+            <w:r>
+              <w:rPr>
+                <w:rFonts w:ascii="Verdana" w:eastAsia="Verdana" w:hAnsi="Verdana" w:cs="Verdana"/>
+              </w:rPr>
+              <w:t>(Gráfico 1ª)</w:t>
+            </w:r>
+          </w:p>
+          <w:p>
+            <w:pPr>
+              <w:pStyle w:val="Normal1"/>
+              <w:spacing w:after="120"/>
+              <w:jc w:val="both"/>
+              <w:cnfStyle w:val="000000100000" w:firstRow="0" w:lastRow="0" w:firstColumn="0" w:lastColumn="0" w:oddVBand="0" w:evenVBand="0" w:oddHBand="1" w:evenHBand="0" w:firstRowFirstColumn="0" w:firstRowLastColumn="0" w:lastRowFirstColumn="0" w:lastRowLastColumn="0"/>
+              <w:rPr>
+                <w:rFonts w:ascii="Verdana" w:eastAsia="Verdana" w:hAnsi="Verdana" w:cs="Verdana"/>
+              </w:rPr>
+            </w:pPr>
+            <w:r>
+              <w:rPr>
+                <w:rFonts w:ascii="Verdana" w:eastAsia="Verdana" w:hAnsi="Verdana" w:cs="Verdana"/>
+                <w:b/>
+              </w:rPr>
+              <w:t>Master</w:t>
+            </w:r>
+            <w:r>
+              <w:rPr>
+                <w:rFonts w:ascii="Verdana" w:eastAsia="Verdana" w:hAnsi="Verdana" w:cs="Verdana"/>
+                <w:b/>
+              </w:rPr>
+              <w:t>:</w:t>
+            </w:r>
+            <w:r>
+              <w:rPr>
+                <w:rFonts w:ascii="Verdana" w:eastAsia="Verdana" w:hAnsi="Verdana" w:cs="Verdana"/>
+              </w:rPr>
+              <w:t xml:space="preserve"> </w:t>
+            </w:r>
+            <w:r>
+              <w:rPr>
+                <w:rFonts w:ascii="Verdana" w:eastAsia="Verdana" w:hAnsi="Verdana" w:cs="Verdana"/>
+              </w:rPr>
+              <w:t>Rama de la versió</w:t>
+            </w:r>
+            <w:r>
+              <w:rPr>
+                <w:rFonts w:ascii="Verdana" w:eastAsia="Verdana" w:hAnsi="Verdana" w:cs="Verdana"/>
+              </w:rPr>
+              <w:t xml:space="preserve">n que esta lista para el </w:t>
+            </w:r>
+            <w:proofErr w:type="spellStart"/>
+            <w:r>
+              <w:rPr>
+                <w:rFonts w:ascii="Verdana" w:eastAsia="Verdana" w:hAnsi="Verdana" w:cs="Verdana"/>
+              </w:rPr>
+              <w:t>deploy</w:t>
+            </w:r>
+            <w:proofErr w:type="spellEnd"/>
+            <w:r>
+              <w:rPr>
+                <w:rFonts w:ascii="Verdana" w:eastAsia="Verdana" w:hAnsi="Verdana" w:cs="Verdana"/>
+              </w:rPr>
+              <w:t xml:space="preserve">, todo </w:t>
+            </w:r>
+            <w:r>
+              <w:rPr>
+                <w:rFonts w:ascii="Verdana" w:eastAsia="Verdana" w:hAnsi="Verdana" w:cs="Verdana"/>
+              </w:rPr>
+              <w:t>lo de esta rama ha sido revisado y validado</w:t>
+            </w:r>
+            <w:r>
+              <w:rPr>
+                <w:rFonts w:ascii="Verdana" w:eastAsia="Verdana" w:hAnsi="Verdana" w:cs="Verdana"/>
+              </w:rPr>
+              <w:t xml:space="preserve"> por </w:t>
+            </w:r>
+            <w:r>
+              <w:rPr>
+                <w:rFonts w:ascii="Verdana" w:eastAsia="Verdana" w:hAnsi="Verdana" w:cs="Verdana"/>
+              </w:rPr>
+              <w:t>el PM.</w:t>
+            </w:r>
+          </w:p>
+          <w:p>
+            <w:pPr>
+              <w:pStyle w:val="Normal1"/>
+              <w:spacing w:after="120"/>
+              <w:jc w:val="both"/>
+              <w:cnfStyle w:val="000000100000" w:firstRow="0" w:lastRow="0" w:firstColumn="0" w:lastColumn="0" w:oddVBand="0" w:evenVBand="0" w:oddHBand="1" w:evenHBand="0" w:firstRowFirstColumn="0" w:firstRowLastColumn="0" w:lastRowFirstColumn="0" w:lastRowLastColumn="0"/>
+              <w:rPr>
+                <w:rFonts w:ascii="Verdana" w:eastAsia="Verdana" w:hAnsi="Verdana" w:cs="Verdana"/>
+              </w:rPr>
+            </w:pPr>
+            <w:proofErr w:type="spellStart"/>
+            <w:r>
+              <w:rPr>
+                <w:rFonts w:ascii="Verdana" w:eastAsia="Verdana" w:hAnsi="Verdana" w:cs="Verdana"/>
+                <w:b/>
+              </w:rPr>
+              <w:t>Develop</w:t>
+            </w:r>
+            <w:proofErr w:type="spellEnd"/>
+            <w:r>
+              <w:rPr>
+                <w:rFonts w:ascii="Verdana" w:eastAsia="Verdana" w:hAnsi="Verdana" w:cs="Verdana"/>
+                <w:b/>
+              </w:rPr>
+              <w:t>:</w:t>
+            </w:r>
+            <w:r>
+              <w:rPr>
+                <w:rFonts w:ascii="Verdana" w:eastAsia="Verdana" w:hAnsi="Verdana" w:cs="Verdana"/>
+              </w:rPr>
+              <w:t xml:space="preserve"> Rama de la versión en la que se </w:t>
+            </w:r>
+            <w:r>
+              <w:rPr>
+                <w:rFonts w:ascii="Verdana" w:eastAsia="Verdana" w:hAnsi="Verdana" w:cs="Verdana"/>
+              </w:rPr>
+              <w:t>junta el trabajo</w:t>
+            </w:r>
+            <w:r>
+              <w:rPr>
+                <w:rFonts w:ascii="Verdana" w:eastAsia="Verdana" w:hAnsi="Verdana" w:cs="Verdana"/>
+              </w:rPr>
+              <w:t xml:space="preserve"> de todos los avances de las tareas designadas (ramas de trabajo). El propósito de esta rama es testear todos los avances de manera conjunta para evitar mal funcionamiento por conflicto.</w:t>
+            </w:r>
+          </w:p>
+          <w:p>
+            <w:pPr>
+              <w:pStyle w:val="Normal1"/>
+              <w:spacing w:after="120"/>
+              <w:jc w:val="both"/>
+              <w:cnfStyle w:val="000000100000" w:firstRow="0" w:lastRow="0" w:firstColumn="0" w:lastColumn="0" w:oddVBand="0" w:evenVBand="0" w:oddHBand="1" w:evenHBand="0" w:firstRowFirstColumn="0" w:firstRowLastColumn="0" w:lastRowFirstColumn="0" w:lastRowLastColumn="0"/>
+              <w:rPr>
+                <w:rFonts w:ascii="Verdana" w:eastAsia="Verdana" w:hAnsi="Verdana" w:cs="Verdana"/>
+              </w:rPr>
+            </w:pPr>
+            <w:r>
+              <w:rPr>
+                <w:rFonts w:ascii="Verdana" w:eastAsia="Verdana" w:hAnsi="Verdana" w:cs="Verdana"/>
+                <w:b/>
+              </w:rPr>
+              <w:t>Ramas de Trabajo</w:t>
+            </w:r>
+            <w:r>
+              <w:rPr>
+                <w:rFonts w:ascii="Verdana" w:eastAsia="Verdana" w:hAnsi="Verdana" w:cs="Verdana"/>
+                <w:b/>
+              </w:rPr>
+              <w:t>:</w:t>
+            </w:r>
+            <w:r>
+              <w:rPr>
+                <w:rFonts w:ascii="Verdana" w:eastAsia="Verdana" w:hAnsi="Verdana" w:cs="Verdana"/>
+              </w:rPr>
+              <w:t xml:space="preserve"> </w:t>
+            </w:r>
+            <w:r>
+              <w:rPr>
+                <w:rFonts w:ascii="Verdana" w:eastAsia="Verdana" w:hAnsi="Verdana" w:cs="Verdana"/>
+              </w:rPr>
+              <w:t>(</w:t>
+            </w:r>
+            <w:proofErr w:type="spellStart"/>
+            <w:r>
+              <w:rPr>
+                <w:rFonts w:ascii="Verdana" w:eastAsia="Verdana" w:hAnsi="Verdana" w:cs="Verdana"/>
+              </w:rPr>
+              <w:t>Branch</w:t>
+            </w:r>
+            <w:proofErr w:type="spellEnd"/>
+            <w:r>
+              <w:rPr>
+                <w:rFonts w:ascii="Verdana" w:eastAsia="Verdana" w:hAnsi="Verdana" w:cs="Verdana"/>
+              </w:rPr>
+              <w:t xml:space="preserve"> X</w:t>
+            </w:r>
+            <w:proofErr w:type="gramStart"/>
+            <w:r>
+              <w:rPr>
+                <w:rFonts w:ascii="Verdana" w:eastAsia="Verdana" w:hAnsi="Verdana" w:cs="Verdana"/>
+              </w:rPr>
+              <w:t>,Y,Z</w:t>
+            </w:r>
+            <w:proofErr w:type="gramEnd"/>
+            <w:r>
+              <w:rPr>
+                <w:rFonts w:ascii="Verdana" w:eastAsia="Verdana" w:hAnsi="Verdana" w:cs="Verdana"/>
+              </w:rPr>
+              <w:t xml:space="preserve"> en el gráfico</w:t>
+            </w:r>
+            <w:r>
+              <w:rPr>
+                <w:rFonts w:ascii="Verdana" w:eastAsia="Verdana" w:hAnsi="Verdana" w:cs="Verdana"/>
+              </w:rPr>
+              <w:t xml:space="preserve"> 1A</w:t>
+            </w:r>
+            <w:r>
+              <w:rPr>
+                <w:rFonts w:ascii="Verdana" w:eastAsia="Verdana" w:hAnsi="Verdana" w:cs="Verdana"/>
+              </w:rPr>
+              <w:t xml:space="preserve">): Rama de la versión en la que vamos guardando y probando (sin riesgo de corromper la versión principal) nuestro avance con respecto a una tarea designada. En este tipo de </w:t>
+            </w:r>
+            <w:proofErr w:type="spellStart"/>
+            <w:r>
+              <w:rPr>
+                <w:rFonts w:ascii="Verdana" w:eastAsia="Verdana" w:hAnsi="Verdana" w:cs="Verdana"/>
+              </w:rPr>
+              <w:t>branch</w:t>
+            </w:r>
+            <w:proofErr w:type="spellEnd"/>
+            <w:r>
+              <w:rPr>
+                <w:rFonts w:ascii="Verdana" w:eastAsia="Verdana" w:hAnsi="Verdana" w:cs="Verdana"/>
+              </w:rPr>
+              <w:t xml:space="preserve">, los </w:t>
+            </w:r>
+            <w:proofErr w:type="spellStart"/>
+            <w:r>
+              <w:rPr>
+                <w:rFonts w:ascii="Verdana" w:eastAsia="Verdana" w:hAnsi="Verdana" w:cs="Verdana"/>
+              </w:rPr>
+              <w:t>commits</w:t>
+            </w:r>
+            <w:proofErr w:type="spellEnd"/>
+            <w:r>
+              <w:rPr>
+                <w:rFonts w:ascii="Verdana" w:eastAsia="Verdana" w:hAnsi="Verdana" w:cs="Verdana"/>
+              </w:rPr>
+              <w:t xml:space="preserve"> son constantes puesto que nadie </w:t>
+            </w:r>
+            <w:r>
+              <w:rPr>
+                <w:rFonts w:ascii="Verdana" w:eastAsia="Verdana" w:hAnsi="Verdana" w:cs="Verdana"/>
+              </w:rPr>
+              <w:t>está</w:t>
+            </w:r>
+            <w:r>
+              <w:rPr>
+                <w:rFonts w:ascii="Verdana" w:eastAsia="Verdana" w:hAnsi="Verdana" w:cs="Verdana"/>
+              </w:rPr>
+              <w:t xml:space="preserve"> libre a perdida de información en un dispositivo local.</w:t>
+            </w:r>
+          </w:p>
+        </w:tc>
+      </w:tr>
+    </w:tbl>
+    <w:p>
+      <w:pPr>
+        <w:pStyle w:val="Normal1"/>
+        <w:ind w:left="357"/>
+        <w:jc w:val="both"/>
+        <w:rPr>
+          <w:rFonts w:ascii="Verdana" w:eastAsia="Verdana" w:hAnsi="Verdana" w:cs="Verdana"/>
+        </w:rPr>
+      </w:pPr>
+    </w:p>
+    <w:p>
+      <w:pPr>
+        <w:tabs>
+          <w:tab w:val="left" w:pos="-4820"/>
+        </w:tabs>
+        <w:rPr>
+          <w:rFonts w:asciiTheme="minorHAnsi" w:eastAsia="Verdana" w:hAnsiTheme="minorHAnsi"/>
+          <w:b/>
+          <w:sz w:val="22"/>
+          <w:szCs w:val="24"/>
+          <w:lang w:val="es-ES"/>
+        </w:rPr>
+      </w:pPr>
+    </w:p>
+    <w:p>
+      <w:pPr>
+        <w:tabs>
+          <w:tab w:val="left" w:pos="-4820"/>
+        </w:tabs>
+        <w:rPr>
+          <w:rFonts w:asciiTheme="minorHAnsi" w:eastAsia="Verdana" w:hAnsiTheme="minorHAnsi"/>
+          <w:b/>
+          <w:sz w:val="22"/>
+          <w:szCs w:val="24"/>
+          <w:lang w:val="es-ES"/>
+        </w:rPr>
+      </w:pPr>
+    </w:p>
+    <w:p>
+      <w:pPr>
+        <w:tabs>
+          <w:tab w:val="left" w:pos="-4820"/>
+        </w:tabs>
+        <w:rPr>
+          <w:rFonts w:asciiTheme="minorHAnsi" w:eastAsia="Verdana" w:hAnsiTheme="minorHAnsi"/>
+          <w:b/>
+          <w:sz w:val="22"/>
+          <w:szCs w:val="24"/>
+        </w:rPr>
+      </w:pPr>
+      <w:r>
+        <w:rPr>
+          <w:rFonts w:asciiTheme="minorHAnsi" w:eastAsia="Verdana" w:hAnsiTheme="minorHAnsi"/>
+          <w:b/>
+          <w:noProof/>
+          <w:sz w:val="22"/>
+          <w:szCs w:val="24"/>
+        </w:rPr>
+        <w:lastRenderedPageBreak/>
+        <w:drawing>
+          <wp:anchor distT="0" distB="0" distL="114300" distR="114300" simplePos="0" relativeHeight="251658240" behindDoc="0" locked="0" layoutInCell="1" allowOverlap="1">
+            <wp:simplePos x="0" y="0"/>
+            <wp:positionH relativeFrom="margin">
+              <wp:align>center</wp:align>
+            </wp:positionH>
+            <wp:positionV relativeFrom="margin">
+              <wp:align>top</wp:align>
+            </wp:positionV>
+            <wp:extent cx="3762375" cy="3169285"/>
+            <wp:effectExtent l="0" t="0" r="0" b="0"/>
+            <wp:wrapSquare wrapText="bothSides"/>
+            <wp:docPr id="2" name="0 Imagen"/>
+            <wp:cNvGraphicFramePr>
+              <a:graphicFrameLocks xmlns:a="http://schemas.openxmlformats.org/drawingml/2006/main" noChangeAspect="1"/>
+            </wp:cNvGraphicFramePr>
+            <a:graphic xmlns:a="http://schemas.openxmlformats.org/drawingml/2006/main">
+              <a:graphicData uri="http://schemas.openxmlformats.org/drawingml/2006/picture">
+                <pic:pic xmlns:pic="http://schemas.openxmlformats.org/drawingml/2006/picture">
+                  <pic:nvPicPr>
+                    <pic:cNvPr id="0" name="workflow.png"/>
+                    <pic:cNvPicPr/>
+                  </pic:nvPicPr>
+                  <pic:blipFill>
+                    <a:blip r:embed="rId8" cstate="print">
+                      <a:extLst>
+                        <a:ext uri="{28A0092B-C50C-407E-A947-70E740481C1C}">
+                          <a14:useLocalDpi xmlns:a14="http://schemas.microsoft.com/office/drawing/2010/main" val="0"/>
+                        </a:ext>
+                      </a:extLst>
+                    </a:blip>
+                    <a:stretch>
+                      <a:fillRect/>
+                    </a:stretch>
+                  </pic:blipFill>
+                  <pic:spPr>
+                    <a:xfrm>
+                      <a:off x="0" y="0"/>
+                      <a:ext cx="3762375" cy="3169285"/>
+                    </a:xfrm>
+                    <a:prstGeom prst="rect">
+                      <a:avLst/>
+                    </a:prstGeom>
+                  </pic:spPr>
+                </pic:pic>
+              </a:graphicData>
+            </a:graphic>
+            <wp14:sizeRelH relativeFrom="page">
+              <wp14:pctWidth>0</wp14:pctWidth>
+            </wp14:sizeRelH>
+            <wp14:sizeRelV relativeFrom="page">
+              <wp14:pctHeight>0</wp14:pctHeight>
+            </wp14:sizeRelV>
+          </wp:anchor>
+        </w:drawing>
+      </w:r>
+    </w:p>
+    <w:p>
+      <w:pPr>
+        <w:tabs>
+          <w:tab w:val="left" w:pos="-4820"/>
+        </w:tabs>
+        <w:rPr>
+          <w:rFonts w:asciiTheme="minorHAnsi" w:eastAsia="Verdana" w:hAnsiTheme="minorHAnsi"/>
+          <w:b/>
+          <w:sz w:val="22"/>
+          <w:szCs w:val="24"/>
+        </w:rPr>
+      </w:pPr>
+    </w:p>
+    <w:p>
+      <w:pPr>
+        <w:tabs>
+          <w:tab w:val="left" w:pos="-4820"/>
+        </w:tabs>
+        <w:rPr>
+          <w:rFonts w:asciiTheme="minorHAnsi" w:eastAsia="Verdana" w:hAnsiTheme="minorHAnsi"/>
+          <w:b/>
+          <w:sz w:val="22"/>
+          <w:szCs w:val="24"/>
+        </w:rPr>
+      </w:pPr>
+    </w:p>
+    <w:p>
+      <w:pPr>
+        <w:tabs>
+          <w:tab w:val="left" w:pos="-4820"/>
+        </w:tabs>
+        <w:rPr>
+          <w:rFonts w:asciiTheme="minorHAnsi" w:eastAsia="Verdana" w:hAnsiTheme="minorHAnsi"/>
+          <w:b/>
+          <w:sz w:val="22"/>
+          <w:szCs w:val="24"/>
+        </w:rPr>
+      </w:pPr>
+    </w:p>
+    <w:p>
+      <w:pPr>
+        <w:tabs>
+          <w:tab w:val="left" w:pos="-4820"/>
+        </w:tabs>
+        <w:rPr>
+          <w:rFonts w:asciiTheme="minorHAnsi" w:eastAsia="Verdana" w:hAnsiTheme="minorHAnsi"/>
+          <w:b/>
+          <w:sz w:val="22"/>
+          <w:szCs w:val="24"/>
+        </w:rPr>
+      </w:pPr>
+    </w:p>
+    <w:p>
+      <w:pPr>
+        <w:tabs>
+          <w:tab w:val="left" w:pos="-4820"/>
+        </w:tabs>
+        <w:rPr>
+          <w:rFonts w:asciiTheme="minorHAnsi" w:eastAsia="Verdana" w:hAnsiTheme="minorHAnsi"/>
+          <w:b/>
+          <w:sz w:val="22"/>
+          <w:szCs w:val="24"/>
+        </w:rPr>
+      </w:pPr>
+    </w:p>
+    <w:p>
+      <w:pPr>
+        <w:tabs>
+          <w:tab w:val="left" w:pos="-4820"/>
+        </w:tabs>
+        <w:rPr>
+          <w:rFonts w:asciiTheme="minorHAnsi" w:eastAsia="Verdana" w:hAnsiTheme="minorHAnsi"/>
+          <w:b/>
+          <w:sz w:val="22"/>
+          <w:szCs w:val="24"/>
+        </w:rPr>
+      </w:pPr>
+    </w:p>
+    <w:p>
+      <w:pPr>
+        <w:tabs>
+          <w:tab w:val="left" w:pos="-4820"/>
+        </w:tabs>
+        <w:rPr>
+          <w:rFonts w:asciiTheme="minorHAnsi" w:eastAsia="Verdana" w:hAnsiTheme="minorHAnsi"/>
+          <w:b/>
+          <w:sz w:val="22"/>
+          <w:szCs w:val="24"/>
+        </w:rPr>
+      </w:pPr>
+    </w:p>
+    <w:p>
+      <w:pPr>
+        <w:tabs>
+          <w:tab w:val="left" w:pos="-4820"/>
+        </w:tabs>
+        <w:rPr>
+          <w:rFonts w:asciiTheme="minorHAnsi" w:eastAsia="Verdana" w:hAnsiTheme="minorHAnsi"/>
+          <w:b/>
+          <w:sz w:val="22"/>
+          <w:szCs w:val="24"/>
+        </w:rPr>
+      </w:pPr>
+    </w:p>
+    <w:p>
+      <w:pPr>
+        <w:tabs>
+          <w:tab w:val="left" w:pos="-4820"/>
+        </w:tabs>
+        <w:rPr>
+          <w:rFonts w:asciiTheme="minorHAnsi" w:eastAsia="Verdana" w:hAnsiTheme="minorHAnsi"/>
+          <w:b/>
+          <w:sz w:val="22"/>
+          <w:szCs w:val="24"/>
+        </w:rPr>
+      </w:pPr>
+    </w:p>
+    <w:p>
+      <w:pPr>
+        <w:tabs>
+          <w:tab w:val="left" w:pos="-4820"/>
+        </w:tabs>
+        <w:rPr>
+          <w:rFonts w:asciiTheme="minorHAnsi" w:eastAsia="Verdana" w:hAnsiTheme="minorHAnsi"/>
+          <w:b/>
+          <w:sz w:val="22"/>
+          <w:szCs w:val="24"/>
+        </w:rPr>
+      </w:pPr>
+    </w:p>
+    <w:p>
+      <w:pPr>
+        <w:tabs>
+          <w:tab w:val="left" w:pos="-4820"/>
+        </w:tabs>
+        <w:rPr>
+          <w:rFonts w:asciiTheme="minorHAnsi" w:eastAsia="Verdana" w:hAnsiTheme="minorHAnsi"/>
+          <w:b/>
+          <w:sz w:val="22"/>
+          <w:szCs w:val="24"/>
+        </w:rPr>
+      </w:pPr>
+    </w:p>
+    <w:p>
+      <w:pPr>
+        <w:tabs>
+          <w:tab w:val="left" w:pos="-4820"/>
+        </w:tabs>
+        <w:rPr>
+          <w:rFonts w:asciiTheme="minorHAnsi" w:eastAsia="Verdana" w:hAnsiTheme="minorHAnsi"/>
+          <w:b/>
+          <w:sz w:val="22"/>
+          <w:szCs w:val="24"/>
+        </w:rPr>
+      </w:pPr>
+    </w:p>
+    <w:p>
+      <w:pPr>
+        <w:tabs>
+          <w:tab w:val="left" w:pos="-4820"/>
+        </w:tabs>
+        <w:rPr>
+          <w:rFonts w:asciiTheme="minorHAnsi" w:eastAsia="Verdana" w:hAnsiTheme="minorHAnsi"/>
+          <w:b/>
+          <w:sz w:val="22"/>
+          <w:szCs w:val="24"/>
+        </w:rPr>
+      </w:pPr>
+    </w:p>
+    <w:p>
+      <w:pPr>
+        <w:tabs>
+          <w:tab w:val="left" w:pos="-4820"/>
+        </w:tabs>
+        <w:rPr>
+          <w:rFonts w:asciiTheme="minorHAnsi" w:eastAsia="Verdana" w:hAnsiTheme="minorHAnsi"/>
+          <w:b/>
+          <w:sz w:val="22"/>
+          <w:szCs w:val="24"/>
+        </w:rPr>
+      </w:pPr>
+    </w:p>
+    <w:p>
+      <w:pPr>
+        <w:tabs>
+          <w:tab w:val="left" w:pos="-4820"/>
+        </w:tabs>
+        <w:rPr>
+          <w:rFonts w:asciiTheme="minorHAnsi" w:eastAsia="Verdana" w:hAnsiTheme="minorHAnsi"/>
+          <w:b/>
+          <w:sz w:val="22"/>
+          <w:szCs w:val="24"/>
+        </w:rPr>
+      </w:pPr>
+    </w:p>
+    <w:p>
+      <w:pPr>
+        <w:tabs>
+          <w:tab w:val="left" w:pos="-4820"/>
+        </w:tabs>
+        <w:rPr>
+          <w:rFonts w:asciiTheme="minorHAnsi" w:eastAsia="Verdana" w:hAnsiTheme="minorHAnsi"/>
+          <w:b/>
+          <w:sz w:val="22"/>
+          <w:szCs w:val="24"/>
+        </w:rPr>
+      </w:pPr>
+    </w:p>
+    <w:p>
+      <w:pPr>
+        <w:tabs>
+          <w:tab w:val="left" w:pos="-4820"/>
+        </w:tabs>
+        <w:rPr>
+          <w:rFonts w:asciiTheme="minorHAnsi" w:eastAsia="Verdana" w:hAnsiTheme="minorHAnsi"/>
+          <w:b/>
+          <w:sz w:val="22"/>
+          <w:szCs w:val="24"/>
+        </w:rPr>
+      </w:pPr>
+    </w:p>
+    <w:p>
+      <w:pPr>
+        <w:tabs>
+          <w:tab w:val="left" w:pos="-4820"/>
+        </w:tabs>
+        <w:rPr>
+          <w:rFonts w:asciiTheme="minorHAnsi" w:eastAsia="Verdana" w:hAnsiTheme="minorHAnsi"/>
+          <w:b/>
+          <w:sz w:val="22"/>
+          <w:szCs w:val="24"/>
+        </w:rPr>
+      </w:pPr>
+    </w:p>
+    <w:p>
+      <w:pPr>
+        <w:tabs>
+          <w:tab w:val="left" w:pos="-4820"/>
+        </w:tabs>
+        <w:jc w:val="center"/>
+        <w:rPr>
+          <w:rFonts w:asciiTheme="minorHAnsi" w:eastAsia="Verdana" w:hAnsiTheme="minorHAnsi"/>
+          <w:b/>
+          <w:sz w:val="22"/>
+          <w:szCs w:val="24"/>
+        </w:rPr>
+      </w:pPr>
+      <w:r>
+        <w:rPr>
+          <w:rFonts w:asciiTheme="minorHAnsi" w:eastAsia="Verdana" w:hAnsiTheme="minorHAnsi"/>
+          <w:b/>
+          <w:sz w:val="22"/>
+          <w:szCs w:val="24"/>
+        </w:rPr>
+        <w:t>Gráfico 1A</w:t>
+      </w:r>
+    </w:p>
+    <w:p>
+      <w:pPr>
+        <w:tabs>
+          <w:tab w:val="left" w:pos="-4820"/>
+        </w:tabs>
+        <w:rPr>
+          <w:rFonts w:asciiTheme="minorHAnsi" w:eastAsia="Verdana" w:hAnsiTheme="minorHAnsi"/>
+          <w:b/>
+          <w:sz w:val="22"/>
+          <w:szCs w:val="24"/>
+        </w:rPr>
+      </w:pPr>
+    </w:p>
+    <w:p>
+      <w:pPr>
+        <w:tabs>
+          <w:tab w:val="left" w:pos="-4820"/>
+        </w:tabs>
         <w:ind w:left="709"/>
         <w:rPr>
           <w:rFonts w:asciiTheme="minorHAnsi" w:eastAsia="Verdana" w:hAnsiTheme="minorHAnsi"/>
@@ -6798,6 +8590,132 @@
       </w:r>
       <w:bookmarkStart w:id="9" w:name="h.3rdcrjn" w:colFirst="0" w:colLast="0"/>
       <w:bookmarkEnd w:id="9"/>
+    </w:p>
+    <w:p>
+      <w:pPr>
+        <w:tabs>
+          <w:tab w:val="left" w:pos="-4820"/>
+        </w:tabs>
+        <w:ind w:left="709"/>
+        <w:rPr>
+          <w:rFonts w:asciiTheme="minorHAnsi" w:eastAsia="Verdana" w:hAnsiTheme="minorHAnsi"/>
+          <w:b/>
+          <w:sz w:val="24"/>
+          <w:szCs w:val="24"/>
+        </w:rPr>
+      </w:pPr>
+    </w:p>
+    <w:p>
+      <w:pPr>
+        <w:tabs>
+          <w:tab w:val="left" w:pos="-4820"/>
+        </w:tabs>
+        <w:ind w:left="709"/>
+        <w:rPr>
+          <w:rFonts w:asciiTheme="minorHAnsi" w:eastAsia="Verdana" w:hAnsiTheme="minorHAnsi"/>
+          <w:b/>
+          <w:sz w:val="24"/>
+          <w:szCs w:val="24"/>
+        </w:rPr>
+      </w:pPr>
+    </w:p>
+    <w:p>
+      <w:pPr>
+        <w:tabs>
+          <w:tab w:val="left" w:pos="-4820"/>
+        </w:tabs>
+        <w:ind w:left="709"/>
+        <w:rPr>
+          <w:rFonts w:asciiTheme="minorHAnsi" w:eastAsia="Verdana" w:hAnsiTheme="minorHAnsi"/>
+          <w:b/>
+          <w:sz w:val="24"/>
+          <w:szCs w:val="24"/>
+        </w:rPr>
+      </w:pPr>
+    </w:p>
+    <w:p>
+      <w:pPr>
+        <w:tabs>
+          <w:tab w:val="left" w:pos="-4820"/>
+        </w:tabs>
+        <w:ind w:left="709"/>
+        <w:rPr>
+          <w:rFonts w:asciiTheme="minorHAnsi" w:eastAsia="Verdana" w:hAnsiTheme="minorHAnsi"/>
+          <w:b/>
+          <w:sz w:val="24"/>
+          <w:szCs w:val="24"/>
+        </w:rPr>
+      </w:pPr>
+    </w:p>
+    <w:p>
+      <w:pPr>
+        <w:tabs>
+          <w:tab w:val="left" w:pos="-4820"/>
+        </w:tabs>
+        <w:ind w:left="709"/>
+        <w:rPr>
+          <w:rFonts w:asciiTheme="minorHAnsi" w:eastAsia="Verdana" w:hAnsiTheme="minorHAnsi"/>
+          <w:b/>
+          <w:sz w:val="24"/>
+          <w:szCs w:val="24"/>
+        </w:rPr>
+      </w:pPr>
+    </w:p>
+    <w:p>
+      <w:pPr>
+        <w:tabs>
+          <w:tab w:val="left" w:pos="-4820"/>
+        </w:tabs>
+        <w:ind w:left="709"/>
+        <w:rPr>
+          <w:rFonts w:asciiTheme="minorHAnsi" w:eastAsia="Verdana" w:hAnsiTheme="minorHAnsi"/>
+          <w:b/>
+          <w:sz w:val="24"/>
+          <w:szCs w:val="24"/>
+        </w:rPr>
+      </w:pPr>
+    </w:p>
+    <w:p>
+      <w:pPr>
+        <w:tabs>
+          <w:tab w:val="left" w:pos="-4820"/>
+        </w:tabs>
+        <w:ind w:left="709"/>
+        <w:rPr>
+          <w:rFonts w:asciiTheme="minorHAnsi" w:eastAsia="Verdana" w:hAnsiTheme="minorHAnsi"/>
+          <w:b/>
+          <w:sz w:val="24"/>
+          <w:szCs w:val="24"/>
+        </w:rPr>
+      </w:pPr>
+    </w:p>
+    <w:p>
+      <w:pPr>
+        <w:tabs>
+          <w:tab w:val="left" w:pos="-4820"/>
+        </w:tabs>
+        <w:ind w:left="709"/>
+        <w:rPr>
+          <w:rFonts w:asciiTheme="minorHAnsi" w:eastAsia="Verdana" w:hAnsiTheme="minorHAnsi"/>
+          <w:b/>
+          <w:sz w:val="24"/>
+          <w:szCs w:val="24"/>
+        </w:rPr>
+      </w:pPr>
+    </w:p>
+    <w:p>
+      <w:pPr>
+        <w:tabs>
+          <w:tab w:val="left" w:pos="-4820"/>
+        </w:tabs>
+        <w:ind w:left="709"/>
+        <w:rPr>
+          <w:rFonts w:asciiTheme="minorHAnsi" w:eastAsia="Verdana" w:hAnsiTheme="minorHAnsi"/>
+          <w:b/>
+          <w:sz w:val="24"/>
+          <w:szCs w:val="24"/>
+        </w:rPr>
+      </w:pPr>
     </w:p>
     <w:p>
       <w:pPr>
@@ -7132,7 +9050,7 @@
                     <pic:cNvPicPr/>
                   </pic:nvPicPr>
                   <pic:blipFill rotWithShape="1">
-                    <a:blip r:embed="rId8"/>
+                    <a:blip r:embed="rId9"/>
                     <a:srcRect l="934" t="3572" r="83"/>
                     <a:stretch/>
                   </pic:blipFill>
@@ -7727,7 +9645,7 @@
       </w:pPr>
     </w:p>
     <w:sectPr>
-      <w:footerReference w:type="default" r:id="rId9"/>
+      <w:footerReference w:type="default" r:id="rId10"/>
       <w:pgSz w:w="11906" w:h="16838"/>
       <w:pgMar w:top="1134" w:right="1134" w:bottom="1134" w:left="1134" w:header="720" w:footer="720" w:gutter="0"/>
       <w:cols w:space="720"/>
@@ -7876,7 +9794,7 @@
       <w:rPr>
         <w:noProof/>
       </w:rPr>
-      <w:t>5</w:t>
+      <w:t>2</w:t>
     </w:r>
     <w:r>
       <w:fldChar w:fldCharType="end"/>
@@ -7901,7 +9819,7 @@
       <w:rPr>
         <w:noProof/>
       </w:rPr>
-      <w:t>8</w:t>
+      <w:t>10</w:t>
     </w:r>
     <w:r>
       <w:fldChar w:fldCharType="end"/>
@@ -14194,6 +16112,98 @@
       </w:tcPr>
     </w:tblStylePr>
   </w:style>
+  <w:style w:type="table" w:styleId="Listaclara-nfasis1">
+    <w:name w:val="Light List Accent 1"/>
+    <w:basedOn w:val="Tablanormal"/>
+    <w:uiPriority w:val="61"/>
+    <w:rsid w:val="0015117F"/>
+    <w:pPr>
+      <w:spacing w:after="0" w:line="240" w:lineRule="auto"/>
+    </w:pPr>
+    <w:tblPr>
+      <w:tblStyleRowBandSize w:val="1"/>
+      <w:tblStyleColBandSize w:val="1"/>
+      <w:tblInd w:w="0" w:type="dxa"/>
+      <w:tblBorders>
+        <w:top w:val="single" w:sz="8" w:space="0" w:color="4F81BD" w:themeColor="accent1"/>
+        <w:left w:val="single" w:sz="8" w:space="0" w:color="4F81BD" w:themeColor="accent1"/>
+        <w:bottom w:val="single" w:sz="8" w:space="0" w:color="4F81BD" w:themeColor="accent1"/>
+        <w:right w:val="single" w:sz="8" w:space="0" w:color="4F81BD" w:themeColor="accent1"/>
+      </w:tblBorders>
+      <w:tblCellMar>
+        <w:top w:w="0" w:type="dxa"/>
+        <w:left w:w="108" w:type="dxa"/>
+        <w:bottom w:w="0" w:type="dxa"/>
+        <w:right w:w="108" w:type="dxa"/>
+      </w:tblCellMar>
+    </w:tblPr>
+    <w:tblStylePr w:type="firstRow">
+      <w:pPr>
+        <w:spacing w:before="0" w:after="0" w:line="240" w:lineRule="auto"/>
+      </w:pPr>
+      <w:rPr>
+        <w:b/>
+        <w:bCs/>
+        <w:color w:val="FFFFFF" w:themeColor="background1"/>
+      </w:rPr>
+      <w:tblPr/>
+      <w:tcPr>
+        <w:shd w:val="clear" w:color="auto" w:fill="4F81BD" w:themeFill="accent1"/>
+      </w:tcPr>
+    </w:tblStylePr>
+    <w:tblStylePr w:type="lastRow">
+      <w:pPr>
+        <w:spacing w:before="0" w:after="0" w:line="240" w:lineRule="auto"/>
+      </w:pPr>
+      <w:rPr>
+        <w:b/>
+        <w:bCs/>
+      </w:rPr>
+      <w:tblPr/>
+      <w:tcPr>
+        <w:tcBorders>
+          <w:top w:val="double" w:sz="6" w:space="0" w:color="4F81BD" w:themeColor="accent1"/>
+          <w:left w:val="single" w:sz="8" w:space="0" w:color="4F81BD" w:themeColor="accent1"/>
+          <w:bottom w:val="single" w:sz="8" w:space="0" w:color="4F81BD" w:themeColor="accent1"/>
+          <w:right w:val="single" w:sz="8" w:space="0" w:color="4F81BD" w:themeColor="accent1"/>
+        </w:tcBorders>
+      </w:tcPr>
+    </w:tblStylePr>
+    <w:tblStylePr w:type="firstCol">
+      <w:rPr>
+        <w:b/>
+        <w:bCs/>
+      </w:rPr>
+    </w:tblStylePr>
+    <w:tblStylePr w:type="lastCol">
+      <w:rPr>
+        <w:b/>
+        <w:bCs/>
+      </w:rPr>
+    </w:tblStylePr>
+    <w:tblStylePr w:type="band1Vert">
+      <w:tblPr/>
+      <w:tcPr>
+        <w:tcBorders>
+          <w:top w:val="single" w:sz="8" w:space="0" w:color="4F81BD" w:themeColor="accent1"/>
+          <w:left w:val="single" w:sz="8" w:space="0" w:color="4F81BD" w:themeColor="accent1"/>
+          <w:bottom w:val="single" w:sz="8" w:space="0" w:color="4F81BD" w:themeColor="accent1"/>
+          <w:right w:val="single" w:sz="8" w:space="0" w:color="4F81BD" w:themeColor="accent1"/>
+        </w:tcBorders>
+      </w:tcPr>
+    </w:tblStylePr>
+    <w:tblStylePr w:type="band1Horz">
+      <w:tblPr/>
+      <w:tcPr>
+        <w:tcBorders>
+          <w:top w:val="single" w:sz="8" w:space="0" w:color="4F81BD" w:themeColor="accent1"/>
+          <w:left w:val="single" w:sz="8" w:space="0" w:color="4F81BD" w:themeColor="accent1"/>
+          <w:bottom w:val="single" w:sz="8" w:space="0" w:color="4F81BD" w:themeColor="accent1"/>
+          <w:right w:val="single" w:sz="8" w:space="0" w:color="4F81BD" w:themeColor="accent1"/>
+        </w:tcBorders>
+      </w:tcPr>
+    </w:tblStylePr>
+  </w:style>
 </w:styles>
 </file>
 
@@ -15191,6 +17201,98 @@
       </w:tcPr>
     </w:tblStylePr>
   </w:style>
+  <w:style w:type="table" w:styleId="Listaclara-nfasis1">
+    <w:name w:val="Light List Accent 1"/>
+    <w:basedOn w:val="Tablanormal"/>
+    <w:uiPriority w:val="61"/>
+    <w:rsid w:val="0015117F"/>
+    <w:pPr>
+      <w:spacing w:after="0" w:line="240" w:lineRule="auto"/>
+    </w:pPr>
+    <w:tblPr>
+      <w:tblStyleRowBandSize w:val="1"/>
+      <w:tblStyleColBandSize w:val="1"/>
+      <w:tblInd w:w="0" w:type="dxa"/>
+      <w:tblBorders>
+        <w:top w:val="single" w:sz="8" w:space="0" w:color="4F81BD" w:themeColor="accent1"/>
+        <w:left w:val="single" w:sz="8" w:space="0" w:color="4F81BD" w:themeColor="accent1"/>
+        <w:bottom w:val="single" w:sz="8" w:space="0" w:color="4F81BD" w:themeColor="accent1"/>
+        <w:right w:val="single" w:sz="8" w:space="0" w:color="4F81BD" w:themeColor="accent1"/>
+      </w:tblBorders>
+      <w:tblCellMar>
+        <w:top w:w="0" w:type="dxa"/>
+        <w:left w:w="108" w:type="dxa"/>
+        <w:bottom w:w="0" w:type="dxa"/>
+        <w:right w:w="108" w:type="dxa"/>
+      </w:tblCellMar>
+    </w:tblPr>
+    <w:tblStylePr w:type="firstRow">
+      <w:pPr>
+        <w:spacing w:before="0" w:after="0" w:line="240" w:lineRule="auto"/>
+      </w:pPr>
+      <w:rPr>
+        <w:b/>
+        <w:bCs/>
+        <w:color w:val="FFFFFF" w:themeColor="background1"/>
+      </w:rPr>
+      <w:tblPr/>
+      <w:tcPr>
+        <w:shd w:val="clear" w:color="auto" w:fill="4F81BD" w:themeFill="accent1"/>
+      </w:tcPr>
+    </w:tblStylePr>
+    <w:tblStylePr w:type="lastRow">
+      <w:pPr>
+        <w:spacing w:before="0" w:after="0" w:line="240" w:lineRule="auto"/>
+      </w:pPr>
+      <w:rPr>
+        <w:b/>
+        <w:bCs/>
+      </w:rPr>
+      <w:tblPr/>
+      <w:tcPr>
+        <w:tcBorders>
+          <w:top w:val="double" w:sz="6" w:space="0" w:color="4F81BD" w:themeColor="accent1"/>
+          <w:left w:val="single" w:sz="8" w:space="0" w:color="4F81BD" w:themeColor="accent1"/>
+          <w:bottom w:val="single" w:sz="8" w:space="0" w:color="4F81BD" w:themeColor="accent1"/>
+          <w:right w:val="single" w:sz="8" w:space="0" w:color="4F81BD" w:themeColor="accent1"/>
+        </w:tcBorders>
+      </w:tcPr>
+    </w:tblStylePr>
+    <w:tblStylePr w:type="firstCol">
+      <w:rPr>
+        <w:b/>
+        <w:bCs/>
+      </w:rPr>
+    </w:tblStylePr>
+    <w:tblStylePr w:type="lastCol">
+      <w:rPr>
+        <w:b/>
+        <w:bCs/>
+      </w:rPr>
+    </w:tblStylePr>
+    <w:tblStylePr w:type="band1Vert">
+      <w:tblPr/>
+      <w:tcPr>
+        <w:tcBorders>
+          <w:top w:val="single" w:sz="8" w:space="0" w:color="4F81BD" w:themeColor="accent1"/>
+          <w:left w:val="single" w:sz="8" w:space="0" w:color="4F81BD" w:themeColor="accent1"/>
+          <w:bottom w:val="single" w:sz="8" w:space="0" w:color="4F81BD" w:themeColor="accent1"/>
+          <w:right w:val="single" w:sz="8" w:space="0" w:color="4F81BD" w:themeColor="accent1"/>
+        </w:tcBorders>
+      </w:tcPr>
+    </w:tblStylePr>
+    <w:tblStylePr w:type="band1Horz">
+      <w:tblPr/>
+      <w:tcPr>
+        <w:tcBorders>
+          <w:top w:val="single" w:sz="8" w:space="0" w:color="4F81BD" w:themeColor="accent1"/>
+          <w:left w:val="single" w:sz="8" w:space="0" w:color="4F81BD" w:themeColor="accent1"/>
+          <w:bottom w:val="single" w:sz="8" w:space="0" w:color="4F81BD" w:themeColor="accent1"/>
+          <w:right w:val="single" w:sz="8" w:space="0" w:color="4F81BD" w:themeColor="accent1"/>
+        </w:tcBorders>
+      </w:tcPr>
+    </w:tblStylePr>
+  </w:style>
 </w:styles>
 </file>
 

</xml_diff>

<commit_message>
Creación de enunciado de Herramientas, entorno e Infraestructura en Documento GXO-PGCM
</commit_message>
<xml_diff>
--- a/Gestión de Configuración/GXO - PGCM.docx
+++ b/Gestión de Configuración/GXO - PGCM.docx
@@ -751,12 +751,14 @@
               <w:cnfStyle w:val="000000100000" w:firstRow="0" w:lastRow="0" w:firstColumn="0" w:lastColumn="0" w:oddVBand="0" w:evenVBand="0" w:oddHBand="1" w:evenHBand="0" w:firstRowFirstColumn="0" w:firstRowLastColumn="0" w:lastRowFirstColumn="0" w:lastRowLastColumn="0"/>
               <w:rPr>
                 <w:rFonts w:asciiTheme="minorHAnsi" w:eastAsia="Verdana" w:hAnsiTheme="minorHAnsi"/>
+                <w:b/>
                 <w:sz w:val="22"/>
               </w:rPr>
             </w:pPr>
             <w:r>
               <w:rPr>
                 <w:rFonts w:asciiTheme="minorHAnsi" w:eastAsia="Verdana" w:hAnsiTheme="minorHAnsi"/>
+                <w:b/>
                 <w:sz w:val="22"/>
               </w:rPr>
               <w:t>Control de Versión de Documento Agregado a la versión borrador</w:t>
@@ -918,45 +920,23 @@
           </w:tcPr>
           <w:p>
             <w:pPr>
-              <w:numPr>
-                <w:ilvl w:val="1"/>
-                <w:numId w:val="2"/>
-              </w:numPr>
-              <w:tabs>
-                <w:tab w:val="left" w:pos="-4820"/>
-              </w:tabs>
-              <w:ind w:left="284"/>
+              <w:widowControl/>
+              <w:spacing w:after="200" w:line="276" w:lineRule="auto"/>
+              <w:jc w:val="center"/>
               <w:cnfStyle w:val="000000010000" w:firstRow="0" w:lastRow="0" w:firstColumn="0" w:lastColumn="0" w:oddVBand="0" w:evenVBand="0" w:oddHBand="0" w:evenHBand="1" w:firstRowFirstColumn="0" w:firstRowLastColumn="0" w:lastRowFirstColumn="0" w:lastRowLastColumn="0"/>
               <w:rPr>
                 <w:rFonts w:asciiTheme="minorHAnsi" w:eastAsia="Verdana" w:hAnsiTheme="minorHAnsi"/>
                 <w:b/>
                 <w:sz w:val="22"/>
-                <w:szCs w:val="24"/>
               </w:rPr>
             </w:pPr>
-            <w:r>
-              <w:rPr>
-                <w:rFonts w:asciiTheme="minorHAnsi" w:eastAsia="Verdana" w:hAnsiTheme="minorHAnsi"/>
-                <w:sz w:val="22"/>
-              </w:rPr>
-              <w:t>Creación de</w:t>
-            </w:r>
             <w:r>
               <w:rPr>
                 <w:rFonts w:asciiTheme="minorHAnsi" w:eastAsia="Verdana" w:hAnsiTheme="minorHAnsi"/>
                 <w:b/>
                 <w:sz w:val="22"/>
-                <w:szCs w:val="24"/>
-              </w:rPr>
-              <w:t xml:space="preserve"> </w:t>
-            </w:r>
-            <w:r>
-              <w:rPr>
-                <w:rFonts w:asciiTheme="minorHAnsi" w:eastAsia="Verdana" w:hAnsiTheme="minorHAnsi"/>
-                <w:sz w:val="22"/>
-                <w:szCs w:val="24"/>
-              </w:rPr>
-              <w:t>Políticas, Directrices y procedimientos</w:t>
+              </w:rPr>
+              <w:t>Creación de Políticas, Directrices y procedimientos</w:t>
             </w:r>
           </w:p>
           <w:p>
@@ -967,6 +947,209 @@
               <w:cnfStyle w:val="000000010000" w:firstRow="0" w:lastRow="0" w:firstColumn="0" w:lastColumn="0" w:oddVBand="0" w:evenVBand="0" w:oddHBand="0" w:evenHBand="1" w:firstRowFirstColumn="0" w:firstRowLastColumn="0" w:lastRowFirstColumn="0" w:lastRowLastColumn="0"/>
               <w:rPr>
                 <w:rFonts w:asciiTheme="minorHAnsi" w:eastAsia="Verdana" w:hAnsiTheme="minorHAnsi"/>
+                <w:b/>
+                <w:sz w:val="22"/>
+              </w:rPr>
+            </w:pPr>
+          </w:p>
+        </w:tc>
+      </w:tr>
+      <w:tr>
+        <w:trPr>
+          <w:cnfStyle w:val="000000100000" w:firstRow="0" w:lastRow="0" w:firstColumn="0" w:lastColumn="0" w:oddVBand="0" w:evenVBand="0" w:oddHBand="1" w:evenHBand="0" w:firstRowFirstColumn="0" w:firstRowLastColumn="0" w:lastRowFirstColumn="0" w:lastRowLastColumn="0"/>
+        </w:trPr>
+        <w:tc>
+          <w:tcPr>
+            <w:cnfStyle w:val="001000000000" w:firstRow="0" w:lastRow="0" w:firstColumn="1" w:lastColumn="0" w:oddVBand="0" w:evenVBand="0" w:oddHBand="0" w:evenHBand="0" w:firstRowFirstColumn="0" w:firstRowLastColumn="0" w:lastRowFirstColumn="0" w:lastRowLastColumn="0"/>
+            <w:tcW w:w="1101" w:type="dxa"/>
+            <w:tcBorders>
+              <w:right w:val="single" w:sz="4" w:space="0" w:color="auto"/>
+            </w:tcBorders>
+          </w:tcPr>
+          <w:p>
+            <w:pPr>
+              <w:widowControl/>
+              <w:spacing w:after="200" w:line="276" w:lineRule="auto"/>
+              <w:jc w:val="center"/>
+              <w:rPr>
+                <w:rFonts w:asciiTheme="minorHAnsi" w:eastAsia="Verdana" w:hAnsiTheme="minorHAnsi"/>
+                <w:b w:val="0"/>
+                <w:sz w:val="22"/>
+              </w:rPr>
+            </w:pPr>
+            <w:r>
+              <w:rPr>
+                <w:rFonts w:asciiTheme="minorHAnsi" w:eastAsia="Verdana" w:hAnsiTheme="minorHAnsi"/>
+                <w:b w:val="0"/>
+                <w:sz w:val="22"/>
+              </w:rPr>
+              <w:t>1.2</w:t>
+            </w:r>
+          </w:p>
+        </w:tc>
+        <w:tc>
+          <w:tcPr>
+            <w:tcW w:w="1275" w:type="dxa"/>
+            <w:tcBorders>
+              <w:left w:val="single" w:sz="4" w:space="0" w:color="auto"/>
+              <w:right w:val="single" w:sz="4" w:space="0" w:color="auto"/>
+            </w:tcBorders>
+          </w:tcPr>
+          <w:p>
+            <w:pPr>
+              <w:widowControl/>
+              <w:spacing w:after="200" w:line="276" w:lineRule="auto"/>
+              <w:jc w:val="center"/>
+              <w:cnfStyle w:val="000000100000" w:firstRow="0" w:lastRow="0" w:firstColumn="0" w:lastColumn="0" w:oddVBand="0" w:evenVBand="0" w:oddHBand="1" w:evenHBand="0" w:firstRowFirstColumn="0" w:firstRowLastColumn="0" w:lastRowFirstColumn="0" w:lastRowLastColumn="0"/>
+              <w:rPr>
+                <w:rFonts w:asciiTheme="minorHAnsi" w:eastAsia="Verdana" w:hAnsiTheme="minorHAnsi"/>
+                <w:sz w:val="22"/>
+              </w:rPr>
+            </w:pPr>
+            <w:r>
+              <w:rPr>
+                <w:rFonts w:asciiTheme="minorHAnsi" w:eastAsia="Verdana" w:hAnsiTheme="minorHAnsi"/>
+                <w:sz w:val="22"/>
+              </w:rPr>
+              <w:t>PM</w:t>
+            </w:r>
+          </w:p>
+        </w:tc>
+        <w:tc>
+          <w:tcPr>
+            <w:tcW w:w="1701" w:type="dxa"/>
+            <w:tcBorders>
+              <w:left w:val="single" w:sz="4" w:space="0" w:color="auto"/>
+              <w:right w:val="single" w:sz="4" w:space="0" w:color="auto"/>
+            </w:tcBorders>
+          </w:tcPr>
+          <w:p>
+            <w:pPr>
+              <w:widowControl/>
+              <w:spacing w:after="200" w:line="276" w:lineRule="auto"/>
+              <w:jc w:val="center"/>
+              <w:cnfStyle w:val="000000100000" w:firstRow="0" w:lastRow="0" w:firstColumn="0" w:lastColumn="0" w:oddVBand="0" w:evenVBand="0" w:oddHBand="1" w:evenHBand="0" w:firstRowFirstColumn="0" w:firstRowLastColumn="0" w:lastRowFirstColumn="0" w:lastRowLastColumn="0"/>
+              <w:rPr>
+                <w:rFonts w:asciiTheme="minorHAnsi" w:eastAsia="Verdana" w:hAnsiTheme="minorHAnsi"/>
+                <w:sz w:val="22"/>
+              </w:rPr>
+            </w:pPr>
+            <w:r>
+              <w:rPr>
+                <w:rFonts w:asciiTheme="minorHAnsi" w:eastAsia="Verdana" w:hAnsiTheme="minorHAnsi"/>
+                <w:sz w:val="22"/>
+              </w:rPr>
+              <w:t>-</w:t>
+            </w:r>
+          </w:p>
+        </w:tc>
+        <w:tc>
+          <w:tcPr>
+            <w:tcW w:w="1701" w:type="dxa"/>
+            <w:tcBorders>
+              <w:left w:val="single" w:sz="4" w:space="0" w:color="auto"/>
+              <w:right w:val="single" w:sz="4" w:space="0" w:color="auto"/>
+            </w:tcBorders>
+          </w:tcPr>
+          <w:p>
+            <w:pPr>
+              <w:widowControl/>
+              <w:spacing w:after="200" w:line="276" w:lineRule="auto"/>
+              <w:jc w:val="center"/>
+              <w:cnfStyle w:val="000000100000" w:firstRow="0" w:lastRow="0" w:firstColumn="0" w:lastColumn="0" w:oddVBand="0" w:evenVBand="0" w:oddHBand="1" w:evenHBand="0" w:firstRowFirstColumn="0" w:firstRowLastColumn="0" w:lastRowFirstColumn="0" w:lastRowLastColumn="0"/>
+              <w:rPr>
+                <w:rFonts w:asciiTheme="minorHAnsi" w:eastAsia="Verdana" w:hAnsiTheme="minorHAnsi"/>
+                <w:sz w:val="22"/>
+              </w:rPr>
+            </w:pPr>
+            <w:r>
+              <w:rPr>
+                <w:rFonts w:asciiTheme="minorHAnsi" w:eastAsia="Verdana" w:hAnsiTheme="minorHAnsi"/>
+                <w:sz w:val="22"/>
+              </w:rPr>
+              <w:t>-</w:t>
+            </w:r>
+          </w:p>
+        </w:tc>
+        <w:tc>
+          <w:tcPr>
+            <w:tcW w:w="1134" w:type="dxa"/>
+            <w:tcBorders>
+              <w:left w:val="single" w:sz="4" w:space="0" w:color="auto"/>
+              <w:right w:val="single" w:sz="4" w:space="0" w:color="auto"/>
+            </w:tcBorders>
+          </w:tcPr>
+          <w:p>
+            <w:pPr>
+              <w:widowControl/>
+              <w:spacing w:after="200" w:line="276" w:lineRule="auto"/>
+              <w:jc w:val="center"/>
+              <w:cnfStyle w:val="000000100000" w:firstRow="0" w:lastRow="0" w:firstColumn="0" w:lastColumn="0" w:oddVBand="0" w:evenVBand="0" w:oddHBand="1" w:evenHBand="0" w:firstRowFirstColumn="0" w:firstRowLastColumn="0" w:lastRowFirstColumn="0" w:lastRowLastColumn="0"/>
+              <w:rPr>
+                <w:rFonts w:asciiTheme="minorHAnsi" w:eastAsia="Verdana" w:hAnsiTheme="minorHAnsi"/>
+                <w:sz w:val="22"/>
+              </w:rPr>
+            </w:pPr>
+            <w:r>
+              <w:rPr>
+                <w:rFonts w:asciiTheme="minorHAnsi" w:eastAsia="Verdana" w:hAnsiTheme="minorHAnsi"/>
+                <w:sz w:val="22"/>
+              </w:rPr>
+              <w:t>16/04/14</w:t>
+            </w:r>
+          </w:p>
+        </w:tc>
+        <w:tc>
+          <w:tcPr>
+            <w:tcW w:w="2866" w:type="dxa"/>
+            <w:tcBorders>
+              <w:left w:val="single" w:sz="4" w:space="0" w:color="auto"/>
+            </w:tcBorders>
+          </w:tcPr>
+          <w:p>
+            <w:pPr>
+              <w:tabs>
+                <w:tab w:val="left" w:pos="-4820"/>
+              </w:tabs>
+              <w:jc w:val="center"/>
+              <w:cnfStyle w:val="000000100000" w:firstRow="0" w:lastRow="0" w:firstColumn="0" w:lastColumn="0" w:oddVBand="0" w:evenVBand="0" w:oddHBand="1" w:evenHBand="0" w:firstRowFirstColumn="0" w:firstRowLastColumn="0" w:lastRowFirstColumn="0" w:lastRowLastColumn="0"/>
+              <w:rPr>
+                <w:rFonts w:asciiTheme="minorHAnsi" w:eastAsia="Verdana" w:hAnsiTheme="minorHAnsi"/>
+                <w:b/>
+                <w:sz w:val="22"/>
+                <w:szCs w:val="24"/>
+              </w:rPr>
+            </w:pPr>
+            <w:r>
+              <w:rPr>
+                <w:rFonts w:asciiTheme="minorHAnsi" w:eastAsia="Verdana" w:hAnsiTheme="minorHAnsi"/>
+                <w:b/>
+                <w:sz w:val="22"/>
+                <w:szCs w:val="24"/>
+              </w:rPr>
+              <w:t xml:space="preserve">Creación de enunciado de </w:t>
+            </w:r>
+            <w:r>
+              <w:rPr>
+                <w:rFonts w:asciiTheme="minorHAnsi" w:eastAsia="Verdana" w:hAnsiTheme="minorHAnsi"/>
+                <w:b/>
+                <w:sz w:val="22"/>
+                <w:szCs w:val="24"/>
+              </w:rPr>
+              <w:t>Herramientas, entorno e Infraestructura</w:t>
+            </w:r>
+          </w:p>
+          <w:p>
+            <w:pPr>
+              <w:tabs>
+                <w:tab w:val="left" w:pos="-4820"/>
+              </w:tabs>
+              <w:ind w:left="284"/>
+              <w:jc w:val="center"/>
+              <w:cnfStyle w:val="000000100000" w:firstRow="0" w:lastRow="0" w:firstColumn="0" w:lastColumn="0" w:oddVBand="0" w:evenVBand="0" w:oddHBand="1" w:evenHBand="0" w:firstRowFirstColumn="0" w:firstRowLastColumn="0" w:lastRowFirstColumn="0" w:lastRowLastColumn="0"/>
+              <w:rPr>
+                <w:rFonts w:asciiTheme="minorHAnsi" w:eastAsia="Verdana" w:hAnsiTheme="minorHAnsi"/>
+                <w:b/>
                 <w:sz w:val="22"/>
               </w:rPr>
             </w:pPr>
@@ -2161,7 +2344,7 @@
       <w:pPr>
         <w:numPr>
           <w:ilvl w:val="0"/>
-          <w:numId w:val="2"/>
+          <w:numId w:val="47"/>
         </w:numPr>
         <w:tabs>
           <w:tab w:val="left" w:pos="284"/>
@@ -2421,7 +2604,7 @@
       <w:pPr>
         <w:numPr>
           <w:ilvl w:val="1"/>
-          <w:numId w:val="2"/>
+          <w:numId w:val="47"/>
         </w:numPr>
         <w:ind w:left="284"/>
         <w:rPr>
@@ -2591,7 +2774,7 @@
       <w:pPr>
         <w:numPr>
           <w:ilvl w:val="1"/>
-          <w:numId w:val="2"/>
+          <w:numId w:val="47"/>
         </w:numPr>
         <w:ind w:left="284"/>
         <w:rPr>
@@ -2866,7 +3049,7 @@
       <w:pPr>
         <w:numPr>
           <w:ilvl w:val="1"/>
-          <w:numId w:val="2"/>
+          <w:numId w:val="47"/>
         </w:numPr>
         <w:tabs>
           <w:tab w:val="left" w:pos="-4395"/>
@@ -3376,7 +3559,7 @@
       <w:pPr>
         <w:numPr>
           <w:ilvl w:val="1"/>
-          <w:numId w:val="2"/>
+          <w:numId w:val="47"/>
         </w:numPr>
         <w:ind w:left="284"/>
         <w:rPr>
@@ -3523,7 +3706,7 @@
       <w:pPr>
         <w:numPr>
           <w:ilvl w:val="0"/>
-          <w:numId w:val="2"/>
+          <w:numId w:val="47"/>
         </w:numPr>
         <w:tabs>
           <w:tab w:val="left" w:pos="284"/>
@@ -3563,7 +3746,7 @@
       <w:pPr>
         <w:numPr>
           <w:ilvl w:val="1"/>
-          <w:numId w:val="2"/>
+          <w:numId w:val="47"/>
         </w:numPr>
         <w:ind w:left="709"/>
         <w:rPr>
@@ -4494,7 +4677,7 @@
       <w:pPr>
         <w:numPr>
           <w:ilvl w:val="1"/>
-          <w:numId w:val="2"/>
+          <w:numId w:val="47"/>
         </w:numPr>
         <w:tabs>
           <w:tab w:val="left" w:pos="-4820"/>
@@ -7116,7 +7299,7 @@
       <w:pPr>
         <w:numPr>
           <w:ilvl w:val="1"/>
-          <w:numId w:val="2"/>
+          <w:numId w:val="47"/>
         </w:numPr>
         <w:tabs>
           <w:tab w:val="left" w:pos="-4820"/>
@@ -7177,31 +7360,7 @@
         <w:rPr>
           <w:rFonts w:ascii="Verdana" w:eastAsia="Verdana" w:hAnsi="Verdana" w:cs="Verdana"/>
         </w:rPr>
-        <w:t>El propósito de</w:t>
-      </w:r>
-      <w:r>
-        <w:rPr>
-          <w:rFonts w:ascii="Verdana" w:eastAsia="Verdana" w:hAnsi="Verdana" w:cs="Verdana"/>
-        </w:rPr>
-        <w:t xml:space="preserve"> estas regulaciones</w:t>
-      </w:r>
-      <w:r>
-        <w:rPr>
-          <w:rFonts w:ascii="Verdana" w:eastAsia="Verdana" w:hAnsi="Verdana" w:cs="Verdana"/>
-        </w:rPr>
-        <w:t xml:space="preserve"> de cambio es garantizar que cada liberación se ajusta a los criterios comúnmente aceptados</w:t>
-      </w:r>
-      <w:r>
-        <w:rPr>
-          <w:rFonts w:ascii="Verdana" w:eastAsia="Verdana" w:hAnsi="Verdana" w:cs="Verdana"/>
-        </w:rPr>
-        <w:t>. L</w:t>
-      </w:r>
-      <w:r>
-        <w:rPr>
-          <w:rFonts w:ascii="Verdana" w:eastAsia="Verdana" w:hAnsi="Verdana" w:cs="Verdana"/>
-        </w:rPr>
-        <w:t>as siguientes normas y procedimientos externos se aplican durante la duración del proyecto:</w:t>
+        <w:t>El propósito de estas regulaciones de cambio es garantizar que cada liberación se ajusta a los criterios comúnmente aceptados. Las siguientes normas y procedimientos externos se aplican durante la duración del proyecto:</w:t>
       </w:r>
     </w:p>
     <w:p>
@@ -7564,13 +7723,7 @@
               <w:rPr>
                 <w:rFonts w:ascii="Verdana" w:eastAsia="Verdana" w:hAnsi="Verdana" w:cs="Verdana"/>
               </w:rPr>
-              <w:t xml:space="preserve">, un sistema de control distribuido de versiones </w:t>
-            </w:r>
-            <w:r>
-              <w:rPr>
-                <w:rFonts w:ascii="Verdana" w:eastAsia="Verdana" w:hAnsi="Verdana" w:cs="Verdana"/>
-              </w:rPr>
-              <w:t xml:space="preserve">libre que es un estándar en el desarrollo de aplicaciones open </w:t>
+              <w:t xml:space="preserve">, un sistema de control distribuido de versiones libre que es un estándar en el desarrollo de aplicaciones open </w:t>
             </w:r>
             <w:proofErr w:type="spellStart"/>
             <w:r>
@@ -7937,14 +8090,7 @@
                 <w:rFonts w:ascii="Verdana" w:eastAsia="Verdana" w:hAnsi="Verdana" w:cs="Verdana"/>
                 <w:b/>
               </w:rPr>
-              <w:t>Master</w:t>
-            </w:r>
-            <w:r>
-              <w:rPr>
-                <w:rFonts w:ascii="Verdana" w:eastAsia="Verdana" w:hAnsi="Verdana" w:cs="Verdana"/>
-                <w:b/>
-              </w:rPr>
-              <w:t>:</w:t>
+              <w:t>Master:</w:t>
             </w:r>
             <w:r>
               <w:rPr>
@@ -8057,106 +8203,87 @@
                 <w:rFonts w:ascii="Verdana" w:eastAsia="Verdana" w:hAnsi="Verdana" w:cs="Verdana"/>
                 <w:b/>
               </w:rPr>
-              <w:t>Ramas de Trabajo</w:t>
+              <w:t>Ramas de Trabajo:</w:t>
             </w:r>
             <w:r>
               <w:rPr>
                 <w:rFonts w:ascii="Verdana" w:eastAsia="Verdana" w:hAnsi="Verdana" w:cs="Verdana"/>
-                <w:b/>
-              </w:rPr>
-              <w:t>:</w:t>
+              </w:rPr>
+              <w:t xml:space="preserve"> </w:t>
             </w:r>
             <w:r>
               <w:rPr>
                 <w:rFonts w:ascii="Verdana" w:eastAsia="Verdana" w:hAnsi="Verdana" w:cs="Verdana"/>
               </w:rPr>
-              <w:t xml:space="preserve"> </w:t>
-            </w:r>
+              <w:t>(</w:t>
+            </w:r>
+            <w:proofErr w:type="spellStart"/>
             <w:r>
               <w:rPr>
                 <w:rFonts w:ascii="Verdana" w:eastAsia="Verdana" w:hAnsi="Verdana" w:cs="Verdana"/>
               </w:rPr>
-              <w:t>(</w:t>
+              <w:t>Branch</w:t>
+            </w:r>
+            <w:proofErr w:type="spellEnd"/>
+            <w:r>
+              <w:rPr>
+                <w:rFonts w:ascii="Verdana" w:eastAsia="Verdana" w:hAnsi="Verdana" w:cs="Verdana"/>
+              </w:rPr>
+              <w:t xml:space="preserve"> X</w:t>
+            </w:r>
+            <w:proofErr w:type="gramStart"/>
+            <w:r>
+              <w:rPr>
+                <w:rFonts w:ascii="Verdana" w:eastAsia="Verdana" w:hAnsi="Verdana" w:cs="Verdana"/>
+              </w:rPr>
+              <w:t>,Y,Z</w:t>
+            </w:r>
+            <w:proofErr w:type="gramEnd"/>
+            <w:r>
+              <w:rPr>
+                <w:rFonts w:ascii="Verdana" w:eastAsia="Verdana" w:hAnsi="Verdana" w:cs="Verdana"/>
+              </w:rPr>
+              <w:t xml:space="preserve"> en el gráfico</w:t>
+            </w:r>
+            <w:r>
+              <w:rPr>
+                <w:rFonts w:ascii="Verdana" w:eastAsia="Verdana" w:hAnsi="Verdana" w:cs="Verdana"/>
+              </w:rPr>
+              <w:t xml:space="preserve"> 1A</w:t>
+            </w:r>
+            <w:r>
+              <w:rPr>
+                <w:rFonts w:ascii="Verdana" w:eastAsia="Verdana" w:hAnsi="Verdana" w:cs="Verdana"/>
+              </w:rPr>
+              <w:t xml:space="preserve">): Rama de la versión en la que vamos guardando y probando (sin riesgo de corromper la versión principal) nuestro avance con respecto a una tarea designada. En este tipo de </w:t>
             </w:r>
             <w:proofErr w:type="spellStart"/>
             <w:r>
               <w:rPr>
                 <w:rFonts w:ascii="Verdana" w:eastAsia="Verdana" w:hAnsi="Verdana" w:cs="Verdana"/>
               </w:rPr>
-              <w:t>Branch</w:t>
+              <w:t>branch</w:t>
             </w:r>
             <w:proofErr w:type="spellEnd"/>
             <w:r>
               <w:rPr>
                 <w:rFonts w:ascii="Verdana" w:eastAsia="Verdana" w:hAnsi="Verdana" w:cs="Verdana"/>
               </w:rPr>
-              <w:t xml:space="preserve"> X</w:t>
-            </w:r>
-            <w:proofErr w:type="gramStart"/>
+              <w:t xml:space="preserve">, los </w:t>
+            </w:r>
+            <w:proofErr w:type="spellStart"/>
             <w:r>
               <w:rPr>
                 <w:rFonts w:ascii="Verdana" w:eastAsia="Verdana" w:hAnsi="Verdana" w:cs="Verdana"/>
               </w:rPr>
-              <w:t>,Y,Z</w:t>
-            </w:r>
-            <w:proofErr w:type="gramEnd"/>
+              <w:t>commits</w:t>
+            </w:r>
+            <w:proofErr w:type="spellEnd"/>
             <w:r>
               <w:rPr>
                 <w:rFonts w:ascii="Verdana" w:eastAsia="Verdana" w:hAnsi="Verdana" w:cs="Verdana"/>
               </w:rPr>
-              <w:t xml:space="preserve"> en el gráfico</w:t>
-            </w:r>
-            <w:r>
-              <w:rPr>
-                <w:rFonts w:ascii="Verdana" w:eastAsia="Verdana" w:hAnsi="Verdana" w:cs="Verdana"/>
-              </w:rPr>
-              <w:t xml:space="preserve"> 1A</w:t>
-            </w:r>
-            <w:r>
-              <w:rPr>
-                <w:rFonts w:ascii="Verdana" w:eastAsia="Verdana" w:hAnsi="Verdana" w:cs="Verdana"/>
-              </w:rPr>
-              <w:t xml:space="preserve">): Rama de la versión en la que vamos guardando y probando (sin riesgo de corromper la versión principal) nuestro avance con respecto a una tarea designada. En este tipo de </w:t>
-            </w:r>
-            <w:proofErr w:type="spellStart"/>
-            <w:r>
-              <w:rPr>
-                <w:rFonts w:ascii="Verdana" w:eastAsia="Verdana" w:hAnsi="Verdana" w:cs="Verdana"/>
-              </w:rPr>
-              <w:t>branch</w:t>
-            </w:r>
-            <w:proofErr w:type="spellEnd"/>
-            <w:r>
-              <w:rPr>
-                <w:rFonts w:ascii="Verdana" w:eastAsia="Verdana" w:hAnsi="Verdana" w:cs="Verdana"/>
-              </w:rPr>
-              <w:t xml:space="preserve">, los </w:t>
-            </w:r>
-            <w:proofErr w:type="spellStart"/>
-            <w:r>
-              <w:rPr>
-                <w:rFonts w:ascii="Verdana" w:eastAsia="Verdana" w:hAnsi="Verdana" w:cs="Verdana"/>
-              </w:rPr>
-              <w:t>commits</w:t>
-            </w:r>
-            <w:proofErr w:type="spellEnd"/>
-            <w:r>
-              <w:rPr>
-                <w:rFonts w:ascii="Verdana" w:eastAsia="Verdana" w:hAnsi="Verdana" w:cs="Verdana"/>
-              </w:rPr>
-              <w:t xml:space="preserve"> son constantes puesto que nadie </w:t>
-            </w:r>
-            <w:r>
-              <w:rPr>
-                <w:rFonts w:ascii="Verdana" w:eastAsia="Verdana" w:hAnsi="Verdana" w:cs="Verdana"/>
-              </w:rPr>
-              <w:t>está</w:t>
-            </w:r>
-            <w:r>
-              <w:rPr>
-                <w:rFonts w:ascii="Verdana" w:eastAsia="Verdana" w:hAnsi="Verdana" w:cs="Verdana"/>
-              </w:rPr>
-              <w:t xml:space="preserve"> libre a perdida de información en un dispositivo local.</w:t>
+              <w:t xml:space="preserve"> son constantes puesto que nadie está libre a perdida de información en un dispositivo local.</w:t>
             </w:r>
           </w:p>
         </w:tc>
@@ -8222,7 +8349,7 @@
         </w:rPr>
         <w:lastRenderedPageBreak/>
         <w:drawing>
-          <wp:anchor distT="0" distB="0" distL="114300" distR="114300" simplePos="0" relativeHeight="251658240" behindDoc="0" locked="0" layoutInCell="1" allowOverlap="1">
+          <wp:anchor distT="0" distB="0" distL="114300" distR="114300" simplePos="0" relativeHeight="251658240" behindDoc="0" locked="0" layoutInCell="1" allowOverlap="1" wp14:anchorId="7232B8F7" wp14:editId="1EEECD66">
             <wp:simplePos x="0" y="0"/>
             <wp:positionH relativeFrom="margin">
               <wp:align>center</wp:align>
@@ -8566,7 +8693,7 @@
       <w:pPr>
         <w:numPr>
           <w:ilvl w:val="1"/>
-          <w:numId w:val="2"/>
+          <w:numId w:val="47"/>
         </w:numPr>
         <w:tabs>
           <w:tab w:val="left" w:pos="-4820"/>
@@ -8607,6 +8734,337 @@
     </w:p>
     <w:p>
       <w:pPr>
+        <w:pStyle w:val="Prrafodelista"/>
+        <w:tabs>
+          <w:tab w:val="left" w:pos="567"/>
+        </w:tabs>
+        <w:ind w:left="567"/>
+        <w:rPr>
+          <w:rFonts w:ascii="Verdana" w:eastAsia="Verdana" w:hAnsi="Verdana" w:cs="Verdana"/>
+          <w:b/>
+        </w:rPr>
+      </w:pPr>
+      <w:r>
+        <w:rPr>
+          <w:rFonts w:ascii="Verdana" w:eastAsia="Verdana" w:hAnsi="Verdana" w:cs="Verdana"/>
+        </w:rPr>
+        <w:t>En esta sección se describe las herramientas usadas y el entorno que nos permitirán las actividades de la gestión de la configuración y mantenimiento de los artefactos del proyecto.</w:t>
+      </w:r>
+    </w:p>
+    <w:p>
+      <w:pPr>
+        <w:pStyle w:val="Normal1"/>
+        <w:jc w:val="both"/>
+        <w:rPr>
+          <w:rFonts w:ascii="Verdana" w:eastAsia="Verdana" w:hAnsi="Verdana" w:cs="Verdana"/>
+          <w:b/>
+        </w:rPr>
+      </w:pPr>
+      <w:bookmarkStart w:id="10" w:name="_Toc356034764"/>
+      <w:bookmarkStart w:id="11" w:name="_Toc360874139"/>
+    </w:p>
+    <w:p>
+      <w:pPr>
+        <w:pStyle w:val="Normal1"/>
+        <w:ind w:left="567"/>
+        <w:jc w:val="both"/>
+        <w:rPr>
+          <w:rFonts w:ascii="Verdana" w:eastAsia="Verdana" w:hAnsi="Verdana" w:cs="Verdana"/>
+          <w:b/>
+        </w:rPr>
+      </w:pPr>
+      <w:r>
+        <w:rPr>
+          <w:rFonts w:ascii="Verdana" w:eastAsia="Verdana" w:hAnsi="Verdana" w:cs="Verdana"/>
+          <w:b/>
+        </w:rPr>
+        <w:t>Herramientas</w:t>
+      </w:r>
+      <w:bookmarkEnd w:id="10"/>
+      <w:bookmarkEnd w:id="11"/>
+    </w:p>
+    <w:p>
+      <w:pPr>
+        <w:pStyle w:val="Normal1"/>
+        <w:ind w:left="567"/>
+        <w:jc w:val="both"/>
+        <w:rPr>
+          <w:rFonts w:ascii="Verdana" w:eastAsia="Verdana" w:hAnsi="Verdana" w:cs="Verdana"/>
+        </w:rPr>
+      </w:pPr>
+      <w:r>
+        <w:rPr>
+          <w:rFonts w:ascii="Verdana" w:eastAsia="Verdana" w:hAnsi="Verdana" w:cs="Verdana"/>
+        </w:rPr>
+        <w:t>En el presente proyecto hacemos uso de software que dará soporte a la gestión de versiones de todos los ítems.</w:t>
+      </w:r>
+    </w:p>
+    <w:p>
+      <w:pPr>
+        <w:pStyle w:val="Normal1"/>
+        <w:ind w:left="567"/>
+        <w:jc w:val="both"/>
+        <w:rPr>
+          <w:rFonts w:ascii="Verdana" w:eastAsia="Verdana" w:hAnsi="Verdana" w:cs="Verdana"/>
+        </w:rPr>
+      </w:pPr>
+    </w:p>
+    <w:p>
+      <w:pPr>
+        <w:pStyle w:val="Normal1"/>
+        <w:ind w:left="567"/>
+        <w:jc w:val="both"/>
+        <w:rPr>
+          <w:rFonts w:ascii="Verdana" w:eastAsia="Verdana" w:hAnsi="Verdana" w:cs="Verdana"/>
+          <w:b/>
+        </w:rPr>
+      </w:pPr>
+      <w:proofErr w:type="spellStart"/>
+      <w:r>
+        <w:rPr>
+          <w:rFonts w:ascii="Verdana" w:eastAsia="Verdana" w:hAnsi="Verdana" w:cs="Verdana"/>
+          <w:b/>
+        </w:rPr>
+        <w:t>Git</w:t>
+      </w:r>
+      <w:proofErr w:type="spellEnd"/>
+      <w:r>
+        <w:rPr>
+          <w:rFonts w:ascii="Verdana" w:eastAsia="Verdana" w:hAnsi="Verdana" w:cs="Verdana"/>
+          <w:b/>
+        </w:rPr>
+        <w:t>:</w:t>
+      </w:r>
+    </w:p>
+    <w:p>
+      <w:pPr>
+        <w:pStyle w:val="Normal1"/>
+        <w:ind w:left="567"/>
+        <w:jc w:val="both"/>
+        <w:rPr>
+          <w:rFonts w:ascii="Verdana" w:eastAsia="Verdana" w:hAnsi="Verdana" w:cs="Verdana"/>
+        </w:rPr>
+      </w:pPr>
+      <w:r>
+        <w:rPr>
+          <w:rFonts w:ascii="Verdana" w:eastAsia="Verdana" w:hAnsi="Verdana" w:cs="Verdana"/>
+        </w:rPr>
+        <w:t xml:space="preserve">Es un sistema de control de versiones multiplataforma, distribuido para desarrolladores de software. Está implementado principalmente en lenguaje </w:t>
+      </w:r>
+      <w:r>
+        <w:rPr>
+          <w:rFonts w:ascii="Verdana" w:eastAsia="Verdana" w:hAnsi="Verdana" w:cs="Verdana"/>
+        </w:rPr>
+        <w:t>C/C++.</w:t>
+      </w:r>
+    </w:p>
+    <w:p>
+      <w:pPr>
+        <w:pStyle w:val="Normal1"/>
+        <w:ind w:left="567"/>
+        <w:jc w:val="both"/>
+        <w:rPr>
+          <w:rFonts w:ascii="Verdana" w:eastAsia="Verdana" w:hAnsi="Verdana" w:cs="Verdana"/>
+        </w:rPr>
+      </w:pPr>
+    </w:p>
+    <w:p>
+      <w:pPr>
+        <w:pStyle w:val="Normal1"/>
+        <w:ind w:left="567"/>
+        <w:jc w:val="both"/>
+        <w:rPr>
+          <w:rFonts w:ascii="Verdana" w:eastAsia="Verdana" w:hAnsi="Verdana" w:cs="Verdana"/>
+          <w:b/>
+        </w:rPr>
+      </w:pPr>
+      <w:proofErr w:type="spellStart"/>
+      <w:r>
+        <w:rPr>
+          <w:rFonts w:ascii="Verdana" w:eastAsia="Verdana" w:hAnsi="Verdana" w:cs="Verdana"/>
+          <w:b/>
+        </w:rPr>
+        <w:t>Git-Hub</w:t>
+      </w:r>
+      <w:proofErr w:type="spellEnd"/>
+      <w:r>
+        <w:rPr>
+          <w:rFonts w:ascii="Verdana" w:eastAsia="Verdana" w:hAnsi="Verdana" w:cs="Verdana"/>
+          <w:b/>
+        </w:rPr>
+        <w:t xml:space="preserve">: </w:t>
+      </w:r>
+    </w:p>
+    <w:p>
+      <w:pPr>
+        <w:pStyle w:val="Normal1"/>
+        <w:ind w:left="567"/>
+        <w:jc w:val="both"/>
+        <w:rPr>
+          <w:rFonts w:ascii="Verdana" w:eastAsia="Verdana" w:hAnsi="Verdana" w:cs="Verdana"/>
+        </w:rPr>
+      </w:pPr>
+      <w:r>
+        <w:rPr>
+          <w:rFonts w:ascii="Verdana" w:eastAsia="Verdana" w:hAnsi="Verdana" w:cs="Verdana"/>
+        </w:rPr>
+        <w:t xml:space="preserve">Es un servicio basado en </w:t>
+      </w:r>
+      <w:proofErr w:type="spellStart"/>
+      <w:r>
+        <w:rPr>
+          <w:rFonts w:ascii="Verdana" w:eastAsia="Verdana" w:hAnsi="Verdana" w:cs="Verdana"/>
+        </w:rPr>
+        <w:t>git</w:t>
+      </w:r>
+      <w:proofErr w:type="spellEnd"/>
+      <w:r>
+        <w:rPr>
+          <w:rFonts w:ascii="Verdana" w:eastAsia="Verdana" w:hAnsi="Verdana" w:cs="Verdana"/>
+        </w:rPr>
+        <w:t xml:space="preserve"> que proporciona repositorios gratuitos y privados en la nube, extensión a las funcionalidades del </w:t>
+      </w:r>
+      <w:proofErr w:type="spellStart"/>
+      <w:r>
+        <w:rPr>
+          <w:rFonts w:ascii="Verdana" w:eastAsia="Verdana" w:hAnsi="Verdana" w:cs="Verdana"/>
+        </w:rPr>
+        <w:t>git</w:t>
+      </w:r>
+      <w:proofErr w:type="spellEnd"/>
+      <w:r>
+        <w:rPr>
+          <w:rFonts w:ascii="Verdana" w:eastAsia="Verdana" w:hAnsi="Verdana" w:cs="Verdana"/>
+        </w:rPr>
+        <w:t xml:space="preserve"> (</w:t>
+      </w:r>
+      <w:proofErr w:type="spellStart"/>
+      <w:r>
+        <w:rPr>
+          <w:rFonts w:ascii="Verdana" w:eastAsia="Verdana" w:hAnsi="Verdana" w:cs="Verdana"/>
+        </w:rPr>
+        <w:t>Pull</w:t>
+      </w:r>
+      <w:proofErr w:type="spellEnd"/>
+      <w:r>
+        <w:rPr>
+          <w:rFonts w:ascii="Verdana" w:eastAsia="Verdana" w:hAnsi="Verdana" w:cs="Verdana"/>
+        </w:rPr>
+        <w:t xml:space="preserve"> </w:t>
+      </w:r>
+      <w:proofErr w:type="spellStart"/>
+      <w:r>
+        <w:rPr>
+          <w:rFonts w:ascii="Verdana" w:eastAsia="Verdana" w:hAnsi="Verdana" w:cs="Verdana"/>
+        </w:rPr>
+        <w:t>Request</w:t>
+      </w:r>
+      <w:proofErr w:type="spellEnd"/>
+      <w:r>
+        <w:rPr>
+          <w:rFonts w:ascii="Verdana" w:eastAsia="Verdana" w:hAnsi="Verdana" w:cs="Verdana"/>
+        </w:rPr>
+        <w:t xml:space="preserve">, </w:t>
+      </w:r>
+      <w:proofErr w:type="spellStart"/>
+      <w:r>
+        <w:rPr>
+          <w:rFonts w:ascii="Verdana" w:eastAsia="Verdana" w:hAnsi="Verdana" w:cs="Verdana"/>
+        </w:rPr>
+        <w:t>Issues</w:t>
+      </w:r>
+      <w:proofErr w:type="spellEnd"/>
+      <w:r>
+        <w:rPr>
+          <w:rFonts w:ascii="Verdana" w:eastAsia="Verdana" w:hAnsi="Verdana" w:cs="Verdana"/>
+        </w:rPr>
+        <w:t>), integración con otros servicios de terceros (</w:t>
+      </w:r>
+      <w:proofErr w:type="spellStart"/>
+      <w:r>
+        <w:rPr>
+          <w:rFonts w:ascii="Verdana" w:eastAsia="Verdana" w:hAnsi="Verdana" w:cs="Verdana"/>
+        </w:rPr>
+        <w:t>Ejem</w:t>
+      </w:r>
+      <w:proofErr w:type="spellEnd"/>
+      <w:r>
+        <w:rPr>
+          <w:rFonts w:ascii="Verdana" w:eastAsia="Verdana" w:hAnsi="Verdana" w:cs="Verdana"/>
+        </w:rPr>
+        <w:t xml:space="preserve">: </w:t>
+      </w:r>
+      <w:proofErr w:type="spellStart"/>
+      <w:r>
+        <w:rPr>
+          <w:rFonts w:ascii="Verdana" w:eastAsia="Verdana" w:hAnsi="Verdana" w:cs="Verdana"/>
+        </w:rPr>
+        <w:t>Jenkis</w:t>
+      </w:r>
+      <w:proofErr w:type="spellEnd"/>
+      <w:r>
+        <w:rPr>
+          <w:rFonts w:ascii="Verdana" w:eastAsia="Verdana" w:hAnsi="Verdana" w:cs="Verdana"/>
+        </w:rPr>
+        <w:t xml:space="preserve"> para </w:t>
+      </w:r>
+      <w:proofErr w:type="spellStart"/>
+      <w:r>
+        <w:rPr>
+          <w:rFonts w:ascii="Verdana" w:eastAsia="Verdana" w:hAnsi="Verdana" w:cs="Verdana"/>
+        </w:rPr>
+        <w:t>testing</w:t>
+      </w:r>
+      <w:proofErr w:type="spellEnd"/>
+      <w:r>
+        <w:rPr>
+          <w:rFonts w:ascii="Verdana" w:eastAsia="Verdana" w:hAnsi="Verdana" w:cs="Verdana"/>
+        </w:rPr>
+        <w:t xml:space="preserve"> </w:t>
+      </w:r>
+      <w:proofErr w:type="spellStart"/>
+      <w:r>
+        <w:rPr>
+          <w:rFonts w:ascii="Verdana" w:eastAsia="Verdana" w:hAnsi="Verdana" w:cs="Verdana"/>
+        </w:rPr>
+        <w:t>automatico</w:t>
+      </w:r>
+      <w:proofErr w:type="spellEnd"/>
+      <w:r>
+        <w:rPr>
+          <w:rFonts w:ascii="Verdana" w:eastAsia="Verdana" w:hAnsi="Verdana" w:cs="Verdana"/>
+        </w:rPr>
+        <w:t>) y una interfaz gráfica</w:t>
+      </w:r>
+      <w:r>
+        <w:rPr>
+          <w:rFonts w:ascii="Verdana" w:eastAsia="Verdana" w:hAnsi="Verdana" w:cs="Verdana"/>
+        </w:rPr>
+        <w:t xml:space="preserve"> que proporciona una interfaz amigable para Windows, Linux y Mac con menús contextuales que permiten la administración del espacio de trabajo de cada integrante del equipo.</w:t>
+      </w:r>
+      <w:r>
+        <w:rPr>
+          <w:rFonts w:ascii="Verdana" w:eastAsia="Verdana" w:hAnsi="Verdana" w:cs="Verdana"/>
+        </w:rPr>
+        <w:t xml:space="preserve"> Así como, seguridad con </w:t>
+      </w:r>
+      <w:proofErr w:type="spellStart"/>
+      <w:r>
+        <w:rPr>
+          <w:rFonts w:ascii="Verdana" w:eastAsia="Verdana" w:hAnsi="Verdana" w:cs="Verdana"/>
+        </w:rPr>
+        <w:t>ssh</w:t>
+      </w:r>
+      <w:proofErr w:type="spellEnd"/>
+      <w:r>
+        <w:rPr>
+          <w:rFonts w:ascii="Verdana" w:eastAsia="Verdana" w:hAnsi="Verdana" w:cs="Verdana"/>
+        </w:rPr>
+        <w:t xml:space="preserve"> para la transmisión de datos.</w:t>
+      </w:r>
+    </w:p>
+    <w:p>
+      <w:pPr>
         <w:tabs>
           <w:tab w:val="left" w:pos="-4820"/>
         </w:tabs>
@@ -8616,6 +9074,7 @@
           <w:b/>
           <w:sz w:val="24"/>
           <w:szCs w:val="24"/>
+          <w:lang w:val="es-ES"/>
         </w:rPr>
       </w:pPr>
     </w:p>
@@ -8625,6 +9084,7 @@
           <w:tab w:val="left" w:pos="-4820"/>
         </w:tabs>
         <w:ind w:left="709"/>
+        <w:jc w:val="center"/>
         <w:rPr>
           <w:rFonts w:asciiTheme="minorHAnsi" w:eastAsia="Verdana" w:hAnsiTheme="minorHAnsi"/>
           <w:b/>
@@ -8632,6 +9092,56 @@
           <w:szCs w:val="24"/>
         </w:rPr>
       </w:pPr>
+      <w:r>
+        <w:rPr>
+          <w:rFonts w:asciiTheme="minorHAnsi" w:eastAsia="Verdana" w:hAnsiTheme="minorHAnsi"/>
+          <w:b/>
+          <w:noProof/>
+          <w:sz w:val="24"/>
+          <w:szCs w:val="24"/>
+        </w:rPr>
+        <w:drawing>
+          <wp:inline distT="0" distB="0" distL="0" distR="0" wp14:anchorId="48E41AA5" wp14:editId="71DF0C5F">
+            <wp:extent cx="2924175" cy="1584358"/>
+            <wp:effectExtent l="0" t="0" r="0" b="0"/>
+            <wp:docPr id="5" name="0 Imagen"/>
+            <wp:cNvGraphicFramePr>
+              <a:graphicFrameLocks xmlns:a="http://schemas.openxmlformats.org/drawingml/2006/main" noChangeAspect="1"/>
+            </wp:cNvGraphicFramePr>
+            <a:graphic xmlns:a="http://schemas.openxmlformats.org/drawingml/2006/main">
+              <a:graphicData uri="http://schemas.openxmlformats.org/drawingml/2006/picture">
+                <pic:pic xmlns:pic="http://schemas.openxmlformats.org/drawingml/2006/picture">
+                  <pic:nvPicPr>
+                    <pic:cNvPr id="0" name="gh-mac-app.png"/>
+                    <pic:cNvPicPr/>
+                  </pic:nvPicPr>
+                  <pic:blipFill>
+                    <a:blip r:embed="rId9" cstate="print">
+                      <a:extLst>
+                        <a:ext uri="{28A0092B-C50C-407E-A947-70E740481C1C}">
+                          <a14:useLocalDpi xmlns:a14="http://schemas.microsoft.com/office/drawing/2010/main" val="0"/>
+                        </a:ext>
+                      </a:extLst>
+                    </a:blip>
+                    <a:stretch>
+                      <a:fillRect/>
+                    </a:stretch>
+                  </pic:blipFill>
+                  <pic:spPr>
+                    <a:xfrm>
+                      <a:off x="0" y="0"/>
+                      <a:ext cx="2932186" cy="1588699"/>
+                    </a:xfrm>
+                    <a:prstGeom prst="rect">
+                      <a:avLst/>
+                    </a:prstGeom>
+                  </pic:spPr>
+                </pic:pic>
+              </a:graphicData>
+            </a:graphic>
+          </wp:inline>
+        </w:drawing>
+      </w:r>
     </w:p>
     <w:p>
       <w:pPr>
@@ -8663,10 +9173,43 @@
     </w:p>
     <w:p>
       <w:pPr>
-        <w:tabs>
-          <w:tab w:val="left" w:pos="-4820"/>
-        </w:tabs>
-        <w:ind w:left="709"/>
+        <w:numPr>
+          <w:ilvl w:val="1"/>
+          <w:numId w:val="47"/>
+        </w:numPr>
+        <w:ind w:left="284"/>
+        <w:rPr>
+          <w:rFonts w:asciiTheme="minorHAnsi" w:eastAsia="Verdana" w:hAnsiTheme="minorHAnsi"/>
+          <w:b/>
+          <w:sz w:val="22"/>
+          <w:szCs w:val="24"/>
+        </w:rPr>
+      </w:pPr>
+      <w:r>
+        <w:rPr>
+          <w:rFonts w:asciiTheme="minorHAnsi" w:eastAsia="Verdana" w:hAnsiTheme="minorHAnsi"/>
+          <w:b/>
+          <w:sz w:val="22"/>
+          <w:szCs w:val="24"/>
+        </w:rPr>
+        <w:lastRenderedPageBreak/>
+        <w:t>Calendario o cronograma</w:t>
+      </w:r>
+    </w:p>
+    <w:p>
+      <w:pPr>
+        <w:ind w:left="284"/>
+        <w:rPr>
+          <w:rFonts w:asciiTheme="minorHAnsi" w:eastAsia="Verdana" w:hAnsiTheme="minorHAnsi"/>
+          <w:b/>
+          <w:sz w:val="22"/>
+          <w:szCs w:val="24"/>
+        </w:rPr>
+      </w:pPr>
+    </w:p>
+    <w:p>
+      <w:pPr>
+        <w:jc w:val="center"/>
         <w:rPr>
           <w:rFonts w:asciiTheme="minorHAnsi" w:eastAsia="Verdana" w:hAnsiTheme="minorHAnsi"/>
           <w:b/>
@@ -8674,368 +9217,13 @@
           <w:szCs w:val="24"/>
         </w:rPr>
       </w:pPr>
-    </w:p>
-    <w:p>
-      <w:pPr>
-        <w:tabs>
-          <w:tab w:val="left" w:pos="-4820"/>
-        </w:tabs>
-        <w:ind w:left="709"/>
-        <w:rPr>
-          <w:rFonts w:asciiTheme="minorHAnsi" w:eastAsia="Verdana" w:hAnsiTheme="minorHAnsi"/>
-          <w:b/>
-          <w:sz w:val="24"/>
-          <w:szCs w:val="24"/>
-        </w:rPr>
-      </w:pPr>
-    </w:p>
-    <w:p>
-      <w:pPr>
-        <w:tabs>
-          <w:tab w:val="left" w:pos="-4820"/>
-        </w:tabs>
-        <w:ind w:left="709"/>
-        <w:rPr>
-          <w:rFonts w:asciiTheme="minorHAnsi" w:eastAsia="Verdana" w:hAnsiTheme="minorHAnsi"/>
-          <w:b/>
-          <w:sz w:val="24"/>
-          <w:szCs w:val="24"/>
-        </w:rPr>
-      </w:pPr>
-    </w:p>
-    <w:p>
-      <w:pPr>
-        <w:tabs>
-          <w:tab w:val="left" w:pos="-4820"/>
-        </w:tabs>
-        <w:ind w:left="709"/>
-        <w:rPr>
-          <w:rFonts w:asciiTheme="minorHAnsi" w:eastAsia="Verdana" w:hAnsiTheme="minorHAnsi"/>
-          <w:b/>
-          <w:sz w:val="24"/>
-          <w:szCs w:val="24"/>
-        </w:rPr>
-      </w:pPr>
-    </w:p>
-    <w:p>
-      <w:pPr>
-        <w:tabs>
-          <w:tab w:val="left" w:pos="-4820"/>
-        </w:tabs>
-        <w:ind w:left="709"/>
-        <w:rPr>
-          <w:rFonts w:asciiTheme="minorHAnsi" w:eastAsia="Verdana" w:hAnsiTheme="minorHAnsi"/>
-          <w:b/>
-          <w:sz w:val="24"/>
-          <w:szCs w:val="24"/>
-        </w:rPr>
-      </w:pPr>
-    </w:p>
-    <w:p>
-      <w:pPr>
-        <w:tabs>
-          <w:tab w:val="left" w:pos="-4820"/>
-        </w:tabs>
-        <w:ind w:left="709"/>
-        <w:rPr>
-          <w:rFonts w:asciiTheme="minorHAnsi" w:eastAsia="Verdana" w:hAnsiTheme="minorHAnsi"/>
-          <w:b/>
-          <w:sz w:val="24"/>
-          <w:szCs w:val="24"/>
-        </w:rPr>
-      </w:pPr>
-    </w:p>
-    <w:p>
-      <w:pPr>
-        <w:tabs>
-          <w:tab w:val="left" w:pos="-4820"/>
-        </w:tabs>
-        <w:ind w:left="709"/>
-        <w:rPr>
-          <w:rFonts w:asciiTheme="minorHAnsi" w:eastAsia="Verdana" w:hAnsiTheme="minorHAnsi"/>
-          <w:b/>
-          <w:sz w:val="24"/>
-          <w:szCs w:val="24"/>
-        </w:rPr>
-      </w:pPr>
-    </w:p>
-    <w:p>
-      <w:pPr>
-        <w:tabs>
-          <w:tab w:val="left" w:pos="-4820"/>
-        </w:tabs>
-        <w:ind w:left="709"/>
-        <w:rPr>
-          <w:rFonts w:asciiTheme="minorHAnsi" w:eastAsia="Verdana" w:hAnsiTheme="minorHAnsi"/>
-          <w:b/>
-          <w:sz w:val="24"/>
-          <w:szCs w:val="24"/>
-        </w:rPr>
-      </w:pPr>
-    </w:p>
-    <w:p>
-      <w:pPr>
-        <w:tabs>
-          <w:tab w:val="left" w:pos="-4820"/>
-        </w:tabs>
-        <w:ind w:left="709"/>
-        <w:rPr>
-          <w:rFonts w:asciiTheme="minorHAnsi" w:eastAsia="Verdana" w:hAnsiTheme="minorHAnsi"/>
-          <w:b/>
-          <w:sz w:val="24"/>
-          <w:szCs w:val="24"/>
-        </w:rPr>
-      </w:pPr>
-    </w:p>
-    <w:p>
-      <w:pPr>
-        <w:tabs>
-          <w:tab w:val="left" w:pos="-4820"/>
-        </w:tabs>
-        <w:ind w:left="709"/>
-        <w:rPr>
-          <w:rFonts w:asciiTheme="minorHAnsi" w:eastAsia="Verdana" w:hAnsiTheme="minorHAnsi"/>
-          <w:b/>
-          <w:sz w:val="24"/>
-          <w:szCs w:val="24"/>
-        </w:rPr>
-      </w:pPr>
-    </w:p>
-    <w:p>
-      <w:pPr>
-        <w:tabs>
-          <w:tab w:val="left" w:pos="-4820"/>
-        </w:tabs>
-        <w:ind w:left="709"/>
-        <w:rPr>
-          <w:rFonts w:asciiTheme="minorHAnsi" w:eastAsia="Verdana" w:hAnsiTheme="minorHAnsi"/>
-          <w:b/>
-          <w:sz w:val="24"/>
-          <w:szCs w:val="24"/>
-        </w:rPr>
-      </w:pPr>
-    </w:p>
-    <w:p>
-      <w:pPr>
-        <w:tabs>
-          <w:tab w:val="left" w:pos="-4820"/>
-        </w:tabs>
-        <w:ind w:left="709"/>
-        <w:rPr>
-          <w:rFonts w:asciiTheme="minorHAnsi" w:eastAsia="Verdana" w:hAnsiTheme="minorHAnsi"/>
-          <w:b/>
-          <w:sz w:val="24"/>
-          <w:szCs w:val="24"/>
-        </w:rPr>
-      </w:pPr>
-    </w:p>
-    <w:p>
-      <w:pPr>
-        <w:tabs>
-          <w:tab w:val="left" w:pos="-4820"/>
-        </w:tabs>
-        <w:ind w:left="709"/>
-        <w:rPr>
-          <w:rFonts w:asciiTheme="minorHAnsi" w:eastAsia="Verdana" w:hAnsiTheme="minorHAnsi"/>
-          <w:b/>
-          <w:sz w:val="24"/>
-          <w:szCs w:val="24"/>
-        </w:rPr>
-      </w:pPr>
-    </w:p>
-    <w:p>
-      <w:pPr>
-        <w:tabs>
-          <w:tab w:val="left" w:pos="-4820"/>
-        </w:tabs>
-        <w:ind w:left="709"/>
-        <w:rPr>
-          <w:rFonts w:asciiTheme="minorHAnsi" w:eastAsia="Verdana" w:hAnsiTheme="minorHAnsi"/>
-          <w:b/>
-          <w:sz w:val="24"/>
-          <w:szCs w:val="24"/>
-        </w:rPr>
-      </w:pPr>
-    </w:p>
-    <w:p>
-      <w:pPr>
-        <w:tabs>
-          <w:tab w:val="left" w:pos="-4820"/>
-        </w:tabs>
-        <w:ind w:left="709"/>
-        <w:rPr>
-          <w:rFonts w:asciiTheme="minorHAnsi" w:eastAsia="Verdana" w:hAnsiTheme="minorHAnsi"/>
-          <w:b/>
-          <w:sz w:val="24"/>
-          <w:szCs w:val="24"/>
-        </w:rPr>
-      </w:pPr>
-    </w:p>
-    <w:p>
-      <w:pPr>
-        <w:tabs>
-          <w:tab w:val="left" w:pos="-4820"/>
-        </w:tabs>
-        <w:ind w:left="709"/>
-        <w:rPr>
-          <w:rFonts w:asciiTheme="minorHAnsi" w:eastAsia="Verdana" w:hAnsiTheme="minorHAnsi"/>
-          <w:b/>
-          <w:sz w:val="24"/>
-          <w:szCs w:val="24"/>
-        </w:rPr>
-      </w:pPr>
-    </w:p>
-    <w:p>
-      <w:pPr>
-        <w:tabs>
-          <w:tab w:val="left" w:pos="-4820"/>
-        </w:tabs>
-        <w:ind w:left="709"/>
-        <w:rPr>
-          <w:rFonts w:asciiTheme="minorHAnsi" w:eastAsia="Verdana" w:hAnsiTheme="minorHAnsi"/>
-          <w:b/>
-          <w:sz w:val="24"/>
-          <w:szCs w:val="24"/>
-        </w:rPr>
-      </w:pPr>
-    </w:p>
-    <w:p>
-      <w:pPr>
-        <w:tabs>
-          <w:tab w:val="left" w:pos="-4820"/>
-        </w:tabs>
-        <w:ind w:left="709"/>
-        <w:rPr>
-          <w:rFonts w:asciiTheme="minorHAnsi" w:eastAsia="Verdana" w:hAnsiTheme="minorHAnsi"/>
-          <w:b/>
-          <w:sz w:val="24"/>
-          <w:szCs w:val="24"/>
-        </w:rPr>
-      </w:pPr>
-    </w:p>
-    <w:p>
-      <w:pPr>
-        <w:tabs>
-          <w:tab w:val="left" w:pos="-4820"/>
-        </w:tabs>
-        <w:ind w:left="709"/>
-        <w:rPr>
-          <w:rFonts w:asciiTheme="minorHAnsi" w:eastAsia="Verdana" w:hAnsiTheme="minorHAnsi"/>
-          <w:b/>
-          <w:sz w:val="24"/>
-          <w:szCs w:val="24"/>
-        </w:rPr>
-      </w:pPr>
-    </w:p>
-    <w:p>
-      <w:pPr>
-        <w:tabs>
-          <w:tab w:val="left" w:pos="-4820"/>
-        </w:tabs>
-        <w:ind w:left="709"/>
-        <w:rPr>
-          <w:rFonts w:asciiTheme="minorHAnsi" w:eastAsia="Verdana" w:hAnsiTheme="minorHAnsi"/>
-          <w:b/>
-          <w:sz w:val="24"/>
-          <w:szCs w:val="24"/>
-        </w:rPr>
-      </w:pPr>
-    </w:p>
-    <w:p>
-      <w:pPr>
-        <w:tabs>
-          <w:tab w:val="left" w:pos="-4820"/>
-        </w:tabs>
-        <w:ind w:left="709"/>
-        <w:rPr>
-          <w:rFonts w:asciiTheme="minorHAnsi" w:eastAsia="Verdana" w:hAnsiTheme="minorHAnsi"/>
-          <w:b/>
-          <w:sz w:val="24"/>
-          <w:szCs w:val="24"/>
-        </w:rPr>
-      </w:pPr>
-    </w:p>
-    <w:p>
-      <w:pPr>
-        <w:tabs>
-          <w:tab w:val="left" w:pos="-4820"/>
-        </w:tabs>
-        <w:ind w:left="709"/>
-        <w:rPr>
-          <w:rFonts w:asciiTheme="minorHAnsi" w:eastAsia="Verdana" w:hAnsiTheme="minorHAnsi"/>
-          <w:b/>
-          <w:sz w:val="24"/>
-          <w:szCs w:val="24"/>
-        </w:rPr>
-      </w:pPr>
-    </w:p>
-    <w:p>
-      <w:pPr>
-        <w:tabs>
-          <w:tab w:val="left" w:pos="-4820"/>
-        </w:tabs>
-        <w:ind w:left="709"/>
-        <w:rPr>
-          <w:rFonts w:asciiTheme="minorHAnsi" w:eastAsia="Verdana" w:hAnsiTheme="minorHAnsi"/>
-          <w:b/>
-          <w:sz w:val="24"/>
-          <w:szCs w:val="24"/>
-        </w:rPr>
-      </w:pPr>
-    </w:p>
-    <w:p>
-      <w:pPr>
-        <w:numPr>
-          <w:ilvl w:val="1"/>
-          <w:numId w:val="2"/>
-        </w:numPr>
-        <w:ind w:left="284"/>
-        <w:rPr>
-          <w:rFonts w:asciiTheme="minorHAnsi" w:eastAsia="Verdana" w:hAnsiTheme="minorHAnsi"/>
-          <w:b/>
-          <w:sz w:val="22"/>
-          <w:szCs w:val="24"/>
-        </w:rPr>
-      </w:pPr>
-      <w:r>
-        <w:rPr>
-          <w:rFonts w:asciiTheme="minorHAnsi" w:eastAsia="Verdana" w:hAnsiTheme="minorHAnsi"/>
-          <w:b/>
-          <w:sz w:val="22"/>
-          <w:szCs w:val="24"/>
-        </w:rPr>
-        <w:lastRenderedPageBreak/>
-        <w:t>Calendario o cronograma</w:t>
-      </w:r>
-    </w:p>
-    <w:p>
-      <w:pPr>
-        <w:ind w:left="284"/>
-        <w:rPr>
-          <w:rFonts w:asciiTheme="minorHAnsi" w:eastAsia="Verdana" w:hAnsiTheme="minorHAnsi"/>
-          <w:b/>
-          <w:sz w:val="22"/>
-          <w:szCs w:val="24"/>
-        </w:rPr>
-      </w:pPr>
-    </w:p>
-    <w:p>
-      <w:pPr>
-        <w:jc w:val="center"/>
-        <w:rPr>
-          <w:rFonts w:asciiTheme="minorHAnsi" w:eastAsia="Verdana" w:hAnsiTheme="minorHAnsi"/>
-          <w:b/>
-          <w:sz w:val="24"/>
-          <w:szCs w:val="24"/>
-        </w:rPr>
-      </w:pPr>
       <w:r>
         <w:rPr>
           <w:rFonts w:asciiTheme="minorHAnsi" w:hAnsiTheme="minorHAnsi"/>
           <w:noProof/>
         </w:rPr>
         <w:drawing>
-          <wp:inline distT="0" distB="0" distL="0" distR="0" wp14:anchorId="1AFA4DEA" wp14:editId="0F8BB971">
+          <wp:inline distT="0" distB="0" distL="0" distR="0" wp14:anchorId="094B0326" wp14:editId="1DC47384">
             <wp:extent cx="6057900" cy="3856355"/>
             <wp:effectExtent l="0" t="0" r="0" b="0"/>
             <wp:docPr id="1" name="Imagen 1"/>
@@ -9050,7 +9238,7 @@
                     <pic:cNvPicPr/>
                   </pic:nvPicPr>
                   <pic:blipFill rotWithShape="1">
-                    <a:blip r:embed="rId9"/>
+                    <a:blip r:embed="rId10"/>
                     <a:srcRect l="934" t="3572" r="83"/>
                     <a:stretch/>
                   </pic:blipFill>
@@ -9091,8 +9279,8 @@
           <w:szCs w:val="24"/>
         </w:rPr>
       </w:pPr>
-      <w:bookmarkStart w:id="10" w:name="h.26in1rg" w:colFirst="0" w:colLast="0"/>
-      <w:bookmarkEnd w:id="10"/>
+      <w:bookmarkStart w:id="12" w:name="h.26in1rg" w:colFirst="0" w:colLast="0"/>
+      <w:bookmarkEnd w:id="12"/>
       <w:r>
         <w:rPr>
           <w:rFonts w:asciiTheme="minorHAnsi" w:eastAsia="Verdana" w:hAnsiTheme="minorHAnsi"/>
@@ -9120,7 +9308,7 @@
       <w:pPr>
         <w:numPr>
           <w:ilvl w:val="0"/>
-          <w:numId w:val="2"/>
+          <w:numId w:val="47"/>
         </w:numPr>
         <w:tabs>
           <w:tab w:val="left" w:pos="284"/>
@@ -9143,8 +9331,8 @@
         </w:rPr>
         <w:t>Actividades de la Gestión de Configuración del Software (SCM)</w:t>
       </w:r>
-      <w:bookmarkStart w:id="11" w:name="h.lnxbz9" w:colFirst="0" w:colLast="0"/>
-      <w:bookmarkEnd w:id="11"/>
+      <w:bookmarkStart w:id="13" w:name="h.lnxbz9" w:colFirst="0" w:colLast="0"/>
+      <w:bookmarkEnd w:id="13"/>
     </w:p>
     <w:p>
       <w:pPr>
@@ -9163,7 +9351,7 @@
       <w:pPr>
         <w:numPr>
           <w:ilvl w:val="1"/>
-          <w:numId w:val="2"/>
+          <w:numId w:val="47"/>
         </w:numPr>
         <w:tabs>
           <w:tab w:val="left" w:pos="-4820"/>
@@ -9217,8 +9405,8 @@
           <w:u w:val="single"/>
         </w:rPr>
       </w:pPr>
-      <w:bookmarkStart w:id="12" w:name="h.35nkun2" w:colFirst="0" w:colLast="0"/>
-      <w:bookmarkEnd w:id="12"/>
+      <w:bookmarkStart w:id="14" w:name="h.35nkun2" w:colFirst="0" w:colLast="0"/>
+      <w:bookmarkEnd w:id="14"/>
       <w:r>
         <w:rPr>
           <w:rFonts w:asciiTheme="minorHAnsi" w:eastAsia="Verdana" w:hAnsiTheme="minorHAnsi"/>
@@ -9229,8 +9417,8 @@
         </w:rPr>
         <w:t>Identificación de los ítems de configuración</w:t>
       </w:r>
-      <w:bookmarkStart w:id="13" w:name="h.1ksv4uv" w:colFirst="0" w:colLast="0"/>
-      <w:bookmarkEnd w:id="13"/>
+      <w:bookmarkStart w:id="15" w:name="h.1ksv4uv" w:colFirst="0" w:colLast="0"/>
+      <w:bookmarkEnd w:id="15"/>
     </w:p>
     <w:p>
       <w:pPr>
@@ -9294,8 +9482,8 @@
         </w:rPr>
         <w:t xml:space="preserve"> de configuración</w:t>
       </w:r>
-      <w:bookmarkStart w:id="14" w:name="h.44sinio" w:colFirst="0" w:colLast="0"/>
-      <w:bookmarkEnd w:id="14"/>
+      <w:bookmarkStart w:id="16" w:name="h.44sinio" w:colFirst="0" w:colLast="0"/>
+      <w:bookmarkEnd w:id="16"/>
     </w:p>
     <w:p>
       <w:pPr>
@@ -9314,7 +9502,7 @@
       <w:pPr>
         <w:numPr>
           <w:ilvl w:val="1"/>
-          <w:numId w:val="2"/>
+          <w:numId w:val="47"/>
         </w:numPr>
         <w:tabs>
           <w:tab w:val="left" w:pos="-4820"/>
@@ -9336,8 +9524,8 @@
         </w:rPr>
         <w:t>Control de configuración</w:t>
       </w:r>
-      <w:bookmarkStart w:id="15" w:name="h.2jxsxqh" w:colFirst="0" w:colLast="0"/>
-      <w:bookmarkEnd w:id="15"/>
+      <w:bookmarkStart w:id="17" w:name="h.2jxsxqh" w:colFirst="0" w:colLast="0"/>
+      <w:bookmarkEnd w:id="17"/>
     </w:p>
     <w:p>
       <w:pPr>
@@ -9495,8 +9683,8 @@
           <w:u w:val="single"/>
         </w:rPr>
       </w:pPr>
-      <w:bookmarkStart w:id="16" w:name="h.1y810tw" w:colFirst="0" w:colLast="0"/>
-      <w:bookmarkEnd w:id="16"/>
+      <w:bookmarkStart w:id="18" w:name="h.1y810tw" w:colFirst="0" w:colLast="0"/>
+      <w:bookmarkEnd w:id="18"/>
       <w:r>
         <w:rPr>
           <w:rFonts w:asciiTheme="minorHAnsi" w:eastAsia="Verdana" w:hAnsiTheme="minorHAnsi"/>
@@ -9507,8 +9695,8 @@
         </w:rPr>
         <w:t>Implementación de los cambios</w:t>
       </w:r>
-      <w:bookmarkStart w:id="17" w:name="h.4i7ojhp" w:colFirst="0" w:colLast="0"/>
-      <w:bookmarkEnd w:id="17"/>
+      <w:bookmarkStart w:id="19" w:name="h.4i7ojhp" w:colFirst="0" w:colLast="0"/>
+      <w:bookmarkEnd w:id="19"/>
     </w:p>
     <w:p>
       <w:pPr>
@@ -9558,8 +9746,8 @@
         </w:rPr>
         <w:t>Estado de la configuración</w:t>
       </w:r>
-      <w:bookmarkStart w:id="18" w:name="h.2xcytpi" w:colFirst="0" w:colLast="0"/>
-      <w:bookmarkEnd w:id="18"/>
+      <w:bookmarkStart w:id="20" w:name="h.2xcytpi" w:colFirst="0" w:colLast="0"/>
+      <w:bookmarkEnd w:id="20"/>
     </w:p>
     <w:p>
       <w:pPr>
@@ -9596,8 +9784,8 @@
         </w:rPr>
         <w:t>Auditorías de configuración</w:t>
       </w:r>
-      <w:bookmarkStart w:id="19" w:name="h.1ci93xb" w:colFirst="0" w:colLast="0"/>
-      <w:bookmarkEnd w:id="19"/>
+      <w:bookmarkStart w:id="21" w:name="h.1ci93xb" w:colFirst="0" w:colLast="0"/>
+      <w:bookmarkEnd w:id="21"/>
     </w:p>
     <w:p>
       <w:pPr>
@@ -9645,7 +9833,7 @@
       </w:pPr>
     </w:p>
     <w:sectPr>
-      <w:footerReference w:type="default" r:id="rId10"/>
+      <w:footerReference w:type="default" r:id="rId11"/>
       <w:pgSz w:w="11906" w:h="16838"/>
       <w:pgMar w:top="1134" w:right="1134" w:bottom="1134" w:left="1134" w:header="720" w:footer="720" w:gutter="0"/>
       <w:cols w:space="720"/>
@@ -9794,7 +9982,7 @@
       <w:rPr>
         <w:noProof/>
       </w:rPr>
-      <w:t>2</w:t>
+      <w:t>1</w:t>
     </w:r>
     <w:r>
       <w:fldChar w:fldCharType="end"/>
@@ -13194,6 +13382,133 @@
     </w:lvl>
   </w:abstractNum>
   <w:abstractNum w:abstractNumId="29">
+    <w:nsid w:val="47D44B6C"/>
+    <w:multiLevelType w:val="multilevel"/>
+    <w:tmpl w:val="C6008D6A"/>
+    <w:lvl w:ilvl="0">
+      <w:start w:val="1"/>
+      <w:numFmt w:val="decimal"/>
+      <w:lvlText w:val="%1."/>
+      <w:lvlJc w:val="left"/>
+      <w:pPr>
+        <w:ind w:left="0" w:firstLine="0"/>
+      </w:pPr>
+      <w:rPr>
+        <w:rFonts w:asciiTheme="minorHAnsi" w:eastAsia="Arial" w:hAnsiTheme="minorHAnsi" w:cs="Arial" w:hint="default"/>
+        <w:b/>
+        <w:sz w:val="24"/>
+        <w:szCs w:val="24"/>
+        <w:vertAlign w:val="baseline"/>
+      </w:rPr>
+    </w:lvl>
+    <w:lvl w:ilvl="1">
+      <w:start w:val="1"/>
+      <w:numFmt w:val="decimal"/>
+      <w:lvlText w:val="%1.%2."/>
+      <w:lvlJc w:val="left"/>
+      <w:pPr>
+        <w:ind w:left="0" w:firstLine="0"/>
+      </w:pPr>
+      <w:rPr>
+        <w:rFonts w:asciiTheme="minorHAnsi" w:eastAsia="Arial" w:hAnsiTheme="minorHAnsi" w:cs="Arial" w:hint="default"/>
+        <w:b w:val="0"/>
+        <w:sz w:val="22"/>
+        <w:vertAlign w:val="baseline"/>
+      </w:rPr>
+    </w:lvl>
+    <w:lvl w:ilvl="2">
+      <w:start w:val="1"/>
+      <w:numFmt w:val="decimal"/>
+      <w:lvlText w:val="%1.%2.%3."/>
+      <w:lvlJc w:val="left"/>
+      <w:pPr>
+        <w:ind w:left="1224" w:firstLine="720"/>
+      </w:pPr>
+      <w:rPr>
+        <w:rFonts w:ascii="Arial" w:eastAsia="Arial" w:hAnsi="Arial" w:cs="Arial"/>
+        <w:vertAlign w:val="baseline"/>
+      </w:rPr>
+    </w:lvl>
+    <w:lvl w:ilvl="3">
+      <w:start w:val="1"/>
+      <w:numFmt w:val="decimal"/>
+      <w:lvlText w:val="%1.%2.%3.%4."/>
+      <w:lvlJc w:val="left"/>
+      <w:pPr>
+        <w:ind w:left="1728" w:firstLine="1080"/>
+      </w:pPr>
+      <w:rPr>
+        <w:rFonts w:ascii="Arial" w:eastAsia="Arial" w:hAnsi="Arial" w:cs="Arial"/>
+        <w:vertAlign w:val="baseline"/>
+      </w:rPr>
+    </w:lvl>
+    <w:lvl w:ilvl="4">
+      <w:start w:val="1"/>
+      <w:numFmt w:val="decimal"/>
+      <w:lvlText w:val="%1.%2.%3.%4.%5."/>
+      <w:lvlJc w:val="left"/>
+      <w:pPr>
+        <w:ind w:left="2232" w:firstLine="1440"/>
+      </w:pPr>
+      <w:rPr>
+        <w:rFonts w:ascii="Arial" w:eastAsia="Arial" w:hAnsi="Arial" w:cs="Arial"/>
+        <w:vertAlign w:val="baseline"/>
+      </w:rPr>
+    </w:lvl>
+    <w:lvl w:ilvl="5">
+      <w:start w:val="1"/>
+      <w:numFmt w:val="decimal"/>
+      <w:lvlText w:val="%1.%2.%3.%4.%5.%6."/>
+      <w:lvlJc w:val="left"/>
+      <w:pPr>
+        <w:ind w:left="2736" w:firstLine="1800"/>
+      </w:pPr>
+      <w:rPr>
+        <w:rFonts w:ascii="Arial" w:eastAsia="Arial" w:hAnsi="Arial" w:cs="Arial"/>
+        <w:vertAlign w:val="baseline"/>
+      </w:rPr>
+    </w:lvl>
+    <w:lvl w:ilvl="6">
+      <w:start w:val="1"/>
+      <w:numFmt w:val="decimal"/>
+      <w:lvlText w:val="%1.%2.%3.%4.%5.%6.%7."/>
+      <w:lvlJc w:val="left"/>
+      <w:pPr>
+        <w:ind w:left="3240" w:firstLine="2160"/>
+      </w:pPr>
+      <w:rPr>
+        <w:rFonts w:ascii="Arial" w:eastAsia="Arial" w:hAnsi="Arial" w:cs="Arial"/>
+        <w:vertAlign w:val="baseline"/>
+      </w:rPr>
+    </w:lvl>
+    <w:lvl w:ilvl="7">
+      <w:start w:val="1"/>
+      <w:numFmt w:val="decimal"/>
+      <w:lvlText w:val="%1.%2.%3.%4.%5.%6.%7.%8."/>
+      <w:lvlJc w:val="left"/>
+      <w:pPr>
+        <w:ind w:left="3744" w:firstLine="2520"/>
+      </w:pPr>
+      <w:rPr>
+        <w:rFonts w:ascii="Arial" w:eastAsia="Arial" w:hAnsi="Arial" w:cs="Arial"/>
+        <w:vertAlign w:val="baseline"/>
+      </w:rPr>
+    </w:lvl>
+    <w:lvl w:ilvl="8">
+      <w:start w:val="1"/>
+      <w:numFmt w:val="decimal"/>
+      <w:lvlText w:val="%1.%2.%3.%4.%5.%6.%7.%8.%9."/>
+      <w:lvlJc w:val="left"/>
+      <w:pPr>
+        <w:ind w:left="4320" w:firstLine="2880"/>
+      </w:pPr>
+      <w:rPr>
+        <w:rFonts w:ascii="Arial" w:eastAsia="Arial" w:hAnsi="Arial" w:cs="Arial"/>
+        <w:vertAlign w:val="baseline"/>
+      </w:rPr>
+    </w:lvl>
+  </w:abstractNum>
+  <w:abstractNum w:abstractNumId="30">
     <w:nsid w:val="4A4759AA"/>
     <w:multiLevelType w:val="hybridMultilevel"/>
     <w:tmpl w:val="310E5A2C"/>
@@ -13282,7 +13597,7 @@
       </w:pPr>
     </w:lvl>
   </w:abstractNum>
-  <w:abstractNum w:abstractNumId="30">
+  <w:abstractNum w:abstractNumId="31">
     <w:nsid w:val="5451015D"/>
     <w:multiLevelType w:val="hybridMultilevel"/>
     <w:tmpl w:val="F956E4CA"/>
@@ -13395,7 +13710,7 @@
       </w:rPr>
     </w:lvl>
   </w:abstractNum>
-  <w:abstractNum w:abstractNumId="31">
+  <w:abstractNum w:abstractNumId="32">
     <w:nsid w:val="56D335F7"/>
     <w:multiLevelType w:val="multilevel"/>
     <w:tmpl w:val="E4263A84"/>
@@ -13517,7 +13832,7 @@
       </w:rPr>
     </w:lvl>
   </w:abstractNum>
-  <w:abstractNum w:abstractNumId="32">
+  <w:abstractNum w:abstractNumId="33">
     <w:nsid w:val="57CE39D6"/>
     <w:multiLevelType w:val="multilevel"/>
     <w:tmpl w:val="52FA974E"/>
@@ -13631,7 +13946,7 @@
       </w:rPr>
     </w:lvl>
   </w:abstractNum>
-  <w:abstractNum w:abstractNumId="33">
+  <w:abstractNum w:abstractNumId="34">
     <w:nsid w:val="5FB27339"/>
     <w:multiLevelType w:val="hybridMultilevel"/>
     <w:tmpl w:val="6742D016"/>
@@ -13744,7 +14059,7 @@
       </w:rPr>
     </w:lvl>
   </w:abstractNum>
-  <w:abstractNum w:abstractNumId="34">
+  <w:abstractNum w:abstractNumId="35">
     <w:nsid w:val="629E0336"/>
     <w:multiLevelType w:val="hybridMultilevel"/>
     <w:tmpl w:val="F4586526"/>
@@ -13835,7 +14150,7 @@
       </w:pPr>
     </w:lvl>
   </w:abstractNum>
-  <w:abstractNum w:abstractNumId="35">
+  <w:abstractNum w:abstractNumId="36">
     <w:nsid w:val="68EB44A6"/>
     <w:multiLevelType w:val="hybridMultilevel"/>
     <w:tmpl w:val="D3B41772"/>
@@ -13948,7 +14263,7 @@
       </w:rPr>
     </w:lvl>
   </w:abstractNum>
-  <w:abstractNum w:abstractNumId="36">
+  <w:abstractNum w:abstractNumId="37">
     <w:nsid w:val="6ACC74A6"/>
     <w:multiLevelType w:val="hybridMultilevel"/>
     <w:tmpl w:val="ABD81776"/>
@@ -14034,7 +14349,7 @@
       </w:pPr>
     </w:lvl>
   </w:abstractNum>
-  <w:abstractNum w:abstractNumId="37">
+  <w:abstractNum w:abstractNumId="38">
     <w:nsid w:val="6D40115C"/>
     <w:multiLevelType w:val="multilevel"/>
     <w:tmpl w:val="37E22584"/>
@@ -14156,7 +14471,7 @@
       </w:rPr>
     </w:lvl>
   </w:abstractNum>
-  <w:abstractNum w:abstractNumId="38">
+  <w:abstractNum w:abstractNumId="39">
     <w:nsid w:val="70320DCC"/>
     <w:multiLevelType w:val="hybridMultilevel"/>
     <w:tmpl w:val="BBC2A734"/>
@@ -14290,7 +14605,7 @@
       </w:rPr>
     </w:lvl>
   </w:abstractNum>
-  <w:abstractNum w:abstractNumId="39">
+  <w:abstractNum w:abstractNumId="40">
     <w:nsid w:val="70787D46"/>
     <w:multiLevelType w:val="multilevel"/>
     <w:tmpl w:val="595ECB08"/>
@@ -14412,7 +14727,7 @@
       </w:rPr>
     </w:lvl>
   </w:abstractNum>
-  <w:abstractNum w:abstractNumId="40">
+  <w:abstractNum w:abstractNumId="41">
     <w:nsid w:val="741344F1"/>
     <w:multiLevelType w:val="hybridMultilevel"/>
     <w:tmpl w:val="40FA3D5A"/>
@@ -14525,7 +14840,7 @@
       </w:rPr>
     </w:lvl>
   </w:abstractNum>
-  <w:abstractNum w:abstractNumId="41">
+  <w:abstractNum w:abstractNumId="42">
     <w:nsid w:val="74537083"/>
     <w:multiLevelType w:val="hybridMultilevel"/>
     <w:tmpl w:val="1D605EA6"/>
@@ -14638,7 +14953,7 @@
       </w:rPr>
     </w:lvl>
   </w:abstractNum>
-  <w:abstractNum w:abstractNumId="42">
+  <w:abstractNum w:abstractNumId="43">
     <w:nsid w:val="78D83A1F"/>
     <w:multiLevelType w:val="hybridMultilevel"/>
     <w:tmpl w:val="F81A9C46"/>
@@ -14751,7 +15066,7 @@
       </w:rPr>
     </w:lvl>
   </w:abstractNum>
-  <w:abstractNum w:abstractNumId="43">
+  <w:abstractNum w:abstractNumId="44">
     <w:nsid w:val="7A3E637E"/>
     <w:multiLevelType w:val="hybridMultilevel"/>
     <w:tmpl w:val="00FE4D04"/>
@@ -14864,7 +15179,7 @@
       </w:rPr>
     </w:lvl>
   </w:abstractNum>
-  <w:abstractNum w:abstractNumId="44">
+  <w:abstractNum w:abstractNumId="45">
     <w:nsid w:val="7C7E3452"/>
     <w:multiLevelType w:val="hybridMultilevel"/>
     <w:tmpl w:val="E4262940"/>
@@ -14951,7 +15266,7 @@
     </w:lvl>
   </w:abstractNum>
   <w:num w:numId="1">
-    <w:abstractNumId w:val="31"/>
+    <w:abstractNumId w:val="32"/>
   </w:num>
   <w:num w:numId="2">
     <w:abstractNumId w:val="20"/>
@@ -14966,16 +15281,16 @@
     <w:abstractNumId w:val="27"/>
   </w:num>
   <w:num w:numId="6">
-    <w:abstractNumId w:val="39"/>
+    <w:abstractNumId w:val="40"/>
   </w:num>
   <w:num w:numId="7">
     <w:abstractNumId w:val="12"/>
   </w:num>
   <w:num w:numId="8">
-    <w:abstractNumId w:val="37"/>
+    <w:abstractNumId w:val="38"/>
   </w:num>
   <w:num w:numId="9">
-    <w:abstractNumId w:val="34"/>
+    <w:abstractNumId w:val="35"/>
   </w:num>
   <w:num w:numId="10">
     <w:abstractNumId w:val="25"/>
@@ -14984,10 +15299,10 @@
     <w:abstractNumId w:val="24"/>
   </w:num>
   <w:num w:numId="12">
-    <w:abstractNumId w:val="32"/>
+    <w:abstractNumId w:val="33"/>
   </w:num>
   <w:num w:numId="13">
-    <w:abstractNumId w:val="36"/>
+    <w:abstractNumId w:val="37"/>
     <w:lvlOverride w:ilvl="0">
       <w:startOverride w:val="1"/>
     </w:lvlOverride>
@@ -15032,13 +15347,13 @@
     <w:abstractNumId w:val="28"/>
   </w:num>
   <w:num w:numId="19">
-    <w:abstractNumId w:val="33"/>
+    <w:abstractNumId w:val="34"/>
   </w:num>
   <w:num w:numId="20">
     <w:abstractNumId w:val="8"/>
   </w:num>
   <w:num w:numId="21">
-    <w:abstractNumId w:val="40"/>
+    <w:abstractNumId w:val="41"/>
   </w:num>
   <w:num w:numId="22">
     <w:abstractNumId w:val="26"/>
@@ -15047,10 +15362,10 @@
     <w:abstractNumId w:val="13"/>
   </w:num>
   <w:num w:numId="24">
-    <w:abstractNumId w:val="29"/>
+    <w:abstractNumId w:val="30"/>
   </w:num>
   <w:num w:numId="25">
-    <w:abstractNumId w:val="38"/>
+    <w:abstractNumId w:val="39"/>
   </w:num>
   <w:num w:numId="26">
     <w:abstractNumId w:val="1"/>
@@ -15059,10 +15374,10 @@
     <w:abstractNumId w:val="19"/>
   </w:num>
   <w:num w:numId="28">
-    <w:abstractNumId w:val="36"/>
+    <w:abstractNumId w:val="37"/>
   </w:num>
   <w:num w:numId="29">
-    <w:abstractNumId w:val="44"/>
+    <w:abstractNumId w:val="45"/>
   </w:num>
   <w:num w:numId="30">
     <w:abstractNumId w:val="6"/>
@@ -15083,22 +15398,22 @@
     <w:abstractNumId w:val="9"/>
   </w:num>
   <w:num w:numId="36">
-    <w:abstractNumId w:val="43"/>
+    <w:abstractNumId w:val="44"/>
   </w:num>
   <w:num w:numId="37">
     <w:abstractNumId w:val="3"/>
   </w:num>
   <w:num w:numId="38">
-    <w:abstractNumId w:val="30"/>
+    <w:abstractNumId w:val="31"/>
   </w:num>
   <w:num w:numId="39">
-    <w:abstractNumId w:val="35"/>
+    <w:abstractNumId w:val="36"/>
   </w:num>
   <w:num w:numId="40">
     <w:abstractNumId w:val="0"/>
   </w:num>
   <w:num w:numId="41">
-    <w:abstractNumId w:val="42"/>
+    <w:abstractNumId w:val="43"/>
   </w:num>
   <w:num w:numId="42">
     <w:abstractNumId w:val="14"/>
@@ -15110,10 +15425,13 @@
     <w:abstractNumId w:val="10"/>
   </w:num>
   <w:num w:numId="45">
-    <w:abstractNumId w:val="41"/>
+    <w:abstractNumId w:val="42"/>
   </w:num>
   <w:num w:numId="46">
     <w:abstractNumId w:val="7"/>
+  </w:num>
+  <w:num w:numId="47">
+    <w:abstractNumId w:val="29"/>
   </w:num>
 </w:numbering>
 </file>

</xml_diff>

<commit_message>
Correciones menores de ortografía
</commit_message>
<xml_diff>
--- a/Gestión de Configuración/GXO - PGCM.docx
+++ b/Gestión de Configuración/GXO - PGCM.docx
@@ -1,6 +1,6 @@
 
 <file path=word/document.xml><?xml version="1.0" encoding="utf-8"?>
-<w:document xmlns:ve="http://schemas.openxmlformats.org/markup-compatibility/2006" xmlns:o="urn:schemas-microsoft-com:office:office" xmlns:r="http://schemas.openxmlformats.org/officeDocument/2006/relationships" xmlns:m="http://schemas.openxmlformats.org/officeDocument/2006/math" xmlns:v="urn:schemas-microsoft-com:vml" xmlns:wp="http://schemas.openxmlformats.org/drawingml/2006/wordprocessingDrawing" xmlns:w10="urn:schemas-microsoft-com:office:word" xmlns:w="http://schemas.openxmlformats.org/wordprocessingml/2006/main" xmlns:wne="http://schemas.microsoft.com/office/word/2006/wordml">
+<w:document xmlns:wpc="http://schemas.microsoft.com/office/word/2010/wordprocessingCanvas" xmlns:mc="http://schemas.openxmlformats.org/markup-compatibility/2006" xmlns:o="urn:schemas-microsoft-com:office:office" xmlns:r="http://schemas.openxmlformats.org/officeDocument/2006/relationships" xmlns:m="http://schemas.openxmlformats.org/officeDocument/2006/math" xmlns:v="urn:schemas-microsoft-com:vml" xmlns:wp14="http://schemas.microsoft.com/office/word/2010/wordprocessingDrawing" xmlns:wp="http://schemas.openxmlformats.org/drawingml/2006/wordprocessingDrawing" xmlns:w10="urn:schemas-microsoft-com:office:word" xmlns:w="http://schemas.openxmlformats.org/wordprocessingml/2006/main" xmlns:w14="http://schemas.microsoft.com/office/word/2010/wordml" xmlns:wpg="http://schemas.microsoft.com/office/word/2010/wordprocessingGroup" xmlns:wpi="http://schemas.microsoft.com/office/word/2010/wordprocessingInk" xmlns:wne="http://schemas.microsoft.com/office/word/2006/wordml" xmlns:wps="http://schemas.microsoft.com/office/word/2010/wordprocessingShape" mc:Ignorable="w14 wp14">
   <w:body>
     <w:p>
       <w:pPr>
@@ -363,7 +363,7 @@
           <w:insideH w:val="single" w:sz="4" w:space="0" w:color="auto"/>
           <w:insideV w:val="single" w:sz="4" w:space="0" w:color="auto"/>
         </w:tblBorders>
-        <w:tblLook w:val="04A0"/>
+        <w:tblLook w:val="04A0" w:firstRow="1" w:lastRow="0" w:firstColumn="1" w:lastColumn="0" w:noHBand="0" w:noVBand="1"/>
       </w:tblPr>
       <w:tblGrid>
         <w:gridCol w:w="1101"/>
@@ -375,11 +375,11 @@
       </w:tblGrid>
       <w:tr>
         <w:trPr>
-          <w:cnfStyle w:val="100000000000"/>
+          <w:cnfStyle w:val="100000000000" w:firstRow="1" w:lastRow="0" w:firstColumn="0" w:lastColumn="0" w:oddVBand="0" w:evenVBand="0" w:oddHBand="0" w:evenHBand="0" w:firstRowFirstColumn="0" w:firstRowLastColumn="0" w:lastRowFirstColumn="0" w:lastRowLastColumn="0"/>
         </w:trPr>
         <w:tc>
           <w:tcPr>
-            <w:cnfStyle w:val="001000000000"/>
+            <w:cnfStyle w:val="001000000000" w:firstRow="0" w:lastRow="0" w:firstColumn="1" w:lastColumn="0" w:oddVBand="0" w:evenVBand="0" w:oddHBand="0" w:evenHBand="0" w:firstRowFirstColumn="0" w:firstRowLastColumn="0" w:lastRowFirstColumn="0" w:lastRowLastColumn="0"/>
             <w:tcW w:w="1101" w:type="dxa"/>
             <w:tcBorders>
               <w:top w:val="single" w:sz="4" w:space="0" w:color="auto"/>
@@ -427,7 +427,7 @@
               <w:widowControl/>
               <w:spacing w:after="200" w:line="276" w:lineRule="auto"/>
               <w:jc w:val="center"/>
-              <w:cnfStyle w:val="100000000000"/>
+              <w:cnfStyle w:val="100000000000" w:firstRow="1" w:lastRow="0" w:firstColumn="0" w:lastColumn="0" w:oddVBand="0" w:evenVBand="0" w:oddHBand="0" w:evenHBand="0" w:firstRowFirstColumn="0" w:firstRowLastColumn="0" w:lastRowFirstColumn="0" w:lastRowLastColumn="0"/>
               <w:rPr>
                 <w:rFonts w:asciiTheme="minorHAnsi" w:eastAsia="Verdana" w:hAnsiTheme="minorHAnsi"/>
                 <w:b w:val="0"/>
@@ -461,7 +461,7 @@
               <w:widowControl/>
               <w:spacing w:after="200" w:line="276" w:lineRule="auto"/>
               <w:jc w:val="center"/>
-              <w:cnfStyle w:val="100000000000"/>
+              <w:cnfStyle w:val="100000000000" w:firstRow="1" w:lastRow="0" w:firstColumn="0" w:lastColumn="0" w:oddVBand="0" w:evenVBand="0" w:oddHBand="0" w:evenHBand="0" w:firstRowFirstColumn="0" w:firstRowLastColumn="0" w:lastRowFirstColumn="0" w:lastRowLastColumn="0"/>
               <w:rPr>
                 <w:rFonts w:asciiTheme="minorHAnsi" w:eastAsia="Verdana" w:hAnsiTheme="minorHAnsi"/>
                 <w:b w:val="0"/>
@@ -495,7 +495,7 @@
               <w:widowControl/>
               <w:spacing w:after="200" w:line="276" w:lineRule="auto"/>
               <w:jc w:val="center"/>
-              <w:cnfStyle w:val="100000000000"/>
+              <w:cnfStyle w:val="100000000000" w:firstRow="1" w:lastRow="0" w:firstColumn="0" w:lastColumn="0" w:oddVBand="0" w:evenVBand="0" w:oddHBand="0" w:evenHBand="0" w:firstRowFirstColumn="0" w:firstRowLastColumn="0" w:lastRowFirstColumn="0" w:lastRowLastColumn="0"/>
               <w:rPr>
                 <w:rFonts w:asciiTheme="minorHAnsi" w:eastAsia="Verdana" w:hAnsiTheme="minorHAnsi"/>
                 <w:b w:val="0"/>
@@ -529,7 +529,7 @@
               <w:widowControl/>
               <w:spacing w:after="200" w:line="276" w:lineRule="auto"/>
               <w:jc w:val="center"/>
-              <w:cnfStyle w:val="100000000000"/>
+              <w:cnfStyle w:val="100000000000" w:firstRow="1" w:lastRow="0" w:firstColumn="0" w:lastColumn="0" w:oddVBand="0" w:evenVBand="0" w:oddHBand="0" w:evenHBand="0" w:firstRowFirstColumn="0" w:firstRowLastColumn="0" w:lastRowFirstColumn="0" w:lastRowLastColumn="0"/>
               <w:rPr>
                 <w:rFonts w:asciiTheme="minorHAnsi" w:eastAsia="Verdana" w:hAnsiTheme="minorHAnsi"/>
                 <w:b w:val="0"/>
@@ -563,7 +563,7 @@
               <w:widowControl/>
               <w:spacing w:after="200" w:line="276" w:lineRule="auto"/>
               <w:jc w:val="center"/>
-              <w:cnfStyle w:val="100000000000"/>
+              <w:cnfStyle w:val="100000000000" w:firstRow="1" w:lastRow="0" w:firstColumn="0" w:lastColumn="0" w:oddVBand="0" w:evenVBand="0" w:oddHBand="0" w:evenHBand="0" w:firstRowFirstColumn="0" w:firstRowLastColumn="0" w:lastRowFirstColumn="0" w:lastRowLastColumn="0"/>
               <w:rPr>
                 <w:rFonts w:asciiTheme="minorHAnsi" w:eastAsia="Verdana" w:hAnsiTheme="minorHAnsi"/>
                 <w:b w:val="0"/>
@@ -585,11 +585,11 @@
       </w:tr>
       <w:tr>
         <w:trPr>
-          <w:cnfStyle w:val="000000100000"/>
+          <w:cnfStyle w:val="000000100000" w:firstRow="0" w:lastRow="0" w:firstColumn="0" w:lastColumn="0" w:oddVBand="0" w:evenVBand="0" w:oddHBand="1" w:evenHBand="0" w:firstRowFirstColumn="0" w:firstRowLastColumn="0" w:lastRowFirstColumn="0" w:lastRowLastColumn="0"/>
         </w:trPr>
         <w:tc>
           <w:tcPr>
-            <w:cnfStyle w:val="001000000000"/>
+            <w:cnfStyle w:val="001000000000" w:firstRow="0" w:lastRow="0" w:firstColumn="1" w:lastColumn="0" w:oddVBand="0" w:evenVBand="0" w:oddHBand="0" w:evenHBand="0" w:firstRowFirstColumn="0" w:firstRowLastColumn="0" w:lastRowFirstColumn="0" w:lastRowLastColumn="0"/>
             <w:tcW w:w="1101" w:type="dxa"/>
             <w:tcBorders>
               <w:bottom w:val="single" w:sz="4" w:space="0" w:color="auto"/>
@@ -631,7 +631,7 @@
               <w:widowControl/>
               <w:spacing w:after="200" w:line="276" w:lineRule="auto"/>
               <w:jc w:val="center"/>
-              <w:cnfStyle w:val="000000100000"/>
+              <w:cnfStyle w:val="000000100000" w:firstRow="0" w:lastRow="0" w:firstColumn="0" w:lastColumn="0" w:oddVBand="0" w:evenVBand="0" w:oddHBand="1" w:evenHBand="0" w:firstRowFirstColumn="0" w:firstRowLastColumn="0" w:lastRowFirstColumn="0" w:lastRowLastColumn="0"/>
               <w:rPr>
                 <w:rFonts w:asciiTheme="minorHAnsi" w:eastAsia="Verdana" w:hAnsiTheme="minorHAnsi"/>
                 <w:sz w:val="22"/>
@@ -660,7 +660,7 @@
               <w:widowControl/>
               <w:spacing w:after="200" w:line="276" w:lineRule="auto"/>
               <w:jc w:val="center"/>
-              <w:cnfStyle w:val="000000100000"/>
+              <w:cnfStyle w:val="000000100000" w:firstRow="0" w:lastRow="0" w:firstColumn="0" w:lastColumn="0" w:oddVBand="0" w:evenVBand="0" w:oddHBand="1" w:evenHBand="0" w:firstRowFirstColumn="0" w:firstRowLastColumn="0" w:lastRowFirstColumn="0" w:lastRowLastColumn="0"/>
               <w:rPr>
                 <w:rFonts w:asciiTheme="minorHAnsi" w:eastAsia="Verdana" w:hAnsiTheme="minorHAnsi"/>
                 <w:sz w:val="22"/>
@@ -689,7 +689,7 @@
               <w:widowControl/>
               <w:spacing w:after="200" w:line="276" w:lineRule="auto"/>
               <w:jc w:val="center"/>
-              <w:cnfStyle w:val="000000100000"/>
+              <w:cnfStyle w:val="000000100000" w:firstRow="0" w:lastRow="0" w:firstColumn="0" w:lastColumn="0" w:oddVBand="0" w:evenVBand="0" w:oddHBand="1" w:evenHBand="0" w:firstRowFirstColumn="0" w:firstRowLastColumn="0" w:lastRowFirstColumn="0" w:lastRowLastColumn="0"/>
               <w:rPr>
                 <w:rFonts w:asciiTheme="minorHAnsi" w:eastAsia="Verdana" w:hAnsiTheme="minorHAnsi"/>
                 <w:sz w:val="22"/>
@@ -718,7 +718,7 @@
               <w:widowControl/>
               <w:spacing w:after="200" w:line="276" w:lineRule="auto"/>
               <w:jc w:val="center"/>
-              <w:cnfStyle w:val="000000100000"/>
+              <w:cnfStyle w:val="000000100000" w:firstRow="0" w:lastRow="0" w:firstColumn="0" w:lastColumn="0" w:oddVBand="0" w:evenVBand="0" w:oddHBand="1" w:evenHBand="0" w:firstRowFirstColumn="0" w:firstRowLastColumn="0" w:lastRowFirstColumn="0" w:lastRowLastColumn="0"/>
               <w:rPr>
                 <w:rFonts w:asciiTheme="minorHAnsi" w:eastAsia="Verdana" w:hAnsiTheme="minorHAnsi"/>
                 <w:sz w:val="22"/>
@@ -746,7 +746,7 @@
               <w:widowControl/>
               <w:spacing w:after="200" w:line="276" w:lineRule="auto"/>
               <w:jc w:val="center"/>
-              <w:cnfStyle w:val="000000100000"/>
+              <w:cnfStyle w:val="000000100000" w:firstRow="0" w:lastRow="0" w:firstColumn="0" w:lastColumn="0" w:oddVBand="0" w:evenVBand="0" w:oddHBand="1" w:evenHBand="0" w:firstRowFirstColumn="0" w:firstRowLastColumn="0" w:lastRowFirstColumn="0" w:lastRowLastColumn="0"/>
               <w:rPr>
                 <w:rFonts w:asciiTheme="minorHAnsi" w:eastAsia="Verdana" w:hAnsiTheme="minorHAnsi"/>
                 <w:b/>
@@ -766,11 +766,11 @@
       </w:tr>
       <w:tr>
         <w:trPr>
-          <w:cnfStyle w:val="000000010000"/>
+          <w:cnfStyle w:val="000000010000" w:firstRow="0" w:lastRow="0" w:firstColumn="0" w:lastColumn="0" w:oddVBand="0" w:evenVBand="0" w:oddHBand="0" w:evenHBand="1" w:firstRowFirstColumn="0" w:firstRowLastColumn="0" w:lastRowFirstColumn="0" w:lastRowLastColumn="0"/>
         </w:trPr>
         <w:tc>
           <w:tcPr>
-            <w:cnfStyle w:val="001000000000"/>
+            <w:cnfStyle w:val="001000000000" w:firstRow="0" w:lastRow="0" w:firstColumn="1" w:lastColumn="0" w:oddVBand="0" w:evenVBand="0" w:oddHBand="0" w:evenHBand="0" w:firstRowFirstColumn="0" w:firstRowLastColumn="0" w:lastRowFirstColumn="0" w:lastRowLastColumn="0"/>
             <w:tcW w:w="1101" w:type="dxa"/>
             <w:tcBorders>
               <w:right w:val="single" w:sz="4" w:space="0" w:color="auto"/>
@@ -810,7 +810,7 @@
               <w:widowControl/>
               <w:spacing w:after="200" w:line="276" w:lineRule="auto"/>
               <w:jc w:val="center"/>
-              <w:cnfStyle w:val="000000010000"/>
+              <w:cnfStyle w:val="000000010000" w:firstRow="0" w:lastRow="0" w:firstColumn="0" w:lastColumn="0" w:oddVBand="0" w:evenVBand="0" w:oddHBand="0" w:evenHBand="1" w:firstRowFirstColumn="0" w:firstRowLastColumn="0" w:lastRowFirstColumn="0" w:lastRowLastColumn="0"/>
               <w:rPr>
                 <w:rFonts w:asciiTheme="minorHAnsi" w:eastAsia="Verdana" w:hAnsiTheme="minorHAnsi"/>
                 <w:sz w:val="22"/>
@@ -838,7 +838,7 @@
               <w:widowControl/>
               <w:spacing w:after="200" w:line="276" w:lineRule="auto"/>
               <w:jc w:val="center"/>
-              <w:cnfStyle w:val="000000010000"/>
+              <w:cnfStyle w:val="000000010000" w:firstRow="0" w:lastRow="0" w:firstColumn="0" w:lastColumn="0" w:oddVBand="0" w:evenVBand="0" w:oddHBand="0" w:evenHBand="1" w:firstRowFirstColumn="0" w:firstRowLastColumn="0" w:lastRowFirstColumn="0" w:lastRowLastColumn="0"/>
               <w:rPr>
                 <w:rFonts w:asciiTheme="minorHAnsi" w:eastAsia="Verdana" w:hAnsiTheme="minorHAnsi"/>
                 <w:sz w:val="22"/>
@@ -866,7 +866,7 @@
               <w:widowControl/>
               <w:spacing w:after="200" w:line="276" w:lineRule="auto"/>
               <w:jc w:val="center"/>
-              <w:cnfStyle w:val="000000010000"/>
+              <w:cnfStyle w:val="000000010000" w:firstRow="0" w:lastRow="0" w:firstColumn="0" w:lastColumn="0" w:oddVBand="0" w:evenVBand="0" w:oddHBand="0" w:evenHBand="1" w:firstRowFirstColumn="0" w:firstRowLastColumn="0" w:lastRowFirstColumn="0" w:lastRowLastColumn="0"/>
               <w:rPr>
                 <w:rFonts w:asciiTheme="minorHAnsi" w:eastAsia="Verdana" w:hAnsiTheme="minorHAnsi"/>
                 <w:sz w:val="22"/>
@@ -894,7 +894,7 @@
               <w:widowControl/>
               <w:spacing w:after="200" w:line="276" w:lineRule="auto"/>
               <w:jc w:val="center"/>
-              <w:cnfStyle w:val="000000010000"/>
+              <w:cnfStyle w:val="000000010000" w:firstRow="0" w:lastRow="0" w:firstColumn="0" w:lastColumn="0" w:oddVBand="0" w:evenVBand="0" w:oddHBand="0" w:evenHBand="1" w:firstRowFirstColumn="0" w:firstRowLastColumn="0" w:lastRowFirstColumn="0" w:lastRowLastColumn="0"/>
               <w:rPr>
                 <w:rFonts w:asciiTheme="minorHAnsi" w:eastAsia="Verdana" w:hAnsiTheme="minorHAnsi"/>
                 <w:sz w:val="22"/>
@@ -921,7 +921,7 @@
               <w:widowControl/>
               <w:spacing w:after="200" w:line="276" w:lineRule="auto"/>
               <w:jc w:val="center"/>
-              <w:cnfStyle w:val="000000010000"/>
+              <w:cnfStyle w:val="000000010000" w:firstRow="0" w:lastRow="0" w:firstColumn="0" w:lastColumn="0" w:oddVBand="0" w:evenVBand="0" w:oddHBand="0" w:evenHBand="1" w:firstRowFirstColumn="0" w:firstRowLastColumn="0" w:lastRowFirstColumn="0" w:lastRowLastColumn="0"/>
               <w:rPr>
                 <w:rFonts w:asciiTheme="minorHAnsi" w:eastAsia="Verdana" w:hAnsiTheme="minorHAnsi"/>
                 <w:b/>
@@ -942,7 +942,7 @@
               <w:widowControl/>
               <w:spacing w:after="200" w:line="276" w:lineRule="auto"/>
               <w:jc w:val="center"/>
-              <w:cnfStyle w:val="000000010000"/>
+              <w:cnfStyle w:val="000000010000" w:firstRow="0" w:lastRow="0" w:firstColumn="0" w:lastColumn="0" w:oddVBand="0" w:evenVBand="0" w:oddHBand="0" w:evenHBand="1" w:firstRowFirstColumn="0" w:firstRowLastColumn="0" w:lastRowFirstColumn="0" w:lastRowLastColumn="0"/>
               <w:rPr>
                 <w:rFonts w:asciiTheme="minorHAnsi" w:eastAsia="Verdana" w:hAnsiTheme="minorHAnsi"/>
                 <w:b/>
@@ -954,11 +954,11 @@
       </w:tr>
       <w:tr>
         <w:trPr>
-          <w:cnfStyle w:val="000000100000"/>
+          <w:cnfStyle w:val="000000100000" w:firstRow="0" w:lastRow="0" w:firstColumn="0" w:lastColumn="0" w:oddVBand="0" w:evenVBand="0" w:oddHBand="1" w:evenHBand="0" w:firstRowFirstColumn="0" w:firstRowLastColumn="0" w:lastRowFirstColumn="0" w:lastRowLastColumn="0"/>
         </w:trPr>
         <w:tc>
           <w:tcPr>
-            <w:cnfStyle w:val="001000000000"/>
+            <w:cnfStyle w:val="001000000000" w:firstRow="0" w:lastRow="0" w:firstColumn="1" w:lastColumn="0" w:oddVBand="0" w:evenVBand="0" w:oddHBand="0" w:evenHBand="0" w:firstRowFirstColumn="0" w:firstRowLastColumn="0" w:lastRowFirstColumn="0" w:lastRowLastColumn="0"/>
             <w:tcW w:w="1101" w:type="dxa"/>
             <w:tcBorders>
               <w:right w:val="single" w:sz="4" w:space="0" w:color="auto"/>
@@ -998,7 +998,7 @@
               <w:widowControl/>
               <w:spacing w:after="200" w:line="276" w:lineRule="auto"/>
               <w:jc w:val="center"/>
-              <w:cnfStyle w:val="000000100000"/>
+              <w:cnfStyle w:val="000000100000" w:firstRow="0" w:lastRow="0" w:firstColumn="0" w:lastColumn="0" w:oddVBand="0" w:evenVBand="0" w:oddHBand="1" w:evenHBand="0" w:firstRowFirstColumn="0" w:firstRowLastColumn="0" w:lastRowFirstColumn="0" w:lastRowLastColumn="0"/>
               <w:rPr>
                 <w:rFonts w:asciiTheme="minorHAnsi" w:eastAsia="Verdana" w:hAnsiTheme="minorHAnsi"/>
                 <w:sz w:val="22"/>
@@ -1026,7 +1026,7 @@
               <w:widowControl/>
               <w:spacing w:after="200" w:line="276" w:lineRule="auto"/>
               <w:jc w:val="center"/>
-              <w:cnfStyle w:val="000000100000"/>
+              <w:cnfStyle w:val="000000100000" w:firstRow="0" w:lastRow="0" w:firstColumn="0" w:lastColumn="0" w:oddVBand="0" w:evenVBand="0" w:oddHBand="1" w:evenHBand="0" w:firstRowFirstColumn="0" w:firstRowLastColumn="0" w:lastRowFirstColumn="0" w:lastRowLastColumn="0"/>
               <w:rPr>
                 <w:rFonts w:asciiTheme="minorHAnsi" w:eastAsia="Verdana" w:hAnsiTheme="minorHAnsi"/>
                 <w:sz w:val="22"/>
@@ -1054,7 +1054,7 @@
               <w:widowControl/>
               <w:spacing w:after="200" w:line="276" w:lineRule="auto"/>
               <w:jc w:val="center"/>
-              <w:cnfStyle w:val="000000100000"/>
+              <w:cnfStyle w:val="000000100000" w:firstRow="0" w:lastRow="0" w:firstColumn="0" w:lastColumn="0" w:oddVBand="0" w:evenVBand="0" w:oddHBand="1" w:evenHBand="0" w:firstRowFirstColumn="0" w:firstRowLastColumn="0" w:lastRowFirstColumn="0" w:lastRowLastColumn="0"/>
               <w:rPr>
                 <w:rFonts w:asciiTheme="minorHAnsi" w:eastAsia="Verdana" w:hAnsiTheme="minorHAnsi"/>
                 <w:sz w:val="22"/>
@@ -1082,7 +1082,7 @@
               <w:widowControl/>
               <w:spacing w:after="200" w:line="276" w:lineRule="auto"/>
               <w:jc w:val="center"/>
-              <w:cnfStyle w:val="000000100000"/>
+              <w:cnfStyle w:val="000000100000" w:firstRow="0" w:lastRow="0" w:firstColumn="0" w:lastColumn="0" w:oddVBand="0" w:evenVBand="0" w:oddHBand="1" w:evenHBand="0" w:firstRowFirstColumn="0" w:firstRowLastColumn="0" w:lastRowFirstColumn="0" w:lastRowLastColumn="0"/>
               <w:rPr>
                 <w:rFonts w:asciiTheme="minorHAnsi" w:eastAsia="Verdana" w:hAnsiTheme="minorHAnsi"/>
                 <w:sz w:val="22"/>
@@ -1110,7 +1110,7 @@
                 <w:tab w:val="left" w:pos="-4820"/>
               </w:tabs>
               <w:jc w:val="center"/>
-              <w:cnfStyle w:val="000000100000"/>
+              <w:cnfStyle w:val="000000100000" w:firstRow="0" w:lastRow="0" w:firstColumn="0" w:lastColumn="0" w:oddVBand="0" w:evenVBand="0" w:oddHBand="1" w:evenHBand="0" w:firstRowFirstColumn="0" w:firstRowLastColumn="0" w:lastRowFirstColumn="0" w:lastRowLastColumn="0"/>
               <w:rPr>
                 <w:rFonts w:asciiTheme="minorHAnsi" w:eastAsia="Verdana" w:hAnsiTheme="minorHAnsi"/>
                 <w:b/>
@@ -1144,7 +1144,7 @@
               </w:tabs>
               <w:ind w:left="284"/>
               <w:jc w:val="center"/>
-              <w:cnfStyle w:val="000000100000"/>
+              <w:cnfStyle w:val="000000100000" w:firstRow="0" w:lastRow="0" w:firstColumn="0" w:lastColumn="0" w:oddVBand="0" w:evenVBand="0" w:oddHBand="1" w:evenHBand="0" w:firstRowFirstColumn="0" w:firstRowLastColumn="0" w:lastRowFirstColumn="0" w:lastRowLastColumn="0"/>
               <w:rPr>
                 <w:rFonts w:asciiTheme="minorHAnsi" w:eastAsia="Verdana" w:hAnsiTheme="minorHAnsi"/>
                 <w:b/>
@@ -1174,8 +1174,6 @@
         </w:rPr>
         <w:br w:type="page"/>
       </w:r>
-      <w:bookmarkStart w:id="0" w:name="_GoBack"/>
-      <w:bookmarkEnd w:id="0"/>
     </w:p>
     <w:p>
       <w:pPr>
@@ -2106,7 +2104,27 @@
             <w:sz w:val="22"/>
             <w:u w:val="single"/>
           </w:rPr>
-          <w:t>Gestión y entrega de Release de Software</w:t>
+          <w:t xml:space="preserve">Gestión y entrega de </w:t>
+        </w:r>
+        <w:proofErr w:type="spellStart"/>
+        <w:r>
+          <w:rPr>
+            <w:rFonts w:asciiTheme="minorHAnsi" w:eastAsia="Verdana" w:hAnsiTheme="minorHAnsi"/>
+            <w:color w:val="auto"/>
+            <w:sz w:val="22"/>
+            <w:u w:val="single"/>
+          </w:rPr>
+          <w:t>Release</w:t>
+        </w:r>
+        <w:proofErr w:type="spellEnd"/>
+        <w:r>
+          <w:rPr>
+            <w:rFonts w:asciiTheme="minorHAnsi" w:eastAsia="Verdana" w:hAnsiTheme="minorHAnsi"/>
+            <w:color w:val="auto"/>
+            <w:sz w:val="22"/>
+            <w:u w:val="single"/>
+          </w:rPr>
+          <w:t xml:space="preserve"> de Software</w:t>
         </w:r>
       </w:hyperlink>
     </w:p>
@@ -2143,8 +2161,8 @@
           <w:sz w:val="36"/>
         </w:rPr>
       </w:pPr>
-      <w:bookmarkStart w:id="1" w:name="h.gjdgxs" w:colFirst="0" w:colLast="0"/>
-      <w:bookmarkEnd w:id="1"/>
+      <w:bookmarkStart w:id="0" w:name="h.gjdgxs" w:colFirst="0" w:colLast="0"/>
+      <w:bookmarkEnd w:id="0"/>
       <w:r>
         <w:rPr>
           <w:rFonts w:asciiTheme="minorHAnsi" w:eastAsia="Verdana" w:hAnsiTheme="minorHAnsi"/>
@@ -2178,8 +2196,8 @@
           <w:u w:val="single"/>
         </w:rPr>
       </w:pPr>
-      <w:bookmarkStart w:id="2" w:name="h.30j0zll" w:colFirst="0" w:colLast="0"/>
-      <w:bookmarkEnd w:id="2"/>
+      <w:bookmarkStart w:id="1" w:name="h.30j0zll" w:colFirst="0" w:colLast="0"/>
+      <w:bookmarkEnd w:id="1"/>
       <w:r>
         <w:rPr>
           <w:rFonts w:asciiTheme="minorHAnsi" w:eastAsia="Verdana" w:hAnsiTheme="minorHAnsi"/>
@@ -2204,8 +2222,8 @@
           <w:szCs w:val="24"/>
         </w:rPr>
       </w:pPr>
-      <w:bookmarkStart w:id="3" w:name="h.1fob9te" w:colFirst="0" w:colLast="0"/>
-      <w:bookmarkEnd w:id="3"/>
+      <w:bookmarkStart w:id="2" w:name="h.1fob9te" w:colFirst="0" w:colLast="0"/>
+      <w:bookmarkEnd w:id="2"/>
       <w:r>
         <w:rPr>
           <w:rFonts w:asciiTheme="minorHAnsi" w:eastAsia="Verdana" w:hAnsiTheme="minorHAnsi"/>
@@ -2459,8 +2477,8 @@
           <w:szCs w:val="24"/>
         </w:rPr>
       </w:pPr>
-      <w:bookmarkStart w:id="4" w:name="h.3znysh7" w:colFirst="0" w:colLast="0"/>
-      <w:bookmarkEnd w:id="4"/>
+      <w:bookmarkStart w:id="3" w:name="h.3znysh7" w:colFirst="0" w:colLast="0"/>
+      <w:bookmarkEnd w:id="3"/>
       <w:r>
         <w:rPr>
           <w:rFonts w:asciiTheme="minorHAnsi" w:eastAsia="Verdana" w:hAnsiTheme="minorHAnsi"/>
@@ -2614,8 +2632,8 @@
         </w:rPr>
         <w:t>Alcance</w:t>
       </w:r>
-      <w:bookmarkStart w:id="5" w:name="h.2et92p0" w:colFirst="0" w:colLast="0"/>
-      <w:bookmarkEnd w:id="5"/>
+      <w:bookmarkStart w:id="4" w:name="h.2et92p0" w:colFirst="0" w:colLast="0"/>
+      <w:bookmarkEnd w:id="4"/>
     </w:p>
     <w:p>
       <w:pPr>
@@ -2640,7 +2658,23 @@
           <w:sz w:val="24"/>
           <w:szCs w:val="24"/>
         </w:rPr>
-        <w:t xml:space="preserve">demásse </w:t>
+        <w:t>demás</w:t>
+      </w:r>
+      <w:r>
+        <w:rPr>
+          <w:rFonts w:asciiTheme="minorHAnsi" w:hAnsiTheme="minorHAnsi"/>
+          <w:sz w:val="24"/>
+          <w:szCs w:val="24"/>
+        </w:rPr>
+        <w:t xml:space="preserve"> </w:t>
+      </w:r>
+      <w:r>
+        <w:rPr>
+          <w:rFonts w:asciiTheme="minorHAnsi" w:hAnsiTheme="minorHAnsi"/>
+          <w:sz w:val="24"/>
+          <w:szCs w:val="24"/>
+        </w:rPr>
+        <w:t xml:space="preserve">se </w:t>
       </w:r>
       <w:r>
         <w:rPr>
@@ -2798,7 +2832,25 @@
           <w:sz w:val="24"/>
           <w:szCs w:val="24"/>
         </w:rPr>
-        <w:t>Construcción de releases de productos.</w:t>
+        <w:t xml:space="preserve">Construcción de </w:t>
+      </w:r>
+      <w:proofErr w:type="spellStart"/>
+      <w:r>
+        <w:rPr>
+          <w:rFonts w:asciiTheme="minorHAnsi" w:hAnsiTheme="minorHAnsi"/>
+          <w:sz w:val="24"/>
+          <w:szCs w:val="24"/>
+        </w:rPr>
+        <w:t>releases</w:t>
+      </w:r>
+      <w:proofErr w:type="spellEnd"/>
+      <w:r>
+        <w:rPr>
+          <w:rFonts w:asciiTheme="minorHAnsi" w:hAnsiTheme="minorHAnsi"/>
+          <w:sz w:val="24"/>
+          <w:szCs w:val="24"/>
+        </w:rPr>
+        <w:t xml:space="preserve"> de productos.</w:t>
       </w:r>
     </w:p>
     <w:p>
@@ -2858,15 +2910,15 @@
         </w:rPr>
         <w:t>Definiciones</w:t>
       </w:r>
-      <w:bookmarkStart w:id="6" w:name="h.tyjcwt" w:colFirst="0" w:colLast="0"/>
-      <w:bookmarkEnd w:id="6"/>
+      <w:bookmarkStart w:id="5" w:name="h.tyjcwt" w:colFirst="0" w:colLast="0"/>
+      <w:bookmarkEnd w:id="5"/>
     </w:p>
     <w:tbl>
       <w:tblPr>
         <w:tblStyle w:val="Tablaconcuadrcula"/>
         <w:tblpPr w:leftFromText="141" w:rightFromText="141" w:vertAnchor="text" w:horzAnchor="margin" w:tblpXSpec="center" w:tblpY="215"/>
         <w:tblW w:w="3939" w:type="pct"/>
-        <w:tblLook w:val="0620"/>
+        <w:tblLook w:val="0620" w:firstRow="1" w:lastRow="0" w:firstColumn="0" w:lastColumn="0" w:noHBand="1" w:noVBand="1"/>
       </w:tblPr>
       <w:tblGrid>
         <w:gridCol w:w="3083"/>
@@ -3393,7 +3445,23 @@
           <w:sz w:val="24"/>
           <w:szCs w:val="24"/>
         </w:rPr>
-        <w:t xml:space="preserve">l Plande </w:t>
+        <w:t>l Plan</w:t>
+      </w:r>
+      <w:r>
+        <w:rPr>
+          <w:rFonts w:asciiTheme="minorHAnsi" w:hAnsiTheme="minorHAnsi"/>
+          <w:sz w:val="24"/>
+          <w:szCs w:val="24"/>
+        </w:rPr>
+        <w:t xml:space="preserve"> </w:t>
+      </w:r>
+      <w:r>
+        <w:rPr>
+          <w:rFonts w:asciiTheme="minorHAnsi" w:hAnsiTheme="minorHAnsi"/>
+          <w:sz w:val="24"/>
+          <w:szCs w:val="24"/>
+        </w:rPr>
+        <w:t xml:space="preserve">de </w:t>
       </w:r>
       <w:r>
         <w:rPr>
@@ -3535,7 +3603,6 @@
           <w:noProof/>
           <w:sz w:val="22"/>
           <w:szCs w:val="24"/>
-          <w:lang w:val="es-MX" w:eastAsia="es-MX"/>
         </w:rPr>
         <w:drawing>
           <wp:anchor distT="0" distB="0" distL="114300" distR="114300" simplePos="0" relativeHeight="251660288" behindDoc="0" locked="0" layoutInCell="1" allowOverlap="1">
@@ -3563,10 +3630,10 @@
                     </pic:cNvPicPr>
                   </pic:nvPicPr>
                   <pic:blipFill>
-                    <a:blip r:embed="rId7">
+                    <a:blip r:embed="rId8">
                       <a:extLst>
                         <a:ext uri="{28A0092B-C50C-407E-A947-70E740481C1C}">
-                          <a14:useLocalDpi xmlns:a14="http://schemas.microsoft.com/office/drawing/2010/main" xmlns:wps="http://schemas.microsoft.com/office/word/2010/wordprocessingShape" xmlns:wpi="http://schemas.microsoft.com/office/word/2010/wordprocessingInk" xmlns:wpg="http://schemas.microsoft.com/office/word/2010/wordprocessingGroup" xmlns:w14="http://schemas.microsoft.com/office/word/2010/wordml" xmlns:w="http://schemas.openxmlformats.org/wordprocessingml/2006/main" xmlns:w10="urn:schemas-microsoft-com:office:word" xmlns:wp14="http://schemas.microsoft.com/office/word/2010/wordprocessingDrawing" xmlns:v="urn:schemas-microsoft-com:vml" xmlns:o="urn:schemas-microsoft-com:office:office" xmlns:mc="http://schemas.openxmlformats.org/markup-compatibility/2006" xmlns:wpc="http://schemas.microsoft.com/office/word/2010/wordprocessingCanvas" xmlns="" val="0"/>
+                          <a14:useLocalDpi xmlns:a14="http://schemas.microsoft.com/office/drawing/2010/main" val="0"/>
                         </a:ext>
                       </a:extLst>
                     </a:blip>
@@ -3603,8 +3670,8 @@
         </w:rPr>
         <w:t>Organización de SCM</w:t>
       </w:r>
-      <w:bookmarkStart w:id="7" w:name="h.4d34og8" w:colFirst="0" w:colLast="0"/>
-      <w:bookmarkEnd w:id="7"/>
+      <w:bookmarkStart w:id="6" w:name="h.4d34og8" w:colFirst="0" w:colLast="0"/>
+      <w:bookmarkEnd w:id="6"/>
     </w:p>
     <w:p>
       <w:pPr>
@@ -3621,7 +3688,7 @@
         <w:tblStyle w:val="Listaclara"/>
         <w:tblpPr w:leftFromText="141" w:rightFromText="141" w:vertAnchor="text" w:horzAnchor="margin" w:tblpXSpec="center" w:tblpY="215"/>
         <w:tblW w:w="5000" w:type="pct"/>
-        <w:tblLook w:val="0620"/>
+        <w:tblLook w:val="0620" w:firstRow="1" w:lastRow="0" w:firstColumn="0" w:lastColumn="0" w:noHBand="1" w:noVBand="1"/>
       </w:tblPr>
       <w:tblGrid>
         <w:gridCol w:w="2204"/>
@@ -3630,7 +3697,7 @@
       </w:tblGrid>
       <w:tr>
         <w:trPr>
-          <w:cnfStyle w:val="100000000000"/>
+          <w:cnfStyle w:val="100000000000" w:firstRow="1" w:lastRow="0" w:firstColumn="0" w:lastColumn="0" w:oddVBand="0" w:evenVBand="0" w:oddHBand="0" w:evenHBand="0" w:firstRowFirstColumn="0" w:firstRowLastColumn="0" w:lastRowFirstColumn="0" w:lastRowLastColumn="0"/>
           <w:trHeight w:val="426"/>
         </w:trPr>
         <w:tc>
@@ -4291,6 +4358,7 @@
                 <w:szCs w:val="24"/>
               </w:rPr>
             </w:pPr>
+            <w:proofErr w:type="spellStart"/>
             <w:r>
               <w:rPr>
                 <w:rFonts w:asciiTheme="minorHAnsi" w:eastAsia="Verdana" w:hAnsiTheme="minorHAnsi"/>
@@ -4299,6 +4367,7 @@
               </w:rPr>
               <w:t>Tester</w:t>
             </w:r>
+            <w:proofErr w:type="spellEnd"/>
           </w:p>
         </w:tc>
         <w:tc>
@@ -4331,7 +4400,25 @@
                 <w:sz w:val="24"/>
                 <w:szCs w:val="24"/>
               </w:rPr>
-              <w:t>Realizar testing funcional y no funcional.</w:t>
+              <w:t xml:space="preserve">Realizar </w:t>
+            </w:r>
+            <w:proofErr w:type="spellStart"/>
+            <w:r>
+              <w:rPr>
+                <w:rFonts w:asciiTheme="minorHAnsi" w:eastAsia="Verdana" w:hAnsiTheme="minorHAnsi"/>
+                <w:sz w:val="24"/>
+                <w:szCs w:val="24"/>
+              </w:rPr>
+              <w:t>testing</w:t>
+            </w:r>
+            <w:proofErr w:type="spellEnd"/>
+            <w:r>
+              <w:rPr>
+                <w:rFonts w:asciiTheme="minorHAnsi" w:eastAsia="Verdana" w:hAnsiTheme="minorHAnsi"/>
+                <w:sz w:val="24"/>
+                <w:szCs w:val="24"/>
+              </w:rPr>
+              <w:t xml:space="preserve"> funcional y no funcional.</w:t>
             </w:r>
           </w:p>
         </w:tc>
@@ -4365,7 +4452,25 @@
                 <w:sz w:val="24"/>
                 <w:szCs w:val="24"/>
               </w:rPr>
-              <w:t>Documentar testing.</w:t>
+              <w:t xml:space="preserve">Documentar </w:t>
+            </w:r>
+            <w:proofErr w:type="spellStart"/>
+            <w:r>
+              <w:rPr>
+                <w:rFonts w:asciiTheme="minorHAnsi" w:eastAsia="Verdana" w:hAnsiTheme="minorHAnsi"/>
+                <w:sz w:val="24"/>
+                <w:szCs w:val="24"/>
+              </w:rPr>
+              <w:t>testing</w:t>
+            </w:r>
+            <w:proofErr w:type="spellEnd"/>
+            <w:r>
+              <w:rPr>
+                <w:rFonts w:asciiTheme="minorHAnsi" w:eastAsia="Verdana" w:hAnsiTheme="minorHAnsi"/>
+                <w:sz w:val="24"/>
+                <w:szCs w:val="24"/>
+              </w:rPr>
+              <w:t>.</w:t>
             </w:r>
           </w:p>
         </w:tc>
@@ -4576,7 +4681,7 @@
         <w:tblStyle w:val="Listaclara"/>
         <w:tblpPr w:leftFromText="141" w:rightFromText="141" w:vertAnchor="text" w:horzAnchor="margin" w:tblpXSpec="center" w:tblpY="215"/>
         <w:tblW w:w="4998" w:type="pct"/>
-        <w:tblLook w:val="0620"/>
+        <w:tblLook w:val="0620" w:firstRow="1" w:lastRow="0" w:firstColumn="0" w:lastColumn="0" w:noHBand="1" w:noVBand="1"/>
       </w:tblPr>
       <w:tblGrid>
         <w:gridCol w:w="1759"/>
@@ -4586,7 +4691,7 @@
       </w:tblGrid>
       <w:tr>
         <w:trPr>
-          <w:cnfStyle w:val="100000000000"/>
+          <w:cnfStyle w:val="100000000000" w:firstRow="1" w:lastRow="0" w:firstColumn="0" w:lastColumn="0" w:oddVBand="0" w:evenVBand="0" w:oddHBand="0" w:evenHBand="0" w:firstRowFirstColumn="0" w:firstRowLastColumn="0" w:lastRowFirstColumn="0" w:lastRowLastColumn="0"/>
           <w:trHeight w:val="426"/>
         </w:trPr>
         <w:tc>
@@ -4902,7 +5007,15 @@
                 <w:sz w:val="24"/>
                 <w:szCs w:val="24"/>
               </w:rPr>
-              <w:t>Alexander Huaman</w:t>
+              <w:t xml:space="preserve">Alexander </w:t>
+            </w:r>
+            <w:r>
+              <w:rPr>
+                <w:rFonts w:asciiTheme="minorHAnsi" w:eastAsia="Verdana" w:hAnsiTheme="minorHAnsi"/>
+                <w:sz w:val="24"/>
+                <w:szCs w:val="24"/>
+              </w:rPr>
+              <w:t>Huamán</w:t>
             </w:r>
           </w:p>
         </w:tc>
@@ -5038,7 +5151,23 @@
                 <w:sz w:val="24"/>
                 <w:szCs w:val="24"/>
               </w:rPr>
-              <w:t>er Huaman, Dennis Torres, Juan Guerrero</w:t>
+              <w:t xml:space="preserve">er </w:t>
+            </w:r>
+            <w:r>
+              <w:rPr>
+                <w:rFonts w:asciiTheme="minorHAnsi" w:eastAsia="Verdana" w:hAnsiTheme="minorHAnsi"/>
+                <w:sz w:val="24"/>
+                <w:szCs w:val="24"/>
+              </w:rPr>
+              <w:t>Huamán</w:t>
+            </w:r>
+            <w:r>
+              <w:rPr>
+                <w:rFonts w:asciiTheme="minorHAnsi" w:eastAsia="Verdana" w:hAnsiTheme="minorHAnsi"/>
+                <w:sz w:val="24"/>
+                <w:szCs w:val="24"/>
+              </w:rPr>
+              <w:t>, Dennis Torres, Juan Guerrero</w:t>
             </w:r>
           </w:p>
         </w:tc>
@@ -5447,7 +5576,23 @@
                 <w:sz w:val="24"/>
                 <w:szCs w:val="24"/>
               </w:rPr>
-              <w:t>Ricardo Díaz, Alexander Huaman, Juan Guerrero</w:t>
+              <w:t xml:space="preserve">Ricardo Díaz, Alexander </w:t>
+            </w:r>
+            <w:r>
+              <w:rPr>
+                <w:rFonts w:asciiTheme="minorHAnsi" w:eastAsia="Verdana" w:hAnsiTheme="minorHAnsi"/>
+                <w:sz w:val="24"/>
+                <w:szCs w:val="24"/>
+              </w:rPr>
+              <w:t>Huamán</w:t>
+            </w:r>
+            <w:r>
+              <w:rPr>
+                <w:rFonts w:asciiTheme="minorHAnsi" w:eastAsia="Verdana" w:hAnsiTheme="minorHAnsi"/>
+                <w:sz w:val="24"/>
+                <w:szCs w:val="24"/>
+              </w:rPr>
+              <w:t>, Juan Guerrero</w:t>
             </w:r>
           </w:p>
         </w:tc>
@@ -5602,7 +5747,7 @@
         <w:tblStyle w:val="Listaclara"/>
         <w:tblW w:w="0" w:type="auto"/>
         <w:jc w:val="center"/>
-        <w:tblLook w:val="04A0"/>
+        <w:tblLook w:val="04A0" w:firstRow="1" w:lastRow="0" w:firstColumn="1" w:lastColumn="0" w:noHBand="0" w:noVBand="1"/>
       </w:tblPr>
       <w:tblGrid>
         <w:gridCol w:w="3040"/>
@@ -5611,12 +5756,12 @@
       </w:tblGrid>
       <w:tr>
         <w:trPr>
-          <w:cnfStyle w:val="100000000000"/>
+          <w:cnfStyle w:val="100000000000" w:firstRow="1" w:lastRow="0" w:firstColumn="0" w:lastColumn="0" w:oddVBand="0" w:evenVBand="0" w:oddHBand="0" w:evenHBand="0" w:firstRowFirstColumn="0" w:firstRowLastColumn="0" w:lastRowFirstColumn="0" w:lastRowLastColumn="0"/>
           <w:jc w:val="center"/>
         </w:trPr>
         <w:tc>
           <w:tcPr>
-            <w:cnfStyle w:val="001000000000"/>
+            <w:cnfStyle w:val="001000000000" w:firstRow="0" w:lastRow="0" w:firstColumn="1" w:lastColumn="0" w:oddVBand="0" w:evenVBand="0" w:oddHBand="0" w:evenHBand="0" w:firstRowFirstColumn="0" w:firstRowLastColumn="0" w:lastRowFirstColumn="0" w:lastRowLastColumn="0"/>
             <w:tcW w:w="3040" w:type="dxa"/>
             <w:tcBorders>
               <w:bottom w:val="single" w:sz="4" w:space="0" w:color="auto"/>
@@ -5659,7 +5804,7 @@
                 <w:tab w:val="left" w:pos="-4820"/>
               </w:tabs>
               <w:jc w:val="center"/>
-              <w:cnfStyle w:val="100000000000"/>
+              <w:cnfStyle w:val="100000000000" w:firstRow="1" w:lastRow="0" w:firstColumn="0" w:lastColumn="0" w:oddVBand="0" w:evenVBand="0" w:oddHBand="0" w:evenHBand="0" w:firstRowFirstColumn="0" w:firstRowLastColumn="0" w:lastRowFirstColumn="0" w:lastRowLastColumn="0"/>
               <w:rPr>
                 <w:rFonts w:asciiTheme="minorHAnsi" w:eastAsia="Verdana" w:hAnsiTheme="minorHAnsi"/>
                 <w:color w:val="FFFFFF" w:themeColor="background1"/>
@@ -5691,7 +5836,7 @@
                 <w:tab w:val="left" w:pos="-4820"/>
               </w:tabs>
               <w:jc w:val="center"/>
-              <w:cnfStyle w:val="100000000000"/>
+              <w:cnfStyle w:val="100000000000" w:firstRow="1" w:lastRow="0" w:firstColumn="0" w:lastColumn="0" w:oddVBand="0" w:evenVBand="0" w:oddHBand="0" w:evenHBand="0" w:firstRowFirstColumn="0" w:firstRowLastColumn="0" w:lastRowFirstColumn="0" w:lastRowLastColumn="0"/>
               <w:rPr>
                 <w:rFonts w:asciiTheme="minorHAnsi" w:eastAsia="Verdana" w:hAnsiTheme="minorHAnsi"/>
                 <w:color w:val="FFFFFF" w:themeColor="background1"/>
@@ -5713,12 +5858,12 @@
       </w:tr>
       <w:tr>
         <w:trPr>
-          <w:cnfStyle w:val="000000100000"/>
+          <w:cnfStyle w:val="000000100000" w:firstRow="0" w:lastRow="0" w:firstColumn="0" w:lastColumn="0" w:oddVBand="0" w:evenVBand="0" w:oddHBand="1" w:evenHBand="0" w:firstRowFirstColumn="0" w:firstRowLastColumn="0" w:lastRowFirstColumn="0" w:lastRowLastColumn="0"/>
           <w:jc w:val="center"/>
         </w:trPr>
         <w:tc>
           <w:tcPr>
-            <w:cnfStyle w:val="001000000000"/>
+            <w:cnfStyle w:val="001000000000" w:firstRow="0" w:lastRow="0" w:firstColumn="1" w:lastColumn="0" w:oddVBand="0" w:evenVBand="0" w:oddHBand="0" w:evenHBand="0" w:firstRowFirstColumn="0" w:firstRowLastColumn="0" w:lastRowFirstColumn="0" w:lastRowLastColumn="0"/>
             <w:tcW w:w="3040" w:type="dxa"/>
             <w:tcBorders>
               <w:top w:val="single" w:sz="4" w:space="0" w:color="auto"/>
@@ -5767,7 +5912,7 @@
                 <w:tab w:val="left" w:pos="-4820"/>
               </w:tabs>
               <w:jc w:val="center"/>
-              <w:cnfStyle w:val="000000100000"/>
+              <w:cnfStyle w:val="000000100000" w:firstRow="0" w:lastRow="0" w:firstColumn="0" w:lastColumn="0" w:oddVBand="0" w:evenVBand="0" w:oddHBand="1" w:evenHBand="0" w:firstRowFirstColumn="0" w:firstRowLastColumn="0" w:lastRowFirstColumn="0" w:lastRowLastColumn="0"/>
               <w:rPr>
                 <w:rFonts w:asciiTheme="minorHAnsi" w:eastAsia="Verdana" w:hAnsiTheme="minorHAnsi"/>
                 <w:sz w:val="24"/>
@@ -5800,7 +5945,7 @@
                 <w:tab w:val="left" w:pos="-4820"/>
               </w:tabs>
               <w:jc w:val="both"/>
-              <w:cnfStyle w:val="000000100000"/>
+              <w:cnfStyle w:val="000000100000" w:firstRow="0" w:lastRow="0" w:firstColumn="0" w:lastColumn="0" w:oddVBand="0" w:evenVBand="0" w:oddHBand="1" w:evenHBand="0" w:firstRowFirstColumn="0" w:firstRowLastColumn="0" w:lastRowFirstColumn="0" w:lastRowLastColumn="0"/>
               <w:rPr>
                 <w:rFonts w:asciiTheme="minorHAnsi" w:eastAsia="Verdana" w:hAnsiTheme="minorHAnsi"/>
                 <w:sz w:val="24"/>
@@ -5824,7 +5969,7 @@
         </w:trPr>
         <w:tc>
           <w:tcPr>
-            <w:cnfStyle w:val="001000000000"/>
+            <w:cnfStyle w:val="001000000000" w:firstRow="0" w:lastRow="0" w:firstColumn="1" w:lastColumn="0" w:oddVBand="0" w:evenVBand="0" w:oddHBand="0" w:evenHBand="0" w:firstRowFirstColumn="0" w:firstRowLastColumn="0" w:lastRowFirstColumn="0" w:lastRowLastColumn="0"/>
             <w:tcW w:w="3040" w:type="dxa"/>
             <w:tcBorders>
               <w:top w:val="single" w:sz="4" w:space="0" w:color="auto"/>
@@ -5873,7 +6018,7 @@
                 <w:tab w:val="left" w:pos="-4820"/>
               </w:tabs>
               <w:jc w:val="center"/>
-              <w:cnfStyle w:val="000000000000"/>
+              <w:cnfStyle w:val="000000000000" w:firstRow="0" w:lastRow="0" w:firstColumn="0" w:lastColumn="0" w:oddVBand="0" w:evenVBand="0" w:oddHBand="0" w:evenHBand="0" w:firstRowFirstColumn="0" w:firstRowLastColumn="0" w:lastRowFirstColumn="0" w:lastRowLastColumn="0"/>
               <w:rPr>
                 <w:rFonts w:asciiTheme="minorHAnsi" w:eastAsia="Verdana" w:hAnsiTheme="minorHAnsi"/>
                 <w:sz w:val="24"/>
@@ -5906,7 +6051,7 @@
                 <w:tab w:val="left" w:pos="-4820"/>
               </w:tabs>
               <w:jc w:val="both"/>
-              <w:cnfStyle w:val="000000000000"/>
+              <w:cnfStyle w:val="000000000000" w:firstRow="0" w:lastRow="0" w:firstColumn="0" w:lastColumn="0" w:oddVBand="0" w:evenVBand="0" w:oddHBand="0" w:evenHBand="0" w:firstRowFirstColumn="0" w:firstRowLastColumn="0" w:lastRowFirstColumn="0" w:lastRowLastColumn="0"/>
               <w:rPr>
                 <w:rFonts w:asciiTheme="minorHAnsi" w:eastAsia="Verdana" w:hAnsiTheme="minorHAnsi"/>
                 <w:sz w:val="24"/>
@@ -5926,12 +6071,12 @@
       </w:tr>
       <w:tr>
         <w:trPr>
-          <w:cnfStyle w:val="000000100000"/>
+          <w:cnfStyle w:val="000000100000" w:firstRow="0" w:lastRow="0" w:firstColumn="0" w:lastColumn="0" w:oddVBand="0" w:evenVBand="0" w:oddHBand="1" w:evenHBand="0" w:firstRowFirstColumn="0" w:firstRowLastColumn="0" w:lastRowFirstColumn="0" w:lastRowLastColumn="0"/>
           <w:jc w:val="center"/>
         </w:trPr>
         <w:tc>
           <w:tcPr>
-            <w:cnfStyle w:val="001000000000"/>
+            <w:cnfStyle w:val="001000000000" w:firstRow="0" w:lastRow="0" w:firstColumn="1" w:lastColumn="0" w:oddVBand="0" w:evenVBand="0" w:oddHBand="0" w:evenHBand="0" w:firstRowFirstColumn="0" w:firstRowLastColumn="0" w:lastRowFirstColumn="0" w:lastRowLastColumn="0"/>
             <w:tcW w:w="3040" w:type="dxa"/>
             <w:tcBorders>
               <w:top w:val="single" w:sz="4" w:space="0" w:color="auto"/>
@@ -5989,7 +6134,7 @@
                 <w:tab w:val="left" w:pos="-4820"/>
               </w:tabs>
               <w:jc w:val="center"/>
-              <w:cnfStyle w:val="000000100000"/>
+              <w:cnfStyle w:val="000000100000" w:firstRow="0" w:lastRow="0" w:firstColumn="0" w:lastColumn="0" w:oddVBand="0" w:evenVBand="0" w:oddHBand="1" w:evenHBand="0" w:firstRowFirstColumn="0" w:firstRowLastColumn="0" w:lastRowFirstColumn="0" w:lastRowLastColumn="0"/>
               <w:rPr>
                 <w:rFonts w:asciiTheme="minorHAnsi" w:eastAsia="Verdana" w:hAnsiTheme="minorHAnsi"/>
                 <w:sz w:val="24"/>
@@ -6022,7 +6167,7 @@
                 <w:tab w:val="left" w:pos="-4820"/>
               </w:tabs>
               <w:jc w:val="both"/>
-              <w:cnfStyle w:val="000000100000"/>
+              <w:cnfStyle w:val="000000100000" w:firstRow="0" w:lastRow="0" w:firstColumn="0" w:lastColumn="0" w:oddVBand="0" w:evenVBand="0" w:oddHBand="1" w:evenHBand="0" w:firstRowFirstColumn="0" w:firstRowLastColumn="0" w:lastRowFirstColumn="0" w:lastRowLastColumn="0"/>
               <w:rPr>
                 <w:rFonts w:asciiTheme="minorHAnsi" w:eastAsia="Verdana" w:hAnsiTheme="minorHAnsi"/>
                 <w:sz w:val="24"/>
@@ -6046,7 +6191,7 @@
         </w:trPr>
         <w:tc>
           <w:tcPr>
-            <w:cnfStyle w:val="001000000000"/>
+            <w:cnfStyle w:val="001000000000" w:firstRow="0" w:lastRow="0" w:firstColumn="1" w:lastColumn="0" w:oddVBand="0" w:evenVBand="0" w:oddHBand="0" w:evenHBand="0" w:firstRowFirstColumn="0" w:firstRowLastColumn="0" w:lastRowFirstColumn="0" w:lastRowLastColumn="0"/>
             <w:tcW w:w="3040" w:type="dxa"/>
             <w:tcBorders>
               <w:top w:val="single" w:sz="4" w:space="0" w:color="auto"/>
@@ -6095,7 +6240,7 @@
                 <w:tab w:val="left" w:pos="-4820"/>
               </w:tabs>
               <w:jc w:val="center"/>
-              <w:cnfStyle w:val="000000000000"/>
+              <w:cnfStyle w:val="000000000000" w:firstRow="0" w:lastRow="0" w:firstColumn="0" w:lastColumn="0" w:oddVBand="0" w:evenVBand="0" w:oddHBand="0" w:evenHBand="0" w:firstRowFirstColumn="0" w:firstRowLastColumn="0" w:lastRowFirstColumn="0" w:lastRowLastColumn="0"/>
               <w:rPr>
                 <w:rFonts w:asciiTheme="minorHAnsi" w:eastAsia="Verdana" w:hAnsiTheme="minorHAnsi"/>
                 <w:sz w:val="24"/>
@@ -6128,7 +6273,7 @@
                 <w:tab w:val="left" w:pos="-4820"/>
               </w:tabs>
               <w:jc w:val="both"/>
-              <w:cnfStyle w:val="000000000000"/>
+              <w:cnfStyle w:val="000000000000" w:firstRow="0" w:lastRow="0" w:firstColumn="0" w:lastColumn="0" w:oddVBand="0" w:evenVBand="0" w:oddHBand="0" w:evenHBand="0" w:firstRowFirstColumn="0" w:firstRowLastColumn="0" w:lastRowFirstColumn="0" w:lastRowLastColumn="0"/>
               <w:rPr>
                 <w:rFonts w:asciiTheme="minorHAnsi" w:eastAsia="Verdana" w:hAnsiTheme="minorHAnsi"/>
                 <w:sz w:val="24"/>
@@ -6148,12 +6293,12 @@
       </w:tr>
       <w:tr>
         <w:trPr>
-          <w:cnfStyle w:val="000000100000"/>
+          <w:cnfStyle w:val="000000100000" w:firstRow="0" w:lastRow="0" w:firstColumn="0" w:lastColumn="0" w:oddVBand="0" w:evenVBand="0" w:oddHBand="1" w:evenHBand="0" w:firstRowFirstColumn="0" w:firstRowLastColumn="0" w:lastRowFirstColumn="0" w:lastRowLastColumn="0"/>
           <w:jc w:val="center"/>
         </w:trPr>
         <w:tc>
           <w:tcPr>
-            <w:cnfStyle w:val="001000000000"/>
+            <w:cnfStyle w:val="001000000000" w:firstRow="0" w:lastRow="0" w:firstColumn="1" w:lastColumn="0" w:oddVBand="0" w:evenVBand="0" w:oddHBand="0" w:evenHBand="0" w:firstRowFirstColumn="0" w:firstRowLastColumn="0" w:lastRowFirstColumn="0" w:lastRowLastColumn="0"/>
             <w:tcW w:w="3040" w:type="dxa"/>
             <w:tcBorders>
               <w:top w:val="single" w:sz="4" w:space="0" w:color="auto"/>
@@ -6182,7 +6327,27 @@
                 <w:sz w:val="24"/>
                 <w:szCs w:val="24"/>
               </w:rPr>
-              <w:t>Gestión y Entrega de Releases de Software</w:t>
+              <w:t xml:space="preserve">Gestión y Entrega de </w:t>
+            </w:r>
+            <w:proofErr w:type="spellStart"/>
+            <w:r>
+              <w:rPr>
+                <w:rFonts w:asciiTheme="minorHAnsi" w:eastAsia="Verdana" w:hAnsiTheme="minorHAnsi"/>
+                <w:b w:val="0"/>
+                <w:sz w:val="24"/>
+                <w:szCs w:val="24"/>
+              </w:rPr>
+              <w:t>Releases</w:t>
+            </w:r>
+            <w:proofErr w:type="spellEnd"/>
+            <w:r>
+              <w:rPr>
+                <w:rFonts w:asciiTheme="minorHAnsi" w:eastAsia="Verdana" w:hAnsiTheme="minorHAnsi"/>
+                <w:b w:val="0"/>
+                <w:sz w:val="24"/>
+                <w:szCs w:val="24"/>
+              </w:rPr>
+              <w:t xml:space="preserve"> de Software</w:t>
             </w:r>
           </w:p>
         </w:tc>
@@ -6202,7 +6367,7 @@
                 <w:tab w:val="left" w:pos="-4820"/>
               </w:tabs>
               <w:jc w:val="center"/>
-              <w:cnfStyle w:val="000000100000"/>
+              <w:cnfStyle w:val="000000100000" w:firstRow="0" w:lastRow="0" w:firstColumn="0" w:lastColumn="0" w:oddVBand="0" w:evenVBand="0" w:oddHBand="1" w:evenHBand="0" w:firstRowFirstColumn="0" w:firstRowLastColumn="0" w:lastRowFirstColumn="0" w:lastRowLastColumn="0"/>
               <w:rPr>
                 <w:rFonts w:asciiTheme="minorHAnsi" w:eastAsia="Verdana" w:hAnsiTheme="minorHAnsi"/>
                 <w:sz w:val="24"/>
@@ -6235,7 +6400,7 @@
                 <w:tab w:val="left" w:pos="-4820"/>
               </w:tabs>
               <w:jc w:val="both"/>
-              <w:cnfStyle w:val="000000100000"/>
+              <w:cnfStyle w:val="000000100000" w:firstRow="0" w:lastRow="0" w:firstColumn="0" w:lastColumn="0" w:oddVBand="0" w:evenVBand="0" w:oddHBand="1" w:evenHBand="0" w:firstRowFirstColumn="0" w:firstRowLastColumn="0" w:lastRowFirstColumn="0" w:lastRowLastColumn="0"/>
               <w:rPr>
                 <w:rFonts w:asciiTheme="minorHAnsi" w:eastAsia="Verdana" w:hAnsiTheme="minorHAnsi"/>
                 <w:sz w:val="24"/>
@@ -6259,7 +6424,7 @@
         </w:trPr>
         <w:tc>
           <w:tcPr>
-            <w:cnfStyle w:val="001000000000"/>
+            <w:cnfStyle w:val="001000000000" w:firstRow="0" w:lastRow="0" w:firstColumn="1" w:lastColumn="0" w:oddVBand="0" w:evenVBand="0" w:oddHBand="0" w:evenHBand="0" w:firstRowFirstColumn="0" w:firstRowLastColumn="0" w:lastRowFirstColumn="0" w:lastRowLastColumn="0"/>
             <w:tcW w:w="3040" w:type="dxa"/>
             <w:tcBorders>
               <w:top w:val="single" w:sz="4" w:space="0" w:color="auto"/>
@@ -6308,7 +6473,7 @@
                 <w:tab w:val="left" w:pos="-4820"/>
               </w:tabs>
               <w:jc w:val="center"/>
-              <w:cnfStyle w:val="000000000000"/>
+              <w:cnfStyle w:val="000000000000" w:firstRow="0" w:lastRow="0" w:firstColumn="0" w:lastColumn="0" w:oddVBand="0" w:evenVBand="0" w:oddHBand="0" w:evenHBand="0" w:firstRowFirstColumn="0" w:firstRowLastColumn="0" w:lastRowFirstColumn="0" w:lastRowLastColumn="0"/>
               <w:rPr>
                 <w:rFonts w:asciiTheme="minorHAnsi" w:eastAsia="Verdana" w:hAnsiTheme="minorHAnsi"/>
                 <w:sz w:val="24"/>
@@ -6341,7 +6506,7 @@
                 <w:tab w:val="left" w:pos="-4820"/>
               </w:tabs>
               <w:jc w:val="both"/>
-              <w:cnfStyle w:val="000000000000"/>
+              <w:cnfStyle w:val="000000000000" w:firstRow="0" w:lastRow="0" w:firstColumn="0" w:lastColumn="0" w:oddVBand="0" w:evenVBand="0" w:oddHBand="0" w:evenHBand="0" w:firstRowFirstColumn="0" w:firstRowLastColumn="0" w:lastRowFirstColumn="0" w:lastRowLastColumn="0"/>
               <w:rPr>
                 <w:rFonts w:asciiTheme="minorHAnsi" w:eastAsia="Verdana" w:hAnsiTheme="minorHAnsi"/>
                 <w:sz w:val="24"/>
@@ -6361,12 +6526,12 @@
       </w:tr>
       <w:tr>
         <w:trPr>
-          <w:cnfStyle w:val="000000100000"/>
+          <w:cnfStyle w:val="000000100000" w:firstRow="0" w:lastRow="0" w:firstColumn="0" w:lastColumn="0" w:oddVBand="0" w:evenVBand="0" w:oddHBand="1" w:evenHBand="0" w:firstRowFirstColumn="0" w:firstRowLastColumn="0" w:lastRowFirstColumn="0" w:lastRowLastColumn="0"/>
           <w:jc w:val="center"/>
         </w:trPr>
         <w:tc>
           <w:tcPr>
-            <w:cnfStyle w:val="001000000000"/>
+            <w:cnfStyle w:val="001000000000" w:firstRow="0" w:lastRow="0" w:firstColumn="1" w:lastColumn="0" w:oddVBand="0" w:evenVBand="0" w:oddHBand="0" w:evenHBand="0" w:firstRowFirstColumn="0" w:firstRowLastColumn="0" w:lastRowFirstColumn="0" w:lastRowLastColumn="0"/>
             <w:tcW w:w="3040" w:type="dxa"/>
             <w:tcBorders>
               <w:top w:val="single" w:sz="4" w:space="0" w:color="auto"/>
@@ -6415,7 +6580,7 @@
                 <w:tab w:val="left" w:pos="-4820"/>
               </w:tabs>
               <w:jc w:val="center"/>
-              <w:cnfStyle w:val="000000100000"/>
+              <w:cnfStyle w:val="000000100000" w:firstRow="0" w:lastRow="0" w:firstColumn="0" w:lastColumn="0" w:oddVBand="0" w:evenVBand="0" w:oddHBand="1" w:evenHBand="0" w:firstRowFirstColumn="0" w:firstRowLastColumn="0" w:lastRowFirstColumn="0" w:lastRowLastColumn="0"/>
               <w:rPr>
                 <w:rFonts w:asciiTheme="minorHAnsi" w:eastAsia="Verdana" w:hAnsiTheme="minorHAnsi"/>
                 <w:sz w:val="24"/>
@@ -6448,7 +6613,7 @@
                 <w:tab w:val="left" w:pos="-4820"/>
               </w:tabs>
               <w:jc w:val="both"/>
-              <w:cnfStyle w:val="000000100000"/>
+              <w:cnfStyle w:val="000000100000" w:firstRow="0" w:lastRow="0" w:firstColumn="0" w:lastColumn="0" w:oddVBand="0" w:evenVBand="0" w:oddHBand="1" w:evenHBand="0" w:firstRowFirstColumn="0" w:firstRowLastColumn="0" w:lastRowFirstColumn="0" w:lastRowLastColumn="0"/>
               <w:rPr>
                 <w:rFonts w:asciiTheme="minorHAnsi" w:eastAsia="Verdana" w:hAnsiTheme="minorHAnsi"/>
                 <w:sz w:val="24"/>
@@ -6472,7 +6637,7 @@
         </w:trPr>
         <w:tc>
           <w:tcPr>
-            <w:cnfStyle w:val="001000000000"/>
+            <w:cnfStyle w:val="001000000000" w:firstRow="0" w:lastRow="0" w:firstColumn="1" w:lastColumn="0" w:oddVBand="0" w:evenVBand="0" w:oddHBand="0" w:evenHBand="0" w:firstRowFirstColumn="0" w:firstRowLastColumn="0" w:lastRowFirstColumn="0" w:lastRowLastColumn="0"/>
             <w:tcW w:w="3040" w:type="dxa"/>
             <w:tcBorders>
               <w:top w:val="single" w:sz="4" w:space="0" w:color="auto"/>
@@ -6521,7 +6686,7 @@
                 <w:tab w:val="left" w:pos="-4820"/>
               </w:tabs>
               <w:jc w:val="center"/>
-              <w:cnfStyle w:val="000000000000"/>
+              <w:cnfStyle w:val="000000000000" w:firstRow="0" w:lastRow="0" w:firstColumn="0" w:lastColumn="0" w:oddVBand="0" w:evenVBand="0" w:oddHBand="0" w:evenHBand="0" w:firstRowFirstColumn="0" w:firstRowLastColumn="0" w:lastRowFirstColumn="0" w:lastRowLastColumn="0"/>
               <w:rPr>
                 <w:rFonts w:asciiTheme="minorHAnsi" w:eastAsia="Verdana" w:hAnsiTheme="minorHAnsi"/>
                 <w:sz w:val="24"/>
@@ -6554,7 +6719,7 @@
                 <w:tab w:val="left" w:pos="-4820"/>
               </w:tabs>
               <w:jc w:val="both"/>
-              <w:cnfStyle w:val="000000000000"/>
+              <w:cnfStyle w:val="000000000000" w:firstRow="0" w:lastRow="0" w:firstColumn="0" w:lastColumn="0" w:oddVBand="0" w:evenVBand="0" w:oddHBand="0" w:evenHBand="0" w:firstRowFirstColumn="0" w:firstRowLastColumn="0" w:lastRowFirstColumn="0" w:lastRowLastColumn="0"/>
               <w:rPr>
                 <w:rFonts w:asciiTheme="minorHAnsi" w:eastAsia="Verdana" w:hAnsiTheme="minorHAnsi"/>
                 <w:sz w:val="24"/>
@@ -6809,8 +6974,8 @@
         <w:lastRenderedPageBreak/>
         <w:t>Políticas, Directrices y procedimientos</w:t>
       </w:r>
-      <w:bookmarkStart w:id="8" w:name="h.17dp8vu" w:colFirst="0" w:colLast="0"/>
-      <w:bookmarkEnd w:id="8"/>
+      <w:bookmarkStart w:id="7" w:name="h.17dp8vu" w:colFirst="0" w:colLast="0"/>
+      <w:bookmarkEnd w:id="7"/>
     </w:p>
     <w:p>
       <w:pPr>
@@ -6863,7 +7028,7 @@
           <w:insideH w:val="single" w:sz="4" w:space="0" w:color="auto"/>
           <w:insideV w:val="single" w:sz="4" w:space="0" w:color="auto"/>
         </w:tblBorders>
-        <w:tblLook w:val="04A0"/>
+        <w:tblLook w:val="04A0" w:firstRow="1" w:lastRow="0" w:firstColumn="1" w:lastColumn="0" w:noHBand="0" w:noVBand="1"/>
       </w:tblPr>
       <w:tblGrid>
         <w:gridCol w:w="2235"/>
@@ -6872,11 +7037,11 @@
       </w:tblGrid>
       <w:tr>
         <w:trPr>
-          <w:cnfStyle w:val="100000000000"/>
+          <w:cnfStyle w:val="100000000000" w:firstRow="1" w:lastRow="0" w:firstColumn="0" w:lastColumn="0" w:oddVBand="0" w:evenVBand="0" w:oddHBand="0" w:evenHBand="0" w:firstRowFirstColumn="0" w:firstRowLastColumn="0" w:lastRowFirstColumn="0" w:lastRowLastColumn="0"/>
         </w:trPr>
         <w:tc>
           <w:tcPr>
-            <w:cnfStyle w:val="001000000000"/>
+            <w:cnfStyle w:val="001000000000" w:firstRow="0" w:lastRow="0" w:firstColumn="1" w:lastColumn="0" w:oddVBand="0" w:evenVBand="0" w:oddHBand="0" w:evenHBand="0" w:firstRowFirstColumn="0" w:firstRowLastColumn="0" w:lastRowFirstColumn="0" w:lastRowLastColumn="0"/>
             <w:tcW w:w="2235" w:type="dxa"/>
           </w:tcPr>
           <w:p>
@@ -6971,7 +7136,7 @@
             <w:pPr>
               <w:pStyle w:val="Normal1"/>
               <w:jc w:val="center"/>
-              <w:cnfStyle w:val="100000000000"/>
+              <w:cnfStyle w:val="100000000000" w:firstRow="1" w:lastRow="0" w:firstColumn="0" w:lastColumn="0" w:oddVBand="0" w:evenVBand="0" w:oddHBand="0" w:evenHBand="0" w:firstRowFirstColumn="0" w:firstRowLastColumn="0" w:lastRowFirstColumn="0" w:lastRowLastColumn="0"/>
               <w:rPr>
                 <w:rFonts w:ascii="Verdana" w:eastAsia="Verdana" w:hAnsi="Verdana" w:cs="Verdana"/>
                 <w:color w:val="FFFFFF" w:themeColor="background1"/>
@@ -6994,7 +7159,7 @@
             <w:pPr>
               <w:pStyle w:val="Normal1"/>
               <w:jc w:val="center"/>
-              <w:cnfStyle w:val="100000000000"/>
+              <w:cnfStyle w:val="100000000000" w:firstRow="1" w:lastRow="0" w:firstColumn="0" w:lastColumn="0" w:oddVBand="0" w:evenVBand="0" w:oddHBand="0" w:evenHBand="0" w:firstRowFirstColumn="0" w:firstRowLastColumn="0" w:lastRowFirstColumn="0" w:lastRowLastColumn="0"/>
               <w:rPr>
                 <w:rFonts w:ascii="Verdana" w:eastAsia="Verdana" w:hAnsi="Verdana" w:cs="Verdana"/>
                 <w:color w:val="FFFFFF" w:themeColor="background1"/>
@@ -7012,11 +7177,11 @@
       </w:tr>
       <w:tr>
         <w:trPr>
-          <w:cnfStyle w:val="000000100000"/>
+          <w:cnfStyle w:val="000000100000" w:firstRow="0" w:lastRow="0" w:firstColumn="0" w:lastColumn="0" w:oddVBand="0" w:evenVBand="0" w:oddHBand="1" w:evenHBand="0" w:firstRowFirstColumn="0" w:firstRowLastColumn="0" w:lastRowFirstColumn="0" w:lastRowLastColumn="0"/>
         </w:trPr>
         <w:tc>
           <w:tcPr>
-            <w:cnfStyle w:val="001000000000"/>
+            <w:cnfStyle w:val="001000000000" w:firstRow="0" w:lastRow="0" w:firstColumn="1" w:lastColumn="0" w:oddVBand="0" w:evenVBand="0" w:oddHBand="0" w:evenHBand="0" w:firstRowFirstColumn="0" w:firstRowLastColumn="0" w:lastRowFirstColumn="0" w:lastRowLastColumn="0"/>
             <w:tcW w:w="2235" w:type="dxa"/>
           </w:tcPr>
           <w:p>
@@ -7043,7 +7208,7 @@
             <w:pPr>
               <w:pStyle w:val="Normal1"/>
               <w:jc w:val="center"/>
-              <w:cnfStyle w:val="000000100000"/>
+              <w:cnfStyle w:val="000000100000" w:firstRow="0" w:lastRow="0" w:firstColumn="0" w:lastColumn="0" w:oddVBand="0" w:evenVBand="0" w:oddHBand="1" w:evenHBand="0" w:firstRowFirstColumn="0" w:firstRowLastColumn="0" w:lastRowFirstColumn="0" w:lastRowLastColumn="0"/>
               <w:rPr>
                 <w:rFonts w:ascii="Verdana" w:eastAsia="Verdana" w:hAnsi="Verdana" w:cs="Verdana"/>
               </w:rPr>
@@ -7071,7 +7236,7 @@
               <w:pStyle w:val="Normal1"/>
               <w:spacing w:after="120"/>
               <w:jc w:val="both"/>
-              <w:cnfStyle w:val="000000100000"/>
+              <w:cnfStyle w:val="000000100000" w:firstRow="0" w:lastRow="0" w:firstColumn="0" w:lastColumn="0" w:oddVBand="0" w:evenVBand="0" w:oddHBand="1" w:evenHBand="0" w:firstRowFirstColumn="0" w:firstRowLastColumn="0" w:lastRowFirstColumn="0" w:lastRowLastColumn="0"/>
               <w:rPr>
                 <w:rFonts w:ascii="Verdana" w:eastAsia="Verdana" w:hAnsi="Verdana" w:cs="Verdana"/>
               </w:rPr>
@@ -7087,7 +7252,7 @@
             <w:pPr>
               <w:pStyle w:val="Normal1"/>
               <w:jc w:val="both"/>
-              <w:cnfStyle w:val="000000100000"/>
+              <w:cnfStyle w:val="000000100000" w:firstRow="0" w:lastRow="0" w:firstColumn="0" w:lastColumn="0" w:oddVBand="0" w:evenVBand="0" w:oddHBand="1" w:evenHBand="0" w:firstRowFirstColumn="0" w:firstRowLastColumn="0" w:lastRowFirstColumn="0" w:lastRowLastColumn="0"/>
               <w:rPr>
                 <w:rFonts w:ascii="Verdana" w:eastAsia="Verdana" w:hAnsi="Verdana" w:cs="Verdana"/>
               </w:rPr>
@@ -7098,7 +7263,7 @@
       <w:tr>
         <w:tc>
           <w:tcPr>
-            <w:cnfStyle w:val="001000000000"/>
+            <w:cnfStyle w:val="001000000000" w:firstRow="0" w:lastRow="0" w:firstColumn="1" w:lastColumn="0" w:oddVBand="0" w:evenVBand="0" w:oddHBand="0" w:evenHBand="0" w:firstRowFirstColumn="0" w:firstRowLastColumn="0" w:lastRowFirstColumn="0" w:lastRowLastColumn="0"/>
             <w:tcW w:w="2235" w:type="dxa"/>
             <w:tcBorders>
               <w:bottom w:val="single" w:sz="4" w:space="0" w:color="auto"/>
@@ -7131,7 +7296,7 @@
             <w:pPr>
               <w:pStyle w:val="Normal1"/>
               <w:jc w:val="center"/>
-              <w:cnfStyle w:val="000000000000"/>
+              <w:cnfStyle w:val="000000000000" w:firstRow="0" w:lastRow="0" w:firstColumn="0" w:lastColumn="0" w:oddVBand="0" w:evenVBand="0" w:oddHBand="0" w:evenHBand="0" w:firstRowFirstColumn="0" w:firstRowLastColumn="0" w:lastRowFirstColumn="0" w:lastRowLastColumn="0"/>
               <w:rPr>
                 <w:rFonts w:ascii="Verdana" w:eastAsia="Verdana" w:hAnsi="Verdana" w:cs="Verdana"/>
               </w:rPr>
@@ -7140,8 +7305,16 @@
               <w:rPr>
                 <w:rFonts w:ascii="Verdana" w:eastAsia="Verdana" w:hAnsi="Verdana" w:cs="Verdana"/>
               </w:rPr>
-              <w:t>Uso de Git</w:t>
-            </w:r>
+              <w:t xml:space="preserve">Uso de </w:t>
+            </w:r>
+            <w:proofErr w:type="spellStart"/>
+            <w:r>
+              <w:rPr>
+                <w:rFonts w:ascii="Verdana" w:eastAsia="Verdana" w:hAnsi="Verdana" w:cs="Verdana"/>
+              </w:rPr>
+              <w:t>Git</w:t>
+            </w:r>
+            <w:proofErr w:type="spellEnd"/>
           </w:p>
         </w:tc>
         <w:tc>
@@ -7156,7 +7329,7 @@
               <w:pStyle w:val="Normal1"/>
               <w:spacing w:after="120"/>
               <w:jc w:val="both"/>
-              <w:cnfStyle w:val="000000000000"/>
+              <w:cnfStyle w:val="000000000000" w:firstRow="0" w:lastRow="0" w:firstColumn="0" w:lastColumn="0" w:oddVBand="0" w:evenVBand="0" w:oddHBand="0" w:evenHBand="0" w:firstRowFirstColumn="0" w:firstRowLastColumn="0" w:lastRowFirstColumn="0" w:lastRowLastColumn="0"/>
               <w:rPr>
                 <w:rFonts w:ascii="Verdana" w:eastAsia="Verdana" w:hAnsi="Verdana" w:cs="Verdana"/>
               </w:rPr>
@@ -7165,26 +7338,54 @@
               <w:rPr>
                 <w:rFonts w:ascii="Verdana" w:eastAsia="Verdana" w:hAnsi="Verdana" w:cs="Verdana"/>
               </w:rPr>
-              <w:t>Los proyectos en desarrollo utilizaran Git, un sistema de control de versiones</w:t>
-            </w:r>
+              <w:t xml:space="preserve">Los proyectos en desarrollo utilizaran </w:t>
+            </w:r>
+            <w:proofErr w:type="spellStart"/>
             <w:r>
               <w:rPr>
                 <w:rFonts w:ascii="Verdana" w:eastAsia="Verdana" w:hAnsi="Verdana" w:cs="Verdana"/>
               </w:rPr>
+              <w:t>Git</w:t>
+            </w:r>
+            <w:proofErr w:type="spellEnd"/>
+            <w:r>
+              <w:rPr>
+                <w:rFonts w:ascii="Verdana" w:eastAsia="Verdana" w:hAnsi="Verdana" w:cs="Verdana"/>
+              </w:rPr>
+              <w:t>, un sistema de control de versiones</w:t>
+            </w:r>
+            <w:r>
+              <w:rPr>
+                <w:rFonts w:ascii="Verdana" w:eastAsia="Verdana" w:hAnsi="Verdana" w:cs="Verdana"/>
+              </w:rPr>
               <w:t xml:space="preserve"> distribuido</w:t>
             </w:r>
             <w:r>
               <w:rPr>
                 <w:rFonts w:ascii="Verdana" w:eastAsia="Verdana" w:hAnsi="Verdana" w:cs="Verdana"/>
               </w:rPr>
-              <w:t xml:space="preserve"> que es un estándar en el desarrollo de aplicaciones open source (no limitándose a estas) en el mundo.</w:t>
+              <w:t xml:space="preserve"> que es un estándar en el desarrollo de aplicaciones open </w:t>
+            </w:r>
+            <w:proofErr w:type="spellStart"/>
+            <w:r>
+              <w:rPr>
+                <w:rFonts w:ascii="Verdana" w:eastAsia="Verdana" w:hAnsi="Verdana" w:cs="Verdana"/>
+              </w:rPr>
+              <w:t>source</w:t>
+            </w:r>
+            <w:proofErr w:type="spellEnd"/>
+            <w:r>
+              <w:rPr>
+                <w:rFonts w:ascii="Verdana" w:eastAsia="Verdana" w:hAnsi="Verdana" w:cs="Verdana"/>
+              </w:rPr>
+              <w:t xml:space="preserve"> (no limitándose a estas) en el mundo.</w:t>
             </w:r>
           </w:p>
           <w:p>
             <w:pPr>
               <w:pStyle w:val="Normal1"/>
               <w:jc w:val="both"/>
-              <w:cnfStyle w:val="000000000000"/>
+              <w:cnfStyle w:val="000000000000" w:firstRow="0" w:lastRow="0" w:firstColumn="0" w:lastColumn="0" w:oddVBand="0" w:evenVBand="0" w:oddHBand="0" w:evenHBand="0" w:firstRowFirstColumn="0" w:firstRowLastColumn="0" w:lastRowFirstColumn="0" w:lastRowLastColumn="0"/>
               <w:rPr>
                 <w:rFonts w:ascii="Verdana" w:eastAsia="Verdana" w:hAnsi="Verdana" w:cs="Verdana"/>
               </w:rPr>
@@ -7194,11 +7395,11 @@
       </w:tr>
       <w:tr>
         <w:trPr>
-          <w:cnfStyle w:val="000000100000"/>
+          <w:cnfStyle w:val="000000100000" w:firstRow="0" w:lastRow="0" w:firstColumn="0" w:lastColumn="0" w:oddVBand="0" w:evenVBand="0" w:oddHBand="1" w:evenHBand="0" w:firstRowFirstColumn="0" w:firstRowLastColumn="0" w:lastRowFirstColumn="0" w:lastRowLastColumn="0"/>
         </w:trPr>
         <w:tc>
           <w:tcPr>
-            <w:cnfStyle w:val="001000000000"/>
+            <w:cnfStyle w:val="001000000000" w:firstRow="0" w:lastRow="0" w:firstColumn="1" w:lastColumn="0" w:oddVBand="0" w:evenVBand="0" w:oddHBand="0" w:evenHBand="0" w:firstRowFirstColumn="0" w:firstRowLastColumn="0" w:lastRowFirstColumn="0" w:lastRowLastColumn="0"/>
             <w:tcW w:w="2235" w:type="dxa"/>
             <w:tcBorders>
               <w:top w:val="single" w:sz="4" w:space="0" w:color="auto"/>
@@ -7234,7 +7435,7 @@
             <w:pPr>
               <w:pStyle w:val="Normal1"/>
               <w:jc w:val="center"/>
-              <w:cnfStyle w:val="000000100000"/>
+              <w:cnfStyle w:val="000000100000" w:firstRow="0" w:lastRow="0" w:firstColumn="0" w:lastColumn="0" w:oddVBand="0" w:evenVBand="0" w:oddHBand="1" w:evenHBand="0" w:firstRowFirstColumn="0" w:firstRowLastColumn="0" w:lastRowFirstColumn="0" w:lastRowLastColumn="0"/>
               <w:rPr>
                 <w:rFonts w:ascii="Verdana" w:eastAsia="Verdana" w:hAnsi="Verdana" w:cs="Verdana"/>
               </w:rPr>
@@ -7261,7 +7462,7 @@
               <w:pStyle w:val="Normal1"/>
               <w:spacing w:after="120"/>
               <w:jc w:val="both"/>
-              <w:cnfStyle w:val="000000100000"/>
+              <w:cnfStyle w:val="000000100000" w:firstRow="0" w:lastRow="0" w:firstColumn="0" w:lastColumn="0" w:oddVBand="0" w:evenVBand="0" w:oddHBand="1" w:evenHBand="0" w:firstRowFirstColumn="0" w:firstRowLastColumn="0" w:lastRowFirstColumn="0" w:lastRowLastColumn="0"/>
               <w:rPr>
                 <w:rFonts w:ascii="Verdana" w:eastAsia="Verdana" w:hAnsi="Verdana" w:cs="Verdana"/>
               </w:rPr>
@@ -7278,7 +7479,7 @@
               <w:pStyle w:val="Normal1"/>
               <w:spacing w:after="120"/>
               <w:jc w:val="both"/>
-              <w:cnfStyle w:val="000000100000"/>
+              <w:cnfStyle w:val="000000100000" w:firstRow="0" w:lastRow="0" w:firstColumn="0" w:lastColumn="0" w:oddVBand="0" w:evenVBand="0" w:oddHBand="1" w:evenHBand="0" w:firstRowFirstColumn="0" w:firstRowLastColumn="0" w:lastRowFirstColumn="0" w:lastRowLastColumn="0"/>
               <w:rPr>
                 <w:rFonts w:ascii="Verdana" w:eastAsia="Verdana" w:hAnsi="Verdana" w:cs="Verdana"/>
               </w:rPr>
@@ -7289,7 +7490,7 @@
       <w:tr>
         <w:tc>
           <w:tcPr>
-            <w:cnfStyle w:val="001000000000"/>
+            <w:cnfStyle w:val="001000000000" w:firstRow="0" w:lastRow="0" w:firstColumn="1" w:lastColumn="0" w:oddVBand="0" w:evenVBand="0" w:oddHBand="0" w:evenHBand="0" w:firstRowFirstColumn="0" w:firstRowLastColumn="0" w:lastRowFirstColumn="0" w:lastRowLastColumn="0"/>
             <w:tcW w:w="2235" w:type="dxa"/>
             <w:tcBorders>
               <w:top w:val="single" w:sz="4" w:space="0" w:color="auto"/>
@@ -7325,7 +7526,7 @@
             <w:pPr>
               <w:pStyle w:val="Normal1"/>
               <w:jc w:val="center"/>
-              <w:cnfStyle w:val="000000000000"/>
+              <w:cnfStyle w:val="000000000000" w:firstRow="0" w:lastRow="0" w:firstColumn="0" w:lastColumn="0" w:oddVBand="0" w:evenVBand="0" w:oddHBand="0" w:evenHBand="0" w:firstRowFirstColumn="0" w:firstRowLastColumn="0" w:lastRowFirstColumn="0" w:lastRowLastColumn="0"/>
               <w:rPr>
                 <w:rFonts w:ascii="Verdana" w:eastAsia="Verdana" w:hAnsi="Verdana" w:cs="Verdana"/>
               </w:rPr>
@@ -7352,7 +7553,7 @@
               <w:pStyle w:val="Normal1"/>
               <w:spacing w:after="120"/>
               <w:jc w:val="both"/>
-              <w:cnfStyle w:val="000000000000"/>
+              <w:cnfStyle w:val="000000000000" w:firstRow="0" w:lastRow="0" w:firstColumn="0" w:lastColumn="0" w:oddVBand="0" w:evenVBand="0" w:oddHBand="0" w:evenHBand="0" w:firstRowFirstColumn="0" w:firstRowLastColumn="0" w:lastRowFirstColumn="0" w:lastRowLastColumn="0"/>
               <w:rPr>
                 <w:rFonts w:ascii="Verdana" w:eastAsia="Verdana" w:hAnsi="Verdana" w:cs="Verdana"/>
               </w:rPr>
@@ -7368,11 +7569,11 @@
       </w:tr>
       <w:tr>
         <w:trPr>
-          <w:cnfStyle w:val="000000100000"/>
+          <w:cnfStyle w:val="000000100000" w:firstRow="0" w:lastRow="0" w:firstColumn="0" w:lastColumn="0" w:oddVBand="0" w:evenVBand="0" w:oddHBand="1" w:evenHBand="0" w:firstRowFirstColumn="0" w:firstRowLastColumn="0" w:lastRowFirstColumn="0" w:lastRowLastColumn="0"/>
         </w:trPr>
         <w:tc>
           <w:tcPr>
-            <w:cnfStyle w:val="001000000000"/>
+            <w:cnfStyle w:val="001000000000" w:firstRow="0" w:lastRow="0" w:firstColumn="1" w:lastColumn="0" w:oddVBand="0" w:evenVBand="0" w:oddHBand="0" w:evenHBand="0" w:firstRowFirstColumn="0" w:firstRowLastColumn="0" w:lastRowFirstColumn="0" w:lastRowLastColumn="0"/>
             <w:tcW w:w="2235" w:type="dxa"/>
             <w:tcBorders>
               <w:top w:val="single" w:sz="4" w:space="0" w:color="auto"/>
@@ -7408,17 +7609,19 @@
             <w:pPr>
               <w:pStyle w:val="Normal1"/>
               <w:jc w:val="center"/>
-              <w:cnfStyle w:val="000000100000"/>
+              <w:cnfStyle w:val="000000100000" w:firstRow="0" w:lastRow="0" w:firstColumn="0" w:lastColumn="0" w:oddVBand="0" w:evenVBand="0" w:oddHBand="1" w:evenHBand="0" w:firstRowFirstColumn="0" w:firstRowLastColumn="0" w:lastRowFirstColumn="0" w:lastRowLastColumn="0"/>
               <w:rPr>
                 <w:rFonts w:ascii="Verdana" w:eastAsia="Verdana" w:hAnsi="Verdana" w:cs="Verdana"/>
               </w:rPr>
             </w:pPr>
+            <w:proofErr w:type="spellStart"/>
             <w:r>
               <w:rPr>
                 <w:rFonts w:ascii="Verdana" w:eastAsia="Verdana" w:hAnsi="Verdana" w:cs="Verdana"/>
               </w:rPr>
               <w:t>Workflow</w:t>
             </w:r>
+            <w:proofErr w:type="spellEnd"/>
             <w:r>
               <w:rPr>
                 <w:rFonts w:ascii="Verdana" w:eastAsia="Verdana" w:hAnsi="Verdana" w:cs="Verdana"/>
@@ -7429,8 +7632,16 @@
               <w:rPr>
                 <w:rFonts w:ascii="Verdana" w:eastAsia="Verdana" w:hAnsi="Verdana" w:cs="Verdana"/>
               </w:rPr>
-              <w:t>repositorio en Git</w:t>
-            </w:r>
+              <w:t xml:space="preserve">repositorio en </w:t>
+            </w:r>
+            <w:proofErr w:type="spellStart"/>
+            <w:r>
+              <w:rPr>
+                <w:rFonts w:ascii="Verdana" w:eastAsia="Verdana" w:hAnsi="Verdana" w:cs="Verdana"/>
+              </w:rPr>
+              <w:t>Git</w:t>
+            </w:r>
+            <w:proofErr w:type="spellEnd"/>
             <w:r>
               <w:rPr>
                 <w:rFonts w:ascii="Verdana" w:eastAsia="Verdana" w:hAnsi="Verdana" w:cs="Verdana"/>
@@ -7465,7 +7676,7 @@
               <w:pStyle w:val="Normal1"/>
               <w:spacing w:after="120"/>
               <w:jc w:val="both"/>
-              <w:cnfStyle w:val="000000100000"/>
+              <w:cnfStyle w:val="000000100000" w:firstRow="0" w:lastRow="0" w:firstColumn="0" w:lastColumn="0" w:oddVBand="0" w:evenVBand="0" w:oddHBand="1" w:evenHBand="0" w:firstRowFirstColumn="0" w:firstRowLastColumn="0" w:lastRowFirstColumn="0" w:lastRowLastColumn="0"/>
               <w:rPr>
                 <w:rFonts w:ascii="Verdana" w:eastAsia="Verdana" w:hAnsi="Verdana" w:cs="Verdana"/>
               </w:rPr>
@@ -7474,7 +7685,21 @@
               <w:rPr>
                 <w:rFonts w:ascii="Verdana" w:eastAsia="Verdana" w:hAnsi="Verdana" w:cs="Verdana"/>
               </w:rPr>
-              <w:t>Se debe seguir el workflow  planteado y acordado en la guía del desarrollador. Extracto:</w:t>
+              <w:t xml:space="preserve">Se debe seguir el </w:t>
+            </w:r>
+            <w:proofErr w:type="spellStart"/>
+            <w:r>
+              <w:rPr>
+                <w:rFonts w:ascii="Verdana" w:eastAsia="Verdana" w:hAnsi="Verdana" w:cs="Verdana"/>
+              </w:rPr>
+              <w:t>workflow</w:t>
+            </w:r>
+            <w:proofErr w:type="spellEnd"/>
+            <w:r>
+              <w:rPr>
+                <w:rFonts w:ascii="Verdana" w:eastAsia="Verdana" w:hAnsi="Verdana" w:cs="Verdana"/>
+              </w:rPr>
+              <w:t xml:space="preserve">  planteado y acordado en la guía del desarrollador. Extracto:</w:t>
             </w:r>
           </w:p>
           <w:p>
@@ -7482,7 +7707,7 @@
               <w:pStyle w:val="Normal1"/>
               <w:spacing w:after="120"/>
               <w:jc w:val="both"/>
-              <w:cnfStyle w:val="000000100000"/>
+              <w:cnfStyle w:val="000000100000" w:firstRow="0" w:lastRow="0" w:firstColumn="0" w:lastColumn="0" w:oddVBand="0" w:evenVBand="0" w:oddHBand="1" w:evenHBand="0" w:firstRowFirstColumn="0" w:firstRowLastColumn="0" w:lastRowFirstColumn="0" w:lastRowLastColumn="0"/>
               <w:rPr>
                 <w:rFonts w:ascii="Verdana" w:eastAsia="Verdana" w:hAnsi="Verdana" w:cs="Verdana"/>
               </w:rPr>
@@ -7501,6 +7726,7 @@
               </w:rPr>
               <w:t xml:space="preserve">de </w:t>
             </w:r>
+            <w:proofErr w:type="spellStart"/>
             <w:r>
               <w:rPr>
                 <w:rFonts w:ascii="Verdana" w:eastAsia="Verdana" w:hAnsi="Verdana" w:cs="Verdana"/>
@@ -7515,17 +7741,16 @@
               </w:rPr>
               <w:t>it</w:t>
             </w:r>
+            <w:proofErr w:type="spellEnd"/>
             <w:r>
               <w:rPr>
                 <w:rFonts w:ascii="Verdana" w:eastAsia="Verdana" w:hAnsi="Verdana" w:cs="Verdana"/>
-                <w:u w:val="single"/>
               </w:rPr>
               <w:t>:</w:t>
             </w:r>
             <w:r>
               <w:rPr>
                 <w:rFonts w:ascii="Verdana" w:eastAsia="Verdana" w:hAnsi="Verdana" w:cs="Verdana"/>
-                <w:u w:val="single"/>
               </w:rPr>
               <w:t xml:space="preserve"> </w:t>
             </w:r>
@@ -7553,7 +7778,7 @@
               <w:pStyle w:val="Normal1"/>
               <w:spacing w:after="120"/>
               <w:jc w:val="both"/>
-              <w:cnfStyle w:val="000000100000"/>
+              <w:cnfStyle w:val="000000100000" w:firstRow="0" w:lastRow="0" w:firstColumn="0" w:lastColumn="0" w:oddVBand="0" w:evenVBand="0" w:oddHBand="1" w:evenHBand="0" w:firstRowFirstColumn="0" w:firstRowLastColumn="0" w:lastRowFirstColumn="0" w:lastRowLastColumn="0"/>
               <w:rPr>
                 <w:rFonts w:ascii="Verdana" w:eastAsia="Verdana" w:hAnsi="Verdana" w:cs="Verdana"/>
               </w:rPr>
@@ -7626,17 +7851,26 @@
               <w:pStyle w:val="Normal1"/>
               <w:spacing w:after="120"/>
               <w:jc w:val="both"/>
-              <w:cnfStyle w:val="000000100000"/>
+              <w:cnfStyle w:val="000000100000" w:firstRow="0" w:lastRow="0" w:firstColumn="0" w:lastColumn="0" w:oddVBand="0" w:evenVBand="0" w:oddHBand="1" w:evenHBand="0" w:firstRowFirstColumn="0" w:firstRowLastColumn="0" w:lastRowFirstColumn="0" w:lastRowLastColumn="0"/>
               <w:rPr>
                 <w:rFonts w:ascii="Verdana" w:eastAsia="Verdana" w:hAnsi="Verdana" w:cs="Verdana"/>
               </w:rPr>
             </w:pPr>
+            <w:proofErr w:type="spellStart"/>
             <w:r>
               <w:rPr>
                 <w:rFonts w:ascii="Verdana" w:eastAsia="Verdana" w:hAnsi="Verdana" w:cs="Verdana"/>
                 <w:b/>
               </w:rPr>
-              <w:t>Develop:</w:t>
+              <w:t>Develop</w:t>
+            </w:r>
+            <w:proofErr w:type="spellEnd"/>
+            <w:r>
+              <w:rPr>
+                <w:rFonts w:ascii="Verdana" w:eastAsia="Verdana" w:hAnsi="Verdana" w:cs="Verdana"/>
+                <w:b/>
+              </w:rPr>
+              <w:t>:</w:t>
             </w:r>
             <w:r>
               <w:rPr>
@@ -7662,7 +7896,7 @@
               <w:pStyle w:val="Normal1"/>
               <w:spacing w:after="120"/>
               <w:jc w:val="both"/>
-              <w:cnfStyle w:val="000000100000"/>
+              <w:cnfStyle w:val="000000100000" w:firstRow="0" w:lastRow="0" w:firstColumn="0" w:lastColumn="0" w:oddVBand="0" w:evenVBand="0" w:oddHBand="1" w:evenHBand="0" w:firstRowFirstColumn="0" w:firstRowLastColumn="0" w:lastRowFirstColumn="0" w:lastRowLastColumn="0"/>
               <w:rPr>
                 <w:rFonts w:ascii="Verdana" w:eastAsia="Verdana" w:hAnsi="Verdana" w:cs="Verdana"/>
               </w:rPr>
@@ -7685,12 +7919,26 @@
               <w:rPr>
                 <w:rFonts w:ascii="Verdana" w:eastAsia="Verdana" w:hAnsi="Verdana" w:cs="Verdana"/>
               </w:rPr>
-              <w:t>(Branch X,</w:t>
-            </w:r>
+              <w:t>(</w:t>
+            </w:r>
+            <w:proofErr w:type="spellStart"/>
             <w:r>
               <w:rPr>
                 <w:rFonts w:ascii="Verdana" w:eastAsia="Verdana" w:hAnsi="Verdana" w:cs="Verdana"/>
               </w:rPr>
+              <w:t>Branch</w:t>
+            </w:r>
+            <w:proofErr w:type="spellEnd"/>
+            <w:r>
+              <w:rPr>
+                <w:rFonts w:ascii="Verdana" w:eastAsia="Verdana" w:hAnsi="Verdana" w:cs="Verdana"/>
+              </w:rPr>
+              <w:t xml:space="preserve"> X,</w:t>
+            </w:r>
+            <w:r>
+              <w:rPr>
+                <w:rFonts w:ascii="Verdana" w:eastAsia="Verdana" w:hAnsi="Verdana" w:cs="Verdana"/>
+              </w:rPr>
               <w:t xml:space="preserve"> </w:t>
             </w:r>
             <w:r>
@@ -7739,7 +7987,21 @@
               <w:rPr>
                 <w:rFonts w:ascii="Verdana" w:eastAsia="Verdana" w:hAnsi="Verdana" w:cs="Verdana"/>
               </w:rPr>
-              <w:t>, los commits son constantes puesto que nadie está libre a perdida de información en un dispositivo local.</w:t>
+              <w:t xml:space="preserve">, los </w:t>
+            </w:r>
+            <w:proofErr w:type="spellStart"/>
+            <w:r>
+              <w:rPr>
+                <w:rFonts w:ascii="Verdana" w:eastAsia="Verdana" w:hAnsi="Verdana" w:cs="Verdana"/>
+              </w:rPr>
+              <w:t>commits</w:t>
+            </w:r>
+            <w:proofErr w:type="spellEnd"/>
+            <w:r>
+              <w:rPr>
+                <w:rFonts w:ascii="Verdana" w:eastAsia="Verdana" w:hAnsi="Verdana" w:cs="Verdana"/>
+              </w:rPr>
+              <w:t xml:space="preserve"> son constantes puesto que nadie está libre a perdida de información en un dispositivo local.</w:t>
             </w:r>
           </w:p>
         </w:tc>
@@ -7802,7 +8064,6 @@
           <w:noProof/>
           <w:sz w:val="22"/>
           <w:szCs w:val="24"/>
-          <w:lang w:val="es-MX" w:eastAsia="es-MX"/>
         </w:rPr>
         <w:lastRenderedPageBreak/>
         <w:drawing>
@@ -7829,10 +8090,10 @@
                     <pic:cNvPicPr/>
                   </pic:nvPicPr>
                   <pic:blipFill>
-                    <a:blip r:embed="rId8" cstate="print">
+                    <a:blip r:embed="rId9" cstate="print">
                       <a:extLst>
                         <a:ext uri="{28A0092B-C50C-407E-A947-70E740481C1C}">
-                          <a14:useLocalDpi xmlns:a14="http://schemas.microsoft.com/office/drawing/2010/main" xmlns:wps="http://schemas.microsoft.com/office/word/2010/wordprocessingShape" xmlns:wpi="http://schemas.microsoft.com/office/word/2010/wordprocessingInk" xmlns:wpg="http://schemas.microsoft.com/office/word/2010/wordprocessingGroup" xmlns:w14="http://schemas.microsoft.com/office/word/2010/wordml" xmlns:w="http://schemas.openxmlformats.org/wordprocessingml/2006/main" xmlns:w10="urn:schemas-microsoft-com:office:word" xmlns:wp14="http://schemas.microsoft.com/office/word/2010/wordprocessingDrawing" xmlns:v="urn:schemas-microsoft-com:vml" xmlns:o="urn:schemas-microsoft-com:office:office" xmlns:mc="http://schemas.openxmlformats.org/markup-compatibility/2006" xmlns:wpc="http://schemas.microsoft.com/office/word/2010/wordprocessingCanvas" xmlns="" val="0"/>
+                          <a14:useLocalDpi xmlns:a14="http://schemas.microsoft.com/office/drawing/2010/main" val="0"/>
                         </a:ext>
                       </a:extLst>
                     </a:blip>
@@ -8176,8 +8437,8 @@
         </w:rPr>
         <w:t>Herramientas, entorno e Infraestructura</w:t>
       </w:r>
-      <w:bookmarkStart w:id="9" w:name="h.3rdcrjn" w:colFirst="0" w:colLast="0"/>
-      <w:bookmarkEnd w:id="9"/>
+      <w:bookmarkStart w:id="8" w:name="h.3rdcrjn" w:colFirst="0" w:colLast="0"/>
+      <w:bookmarkEnd w:id="8"/>
     </w:p>
     <w:p>
       <w:pPr>
@@ -8221,8 +8482,8 @@
           <w:b/>
         </w:rPr>
       </w:pPr>
-      <w:bookmarkStart w:id="10" w:name="_Toc356034764"/>
-      <w:bookmarkStart w:id="11" w:name="_Toc360874139"/>
+      <w:bookmarkStart w:id="9" w:name="_Toc356034764"/>
+      <w:bookmarkStart w:id="10" w:name="_Toc360874139"/>
     </w:p>
     <w:p>
       <w:pPr>
@@ -8241,8 +8502,8 @@
         </w:rPr>
         <w:t>Herramientas</w:t>
       </w:r>
+      <w:bookmarkEnd w:id="9"/>
       <w:bookmarkEnd w:id="10"/>
-      <w:bookmarkEnd w:id="11"/>
     </w:p>
     <w:p>
       <w:pPr>
@@ -8280,12 +8541,21 @@
           <w:b/>
         </w:rPr>
       </w:pPr>
+      <w:proofErr w:type="spellStart"/>
       <w:r>
         <w:rPr>
           <w:rFonts w:ascii="Verdana" w:eastAsia="Verdana" w:hAnsi="Verdana" w:cs="Verdana"/>
           <w:b/>
         </w:rPr>
-        <w:t>Git:</w:t>
+        <w:t>Git</w:t>
+      </w:r>
+      <w:proofErr w:type="spellEnd"/>
+      <w:r>
+        <w:rPr>
+          <w:rFonts w:ascii="Verdana" w:eastAsia="Verdana" w:hAnsi="Verdana" w:cs="Verdana"/>
+          <w:b/>
+        </w:rPr>
+        <w:t>:</w:t>
       </w:r>
     </w:p>
     <w:p>
@@ -8301,7 +8571,15 @@
         <w:rPr>
           <w:rFonts w:ascii="Verdana" w:eastAsia="Verdana" w:hAnsi="Verdana" w:cs="Verdana"/>
         </w:rPr>
-        <w:t xml:space="preserve">Es un sistema de control de versiones multiplataforma, distribuido para desarrolladores de software. Está implementado principalmente en lenguaje </w:t>
+        <w:t>Es un sistema de control de versiones multiplataforma, distribuido para desarrolladores de software. Está implementado princi</w:t>
+      </w:r>
+      <w:bookmarkStart w:id="11" w:name="_GoBack"/>
+      <w:bookmarkEnd w:id="11"/>
+      <w:r>
+        <w:rPr>
+          <w:rFonts w:ascii="Verdana" w:eastAsia="Verdana" w:hAnsi="Verdana" w:cs="Verdana"/>
+        </w:rPr>
+        <w:t xml:space="preserve">palmente en lenguaje </w:t>
       </w:r>
       <w:r>
         <w:rPr>
@@ -8330,6 +8608,7 @@
           <w:b/>
         </w:rPr>
       </w:pPr>
+      <w:proofErr w:type="spellStart"/>
       <w:r>
         <w:rPr>
           <w:rFonts w:ascii="Verdana" w:eastAsia="Verdana" w:hAnsi="Verdana" w:cs="Verdana"/>
@@ -8342,7 +8621,15 @@
           <w:rFonts w:ascii="Verdana" w:eastAsia="Verdana" w:hAnsi="Verdana" w:cs="Verdana"/>
           <w:b/>
         </w:rPr>
-        <w:t xml:space="preserve">ub: </w:t>
+        <w:t>ub</w:t>
+      </w:r>
+      <w:proofErr w:type="spellEnd"/>
+      <w:r>
+        <w:rPr>
+          <w:rFonts w:ascii="Verdana" w:eastAsia="Verdana" w:hAnsi="Verdana" w:cs="Verdana"/>
+          <w:b/>
+        </w:rPr>
+        <w:t xml:space="preserve">: </w:t>
       </w:r>
     </w:p>
     <w:p>
@@ -8360,6 +8647,7 @@
         </w:rPr>
         <w:t xml:space="preserve">Es un servicio basado en </w:t>
       </w:r>
+      <w:proofErr w:type="spellStart"/>
       <w:r>
         <w:rPr>
           <w:rFonts w:ascii="Verdana" w:eastAsia="Verdana" w:hAnsi="Verdana" w:cs="Verdana"/>
@@ -8370,14 +8658,44 @@
         <w:rPr>
           <w:rFonts w:ascii="Verdana" w:eastAsia="Verdana" w:hAnsi="Verdana" w:cs="Verdana"/>
         </w:rPr>
-        <w:t>it que proporciona repositorios gratuitos y privados en la nube, extensión a las funcionalidades del git (Pull</w:t>
+        <w:t>it</w:t>
       </w:r>
+      <w:proofErr w:type="spellEnd"/>
+      <w:r>
+        <w:rPr>
+          <w:rFonts w:ascii="Verdana" w:eastAsia="Verdana" w:hAnsi="Verdana" w:cs="Verdana"/>
+        </w:rPr>
+        <w:t xml:space="preserve"> que proporciona repositorios gratuitos y privados en la nube, extensión a las funcionalidades del </w:t>
+      </w:r>
+      <w:proofErr w:type="spellStart"/>
+      <w:r>
+        <w:rPr>
+          <w:rFonts w:ascii="Verdana" w:eastAsia="Verdana" w:hAnsi="Verdana" w:cs="Verdana"/>
+        </w:rPr>
+        <w:t>git</w:t>
+      </w:r>
+      <w:proofErr w:type="spellEnd"/>
+      <w:r>
+        <w:rPr>
+          <w:rFonts w:ascii="Verdana" w:eastAsia="Verdana" w:hAnsi="Verdana" w:cs="Verdana"/>
+        </w:rPr>
+        <w:t xml:space="preserve"> (</w:t>
+      </w:r>
+      <w:proofErr w:type="spellStart"/>
+      <w:r>
+        <w:rPr>
+          <w:rFonts w:ascii="Verdana" w:eastAsia="Verdana" w:hAnsi="Verdana" w:cs="Verdana"/>
+        </w:rPr>
+        <w:t>Pull</w:t>
+      </w:r>
+      <w:proofErr w:type="spellEnd"/>
       <w:r>
         <w:rPr>
           <w:rFonts w:ascii="Verdana" w:eastAsia="Verdana" w:hAnsi="Verdana" w:cs="Verdana"/>
         </w:rPr>
         <w:t xml:space="preserve"> </w:t>
       </w:r>
+      <w:proofErr w:type="spellStart"/>
       <w:r>
         <w:rPr>
           <w:rFonts w:ascii="Verdana" w:eastAsia="Verdana" w:hAnsi="Verdana" w:cs="Verdana"/>
@@ -8390,11 +8708,74 @@
         </w:rPr>
         <w:t>s</w:t>
       </w:r>
+      <w:proofErr w:type="spellEnd"/>
       <w:r>
         <w:rPr>
           <w:rFonts w:ascii="Verdana" w:eastAsia="Verdana" w:hAnsi="Verdana" w:cs="Verdana"/>
         </w:rPr>
-        <w:t>, Issues), integración con otros servicios de terceros (Ejem: Jenkis para testingautomatico) y una interfaz gráfica</w:t>
+        <w:t xml:space="preserve">, </w:t>
+      </w:r>
+      <w:proofErr w:type="spellStart"/>
+      <w:r>
+        <w:rPr>
+          <w:rFonts w:ascii="Verdana" w:eastAsia="Verdana" w:hAnsi="Verdana" w:cs="Verdana"/>
+        </w:rPr>
+        <w:t>Issues</w:t>
+      </w:r>
+      <w:proofErr w:type="spellEnd"/>
+      <w:r>
+        <w:rPr>
+          <w:rFonts w:ascii="Verdana" w:eastAsia="Verdana" w:hAnsi="Verdana" w:cs="Verdana"/>
+        </w:rPr>
+        <w:t>), integración con otros servicios de terceros (</w:t>
+      </w:r>
+      <w:proofErr w:type="spellStart"/>
+      <w:r>
+        <w:rPr>
+          <w:rFonts w:ascii="Verdana" w:eastAsia="Verdana" w:hAnsi="Verdana" w:cs="Verdana"/>
+        </w:rPr>
+        <w:t>Ejem</w:t>
+      </w:r>
+      <w:proofErr w:type="spellEnd"/>
+      <w:r>
+        <w:rPr>
+          <w:rFonts w:ascii="Verdana" w:eastAsia="Verdana" w:hAnsi="Verdana" w:cs="Verdana"/>
+        </w:rPr>
+        <w:t xml:space="preserve">: </w:t>
+      </w:r>
+      <w:proofErr w:type="spellStart"/>
+      <w:r>
+        <w:rPr>
+          <w:rFonts w:ascii="Verdana" w:eastAsia="Verdana" w:hAnsi="Verdana" w:cs="Verdana"/>
+        </w:rPr>
+        <w:t>Jenkis</w:t>
+      </w:r>
+      <w:proofErr w:type="spellEnd"/>
+      <w:r>
+        <w:rPr>
+          <w:rFonts w:ascii="Verdana" w:eastAsia="Verdana" w:hAnsi="Verdana" w:cs="Verdana"/>
+        </w:rPr>
+        <w:t xml:space="preserve"> para </w:t>
+      </w:r>
+      <w:proofErr w:type="spellStart"/>
+      <w:r>
+        <w:rPr>
+          <w:rFonts w:ascii="Verdana" w:eastAsia="Verdana" w:hAnsi="Verdana" w:cs="Verdana"/>
+        </w:rPr>
+        <w:t>testing</w:t>
+      </w:r>
+      <w:proofErr w:type="spellEnd"/>
+      <w:r>
+        <w:rPr>
+          <w:rFonts w:ascii="Verdana" w:eastAsia="Verdana" w:hAnsi="Verdana" w:cs="Verdana"/>
+        </w:rPr>
+        <w:t xml:space="preserve"> automático</w:t>
+      </w:r>
+      <w:r>
+        <w:rPr>
+          <w:rFonts w:ascii="Verdana" w:eastAsia="Verdana" w:hAnsi="Verdana" w:cs="Verdana"/>
+        </w:rPr>
+        <w:t>) y una interfaz gráfica</w:t>
       </w:r>
       <w:r>
         <w:rPr>
@@ -8481,7 +8862,6 @@
           <w:noProof/>
           <w:sz w:val="24"/>
           <w:szCs w:val="24"/>
-          <w:lang w:val="es-MX" w:eastAsia="es-MX"/>
         </w:rPr>
         <w:drawing>
           <wp:inline distT="0" distB="0" distL="0" distR="0">
@@ -8499,10 +8879,10 @@
                     <pic:cNvPicPr/>
                   </pic:nvPicPr>
                   <pic:blipFill>
-                    <a:blip r:embed="rId9" cstate="print">
+                    <a:blip r:embed="rId10" cstate="print">
                       <a:extLst>
                         <a:ext uri="{28A0092B-C50C-407E-A947-70E740481C1C}">
-                          <a14:useLocalDpi xmlns:a14="http://schemas.microsoft.com/office/drawing/2010/main" xmlns:wps="http://schemas.microsoft.com/office/word/2010/wordprocessingShape" xmlns:wpi="http://schemas.microsoft.com/office/word/2010/wordprocessingInk" xmlns:wpg="http://schemas.microsoft.com/office/word/2010/wordprocessingGroup" xmlns:w14="http://schemas.microsoft.com/office/word/2010/wordml" xmlns:w="http://schemas.openxmlformats.org/wordprocessingml/2006/main" xmlns:w10="urn:schemas-microsoft-com:office:word" xmlns:wp14="http://schemas.microsoft.com/office/word/2010/wordprocessingDrawing" xmlns:v="urn:schemas-microsoft-com:vml" xmlns:o="urn:schemas-microsoft-com:office:office" xmlns:mc="http://schemas.openxmlformats.org/markup-compatibility/2006" xmlns:wpc="http://schemas.microsoft.com/office/word/2010/wordprocessingCanvas" xmlns="" val="0"/>
+                          <a14:useLocalDpi xmlns:a14="http://schemas.microsoft.com/office/drawing/2010/main" val="0"/>
                         </a:ext>
                       </a:extLst>
                     </a:blip>
@@ -8604,7 +8984,6 @@
         <w:rPr>
           <w:rFonts w:asciiTheme="minorHAnsi" w:hAnsiTheme="minorHAnsi"/>
           <w:noProof/>
-          <w:lang w:val="es-MX" w:eastAsia="es-MX"/>
         </w:rPr>
         <w:drawing>
           <wp:inline distT="0" distB="0" distL="0" distR="0">
@@ -8622,7 +9001,7 @@
                     <pic:cNvPicPr/>
                   </pic:nvPicPr>
                   <pic:blipFill rotWithShape="1">
-                    <a:blip r:embed="rId10"/>
+                    <a:blip r:embed="rId11"/>
                     <a:srcRect l="934" t="3572" r="83"/>
                     <a:stretch/>
                   </pic:blipFill>
@@ -8639,7 +9018,7 @@
                     </a:ln>
                     <a:extLst>
                       <a:ext uri="{53640926-AAD7-44D8-BBD7-CCE9431645EC}">
-                        <a14:shadowObscured xmlns:a14="http://schemas.microsoft.com/office/drawing/2010/main" xmlns:wps="http://schemas.microsoft.com/office/word/2010/wordprocessingShape" xmlns:wpi="http://schemas.microsoft.com/office/word/2010/wordprocessingInk" xmlns:wpg="http://schemas.microsoft.com/office/word/2010/wordprocessingGroup" xmlns:w14="http://schemas.microsoft.com/office/word/2010/wordml" xmlns:w="http://schemas.openxmlformats.org/wordprocessingml/2006/main" xmlns:w10="urn:schemas-microsoft-com:office:word" xmlns:wp14="http://schemas.microsoft.com/office/word/2010/wordprocessingDrawing" xmlns:v="urn:schemas-microsoft-com:vml" xmlns:o="urn:schemas-microsoft-com:office:office" xmlns:mc="http://schemas.openxmlformats.org/markup-compatibility/2006" xmlns:wpc="http://schemas.microsoft.com/office/word/2010/wordprocessingCanvas" xmlns=""/>
+                        <a14:shadowObscured xmlns:a14="http://schemas.microsoft.com/office/drawing/2010/main"/>
                       </a:ext>
                     </a:extLst>
                   </pic:spPr>
@@ -9079,13 +9458,11 @@
         <w:tabs>
           <w:tab w:val="left" w:pos="-3119"/>
         </w:tabs>
-        <w:ind w:hanging="11"/>
+        <w:ind w:left="709" w:hanging="11"/>
         <w:rPr>
           <w:rFonts w:asciiTheme="minorHAnsi" w:eastAsia="Verdana" w:hAnsiTheme="minorHAnsi"/>
-          <w:i/>
-          <w:sz w:val="22"/>
-          <w:szCs w:val="24"/>
-          <w:u w:val="single"/>
+          <w:sz w:val="24"/>
+          <w:szCs w:val="24"/>
         </w:rPr>
       </w:pPr>
       <w:bookmarkStart w:id="18" w:name="h.1y810tw" w:colFirst="0" w:colLast="0"/>
@@ -9102,19 +9479,6 @@
       </w:r>
       <w:bookmarkStart w:id="19" w:name="h.4i7ojhp" w:colFirst="0" w:colLast="0"/>
       <w:bookmarkEnd w:id="19"/>
-    </w:p>
-    <w:p>
-      <w:pPr>
-        <w:tabs>
-          <w:tab w:val="left" w:pos="-3119"/>
-        </w:tabs>
-        <w:ind w:left="709"/>
-        <w:rPr>
-          <w:rFonts w:asciiTheme="minorHAnsi" w:eastAsia="Verdana" w:hAnsiTheme="minorHAnsi"/>
-          <w:sz w:val="24"/>
-          <w:szCs w:val="24"/>
-        </w:rPr>
-      </w:pPr>
     </w:p>
     <w:p>
       <w:pPr>
@@ -9226,8 +9590,26 @@
           <w:b/>
           <w:sz w:val="22"/>
         </w:rPr>
-        <w:t>Gestión y Entrega de Releases de Software</w:t>
+        <w:t xml:space="preserve">Gestión y Entrega de </w:t>
       </w:r>
+      <w:proofErr w:type="spellStart"/>
+      <w:r>
+        <w:rPr>
+          <w:rFonts w:asciiTheme="minorHAnsi" w:eastAsia="Verdana" w:hAnsiTheme="minorHAnsi"/>
+          <w:b/>
+          <w:sz w:val="22"/>
+        </w:rPr>
+        <w:t>Releases</w:t>
+      </w:r>
+      <w:proofErr w:type="spellEnd"/>
+      <w:r>
+        <w:rPr>
+          <w:rFonts w:asciiTheme="minorHAnsi" w:eastAsia="Verdana" w:hAnsiTheme="minorHAnsi"/>
+          <w:b/>
+          <w:sz w:val="22"/>
+        </w:rPr>
+        <w:t xml:space="preserve"> de Software</w:t>
+      </w:r>
     </w:p>
     <w:p>
       <w:pPr>
@@ -9238,7 +9620,7 @@
       </w:pPr>
     </w:p>
     <w:sectPr>
-      <w:footerReference w:type="default" r:id="rId11"/>
+      <w:footerReference w:type="default" r:id="rId12"/>
       <w:pgSz w:w="11906" w:h="16838"/>
       <w:pgMar w:top="1134" w:right="1134" w:bottom="1134" w:left="1134" w:header="720" w:footer="720" w:gutter="0"/>
       <w:cols w:space="720"/>
@@ -9248,15 +9630,15 @@
 </file>
 
 <file path=word/endnotes.xml><?xml version="1.0" encoding="utf-8"?>
-<w:endnotes xmlns:ve="http://schemas.openxmlformats.org/markup-compatibility/2006" xmlns:o="urn:schemas-microsoft-com:office:office" xmlns:r="http://schemas.openxmlformats.org/officeDocument/2006/relationships" xmlns:m="http://schemas.openxmlformats.org/officeDocument/2006/math" xmlns:v="urn:schemas-microsoft-com:vml" xmlns:wp="http://schemas.openxmlformats.org/drawingml/2006/wordprocessingDrawing" xmlns:w10="urn:schemas-microsoft-com:office:word" xmlns:w="http://schemas.openxmlformats.org/wordprocessingml/2006/main" xmlns:wne="http://schemas.microsoft.com/office/word/2006/wordml">
-  <w:endnote w:type="separator" w:id="0">
+<w:endnotes xmlns:wpc="http://schemas.microsoft.com/office/word/2010/wordprocessingCanvas" xmlns:mc="http://schemas.openxmlformats.org/markup-compatibility/2006" xmlns:o="urn:schemas-microsoft-com:office:office" xmlns:r="http://schemas.openxmlformats.org/officeDocument/2006/relationships" xmlns:m="http://schemas.openxmlformats.org/officeDocument/2006/math" xmlns:v="urn:schemas-microsoft-com:vml" xmlns:wp14="http://schemas.microsoft.com/office/word/2010/wordprocessingDrawing" xmlns:wp="http://schemas.openxmlformats.org/drawingml/2006/wordprocessingDrawing" xmlns:w10="urn:schemas-microsoft-com:office:word" xmlns:w="http://schemas.openxmlformats.org/wordprocessingml/2006/main" xmlns:w14="http://schemas.microsoft.com/office/word/2010/wordml" xmlns:wpg="http://schemas.microsoft.com/office/word/2010/wordprocessingGroup" xmlns:wpi="http://schemas.microsoft.com/office/word/2010/wordprocessingInk" xmlns:wne="http://schemas.microsoft.com/office/word/2006/wordml" xmlns:wps="http://schemas.microsoft.com/office/word/2010/wordprocessingShape" mc:Ignorable="w14 wp14">
+  <w:endnote w:type="separator" w:id="-1">
     <w:p>
       <w:r>
         <w:separator/>
       </w:r>
     </w:p>
   </w:endnote>
-  <w:endnote w:type="continuationSeparator" w:id="1">
+  <w:endnote w:type="continuationSeparator" w:id="0">
     <w:p>
       <w:r>
         <w:continuationSeparator/>
@@ -9267,7 +9649,7 @@
 </file>
 
 <file path=word/footer1.xml><?xml version="1.0" encoding="utf-8"?>
-<w:ftr xmlns:ve="http://schemas.openxmlformats.org/markup-compatibility/2006" xmlns:o="urn:schemas-microsoft-com:office:office" xmlns:r="http://schemas.openxmlformats.org/officeDocument/2006/relationships" xmlns:m="http://schemas.openxmlformats.org/officeDocument/2006/math" xmlns:v="urn:schemas-microsoft-com:vml" xmlns:wp="http://schemas.openxmlformats.org/drawingml/2006/wordprocessingDrawing" xmlns:w10="urn:schemas-microsoft-com:office:word" xmlns:w="http://schemas.openxmlformats.org/wordprocessingml/2006/main" xmlns:wne="http://schemas.microsoft.com/office/word/2006/wordml">
+<w:ftr xmlns:wpc="http://schemas.microsoft.com/office/word/2010/wordprocessingCanvas" xmlns:mc="http://schemas.openxmlformats.org/markup-compatibility/2006" xmlns:o="urn:schemas-microsoft-com:office:office" xmlns:r="http://schemas.openxmlformats.org/officeDocument/2006/relationships" xmlns:m="http://schemas.openxmlformats.org/officeDocument/2006/math" xmlns:v="urn:schemas-microsoft-com:vml" xmlns:wp14="http://schemas.microsoft.com/office/word/2010/wordprocessingDrawing" xmlns:wp="http://schemas.openxmlformats.org/drawingml/2006/wordprocessingDrawing" xmlns:w10="urn:schemas-microsoft-com:office:word" xmlns:w="http://schemas.openxmlformats.org/wordprocessingml/2006/main" xmlns:w14="http://schemas.microsoft.com/office/word/2010/wordml" xmlns:wpg="http://schemas.microsoft.com/office/word/2010/wordprocessingGroup" xmlns:wpi="http://schemas.microsoft.com/office/word/2010/wordprocessingInk" xmlns:wne="http://schemas.microsoft.com/office/word/2006/wordml" xmlns:wps="http://schemas.microsoft.com/office/word/2010/wordprocessingShape" mc:Ignorable="w14 wp14">
   <w:p>
     <w:pPr>
       <w:tabs>
@@ -9331,7 +9713,7 @@
       <w:rPr>
         <w:noProof/>
       </w:rPr>
-      <w:t>8</w:t>
+      <w:t>1</w:t>
     </w:r>
     <w:r>
       <w:fldChar w:fldCharType="end"/>
@@ -9356,7 +9738,7 @@
       <w:rPr>
         <w:noProof/>
       </w:rPr>
-      <w:t>11</w:t>
+      <w:t>10</w:t>
     </w:r>
     <w:r>
       <w:fldChar w:fldCharType="end"/>
@@ -9366,15 +9748,15 @@
 </file>
 
 <file path=word/footnotes.xml><?xml version="1.0" encoding="utf-8"?>
-<w:footnotes xmlns:ve="http://schemas.openxmlformats.org/markup-compatibility/2006" xmlns:o="urn:schemas-microsoft-com:office:office" xmlns:r="http://schemas.openxmlformats.org/officeDocument/2006/relationships" xmlns:m="http://schemas.openxmlformats.org/officeDocument/2006/math" xmlns:v="urn:schemas-microsoft-com:vml" xmlns:wp="http://schemas.openxmlformats.org/drawingml/2006/wordprocessingDrawing" xmlns:w10="urn:schemas-microsoft-com:office:word" xmlns:w="http://schemas.openxmlformats.org/wordprocessingml/2006/main" xmlns:wne="http://schemas.microsoft.com/office/word/2006/wordml">
-  <w:footnote w:type="separator" w:id="0">
+<w:footnotes xmlns:wpc="http://schemas.microsoft.com/office/word/2010/wordprocessingCanvas" xmlns:mc="http://schemas.openxmlformats.org/markup-compatibility/2006" xmlns:o="urn:schemas-microsoft-com:office:office" xmlns:r="http://schemas.openxmlformats.org/officeDocument/2006/relationships" xmlns:m="http://schemas.openxmlformats.org/officeDocument/2006/math" xmlns:v="urn:schemas-microsoft-com:vml" xmlns:wp14="http://schemas.microsoft.com/office/word/2010/wordprocessingDrawing" xmlns:wp="http://schemas.openxmlformats.org/drawingml/2006/wordprocessingDrawing" xmlns:w10="urn:schemas-microsoft-com:office:word" xmlns:w="http://schemas.openxmlformats.org/wordprocessingml/2006/main" xmlns:w14="http://schemas.microsoft.com/office/word/2010/wordml" xmlns:wpg="http://schemas.microsoft.com/office/word/2010/wordprocessingGroup" xmlns:wpi="http://schemas.microsoft.com/office/word/2010/wordprocessingInk" xmlns:wne="http://schemas.microsoft.com/office/word/2006/wordml" xmlns:wps="http://schemas.microsoft.com/office/word/2010/wordprocessingShape" mc:Ignorable="w14 wp14">
+  <w:footnote w:type="separator" w:id="-1">
     <w:p>
       <w:r>
         <w:separator/>
       </w:r>
     </w:p>
   </w:footnote>
-  <w:footnote w:type="continuationSeparator" w:id="1">
+  <w:footnote w:type="continuationSeparator" w:id="0">
     <w:p>
       <w:r>
         <w:continuationSeparator/>
@@ -9385,7 +9767,7 @@
 </file>
 
 <file path=word/numbering.xml><?xml version="1.0" encoding="utf-8"?>
-<w:numbering xmlns:ve="http://schemas.openxmlformats.org/markup-compatibility/2006" xmlns:o="urn:schemas-microsoft-com:office:office" xmlns:r="http://schemas.openxmlformats.org/officeDocument/2006/relationships" xmlns:m="http://schemas.openxmlformats.org/officeDocument/2006/math" xmlns:v="urn:schemas-microsoft-com:vml" xmlns:wp="http://schemas.openxmlformats.org/drawingml/2006/wordprocessingDrawing" xmlns:w10="urn:schemas-microsoft-com:office:word" xmlns:w="http://schemas.openxmlformats.org/wordprocessingml/2006/main" xmlns:wne="http://schemas.microsoft.com/office/word/2006/wordml">
+<w:numbering xmlns:wpc="http://schemas.microsoft.com/office/word/2010/wordprocessingCanvas" xmlns:mc="http://schemas.openxmlformats.org/markup-compatibility/2006" xmlns:o="urn:schemas-microsoft-com:office:office" xmlns:r="http://schemas.openxmlformats.org/officeDocument/2006/relationships" xmlns:m="http://schemas.openxmlformats.org/officeDocument/2006/math" xmlns:v="urn:schemas-microsoft-com:vml" xmlns:wp14="http://schemas.microsoft.com/office/word/2010/wordprocessingDrawing" xmlns:wp="http://schemas.openxmlformats.org/drawingml/2006/wordprocessingDrawing" xmlns:w10="urn:schemas-microsoft-com:office:word" xmlns:w="http://schemas.openxmlformats.org/wordprocessingml/2006/main" xmlns:w14="http://schemas.microsoft.com/office/word/2010/wordml" xmlns:wpg="http://schemas.microsoft.com/office/word/2010/wordprocessingGroup" xmlns:wpi="http://schemas.microsoft.com/office/word/2010/wordprocessingInk" xmlns:wne="http://schemas.microsoft.com/office/word/2006/wordml" xmlns:wps="http://schemas.microsoft.com/office/word/2010/wordprocessingShape" mc:Ignorable="w14 wp14">
   <w:abstractNum w:abstractNumId="0">
     <w:nsid w:val="00707AA6"/>
     <w:multiLevelType w:val="hybridMultilevel"/>
@@ -14786,1097 +15168,7 @@
 </file>
 
 <file path=word/styles.xml><?xml version="1.0" encoding="utf-8"?>
-<w:styles xmlns:r="http://schemas.openxmlformats.org/officeDocument/2006/relationships" xmlns:w="http://schemas.openxmlformats.org/wordprocessingml/2006/main">
-  <w:docDefaults>
-    <w:rPrDefault>
-      <w:rPr>
-        <w:rFonts w:asciiTheme="minorHAnsi" w:eastAsiaTheme="minorHAnsi" w:hAnsiTheme="minorHAnsi" w:cstheme="minorBidi"/>
-        <w:sz w:val="22"/>
-        <w:szCs w:val="22"/>
-        <w:lang w:val="es-PE" w:eastAsia="en-US" w:bidi="ar-SA"/>
-      </w:rPr>
-    </w:rPrDefault>
-    <w:pPrDefault>
-      <w:pPr>
-        <w:spacing w:after="200" w:line="276" w:lineRule="auto"/>
-      </w:pPr>
-    </w:pPrDefault>
-  </w:docDefaults>
-  <w:latentStyles w:defLockedState="0" w:defUIPriority="99" w:defSemiHidden="1" w:defUnhideWhenUsed="1" w:defQFormat="0" w:count="267">
-    <w:lsdException w:name="Normal" w:semiHidden="0" w:uiPriority="0" w:unhideWhenUsed="0" w:qFormat="1"/>
-    <w:lsdException w:name="heading 1" w:semiHidden="0" w:uiPriority="0" w:unhideWhenUsed="0" w:qFormat="1"/>
-    <w:lsdException w:name="heading 2" w:uiPriority="0" w:qFormat="1"/>
-    <w:lsdException w:name="heading 3" w:uiPriority="0" w:qFormat="1"/>
-    <w:lsdException w:name="heading 4" w:uiPriority="0" w:qFormat="1"/>
-    <w:lsdException w:name="heading 5" w:uiPriority="0" w:qFormat="1"/>
-    <w:lsdException w:name="heading 6" w:uiPriority="0" w:qFormat="1"/>
-    <w:lsdException w:name="heading 7" w:uiPriority="9" w:qFormat="1"/>
-    <w:lsdException w:name="heading 8" w:uiPriority="9" w:qFormat="1"/>
-    <w:lsdException w:name="heading 9" w:uiPriority="9" w:qFormat="1"/>
-    <w:lsdException w:name="toc 1" w:uiPriority="39"/>
-    <w:lsdException w:name="toc 2" w:uiPriority="39"/>
-    <w:lsdException w:name="toc 3" w:uiPriority="39"/>
-    <w:lsdException w:name="toc 4" w:uiPriority="39"/>
-    <w:lsdException w:name="toc 5" w:uiPriority="39"/>
-    <w:lsdException w:name="toc 6" w:uiPriority="39"/>
-    <w:lsdException w:name="toc 7" w:uiPriority="39"/>
-    <w:lsdException w:name="toc 8" w:uiPriority="39"/>
-    <w:lsdException w:name="toc 9" w:uiPriority="39"/>
-    <w:lsdException w:name="caption" w:uiPriority="35" w:qFormat="1"/>
-    <w:lsdException w:name="Title" w:semiHidden="0" w:uiPriority="0" w:unhideWhenUsed="0" w:qFormat="1"/>
-    <w:lsdException w:name="Default Paragraph Font" w:uiPriority="1"/>
-    <w:lsdException w:name="Subtitle" w:semiHidden="0" w:uiPriority="0" w:unhideWhenUsed="0" w:qFormat="1"/>
-    <w:lsdException w:name="Strong" w:semiHidden="0" w:uiPriority="22" w:unhideWhenUsed="0" w:qFormat="1"/>
-    <w:lsdException w:name="Emphasis" w:semiHidden="0" w:uiPriority="20" w:unhideWhenUsed="0" w:qFormat="1"/>
-    <w:lsdException w:name="Table Grid" w:semiHidden="0" w:uiPriority="59" w:unhideWhenUsed="0"/>
-    <w:lsdException w:name="Placeholder Text" w:unhideWhenUsed="0"/>
-    <w:lsdException w:name="No Spacing" w:semiHidden="0" w:uiPriority="1" w:unhideWhenUsed="0" w:qFormat="1"/>
-    <w:lsdException w:name="Light Shading" w:semiHidden="0" w:uiPriority="60" w:unhideWhenUsed="0"/>
-    <w:lsdException w:name="Light List" w:semiHidden="0" w:uiPriority="61" w:unhideWhenUsed="0"/>
-    <w:lsdException w:name="Light Grid" w:semiHidden="0" w:uiPriority="62" w:unhideWhenUsed="0"/>
-    <w:lsdException w:name="Medium Shading 1" w:semiHidden="0" w:uiPriority="63" w:unhideWhenUsed="0"/>
-    <w:lsdException w:name="Medium Shading 2" w:semiHidden="0" w:uiPriority="64" w:unhideWhenUsed="0"/>
-    <w:lsdException w:name="Medium List 1" w:semiHidden="0" w:uiPriority="65" w:unhideWhenUsed="0"/>
-    <w:lsdException w:name="Medium List 2" w:semiHidden="0" w:uiPriority="66" w:unhideWhenUsed="0"/>
-    <w:lsdException w:name="Medium Grid 1" w:semiHidden="0" w:uiPriority="67" w:unhideWhenUsed="0"/>
-    <w:lsdException w:name="Medium Grid 2" w:semiHidden="0" w:uiPriority="68" w:unhideWhenUsed="0"/>
-    <w:lsdException w:name="Medium Grid 3" w:semiHidden="0" w:uiPriority="69" w:unhideWhenUsed="0"/>
-    <w:lsdException w:name="Dark List" w:semiHidden="0" w:uiPriority="70" w:unhideWhenUsed="0"/>
-    <w:lsdException w:name="Colorful Shading" w:semiHidden="0" w:uiPriority="71" w:unhideWhenUsed="0"/>
-    <w:lsdException w:name="Colorful List" w:semiHidden="0" w:uiPriority="72" w:unhideWhenUsed="0"/>
-    <w:lsdException w:name="Colorful Grid" w:semiHidden="0" w:uiPriority="73" w:unhideWhenUsed="0"/>
-    <w:lsdException w:name="Light Shading Accent 1" w:semiHidden="0" w:uiPriority="60" w:unhideWhenUsed="0"/>
-    <w:lsdException w:name="Light List Accent 1" w:semiHidden="0" w:uiPriority="61" w:unhideWhenUsed="0"/>
-    <w:lsdException w:name="Light Grid Accent 1" w:semiHidden="0" w:uiPriority="62" w:unhideWhenUsed="0"/>
-    <w:lsdException w:name="Medium Shading 1 Accent 1" w:semiHidden="0" w:uiPriority="63" w:unhideWhenUsed="0"/>
-    <w:lsdException w:name="Medium Shading 2 Accent 1" w:semiHidden="0" w:uiPriority="64" w:unhideWhenUsed="0"/>
-    <w:lsdException w:name="Medium List 1 Accent 1" w:semiHidden="0" w:uiPriority="65" w:unhideWhenUsed="0"/>
-    <w:lsdException w:name="Revision" w:unhideWhenUsed="0"/>
-    <w:lsdException w:name="List Paragraph" w:semiHidden="0" w:uiPriority="34" w:unhideWhenUsed="0" w:qFormat="1"/>
-    <w:lsdException w:name="Quote" w:semiHidden="0" w:uiPriority="29" w:unhideWhenUsed="0" w:qFormat="1"/>
-    <w:lsdException w:name="Intense Quote" w:semiHidden="0" w:uiPriority="30" w:unhideWhenUsed="0" w:qFormat="1"/>
-    <w:lsdException w:name="Medium List 2 Accent 1" w:semiHidden="0" w:uiPriority="66" w:unhideWhenUsed="0"/>
-    <w:lsdException w:name="Medium Grid 1 Accent 1" w:semiHidden="0" w:uiPriority="67" w:unhideWhenUsed="0"/>
-    <w:lsdException w:name="Medium Grid 2 Accent 1" w:semiHidden="0" w:uiPriority="68" w:unhideWhenUsed="0"/>
-    <w:lsdException w:name="Medium Grid 3 Accent 1" w:semiHidden="0" w:uiPriority="69" w:unhideWhenUsed="0"/>
-    <w:lsdException w:name="Dark List Accent 1" w:semiHidden="0" w:uiPriority="70" w:unhideWhenUsed="0"/>
-    <w:lsdException w:name="Colorful Shading Accent 1" w:semiHidden="0" w:uiPriority="71" w:unhideWhenUsed="0"/>
-    <w:lsdException w:name="Colorful List Accent 1" w:semiHidden="0" w:uiPriority="72" w:unhideWhenUsed="0"/>
-    <w:lsdException w:name="Colorful Grid Accent 1" w:semiHidden="0" w:uiPriority="73" w:unhideWhenUsed="0"/>
-    <w:lsdException w:name="Light Shading Accent 2" w:semiHidden="0" w:uiPriority="60" w:unhideWhenUsed="0"/>
-    <w:lsdException w:name="Light List Accent 2" w:semiHidden="0" w:uiPriority="61" w:unhideWhenUsed="0"/>
-    <w:lsdException w:name="Light Grid Accent 2" w:semiHidden="0" w:uiPriority="62" w:unhideWhenUsed="0"/>
-    <w:lsdException w:name="Medium Shading 1 Accent 2" w:semiHidden="0" w:uiPriority="63" w:unhideWhenUsed="0"/>
-    <w:lsdException w:name="Medium Shading 2 Accent 2" w:semiHidden="0" w:uiPriority="64" w:unhideWhenUsed="0"/>
-    <w:lsdException w:name="Medium List 1 Accent 2" w:semiHidden="0" w:uiPriority="65" w:unhideWhenUsed="0"/>
-    <w:lsdException w:name="Medium List 2 Accent 2" w:semiHidden="0" w:uiPriority="66" w:unhideWhenUsed="0"/>
-    <w:lsdException w:name="Medium Grid 1 Accent 2" w:semiHidden="0" w:uiPriority="67" w:unhideWhenUsed="0"/>
-    <w:lsdException w:name="Medium Grid 2 Accent 2" w:semiHidden="0" w:uiPriority="68" w:unhideWhenUsed="0"/>
-    <w:lsdException w:name="Medium Grid 3 Accent 2" w:semiHidden="0" w:uiPriority="69" w:unhideWhenUsed="0"/>
-    <w:lsdException w:name="Dark List Accent 2" w:semiHidden="0" w:uiPriority="70" w:unhideWhenUsed="0"/>
-    <w:lsdException w:name="Colorful Shading Accent 2" w:semiHidden="0" w:uiPriority="71" w:unhideWhenUsed="0"/>
-    <w:lsdException w:name="Colorful List Accent 2" w:semiHidden="0" w:uiPriority="72" w:unhideWhenUsed="0"/>
-    <w:lsdException w:name="Colorful Grid Accent 2" w:semiHidden="0" w:uiPriority="73" w:unhideWhenUsed="0"/>
-    <w:lsdException w:name="Light Shading Accent 3" w:semiHidden="0" w:uiPriority="60" w:unhideWhenUsed="0"/>
-    <w:lsdException w:name="Light List Accent 3" w:semiHidden="0" w:uiPriority="61" w:unhideWhenUsed="0"/>
-    <w:lsdException w:name="Light Grid Accent 3" w:semiHidden="0" w:uiPriority="62" w:unhideWhenUsed="0"/>
-    <w:lsdException w:name="Medium Shading 1 Accent 3" w:semiHidden="0" w:uiPriority="63" w:unhideWhenUsed="0"/>
-    <w:lsdException w:name="Medium Shading 2 Accent 3" w:semiHidden="0" w:uiPriority="64" w:unhideWhenUsed="0"/>
-    <w:lsdException w:name="Medium List 1 Accent 3" w:semiHidden="0" w:uiPriority="65" w:unhideWhenUsed="0"/>
-    <w:lsdException w:name="Medium List 2 Accent 3" w:semiHidden="0" w:uiPriority="66" w:unhideWhenUsed="0"/>
-    <w:lsdException w:name="Medium Grid 1 Accent 3" w:semiHidden="0" w:uiPriority="67" w:unhideWhenUsed="0"/>
-    <w:lsdException w:name="Medium Grid 2 Accent 3" w:semiHidden="0" w:uiPriority="68" w:unhideWhenUsed="0"/>
-    <w:lsdException w:name="Medium Grid 3 Accent 3" w:semiHidden="0" w:uiPriority="69" w:unhideWhenUsed="0"/>
-    <w:lsdException w:name="Dark List Accent 3" w:semiHidden="0" w:uiPriority="70" w:unhideWhenUsed="0"/>
-    <w:lsdException w:name="Colorful Shading Accent 3" w:semiHidden="0" w:uiPriority="71" w:unhideWhenUsed="0"/>
-    <w:lsdException w:name="Colorful List Accent 3" w:semiHidden="0" w:uiPriority="72" w:unhideWhenUsed="0"/>
-    <w:lsdException w:name="Colorful Grid Accent 3" w:semiHidden="0" w:uiPriority="73" w:unhideWhenUsed="0"/>
-    <w:lsdException w:name="Light Shading Accent 4" w:semiHidden="0" w:uiPriority="60" w:unhideWhenUsed="0"/>
-    <w:lsdException w:name="Light List Accent 4" w:semiHidden="0" w:uiPriority="61" w:unhideWhenUsed="0"/>
-    <w:lsdException w:name="Light Grid Accent 4" w:semiHidden="0" w:uiPriority="62" w:unhideWhenUsed="0"/>
-    <w:lsdException w:name="Medium Shading 1 Accent 4" w:semiHidden="0" w:uiPriority="63" w:unhideWhenUsed="0"/>
-    <w:lsdException w:name="Medium Shading 2 Accent 4" w:semiHidden="0" w:uiPriority="64" w:unhideWhenUsed="0"/>
-    <w:lsdException w:name="Medium List 1 Accent 4" w:semiHidden="0" w:uiPriority="65" w:unhideWhenUsed="0"/>
-    <w:lsdException w:name="Medium List 2 Accent 4" w:semiHidden="0" w:uiPriority="66" w:unhideWhenUsed="0"/>
-    <w:lsdException w:name="Medium Grid 1 Accent 4" w:semiHidden="0" w:uiPriority="67" w:unhideWhenUsed="0"/>
-    <w:lsdException w:name="Medium Grid 2 Accent 4" w:semiHidden="0" w:uiPriority="68" w:unhideWhenUsed="0"/>
-    <w:lsdException w:name="Medium Grid 3 Accent 4" w:semiHidden="0" w:uiPriority="69" w:unhideWhenUsed="0"/>
-    <w:lsdException w:name="Dark List Accent 4" w:semiHidden="0" w:uiPriority="70" w:unhideWhenUsed="0"/>
-    <w:lsdException w:name="Colorful Shading Accent 4" w:semiHidden="0" w:uiPriority="71" w:unhideWhenUsed="0"/>
-    <w:lsdException w:name="Colorful List Accent 4" w:semiHidden="0" w:uiPriority="72" w:unhideWhenUsed="0"/>
-    <w:lsdException w:name="Colorful Grid Accent 4" w:semiHidden="0" w:uiPriority="73" w:unhideWhenUsed="0"/>
-    <w:lsdException w:name="Light Shading Accent 5" w:semiHidden="0" w:uiPriority="60" w:unhideWhenUsed="0"/>
-    <w:lsdException w:name="Light List Accent 5" w:semiHidden="0" w:uiPriority="61" w:unhideWhenUsed="0"/>
-    <w:lsdException w:name="Light Grid Accent 5" w:semiHidden="0" w:uiPriority="62" w:unhideWhenUsed="0"/>
-    <w:lsdException w:name="Medium Shading 1 Accent 5" w:semiHidden="0" w:uiPriority="63" w:unhideWhenUsed="0"/>
-    <w:lsdException w:name="Medium Shading 2 Accent 5" w:semiHidden="0" w:uiPriority="64" w:unhideWhenUsed="0"/>
-    <w:lsdException w:name="Medium List 1 Accent 5" w:semiHidden="0" w:uiPriority="65" w:unhideWhenUsed="0"/>
-    <w:lsdException w:name="Medium List 2 Accent 5" w:semiHidden="0" w:uiPriority="66" w:unhideWhenUsed="0"/>
-    <w:lsdException w:name="Medium Grid 1 Accent 5" w:semiHidden="0" w:uiPriority="67" w:unhideWhenUsed="0"/>
-    <w:lsdException w:name="Medium Grid 2 Accent 5" w:semiHidden="0" w:uiPriority="68" w:unhideWhenUsed="0"/>
-    <w:lsdException w:name="Medium Grid 3 Accent 5" w:semiHidden="0" w:uiPriority="69" w:unhideWhenUsed="0"/>
-    <w:lsdException w:name="Dark List Accent 5" w:semiHidden="0" w:uiPriority="70" w:unhideWhenUsed="0"/>
-    <w:lsdException w:name="Colorful Shading Accent 5" w:semiHidden="0" w:uiPriority="71" w:unhideWhenUsed="0"/>
-    <w:lsdException w:name="Colorful List Accent 5" w:semiHidden="0" w:uiPriority="72" w:unhideWhenUsed="0"/>
-    <w:lsdException w:name="Colorful Grid Accent 5" w:semiHidden="0" w:uiPriority="73" w:unhideWhenUsed="0"/>
-    <w:lsdException w:name="Light Shading Accent 6" w:semiHidden="0" w:uiPriority="60" w:unhideWhenUsed="0"/>
-    <w:lsdException w:name="Light List Accent 6" w:semiHidden="0" w:uiPriority="61" w:unhideWhenUsed="0"/>
-    <w:lsdException w:name="Light Grid Accent 6" w:semiHidden="0" w:uiPriority="62" w:unhideWhenUsed="0"/>
-    <w:lsdException w:name="Medium Shading 1 Accent 6" w:semiHidden="0" w:uiPriority="63" w:unhideWhenUsed="0"/>
-    <w:lsdException w:name="Medium Shading 2 Accent 6" w:semiHidden="0" w:uiPriority="64" w:unhideWhenUsed="0"/>
-    <w:lsdException w:name="Medium List 1 Accent 6" w:semiHidden="0" w:uiPriority="65" w:unhideWhenUsed="0"/>
-    <w:lsdException w:name="Medium List 2 Accent 6" w:semiHidden="0" w:uiPriority="66" w:unhideWhenUsed="0"/>
-    <w:lsdException w:name="Medium Grid 1 Accent 6" w:semiHidden="0" w:uiPriority="67" w:unhideWhenUsed="0"/>
-    <w:lsdException w:name="Medium Grid 2 Accent 6" w:semiHidden="0" w:uiPriority="68" w:unhideWhenUsed="0"/>
-    <w:lsdException w:name="Medium Grid 3 Accent 6" w:semiHidden="0" w:uiPriority="69" w:unhideWhenUsed="0"/>
-    <w:lsdException w:name="Dark List Accent 6" w:semiHidden="0" w:uiPriority="70" w:unhideWhenUsed="0"/>
-    <w:lsdException w:name="Colorful Shading Accent 6" w:semiHidden="0" w:uiPriority="71" w:unhideWhenUsed="0"/>
-    <w:lsdException w:name="Colorful List Accent 6" w:semiHidden="0" w:uiPriority="72" w:unhideWhenUsed="0"/>
-    <w:lsdException w:name="Colorful Grid Accent 6" w:semiHidden="0" w:uiPriority="73" w:unhideWhenUsed="0"/>
-    <w:lsdException w:name="Subtle Emphasis" w:semiHidden="0" w:uiPriority="19" w:unhideWhenUsed="0" w:qFormat="1"/>
-    <w:lsdException w:name="Intense Emphasis" w:semiHidden="0" w:uiPriority="21" w:unhideWhenUsed="0" w:qFormat="1"/>
-    <w:lsdException w:name="Subtle Reference" w:semiHidden="0" w:uiPriority="31" w:unhideWhenUsed="0" w:qFormat="1"/>
-    <w:lsdException w:name="Intense Reference" w:semiHidden="0" w:uiPriority="32" w:unhideWhenUsed="0" w:qFormat="1"/>
-    <w:lsdException w:name="Book Title" w:semiHidden="0" w:uiPriority="33" w:unhideWhenUsed="0" w:qFormat="1"/>
-    <w:lsdException w:name="Bibliography" w:uiPriority="37"/>
-    <w:lsdException w:name="TOC Heading" w:uiPriority="39" w:qFormat="1"/>
-  </w:latentStyles>
-  <w:style w:type="paragraph" w:default="1" w:styleId="Normal">
-    <w:name w:val="Normal"/>
-    <w:rsid w:val="00670106"/>
-    <w:pPr>
-      <w:widowControl w:val="0"/>
-      <w:spacing w:after="0" w:line="240" w:lineRule="auto"/>
-    </w:pPr>
-    <w:rPr>
-      <w:rFonts w:ascii="Times New Roman" w:eastAsia="Times New Roman" w:hAnsi="Times New Roman" w:cs="Times New Roman"/>
-      <w:color w:val="000000"/>
-      <w:sz w:val="20"/>
-      <w:lang w:eastAsia="es-PE"/>
-    </w:rPr>
-  </w:style>
-  <w:style w:type="paragraph" w:styleId="Ttulo1">
-    <w:name w:val="heading 1"/>
-    <w:basedOn w:val="Normal"/>
-    <w:next w:val="Normal"/>
-    <w:link w:val="Ttulo1Car"/>
-    <w:rsid w:val="00670106"/>
-    <w:pPr>
-      <w:keepNext/>
-      <w:keepLines/>
-      <w:spacing w:before="480" w:after="120"/>
-      <w:contextualSpacing/>
-      <w:outlineLvl w:val="0"/>
-    </w:pPr>
-    <w:rPr>
-      <w:b/>
-      <w:sz w:val="48"/>
-    </w:rPr>
-  </w:style>
-  <w:style w:type="paragraph" w:styleId="Ttulo2">
-    <w:name w:val="heading 2"/>
-    <w:basedOn w:val="Normal"/>
-    <w:next w:val="Normal"/>
-    <w:link w:val="Ttulo2Car"/>
-    <w:rsid w:val="00670106"/>
-    <w:pPr>
-      <w:keepNext/>
-      <w:keepLines/>
-      <w:spacing w:before="360" w:after="80"/>
-      <w:contextualSpacing/>
-      <w:outlineLvl w:val="1"/>
-    </w:pPr>
-    <w:rPr>
-      <w:b/>
-      <w:sz w:val="36"/>
-    </w:rPr>
-  </w:style>
-  <w:style w:type="paragraph" w:styleId="Ttulo3">
-    <w:name w:val="heading 3"/>
-    <w:basedOn w:val="Normal"/>
-    <w:next w:val="Normal"/>
-    <w:link w:val="Ttulo3Car"/>
-    <w:rsid w:val="00670106"/>
-    <w:pPr>
-      <w:keepNext/>
-      <w:keepLines/>
-      <w:spacing w:before="280" w:after="80"/>
-      <w:contextualSpacing/>
-      <w:outlineLvl w:val="2"/>
-    </w:pPr>
-    <w:rPr>
-      <w:b/>
-      <w:sz w:val="28"/>
-    </w:rPr>
-  </w:style>
-  <w:style w:type="paragraph" w:styleId="Ttulo4">
-    <w:name w:val="heading 4"/>
-    <w:basedOn w:val="Normal"/>
-    <w:next w:val="Normal"/>
-    <w:link w:val="Ttulo4Car"/>
-    <w:rsid w:val="00670106"/>
-    <w:pPr>
-      <w:keepNext/>
-      <w:keepLines/>
-      <w:spacing w:before="240" w:after="40"/>
-      <w:contextualSpacing/>
-      <w:outlineLvl w:val="3"/>
-    </w:pPr>
-    <w:rPr>
-      <w:b/>
-      <w:sz w:val="24"/>
-    </w:rPr>
-  </w:style>
-  <w:style w:type="paragraph" w:styleId="Ttulo5">
-    <w:name w:val="heading 5"/>
-    <w:basedOn w:val="Normal"/>
-    <w:next w:val="Normal"/>
-    <w:link w:val="Ttulo5Car"/>
-    <w:rsid w:val="00670106"/>
-    <w:pPr>
-      <w:keepNext/>
-      <w:keepLines/>
-      <w:spacing w:before="220" w:after="40"/>
-      <w:contextualSpacing/>
-      <w:outlineLvl w:val="4"/>
-    </w:pPr>
-    <w:rPr>
-      <w:b/>
-      <w:sz w:val="22"/>
-    </w:rPr>
-  </w:style>
-  <w:style w:type="paragraph" w:styleId="Ttulo6">
-    <w:name w:val="heading 6"/>
-    <w:basedOn w:val="Normal"/>
-    <w:next w:val="Normal"/>
-    <w:link w:val="Ttulo6Car"/>
-    <w:rsid w:val="00670106"/>
-    <w:pPr>
-      <w:keepNext/>
-      <w:keepLines/>
-      <w:spacing w:before="200" w:after="40"/>
-      <w:contextualSpacing/>
-      <w:outlineLvl w:val="5"/>
-    </w:pPr>
-    <w:rPr>
-      <w:b/>
-    </w:rPr>
-  </w:style>
-  <w:style w:type="character" w:default="1" w:styleId="Fuentedeprrafopredeter">
-    <w:name w:val="Default Paragraph Font"/>
-    <w:uiPriority w:val="1"/>
-    <w:semiHidden/>
-    <w:unhideWhenUsed/>
-  </w:style>
-  <w:style w:type="table" w:default="1" w:styleId="Tablanormal">
-    <w:name w:val="Normal Table"/>
-    <w:uiPriority w:val="99"/>
-    <w:semiHidden/>
-    <w:unhideWhenUsed/>
-    <w:qFormat/>
-    <w:tblPr>
-      <w:tblInd w:w="0" w:type="dxa"/>
-      <w:tblCellMar>
-        <w:top w:w="0" w:type="dxa"/>
-        <w:left w:w="108" w:type="dxa"/>
-        <w:bottom w:w="0" w:type="dxa"/>
-        <w:right w:w="108" w:type="dxa"/>
-      </w:tblCellMar>
-    </w:tblPr>
-  </w:style>
-  <w:style w:type="numbering" w:default="1" w:styleId="Sinlista">
-    <w:name w:val="No List"/>
-    <w:uiPriority w:val="99"/>
-    <w:semiHidden/>
-    <w:unhideWhenUsed/>
-  </w:style>
-  <w:style w:type="character" w:customStyle="1" w:styleId="Ttulo1Car">
-    <w:name w:val="Título 1 Car"/>
-    <w:basedOn w:val="Fuentedeprrafopredeter"/>
-    <w:link w:val="Ttulo1"/>
-    <w:rsid w:val="00670106"/>
-    <w:rPr>
-      <w:rFonts w:ascii="Times New Roman" w:eastAsia="Times New Roman" w:hAnsi="Times New Roman" w:cs="Times New Roman"/>
-      <w:b/>
-      <w:color w:val="000000"/>
-      <w:sz w:val="48"/>
-      <w:lang w:eastAsia="es-PE"/>
-    </w:rPr>
-  </w:style>
-  <w:style w:type="character" w:customStyle="1" w:styleId="Ttulo2Car">
-    <w:name w:val="Título 2 Car"/>
-    <w:basedOn w:val="Fuentedeprrafopredeter"/>
-    <w:link w:val="Ttulo2"/>
-    <w:rsid w:val="00670106"/>
-    <w:rPr>
-      <w:rFonts w:ascii="Times New Roman" w:eastAsia="Times New Roman" w:hAnsi="Times New Roman" w:cs="Times New Roman"/>
-      <w:b/>
-      <w:color w:val="000000"/>
-      <w:sz w:val="36"/>
-      <w:lang w:eastAsia="es-PE"/>
-    </w:rPr>
-  </w:style>
-  <w:style w:type="character" w:customStyle="1" w:styleId="Ttulo3Car">
-    <w:name w:val="Título 3 Car"/>
-    <w:basedOn w:val="Fuentedeprrafopredeter"/>
-    <w:link w:val="Ttulo3"/>
-    <w:rsid w:val="00670106"/>
-    <w:rPr>
-      <w:rFonts w:ascii="Times New Roman" w:eastAsia="Times New Roman" w:hAnsi="Times New Roman" w:cs="Times New Roman"/>
-      <w:b/>
-      <w:color w:val="000000"/>
-      <w:sz w:val="28"/>
-      <w:lang w:eastAsia="es-PE"/>
-    </w:rPr>
-  </w:style>
-  <w:style w:type="character" w:customStyle="1" w:styleId="Ttulo4Car">
-    <w:name w:val="Título 4 Car"/>
-    <w:basedOn w:val="Fuentedeprrafopredeter"/>
-    <w:link w:val="Ttulo4"/>
-    <w:rsid w:val="00670106"/>
-    <w:rPr>
-      <w:rFonts w:ascii="Times New Roman" w:eastAsia="Times New Roman" w:hAnsi="Times New Roman" w:cs="Times New Roman"/>
-      <w:b/>
-      <w:color w:val="000000"/>
-      <w:sz w:val="24"/>
-      <w:lang w:eastAsia="es-PE"/>
-    </w:rPr>
-  </w:style>
-  <w:style w:type="character" w:customStyle="1" w:styleId="Ttulo5Car">
-    <w:name w:val="Título 5 Car"/>
-    <w:basedOn w:val="Fuentedeprrafopredeter"/>
-    <w:link w:val="Ttulo5"/>
-    <w:rsid w:val="00670106"/>
-    <w:rPr>
-      <w:rFonts w:ascii="Times New Roman" w:eastAsia="Times New Roman" w:hAnsi="Times New Roman" w:cs="Times New Roman"/>
-      <w:b/>
-      <w:color w:val="000000"/>
-      <w:lang w:eastAsia="es-PE"/>
-    </w:rPr>
-  </w:style>
-  <w:style w:type="character" w:customStyle="1" w:styleId="Ttulo6Car">
-    <w:name w:val="Título 6 Car"/>
-    <w:basedOn w:val="Fuentedeprrafopredeter"/>
-    <w:link w:val="Ttulo6"/>
-    <w:rsid w:val="00670106"/>
-    <w:rPr>
-      <w:rFonts w:ascii="Times New Roman" w:eastAsia="Times New Roman" w:hAnsi="Times New Roman" w:cs="Times New Roman"/>
-      <w:b/>
-      <w:color w:val="000000"/>
-      <w:sz w:val="20"/>
-      <w:lang w:eastAsia="es-PE"/>
-    </w:rPr>
-  </w:style>
-  <w:style w:type="paragraph" w:styleId="Ttulo">
-    <w:name w:val="Title"/>
-    <w:basedOn w:val="Normal"/>
-    <w:next w:val="Normal"/>
-    <w:link w:val="TtuloCar"/>
-    <w:rsid w:val="00670106"/>
-    <w:pPr>
-      <w:keepNext/>
-      <w:keepLines/>
-      <w:spacing w:before="480" w:after="120"/>
-      <w:contextualSpacing/>
-    </w:pPr>
-    <w:rPr>
-      <w:b/>
-      <w:sz w:val="72"/>
-    </w:rPr>
-  </w:style>
-  <w:style w:type="character" w:customStyle="1" w:styleId="TtuloCar">
-    <w:name w:val="Título Car"/>
-    <w:basedOn w:val="Fuentedeprrafopredeter"/>
-    <w:link w:val="Ttulo"/>
-    <w:rsid w:val="00670106"/>
-    <w:rPr>
-      <w:rFonts w:ascii="Times New Roman" w:eastAsia="Times New Roman" w:hAnsi="Times New Roman" w:cs="Times New Roman"/>
-      <w:b/>
-      <w:color w:val="000000"/>
-      <w:sz w:val="72"/>
-      <w:lang w:eastAsia="es-PE"/>
-    </w:rPr>
-  </w:style>
-  <w:style w:type="paragraph" w:styleId="Subttulo">
-    <w:name w:val="Subtitle"/>
-    <w:basedOn w:val="Normal"/>
-    <w:next w:val="Normal"/>
-    <w:link w:val="SubttuloCar"/>
-    <w:rsid w:val="00670106"/>
-    <w:pPr>
-      <w:keepNext/>
-      <w:keepLines/>
-      <w:spacing w:before="360" w:after="80"/>
-      <w:contextualSpacing/>
-    </w:pPr>
-    <w:rPr>
-      <w:rFonts w:ascii="Georgia" w:eastAsia="Georgia" w:hAnsi="Georgia" w:cs="Georgia"/>
-      <w:i/>
-      <w:color w:val="666666"/>
-      <w:sz w:val="48"/>
-    </w:rPr>
-  </w:style>
-  <w:style w:type="character" w:customStyle="1" w:styleId="SubttuloCar">
-    <w:name w:val="Subtítulo Car"/>
-    <w:basedOn w:val="Fuentedeprrafopredeter"/>
-    <w:link w:val="Subttulo"/>
-    <w:rsid w:val="00670106"/>
-    <w:rPr>
-      <w:rFonts w:ascii="Georgia" w:eastAsia="Georgia" w:hAnsi="Georgia" w:cs="Georgia"/>
-      <w:i/>
-      <w:color w:val="666666"/>
-      <w:sz w:val="48"/>
-      <w:lang w:eastAsia="es-PE"/>
-    </w:rPr>
-  </w:style>
-  <w:style w:type="paragraph" w:styleId="Textodeglobo">
-    <w:name w:val="Balloon Text"/>
-    <w:basedOn w:val="Normal"/>
-    <w:link w:val="TextodegloboCar"/>
-    <w:uiPriority w:val="99"/>
-    <w:semiHidden/>
-    <w:unhideWhenUsed/>
-    <w:rsid w:val="00670106"/>
-    <w:rPr>
-      <w:rFonts w:ascii="Tahoma" w:hAnsi="Tahoma" w:cs="Tahoma"/>
-      <w:sz w:val="16"/>
-      <w:szCs w:val="16"/>
-    </w:rPr>
-  </w:style>
-  <w:style w:type="character" w:customStyle="1" w:styleId="TextodegloboCar">
-    <w:name w:val="Texto de globo Car"/>
-    <w:basedOn w:val="Fuentedeprrafopredeter"/>
-    <w:link w:val="Textodeglobo"/>
-    <w:uiPriority w:val="99"/>
-    <w:semiHidden/>
-    <w:rsid w:val="00670106"/>
-    <w:rPr>
-      <w:rFonts w:ascii="Tahoma" w:eastAsia="Times New Roman" w:hAnsi="Tahoma" w:cs="Tahoma"/>
-      <w:color w:val="000000"/>
-      <w:sz w:val="16"/>
-      <w:szCs w:val="16"/>
-      <w:lang w:eastAsia="es-PE"/>
-    </w:rPr>
-  </w:style>
-  <w:style w:type="paragraph" w:styleId="Encabezado">
-    <w:name w:val="header"/>
-    <w:basedOn w:val="Normal"/>
-    <w:link w:val="EncabezadoCar"/>
-    <w:uiPriority w:val="99"/>
-    <w:unhideWhenUsed/>
-    <w:rsid w:val="00670106"/>
-    <w:pPr>
-      <w:tabs>
-        <w:tab w:val="center" w:pos="4419"/>
-        <w:tab w:val="right" w:pos="8838"/>
-      </w:tabs>
-    </w:pPr>
-  </w:style>
-  <w:style w:type="character" w:customStyle="1" w:styleId="EncabezadoCar">
-    <w:name w:val="Encabezado Car"/>
-    <w:basedOn w:val="Fuentedeprrafopredeter"/>
-    <w:link w:val="Encabezado"/>
-    <w:uiPriority w:val="99"/>
-    <w:rsid w:val="00670106"/>
-    <w:rPr>
-      <w:rFonts w:ascii="Times New Roman" w:eastAsia="Times New Roman" w:hAnsi="Times New Roman" w:cs="Times New Roman"/>
-      <w:color w:val="000000"/>
-      <w:sz w:val="20"/>
-      <w:lang w:eastAsia="es-PE"/>
-    </w:rPr>
-  </w:style>
-  <w:style w:type="paragraph" w:styleId="Piedepgina">
-    <w:name w:val="footer"/>
-    <w:basedOn w:val="Normal"/>
-    <w:link w:val="PiedepginaCar"/>
-    <w:uiPriority w:val="99"/>
-    <w:unhideWhenUsed/>
-    <w:rsid w:val="00670106"/>
-    <w:pPr>
-      <w:tabs>
-        <w:tab w:val="center" w:pos="4419"/>
-        <w:tab w:val="right" w:pos="8838"/>
-      </w:tabs>
-    </w:pPr>
-  </w:style>
-  <w:style w:type="character" w:customStyle="1" w:styleId="PiedepginaCar">
-    <w:name w:val="Pie de página Car"/>
-    <w:basedOn w:val="Fuentedeprrafopredeter"/>
-    <w:link w:val="Piedepgina"/>
-    <w:uiPriority w:val="99"/>
-    <w:rsid w:val="00670106"/>
-    <w:rPr>
-      <w:rFonts w:ascii="Times New Roman" w:eastAsia="Times New Roman" w:hAnsi="Times New Roman" w:cs="Times New Roman"/>
-      <w:color w:val="000000"/>
-      <w:sz w:val="20"/>
-      <w:lang w:eastAsia="es-PE"/>
-    </w:rPr>
-  </w:style>
-  <w:style w:type="paragraph" w:styleId="Prrafodelista">
-    <w:name w:val="List Paragraph"/>
-    <w:basedOn w:val="Normal"/>
-    <w:uiPriority w:val="34"/>
-    <w:qFormat/>
-    <w:rsid w:val="00670106"/>
-    <w:pPr>
-      <w:ind w:left="720"/>
-      <w:contextualSpacing/>
-    </w:pPr>
-  </w:style>
-  <w:style w:type="table" w:styleId="Tablaconcuadrcula">
-    <w:name w:val="Table Grid"/>
-    <w:basedOn w:val="Tablanormal"/>
-    <w:uiPriority w:val="59"/>
-    <w:rsid w:val="00670106"/>
-    <w:pPr>
-      <w:spacing w:after="0" w:line="240" w:lineRule="auto"/>
-    </w:pPr>
-    <w:rPr>
-      <w:rFonts w:eastAsiaTheme="minorEastAsia"/>
-      <w:lang w:eastAsia="es-PE"/>
-    </w:rPr>
-    <w:tblPr>
-      <w:tblInd w:w="0" w:type="dxa"/>
-      <w:tblBorders>
-        <w:top w:val="single" w:sz="4" w:space="0" w:color="auto"/>
-        <w:left w:val="single" w:sz="4" w:space="0" w:color="auto"/>
-        <w:bottom w:val="single" w:sz="4" w:space="0" w:color="auto"/>
-        <w:right w:val="single" w:sz="4" w:space="0" w:color="auto"/>
-        <w:insideH w:val="single" w:sz="4" w:space="0" w:color="auto"/>
-        <w:insideV w:val="single" w:sz="4" w:space="0" w:color="auto"/>
-      </w:tblBorders>
-      <w:tblCellMar>
-        <w:top w:w="0" w:type="dxa"/>
-        <w:left w:w="108" w:type="dxa"/>
-        <w:bottom w:w="0" w:type="dxa"/>
-        <w:right w:w="108" w:type="dxa"/>
-      </w:tblCellMar>
-    </w:tblPr>
-  </w:style>
-  <w:style w:type="paragraph" w:customStyle="1" w:styleId="Normal1">
-    <w:name w:val="Normal1"/>
-    <w:rsid w:val="00670106"/>
-    <w:pPr>
-      <w:widowControl w:val="0"/>
-      <w:spacing w:after="0" w:line="240" w:lineRule="auto"/>
-    </w:pPr>
-    <w:rPr>
-      <w:rFonts w:ascii="Times New Roman" w:eastAsia="Times New Roman" w:hAnsi="Times New Roman" w:cs="Times New Roman"/>
-      <w:color w:val="000000"/>
-      <w:sz w:val="20"/>
-      <w:lang w:val="es-ES" w:eastAsia="es-ES"/>
-    </w:rPr>
-  </w:style>
-  <w:style w:type="paragraph" w:customStyle="1" w:styleId="Default">
-    <w:name w:val="Default"/>
-    <w:rsid w:val="00670106"/>
-    <w:pPr>
-      <w:autoSpaceDE w:val="0"/>
-      <w:autoSpaceDN w:val="0"/>
-      <w:adjustRightInd w:val="0"/>
-      <w:spacing w:after="0" w:line="240" w:lineRule="auto"/>
-    </w:pPr>
-    <w:rPr>
-      <w:rFonts w:ascii="Perpetua" w:eastAsiaTheme="minorEastAsia" w:hAnsi="Perpetua" w:cs="Perpetua"/>
-      <w:color w:val="000000"/>
-      <w:sz w:val="24"/>
-      <w:szCs w:val="24"/>
-      <w:lang w:eastAsia="es-PE"/>
-    </w:rPr>
-  </w:style>
-  <w:style w:type="paragraph" w:styleId="Epgrafe">
-    <w:name w:val="caption"/>
-    <w:basedOn w:val="Normal"/>
-    <w:next w:val="Normal"/>
-    <w:uiPriority w:val="35"/>
-    <w:unhideWhenUsed/>
-    <w:qFormat/>
-    <w:rsid w:val="00670106"/>
-    <w:pPr>
-      <w:spacing w:after="200"/>
-    </w:pPr>
-    <w:rPr>
-      <w:b/>
-      <w:bCs/>
-      <w:color w:val="4F81BD" w:themeColor="accent1"/>
-      <w:sz w:val="18"/>
-      <w:szCs w:val="18"/>
-    </w:rPr>
-  </w:style>
-  <w:style w:type="table" w:customStyle="1" w:styleId="Cuadrculaclara-nfasis11">
-    <w:name w:val="Cuadrícula clara - Énfasis 11"/>
-    <w:basedOn w:val="Tablanormal"/>
-    <w:uiPriority w:val="62"/>
-    <w:rsid w:val="00670106"/>
-    <w:pPr>
-      <w:spacing w:after="0" w:line="240" w:lineRule="auto"/>
-    </w:pPr>
-    <w:rPr>
-      <w:rFonts w:eastAsiaTheme="minorEastAsia"/>
-      <w:lang w:eastAsia="es-PE"/>
-    </w:rPr>
-    <w:tblPr>
-      <w:tblStyleRowBandSize w:val="1"/>
-      <w:tblStyleColBandSize w:val="1"/>
-      <w:tblInd w:w="0" w:type="dxa"/>
-      <w:tblBorders>
-        <w:top w:val="single" w:sz="8" w:space="0" w:color="4F81BD" w:themeColor="accent1"/>
-        <w:left w:val="single" w:sz="8" w:space="0" w:color="4F81BD" w:themeColor="accent1"/>
-        <w:bottom w:val="single" w:sz="8" w:space="0" w:color="4F81BD" w:themeColor="accent1"/>
-        <w:right w:val="single" w:sz="8" w:space="0" w:color="4F81BD" w:themeColor="accent1"/>
-        <w:insideH w:val="single" w:sz="8" w:space="0" w:color="4F81BD" w:themeColor="accent1"/>
-        <w:insideV w:val="single" w:sz="8" w:space="0" w:color="4F81BD" w:themeColor="accent1"/>
-      </w:tblBorders>
-      <w:tblCellMar>
-        <w:top w:w="0" w:type="dxa"/>
-        <w:left w:w="108" w:type="dxa"/>
-        <w:bottom w:w="0" w:type="dxa"/>
-        <w:right w:w="108" w:type="dxa"/>
-      </w:tblCellMar>
-    </w:tblPr>
-    <w:tblStylePr w:type="firstRow">
-      <w:pPr>
-        <w:spacing w:before="0" w:after="0" w:line="240" w:lineRule="auto"/>
-      </w:pPr>
-      <w:rPr>
-        <w:rFonts w:asciiTheme="majorHAnsi" w:eastAsiaTheme="majorEastAsia" w:hAnsiTheme="majorHAnsi" w:cstheme="majorBidi"/>
-        <w:b/>
-        <w:bCs/>
-      </w:rPr>
-      <w:tblPr/>
-      <w:tcPr>
-        <w:tcBorders>
-          <w:top w:val="single" w:sz="8" w:space="0" w:color="4F81BD" w:themeColor="accent1"/>
-          <w:left w:val="single" w:sz="8" w:space="0" w:color="4F81BD" w:themeColor="accent1"/>
-          <w:bottom w:val="single" w:sz="18" w:space="0" w:color="4F81BD" w:themeColor="accent1"/>
-          <w:right w:val="single" w:sz="8" w:space="0" w:color="4F81BD" w:themeColor="accent1"/>
-          <w:insideH w:val="nil"/>
-          <w:insideV w:val="single" w:sz="8" w:space="0" w:color="4F81BD" w:themeColor="accent1"/>
-        </w:tcBorders>
-      </w:tcPr>
-    </w:tblStylePr>
-    <w:tblStylePr w:type="lastRow">
-      <w:pPr>
-        <w:spacing w:before="0" w:after="0" w:line="240" w:lineRule="auto"/>
-      </w:pPr>
-      <w:rPr>
-        <w:rFonts w:asciiTheme="majorHAnsi" w:eastAsiaTheme="majorEastAsia" w:hAnsiTheme="majorHAnsi" w:cstheme="majorBidi"/>
-        <w:b/>
-        <w:bCs/>
-      </w:rPr>
-      <w:tblPr/>
-      <w:tcPr>
-        <w:tcBorders>
-          <w:top w:val="double" w:sz="6" w:space="0" w:color="4F81BD" w:themeColor="accent1"/>
-          <w:left w:val="single" w:sz="8" w:space="0" w:color="4F81BD" w:themeColor="accent1"/>
-          <w:bottom w:val="single" w:sz="8" w:space="0" w:color="4F81BD" w:themeColor="accent1"/>
-          <w:right w:val="single" w:sz="8" w:space="0" w:color="4F81BD" w:themeColor="accent1"/>
-          <w:insideH w:val="nil"/>
-          <w:insideV w:val="single" w:sz="8" w:space="0" w:color="4F81BD" w:themeColor="accent1"/>
-        </w:tcBorders>
-      </w:tcPr>
-    </w:tblStylePr>
-    <w:tblStylePr w:type="firstCol">
-      <w:rPr>
-        <w:rFonts w:asciiTheme="majorHAnsi" w:eastAsiaTheme="majorEastAsia" w:hAnsiTheme="majorHAnsi" w:cstheme="majorBidi"/>
-        <w:b/>
-        <w:bCs/>
-      </w:rPr>
-    </w:tblStylePr>
-    <w:tblStylePr w:type="lastCol">
-      <w:rPr>
-        <w:rFonts w:asciiTheme="majorHAnsi" w:eastAsiaTheme="majorEastAsia" w:hAnsiTheme="majorHAnsi" w:cstheme="majorBidi"/>
-        <w:b/>
-        <w:bCs/>
-      </w:rPr>
-      <w:tblPr/>
-      <w:tcPr>
-        <w:tcBorders>
-          <w:top w:val="single" w:sz="8" w:space="0" w:color="4F81BD" w:themeColor="accent1"/>
-          <w:left w:val="single" w:sz="8" w:space="0" w:color="4F81BD" w:themeColor="accent1"/>
-          <w:bottom w:val="single" w:sz="8" w:space="0" w:color="4F81BD" w:themeColor="accent1"/>
-          <w:right w:val="single" w:sz="8" w:space="0" w:color="4F81BD" w:themeColor="accent1"/>
-        </w:tcBorders>
-      </w:tcPr>
-    </w:tblStylePr>
-    <w:tblStylePr w:type="band1Vert">
-      <w:tblPr/>
-      <w:tcPr>
-        <w:tcBorders>
-          <w:top w:val="single" w:sz="8" w:space="0" w:color="4F81BD" w:themeColor="accent1"/>
-          <w:left w:val="single" w:sz="8" w:space="0" w:color="4F81BD" w:themeColor="accent1"/>
-          <w:bottom w:val="single" w:sz="8" w:space="0" w:color="4F81BD" w:themeColor="accent1"/>
-          <w:right w:val="single" w:sz="8" w:space="0" w:color="4F81BD" w:themeColor="accent1"/>
-        </w:tcBorders>
-        <w:shd w:val="clear" w:color="auto" w:fill="D3DFEE" w:themeFill="accent1" w:themeFillTint="3F"/>
-      </w:tcPr>
-    </w:tblStylePr>
-    <w:tblStylePr w:type="band1Horz">
-      <w:tblPr/>
-      <w:tcPr>
-        <w:tcBorders>
-          <w:top w:val="single" w:sz="8" w:space="0" w:color="4F81BD" w:themeColor="accent1"/>
-          <w:left w:val="single" w:sz="8" w:space="0" w:color="4F81BD" w:themeColor="accent1"/>
-          <w:bottom w:val="single" w:sz="8" w:space="0" w:color="4F81BD" w:themeColor="accent1"/>
-          <w:right w:val="single" w:sz="8" w:space="0" w:color="4F81BD" w:themeColor="accent1"/>
-          <w:insideV w:val="single" w:sz="8" w:space="0" w:color="4F81BD" w:themeColor="accent1"/>
-        </w:tcBorders>
-        <w:shd w:val="clear" w:color="auto" w:fill="D3DFEE" w:themeFill="accent1" w:themeFillTint="3F"/>
-      </w:tcPr>
-    </w:tblStylePr>
-    <w:tblStylePr w:type="band2Horz">
-      <w:tblPr/>
-      <w:tcPr>
-        <w:tcBorders>
-          <w:top w:val="single" w:sz="8" w:space="0" w:color="4F81BD" w:themeColor="accent1"/>
-          <w:left w:val="single" w:sz="8" w:space="0" w:color="4F81BD" w:themeColor="accent1"/>
-          <w:bottom w:val="single" w:sz="8" w:space="0" w:color="4F81BD" w:themeColor="accent1"/>
-          <w:right w:val="single" w:sz="8" w:space="0" w:color="4F81BD" w:themeColor="accent1"/>
-          <w:insideV w:val="single" w:sz="8" w:space="0" w:color="4F81BD" w:themeColor="accent1"/>
-        </w:tcBorders>
-      </w:tcPr>
-    </w:tblStylePr>
-  </w:style>
-  <w:style w:type="paragraph" w:customStyle="1" w:styleId="MNormal">
-    <w:name w:val="MNormal"/>
-    <w:basedOn w:val="Normal"/>
-    <w:rsid w:val="00670106"/>
-    <w:pPr>
-      <w:widowControl/>
-      <w:spacing w:after="60"/>
-    </w:pPr>
-    <w:rPr>
-      <w:rFonts w:ascii="Verdana" w:hAnsi="Verdana" w:cs="Arial"/>
-      <w:color w:val="auto"/>
-      <w:szCs w:val="24"/>
-      <w:lang w:val="es-CO" w:eastAsia="es-ES"/>
-    </w:rPr>
-  </w:style>
-  <w:style w:type="table" w:customStyle="1" w:styleId="Cuadrculadetablaclara1">
-    <w:name w:val="Cuadrícula de tabla clara1"/>
-    <w:basedOn w:val="Tablanormal"/>
-    <w:uiPriority w:val="40"/>
-    <w:rsid w:val="00670106"/>
-    <w:pPr>
-      <w:spacing w:after="0" w:line="240" w:lineRule="auto"/>
-    </w:pPr>
-    <w:rPr>
-      <w:rFonts w:eastAsiaTheme="minorEastAsia"/>
-      <w:lang w:eastAsia="es-PE"/>
-    </w:rPr>
-    <w:tblPr>
-      <w:tblInd w:w="0" w:type="dxa"/>
-      <w:tblBorders>
-        <w:top w:val="single" w:sz="4" w:space="0" w:color="BFBFBF" w:themeColor="background1" w:themeShade="BF"/>
-        <w:left w:val="single" w:sz="4" w:space="0" w:color="BFBFBF" w:themeColor="background1" w:themeShade="BF"/>
-        <w:bottom w:val="single" w:sz="4" w:space="0" w:color="BFBFBF" w:themeColor="background1" w:themeShade="BF"/>
-        <w:right w:val="single" w:sz="4" w:space="0" w:color="BFBFBF" w:themeColor="background1" w:themeShade="BF"/>
-        <w:insideH w:val="single" w:sz="4" w:space="0" w:color="BFBFBF" w:themeColor="background1" w:themeShade="BF"/>
-        <w:insideV w:val="single" w:sz="4" w:space="0" w:color="BFBFBF" w:themeColor="background1" w:themeShade="BF"/>
-      </w:tblBorders>
-      <w:tblCellMar>
-        <w:top w:w="0" w:type="dxa"/>
-        <w:left w:w="108" w:type="dxa"/>
-        <w:bottom w:w="0" w:type="dxa"/>
-        <w:right w:w="108" w:type="dxa"/>
-      </w:tblCellMar>
-    </w:tblPr>
-  </w:style>
-  <w:style w:type="table" w:styleId="Listaclara">
-    <w:name w:val="Light List"/>
-    <w:basedOn w:val="Tablanormal"/>
-    <w:uiPriority w:val="61"/>
-    <w:rsid w:val="000278EB"/>
-    <w:pPr>
-      <w:spacing w:after="0" w:line="240" w:lineRule="auto"/>
-    </w:pPr>
-    <w:tblPr>
-      <w:tblStyleRowBandSize w:val="1"/>
-      <w:tblStyleColBandSize w:val="1"/>
-      <w:tblInd w:w="0" w:type="dxa"/>
-      <w:tblBorders>
-        <w:top w:val="single" w:sz="8" w:space="0" w:color="000000" w:themeColor="text1"/>
-        <w:left w:val="single" w:sz="8" w:space="0" w:color="000000" w:themeColor="text1"/>
-        <w:bottom w:val="single" w:sz="8" w:space="0" w:color="000000" w:themeColor="text1"/>
-        <w:right w:val="single" w:sz="8" w:space="0" w:color="000000" w:themeColor="text1"/>
-      </w:tblBorders>
-      <w:tblCellMar>
-        <w:top w:w="0" w:type="dxa"/>
-        <w:left w:w="108" w:type="dxa"/>
-        <w:bottom w:w="0" w:type="dxa"/>
-        <w:right w:w="108" w:type="dxa"/>
-      </w:tblCellMar>
-    </w:tblPr>
-    <w:tblStylePr w:type="firstRow">
-      <w:pPr>
-        <w:spacing w:before="0" w:after="0" w:line="240" w:lineRule="auto"/>
-      </w:pPr>
-      <w:rPr>
-        <w:b/>
-        <w:bCs/>
-        <w:color w:val="FFFFFF" w:themeColor="background1"/>
-      </w:rPr>
-      <w:tblPr/>
-      <w:tcPr>
-        <w:shd w:val="clear" w:color="auto" w:fill="000000" w:themeFill="text1"/>
-      </w:tcPr>
-    </w:tblStylePr>
-    <w:tblStylePr w:type="lastRow">
-      <w:pPr>
-        <w:spacing w:before="0" w:after="0" w:line="240" w:lineRule="auto"/>
-      </w:pPr>
-      <w:rPr>
-        <w:b/>
-        <w:bCs/>
-      </w:rPr>
-      <w:tblPr/>
-      <w:tcPr>
-        <w:tcBorders>
-          <w:top w:val="double" w:sz="6" w:space="0" w:color="000000" w:themeColor="text1"/>
-          <w:left w:val="single" w:sz="8" w:space="0" w:color="000000" w:themeColor="text1"/>
-          <w:bottom w:val="single" w:sz="8" w:space="0" w:color="000000" w:themeColor="text1"/>
-          <w:right w:val="single" w:sz="8" w:space="0" w:color="000000" w:themeColor="text1"/>
-        </w:tcBorders>
-      </w:tcPr>
-    </w:tblStylePr>
-    <w:tblStylePr w:type="firstCol">
-      <w:rPr>
-        <w:b/>
-        <w:bCs/>
-      </w:rPr>
-    </w:tblStylePr>
-    <w:tblStylePr w:type="lastCol">
-      <w:rPr>
-        <w:b/>
-        <w:bCs/>
-      </w:rPr>
-    </w:tblStylePr>
-    <w:tblStylePr w:type="band1Vert">
-      <w:tblPr/>
-      <w:tcPr>
-        <w:tcBorders>
-          <w:top w:val="single" w:sz="8" w:space="0" w:color="000000" w:themeColor="text1"/>
-          <w:left w:val="single" w:sz="8" w:space="0" w:color="000000" w:themeColor="text1"/>
-          <w:bottom w:val="single" w:sz="8" w:space="0" w:color="000000" w:themeColor="text1"/>
-          <w:right w:val="single" w:sz="8" w:space="0" w:color="000000" w:themeColor="text1"/>
-        </w:tcBorders>
-      </w:tcPr>
-    </w:tblStylePr>
-    <w:tblStylePr w:type="band1Horz">
-      <w:tblPr/>
-      <w:tcPr>
-        <w:tcBorders>
-          <w:top w:val="single" w:sz="8" w:space="0" w:color="000000" w:themeColor="text1"/>
-          <w:left w:val="single" w:sz="8" w:space="0" w:color="000000" w:themeColor="text1"/>
-          <w:bottom w:val="single" w:sz="8" w:space="0" w:color="000000" w:themeColor="text1"/>
-          <w:right w:val="single" w:sz="8" w:space="0" w:color="000000" w:themeColor="text1"/>
-        </w:tcBorders>
-      </w:tcPr>
-    </w:tblStylePr>
-  </w:style>
-  <w:style w:type="table" w:styleId="Sombreadomedio1-nfasis1">
-    <w:name w:val="Medium Shading 1 Accent 1"/>
-    <w:basedOn w:val="Tablanormal"/>
-    <w:uiPriority w:val="63"/>
-    <w:rsid w:val="00A21184"/>
-    <w:pPr>
-      <w:spacing w:after="0" w:line="240" w:lineRule="auto"/>
-    </w:pPr>
-    <w:tblPr>
-      <w:tblStyleRowBandSize w:val="1"/>
-      <w:tblStyleColBandSize w:val="1"/>
-      <w:tblInd w:w="0" w:type="dxa"/>
-      <w:tblBorders>
-        <w:top w:val="single" w:sz="8" w:space="0" w:color="7BA0CD" w:themeColor="accent1" w:themeTint="BF"/>
-        <w:left w:val="single" w:sz="8" w:space="0" w:color="7BA0CD" w:themeColor="accent1" w:themeTint="BF"/>
-        <w:bottom w:val="single" w:sz="8" w:space="0" w:color="7BA0CD" w:themeColor="accent1" w:themeTint="BF"/>
-        <w:right w:val="single" w:sz="8" w:space="0" w:color="7BA0CD" w:themeColor="accent1" w:themeTint="BF"/>
-        <w:insideH w:val="single" w:sz="8" w:space="0" w:color="7BA0CD" w:themeColor="accent1" w:themeTint="BF"/>
-      </w:tblBorders>
-      <w:tblCellMar>
-        <w:top w:w="0" w:type="dxa"/>
-        <w:left w:w="108" w:type="dxa"/>
-        <w:bottom w:w="0" w:type="dxa"/>
-        <w:right w:w="108" w:type="dxa"/>
-      </w:tblCellMar>
-    </w:tblPr>
-    <w:tblStylePr w:type="firstRow">
-      <w:pPr>
-        <w:spacing w:before="0" w:after="0" w:line="240" w:lineRule="auto"/>
-      </w:pPr>
-      <w:rPr>
-        <w:b/>
-        <w:bCs/>
-        <w:color w:val="FFFFFF" w:themeColor="background1"/>
-      </w:rPr>
-      <w:tblPr/>
-      <w:tcPr>
-        <w:tcBorders>
-          <w:top w:val="single" w:sz="8" w:space="0" w:color="7BA0CD" w:themeColor="accent1" w:themeTint="BF"/>
-          <w:left w:val="single" w:sz="8" w:space="0" w:color="7BA0CD" w:themeColor="accent1" w:themeTint="BF"/>
-          <w:bottom w:val="single" w:sz="8" w:space="0" w:color="7BA0CD" w:themeColor="accent1" w:themeTint="BF"/>
-          <w:right w:val="single" w:sz="8" w:space="0" w:color="7BA0CD" w:themeColor="accent1" w:themeTint="BF"/>
-          <w:insideH w:val="nil"/>
-          <w:insideV w:val="nil"/>
-        </w:tcBorders>
-        <w:shd w:val="clear" w:color="auto" w:fill="4F81BD" w:themeFill="accent1"/>
-      </w:tcPr>
-    </w:tblStylePr>
-    <w:tblStylePr w:type="lastRow">
-      <w:pPr>
-        <w:spacing w:before="0" w:after="0" w:line="240" w:lineRule="auto"/>
-      </w:pPr>
-      <w:rPr>
-        <w:b/>
-        <w:bCs/>
-      </w:rPr>
-      <w:tblPr/>
-      <w:tcPr>
-        <w:tcBorders>
-          <w:top w:val="double" w:sz="6" w:space="0" w:color="7BA0CD" w:themeColor="accent1" w:themeTint="BF"/>
-          <w:left w:val="single" w:sz="8" w:space="0" w:color="7BA0CD" w:themeColor="accent1" w:themeTint="BF"/>
-          <w:bottom w:val="single" w:sz="8" w:space="0" w:color="7BA0CD" w:themeColor="accent1" w:themeTint="BF"/>
-          <w:right w:val="single" w:sz="8" w:space="0" w:color="7BA0CD" w:themeColor="accent1" w:themeTint="BF"/>
-          <w:insideH w:val="nil"/>
-          <w:insideV w:val="nil"/>
-        </w:tcBorders>
-      </w:tcPr>
-    </w:tblStylePr>
-    <w:tblStylePr w:type="firstCol">
-      <w:rPr>
-        <w:b/>
-        <w:bCs/>
-      </w:rPr>
-    </w:tblStylePr>
-    <w:tblStylePr w:type="lastCol">
-      <w:rPr>
-        <w:b/>
-        <w:bCs/>
-      </w:rPr>
-    </w:tblStylePr>
-    <w:tblStylePr w:type="band1Vert">
-      <w:tblPr/>
-      <w:tcPr>
-        <w:shd w:val="clear" w:color="auto" w:fill="D3DFEE" w:themeFill="accent1" w:themeFillTint="3F"/>
-      </w:tcPr>
-    </w:tblStylePr>
-    <w:tblStylePr w:type="band1Horz">
-      <w:tblPr/>
-      <w:tcPr>
-        <w:tcBorders>
-          <w:insideH w:val="nil"/>
-          <w:insideV w:val="nil"/>
-        </w:tcBorders>
-        <w:shd w:val="clear" w:color="auto" w:fill="D3DFEE" w:themeFill="accent1" w:themeFillTint="3F"/>
-      </w:tcPr>
-    </w:tblStylePr>
-    <w:tblStylePr w:type="band2Horz">
-      <w:tblPr/>
-      <w:tcPr>
-        <w:tcBorders>
-          <w:insideH w:val="nil"/>
-          <w:insideV w:val="nil"/>
-        </w:tcBorders>
-      </w:tcPr>
-    </w:tblStylePr>
-  </w:style>
-  <w:style w:type="table" w:styleId="Listaclara-nfasis1">
-    <w:name w:val="Light List Accent 1"/>
-    <w:basedOn w:val="Tablanormal"/>
-    <w:uiPriority w:val="61"/>
-    <w:rsid w:val="0015117F"/>
-    <w:pPr>
-      <w:spacing w:after="0" w:line="240" w:lineRule="auto"/>
-    </w:pPr>
-    <w:tblPr>
-      <w:tblStyleRowBandSize w:val="1"/>
-      <w:tblStyleColBandSize w:val="1"/>
-      <w:tblInd w:w="0" w:type="dxa"/>
-      <w:tblBorders>
-        <w:top w:val="single" w:sz="8" w:space="0" w:color="4F81BD" w:themeColor="accent1"/>
-        <w:left w:val="single" w:sz="8" w:space="0" w:color="4F81BD" w:themeColor="accent1"/>
-        <w:bottom w:val="single" w:sz="8" w:space="0" w:color="4F81BD" w:themeColor="accent1"/>
-        <w:right w:val="single" w:sz="8" w:space="0" w:color="4F81BD" w:themeColor="accent1"/>
-      </w:tblBorders>
-      <w:tblCellMar>
-        <w:top w:w="0" w:type="dxa"/>
-        <w:left w:w="108" w:type="dxa"/>
-        <w:bottom w:w="0" w:type="dxa"/>
-        <w:right w:w="108" w:type="dxa"/>
-      </w:tblCellMar>
-    </w:tblPr>
-    <w:tblStylePr w:type="firstRow">
-      <w:pPr>
-        <w:spacing w:before="0" w:after="0" w:line="240" w:lineRule="auto"/>
-      </w:pPr>
-      <w:rPr>
-        <w:b/>
-        <w:bCs/>
-        <w:color w:val="FFFFFF" w:themeColor="background1"/>
-      </w:rPr>
-      <w:tblPr/>
-      <w:tcPr>
-        <w:shd w:val="clear" w:color="auto" w:fill="4F81BD" w:themeFill="accent1"/>
-      </w:tcPr>
-    </w:tblStylePr>
-    <w:tblStylePr w:type="lastRow">
-      <w:pPr>
-        <w:spacing w:before="0" w:after="0" w:line="240" w:lineRule="auto"/>
-      </w:pPr>
-      <w:rPr>
-        <w:b/>
-        <w:bCs/>
-      </w:rPr>
-      <w:tblPr/>
-      <w:tcPr>
-        <w:tcBorders>
-          <w:top w:val="double" w:sz="6" w:space="0" w:color="4F81BD" w:themeColor="accent1"/>
-          <w:left w:val="single" w:sz="8" w:space="0" w:color="4F81BD" w:themeColor="accent1"/>
-          <w:bottom w:val="single" w:sz="8" w:space="0" w:color="4F81BD" w:themeColor="accent1"/>
-          <w:right w:val="single" w:sz="8" w:space="0" w:color="4F81BD" w:themeColor="accent1"/>
-        </w:tcBorders>
-      </w:tcPr>
-    </w:tblStylePr>
-    <w:tblStylePr w:type="firstCol">
-      <w:rPr>
-        <w:b/>
-        <w:bCs/>
-      </w:rPr>
-    </w:tblStylePr>
-    <w:tblStylePr w:type="lastCol">
-      <w:rPr>
-        <w:b/>
-        <w:bCs/>
-      </w:rPr>
-    </w:tblStylePr>
-    <w:tblStylePr w:type="band1Vert">
-      <w:tblPr/>
-      <w:tcPr>
-        <w:tcBorders>
-          <w:top w:val="single" w:sz="8" w:space="0" w:color="4F81BD" w:themeColor="accent1"/>
-          <w:left w:val="single" w:sz="8" w:space="0" w:color="4F81BD" w:themeColor="accent1"/>
-          <w:bottom w:val="single" w:sz="8" w:space="0" w:color="4F81BD" w:themeColor="accent1"/>
-          <w:right w:val="single" w:sz="8" w:space="0" w:color="4F81BD" w:themeColor="accent1"/>
-        </w:tcBorders>
-      </w:tcPr>
-    </w:tblStylePr>
-    <w:tblStylePr w:type="band1Horz">
-      <w:tblPr/>
-      <w:tcPr>
-        <w:tcBorders>
-          <w:top w:val="single" w:sz="8" w:space="0" w:color="4F81BD" w:themeColor="accent1"/>
-          <w:left w:val="single" w:sz="8" w:space="0" w:color="4F81BD" w:themeColor="accent1"/>
-          <w:bottom w:val="single" w:sz="8" w:space="0" w:color="4F81BD" w:themeColor="accent1"/>
-          <w:right w:val="single" w:sz="8" w:space="0" w:color="4F81BD" w:themeColor="accent1"/>
-        </w:tcBorders>
-      </w:tcPr>
-    </w:tblStylePr>
-  </w:style>
-</w:styles>
-</file>
-
-<file path=word/stylesWithEffects.xml><?xml version="1.0" encoding="utf-8"?>
-<w:styles xmlns:wpc="http://schemas.microsoft.com/office/word/2010/wordprocessingCanvas" xmlns:mc="http://schemas.openxmlformats.org/markup-compatibility/2006" xmlns:o="urn:schemas-microsoft-com:office:office" xmlns:r="http://schemas.openxmlformats.org/officeDocument/2006/relationships" xmlns:m="http://schemas.openxmlformats.org/officeDocument/2006/math" xmlns:v="urn:schemas-microsoft-com:vml" xmlns:wp14="http://schemas.microsoft.com/office/word/2010/wordprocessingDrawing" xmlns:wp="http://schemas.openxmlformats.org/drawingml/2006/wordprocessingDrawing" xmlns:w10="urn:schemas-microsoft-com:office:word" xmlns:w="http://schemas.openxmlformats.org/wordprocessingml/2006/main" xmlns:w14="http://schemas.microsoft.com/office/word/2010/wordml" xmlns:wpg="http://schemas.microsoft.com/office/word/2010/wordprocessingGroup" xmlns:wpi="http://schemas.microsoft.com/office/word/2010/wordprocessingInk" xmlns:wne="http://schemas.microsoft.com/office/word/2006/wordml" xmlns:wps="http://schemas.microsoft.com/office/word/2010/wordprocessingShape" mc:Ignorable="w14 wp14">
+<w:styles xmlns:mc="http://schemas.openxmlformats.org/markup-compatibility/2006" xmlns:r="http://schemas.openxmlformats.org/officeDocument/2006/relationships" xmlns:w="http://schemas.openxmlformats.org/wordprocessingml/2006/main" xmlns:w14="http://schemas.microsoft.com/office/word/2010/wordml" mc:Ignorable="w14">
   <w:docDefaults>
     <w:rPrDefault>
       <w:rPr>
@@ -16964,6 +16256,1095 @@
 </w:styles>
 </file>
 
+<file path=word/stylesWithEffects.xml><?xml version="1.0" encoding="utf-8"?>
+<w:styles xmlns:wpc="http://schemas.microsoft.com/office/word/2010/wordprocessingCanvas" xmlns:mc="http://schemas.openxmlformats.org/markup-compatibility/2006" xmlns:o="urn:schemas-microsoft-com:office:office" xmlns:r="http://schemas.openxmlformats.org/officeDocument/2006/relationships" xmlns:m="http://schemas.openxmlformats.org/officeDocument/2006/math" xmlns:v="urn:schemas-microsoft-com:vml" xmlns:wp14="http://schemas.microsoft.com/office/word/2010/wordprocessingDrawing" xmlns:wp="http://schemas.openxmlformats.org/drawingml/2006/wordprocessingDrawing" xmlns:w10="urn:schemas-microsoft-com:office:word" xmlns:w="http://schemas.openxmlformats.org/wordprocessingml/2006/main" xmlns:w14="http://schemas.microsoft.com/office/word/2010/wordml" xmlns:wpg="http://schemas.microsoft.com/office/word/2010/wordprocessingGroup" xmlns:wpi="http://schemas.microsoft.com/office/word/2010/wordprocessingInk" xmlns:wne="http://schemas.microsoft.com/office/word/2006/wordml" xmlns:wps="http://schemas.microsoft.com/office/word/2010/wordprocessingShape" mc:Ignorable="w14 wp14">
+  <w:docDefaults>
+    <w:rPrDefault>
+      <w:rPr>
+        <w:rFonts w:asciiTheme="minorHAnsi" w:eastAsiaTheme="minorHAnsi" w:hAnsiTheme="minorHAnsi" w:cstheme="minorBidi"/>
+        <w:sz w:val="22"/>
+        <w:szCs w:val="22"/>
+        <w:lang w:val="es-PE" w:eastAsia="en-US" w:bidi="ar-SA"/>
+      </w:rPr>
+    </w:rPrDefault>
+    <w:pPrDefault>
+      <w:pPr>
+        <w:spacing w:after="200" w:line="276" w:lineRule="auto"/>
+      </w:pPr>
+    </w:pPrDefault>
+  </w:docDefaults>
+  <w:latentStyles w:defLockedState="0" w:defUIPriority="99" w:defSemiHidden="1" w:defUnhideWhenUsed="1" w:defQFormat="0" w:count="267">
+    <w:lsdException w:name="Normal" w:semiHidden="0" w:uiPriority="0" w:unhideWhenUsed="0" w:qFormat="1"/>
+    <w:lsdException w:name="heading 1" w:semiHidden="0" w:uiPriority="0" w:unhideWhenUsed="0" w:qFormat="1"/>
+    <w:lsdException w:name="heading 2" w:uiPriority="0" w:qFormat="1"/>
+    <w:lsdException w:name="heading 3" w:uiPriority="0" w:qFormat="1"/>
+    <w:lsdException w:name="heading 4" w:uiPriority="0" w:qFormat="1"/>
+    <w:lsdException w:name="heading 5" w:uiPriority="0" w:qFormat="1"/>
+    <w:lsdException w:name="heading 6" w:uiPriority="0" w:qFormat="1"/>
+    <w:lsdException w:name="heading 7" w:uiPriority="9" w:qFormat="1"/>
+    <w:lsdException w:name="heading 8" w:uiPriority="9" w:qFormat="1"/>
+    <w:lsdException w:name="heading 9" w:uiPriority="9" w:qFormat="1"/>
+    <w:lsdException w:name="toc 1" w:uiPriority="39"/>
+    <w:lsdException w:name="toc 2" w:uiPriority="39"/>
+    <w:lsdException w:name="toc 3" w:uiPriority="39"/>
+    <w:lsdException w:name="toc 4" w:uiPriority="39"/>
+    <w:lsdException w:name="toc 5" w:uiPriority="39"/>
+    <w:lsdException w:name="toc 6" w:uiPriority="39"/>
+    <w:lsdException w:name="toc 7" w:uiPriority="39"/>
+    <w:lsdException w:name="toc 8" w:uiPriority="39"/>
+    <w:lsdException w:name="toc 9" w:uiPriority="39"/>
+    <w:lsdException w:name="caption" w:uiPriority="35" w:qFormat="1"/>
+    <w:lsdException w:name="Title" w:semiHidden="0" w:uiPriority="0" w:unhideWhenUsed="0" w:qFormat="1"/>
+    <w:lsdException w:name="Default Paragraph Font" w:uiPriority="1"/>
+    <w:lsdException w:name="Subtitle" w:semiHidden="0" w:uiPriority="0" w:unhideWhenUsed="0" w:qFormat="1"/>
+    <w:lsdException w:name="Strong" w:semiHidden="0" w:uiPriority="22" w:unhideWhenUsed="0" w:qFormat="1"/>
+    <w:lsdException w:name="Emphasis" w:semiHidden="0" w:uiPriority="20" w:unhideWhenUsed="0" w:qFormat="1"/>
+    <w:lsdException w:name="Table Grid" w:semiHidden="0" w:uiPriority="59" w:unhideWhenUsed="0"/>
+    <w:lsdException w:name="Placeholder Text" w:unhideWhenUsed="0"/>
+    <w:lsdException w:name="No Spacing" w:semiHidden="0" w:uiPriority="1" w:unhideWhenUsed="0" w:qFormat="1"/>
+    <w:lsdException w:name="Light Shading" w:semiHidden="0" w:uiPriority="60" w:unhideWhenUsed="0"/>
+    <w:lsdException w:name="Light List" w:semiHidden="0" w:uiPriority="61" w:unhideWhenUsed="0"/>
+    <w:lsdException w:name="Light Grid" w:semiHidden="0" w:uiPriority="62" w:unhideWhenUsed="0"/>
+    <w:lsdException w:name="Medium Shading 1" w:semiHidden="0" w:uiPriority="63" w:unhideWhenUsed="0"/>
+    <w:lsdException w:name="Medium Shading 2" w:semiHidden="0" w:uiPriority="64" w:unhideWhenUsed="0"/>
+    <w:lsdException w:name="Medium List 1" w:semiHidden="0" w:uiPriority="65" w:unhideWhenUsed="0"/>
+    <w:lsdException w:name="Medium List 2" w:semiHidden="0" w:uiPriority="66" w:unhideWhenUsed="0"/>
+    <w:lsdException w:name="Medium Grid 1" w:semiHidden="0" w:uiPriority="67" w:unhideWhenUsed="0"/>
+    <w:lsdException w:name="Medium Grid 2" w:semiHidden="0" w:uiPriority="68" w:unhideWhenUsed="0"/>
+    <w:lsdException w:name="Medium Grid 3" w:semiHidden="0" w:uiPriority="69" w:unhideWhenUsed="0"/>
+    <w:lsdException w:name="Dark List" w:semiHidden="0" w:uiPriority="70" w:unhideWhenUsed="0"/>
+    <w:lsdException w:name="Colorful Shading" w:semiHidden="0" w:uiPriority="71" w:unhideWhenUsed="0"/>
+    <w:lsdException w:name="Colorful List" w:semiHidden="0" w:uiPriority="72" w:unhideWhenUsed="0"/>
+    <w:lsdException w:name="Colorful Grid" w:semiHidden="0" w:uiPriority="73" w:unhideWhenUsed="0"/>
+    <w:lsdException w:name="Light Shading Accent 1" w:semiHidden="0" w:uiPriority="60" w:unhideWhenUsed="0"/>
+    <w:lsdException w:name="Light List Accent 1" w:semiHidden="0" w:uiPriority="61" w:unhideWhenUsed="0"/>
+    <w:lsdException w:name="Light Grid Accent 1" w:semiHidden="0" w:uiPriority="62" w:unhideWhenUsed="0"/>
+    <w:lsdException w:name="Medium Shading 1 Accent 1" w:semiHidden="0" w:uiPriority="63" w:unhideWhenUsed="0"/>
+    <w:lsdException w:name="Medium Shading 2 Accent 1" w:semiHidden="0" w:uiPriority="64" w:unhideWhenUsed="0"/>
+    <w:lsdException w:name="Medium List 1 Accent 1" w:semiHidden="0" w:uiPriority="65" w:unhideWhenUsed="0"/>
+    <w:lsdException w:name="Revision" w:unhideWhenUsed="0"/>
+    <w:lsdException w:name="List Paragraph" w:semiHidden="0" w:uiPriority="34" w:unhideWhenUsed="0" w:qFormat="1"/>
+    <w:lsdException w:name="Quote" w:semiHidden="0" w:uiPriority="29" w:unhideWhenUsed="0" w:qFormat="1"/>
+    <w:lsdException w:name="Intense Quote" w:semiHidden="0" w:uiPriority="30" w:unhideWhenUsed="0" w:qFormat="1"/>
+    <w:lsdException w:name="Medium List 2 Accent 1" w:semiHidden="0" w:uiPriority="66" w:unhideWhenUsed="0"/>
+    <w:lsdException w:name="Medium Grid 1 Accent 1" w:semiHidden="0" w:uiPriority="67" w:unhideWhenUsed="0"/>
+    <w:lsdException w:name="Medium Grid 2 Accent 1" w:semiHidden="0" w:uiPriority="68" w:unhideWhenUsed="0"/>
+    <w:lsdException w:name="Medium Grid 3 Accent 1" w:semiHidden="0" w:uiPriority="69" w:unhideWhenUsed="0"/>
+    <w:lsdException w:name="Dark List Accent 1" w:semiHidden="0" w:uiPriority="70" w:unhideWhenUsed="0"/>
+    <w:lsdException w:name="Colorful Shading Accent 1" w:semiHidden="0" w:uiPriority="71" w:unhideWhenUsed="0"/>
+    <w:lsdException w:name="Colorful List Accent 1" w:semiHidden="0" w:uiPriority="72" w:unhideWhenUsed="0"/>
+    <w:lsdException w:name="Colorful Grid Accent 1" w:semiHidden="0" w:uiPriority="73" w:unhideWhenUsed="0"/>
+    <w:lsdException w:name="Light Shading Accent 2" w:semiHidden="0" w:uiPriority="60" w:unhideWhenUsed="0"/>
+    <w:lsdException w:name="Light List Accent 2" w:semiHidden="0" w:uiPriority="61" w:unhideWhenUsed="0"/>
+    <w:lsdException w:name="Light Grid Accent 2" w:semiHidden="0" w:uiPriority="62" w:unhideWhenUsed="0"/>
+    <w:lsdException w:name="Medium Shading 1 Accent 2" w:semiHidden="0" w:uiPriority="63" w:unhideWhenUsed="0"/>
+    <w:lsdException w:name="Medium Shading 2 Accent 2" w:semiHidden="0" w:uiPriority="64" w:unhideWhenUsed="0"/>
+    <w:lsdException w:name="Medium List 1 Accent 2" w:semiHidden="0" w:uiPriority="65" w:unhideWhenUsed="0"/>
+    <w:lsdException w:name="Medium List 2 Accent 2" w:semiHidden="0" w:uiPriority="66" w:unhideWhenUsed="0"/>
+    <w:lsdException w:name="Medium Grid 1 Accent 2" w:semiHidden="0" w:uiPriority="67" w:unhideWhenUsed="0"/>
+    <w:lsdException w:name="Medium Grid 2 Accent 2" w:semiHidden="0" w:uiPriority="68" w:unhideWhenUsed="0"/>
+    <w:lsdException w:name="Medium Grid 3 Accent 2" w:semiHidden="0" w:uiPriority="69" w:unhideWhenUsed="0"/>
+    <w:lsdException w:name="Dark List Accent 2" w:semiHidden="0" w:uiPriority="70" w:unhideWhenUsed="0"/>
+    <w:lsdException w:name="Colorful Shading Accent 2" w:semiHidden="0" w:uiPriority="71" w:unhideWhenUsed="0"/>
+    <w:lsdException w:name="Colorful List Accent 2" w:semiHidden="0" w:uiPriority="72" w:unhideWhenUsed="0"/>
+    <w:lsdException w:name="Colorful Grid Accent 2" w:semiHidden="0" w:uiPriority="73" w:unhideWhenUsed="0"/>
+    <w:lsdException w:name="Light Shading Accent 3" w:semiHidden="0" w:uiPriority="60" w:unhideWhenUsed="0"/>
+    <w:lsdException w:name="Light List Accent 3" w:semiHidden="0" w:uiPriority="61" w:unhideWhenUsed="0"/>
+    <w:lsdException w:name="Light Grid Accent 3" w:semiHidden="0" w:uiPriority="62" w:unhideWhenUsed="0"/>
+    <w:lsdException w:name="Medium Shading 1 Accent 3" w:semiHidden="0" w:uiPriority="63" w:unhideWhenUsed="0"/>
+    <w:lsdException w:name="Medium Shading 2 Accent 3" w:semiHidden="0" w:uiPriority="64" w:unhideWhenUsed="0"/>
+    <w:lsdException w:name="Medium List 1 Accent 3" w:semiHidden="0" w:uiPriority="65" w:unhideWhenUsed="0"/>
+    <w:lsdException w:name="Medium List 2 Accent 3" w:semiHidden="0" w:uiPriority="66" w:unhideWhenUsed="0"/>
+    <w:lsdException w:name="Medium Grid 1 Accent 3" w:semiHidden="0" w:uiPriority="67" w:unhideWhenUsed="0"/>
+    <w:lsdException w:name="Medium Grid 2 Accent 3" w:semiHidden="0" w:uiPriority="68" w:unhideWhenUsed="0"/>
+    <w:lsdException w:name="Medium Grid 3 Accent 3" w:semiHidden="0" w:uiPriority="69" w:unhideWhenUsed="0"/>
+    <w:lsdException w:name="Dark List Accent 3" w:semiHidden="0" w:uiPriority="70" w:unhideWhenUsed="0"/>
+    <w:lsdException w:name="Colorful Shading Accent 3" w:semiHidden="0" w:uiPriority="71" w:unhideWhenUsed="0"/>
+    <w:lsdException w:name="Colorful List Accent 3" w:semiHidden="0" w:uiPriority="72" w:unhideWhenUsed="0"/>
+    <w:lsdException w:name="Colorful Grid Accent 3" w:semiHidden="0" w:uiPriority="73" w:unhideWhenUsed="0"/>
+    <w:lsdException w:name="Light Shading Accent 4" w:semiHidden="0" w:uiPriority="60" w:unhideWhenUsed="0"/>
+    <w:lsdException w:name="Light List Accent 4" w:semiHidden="0" w:uiPriority="61" w:unhideWhenUsed="0"/>
+    <w:lsdException w:name="Light Grid Accent 4" w:semiHidden="0" w:uiPriority="62" w:unhideWhenUsed="0"/>
+    <w:lsdException w:name="Medium Shading 1 Accent 4" w:semiHidden="0" w:uiPriority="63" w:unhideWhenUsed="0"/>
+    <w:lsdException w:name="Medium Shading 2 Accent 4" w:semiHidden="0" w:uiPriority="64" w:unhideWhenUsed="0"/>
+    <w:lsdException w:name="Medium List 1 Accent 4" w:semiHidden="0" w:uiPriority="65" w:unhideWhenUsed="0"/>
+    <w:lsdException w:name="Medium List 2 Accent 4" w:semiHidden="0" w:uiPriority="66" w:unhideWhenUsed="0"/>
+    <w:lsdException w:name="Medium Grid 1 Accent 4" w:semiHidden="0" w:uiPriority="67" w:unhideWhenUsed="0"/>
+    <w:lsdException w:name="Medium Grid 2 Accent 4" w:semiHidden="0" w:uiPriority="68" w:unhideWhenUsed="0"/>
+    <w:lsdException w:name="Medium Grid 3 Accent 4" w:semiHidden="0" w:uiPriority="69" w:unhideWhenUsed="0"/>
+    <w:lsdException w:name="Dark List Accent 4" w:semiHidden="0" w:uiPriority="70" w:unhideWhenUsed="0"/>
+    <w:lsdException w:name="Colorful Shading Accent 4" w:semiHidden="0" w:uiPriority="71" w:unhideWhenUsed="0"/>
+    <w:lsdException w:name="Colorful List Accent 4" w:semiHidden="0" w:uiPriority="72" w:unhideWhenUsed="0"/>
+    <w:lsdException w:name="Colorful Grid Accent 4" w:semiHidden="0" w:uiPriority="73" w:unhideWhenUsed="0"/>
+    <w:lsdException w:name="Light Shading Accent 5" w:semiHidden="0" w:uiPriority="60" w:unhideWhenUsed="0"/>
+    <w:lsdException w:name="Light List Accent 5" w:semiHidden="0" w:uiPriority="61" w:unhideWhenUsed="0"/>
+    <w:lsdException w:name="Light Grid Accent 5" w:semiHidden="0" w:uiPriority="62" w:unhideWhenUsed="0"/>
+    <w:lsdException w:name="Medium Shading 1 Accent 5" w:semiHidden="0" w:uiPriority="63" w:unhideWhenUsed="0"/>
+    <w:lsdException w:name="Medium Shading 2 Accent 5" w:semiHidden="0" w:uiPriority="64" w:unhideWhenUsed="0"/>
+    <w:lsdException w:name="Medium List 1 Accent 5" w:semiHidden="0" w:uiPriority="65" w:unhideWhenUsed="0"/>
+    <w:lsdException w:name="Medium List 2 Accent 5" w:semiHidden="0" w:uiPriority="66" w:unhideWhenUsed="0"/>
+    <w:lsdException w:name="Medium Grid 1 Accent 5" w:semiHidden="0" w:uiPriority="67" w:unhideWhenUsed="0"/>
+    <w:lsdException w:name="Medium Grid 2 Accent 5" w:semiHidden="0" w:uiPriority="68" w:unhideWhenUsed="0"/>
+    <w:lsdException w:name="Medium Grid 3 Accent 5" w:semiHidden="0" w:uiPriority="69" w:unhideWhenUsed="0"/>
+    <w:lsdException w:name="Dark List Accent 5" w:semiHidden="0" w:uiPriority="70" w:unhideWhenUsed="0"/>
+    <w:lsdException w:name="Colorful Shading Accent 5" w:semiHidden="0" w:uiPriority="71" w:unhideWhenUsed="0"/>
+    <w:lsdException w:name="Colorful List Accent 5" w:semiHidden="0" w:uiPriority="72" w:unhideWhenUsed="0"/>
+    <w:lsdException w:name="Colorful Grid Accent 5" w:semiHidden="0" w:uiPriority="73" w:unhideWhenUsed="0"/>
+    <w:lsdException w:name="Light Shading Accent 6" w:semiHidden="0" w:uiPriority="60" w:unhideWhenUsed="0"/>
+    <w:lsdException w:name="Light List Accent 6" w:semiHidden="0" w:uiPriority="61" w:unhideWhenUsed="0"/>
+    <w:lsdException w:name="Light Grid Accent 6" w:semiHidden="0" w:uiPriority="62" w:unhideWhenUsed="0"/>
+    <w:lsdException w:name="Medium Shading 1 Accent 6" w:semiHidden="0" w:uiPriority="63" w:unhideWhenUsed="0"/>
+    <w:lsdException w:name="Medium Shading 2 Accent 6" w:semiHidden="0" w:uiPriority="64" w:unhideWhenUsed="0"/>
+    <w:lsdException w:name="Medium List 1 Accent 6" w:semiHidden="0" w:uiPriority="65" w:unhideWhenUsed="0"/>
+    <w:lsdException w:name="Medium List 2 Accent 6" w:semiHidden="0" w:uiPriority="66" w:unhideWhenUsed="0"/>
+    <w:lsdException w:name="Medium Grid 1 Accent 6" w:semiHidden="0" w:uiPriority="67" w:unhideWhenUsed="0"/>
+    <w:lsdException w:name="Medium Grid 2 Accent 6" w:semiHidden="0" w:uiPriority="68" w:unhideWhenUsed="0"/>
+    <w:lsdException w:name="Medium Grid 3 Accent 6" w:semiHidden="0" w:uiPriority="69" w:unhideWhenUsed="0"/>
+    <w:lsdException w:name="Dark List Accent 6" w:semiHidden="0" w:uiPriority="70" w:unhideWhenUsed="0"/>
+    <w:lsdException w:name="Colorful Shading Accent 6" w:semiHidden="0" w:uiPriority="71" w:unhideWhenUsed="0"/>
+    <w:lsdException w:name="Colorful List Accent 6" w:semiHidden="0" w:uiPriority="72" w:unhideWhenUsed="0"/>
+    <w:lsdException w:name="Colorful Grid Accent 6" w:semiHidden="0" w:uiPriority="73" w:unhideWhenUsed="0"/>
+    <w:lsdException w:name="Subtle Emphasis" w:semiHidden="0" w:uiPriority="19" w:unhideWhenUsed="0" w:qFormat="1"/>
+    <w:lsdException w:name="Intense Emphasis" w:semiHidden="0" w:uiPriority="21" w:unhideWhenUsed="0" w:qFormat="1"/>
+    <w:lsdException w:name="Subtle Reference" w:semiHidden="0" w:uiPriority="31" w:unhideWhenUsed="0" w:qFormat="1"/>
+    <w:lsdException w:name="Intense Reference" w:semiHidden="0" w:uiPriority="32" w:unhideWhenUsed="0" w:qFormat="1"/>
+    <w:lsdException w:name="Book Title" w:semiHidden="0" w:uiPriority="33" w:unhideWhenUsed="0" w:qFormat="1"/>
+    <w:lsdException w:name="Bibliography" w:uiPriority="37"/>
+    <w:lsdException w:name="TOC Heading" w:uiPriority="39" w:qFormat="1"/>
+  </w:latentStyles>
+  <w:style w:type="paragraph" w:default="1" w:styleId="Normal">
+    <w:name w:val="Normal"/>
+    <w:rsid w:val="00670106"/>
+    <w:pPr>
+      <w:widowControl w:val="0"/>
+      <w:spacing w:after="0" w:line="240" w:lineRule="auto"/>
+    </w:pPr>
+    <w:rPr>
+      <w:rFonts w:ascii="Times New Roman" w:eastAsia="Times New Roman" w:hAnsi="Times New Roman" w:cs="Times New Roman"/>
+      <w:color w:val="000000"/>
+      <w:sz w:val="20"/>
+      <w:lang w:eastAsia="es-PE"/>
+    </w:rPr>
+  </w:style>
+  <w:style w:type="paragraph" w:styleId="Ttulo1">
+    <w:name w:val="heading 1"/>
+    <w:basedOn w:val="Normal"/>
+    <w:next w:val="Normal"/>
+    <w:link w:val="Ttulo1Car"/>
+    <w:rsid w:val="00670106"/>
+    <w:pPr>
+      <w:keepNext/>
+      <w:keepLines/>
+      <w:spacing w:before="480" w:after="120"/>
+      <w:contextualSpacing/>
+      <w:outlineLvl w:val="0"/>
+    </w:pPr>
+    <w:rPr>
+      <w:b/>
+      <w:sz w:val="48"/>
+    </w:rPr>
+  </w:style>
+  <w:style w:type="paragraph" w:styleId="Ttulo2">
+    <w:name w:val="heading 2"/>
+    <w:basedOn w:val="Normal"/>
+    <w:next w:val="Normal"/>
+    <w:link w:val="Ttulo2Car"/>
+    <w:rsid w:val="00670106"/>
+    <w:pPr>
+      <w:keepNext/>
+      <w:keepLines/>
+      <w:spacing w:before="360" w:after="80"/>
+      <w:contextualSpacing/>
+      <w:outlineLvl w:val="1"/>
+    </w:pPr>
+    <w:rPr>
+      <w:b/>
+      <w:sz w:val="36"/>
+    </w:rPr>
+  </w:style>
+  <w:style w:type="paragraph" w:styleId="Ttulo3">
+    <w:name w:val="heading 3"/>
+    <w:basedOn w:val="Normal"/>
+    <w:next w:val="Normal"/>
+    <w:link w:val="Ttulo3Car"/>
+    <w:rsid w:val="00670106"/>
+    <w:pPr>
+      <w:keepNext/>
+      <w:keepLines/>
+      <w:spacing w:before="280" w:after="80"/>
+      <w:contextualSpacing/>
+      <w:outlineLvl w:val="2"/>
+    </w:pPr>
+    <w:rPr>
+      <w:b/>
+      <w:sz w:val="28"/>
+    </w:rPr>
+  </w:style>
+  <w:style w:type="paragraph" w:styleId="Ttulo4">
+    <w:name w:val="heading 4"/>
+    <w:basedOn w:val="Normal"/>
+    <w:next w:val="Normal"/>
+    <w:link w:val="Ttulo4Car"/>
+    <w:rsid w:val="00670106"/>
+    <w:pPr>
+      <w:keepNext/>
+      <w:keepLines/>
+      <w:spacing w:before="240" w:after="40"/>
+      <w:contextualSpacing/>
+      <w:outlineLvl w:val="3"/>
+    </w:pPr>
+    <w:rPr>
+      <w:b/>
+      <w:sz w:val="24"/>
+    </w:rPr>
+  </w:style>
+  <w:style w:type="paragraph" w:styleId="Ttulo5">
+    <w:name w:val="heading 5"/>
+    <w:basedOn w:val="Normal"/>
+    <w:next w:val="Normal"/>
+    <w:link w:val="Ttulo5Car"/>
+    <w:rsid w:val="00670106"/>
+    <w:pPr>
+      <w:keepNext/>
+      <w:keepLines/>
+      <w:spacing w:before="220" w:after="40"/>
+      <w:contextualSpacing/>
+      <w:outlineLvl w:val="4"/>
+    </w:pPr>
+    <w:rPr>
+      <w:b/>
+      <w:sz w:val="22"/>
+    </w:rPr>
+  </w:style>
+  <w:style w:type="paragraph" w:styleId="Ttulo6">
+    <w:name w:val="heading 6"/>
+    <w:basedOn w:val="Normal"/>
+    <w:next w:val="Normal"/>
+    <w:link w:val="Ttulo6Car"/>
+    <w:rsid w:val="00670106"/>
+    <w:pPr>
+      <w:keepNext/>
+      <w:keepLines/>
+      <w:spacing w:before="200" w:after="40"/>
+      <w:contextualSpacing/>
+      <w:outlineLvl w:val="5"/>
+    </w:pPr>
+    <w:rPr>
+      <w:b/>
+    </w:rPr>
+  </w:style>
+  <w:style w:type="character" w:default="1" w:styleId="Fuentedeprrafopredeter">
+    <w:name w:val="Default Paragraph Font"/>
+    <w:uiPriority w:val="1"/>
+    <w:semiHidden/>
+    <w:unhideWhenUsed/>
+  </w:style>
+  <w:style w:type="table" w:default="1" w:styleId="Tablanormal">
+    <w:name w:val="Normal Table"/>
+    <w:uiPriority w:val="99"/>
+    <w:semiHidden/>
+    <w:unhideWhenUsed/>
+    <w:tblPr>
+      <w:tblInd w:w="0" w:type="dxa"/>
+      <w:tblCellMar>
+        <w:top w:w="0" w:type="dxa"/>
+        <w:left w:w="108" w:type="dxa"/>
+        <w:bottom w:w="0" w:type="dxa"/>
+        <w:right w:w="108" w:type="dxa"/>
+      </w:tblCellMar>
+    </w:tblPr>
+  </w:style>
+  <w:style w:type="numbering" w:default="1" w:styleId="Sinlista">
+    <w:name w:val="No List"/>
+    <w:uiPriority w:val="99"/>
+    <w:semiHidden/>
+    <w:unhideWhenUsed/>
+  </w:style>
+  <w:style w:type="character" w:customStyle="1" w:styleId="Ttulo1Car">
+    <w:name w:val="Título 1 Car"/>
+    <w:basedOn w:val="Fuentedeprrafopredeter"/>
+    <w:link w:val="Ttulo1"/>
+    <w:rsid w:val="00670106"/>
+    <w:rPr>
+      <w:rFonts w:ascii="Times New Roman" w:eastAsia="Times New Roman" w:hAnsi="Times New Roman" w:cs="Times New Roman"/>
+      <w:b/>
+      <w:color w:val="000000"/>
+      <w:sz w:val="48"/>
+      <w:lang w:eastAsia="es-PE"/>
+    </w:rPr>
+  </w:style>
+  <w:style w:type="character" w:customStyle="1" w:styleId="Ttulo2Car">
+    <w:name w:val="Título 2 Car"/>
+    <w:basedOn w:val="Fuentedeprrafopredeter"/>
+    <w:link w:val="Ttulo2"/>
+    <w:rsid w:val="00670106"/>
+    <w:rPr>
+      <w:rFonts w:ascii="Times New Roman" w:eastAsia="Times New Roman" w:hAnsi="Times New Roman" w:cs="Times New Roman"/>
+      <w:b/>
+      <w:color w:val="000000"/>
+      <w:sz w:val="36"/>
+      <w:lang w:eastAsia="es-PE"/>
+    </w:rPr>
+  </w:style>
+  <w:style w:type="character" w:customStyle="1" w:styleId="Ttulo3Car">
+    <w:name w:val="Título 3 Car"/>
+    <w:basedOn w:val="Fuentedeprrafopredeter"/>
+    <w:link w:val="Ttulo3"/>
+    <w:rsid w:val="00670106"/>
+    <w:rPr>
+      <w:rFonts w:ascii="Times New Roman" w:eastAsia="Times New Roman" w:hAnsi="Times New Roman" w:cs="Times New Roman"/>
+      <w:b/>
+      <w:color w:val="000000"/>
+      <w:sz w:val="28"/>
+      <w:lang w:eastAsia="es-PE"/>
+    </w:rPr>
+  </w:style>
+  <w:style w:type="character" w:customStyle="1" w:styleId="Ttulo4Car">
+    <w:name w:val="Título 4 Car"/>
+    <w:basedOn w:val="Fuentedeprrafopredeter"/>
+    <w:link w:val="Ttulo4"/>
+    <w:rsid w:val="00670106"/>
+    <w:rPr>
+      <w:rFonts w:ascii="Times New Roman" w:eastAsia="Times New Roman" w:hAnsi="Times New Roman" w:cs="Times New Roman"/>
+      <w:b/>
+      <w:color w:val="000000"/>
+      <w:sz w:val="24"/>
+      <w:lang w:eastAsia="es-PE"/>
+    </w:rPr>
+  </w:style>
+  <w:style w:type="character" w:customStyle="1" w:styleId="Ttulo5Car">
+    <w:name w:val="Título 5 Car"/>
+    <w:basedOn w:val="Fuentedeprrafopredeter"/>
+    <w:link w:val="Ttulo5"/>
+    <w:rsid w:val="00670106"/>
+    <w:rPr>
+      <w:rFonts w:ascii="Times New Roman" w:eastAsia="Times New Roman" w:hAnsi="Times New Roman" w:cs="Times New Roman"/>
+      <w:b/>
+      <w:color w:val="000000"/>
+      <w:lang w:eastAsia="es-PE"/>
+    </w:rPr>
+  </w:style>
+  <w:style w:type="character" w:customStyle="1" w:styleId="Ttulo6Car">
+    <w:name w:val="Título 6 Car"/>
+    <w:basedOn w:val="Fuentedeprrafopredeter"/>
+    <w:link w:val="Ttulo6"/>
+    <w:rsid w:val="00670106"/>
+    <w:rPr>
+      <w:rFonts w:ascii="Times New Roman" w:eastAsia="Times New Roman" w:hAnsi="Times New Roman" w:cs="Times New Roman"/>
+      <w:b/>
+      <w:color w:val="000000"/>
+      <w:sz w:val="20"/>
+      <w:lang w:eastAsia="es-PE"/>
+    </w:rPr>
+  </w:style>
+  <w:style w:type="paragraph" w:styleId="Ttulo">
+    <w:name w:val="Title"/>
+    <w:basedOn w:val="Normal"/>
+    <w:next w:val="Normal"/>
+    <w:link w:val="TtuloCar"/>
+    <w:rsid w:val="00670106"/>
+    <w:pPr>
+      <w:keepNext/>
+      <w:keepLines/>
+      <w:spacing w:before="480" w:after="120"/>
+      <w:contextualSpacing/>
+    </w:pPr>
+    <w:rPr>
+      <w:b/>
+      <w:sz w:val="72"/>
+    </w:rPr>
+  </w:style>
+  <w:style w:type="character" w:customStyle="1" w:styleId="TtuloCar">
+    <w:name w:val="Título Car"/>
+    <w:basedOn w:val="Fuentedeprrafopredeter"/>
+    <w:link w:val="Ttulo"/>
+    <w:rsid w:val="00670106"/>
+    <w:rPr>
+      <w:rFonts w:ascii="Times New Roman" w:eastAsia="Times New Roman" w:hAnsi="Times New Roman" w:cs="Times New Roman"/>
+      <w:b/>
+      <w:color w:val="000000"/>
+      <w:sz w:val="72"/>
+      <w:lang w:eastAsia="es-PE"/>
+    </w:rPr>
+  </w:style>
+  <w:style w:type="paragraph" w:styleId="Subttulo">
+    <w:name w:val="Subtitle"/>
+    <w:basedOn w:val="Normal"/>
+    <w:next w:val="Normal"/>
+    <w:link w:val="SubttuloCar"/>
+    <w:rsid w:val="00670106"/>
+    <w:pPr>
+      <w:keepNext/>
+      <w:keepLines/>
+      <w:spacing w:before="360" w:after="80"/>
+      <w:contextualSpacing/>
+    </w:pPr>
+    <w:rPr>
+      <w:rFonts w:ascii="Georgia" w:eastAsia="Georgia" w:hAnsi="Georgia" w:cs="Georgia"/>
+      <w:i/>
+      <w:color w:val="666666"/>
+      <w:sz w:val="48"/>
+    </w:rPr>
+  </w:style>
+  <w:style w:type="character" w:customStyle="1" w:styleId="SubttuloCar">
+    <w:name w:val="Subtítulo Car"/>
+    <w:basedOn w:val="Fuentedeprrafopredeter"/>
+    <w:link w:val="Subttulo"/>
+    <w:rsid w:val="00670106"/>
+    <w:rPr>
+      <w:rFonts w:ascii="Georgia" w:eastAsia="Georgia" w:hAnsi="Georgia" w:cs="Georgia"/>
+      <w:i/>
+      <w:color w:val="666666"/>
+      <w:sz w:val="48"/>
+      <w:lang w:eastAsia="es-PE"/>
+    </w:rPr>
+  </w:style>
+  <w:style w:type="paragraph" w:styleId="Textodeglobo">
+    <w:name w:val="Balloon Text"/>
+    <w:basedOn w:val="Normal"/>
+    <w:link w:val="TextodegloboCar"/>
+    <w:uiPriority w:val="99"/>
+    <w:semiHidden/>
+    <w:unhideWhenUsed/>
+    <w:rsid w:val="00670106"/>
+    <w:rPr>
+      <w:rFonts w:ascii="Tahoma" w:hAnsi="Tahoma" w:cs="Tahoma"/>
+      <w:sz w:val="16"/>
+      <w:szCs w:val="16"/>
+    </w:rPr>
+  </w:style>
+  <w:style w:type="character" w:customStyle="1" w:styleId="TextodegloboCar">
+    <w:name w:val="Texto de globo Car"/>
+    <w:basedOn w:val="Fuentedeprrafopredeter"/>
+    <w:link w:val="Textodeglobo"/>
+    <w:uiPriority w:val="99"/>
+    <w:semiHidden/>
+    <w:rsid w:val="00670106"/>
+    <w:rPr>
+      <w:rFonts w:ascii="Tahoma" w:eastAsia="Times New Roman" w:hAnsi="Tahoma" w:cs="Tahoma"/>
+      <w:color w:val="000000"/>
+      <w:sz w:val="16"/>
+      <w:szCs w:val="16"/>
+      <w:lang w:eastAsia="es-PE"/>
+    </w:rPr>
+  </w:style>
+  <w:style w:type="paragraph" w:styleId="Encabezado">
+    <w:name w:val="header"/>
+    <w:basedOn w:val="Normal"/>
+    <w:link w:val="EncabezadoCar"/>
+    <w:uiPriority w:val="99"/>
+    <w:unhideWhenUsed/>
+    <w:rsid w:val="00670106"/>
+    <w:pPr>
+      <w:tabs>
+        <w:tab w:val="center" w:pos="4419"/>
+        <w:tab w:val="right" w:pos="8838"/>
+      </w:tabs>
+    </w:pPr>
+  </w:style>
+  <w:style w:type="character" w:customStyle="1" w:styleId="EncabezadoCar">
+    <w:name w:val="Encabezado Car"/>
+    <w:basedOn w:val="Fuentedeprrafopredeter"/>
+    <w:link w:val="Encabezado"/>
+    <w:uiPriority w:val="99"/>
+    <w:rsid w:val="00670106"/>
+    <w:rPr>
+      <w:rFonts w:ascii="Times New Roman" w:eastAsia="Times New Roman" w:hAnsi="Times New Roman" w:cs="Times New Roman"/>
+      <w:color w:val="000000"/>
+      <w:sz w:val="20"/>
+      <w:lang w:eastAsia="es-PE"/>
+    </w:rPr>
+  </w:style>
+  <w:style w:type="paragraph" w:styleId="Piedepgina">
+    <w:name w:val="footer"/>
+    <w:basedOn w:val="Normal"/>
+    <w:link w:val="PiedepginaCar"/>
+    <w:uiPriority w:val="99"/>
+    <w:unhideWhenUsed/>
+    <w:rsid w:val="00670106"/>
+    <w:pPr>
+      <w:tabs>
+        <w:tab w:val="center" w:pos="4419"/>
+        <w:tab w:val="right" w:pos="8838"/>
+      </w:tabs>
+    </w:pPr>
+  </w:style>
+  <w:style w:type="character" w:customStyle="1" w:styleId="PiedepginaCar">
+    <w:name w:val="Pie de página Car"/>
+    <w:basedOn w:val="Fuentedeprrafopredeter"/>
+    <w:link w:val="Piedepgina"/>
+    <w:uiPriority w:val="99"/>
+    <w:rsid w:val="00670106"/>
+    <w:rPr>
+      <w:rFonts w:ascii="Times New Roman" w:eastAsia="Times New Roman" w:hAnsi="Times New Roman" w:cs="Times New Roman"/>
+      <w:color w:val="000000"/>
+      <w:sz w:val="20"/>
+      <w:lang w:eastAsia="es-PE"/>
+    </w:rPr>
+  </w:style>
+  <w:style w:type="paragraph" w:styleId="Prrafodelista">
+    <w:name w:val="List Paragraph"/>
+    <w:basedOn w:val="Normal"/>
+    <w:uiPriority w:val="34"/>
+    <w:qFormat/>
+    <w:rsid w:val="00670106"/>
+    <w:pPr>
+      <w:ind w:left="720"/>
+      <w:contextualSpacing/>
+    </w:pPr>
+  </w:style>
+  <w:style w:type="table" w:styleId="Tablaconcuadrcula">
+    <w:name w:val="Table Grid"/>
+    <w:basedOn w:val="Tablanormal"/>
+    <w:uiPriority w:val="59"/>
+    <w:rsid w:val="00670106"/>
+    <w:pPr>
+      <w:spacing w:after="0" w:line="240" w:lineRule="auto"/>
+    </w:pPr>
+    <w:rPr>
+      <w:rFonts w:eastAsiaTheme="minorEastAsia"/>
+      <w:lang w:eastAsia="es-PE"/>
+    </w:rPr>
+    <w:tblPr>
+      <w:tblInd w:w="0" w:type="dxa"/>
+      <w:tblBorders>
+        <w:top w:val="single" w:sz="4" w:space="0" w:color="auto"/>
+        <w:left w:val="single" w:sz="4" w:space="0" w:color="auto"/>
+        <w:bottom w:val="single" w:sz="4" w:space="0" w:color="auto"/>
+        <w:right w:val="single" w:sz="4" w:space="0" w:color="auto"/>
+        <w:insideH w:val="single" w:sz="4" w:space="0" w:color="auto"/>
+        <w:insideV w:val="single" w:sz="4" w:space="0" w:color="auto"/>
+      </w:tblBorders>
+      <w:tblCellMar>
+        <w:top w:w="0" w:type="dxa"/>
+        <w:left w:w="108" w:type="dxa"/>
+        <w:bottom w:w="0" w:type="dxa"/>
+        <w:right w:w="108" w:type="dxa"/>
+      </w:tblCellMar>
+    </w:tblPr>
+  </w:style>
+  <w:style w:type="paragraph" w:customStyle="1" w:styleId="Normal1">
+    <w:name w:val="Normal1"/>
+    <w:rsid w:val="00670106"/>
+    <w:pPr>
+      <w:widowControl w:val="0"/>
+      <w:spacing w:after="0" w:line="240" w:lineRule="auto"/>
+    </w:pPr>
+    <w:rPr>
+      <w:rFonts w:ascii="Times New Roman" w:eastAsia="Times New Roman" w:hAnsi="Times New Roman" w:cs="Times New Roman"/>
+      <w:color w:val="000000"/>
+      <w:sz w:val="20"/>
+      <w:lang w:val="es-ES" w:eastAsia="es-ES"/>
+    </w:rPr>
+  </w:style>
+  <w:style w:type="paragraph" w:customStyle="1" w:styleId="Default">
+    <w:name w:val="Default"/>
+    <w:rsid w:val="00670106"/>
+    <w:pPr>
+      <w:autoSpaceDE w:val="0"/>
+      <w:autoSpaceDN w:val="0"/>
+      <w:adjustRightInd w:val="0"/>
+      <w:spacing w:after="0" w:line="240" w:lineRule="auto"/>
+    </w:pPr>
+    <w:rPr>
+      <w:rFonts w:ascii="Perpetua" w:eastAsiaTheme="minorEastAsia" w:hAnsi="Perpetua" w:cs="Perpetua"/>
+      <w:color w:val="000000"/>
+      <w:sz w:val="24"/>
+      <w:szCs w:val="24"/>
+      <w:lang w:eastAsia="es-PE"/>
+    </w:rPr>
+  </w:style>
+  <w:style w:type="paragraph" w:styleId="Epgrafe">
+    <w:name w:val="caption"/>
+    <w:basedOn w:val="Normal"/>
+    <w:next w:val="Normal"/>
+    <w:uiPriority w:val="35"/>
+    <w:unhideWhenUsed/>
+    <w:qFormat/>
+    <w:rsid w:val="00670106"/>
+    <w:pPr>
+      <w:spacing w:after="200"/>
+    </w:pPr>
+    <w:rPr>
+      <w:b/>
+      <w:bCs/>
+      <w:color w:val="4F81BD" w:themeColor="accent1"/>
+      <w:sz w:val="18"/>
+      <w:szCs w:val="18"/>
+    </w:rPr>
+  </w:style>
+  <w:style w:type="table" w:customStyle="1" w:styleId="Cuadrculaclara-nfasis11">
+    <w:name w:val="Cuadrícula clara - Énfasis 11"/>
+    <w:basedOn w:val="Tablanormal"/>
+    <w:uiPriority w:val="62"/>
+    <w:rsid w:val="00670106"/>
+    <w:pPr>
+      <w:spacing w:after="0" w:line="240" w:lineRule="auto"/>
+    </w:pPr>
+    <w:rPr>
+      <w:rFonts w:eastAsiaTheme="minorEastAsia"/>
+      <w:lang w:eastAsia="es-PE"/>
+    </w:rPr>
+    <w:tblPr>
+      <w:tblStyleRowBandSize w:val="1"/>
+      <w:tblStyleColBandSize w:val="1"/>
+      <w:tblInd w:w="0" w:type="dxa"/>
+      <w:tblBorders>
+        <w:top w:val="single" w:sz="8" w:space="0" w:color="4F81BD" w:themeColor="accent1"/>
+        <w:left w:val="single" w:sz="8" w:space="0" w:color="4F81BD" w:themeColor="accent1"/>
+        <w:bottom w:val="single" w:sz="8" w:space="0" w:color="4F81BD" w:themeColor="accent1"/>
+        <w:right w:val="single" w:sz="8" w:space="0" w:color="4F81BD" w:themeColor="accent1"/>
+        <w:insideH w:val="single" w:sz="8" w:space="0" w:color="4F81BD" w:themeColor="accent1"/>
+        <w:insideV w:val="single" w:sz="8" w:space="0" w:color="4F81BD" w:themeColor="accent1"/>
+      </w:tblBorders>
+      <w:tblCellMar>
+        <w:top w:w="0" w:type="dxa"/>
+        <w:left w:w="108" w:type="dxa"/>
+        <w:bottom w:w="0" w:type="dxa"/>
+        <w:right w:w="108" w:type="dxa"/>
+      </w:tblCellMar>
+    </w:tblPr>
+    <w:tblStylePr w:type="firstRow">
+      <w:pPr>
+        <w:spacing w:before="0" w:after="0" w:line="240" w:lineRule="auto"/>
+      </w:pPr>
+      <w:rPr>
+        <w:rFonts w:asciiTheme="majorHAnsi" w:eastAsiaTheme="majorEastAsia" w:hAnsiTheme="majorHAnsi" w:cstheme="majorBidi"/>
+        <w:b/>
+        <w:bCs/>
+      </w:rPr>
+      <w:tblPr/>
+      <w:tcPr>
+        <w:tcBorders>
+          <w:top w:val="single" w:sz="8" w:space="0" w:color="4F81BD" w:themeColor="accent1"/>
+          <w:left w:val="single" w:sz="8" w:space="0" w:color="4F81BD" w:themeColor="accent1"/>
+          <w:bottom w:val="single" w:sz="18" w:space="0" w:color="4F81BD" w:themeColor="accent1"/>
+          <w:right w:val="single" w:sz="8" w:space="0" w:color="4F81BD" w:themeColor="accent1"/>
+          <w:insideH w:val="nil"/>
+          <w:insideV w:val="single" w:sz="8" w:space="0" w:color="4F81BD" w:themeColor="accent1"/>
+        </w:tcBorders>
+      </w:tcPr>
+    </w:tblStylePr>
+    <w:tblStylePr w:type="lastRow">
+      <w:pPr>
+        <w:spacing w:before="0" w:after="0" w:line="240" w:lineRule="auto"/>
+      </w:pPr>
+      <w:rPr>
+        <w:rFonts w:asciiTheme="majorHAnsi" w:eastAsiaTheme="majorEastAsia" w:hAnsiTheme="majorHAnsi" w:cstheme="majorBidi"/>
+        <w:b/>
+        <w:bCs/>
+      </w:rPr>
+      <w:tblPr/>
+      <w:tcPr>
+        <w:tcBorders>
+          <w:top w:val="double" w:sz="6" w:space="0" w:color="4F81BD" w:themeColor="accent1"/>
+          <w:left w:val="single" w:sz="8" w:space="0" w:color="4F81BD" w:themeColor="accent1"/>
+          <w:bottom w:val="single" w:sz="8" w:space="0" w:color="4F81BD" w:themeColor="accent1"/>
+          <w:right w:val="single" w:sz="8" w:space="0" w:color="4F81BD" w:themeColor="accent1"/>
+          <w:insideH w:val="nil"/>
+          <w:insideV w:val="single" w:sz="8" w:space="0" w:color="4F81BD" w:themeColor="accent1"/>
+        </w:tcBorders>
+      </w:tcPr>
+    </w:tblStylePr>
+    <w:tblStylePr w:type="firstCol">
+      <w:rPr>
+        <w:rFonts w:asciiTheme="majorHAnsi" w:eastAsiaTheme="majorEastAsia" w:hAnsiTheme="majorHAnsi" w:cstheme="majorBidi"/>
+        <w:b/>
+        <w:bCs/>
+      </w:rPr>
+    </w:tblStylePr>
+    <w:tblStylePr w:type="lastCol">
+      <w:rPr>
+        <w:rFonts w:asciiTheme="majorHAnsi" w:eastAsiaTheme="majorEastAsia" w:hAnsiTheme="majorHAnsi" w:cstheme="majorBidi"/>
+        <w:b/>
+        <w:bCs/>
+      </w:rPr>
+      <w:tblPr/>
+      <w:tcPr>
+        <w:tcBorders>
+          <w:top w:val="single" w:sz="8" w:space="0" w:color="4F81BD" w:themeColor="accent1"/>
+          <w:left w:val="single" w:sz="8" w:space="0" w:color="4F81BD" w:themeColor="accent1"/>
+          <w:bottom w:val="single" w:sz="8" w:space="0" w:color="4F81BD" w:themeColor="accent1"/>
+          <w:right w:val="single" w:sz="8" w:space="0" w:color="4F81BD" w:themeColor="accent1"/>
+        </w:tcBorders>
+      </w:tcPr>
+    </w:tblStylePr>
+    <w:tblStylePr w:type="band1Vert">
+      <w:tblPr/>
+      <w:tcPr>
+        <w:tcBorders>
+          <w:top w:val="single" w:sz="8" w:space="0" w:color="4F81BD" w:themeColor="accent1"/>
+          <w:left w:val="single" w:sz="8" w:space="0" w:color="4F81BD" w:themeColor="accent1"/>
+          <w:bottom w:val="single" w:sz="8" w:space="0" w:color="4F81BD" w:themeColor="accent1"/>
+          <w:right w:val="single" w:sz="8" w:space="0" w:color="4F81BD" w:themeColor="accent1"/>
+        </w:tcBorders>
+        <w:shd w:val="clear" w:color="auto" w:fill="D3DFEE" w:themeFill="accent1" w:themeFillTint="3F"/>
+      </w:tcPr>
+    </w:tblStylePr>
+    <w:tblStylePr w:type="band1Horz">
+      <w:tblPr/>
+      <w:tcPr>
+        <w:tcBorders>
+          <w:top w:val="single" w:sz="8" w:space="0" w:color="4F81BD" w:themeColor="accent1"/>
+          <w:left w:val="single" w:sz="8" w:space="0" w:color="4F81BD" w:themeColor="accent1"/>
+          <w:bottom w:val="single" w:sz="8" w:space="0" w:color="4F81BD" w:themeColor="accent1"/>
+          <w:right w:val="single" w:sz="8" w:space="0" w:color="4F81BD" w:themeColor="accent1"/>
+          <w:insideV w:val="single" w:sz="8" w:space="0" w:color="4F81BD" w:themeColor="accent1"/>
+        </w:tcBorders>
+        <w:shd w:val="clear" w:color="auto" w:fill="D3DFEE" w:themeFill="accent1" w:themeFillTint="3F"/>
+      </w:tcPr>
+    </w:tblStylePr>
+    <w:tblStylePr w:type="band2Horz">
+      <w:tblPr/>
+      <w:tcPr>
+        <w:tcBorders>
+          <w:top w:val="single" w:sz="8" w:space="0" w:color="4F81BD" w:themeColor="accent1"/>
+          <w:left w:val="single" w:sz="8" w:space="0" w:color="4F81BD" w:themeColor="accent1"/>
+          <w:bottom w:val="single" w:sz="8" w:space="0" w:color="4F81BD" w:themeColor="accent1"/>
+          <w:right w:val="single" w:sz="8" w:space="0" w:color="4F81BD" w:themeColor="accent1"/>
+          <w:insideV w:val="single" w:sz="8" w:space="0" w:color="4F81BD" w:themeColor="accent1"/>
+        </w:tcBorders>
+      </w:tcPr>
+    </w:tblStylePr>
+  </w:style>
+  <w:style w:type="paragraph" w:customStyle="1" w:styleId="MNormal">
+    <w:name w:val="MNormal"/>
+    <w:basedOn w:val="Normal"/>
+    <w:rsid w:val="00670106"/>
+    <w:pPr>
+      <w:widowControl/>
+      <w:spacing w:after="60"/>
+    </w:pPr>
+    <w:rPr>
+      <w:rFonts w:ascii="Verdana" w:hAnsi="Verdana" w:cs="Arial"/>
+      <w:color w:val="auto"/>
+      <w:szCs w:val="24"/>
+      <w:lang w:val="es-CO" w:eastAsia="es-ES"/>
+    </w:rPr>
+  </w:style>
+  <w:style w:type="table" w:customStyle="1" w:styleId="Cuadrculadetablaclara1">
+    <w:name w:val="Cuadrícula de tabla clara1"/>
+    <w:basedOn w:val="Tablanormal"/>
+    <w:uiPriority w:val="40"/>
+    <w:rsid w:val="00670106"/>
+    <w:pPr>
+      <w:spacing w:after="0" w:line="240" w:lineRule="auto"/>
+    </w:pPr>
+    <w:rPr>
+      <w:rFonts w:eastAsiaTheme="minorEastAsia"/>
+      <w:lang w:eastAsia="es-PE"/>
+    </w:rPr>
+    <w:tblPr>
+      <w:tblInd w:w="0" w:type="dxa"/>
+      <w:tblBorders>
+        <w:top w:val="single" w:sz="4" w:space="0" w:color="BFBFBF" w:themeColor="background1" w:themeShade="BF"/>
+        <w:left w:val="single" w:sz="4" w:space="0" w:color="BFBFBF" w:themeColor="background1" w:themeShade="BF"/>
+        <w:bottom w:val="single" w:sz="4" w:space="0" w:color="BFBFBF" w:themeColor="background1" w:themeShade="BF"/>
+        <w:right w:val="single" w:sz="4" w:space="0" w:color="BFBFBF" w:themeColor="background1" w:themeShade="BF"/>
+        <w:insideH w:val="single" w:sz="4" w:space="0" w:color="BFBFBF" w:themeColor="background1" w:themeShade="BF"/>
+        <w:insideV w:val="single" w:sz="4" w:space="0" w:color="BFBFBF" w:themeColor="background1" w:themeShade="BF"/>
+      </w:tblBorders>
+      <w:tblCellMar>
+        <w:top w:w="0" w:type="dxa"/>
+        <w:left w:w="108" w:type="dxa"/>
+        <w:bottom w:w="0" w:type="dxa"/>
+        <w:right w:w="108" w:type="dxa"/>
+      </w:tblCellMar>
+    </w:tblPr>
+  </w:style>
+  <w:style w:type="table" w:styleId="Listaclara">
+    <w:name w:val="Light List"/>
+    <w:basedOn w:val="Tablanormal"/>
+    <w:uiPriority w:val="61"/>
+    <w:rsid w:val="000278EB"/>
+    <w:pPr>
+      <w:spacing w:after="0" w:line="240" w:lineRule="auto"/>
+    </w:pPr>
+    <w:tblPr>
+      <w:tblStyleRowBandSize w:val="1"/>
+      <w:tblStyleColBandSize w:val="1"/>
+      <w:tblInd w:w="0" w:type="dxa"/>
+      <w:tblBorders>
+        <w:top w:val="single" w:sz="8" w:space="0" w:color="000000" w:themeColor="text1"/>
+        <w:left w:val="single" w:sz="8" w:space="0" w:color="000000" w:themeColor="text1"/>
+        <w:bottom w:val="single" w:sz="8" w:space="0" w:color="000000" w:themeColor="text1"/>
+        <w:right w:val="single" w:sz="8" w:space="0" w:color="000000" w:themeColor="text1"/>
+      </w:tblBorders>
+      <w:tblCellMar>
+        <w:top w:w="0" w:type="dxa"/>
+        <w:left w:w="108" w:type="dxa"/>
+        <w:bottom w:w="0" w:type="dxa"/>
+        <w:right w:w="108" w:type="dxa"/>
+      </w:tblCellMar>
+    </w:tblPr>
+    <w:tblStylePr w:type="firstRow">
+      <w:pPr>
+        <w:spacing w:before="0" w:after="0" w:line="240" w:lineRule="auto"/>
+      </w:pPr>
+      <w:rPr>
+        <w:b/>
+        <w:bCs/>
+        <w:color w:val="FFFFFF" w:themeColor="background1"/>
+      </w:rPr>
+      <w:tblPr/>
+      <w:tcPr>
+        <w:shd w:val="clear" w:color="auto" w:fill="000000" w:themeFill="text1"/>
+      </w:tcPr>
+    </w:tblStylePr>
+    <w:tblStylePr w:type="lastRow">
+      <w:pPr>
+        <w:spacing w:before="0" w:after="0" w:line="240" w:lineRule="auto"/>
+      </w:pPr>
+      <w:rPr>
+        <w:b/>
+        <w:bCs/>
+      </w:rPr>
+      <w:tblPr/>
+      <w:tcPr>
+        <w:tcBorders>
+          <w:top w:val="double" w:sz="6" w:space="0" w:color="000000" w:themeColor="text1"/>
+          <w:left w:val="single" w:sz="8" w:space="0" w:color="000000" w:themeColor="text1"/>
+          <w:bottom w:val="single" w:sz="8" w:space="0" w:color="000000" w:themeColor="text1"/>
+          <w:right w:val="single" w:sz="8" w:space="0" w:color="000000" w:themeColor="text1"/>
+        </w:tcBorders>
+      </w:tcPr>
+    </w:tblStylePr>
+    <w:tblStylePr w:type="firstCol">
+      <w:rPr>
+        <w:b/>
+        <w:bCs/>
+      </w:rPr>
+    </w:tblStylePr>
+    <w:tblStylePr w:type="lastCol">
+      <w:rPr>
+        <w:b/>
+        <w:bCs/>
+      </w:rPr>
+    </w:tblStylePr>
+    <w:tblStylePr w:type="band1Vert">
+      <w:tblPr/>
+      <w:tcPr>
+        <w:tcBorders>
+          <w:top w:val="single" w:sz="8" w:space="0" w:color="000000" w:themeColor="text1"/>
+          <w:left w:val="single" w:sz="8" w:space="0" w:color="000000" w:themeColor="text1"/>
+          <w:bottom w:val="single" w:sz="8" w:space="0" w:color="000000" w:themeColor="text1"/>
+          <w:right w:val="single" w:sz="8" w:space="0" w:color="000000" w:themeColor="text1"/>
+        </w:tcBorders>
+      </w:tcPr>
+    </w:tblStylePr>
+    <w:tblStylePr w:type="band1Horz">
+      <w:tblPr/>
+      <w:tcPr>
+        <w:tcBorders>
+          <w:top w:val="single" w:sz="8" w:space="0" w:color="000000" w:themeColor="text1"/>
+          <w:left w:val="single" w:sz="8" w:space="0" w:color="000000" w:themeColor="text1"/>
+          <w:bottom w:val="single" w:sz="8" w:space="0" w:color="000000" w:themeColor="text1"/>
+          <w:right w:val="single" w:sz="8" w:space="0" w:color="000000" w:themeColor="text1"/>
+        </w:tcBorders>
+      </w:tcPr>
+    </w:tblStylePr>
+  </w:style>
+  <w:style w:type="table" w:styleId="Sombreadomedio1-nfasis1">
+    <w:name w:val="Medium Shading 1 Accent 1"/>
+    <w:basedOn w:val="Tablanormal"/>
+    <w:uiPriority w:val="63"/>
+    <w:rsid w:val="00A21184"/>
+    <w:pPr>
+      <w:spacing w:after="0" w:line="240" w:lineRule="auto"/>
+    </w:pPr>
+    <w:tblPr>
+      <w:tblStyleRowBandSize w:val="1"/>
+      <w:tblStyleColBandSize w:val="1"/>
+      <w:tblInd w:w="0" w:type="dxa"/>
+      <w:tblBorders>
+        <w:top w:val="single" w:sz="8" w:space="0" w:color="7BA0CD" w:themeColor="accent1" w:themeTint="BF"/>
+        <w:left w:val="single" w:sz="8" w:space="0" w:color="7BA0CD" w:themeColor="accent1" w:themeTint="BF"/>
+        <w:bottom w:val="single" w:sz="8" w:space="0" w:color="7BA0CD" w:themeColor="accent1" w:themeTint="BF"/>
+        <w:right w:val="single" w:sz="8" w:space="0" w:color="7BA0CD" w:themeColor="accent1" w:themeTint="BF"/>
+        <w:insideH w:val="single" w:sz="8" w:space="0" w:color="7BA0CD" w:themeColor="accent1" w:themeTint="BF"/>
+      </w:tblBorders>
+      <w:tblCellMar>
+        <w:top w:w="0" w:type="dxa"/>
+        <w:left w:w="108" w:type="dxa"/>
+        <w:bottom w:w="0" w:type="dxa"/>
+        <w:right w:w="108" w:type="dxa"/>
+      </w:tblCellMar>
+    </w:tblPr>
+    <w:tblStylePr w:type="firstRow">
+      <w:pPr>
+        <w:spacing w:before="0" w:after="0" w:line="240" w:lineRule="auto"/>
+      </w:pPr>
+      <w:rPr>
+        <w:b/>
+        <w:bCs/>
+        <w:color w:val="FFFFFF" w:themeColor="background1"/>
+      </w:rPr>
+      <w:tblPr/>
+      <w:tcPr>
+        <w:tcBorders>
+          <w:top w:val="single" w:sz="8" w:space="0" w:color="7BA0CD" w:themeColor="accent1" w:themeTint="BF"/>
+          <w:left w:val="single" w:sz="8" w:space="0" w:color="7BA0CD" w:themeColor="accent1" w:themeTint="BF"/>
+          <w:bottom w:val="single" w:sz="8" w:space="0" w:color="7BA0CD" w:themeColor="accent1" w:themeTint="BF"/>
+          <w:right w:val="single" w:sz="8" w:space="0" w:color="7BA0CD" w:themeColor="accent1" w:themeTint="BF"/>
+          <w:insideH w:val="nil"/>
+          <w:insideV w:val="nil"/>
+        </w:tcBorders>
+        <w:shd w:val="clear" w:color="auto" w:fill="4F81BD" w:themeFill="accent1"/>
+      </w:tcPr>
+    </w:tblStylePr>
+    <w:tblStylePr w:type="lastRow">
+      <w:pPr>
+        <w:spacing w:before="0" w:after="0" w:line="240" w:lineRule="auto"/>
+      </w:pPr>
+      <w:rPr>
+        <w:b/>
+        <w:bCs/>
+      </w:rPr>
+      <w:tblPr/>
+      <w:tcPr>
+        <w:tcBorders>
+          <w:top w:val="double" w:sz="6" w:space="0" w:color="7BA0CD" w:themeColor="accent1" w:themeTint="BF"/>
+          <w:left w:val="single" w:sz="8" w:space="0" w:color="7BA0CD" w:themeColor="accent1" w:themeTint="BF"/>
+          <w:bottom w:val="single" w:sz="8" w:space="0" w:color="7BA0CD" w:themeColor="accent1" w:themeTint="BF"/>
+          <w:right w:val="single" w:sz="8" w:space="0" w:color="7BA0CD" w:themeColor="accent1" w:themeTint="BF"/>
+          <w:insideH w:val="nil"/>
+          <w:insideV w:val="nil"/>
+        </w:tcBorders>
+      </w:tcPr>
+    </w:tblStylePr>
+    <w:tblStylePr w:type="firstCol">
+      <w:rPr>
+        <w:b/>
+        <w:bCs/>
+      </w:rPr>
+    </w:tblStylePr>
+    <w:tblStylePr w:type="lastCol">
+      <w:rPr>
+        <w:b/>
+        <w:bCs/>
+      </w:rPr>
+    </w:tblStylePr>
+    <w:tblStylePr w:type="band1Vert">
+      <w:tblPr/>
+      <w:tcPr>
+        <w:shd w:val="clear" w:color="auto" w:fill="D3DFEE" w:themeFill="accent1" w:themeFillTint="3F"/>
+      </w:tcPr>
+    </w:tblStylePr>
+    <w:tblStylePr w:type="band1Horz">
+      <w:tblPr/>
+      <w:tcPr>
+        <w:tcBorders>
+          <w:insideH w:val="nil"/>
+          <w:insideV w:val="nil"/>
+        </w:tcBorders>
+        <w:shd w:val="clear" w:color="auto" w:fill="D3DFEE" w:themeFill="accent1" w:themeFillTint="3F"/>
+      </w:tcPr>
+    </w:tblStylePr>
+    <w:tblStylePr w:type="band2Horz">
+      <w:tblPr/>
+      <w:tcPr>
+        <w:tcBorders>
+          <w:insideH w:val="nil"/>
+          <w:insideV w:val="nil"/>
+        </w:tcBorders>
+      </w:tcPr>
+    </w:tblStylePr>
+  </w:style>
+  <w:style w:type="table" w:styleId="Listaclara-nfasis1">
+    <w:name w:val="Light List Accent 1"/>
+    <w:basedOn w:val="Tablanormal"/>
+    <w:uiPriority w:val="61"/>
+    <w:rsid w:val="0015117F"/>
+    <w:pPr>
+      <w:spacing w:after="0" w:line="240" w:lineRule="auto"/>
+    </w:pPr>
+    <w:tblPr>
+      <w:tblStyleRowBandSize w:val="1"/>
+      <w:tblStyleColBandSize w:val="1"/>
+      <w:tblInd w:w="0" w:type="dxa"/>
+      <w:tblBorders>
+        <w:top w:val="single" w:sz="8" w:space="0" w:color="4F81BD" w:themeColor="accent1"/>
+        <w:left w:val="single" w:sz="8" w:space="0" w:color="4F81BD" w:themeColor="accent1"/>
+        <w:bottom w:val="single" w:sz="8" w:space="0" w:color="4F81BD" w:themeColor="accent1"/>
+        <w:right w:val="single" w:sz="8" w:space="0" w:color="4F81BD" w:themeColor="accent1"/>
+      </w:tblBorders>
+      <w:tblCellMar>
+        <w:top w:w="0" w:type="dxa"/>
+        <w:left w:w="108" w:type="dxa"/>
+        <w:bottom w:w="0" w:type="dxa"/>
+        <w:right w:w="108" w:type="dxa"/>
+      </w:tblCellMar>
+    </w:tblPr>
+    <w:tblStylePr w:type="firstRow">
+      <w:pPr>
+        <w:spacing w:before="0" w:after="0" w:line="240" w:lineRule="auto"/>
+      </w:pPr>
+      <w:rPr>
+        <w:b/>
+        <w:bCs/>
+        <w:color w:val="FFFFFF" w:themeColor="background1"/>
+      </w:rPr>
+      <w:tblPr/>
+      <w:tcPr>
+        <w:shd w:val="clear" w:color="auto" w:fill="4F81BD" w:themeFill="accent1"/>
+      </w:tcPr>
+    </w:tblStylePr>
+    <w:tblStylePr w:type="lastRow">
+      <w:pPr>
+        <w:spacing w:before="0" w:after="0" w:line="240" w:lineRule="auto"/>
+      </w:pPr>
+      <w:rPr>
+        <w:b/>
+        <w:bCs/>
+      </w:rPr>
+      <w:tblPr/>
+      <w:tcPr>
+        <w:tcBorders>
+          <w:top w:val="double" w:sz="6" w:space="0" w:color="4F81BD" w:themeColor="accent1"/>
+          <w:left w:val="single" w:sz="8" w:space="0" w:color="4F81BD" w:themeColor="accent1"/>
+          <w:bottom w:val="single" w:sz="8" w:space="0" w:color="4F81BD" w:themeColor="accent1"/>
+          <w:right w:val="single" w:sz="8" w:space="0" w:color="4F81BD" w:themeColor="accent1"/>
+        </w:tcBorders>
+      </w:tcPr>
+    </w:tblStylePr>
+    <w:tblStylePr w:type="firstCol">
+      <w:rPr>
+        <w:b/>
+        <w:bCs/>
+      </w:rPr>
+    </w:tblStylePr>
+    <w:tblStylePr w:type="lastCol">
+      <w:rPr>
+        <w:b/>
+        <w:bCs/>
+      </w:rPr>
+    </w:tblStylePr>
+    <w:tblStylePr w:type="band1Vert">
+      <w:tblPr/>
+      <w:tcPr>
+        <w:tcBorders>
+          <w:top w:val="single" w:sz="8" w:space="0" w:color="4F81BD" w:themeColor="accent1"/>
+          <w:left w:val="single" w:sz="8" w:space="0" w:color="4F81BD" w:themeColor="accent1"/>
+          <w:bottom w:val="single" w:sz="8" w:space="0" w:color="4F81BD" w:themeColor="accent1"/>
+          <w:right w:val="single" w:sz="8" w:space="0" w:color="4F81BD" w:themeColor="accent1"/>
+        </w:tcBorders>
+      </w:tcPr>
+    </w:tblStylePr>
+    <w:tblStylePr w:type="band1Horz">
+      <w:tblPr/>
+      <w:tcPr>
+        <w:tcBorders>
+          <w:top w:val="single" w:sz="8" w:space="0" w:color="4F81BD" w:themeColor="accent1"/>
+          <w:left w:val="single" w:sz="8" w:space="0" w:color="4F81BD" w:themeColor="accent1"/>
+          <w:bottom w:val="single" w:sz="8" w:space="0" w:color="4F81BD" w:themeColor="accent1"/>
+          <w:right w:val="single" w:sz="8" w:space="0" w:color="4F81BD" w:themeColor="accent1"/>
+        </w:tcBorders>
+      </w:tcPr>
+    </w:tblStylePr>
+  </w:style>
+</w:styles>
+</file>
+
 <file path=word/theme/theme1.xml><?xml version="1.0" encoding="utf-8"?>
 <a:theme xmlns:a="http://schemas.openxmlformats.org/drawingml/2006/main" name="Tema de Office">
   <a:themeElements>

</xml_diff>

<commit_message>
Nuevas Políticas y Directrices agregadas al documento GXO-PGCM
</commit_message>
<xml_diff>
--- a/Gestión de Configuración/GXO - PGCM.docx
+++ b/Gestión de Configuración/GXO - PGCM.docx
@@ -1154,6 +1154,170 @@
           </w:p>
         </w:tc>
       </w:tr>
+      <w:tr>
+        <w:trPr>
+          <w:cnfStyle w:val="000000010000" w:firstRow="0" w:lastRow="0" w:firstColumn="0" w:lastColumn="0" w:oddVBand="0" w:evenVBand="0" w:oddHBand="0" w:evenHBand="1" w:firstRowFirstColumn="0" w:firstRowLastColumn="0" w:lastRowFirstColumn="0" w:lastRowLastColumn="0"/>
+        </w:trPr>
+        <w:tc>
+          <w:tcPr>
+            <w:cnfStyle w:val="001000000000" w:firstRow="0" w:lastRow="0" w:firstColumn="1" w:lastColumn="0" w:oddVBand="0" w:evenVBand="0" w:oddHBand="0" w:evenHBand="0" w:firstRowFirstColumn="0" w:firstRowLastColumn="0" w:lastRowFirstColumn="0" w:lastRowLastColumn="0"/>
+            <w:tcW w:w="1101" w:type="dxa"/>
+            <w:tcBorders>
+              <w:right w:val="single" w:sz="4" w:space="0" w:color="auto"/>
+            </w:tcBorders>
+          </w:tcPr>
+          <w:p>
+            <w:pPr>
+              <w:widowControl/>
+              <w:spacing w:after="200" w:line="276" w:lineRule="auto"/>
+              <w:jc w:val="center"/>
+              <w:rPr>
+                <w:rFonts w:asciiTheme="minorHAnsi" w:eastAsia="Verdana" w:hAnsiTheme="minorHAnsi"/>
+                <w:b w:val="0"/>
+                <w:sz w:val="22"/>
+              </w:rPr>
+            </w:pPr>
+            <w:r>
+              <w:rPr>
+                <w:rFonts w:asciiTheme="minorHAnsi" w:eastAsia="Verdana" w:hAnsiTheme="minorHAnsi"/>
+                <w:b w:val="0"/>
+                <w:sz w:val="22"/>
+              </w:rPr>
+              <w:t>1.3</w:t>
+            </w:r>
+          </w:p>
+        </w:tc>
+        <w:tc>
+          <w:tcPr>
+            <w:tcW w:w="1275" w:type="dxa"/>
+            <w:tcBorders>
+              <w:left w:val="single" w:sz="4" w:space="0" w:color="auto"/>
+              <w:right w:val="single" w:sz="4" w:space="0" w:color="auto"/>
+            </w:tcBorders>
+          </w:tcPr>
+          <w:p>
+            <w:pPr>
+              <w:widowControl/>
+              <w:spacing w:after="200" w:line="276" w:lineRule="auto"/>
+              <w:jc w:val="center"/>
+              <w:cnfStyle w:val="000000010000" w:firstRow="0" w:lastRow="0" w:firstColumn="0" w:lastColumn="0" w:oddVBand="0" w:evenVBand="0" w:oddHBand="0" w:evenHBand="1" w:firstRowFirstColumn="0" w:firstRowLastColumn="0" w:lastRowFirstColumn="0" w:lastRowLastColumn="0"/>
+              <w:rPr>
+                <w:rFonts w:asciiTheme="minorHAnsi" w:eastAsia="Verdana" w:hAnsiTheme="minorHAnsi"/>
+                <w:sz w:val="22"/>
+              </w:rPr>
+            </w:pPr>
+            <w:r>
+              <w:rPr>
+                <w:rFonts w:asciiTheme="minorHAnsi" w:eastAsia="Verdana" w:hAnsiTheme="minorHAnsi"/>
+                <w:sz w:val="22"/>
+              </w:rPr>
+              <w:t>PM</w:t>
+            </w:r>
+          </w:p>
+        </w:tc>
+        <w:tc>
+          <w:tcPr>
+            <w:tcW w:w="1701" w:type="dxa"/>
+            <w:tcBorders>
+              <w:left w:val="single" w:sz="4" w:space="0" w:color="auto"/>
+              <w:right w:val="single" w:sz="4" w:space="0" w:color="auto"/>
+            </w:tcBorders>
+          </w:tcPr>
+          <w:p>
+            <w:pPr>
+              <w:widowControl/>
+              <w:spacing w:after="200" w:line="276" w:lineRule="auto"/>
+              <w:jc w:val="center"/>
+              <w:cnfStyle w:val="000000010000" w:firstRow="0" w:lastRow="0" w:firstColumn="0" w:lastColumn="0" w:oddVBand="0" w:evenVBand="0" w:oddHBand="0" w:evenHBand="1" w:firstRowFirstColumn="0" w:firstRowLastColumn="0" w:lastRowFirstColumn="0" w:lastRowLastColumn="0"/>
+              <w:rPr>
+                <w:rFonts w:asciiTheme="minorHAnsi" w:eastAsia="Verdana" w:hAnsiTheme="minorHAnsi"/>
+                <w:sz w:val="22"/>
+              </w:rPr>
+            </w:pPr>
+          </w:p>
+        </w:tc>
+        <w:tc>
+          <w:tcPr>
+            <w:tcW w:w="1701" w:type="dxa"/>
+            <w:tcBorders>
+              <w:left w:val="single" w:sz="4" w:space="0" w:color="auto"/>
+              <w:right w:val="single" w:sz="4" w:space="0" w:color="auto"/>
+            </w:tcBorders>
+          </w:tcPr>
+          <w:p>
+            <w:pPr>
+              <w:widowControl/>
+              <w:spacing w:after="200" w:line="276" w:lineRule="auto"/>
+              <w:jc w:val="center"/>
+              <w:cnfStyle w:val="000000010000" w:firstRow="0" w:lastRow="0" w:firstColumn="0" w:lastColumn="0" w:oddVBand="0" w:evenVBand="0" w:oddHBand="0" w:evenHBand="1" w:firstRowFirstColumn="0" w:firstRowLastColumn="0" w:lastRowFirstColumn="0" w:lastRowLastColumn="0"/>
+              <w:rPr>
+                <w:rFonts w:asciiTheme="minorHAnsi" w:eastAsia="Verdana" w:hAnsiTheme="minorHAnsi"/>
+                <w:sz w:val="22"/>
+              </w:rPr>
+            </w:pPr>
+          </w:p>
+        </w:tc>
+        <w:tc>
+          <w:tcPr>
+            <w:tcW w:w="1134" w:type="dxa"/>
+            <w:tcBorders>
+              <w:left w:val="single" w:sz="4" w:space="0" w:color="auto"/>
+              <w:right w:val="single" w:sz="4" w:space="0" w:color="auto"/>
+            </w:tcBorders>
+          </w:tcPr>
+          <w:p>
+            <w:pPr>
+              <w:widowControl/>
+              <w:spacing w:after="200" w:line="276" w:lineRule="auto"/>
+              <w:jc w:val="center"/>
+              <w:cnfStyle w:val="000000010000" w:firstRow="0" w:lastRow="0" w:firstColumn="0" w:lastColumn="0" w:oddVBand="0" w:evenVBand="0" w:oddHBand="0" w:evenHBand="1" w:firstRowFirstColumn="0" w:firstRowLastColumn="0" w:lastRowFirstColumn="0" w:lastRowLastColumn="0"/>
+              <w:rPr>
+                <w:rFonts w:asciiTheme="minorHAnsi" w:eastAsia="Verdana" w:hAnsiTheme="minorHAnsi"/>
+                <w:sz w:val="22"/>
+              </w:rPr>
+            </w:pPr>
+            <w:r>
+              <w:rPr>
+                <w:rFonts w:asciiTheme="minorHAnsi" w:eastAsia="Verdana" w:hAnsiTheme="minorHAnsi"/>
+                <w:sz w:val="22"/>
+              </w:rPr>
+              <w:t>16/04/14</w:t>
+            </w:r>
+          </w:p>
+        </w:tc>
+        <w:tc>
+          <w:tcPr>
+            <w:tcW w:w="2866" w:type="dxa"/>
+            <w:tcBorders>
+              <w:left w:val="single" w:sz="4" w:space="0" w:color="auto"/>
+            </w:tcBorders>
+          </w:tcPr>
+          <w:p>
+            <w:pPr>
+              <w:tabs>
+                <w:tab w:val="left" w:pos="-4820"/>
+              </w:tabs>
+              <w:jc w:val="center"/>
+              <w:cnfStyle w:val="000000010000" w:firstRow="0" w:lastRow="0" w:firstColumn="0" w:lastColumn="0" w:oddVBand="0" w:evenVBand="0" w:oddHBand="0" w:evenHBand="1" w:firstRowFirstColumn="0" w:firstRowLastColumn="0" w:lastRowFirstColumn="0" w:lastRowLastColumn="0"/>
+              <w:rPr>
+                <w:rFonts w:asciiTheme="minorHAnsi" w:eastAsia="Verdana" w:hAnsiTheme="minorHAnsi"/>
+                <w:b/>
+                <w:sz w:val="22"/>
+                <w:szCs w:val="24"/>
+              </w:rPr>
+            </w:pPr>
+            <w:r>
+              <w:rPr>
+                <w:rFonts w:asciiTheme="minorHAnsi" w:eastAsia="Verdana" w:hAnsiTheme="minorHAnsi"/>
+                <w:b/>
+                <w:sz w:val="22"/>
+                <w:szCs w:val="24"/>
+              </w:rPr>
+              <w:t>Nuevas Políticas y Directrices agregadas</w:t>
+            </w:r>
+          </w:p>
+        </w:tc>
+      </w:tr>
     </w:tbl>
     <w:p>
       <w:pPr>
@@ -1174,6 +1338,8 @@
         </w:rPr>
         <w:br w:type="page"/>
       </w:r>
+      <w:bookmarkStart w:id="0" w:name="_GoBack"/>
+      <w:bookmarkEnd w:id="0"/>
     </w:p>
     <w:p>
       <w:pPr>
@@ -2161,8 +2327,8 @@
           <w:sz w:val="36"/>
         </w:rPr>
       </w:pPr>
-      <w:bookmarkStart w:id="0" w:name="h.gjdgxs" w:colFirst="0" w:colLast="0"/>
-      <w:bookmarkEnd w:id="0"/>
+      <w:bookmarkStart w:id="1" w:name="h.gjdgxs" w:colFirst="0" w:colLast="0"/>
+      <w:bookmarkEnd w:id="1"/>
       <w:r>
         <w:rPr>
           <w:rFonts w:asciiTheme="minorHAnsi" w:eastAsia="Verdana" w:hAnsiTheme="minorHAnsi"/>
@@ -2196,8 +2362,8 @@
           <w:u w:val="single"/>
         </w:rPr>
       </w:pPr>
-      <w:bookmarkStart w:id="1" w:name="h.30j0zll" w:colFirst="0" w:colLast="0"/>
-      <w:bookmarkEnd w:id="1"/>
+      <w:bookmarkStart w:id="2" w:name="h.30j0zll" w:colFirst="0" w:colLast="0"/>
+      <w:bookmarkEnd w:id="2"/>
       <w:r>
         <w:rPr>
           <w:rFonts w:asciiTheme="minorHAnsi" w:eastAsia="Verdana" w:hAnsiTheme="minorHAnsi"/>
@@ -2222,8 +2388,8 @@
           <w:szCs w:val="24"/>
         </w:rPr>
       </w:pPr>
-      <w:bookmarkStart w:id="2" w:name="h.1fob9te" w:colFirst="0" w:colLast="0"/>
-      <w:bookmarkEnd w:id="2"/>
+      <w:bookmarkStart w:id="3" w:name="h.1fob9te" w:colFirst="0" w:colLast="0"/>
+      <w:bookmarkEnd w:id="3"/>
       <w:r>
         <w:rPr>
           <w:rFonts w:asciiTheme="minorHAnsi" w:eastAsia="Verdana" w:hAnsiTheme="minorHAnsi"/>
@@ -2477,8 +2643,8 @@
           <w:szCs w:val="24"/>
         </w:rPr>
       </w:pPr>
-      <w:bookmarkStart w:id="3" w:name="h.3znysh7" w:colFirst="0" w:colLast="0"/>
-      <w:bookmarkEnd w:id="3"/>
+      <w:bookmarkStart w:id="4" w:name="h.3znysh7" w:colFirst="0" w:colLast="0"/>
+      <w:bookmarkEnd w:id="4"/>
       <w:r>
         <w:rPr>
           <w:rFonts w:asciiTheme="minorHAnsi" w:eastAsia="Verdana" w:hAnsiTheme="minorHAnsi"/>
@@ -2632,8 +2798,8 @@
         </w:rPr>
         <w:t>Alcance</w:t>
       </w:r>
-      <w:bookmarkStart w:id="4" w:name="h.2et92p0" w:colFirst="0" w:colLast="0"/>
-      <w:bookmarkEnd w:id="4"/>
+      <w:bookmarkStart w:id="5" w:name="h.2et92p0" w:colFirst="0" w:colLast="0"/>
+      <w:bookmarkEnd w:id="5"/>
     </w:p>
     <w:p>
       <w:pPr>
@@ -2910,8 +3076,8 @@
         </w:rPr>
         <w:t>Definiciones</w:t>
       </w:r>
-      <w:bookmarkStart w:id="5" w:name="h.tyjcwt" w:colFirst="0" w:colLast="0"/>
-      <w:bookmarkEnd w:id="5"/>
+      <w:bookmarkStart w:id="6" w:name="h.tyjcwt" w:colFirst="0" w:colLast="0"/>
+      <w:bookmarkEnd w:id="6"/>
     </w:p>
     <w:tbl>
       <w:tblPr>
@@ -3670,8 +3836,8 @@
         </w:rPr>
         <w:t>Organización de SCM</w:t>
       </w:r>
-      <w:bookmarkStart w:id="6" w:name="h.4d34og8" w:colFirst="0" w:colLast="0"/>
-      <w:bookmarkEnd w:id="6"/>
+      <w:bookmarkStart w:id="7" w:name="h.4d34og8" w:colFirst="0" w:colLast="0"/>
+      <w:bookmarkEnd w:id="7"/>
     </w:p>
     <w:p>
       <w:pPr>
@@ -6974,8 +7140,8 @@
         <w:lastRenderedPageBreak/>
         <w:t>Políticas, Directrices y procedimientos</w:t>
       </w:r>
-      <w:bookmarkStart w:id="7" w:name="h.17dp8vu" w:colFirst="0" w:colLast="0"/>
-      <w:bookmarkEnd w:id="7"/>
+      <w:bookmarkStart w:id="8" w:name="h.17dp8vu" w:colFirst="0" w:colLast="0"/>
+      <w:bookmarkEnd w:id="8"/>
     </w:p>
     <w:p>
       <w:pPr>
@@ -7034,6 +7200,7 @@
         <w:gridCol w:w="2235"/>
         <w:gridCol w:w="2551"/>
         <w:gridCol w:w="4992"/>
+        <w:gridCol w:w="76"/>
       </w:tblGrid>
       <w:tr>
         <w:trPr>
@@ -7154,6 +7321,7 @@
         <w:tc>
           <w:tcPr>
             <w:tcW w:w="4992" w:type="dxa"/>
+            <w:gridSpan w:val="2"/>
           </w:tcPr>
           <w:p>
             <w:pPr>
@@ -7230,6 +7398,7 @@
         <w:tc>
           <w:tcPr>
             <w:tcW w:w="4992" w:type="dxa"/>
+            <w:gridSpan w:val="2"/>
           </w:tcPr>
           <w:p>
             <w:pPr>
@@ -7320,6 +7489,7 @@
         <w:tc>
           <w:tcPr>
             <w:tcW w:w="4992" w:type="dxa"/>
+            <w:gridSpan w:val="2"/>
             <w:tcBorders>
               <w:bottom w:val="single" w:sz="4" w:space="0" w:color="auto"/>
             </w:tcBorders>
@@ -7451,6 +7621,7 @@
         <w:tc>
           <w:tcPr>
             <w:tcW w:w="4992" w:type="dxa"/>
+            <w:gridSpan w:val="2"/>
             <w:tcBorders>
               <w:top w:val="single" w:sz="4" w:space="0" w:color="auto"/>
               <w:bottom w:val="single" w:sz="4" w:space="0" w:color="auto"/>
@@ -7542,6 +7713,7 @@
         <w:tc>
           <w:tcPr>
             <w:tcW w:w="4992" w:type="dxa"/>
+            <w:gridSpan w:val="2"/>
             <w:tcBorders>
               <w:top w:val="single" w:sz="4" w:space="0" w:color="auto"/>
               <w:bottom w:val="single" w:sz="4" w:space="0" w:color="auto"/>
@@ -7665,6 +7837,7 @@
         <w:tc>
           <w:tcPr>
             <w:tcW w:w="4992" w:type="dxa"/>
+            <w:gridSpan w:val="2"/>
             <w:tcBorders>
               <w:top w:val="single" w:sz="4" w:space="0" w:color="auto"/>
               <w:bottom w:val="single" w:sz="4" w:space="0" w:color="auto"/>
@@ -8004,6 +8177,633 @@
               <w:t xml:space="preserve"> son constantes puesto que nadie está libre a perdida de información en un dispositivo local.</w:t>
             </w:r>
           </w:p>
+          <w:p>
+            <w:pPr>
+              <w:pStyle w:val="Normal1"/>
+              <w:spacing w:after="120"/>
+              <w:jc w:val="both"/>
+              <w:cnfStyle w:val="000000100000" w:firstRow="0" w:lastRow="0" w:firstColumn="0" w:lastColumn="0" w:oddVBand="0" w:evenVBand="0" w:oddHBand="1" w:evenHBand="0" w:firstRowFirstColumn="0" w:firstRowLastColumn="0" w:lastRowFirstColumn="0" w:lastRowLastColumn="0"/>
+              <w:rPr>
+                <w:rFonts w:ascii="Verdana" w:eastAsia="Verdana" w:hAnsi="Verdana" w:cs="Verdana"/>
+              </w:rPr>
+            </w:pPr>
+          </w:p>
+          <w:p>
+            <w:pPr>
+              <w:pStyle w:val="Normal1"/>
+              <w:spacing w:after="120"/>
+              <w:jc w:val="both"/>
+              <w:cnfStyle w:val="000000100000" w:firstRow="0" w:lastRow="0" w:firstColumn="0" w:lastColumn="0" w:oddVBand="0" w:evenVBand="0" w:oddHBand="1" w:evenHBand="0" w:firstRowFirstColumn="0" w:firstRowLastColumn="0" w:lastRowFirstColumn="0" w:lastRowLastColumn="0"/>
+              <w:rPr>
+                <w:rFonts w:ascii="Verdana" w:eastAsia="Verdana" w:hAnsi="Verdana" w:cs="Verdana"/>
+              </w:rPr>
+            </w:pPr>
+          </w:p>
+          <w:p>
+            <w:pPr>
+              <w:pStyle w:val="Normal1"/>
+              <w:spacing w:after="120"/>
+              <w:jc w:val="both"/>
+              <w:cnfStyle w:val="000000100000" w:firstRow="0" w:lastRow="0" w:firstColumn="0" w:lastColumn="0" w:oddVBand="0" w:evenVBand="0" w:oddHBand="1" w:evenHBand="0" w:firstRowFirstColumn="0" w:firstRowLastColumn="0" w:lastRowFirstColumn="0" w:lastRowLastColumn="0"/>
+              <w:rPr>
+                <w:rFonts w:ascii="Verdana" w:eastAsia="Verdana" w:hAnsi="Verdana" w:cs="Verdana"/>
+              </w:rPr>
+            </w:pPr>
+          </w:p>
+        </w:tc>
+      </w:tr>
+      <w:tr>
+        <w:trPr>
+          <w:gridAfter w:val="1"/>
+          <w:wAfter w:w="76" w:type="dxa"/>
+        </w:trPr>
+        <w:tc>
+          <w:tcPr>
+            <w:cnfStyle w:val="001000000000" w:firstRow="0" w:lastRow="0" w:firstColumn="1" w:lastColumn="0" w:oddVBand="0" w:evenVBand="0" w:oddHBand="0" w:evenHBand="0" w:firstRowFirstColumn="0" w:firstRowLastColumn="0" w:lastRowFirstColumn="0" w:lastRowLastColumn="0"/>
+            <w:tcW w:w="2235" w:type="dxa"/>
+            <w:tcBorders>
+              <w:top w:val="single" w:sz="4" w:space="0" w:color="auto"/>
+              <w:left w:val="single" w:sz="4" w:space="0" w:color="auto"/>
+              <w:bottom w:val="single" w:sz="4" w:space="0" w:color="auto"/>
+            </w:tcBorders>
+          </w:tcPr>
+          <w:p>
+            <w:pPr>
+              <w:pStyle w:val="Normal1"/>
+              <w:jc w:val="center"/>
+              <w:rPr>
+                <w:rFonts w:ascii="Verdana" w:eastAsia="Verdana" w:hAnsi="Verdana" w:cs="Verdana"/>
+              </w:rPr>
+            </w:pPr>
+            <w:r>
+              <w:rPr>
+                <w:rFonts w:ascii="Verdana" w:eastAsia="Verdana" w:hAnsi="Verdana" w:cs="Verdana"/>
+              </w:rPr>
+              <w:lastRenderedPageBreak/>
+              <w:t>PO</w:t>
+            </w:r>
+          </w:p>
+        </w:tc>
+        <w:tc>
+          <w:tcPr>
+            <w:tcW w:w="2551" w:type="dxa"/>
+            <w:tcBorders>
+              <w:top w:val="single" w:sz="4" w:space="0" w:color="auto"/>
+              <w:bottom w:val="single" w:sz="4" w:space="0" w:color="auto"/>
+            </w:tcBorders>
+          </w:tcPr>
+          <w:p>
+            <w:pPr>
+              <w:pStyle w:val="Normal1"/>
+              <w:jc w:val="center"/>
+              <w:cnfStyle w:val="000000000000" w:firstRow="0" w:lastRow="0" w:firstColumn="0" w:lastColumn="0" w:oddVBand="0" w:evenVBand="0" w:oddHBand="0" w:evenHBand="0" w:firstRowFirstColumn="0" w:firstRowLastColumn="0" w:lastRowFirstColumn="0" w:lastRowLastColumn="0"/>
+              <w:rPr>
+                <w:rFonts w:ascii="Verdana" w:eastAsia="Verdana" w:hAnsi="Verdana" w:cs="Verdana"/>
+              </w:rPr>
+            </w:pPr>
+            <w:r>
+              <w:rPr>
+                <w:rFonts w:ascii="Verdana" w:eastAsia="Verdana" w:hAnsi="Verdana" w:cs="Verdana"/>
+              </w:rPr>
+              <w:t>Repositorio</w:t>
+            </w:r>
+          </w:p>
+        </w:tc>
+        <w:tc>
+          <w:tcPr>
+            <w:tcW w:w="4992" w:type="dxa"/>
+            <w:tcBorders>
+              <w:top w:val="single" w:sz="4" w:space="0" w:color="auto"/>
+              <w:bottom w:val="single" w:sz="4" w:space="0" w:color="auto"/>
+              <w:right w:val="single" w:sz="4" w:space="0" w:color="auto"/>
+            </w:tcBorders>
+          </w:tcPr>
+          <w:p>
+            <w:pPr>
+              <w:pStyle w:val="Normal1"/>
+              <w:spacing w:after="120"/>
+              <w:jc w:val="both"/>
+              <w:cnfStyle w:val="000000000000" w:firstRow="0" w:lastRow="0" w:firstColumn="0" w:lastColumn="0" w:oddVBand="0" w:evenVBand="0" w:oddHBand="0" w:evenHBand="0" w:firstRowFirstColumn="0" w:firstRowLastColumn="0" w:lastRowFirstColumn="0" w:lastRowLastColumn="0"/>
+              <w:rPr>
+                <w:rFonts w:ascii="Verdana" w:eastAsia="Verdana" w:hAnsi="Verdana" w:cs="Verdana"/>
+              </w:rPr>
+            </w:pPr>
+            <w:r>
+              <w:rPr>
+                <w:rFonts w:ascii="Verdana" w:eastAsia="Verdana" w:hAnsi="Verdana" w:cs="Verdana"/>
+              </w:rPr>
+              <w:t>Se debe evitar mantener archivos binarios en el repositorio cuando sea posible, en lugar de guardar archivos compri</w:t>
+            </w:r>
+            <w:r>
+              <w:rPr>
+                <w:rFonts w:ascii="Verdana" w:eastAsia="Verdana" w:hAnsi="Verdana" w:cs="Verdana"/>
+              </w:rPr>
+              <w:t>midos (archivos .</w:t>
+            </w:r>
+            <w:proofErr w:type="spellStart"/>
+            <w:r>
+              <w:rPr>
+                <w:rFonts w:ascii="Verdana" w:eastAsia="Verdana" w:hAnsi="Verdana" w:cs="Verdana"/>
+              </w:rPr>
+              <w:t>zip</w:t>
+            </w:r>
+            <w:proofErr w:type="spellEnd"/>
+            <w:r>
+              <w:rPr>
+                <w:rFonts w:ascii="Verdana" w:eastAsia="Verdana" w:hAnsi="Verdana" w:cs="Verdana"/>
+              </w:rPr>
+              <w:t>, .</w:t>
+            </w:r>
+            <w:proofErr w:type="spellStart"/>
+            <w:r>
+              <w:rPr>
+                <w:rFonts w:ascii="Verdana" w:eastAsia="Verdana" w:hAnsi="Verdana" w:cs="Verdana"/>
+              </w:rPr>
+              <w:t>rar</w:t>
+            </w:r>
+            <w:proofErr w:type="spellEnd"/>
+            <w:r>
+              <w:rPr>
+                <w:rFonts w:ascii="Verdana" w:eastAsia="Verdana" w:hAnsi="Verdana" w:cs="Verdana"/>
+              </w:rPr>
+              <w:t>, .tar.gz</w:t>
+            </w:r>
+            <w:r>
+              <w:rPr>
+                <w:rFonts w:ascii="Verdana" w:eastAsia="Verdana" w:hAnsi="Verdana" w:cs="Verdana"/>
+              </w:rPr>
+              <w:t xml:space="preserve">, etc.) se deben guardan los archivos sin comprimir. En cuanto a los compilados u otros ejecutable se debe guardar la forma de generarlos (con que versión del compilador, con que </w:t>
+            </w:r>
+            <w:r>
+              <w:rPr>
+                <w:rFonts w:ascii="Verdana" w:eastAsia="Verdana" w:hAnsi="Verdana" w:cs="Verdana"/>
+              </w:rPr>
+              <w:t xml:space="preserve">librerías </w:t>
+            </w:r>
+            <w:proofErr w:type="spellStart"/>
+            <w:r>
+              <w:rPr>
+                <w:rFonts w:ascii="Verdana" w:eastAsia="Verdana" w:hAnsi="Verdana" w:cs="Verdana"/>
+              </w:rPr>
+              <w:t>third-party</w:t>
+            </w:r>
+            <w:proofErr w:type="spellEnd"/>
+            <w:r>
+              <w:rPr>
+                <w:rFonts w:ascii="Verdana" w:eastAsia="Verdana" w:hAnsi="Verdana" w:cs="Verdana"/>
+              </w:rPr>
+              <w:t xml:space="preserve"> adicionales</w:t>
+            </w:r>
+            <w:r>
+              <w:rPr>
+                <w:rFonts w:ascii="Verdana" w:eastAsia="Verdana" w:hAnsi="Verdana" w:cs="Verdana"/>
+              </w:rPr>
+              <w:t xml:space="preserve">, versiones </w:t>
+            </w:r>
+            <w:r>
+              <w:rPr>
+                <w:rFonts w:ascii="Verdana" w:eastAsia="Verdana" w:hAnsi="Verdana" w:cs="Verdana"/>
+              </w:rPr>
+              <w:t>específicas</w:t>
+            </w:r>
+            <w:r>
+              <w:rPr>
+                <w:rFonts w:ascii="Verdana" w:eastAsia="Verdana" w:hAnsi="Verdana" w:cs="Verdana"/>
+              </w:rPr>
+              <w:t xml:space="preserve"> y cualquier otra información relevante), y no los archivos que se generen después de compilar ni los instaladores de los mismos.</w:t>
+            </w:r>
+          </w:p>
+          <w:p>
+            <w:pPr>
+              <w:pStyle w:val="Normal1"/>
+              <w:spacing w:after="120"/>
+              <w:jc w:val="both"/>
+              <w:cnfStyle w:val="000000000000" w:firstRow="0" w:lastRow="0" w:firstColumn="0" w:lastColumn="0" w:oddVBand="0" w:evenVBand="0" w:oddHBand="0" w:evenHBand="0" w:firstRowFirstColumn="0" w:firstRowLastColumn="0" w:lastRowFirstColumn="0" w:lastRowLastColumn="0"/>
+              <w:rPr>
+                <w:rFonts w:ascii="Verdana" w:eastAsia="Verdana" w:hAnsi="Verdana" w:cs="Verdana"/>
+              </w:rPr>
+            </w:pPr>
+          </w:p>
+          <w:p>
+            <w:pPr>
+              <w:pStyle w:val="Normal1"/>
+              <w:spacing w:after="120"/>
+              <w:jc w:val="both"/>
+              <w:cnfStyle w:val="000000000000" w:firstRow="0" w:lastRow="0" w:firstColumn="0" w:lastColumn="0" w:oddVBand="0" w:evenVBand="0" w:oddHBand="0" w:evenHBand="0" w:firstRowFirstColumn="0" w:firstRowLastColumn="0" w:lastRowFirstColumn="0" w:lastRowLastColumn="0"/>
+              <w:rPr>
+                <w:rFonts w:ascii="Verdana" w:eastAsia="Verdana" w:hAnsi="Verdana" w:cs="Verdana"/>
+              </w:rPr>
+            </w:pPr>
+            <w:r>
+              <w:rPr>
+                <w:rFonts w:ascii="Verdana" w:eastAsia="Verdana" w:hAnsi="Verdana" w:cs="Verdana"/>
+              </w:rPr>
+              <w:t>Los nombres de los archivos que se suben al repositorio no deben tener tildes, letras ñ, ni ningún carácter diferente a letras y números</w:t>
+            </w:r>
+          </w:p>
+        </w:tc>
+      </w:tr>
+      <w:tr>
+        <w:trPr>
+          <w:gridAfter w:val="1"/>
+          <w:cnfStyle w:val="000000100000" w:firstRow="0" w:lastRow="0" w:firstColumn="0" w:lastColumn="0" w:oddVBand="0" w:evenVBand="0" w:oddHBand="1" w:evenHBand="0" w:firstRowFirstColumn="0" w:firstRowLastColumn="0" w:lastRowFirstColumn="0" w:lastRowLastColumn="0"/>
+          <w:wAfter w:w="76" w:type="dxa"/>
+        </w:trPr>
+        <w:tc>
+          <w:tcPr>
+            <w:cnfStyle w:val="001000000000" w:firstRow="0" w:lastRow="0" w:firstColumn="1" w:lastColumn="0" w:oddVBand="0" w:evenVBand="0" w:oddHBand="0" w:evenHBand="0" w:firstRowFirstColumn="0" w:firstRowLastColumn="0" w:lastRowFirstColumn="0" w:lastRowLastColumn="0"/>
+            <w:tcW w:w="2235" w:type="dxa"/>
+            <w:tcBorders>
+              <w:top w:val="single" w:sz="4" w:space="0" w:color="auto"/>
+              <w:left w:val="single" w:sz="4" w:space="0" w:color="auto"/>
+              <w:bottom w:val="single" w:sz="4" w:space="0" w:color="auto"/>
+            </w:tcBorders>
+          </w:tcPr>
+          <w:p>
+            <w:pPr>
+              <w:pStyle w:val="Normal1"/>
+              <w:jc w:val="center"/>
+              <w:rPr>
+                <w:rFonts w:ascii="Verdana" w:eastAsia="Verdana" w:hAnsi="Verdana" w:cs="Verdana"/>
+              </w:rPr>
+            </w:pPr>
+            <w:r>
+              <w:rPr>
+                <w:rFonts w:ascii="Verdana" w:eastAsia="Verdana" w:hAnsi="Verdana" w:cs="Verdana"/>
+              </w:rPr>
+              <w:t>D</w:t>
+            </w:r>
+          </w:p>
+        </w:tc>
+        <w:tc>
+          <w:tcPr>
+            <w:tcW w:w="2551" w:type="dxa"/>
+            <w:tcBorders>
+              <w:top w:val="single" w:sz="4" w:space="0" w:color="auto"/>
+              <w:bottom w:val="single" w:sz="4" w:space="0" w:color="auto"/>
+            </w:tcBorders>
+          </w:tcPr>
+          <w:p>
+            <w:pPr>
+              <w:pStyle w:val="Normal1"/>
+              <w:jc w:val="center"/>
+              <w:cnfStyle w:val="000000100000" w:firstRow="0" w:lastRow="0" w:firstColumn="0" w:lastColumn="0" w:oddVBand="0" w:evenVBand="0" w:oddHBand="1" w:evenHBand="0" w:firstRowFirstColumn="0" w:firstRowLastColumn="0" w:lastRowFirstColumn="0" w:lastRowLastColumn="0"/>
+              <w:rPr>
+                <w:rFonts w:ascii="Verdana" w:eastAsia="Verdana" w:hAnsi="Verdana" w:cs="Verdana"/>
+              </w:rPr>
+            </w:pPr>
+            <w:r>
+              <w:rPr>
+                <w:rFonts w:ascii="Verdana" w:eastAsia="Verdana" w:hAnsi="Verdana" w:cs="Verdana"/>
+              </w:rPr>
+              <w:t>Ítems de Configuración</w:t>
+            </w:r>
+          </w:p>
+        </w:tc>
+        <w:tc>
+          <w:tcPr>
+            <w:tcW w:w="4992" w:type="dxa"/>
+            <w:tcBorders>
+              <w:top w:val="single" w:sz="4" w:space="0" w:color="auto"/>
+              <w:bottom w:val="single" w:sz="4" w:space="0" w:color="auto"/>
+              <w:right w:val="single" w:sz="4" w:space="0" w:color="auto"/>
+            </w:tcBorders>
+          </w:tcPr>
+          <w:p>
+            <w:pPr>
+              <w:pStyle w:val="Normal1"/>
+              <w:spacing w:after="120"/>
+              <w:jc w:val="both"/>
+              <w:cnfStyle w:val="000000100000" w:firstRow="0" w:lastRow="0" w:firstColumn="0" w:lastColumn="0" w:oddVBand="0" w:evenVBand="0" w:oddHBand="1" w:evenHBand="0" w:firstRowFirstColumn="0" w:firstRowLastColumn="0" w:lastRowFirstColumn="0" w:lastRowLastColumn="0"/>
+              <w:rPr>
+                <w:rFonts w:ascii="Verdana" w:eastAsia="Verdana" w:hAnsi="Verdana" w:cs="Verdana"/>
+              </w:rPr>
+            </w:pPr>
+            <w:r>
+              <w:rPr>
+                <w:rFonts w:ascii="Verdana" w:eastAsia="Verdana" w:hAnsi="Verdana" w:cs="Verdana"/>
+              </w:rPr>
+              <w:t>Los ítems de configuración obligatorios para toda la organización son los siguientes:</w:t>
+            </w:r>
+          </w:p>
+          <w:p>
+            <w:pPr>
+              <w:pStyle w:val="Normal1"/>
+              <w:spacing w:after="120"/>
+              <w:jc w:val="both"/>
+              <w:cnfStyle w:val="000000100000" w:firstRow="0" w:lastRow="0" w:firstColumn="0" w:lastColumn="0" w:oddVBand="0" w:evenVBand="0" w:oddHBand="1" w:evenHBand="0" w:firstRowFirstColumn="0" w:firstRowLastColumn="0" w:lastRowFirstColumn="0" w:lastRowLastColumn="0"/>
+              <w:rPr>
+                <w:rFonts w:ascii="Verdana" w:eastAsia="Verdana" w:hAnsi="Verdana" w:cs="Verdana"/>
+              </w:rPr>
+            </w:pPr>
+          </w:p>
+          <w:p>
+            <w:pPr>
+              <w:pStyle w:val="Normal1"/>
+              <w:numPr>
+                <w:ilvl w:val="0"/>
+                <w:numId w:val="48"/>
+              </w:numPr>
+              <w:spacing w:after="120"/>
+              <w:jc w:val="both"/>
+              <w:cnfStyle w:val="000000100000" w:firstRow="0" w:lastRow="0" w:firstColumn="0" w:lastColumn="0" w:oddVBand="0" w:evenVBand="0" w:oddHBand="1" w:evenHBand="0" w:firstRowFirstColumn="0" w:firstRowLastColumn="0" w:lastRowFirstColumn="0" w:lastRowLastColumn="0"/>
+              <w:rPr>
+                <w:rFonts w:ascii="Verdana" w:eastAsia="Verdana" w:hAnsi="Verdana" w:cs="Verdana"/>
+              </w:rPr>
+            </w:pPr>
+            <w:r>
+              <w:rPr>
+                <w:rFonts w:ascii="Verdana" w:eastAsia="Verdana" w:hAnsi="Verdana" w:cs="Verdana"/>
+              </w:rPr>
+              <w:t>El plan de proyecto (</w:t>
+            </w:r>
+            <w:proofErr w:type="spellStart"/>
+            <w:r>
+              <w:rPr>
+                <w:rFonts w:ascii="Verdana" w:eastAsia="Verdana" w:hAnsi="Verdana" w:cs="Verdana"/>
+              </w:rPr>
+              <w:t>Proyect</w:t>
+            </w:r>
+            <w:proofErr w:type="spellEnd"/>
+            <w:r>
+              <w:rPr>
+                <w:rFonts w:ascii="Verdana" w:eastAsia="Verdana" w:hAnsi="Verdana" w:cs="Verdana"/>
+              </w:rPr>
+              <w:t xml:space="preserve"> </w:t>
+            </w:r>
+            <w:proofErr w:type="spellStart"/>
+            <w:r>
+              <w:rPr>
+                <w:rFonts w:ascii="Verdana" w:eastAsia="Verdana" w:hAnsi="Verdana" w:cs="Verdana"/>
+              </w:rPr>
+              <w:t>Charter</w:t>
+            </w:r>
+            <w:proofErr w:type="spellEnd"/>
+            <w:r>
+              <w:rPr>
+                <w:rFonts w:ascii="Verdana" w:eastAsia="Verdana" w:hAnsi="Verdana" w:cs="Verdana"/>
+              </w:rPr>
+              <w:t>)</w:t>
+            </w:r>
+            <w:r>
+              <w:rPr>
+                <w:rFonts w:ascii="Verdana" w:eastAsia="Verdana" w:hAnsi="Verdana" w:cs="Verdana"/>
+              </w:rPr>
+              <w:t xml:space="preserve"> </w:t>
+            </w:r>
+          </w:p>
+          <w:p>
+            <w:pPr>
+              <w:pStyle w:val="Normal1"/>
+              <w:numPr>
+                <w:ilvl w:val="0"/>
+                <w:numId w:val="48"/>
+              </w:numPr>
+              <w:spacing w:after="120"/>
+              <w:jc w:val="both"/>
+              <w:cnfStyle w:val="000000100000" w:firstRow="0" w:lastRow="0" w:firstColumn="0" w:lastColumn="0" w:oddVBand="0" w:evenVBand="0" w:oddHBand="1" w:evenHBand="0" w:firstRowFirstColumn="0" w:firstRowLastColumn="0" w:lastRowFirstColumn="0" w:lastRowLastColumn="0"/>
+              <w:rPr>
+                <w:rFonts w:ascii="Verdana" w:eastAsia="Verdana" w:hAnsi="Verdana" w:cs="Verdana"/>
+              </w:rPr>
+            </w:pPr>
+            <w:r>
+              <w:rPr>
+                <w:rFonts w:ascii="Verdana" w:eastAsia="Verdana" w:hAnsi="Verdana" w:cs="Verdana"/>
+              </w:rPr>
+              <w:t xml:space="preserve">El documento de definición de requerimientos. </w:t>
+            </w:r>
+          </w:p>
+          <w:p>
+            <w:pPr>
+              <w:pStyle w:val="Normal1"/>
+              <w:numPr>
+                <w:ilvl w:val="0"/>
+                <w:numId w:val="48"/>
+              </w:numPr>
+              <w:spacing w:after="120"/>
+              <w:jc w:val="both"/>
+              <w:cnfStyle w:val="000000100000" w:firstRow="0" w:lastRow="0" w:firstColumn="0" w:lastColumn="0" w:oddVBand="0" w:evenVBand="0" w:oddHBand="1" w:evenHBand="0" w:firstRowFirstColumn="0" w:firstRowLastColumn="0" w:lastRowFirstColumn="0" w:lastRowLastColumn="0"/>
+              <w:rPr>
+                <w:rFonts w:ascii="Verdana" w:eastAsia="Verdana" w:hAnsi="Verdana" w:cs="Verdana"/>
+              </w:rPr>
+            </w:pPr>
+            <w:r>
+              <w:rPr>
+                <w:rFonts w:ascii="Verdana" w:eastAsia="Verdana" w:hAnsi="Verdana" w:cs="Verdana"/>
+              </w:rPr>
+              <w:t xml:space="preserve">Estándares de análisis, diseño, codificación, pruebas, y auditoria. </w:t>
+            </w:r>
+          </w:p>
+          <w:p>
+            <w:pPr>
+              <w:pStyle w:val="Normal1"/>
+              <w:numPr>
+                <w:ilvl w:val="0"/>
+                <w:numId w:val="48"/>
+              </w:numPr>
+              <w:spacing w:after="120"/>
+              <w:jc w:val="both"/>
+              <w:cnfStyle w:val="000000100000" w:firstRow="0" w:lastRow="0" w:firstColumn="0" w:lastColumn="0" w:oddVBand="0" w:evenVBand="0" w:oddHBand="1" w:evenHBand="0" w:firstRowFirstColumn="0" w:firstRowLastColumn="0" w:lastRowFirstColumn="0" w:lastRowLastColumn="0"/>
+              <w:rPr>
+                <w:rFonts w:ascii="Verdana" w:eastAsia="Verdana" w:hAnsi="Verdana" w:cs="Verdana"/>
+              </w:rPr>
+            </w:pPr>
+            <w:r>
+              <w:rPr>
+                <w:rFonts w:ascii="Verdana" w:eastAsia="Verdana" w:hAnsi="Verdana" w:cs="Verdana"/>
+              </w:rPr>
+              <w:t xml:space="preserve">Documentos de análisis del sistema. </w:t>
+            </w:r>
+          </w:p>
+          <w:p>
+            <w:pPr>
+              <w:pStyle w:val="Normal1"/>
+              <w:numPr>
+                <w:ilvl w:val="0"/>
+                <w:numId w:val="48"/>
+              </w:numPr>
+              <w:spacing w:after="120"/>
+              <w:jc w:val="both"/>
+              <w:cnfStyle w:val="000000100000" w:firstRow="0" w:lastRow="0" w:firstColumn="0" w:lastColumn="0" w:oddVBand="0" w:evenVBand="0" w:oddHBand="1" w:evenHBand="0" w:firstRowFirstColumn="0" w:firstRowLastColumn="0" w:lastRowFirstColumn="0" w:lastRowLastColumn="0"/>
+              <w:rPr>
+                <w:rFonts w:ascii="Verdana" w:eastAsia="Verdana" w:hAnsi="Verdana" w:cs="Verdana"/>
+              </w:rPr>
+            </w:pPr>
+            <w:r>
+              <w:rPr>
+                <w:rFonts w:ascii="Verdana" w:eastAsia="Verdana" w:hAnsi="Verdana" w:cs="Verdana"/>
+              </w:rPr>
+              <w:t xml:space="preserve">Documentos de diseño del sistema. </w:t>
+            </w:r>
+          </w:p>
+          <w:p>
+            <w:pPr>
+              <w:pStyle w:val="Normal1"/>
+              <w:numPr>
+                <w:ilvl w:val="0"/>
+                <w:numId w:val="48"/>
+              </w:numPr>
+              <w:spacing w:after="120"/>
+              <w:jc w:val="both"/>
+              <w:cnfStyle w:val="000000100000" w:firstRow="0" w:lastRow="0" w:firstColumn="0" w:lastColumn="0" w:oddVBand="0" w:evenVBand="0" w:oddHBand="1" w:evenHBand="0" w:firstRowFirstColumn="0" w:firstRowLastColumn="0" w:lastRowFirstColumn="0" w:lastRowLastColumn="0"/>
+              <w:rPr>
+                <w:rFonts w:ascii="Verdana" w:eastAsia="Verdana" w:hAnsi="Verdana" w:cs="Verdana"/>
+              </w:rPr>
+            </w:pPr>
+            <w:r>
+              <w:rPr>
+                <w:rFonts w:ascii="Verdana" w:eastAsia="Verdana" w:hAnsi="Verdana" w:cs="Verdana"/>
+              </w:rPr>
+              <w:t xml:space="preserve">Prototipos. </w:t>
+            </w:r>
+          </w:p>
+          <w:p>
+            <w:pPr>
+              <w:pStyle w:val="Normal1"/>
+              <w:numPr>
+                <w:ilvl w:val="0"/>
+                <w:numId w:val="48"/>
+              </w:numPr>
+              <w:spacing w:after="120"/>
+              <w:jc w:val="both"/>
+              <w:cnfStyle w:val="000000100000" w:firstRow="0" w:lastRow="0" w:firstColumn="0" w:lastColumn="0" w:oddVBand="0" w:evenVBand="0" w:oddHBand="1" w:evenHBand="0" w:firstRowFirstColumn="0" w:firstRowLastColumn="0" w:lastRowFirstColumn="0" w:lastRowLastColumn="0"/>
+              <w:rPr>
+                <w:rFonts w:ascii="Verdana" w:eastAsia="Verdana" w:hAnsi="Verdana" w:cs="Verdana"/>
+              </w:rPr>
+            </w:pPr>
+            <w:r>
+              <w:rPr>
+                <w:rFonts w:ascii="Verdana" w:eastAsia="Verdana" w:hAnsi="Verdana" w:cs="Verdana"/>
+              </w:rPr>
+              <w:t xml:space="preserve">Especificaciones de prueba del sistema. </w:t>
+            </w:r>
+          </w:p>
+          <w:p>
+            <w:pPr>
+              <w:pStyle w:val="Normal1"/>
+              <w:numPr>
+                <w:ilvl w:val="0"/>
+                <w:numId w:val="48"/>
+              </w:numPr>
+              <w:spacing w:after="120"/>
+              <w:jc w:val="both"/>
+              <w:cnfStyle w:val="000000100000" w:firstRow="0" w:lastRow="0" w:firstColumn="0" w:lastColumn="0" w:oddVBand="0" w:evenVBand="0" w:oddHBand="1" w:evenHBand="0" w:firstRowFirstColumn="0" w:firstRowLastColumn="0" w:lastRowFirstColumn="0" w:lastRowLastColumn="0"/>
+              <w:rPr>
+                <w:rFonts w:ascii="Verdana" w:eastAsia="Verdana" w:hAnsi="Verdana" w:cs="Verdana"/>
+              </w:rPr>
+            </w:pPr>
+            <w:r>
+              <w:rPr>
+                <w:rFonts w:ascii="Verdana" w:eastAsia="Verdana" w:hAnsi="Verdana" w:cs="Verdana"/>
+              </w:rPr>
+              <w:t xml:space="preserve">El Código fuente del programa. </w:t>
+            </w:r>
+          </w:p>
+          <w:p>
+            <w:pPr>
+              <w:pStyle w:val="Normal1"/>
+              <w:numPr>
+                <w:ilvl w:val="0"/>
+                <w:numId w:val="48"/>
+              </w:numPr>
+              <w:spacing w:after="120"/>
+              <w:jc w:val="both"/>
+              <w:cnfStyle w:val="000000100000" w:firstRow="0" w:lastRow="0" w:firstColumn="0" w:lastColumn="0" w:oddVBand="0" w:evenVBand="0" w:oddHBand="1" w:evenHBand="0" w:firstRowFirstColumn="0" w:firstRowLastColumn="0" w:lastRowFirstColumn="0" w:lastRowLastColumn="0"/>
+              <w:rPr>
+                <w:rFonts w:ascii="Verdana" w:eastAsia="Verdana" w:hAnsi="Verdana" w:cs="Verdana"/>
+              </w:rPr>
+            </w:pPr>
+            <w:r>
+              <w:rPr>
+                <w:rFonts w:ascii="Verdana" w:eastAsia="Verdana" w:hAnsi="Verdana" w:cs="Verdana"/>
+              </w:rPr>
+              <w:t xml:space="preserve">Documentos de diseño de base de datos. </w:t>
+            </w:r>
+          </w:p>
+          <w:p>
+            <w:pPr>
+              <w:pStyle w:val="Normal1"/>
+              <w:numPr>
+                <w:ilvl w:val="0"/>
+                <w:numId w:val="48"/>
+              </w:numPr>
+              <w:spacing w:after="120"/>
+              <w:jc w:val="both"/>
+              <w:cnfStyle w:val="000000100000" w:firstRow="0" w:lastRow="0" w:firstColumn="0" w:lastColumn="0" w:oddVBand="0" w:evenVBand="0" w:oddHBand="1" w:evenHBand="0" w:firstRowFirstColumn="0" w:firstRowLastColumn="0" w:lastRowFirstColumn="0" w:lastRowLastColumn="0"/>
+              <w:rPr>
+                <w:rFonts w:ascii="Verdana" w:eastAsia="Verdana" w:hAnsi="Verdana" w:cs="Verdana"/>
+              </w:rPr>
+            </w:pPr>
+            <w:r>
+              <w:rPr>
+                <w:rFonts w:ascii="Verdana" w:eastAsia="Verdana" w:hAnsi="Verdana" w:cs="Verdana"/>
+              </w:rPr>
+              <w:t xml:space="preserve">Datos de prueba. </w:t>
+            </w:r>
+          </w:p>
+          <w:p>
+            <w:pPr>
+              <w:pStyle w:val="Normal1"/>
+              <w:numPr>
+                <w:ilvl w:val="0"/>
+                <w:numId w:val="48"/>
+              </w:numPr>
+              <w:spacing w:after="120"/>
+              <w:jc w:val="both"/>
+              <w:cnfStyle w:val="000000100000" w:firstRow="0" w:lastRow="0" w:firstColumn="0" w:lastColumn="0" w:oddVBand="0" w:evenVBand="0" w:oddHBand="1" w:evenHBand="0" w:firstRowFirstColumn="0" w:firstRowLastColumn="0" w:lastRowFirstColumn="0" w:lastRowLastColumn="0"/>
+              <w:rPr>
+                <w:rFonts w:ascii="Verdana" w:eastAsia="Verdana" w:hAnsi="Verdana" w:cs="Verdana"/>
+              </w:rPr>
+            </w:pPr>
+            <w:r>
+              <w:rPr>
+                <w:rFonts w:ascii="Verdana" w:eastAsia="Verdana" w:hAnsi="Verdana" w:cs="Verdana"/>
+              </w:rPr>
+              <w:t xml:space="preserve">Datos del proyecto. </w:t>
+            </w:r>
+          </w:p>
+          <w:p>
+            <w:pPr>
+              <w:pStyle w:val="Normal1"/>
+              <w:numPr>
+                <w:ilvl w:val="0"/>
+                <w:numId w:val="48"/>
+              </w:numPr>
+              <w:spacing w:after="120"/>
+              <w:jc w:val="both"/>
+              <w:cnfStyle w:val="000000100000" w:firstRow="0" w:lastRow="0" w:firstColumn="0" w:lastColumn="0" w:oddVBand="0" w:evenVBand="0" w:oddHBand="1" w:evenHBand="0" w:firstRowFirstColumn="0" w:firstRowLastColumn="0" w:lastRowFirstColumn="0" w:lastRowLastColumn="0"/>
+              <w:rPr>
+                <w:rFonts w:ascii="Verdana" w:eastAsia="Verdana" w:hAnsi="Verdana" w:cs="Verdana"/>
+              </w:rPr>
+            </w:pPr>
+            <w:r>
+              <w:rPr>
+                <w:rFonts w:ascii="Verdana" w:eastAsia="Verdana" w:hAnsi="Verdana" w:cs="Verdana"/>
+              </w:rPr>
+              <w:t>Manuales de usuario.</w:t>
+            </w:r>
+          </w:p>
+          <w:p>
+            <w:pPr>
+              <w:pStyle w:val="Normal1"/>
+              <w:numPr>
+                <w:ilvl w:val="0"/>
+                <w:numId w:val="48"/>
+              </w:numPr>
+              <w:spacing w:after="120"/>
+              <w:jc w:val="both"/>
+              <w:cnfStyle w:val="000000100000" w:firstRow="0" w:lastRow="0" w:firstColumn="0" w:lastColumn="0" w:oddVBand="0" w:evenVBand="0" w:oddHBand="1" w:evenHBand="0" w:firstRowFirstColumn="0" w:firstRowLastColumn="0" w:lastRowFirstColumn="0" w:lastRowLastColumn="0"/>
+              <w:rPr>
+                <w:rFonts w:ascii="Verdana" w:eastAsia="Verdana" w:hAnsi="Verdana" w:cs="Verdana"/>
+              </w:rPr>
+            </w:pPr>
+            <w:r>
+              <w:rPr>
+                <w:rFonts w:ascii="Verdana" w:eastAsia="Verdana" w:hAnsi="Verdana" w:cs="Verdana"/>
+              </w:rPr>
+              <w:t>Manuales de despliegue</w:t>
+            </w:r>
+          </w:p>
         </w:tc>
       </w:tr>
     </w:tbl>
@@ -8042,6 +8842,84 @@
           <w:sz w:val="22"/>
           <w:szCs w:val="24"/>
           <w:lang w:val="es-ES"/>
+        </w:rPr>
+      </w:pPr>
+    </w:p>
+    <w:p>
+      <w:pPr>
+        <w:tabs>
+          <w:tab w:val="left" w:pos="-4820"/>
+        </w:tabs>
+        <w:rPr>
+          <w:rFonts w:asciiTheme="minorHAnsi" w:eastAsia="Verdana" w:hAnsiTheme="minorHAnsi"/>
+          <w:b/>
+          <w:sz w:val="22"/>
+          <w:szCs w:val="24"/>
+        </w:rPr>
+      </w:pPr>
+    </w:p>
+    <w:p>
+      <w:pPr>
+        <w:tabs>
+          <w:tab w:val="left" w:pos="-4820"/>
+        </w:tabs>
+        <w:rPr>
+          <w:rFonts w:asciiTheme="minorHAnsi" w:eastAsia="Verdana" w:hAnsiTheme="minorHAnsi"/>
+          <w:b/>
+          <w:sz w:val="22"/>
+          <w:szCs w:val="24"/>
+        </w:rPr>
+      </w:pPr>
+    </w:p>
+    <w:p>
+      <w:pPr>
+        <w:tabs>
+          <w:tab w:val="left" w:pos="-4820"/>
+        </w:tabs>
+        <w:rPr>
+          <w:rFonts w:asciiTheme="minorHAnsi" w:eastAsia="Verdana" w:hAnsiTheme="minorHAnsi"/>
+          <w:b/>
+          <w:sz w:val="22"/>
+          <w:szCs w:val="24"/>
+        </w:rPr>
+      </w:pPr>
+    </w:p>
+    <w:p>
+      <w:pPr>
+        <w:tabs>
+          <w:tab w:val="left" w:pos="-4820"/>
+        </w:tabs>
+        <w:rPr>
+          <w:rFonts w:asciiTheme="minorHAnsi" w:eastAsia="Verdana" w:hAnsiTheme="minorHAnsi"/>
+          <w:b/>
+          <w:sz w:val="22"/>
+          <w:szCs w:val="24"/>
+        </w:rPr>
+      </w:pPr>
+    </w:p>
+    <w:p>
+      <w:pPr>
+        <w:tabs>
+          <w:tab w:val="left" w:pos="-4820"/>
+        </w:tabs>
+        <w:rPr>
+          <w:rFonts w:asciiTheme="minorHAnsi" w:eastAsia="Verdana" w:hAnsiTheme="minorHAnsi"/>
+          <w:b/>
+          <w:sz w:val="22"/>
+          <w:szCs w:val="24"/>
+        </w:rPr>
+      </w:pPr>
+    </w:p>
+    <w:p>
+      <w:pPr>
+        <w:tabs>
+          <w:tab w:val="left" w:pos="-4820"/>
+        </w:tabs>
+        <w:rPr>
+          <w:rFonts w:asciiTheme="minorHAnsi" w:eastAsia="Verdana" w:hAnsiTheme="minorHAnsi"/>
+          <w:b/>
+          <w:sz w:val="22"/>
+          <w:szCs w:val="24"/>
         </w:rPr>
       </w:pPr>
     </w:p>
@@ -8067,13 +8945,13 @@
         </w:rPr>
         <w:lastRenderedPageBreak/>
         <w:drawing>
-          <wp:anchor distT="0" distB="0" distL="114300" distR="114300" simplePos="0" relativeHeight="251658240" behindDoc="0" locked="0" layoutInCell="1" allowOverlap="1">
+          <wp:anchor distT="0" distB="0" distL="114300" distR="114300" simplePos="0" relativeHeight="251662336" behindDoc="0" locked="0" layoutInCell="1" allowOverlap="1" wp14:anchorId="7D3AA437" wp14:editId="4DBABF86">
             <wp:simplePos x="0" y="0"/>
             <wp:positionH relativeFrom="margin">
-              <wp:align>center</wp:align>
+              <wp:posOffset>1239520</wp:posOffset>
             </wp:positionH>
             <wp:positionV relativeFrom="margin">
-              <wp:align>top</wp:align>
+              <wp:posOffset>-238760</wp:posOffset>
             </wp:positionV>
             <wp:extent cx="3762375" cy="3169285"/>
             <wp:effectExtent l="0" t="0" r="0" b="0"/>
@@ -8122,6 +9000,7 @@
         <w:tabs>
           <w:tab w:val="left" w:pos="-4820"/>
         </w:tabs>
+        <w:jc w:val="center"/>
         <w:rPr>
           <w:rFonts w:asciiTheme="minorHAnsi" w:eastAsia="Verdana" w:hAnsiTheme="minorHAnsi"/>
           <w:b/>
@@ -8135,6 +9014,7 @@
         <w:tabs>
           <w:tab w:val="left" w:pos="-4820"/>
         </w:tabs>
+        <w:jc w:val="center"/>
         <w:rPr>
           <w:rFonts w:asciiTheme="minorHAnsi" w:eastAsia="Verdana" w:hAnsiTheme="minorHAnsi"/>
           <w:b/>
@@ -8148,6 +9028,7 @@
         <w:tabs>
           <w:tab w:val="left" w:pos="-4820"/>
         </w:tabs>
+        <w:jc w:val="center"/>
         <w:rPr>
           <w:rFonts w:asciiTheme="minorHAnsi" w:eastAsia="Verdana" w:hAnsiTheme="minorHAnsi"/>
           <w:b/>
@@ -8161,6 +9042,7 @@
         <w:tabs>
           <w:tab w:val="left" w:pos="-4820"/>
         </w:tabs>
+        <w:jc w:val="center"/>
         <w:rPr>
           <w:rFonts w:asciiTheme="minorHAnsi" w:eastAsia="Verdana" w:hAnsiTheme="minorHAnsi"/>
           <w:b/>
@@ -8174,6 +9056,7 @@
         <w:tabs>
           <w:tab w:val="left" w:pos="-4820"/>
         </w:tabs>
+        <w:jc w:val="center"/>
         <w:rPr>
           <w:rFonts w:asciiTheme="minorHAnsi" w:eastAsia="Verdana" w:hAnsiTheme="minorHAnsi"/>
           <w:b/>
@@ -8187,6 +9070,7 @@
         <w:tabs>
           <w:tab w:val="left" w:pos="-4820"/>
         </w:tabs>
+        <w:jc w:val="center"/>
         <w:rPr>
           <w:rFonts w:asciiTheme="minorHAnsi" w:eastAsia="Verdana" w:hAnsiTheme="minorHAnsi"/>
           <w:b/>
@@ -8200,6 +9084,7 @@
         <w:tabs>
           <w:tab w:val="left" w:pos="-4820"/>
         </w:tabs>
+        <w:jc w:val="center"/>
         <w:rPr>
           <w:rFonts w:asciiTheme="minorHAnsi" w:eastAsia="Verdana" w:hAnsiTheme="minorHAnsi"/>
           <w:b/>
@@ -8213,6 +9098,7 @@
         <w:tabs>
           <w:tab w:val="left" w:pos="-4820"/>
         </w:tabs>
+        <w:jc w:val="center"/>
         <w:rPr>
           <w:rFonts w:asciiTheme="minorHAnsi" w:eastAsia="Verdana" w:hAnsiTheme="minorHAnsi"/>
           <w:b/>
@@ -8226,6 +9112,7 @@
         <w:tabs>
           <w:tab w:val="left" w:pos="-4820"/>
         </w:tabs>
+        <w:jc w:val="center"/>
         <w:rPr>
           <w:rFonts w:asciiTheme="minorHAnsi" w:eastAsia="Verdana" w:hAnsiTheme="minorHAnsi"/>
           <w:b/>
@@ -8239,6 +9126,7 @@
         <w:tabs>
           <w:tab w:val="left" w:pos="-4820"/>
         </w:tabs>
+        <w:jc w:val="center"/>
         <w:rPr>
           <w:rFonts w:asciiTheme="minorHAnsi" w:eastAsia="Verdana" w:hAnsiTheme="minorHAnsi"/>
           <w:b/>
@@ -8252,6 +9140,7 @@
         <w:tabs>
           <w:tab w:val="left" w:pos="-4820"/>
         </w:tabs>
+        <w:jc w:val="center"/>
         <w:rPr>
           <w:rFonts w:asciiTheme="minorHAnsi" w:eastAsia="Verdana" w:hAnsiTheme="minorHAnsi"/>
           <w:b/>
@@ -8265,6 +9154,7 @@
         <w:tabs>
           <w:tab w:val="left" w:pos="-4820"/>
         </w:tabs>
+        <w:jc w:val="center"/>
         <w:rPr>
           <w:rFonts w:asciiTheme="minorHAnsi" w:eastAsia="Verdana" w:hAnsiTheme="minorHAnsi"/>
           <w:b/>
@@ -8278,6 +9168,7 @@
         <w:tabs>
           <w:tab w:val="left" w:pos="-4820"/>
         </w:tabs>
+        <w:jc w:val="center"/>
         <w:rPr>
           <w:rFonts w:asciiTheme="minorHAnsi" w:eastAsia="Verdana" w:hAnsiTheme="minorHAnsi"/>
           <w:b/>
@@ -8291,6 +9182,7 @@
         <w:tabs>
           <w:tab w:val="left" w:pos="-4820"/>
         </w:tabs>
+        <w:jc w:val="center"/>
         <w:rPr>
           <w:rFonts w:asciiTheme="minorHAnsi" w:eastAsia="Verdana" w:hAnsiTheme="minorHAnsi"/>
           <w:b/>
@@ -8304,6 +9196,7 @@
         <w:tabs>
           <w:tab w:val="left" w:pos="-4820"/>
         </w:tabs>
+        <w:jc w:val="center"/>
         <w:rPr>
           <w:rFonts w:asciiTheme="minorHAnsi" w:eastAsia="Verdana" w:hAnsiTheme="minorHAnsi"/>
           <w:b/>
@@ -8317,6 +9210,7 @@
         <w:tabs>
           <w:tab w:val="left" w:pos="-4820"/>
         </w:tabs>
+        <w:jc w:val="center"/>
         <w:rPr>
           <w:rFonts w:asciiTheme="minorHAnsi" w:eastAsia="Verdana" w:hAnsiTheme="minorHAnsi"/>
           <w:b/>
@@ -8330,19 +9224,7 @@
         <w:tabs>
           <w:tab w:val="left" w:pos="-4820"/>
         </w:tabs>
-        <w:rPr>
-          <w:rFonts w:asciiTheme="minorHAnsi" w:eastAsia="Verdana" w:hAnsiTheme="minorHAnsi"/>
-          <w:b/>
-          <w:sz w:val="22"/>
-          <w:szCs w:val="24"/>
-        </w:rPr>
-      </w:pPr>
-    </w:p>
-    <w:p>
-      <w:pPr>
-        <w:tabs>
-          <w:tab w:val="left" w:pos="-4820"/>
-        </w:tabs>
+        <w:jc w:val="center"/>
         <w:rPr>
           <w:rFonts w:asciiTheme="minorHAnsi" w:eastAsia="Verdana" w:hAnsiTheme="minorHAnsi"/>
           <w:b/>
@@ -8437,8 +9319,8 @@
         </w:rPr>
         <w:t>Herramientas, entorno e Infraestructura</w:t>
       </w:r>
-      <w:bookmarkStart w:id="8" w:name="h.3rdcrjn" w:colFirst="0" w:colLast="0"/>
-      <w:bookmarkEnd w:id="8"/>
+      <w:bookmarkStart w:id="9" w:name="h.3rdcrjn" w:colFirst="0" w:colLast="0"/>
+      <w:bookmarkEnd w:id="9"/>
     </w:p>
     <w:p>
       <w:pPr>
@@ -8482,8 +9364,8 @@
           <w:b/>
         </w:rPr>
       </w:pPr>
-      <w:bookmarkStart w:id="9" w:name="_Toc356034764"/>
-      <w:bookmarkStart w:id="10" w:name="_Toc360874139"/>
+      <w:bookmarkStart w:id="10" w:name="_Toc356034764"/>
+      <w:bookmarkStart w:id="11" w:name="_Toc360874139"/>
     </w:p>
     <w:p>
       <w:pPr>
@@ -8502,8 +9384,8 @@
         </w:rPr>
         <w:t>Herramientas</w:t>
       </w:r>
-      <w:bookmarkEnd w:id="9"/>
       <w:bookmarkEnd w:id="10"/>
+      <w:bookmarkEnd w:id="11"/>
     </w:p>
     <w:p>
       <w:pPr>
@@ -8571,15 +9453,7 @@
         <w:rPr>
           <w:rFonts w:ascii="Verdana" w:eastAsia="Verdana" w:hAnsi="Verdana" w:cs="Verdana"/>
         </w:rPr>
-        <w:t>Es un sistema de control de versiones multiplataforma, distribuido para desarrolladores de software. Está implementado princi</w:t>
-      </w:r>
-      <w:bookmarkStart w:id="11" w:name="_GoBack"/>
-      <w:bookmarkEnd w:id="11"/>
-      <w:r>
-        <w:rPr>
-          <w:rFonts w:ascii="Verdana" w:eastAsia="Verdana" w:hAnsi="Verdana" w:cs="Verdana"/>
-        </w:rPr>
-        <w:t xml:space="preserve">palmente en lenguaje </w:t>
+        <w:t xml:space="preserve">Es un sistema de control de versiones multiplataforma, distribuido para desarrolladores de software. Está implementado principalmente en lenguaje </w:t>
       </w:r>
       <w:r>
         <w:rPr>
@@ -8905,6 +9779,20 @@
           </wp:inline>
         </w:drawing>
       </w:r>
+    </w:p>
+    <w:p>
+      <w:pPr>
+        <w:tabs>
+          <w:tab w:val="left" w:pos="-4820"/>
+        </w:tabs>
+        <w:ind w:left="709"/>
+        <w:rPr>
+          <w:rFonts w:asciiTheme="minorHAnsi" w:eastAsia="Verdana" w:hAnsiTheme="minorHAnsi"/>
+          <w:b/>
+          <w:sz w:val="24"/>
+          <w:szCs w:val="24"/>
+        </w:rPr>
+      </w:pPr>
     </w:p>
     <w:p>
       <w:pPr>
@@ -9713,7 +10601,7 @@
       <w:rPr>
         <w:noProof/>
       </w:rPr>
-      <w:t>1</w:t>
+      <w:t>11</w:t>
     </w:r>
     <w:r>
       <w:fldChar w:fldCharType="end"/>
@@ -9738,7 +10626,7 @@
       <w:rPr>
         <w:noProof/>
       </w:rPr>
-      <w:t>10</w:t>
+      <w:t>11</w:t>
     </w:r>
     <w:r>
       <w:fldChar w:fldCharType="end"/>
@@ -13882,6 +14770,119 @@
     </w:lvl>
   </w:abstractNum>
   <w:abstractNum w:abstractNumId="36">
+    <w:nsid w:val="65D31260"/>
+    <w:multiLevelType w:val="hybridMultilevel"/>
+    <w:tmpl w:val="607AA880"/>
+    <w:lvl w:ilvl="0" w:tplc="280A0001">
+      <w:start w:val="1"/>
+      <w:numFmt w:val="bullet"/>
+      <w:lvlText w:val=""/>
+      <w:lvlJc w:val="left"/>
+      <w:pPr>
+        <w:ind w:left="720" w:hanging="360"/>
+      </w:pPr>
+      <w:rPr>
+        <w:rFonts w:ascii="Symbol" w:hAnsi="Symbol" w:hint="default"/>
+      </w:rPr>
+    </w:lvl>
+    <w:lvl w:ilvl="1" w:tplc="280A0003" w:tentative="1">
+      <w:start w:val="1"/>
+      <w:numFmt w:val="bullet"/>
+      <w:lvlText w:val="o"/>
+      <w:lvlJc w:val="left"/>
+      <w:pPr>
+        <w:ind w:left="1440" w:hanging="360"/>
+      </w:pPr>
+      <w:rPr>
+        <w:rFonts w:ascii="Courier New" w:hAnsi="Courier New" w:cs="Courier New" w:hint="default"/>
+      </w:rPr>
+    </w:lvl>
+    <w:lvl w:ilvl="2" w:tplc="280A0005" w:tentative="1">
+      <w:start w:val="1"/>
+      <w:numFmt w:val="bullet"/>
+      <w:lvlText w:val=""/>
+      <w:lvlJc w:val="left"/>
+      <w:pPr>
+        <w:ind w:left="2160" w:hanging="360"/>
+      </w:pPr>
+      <w:rPr>
+        <w:rFonts w:ascii="Wingdings" w:hAnsi="Wingdings" w:hint="default"/>
+      </w:rPr>
+    </w:lvl>
+    <w:lvl w:ilvl="3" w:tplc="280A0001" w:tentative="1">
+      <w:start w:val="1"/>
+      <w:numFmt w:val="bullet"/>
+      <w:lvlText w:val=""/>
+      <w:lvlJc w:val="left"/>
+      <w:pPr>
+        <w:ind w:left="2880" w:hanging="360"/>
+      </w:pPr>
+      <w:rPr>
+        <w:rFonts w:ascii="Symbol" w:hAnsi="Symbol" w:hint="default"/>
+      </w:rPr>
+    </w:lvl>
+    <w:lvl w:ilvl="4" w:tplc="280A0003" w:tentative="1">
+      <w:start w:val="1"/>
+      <w:numFmt w:val="bullet"/>
+      <w:lvlText w:val="o"/>
+      <w:lvlJc w:val="left"/>
+      <w:pPr>
+        <w:ind w:left="3600" w:hanging="360"/>
+      </w:pPr>
+      <w:rPr>
+        <w:rFonts w:ascii="Courier New" w:hAnsi="Courier New" w:cs="Courier New" w:hint="default"/>
+      </w:rPr>
+    </w:lvl>
+    <w:lvl w:ilvl="5" w:tplc="280A0005" w:tentative="1">
+      <w:start w:val="1"/>
+      <w:numFmt w:val="bullet"/>
+      <w:lvlText w:val=""/>
+      <w:lvlJc w:val="left"/>
+      <w:pPr>
+        <w:ind w:left="4320" w:hanging="360"/>
+      </w:pPr>
+      <w:rPr>
+        <w:rFonts w:ascii="Wingdings" w:hAnsi="Wingdings" w:hint="default"/>
+      </w:rPr>
+    </w:lvl>
+    <w:lvl w:ilvl="6" w:tplc="280A0001" w:tentative="1">
+      <w:start w:val="1"/>
+      <w:numFmt w:val="bullet"/>
+      <w:lvlText w:val=""/>
+      <w:lvlJc w:val="left"/>
+      <w:pPr>
+        <w:ind w:left="5040" w:hanging="360"/>
+      </w:pPr>
+      <w:rPr>
+        <w:rFonts w:ascii="Symbol" w:hAnsi="Symbol" w:hint="default"/>
+      </w:rPr>
+    </w:lvl>
+    <w:lvl w:ilvl="7" w:tplc="280A0003" w:tentative="1">
+      <w:start w:val="1"/>
+      <w:numFmt w:val="bullet"/>
+      <w:lvlText w:val="o"/>
+      <w:lvlJc w:val="left"/>
+      <w:pPr>
+        <w:ind w:left="5760" w:hanging="360"/>
+      </w:pPr>
+      <w:rPr>
+        <w:rFonts w:ascii="Courier New" w:hAnsi="Courier New" w:cs="Courier New" w:hint="default"/>
+      </w:rPr>
+    </w:lvl>
+    <w:lvl w:ilvl="8" w:tplc="280A0005" w:tentative="1">
+      <w:start w:val="1"/>
+      <w:numFmt w:val="bullet"/>
+      <w:lvlText w:val=""/>
+      <w:lvlJc w:val="left"/>
+      <w:pPr>
+        <w:ind w:left="6480" w:hanging="360"/>
+      </w:pPr>
+      <w:rPr>
+        <w:rFonts w:ascii="Wingdings" w:hAnsi="Wingdings" w:hint="default"/>
+      </w:rPr>
+    </w:lvl>
+  </w:abstractNum>
+  <w:abstractNum w:abstractNumId="37">
     <w:nsid w:val="68EB44A6"/>
     <w:multiLevelType w:val="hybridMultilevel"/>
     <w:tmpl w:val="D3B41772"/>
@@ -13994,7 +14995,7 @@
       </w:rPr>
     </w:lvl>
   </w:abstractNum>
-  <w:abstractNum w:abstractNumId="37">
+  <w:abstractNum w:abstractNumId="38">
     <w:nsid w:val="6ACC74A6"/>
     <w:multiLevelType w:val="hybridMultilevel"/>
     <w:tmpl w:val="ABD81776"/>
@@ -14080,7 +15081,7 @@
       </w:pPr>
     </w:lvl>
   </w:abstractNum>
-  <w:abstractNum w:abstractNumId="38">
+  <w:abstractNum w:abstractNumId="39">
     <w:nsid w:val="6D40115C"/>
     <w:multiLevelType w:val="multilevel"/>
     <w:tmpl w:val="37E22584"/>
@@ -14202,7 +15203,7 @@
       </w:rPr>
     </w:lvl>
   </w:abstractNum>
-  <w:abstractNum w:abstractNumId="39">
+  <w:abstractNum w:abstractNumId="40">
     <w:nsid w:val="70320DCC"/>
     <w:multiLevelType w:val="hybridMultilevel"/>
     <w:tmpl w:val="BBC2A734"/>
@@ -14336,7 +15337,7 @@
       </w:rPr>
     </w:lvl>
   </w:abstractNum>
-  <w:abstractNum w:abstractNumId="40">
+  <w:abstractNum w:abstractNumId="41">
     <w:nsid w:val="70787D46"/>
     <w:multiLevelType w:val="multilevel"/>
     <w:tmpl w:val="595ECB08"/>
@@ -14458,7 +15459,7 @@
       </w:rPr>
     </w:lvl>
   </w:abstractNum>
-  <w:abstractNum w:abstractNumId="41">
+  <w:abstractNum w:abstractNumId="42">
     <w:nsid w:val="741344F1"/>
     <w:multiLevelType w:val="hybridMultilevel"/>
     <w:tmpl w:val="40FA3D5A"/>
@@ -14571,7 +15572,7 @@
       </w:rPr>
     </w:lvl>
   </w:abstractNum>
-  <w:abstractNum w:abstractNumId="42">
+  <w:abstractNum w:abstractNumId="43">
     <w:nsid w:val="74537083"/>
     <w:multiLevelType w:val="hybridMultilevel"/>
     <w:tmpl w:val="1D605EA6"/>
@@ -14684,7 +15685,7 @@
       </w:rPr>
     </w:lvl>
   </w:abstractNum>
-  <w:abstractNum w:abstractNumId="43">
+  <w:abstractNum w:abstractNumId="44">
     <w:nsid w:val="78D83A1F"/>
     <w:multiLevelType w:val="hybridMultilevel"/>
     <w:tmpl w:val="F81A9C46"/>
@@ -14797,7 +15798,7 @@
       </w:rPr>
     </w:lvl>
   </w:abstractNum>
-  <w:abstractNum w:abstractNumId="44">
+  <w:abstractNum w:abstractNumId="45">
     <w:nsid w:val="7A3E637E"/>
     <w:multiLevelType w:val="hybridMultilevel"/>
     <w:tmpl w:val="00FE4D04"/>
@@ -14910,7 +15911,7 @@
       </w:rPr>
     </w:lvl>
   </w:abstractNum>
-  <w:abstractNum w:abstractNumId="45">
+  <w:abstractNum w:abstractNumId="46">
     <w:nsid w:val="7C7E3452"/>
     <w:multiLevelType w:val="hybridMultilevel"/>
     <w:tmpl w:val="E4262940"/>
@@ -15012,13 +16013,13 @@
     <w:abstractNumId w:val="27"/>
   </w:num>
   <w:num w:numId="6">
-    <w:abstractNumId w:val="40"/>
+    <w:abstractNumId w:val="41"/>
   </w:num>
   <w:num w:numId="7">
     <w:abstractNumId w:val="12"/>
   </w:num>
   <w:num w:numId="8">
-    <w:abstractNumId w:val="38"/>
+    <w:abstractNumId w:val="39"/>
   </w:num>
   <w:num w:numId="9">
     <w:abstractNumId w:val="35"/>
@@ -15033,7 +16034,7 @@
     <w:abstractNumId w:val="33"/>
   </w:num>
   <w:num w:numId="13">
-    <w:abstractNumId w:val="37"/>
+    <w:abstractNumId w:val="38"/>
     <w:lvlOverride w:ilvl="0">
       <w:startOverride w:val="1"/>
     </w:lvlOverride>
@@ -15084,7 +16085,7 @@
     <w:abstractNumId w:val="8"/>
   </w:num>
   <w:num w:numId="21">
-    <w:abstractNumId w:val="41"/>
+    <w:abstractNumId w:val="42"/>
   </w:num>
   <w:num w:numId="22">
     <w:abstractNumId w:val="26"/>
@@ -15096,7 +16097,7 @@
     <w:abstractNumId w:val="30"/>
   </w:num>
   <w:num w:numId="25">
-    <w:abstractNumId w:val="39"/>
+    <w:abstractNumId w:val="40"/>
   </w:num>
   <w:num w:numId="26">
     <w:abstractNumId w:val="1"/>
@@ -15105,10 +16106,10 @@
     <w:abstractNumId w:val="19"/>
   </w:num>
   <w:num w:numId="28">
-    <w:abstractNumId w:val="37"/>
+    <w:abstractNumId w:val="38"/>
   </w:num>
   <w:num w:numId="29">
-    <w:abstractNumId w:val="45"/>
+    <w:abstractNumId w:val="46"/>
   </w:num>
   <w:num w:numId="30">
     <w:abstractNumId w:val="6"/>
@@ -15129,7 +16130,7 @@
     <w:abstractNumId w:val="9"/>
   </w:num>
   <w:num w:numId="36">
-    <w:abstractNumId w:val="44"/>
+    <w:abstractNumId w:val="45"/>
   </w:num>
   <w:num w:numId="37">
     <w:abstractNumId w:val="3"/>
@@ -15138,13 +16139,13 @@
     <w:abstractNumId w:val="31"/>
   </w:num>
   <w:num w:numId="39">
-    <w:abstractNumId w:val="36"/>
+    <w:abstractNumId w:val="37"/>
   </w:num>
   <w:num w:numId="40">
     <w:abstractNumId w:val="0"/>
   </w:num>
   <w:num w:numId="41">
-    <w:abstractNumId w:val="43"/>
+    <w:abstractNumId w:val="44"/>
   </w:num>
   <w:num w:numId="42">
     <w:abstractNumId w:val="14"/>
@@ -15156,13 +16157,16 @@
     <w:abstractNumId w:val="10"/>
   </w:num>
   <w:num w:numId="45">
-    <w:abstractNumId w:val="42"/>
+    <w:abstractNumId w:val="43"/>
   </w:num>
   <w:num w:numId="46">
     <w:abstractNumId w:val="7"/>
   </w:num>
   <w:num w:numId="47">
     <w:abstractNumId w:val="29"/>
+  </w:num>
+  <w:num w:numId="48">
+    <w:abstractNumId w:val="36"/>
   </w:num>
 </w:numbering>
 </file>

</xml_diff>

<commit_message>
Correcion a la organizacion del plan de gestion de la configuracion
</commit_message>
<xml_diff>
--- a/Gestión de Configuración/GXO - PGCM.docx
+++ b/Gestión de Configuración/GXO - PGCM.docx
@@ -1902,16 +1902,7 @@
             <w:sz w:val="22"/>
             <w:u w:val="single"/>
           </w:rPr>
-          <w:t>Políti</w:t>
-        </w:r>
-        <w:r>
-          <w:rPr>
-            <w:rFonts w:asciiTheme="minorHAnsi" w:eastAsia="Verdana" w:hAnsiTheme="minorHAnsi"/>
-            <w:color w:val="auto"/>
-            <w:sz w:val="22"/>
-            <w:u w:val="single"/>
-          </w:rPr>
-          <w:t>cas, Directrices y procedimientos</w:t>
+          <w:t>Políticas, Directrices y procedimientos</w:t>
         </w:r>
       </w:hyperlink>
     </w:p>
@@ -2444,27 +2435,7 @@
             <w:sz w:val="22"/>
             <w:u w:val="single"/>
           </w:rPr>
-          <w:t xml:space="preserve">Gestión y entrega de </w:t>
-        </w:r>
-        <w:proofErr w:type="spellStart"/>
-        <w:r>
-          <w:rPr>
-            <w:rFonts w:asciiTheme="minorHAnsi" w:eastAsia="Verdana" w:hAnsiTheme="minorHAnsi"/>
-            <w:color w:val="auto"/>
-            <w:sz w:val="22"/>
-            <w:u w:val="single"/>
-          </w:rPr>
-          <w:t>Release</w:t>
-        </w:r>
-        <w:proofErr w:type="spellEnd"/>
-        <w:r>
-          <w:rPr>
-            <w:rFonts w:asciiTheme="minorHAnsi" w:eastAsia="Verdana" w:hAnsiTheme="minorHAnsi"/>
-            <w:color w:val="auto"/>
-            <w:sz w:val="22"/>
-            <w:u w:val="single"/>
-          </w:rPr>
-          <w:t xml:space="preserve"> de Software</w:t>
+          <w:t>Gestión y entrega de Release de Software</w:t>
         </w:r>
       </w:hyperlink>
     </w:p>
@@ -3172,25 +3143,7 @@
           <w:sz w:val="22"/>
           <w:szCs w:val="24"/>
         </w:rPr>
-        <w:t xml:space="preserve">Construcción de </w:t>
-      </w:r>
-      <w:proofErr w:type="spellStart"/>
-      <w:r>
-        <w:rPr>
-          <w:rFonts w:asciiTheme="minorHAnsi" w:hAnsiTheme="minorHAnsi"/>
-          <w:sz w:val="22"/>
-          <w:szCs w:val="24"/>
-        </w:rPr>
-        <w:t>releases</w:t>
-      </w:r>
-      <w:proofErr w:type="spellEnd"/>
-      <w:r>
-        <w:rPr>
-          <w:rFonts w:asciiTheme="minorHAnsi" w:hAnsiTheme="minorHAnsi"/>
-          <w:sz w:val="22"/>
-          <w:szCs w:val="24"/>
-        </w:rPr>
-        <w:t xml:space="preserve"> de productos.</w:t>
+        <w:t>Construcción de releases de productos.</w:t>
       </w:r>
     </w:p>
     <w:p>
@@ -4014,913 +3967,270 @@
         <w:t>Imagen 1 – Organización del a SCM</w:t>
       </w:r>
     </w:p>
-    <w:tbl>
-      <w:tblPr>
-        <w:tblStyle w:val="Listaclara"/>
-        <w:tblpPr w:leftFromText="141" w:rightFromText="141" w:vertAnchor="text" w:horzAnchor="margin" w:tblpXSpec="center" w:tblpY="215"/>
-        <w:tblW w:w="5000" w:type="pct"/>
-        <w:tblLook w:val="0620" w:firstRow="1" w:lastRow="0" w:firstColumn="0" w:lastColumn="0" w:noHBand="1" w:noVBand="1"/>
-      </w:tblPr>
-      <w:tblGrid>
-        <w:gridCol w:w="2204"/>
-        <w:gridCol w:w="3825"/>
-        <w:gridCol w:w="3825"/>
-      </w:tblGrid>
-      <w:tr>
-        <w:trPr>
-          <w:cnfStyle w:val="100000000000" w:firstRow="1" w:lastRow="0" w:firstColumn="0" w:lastColumn="0" w:oddVBand="0" w:evenVBand="0" w:oddHBand="0" w:evenHBand="0" w:firstRowFirstColumn="0" w:firstRowLastColumn="0" w:lastRowFirstColumn="0" w:lastRowLastColumn="0"/>
-          <w:trHeight w:val="426"/>
-        </w:trPr>
-        <w:tc>
-          <w:tcPr>
-            <w:tcW w:w="1118" w:type="pct"/>
-            <w:tcBorders>
-              <w:bottom w:val="single" w:sz="4" w:space="0" w:color="auto"/>
-            </w:tcBorders>
-            <w:vAlign w:val="center"/>
-          </w:tcPr>
-          <w:p>
-            <w:pPr>
-              <w:jc w:val="center"/>
-              <w:rPr>
-                <w:rFonts w:asciiTheme="minorHAnsi" w:eastAsia="Verdana" w:hAnsiTheme="minorHAnsi"/>
-                <w:color w:val="FFFFFF" w:themeColor="background1"/>
-                <w:sz w:val="24"/>
-                <w:szCs w:val="24"/>
-              </w:rPr>
-            </w:pPr>
-            <w:r>
-              <w:rPr>
-                <w:rFonts w:asciiTheme="minorHAnsi" w:eastAsia="Verdana" w:hAnsiTheme="minorHAnsi"/>
-                <w:color w:val="FFFFFF" w:themeColor="background1"/>
-                <w:sz w:val="24"/>
-                <w:szCs w:val="24"/>
-              </w:rPr>
-              <w:t>Rol</w:t>
-            </w:r>
-          </w:p>
-        </w:tc>
-        <w:tc>
-          <w:tcPr>
-            <w:tcW w:w="1941" w:type="pct"/>
-            <w:tcBorders>
-              <w:bottom w:val="single" w:sz="4" w:space="0" w:color="auto"/>
-            </w:tcBorders>
-            <w:vAlign w:val="center"/>
-          </w:tcPr>
-          <w:p>
-            <w:pPr>
-              <w:ind w:left="-65"/>
-              <w:jc w:val="center"/>
-              <w:rPr>
-                <w:rFonts w:asciiTheme="minorHAnsi" w:eastAsia="Verdana" w:hAnsiTheme="minorHAnsi"/>
-                <w:color w:val="FFFFFF" w:themeColor="background1"/>
-                <w:sz w:val="24"/>
-                <w:szCs w:val="24"/>
-              </w:rPr>
-            </w:pPr>
-            <w:r>
-              <w:rPr>
-                <w:rFonts w:asciiTheme="minorHAnsi" w:eastAsia="Verdana" w:hAnsiTheme="minorHAnsi"/>
-                <w:color w:val="FFFFFF" w:themeColor="background1"/>
-                <w:sz w:val="24"/>
-                <w:szCs w:val="24"/>
-              </w:rPr>
-              <w:t>Funciones</w:t>
-            </w:r>
-          </w:p>
-        </w:tc>
-        <w:tc>
-          <w:tcPr>
-            <w:tcW w:w="1941" w:type="pct"/>
-            <w:tcBorders>
-              <w:bottom w:val="single" w:sz="4" w:space="0" w:color="auto"/>
-            </w:tcBorders>
-            <w:vAlign w:val="center"/>
-          </w:tcPr>
-          <w:p>
-            <w:pPr>
-              <w:ind w:left="-65"/>
-              <w:jc w:val="center"/>
-              <w:rPr>
-                <w:rFonts w:asciiTheme="minorHAnsi" w:eastAsia="Verdana" w:hAnsiTheme="minorHAnsi"/>
-                <w:color w:val="FFFFFF" w:themeColor="background1"/>
-                <w:sz w:val="24"/>
-                <w:szCs w:val="24"/>
-              </w:rPr>
-            </w:pPr>
-            <w:r>
-              <w:rPr>
-                <w:rFonts w:asciiTheme="minorHAnsi" w:eastAsia="Verdana" w:hAnsiTheme="minorHAnsi"/>
-                <w:color w:val="FFFFFF" w:themeColor="background1"/>
-                <w:sz w:val="24"/>
-                <w:szCs w:val="24"/>
-              </w:rPr>
-              <w:t>Recomendaciones</w:t>
-            </w:r>
-          </w:p>
-        </w:tc>
-      </w:tr>
-      <w:tr>
-        <w:trPr>
-          <w:trHeight w:val="408"/>
-        </w:trPr>
-        <w:tc>
-          <w:tcPr>
-            <w:tcW w:w="1118" w:type="pct"/>
-            <w:tcBorders>
-              <w:top w:val="single" w:sz="4" w:space="0" w:color="auto"/>
-              <w:left w:val="single" w:sz="4" w:space="0" w:color="auto"/>
-              <w:bottom w:val="single" w:sz="4" w:space="0" w:color="auto"/>
-              <w:right w:val="single" w:sz="4" w:space="0" w:color="auto"/>
-            </w:tcBorders>
-          </w:tcPr>
-          <w:p>
-            <w:pPr>
-              <w:tabs>
-                <w:tab w:val="left" w:pos="-7230"/>
-              </w:tabs>
-              <w:jc w:val="center"/>
-              <w:rPr>
-                <w:rFonts w:asciiTheme="minorHAnsi" w:eastAsia="Verdana" w:hAnsiTheme="minorHAnsi"/>
-                <w:sz w:val="22"/>
-                <w:szCs w:val="24"/>
-              </w:rPr>
-            </w:pPr>
-            <w:r>
-              <w:rPr>
-                <w:rFonts w:asciiTheme="minorHAnsi" w:eastAsia="Verdana" w:hAnsiTheme="minorHAnsi"/>
-                <w:sz w:val="22"/>
-                <w:szCs w:val="24"/>
-              </w:rPr>
-              <w:t>PM</w:t>
-            </w:r>
-          </w:p>
-        </w:tc>
-        <w:tc>
-          <w:tcPr>
-            <w:tcW w:w="1941" w:type="pct"/>
-            <w:tcBorders>
-              <w:top w:val="single" w:sz="4" w:space="0" w:color="auto"/>
-              <w:left w:val="single" w:sz="4" w:space="0" w:color="auto"/>
-              <w:bottom w:val="single" w:sz="4" w:space="0" w:color="auto"/>
-              <w:right w:val="single" w:sz="4" w:space="0" w:color="auto"/>
-            </w:tcBorders>
-          </w:tcPr>
-          <w:p>
-            <w:pPr>
-              <w:pStyle w:val="Prrafodelista"/>
-              <w:numPr>
-                <w:ilvl w:val="0"/>
-                <w:numId w:val="40"/>
-              </w:numPr>
-              <w:jc w:val="both"/>
-              <w:rPr>
-                <w:rFonts w:asciiTheme="minorHAnsi" w:eastAsia="Verdana" w:hAnsiTheme="minorHAnsi"/>
-                <w:sz w:val="22"/>
-                <w:szCs w:val="24"/>
-              </w:rPr>
-            </w:pPr>
-            <w:r>
-              <w:rPr>
-                <w:rFonts w:asciiTheme="minorHAnsi" w:eastAsia="Verdana" w:hAnsiTheme="minorHAnsi"/>
-                <w:sz w:val="22"/>
-                <w:szCs w:val="24"/>
-              </w:rPr>
-              <w:t>Planificación del proyecto</w:t>
-            </w:r>
-            <w:r>
-              <w:rPr>
-                <w:rFonts w:asciiTheme="minorHAnsi" w:eastAsia="Verdana" w:hAnsiTheme="minorHAnsi"/>
-                <w:sz w:val="22"/>
-                <w:szCs w:val="24"/>
-              </w:rPr>
-              <w:t xml:space="preserve"> asignado</w:t>
-            </w:r>
-            <w:r>
-              <w:rPr>
-                <w:rFonts w:asciiTheme="minorHAnsi" w:eastAsia="Verdana" w:hAnsiTheme="minorHAnsi"/>
-                <w:sz w:val="22"/>
-                <w:szCs w:val="24"/>
-              </w:rPr>
-              <w:t xml:space="preserve"> en todos sus aspectos, identificando las actividades a realizar, los recursos a poner en juego, los plazos y los costes previstos.</w:t>
-            </w:r>
-          </w:p>
-          <w:p>
-            <w:pPr>
-              <w:pStyle w:val="Prrafodelista"/>
-              <w:numPr>
-                <w:ilvl w:val="0"/>
-                <w:numId w:val="40"/>
-              </w:numPr>
-              <w:jc w:val="both"/>
-              <w:rPr>
-                <w:rFonts w:asciiTheme="minorHAnsi" w:eastAsia="Verdana" w:hAnsiTheme="minorHAnsi"/>
-                <w:sz w:val="22"/>
-                <w:szCs w:val="24"/>
-              </w:rPr>
-            </w:pPr>
-            <w:r>
-              <w:rPr>
-                <w:rFonts w:asciiTheme="minorHAnsi" w:eastAsia="Verdana" w:hAnsiTheme="minorHAnsi"/>
-                <w:sz w:val="22"/>
-                <w:szCs w:val="24"/>
-              </w:rPr>
-              <w:t>Toma de decisiones necesarias para conocer en todo momento la situación en relación con los objetivos establecidos.</w:t>
-            </w:r>
-          </w:p>
-        </w:tc>
-        <w:tc>
-          <w:tcPr>
-            <w:tcW w:w="1941" w:type="pct"/>
-            <w:tcBorders>
-              <w:top w:val="single" w:sz="4" w:space="0" w:color="auto"/>
-              <w:left w:val="single" w:sz="4" w:space="0" w:color="auto"/>
-              <w:bottom w:val="single" w:sz="4" w:space="0" w:color="auto"/>
-              <w:right w:val="single" w:sz="4" w:space="0" w:color="auto"/>
-            </w:tcBorders>
-          </w:tcPr>
-          <w:p>
-            <w:pPr>
-              <w:pStyle w:val="Prrafodelista"/>
-              <w:numPr>
-                <w:ilvl w:val="0"/>
-                <w:numId w:val="40"/>
-              </w:numPr>
-              <w:jc w:val="both"/>
-              <w:rPr>
-                <w:rFonts w:asciiTheme="minorHAnsi" w:eastAsia="Verdana" w:hAnsiTheme="minorHAnsi"/>
-                <w:sz w:val="22"/>
-                <w:szCs w:val="24"/>
-              </w:rPr>
-            </w:pPr>
-            <w:r>
-              <w:rPr>
-                <w:rFonts w:asciiTheme="minorHAnsi" w:eastAsia="Verdana" w:hAnsiTheme="minorHAnsi"/>
-                <w:sz w:val="22"/>
-                <w:szCs w:val="24"/>
-              </w:rPr>
-              <w:t>Deberá asegurarse que en su proyecto se cumpla con documentar todas las revisiones (entregables) que se entregarán al cliente.</w:t>
-            </w:r>
-          </w:p>
-          <w:p>
-            <w:pPr>
-              <w:pStyle w:val="Prrafodelista"/>
-              <w:ind w:left="655"/>
-              <w:jc w:val="both"/>
-              <w:rPr>
-                <w:rFonts w:asciiTheme="minorHAnsi" w:eastAsia="Verdana" w:hAnsiTheme="minorHAnsi"/>
-                <w:sz w:val="22"/>
-                <w:szCs w:val="24"/>
-              </w:rPr>
-            </w:pPr>
-          </w:p>
-        </w:tc>
-      </w:tr>
-      <w:tr>
-        <w:trPr>
-          <w:trHeight w:val="408"/>
-        </w:trPr>
-        <w:tc>
-          <w:tcPr>
-            <w:tcW w:w="1118" w:type="pct"/>
-            <w:tcBorders>
-              <w:top w:val="single" w:sz="4" w:space="0" w:color="auto"/>
-              <w:left w:val="single" w:sz="4" w:space="0" w:color="auto"/>
-              <w:bottom w:val="single" w:sz="4" w:space="0" w:color="auto"/>
-              <w:right w:val="single" w:sz="4" w:space="0" w:color="auto"/>
-            </w:tcBorders>
-          </w:tcPr>
-          <w:p>
-            <w:pPr>
-              <w:jc w:val="center"/>
-              <w:rPr>
-                <w:rFonts w:asciiTheme="minorHAnsi" w:eastAsia="Verdana" w:hAnsiTheme="minorHAnsi"/>
-                <w:sz w:val="22"/>
-                <w:szCs w:val="24"/>
-              </w:rPr>
-            </w:pPr>
-            <w:r>
-              <w:rPr>
-                <w:rFonts w:asciiTheme="minorHAnsi" w:eastAsia="Verdana" w:hAnsiTheme="minorHAnsi"/>
-                <w:sz w:val="22"/>
-                <w:szCs w:val="24"/>
-              </w:rPr>
-              <w:t>Líder Técnico</w:t>
-            </w:r>
-          </w:p>
-        </w:tc>
-        <w:tc>
-          <w:tcPr>
-            <w:tcW w:w="1941" w:type="pct"/>
-            <w:tcBorders>
-              <w:top w:val="single" w:sz="4" w:space="0" w:color="auto"/>
-              <w:left w:val="single" w:sz="4" w:space="0" w:color="auto"/>
-              <w:bottom w:val="single" w:sz="4" w:space="0" w:color="auto"/>
-              <w:right w:val="single" w:sz="4" w:space="0" w:color="auto"/>
-            </w:tcBorders>
-          </w:tcPr>
-          <w:p>
-            <w:pPr>
-              <w:pStyle w:val="Prrafodelista"/>
-              <w:numPr>
-                <w:ilvl w:val="0"/>
-                <w:numId w:val="41"/>
-              </w:numPr>
-              <w:jc w:val="both"/>
-              <w:rPr>
-                <w:rFonts w:asciiTheme="minorHAnsi" w:eastAsia="Verdana" w:hAnsiTheme="minorHAnsi"/>
-                <w:sz w:val="22"/>
-                <w:szCs w:val="24"/>
-              </w:rPr>
-            </w:pPr>
-            <w:r>
-              <w:rPr>
-                <w:rFonts w:asciiTheme="minorHAnsi" w:eastAsia="Verdana" w:hAnsiTheme="minorHAnsi"/>
-                <w:sz w:val="22"/>
-                <w:szCs w:val="24"/>
-              </w:rPr>
-              <w:t>Proveer guía y soporte técnica al equipo</w:t>
-            </w:r>
-          </w:p>
-          <w:p>
-            <w:pPr>
-              <w:pStyle w:val="Prrafodelista"/>
-              <w:numPr>
-                <w:ilvl w:val="0"/>
-                <w:numId w:val="41"/>
-              </w:numPr>
-              <w:jc w:val="both"/>
-              <w:rPr>
-                <w:rFonts w:asciiTheme="minorHAnsi" w:eastAsia="Verdana" w:hAnsiTheme="minorHAnsi"/>
-                <w:sz w:val="22"/>
-                <w:szCs w:val="24"/>
-              </w:rPr>
-            </w:pPr>
-            <w:r>
-              <w:rPr>
-                <w:rFonts w:asciiTheme="minorHAnsi" w:eastAsia="Verdana" w:hAnsiTheme="minorHAnsi"/>
-                <w:sz w:val="22"/>
-                <w:szCs w:val="24"/>
-              </w:rPr>
-              <w:t>Coordinar (no controlar) las tareas</w:t>
-            </w:r>
-          </w:p>
-          <w:p>
-            <w:pPr>
-              <w:pStyle w:val="Prrafodelista"/>
-              <w:numPr>
-                <w:ilvl w:val="0"/>
-                <w:numId w:val="41"/>
-              </w:numPr>
-              <w:jc w:val="both"/>
-              <w:rPr>
-                <w:rFonts w:asciiTheme="minorHAnsi" w:eastAsia="Verdana" w:hAnsiTheme="minorHAnsi"/>
-                <w:sz w:val="22"/>
-                <w:szCs w:val="24"/>
-              </w:rPr>
-            </w:pPr>
-            <w:r>
-              <w:rPr>
-                <w:rFonts w:asciiTheme="minorHAnsi" w:eastAsia="Verdana" w:hAnsiTheme="minorHAnsi"/>
-                <w:sz w:val="22"/>
-                <w:szCs w:val="24"/>
-              </w:rPr>
-              <w:t>Revisiones de código</w:t>
-            </w:r>
-          </w:p>
-        </w:tc>
-        <w:tc>
-          <w:tcPr>
-            <w:tcW w:w="1941" w:type="pct"/>
-            <w:tcBorders>
-              <w:top w:val="single" w:sz="4" w:space="0" w:color="auto"/>
-              <w:left w:val="single" w:sz="4" w:space="0" w:color="auto"/>
-              <w:bottom w:val="single" w:sz="4" w:space="0" w:color="auto"/>
-              <w:right w:val="single" w:sz="4" w:space="0" w:color="auto"/>
-            </w:tcBorders>
-          </w:tcPr>
-          <w:p>
-            <w:pPr>
-              <w:pStyle w:val="Prrafodelista"/>
-              <w:numPr>
-                <w:ilvl w:val="0"/>
-                <w:numId w:val="41"/>
-              </w:numPr>
-              <w:jc w:val="both"/>
-              <w:rPr>
-                <w:rFonts w:asciiTheme="minorHAnsi" w:eastAsia="Verdana" w:hAnsiTheme="minorHAnsi"/>
-                <w:sz w:val="22"/>
-                <w:szCs w:val="24"/>
-              </w:rPr>
-            </w:pPr>
-            <w:r>
-              <w:rPr>
-                <w:rFonts w:asciiTheme="minorHAnsi" w:eastAsia="Verdana" w:hAnsiTheme="minorHAnsi"/>
-                <w:sz w:val="22"/>
-                <w:szCs w:val="24"/>
-              </w:rPr>
-              <w:t>Deberá asegurarse que los desarrolladores manejen de manera adecuada la herramienta de control de código elegida.</w:t>
-            </w:r>
-          </w:p>
-        </w:tc>
-      </w:tr>
-      <w:tr>
-        <w:trPr>
-          <w:trHeight w:val="408"/>
-        </w:trPr>
-        <w:tc>
-          <w:tcPr>
-            <w:tcW w:w="1118" w:type="pct"/>
-            <w:tcBorders>
-              <w:top w:val="single" w:sz="4" w:space="0" w:color="auto"/>
-              <w:left w:val="single" w:sz="4" w:space="0" w:color="auto"/>
-              <w:bottom w:val="single" w:sz="4" w:space="0" w:color="auto"/>
-              <w:right w:val="single" w:sz="4" w:space="0" w:color="auto"/>
-            </w:tcBorders>
-          </w:tcPr>
-          <w:p>
-            <w:pPr>
-              <w:jc w:val="center"/>
-              <w:rPr>
-                <w:rFonts w:asciiTheme="minorHAnsi" w:eastAsia="Verdana" w:hAnsiTheme="minorHAnsi"/>
-                <w:sz w:val="22"/>
-                <w:szCs w:val="24"/>
-              </w:rPr>
-            </w:pPr>
-            <w:r>
-              <w:rPr>
-                <w:rFonts w:asciiTheme="minorHAnsi" w:eastAsia="Verdana" w:hAnsiTheme="minorHAnsi"/>
-                <w:sz w:val="22"/>
-                <w:szCs w:val="24"/>
-              </w:rPr>
-              <w:t>Desarrollador</w:t>
-            </w:r>
-          </w:p>
-        </w:tc>
-        <w:tc>
-          <w:tcPr>
-            <w:tcW w:w="1941" w:type="pct"/>
-            <w:tcBorders>
-              <w:top w:val="single" w:sz="4" w:space="0" w:color="auto"/>
-              <w:left w:val="single" w:sz="4" w:space="0" w:color="auto"/>
-              <w:bottom w:val="single" w:sz="4" w:space="0" w:color="auto"/>
-              <w:right w:val="single" w:sz="4" w:space="0" w:color="auto"/>
-            </w:tcBorders>
-          </w:tcPr>
-          <w:p>
-            <w:pPr>
-              <w:pStyle w:val="Prrafodelista"/>
-              <w:numPr>
-                <w:ilvl w:val="0"/>
-                <w:numId w:val="41"/>
-              </w:numPr>
-              <w:jc w:val="both"/>
-              <w:rPr>
-                <w:rFonts w:asciiTheme="minorHAnsi" w:eastAsia="Verdana" w:hAnsiTheme="minorHAnsi"/>
-                <w:sz w:val="22"/>
-                <w:szCs w:val="24"/>
-              </w:rPr>
-            </w:pPr>
-            <w:r>
-              <w:rPr>
-                <w:rFonts w:asciiTheme="minorHAnsi" w:eastAsia="Verdana" w:hAnsiTheme="minorHAnsi"/>
-                <w:sz w:val="22"/>
-                <w:szCs w:val="24"/>
-              </w:rPr>
-              <w:t>Escribir código en base a requerimientos presentes en documentos de diseño o análisis presentes en tareas asignadas.</w:t>
-            </w:r>
-          </w:p>
-          <w:p>
-            <w:pPr>
-              <w:pStyle w:val="Prrafodelista"/>
-              <w:numPr>
-                <w:ilvl w:val="0"/>
-                <w:numId w:val="41"/>
-              </w:numPr>
-              <w:jc w:val="both"/>
-              <w:rPr>
-                <w:rFonts w:asciiTheme="minorHAnsi" w:eastAsia="Verdana" w:hAnsiTheme="minorHAnsi"/>
-                <w:sz w:val="22"/>
-                <w:szCs w:val="24"/>
-              </w:rPr>
-            </w:pPr>
-            <w:r>
-              <w:rPr>
-                <w:rFonts w:asciiTheme="minorHAnsi" w:eastAsia="Verdana" w:hAnsiTheme="minorHAnsi"/>
-                <w:sz w:val="22"/>
-                <w:szCs w:val="24"/>
-              </w:rPr>
-              <w:t>Escribir pruebas unitarias.</w:t>
-            </w:r>
-          </w:p>
-        </w:tc>
-        <w:tc>
-          <w:tcPr>
-            <w:tcW w:w="1941" w:type="pct"/>
-            <w:tcBorders>
-              <w:top w:val="single" w:sz="4" w:space="0" w:color="auto"/>
-              <w:left w:val="single" w:sz="4" w:space="0" w:color="auto"/>
-              <w:bottom w:val="single" w:sz="4" w:space="0" w:color="auto"/>
-              <w:right w:val="single" w:sz="4" w:space="0" w:color="auto"/>
-            </w:tcBorders>
-          </w:tcPr>
-          <w:p>
-            <w:pPr>
-              <w:pStyle w:val="Prrafodelista"/>
-              <w:numPr>
-                <w:ilvl w:val="0"/>
-                <w:numId w:val="41"/>
-              </w:numPr>
-              <w:jc w:val="both"/>
-              <w:rPr>
-                <w:rFonts w:asciiTheme="minorHAnsi" w:eastAsia="Verdana" w:hAnsiTheme="minorHAnsi"/>
-                <w:sz w:val="22"/>
-                <w:szCs w:val="24"/>
-              </w:rPr>
-            </w:pPr>
-            <w:r>
-              <w:rPr>
-                <w:rFonts w:asciiTheme="minorHAnsi" w:eastAsia="Verdana" w:hAnsiTheme="minorHAnsi"/>
-                <w:sz w:val="22"/>
-                <w:szCs w:val="24"/>
-              </w:rPr>
-              <w:t>Deberá procurar realizar los cambios y revisiones de la manera pactada por todo el equipo.</w:t>
-            </w:r>
-          </w:p>
-        </w:tc>
-      </w:tr>
-      <w:tr>
-        <w:trPr>
-          <w:trHeight w:val="408"/>
-        </w:trPr>
-        <w:tc>
-          <w:tcPr>
-            <w:tcW w:w="1118" w:type="pct"/>
-            <w:tcBorders>
-              <w:top w:val="single" w:sz="4" w:space="0" w:color="auto"/>
-              <w:left w:val="single" w:sz="4" w:space="0" w:color="auto"/>
-              <w:bottom w:val="single" w:sz="4" w:space="0" w:color="auto"/>
-              <w:right w:val="single" w:sz="4" w:space="0" w:color="auto"/>
-            </w:tcBorders>
-          </w:tcPr>
-          <w:p>
-            <w:pPr>
-              <w:jc w:val="center"/>
-              <w:rPr>
-                <w:rFonts w:asciiTheme="minorHAnsi" w:eastAsia="Verdana" w:hAnsiTheme="minorHAnsi"/>
-                <w:sz w:val="22"/>
-                <w:szCs w:val="24"/>
-              </w:rPr>
-            </w:pPr>
-            <w:r>
-              <w:rPr>
-                <w:rFonts w:asciiTheme="minorHAnsi" w:eastAsia="Verdana" w:hAnsiTheme="minorHAnsi"/>
-                <w:sz w:val="22"/>
-                <w:szCs w:val="24"/>
-              </w:rPr>
-              <w:t>Analista Funcional</w:t>
-            </w:r>
-          </w:p>
-        </w:tc>
-        <w:tc>
-          <w:tcPr>
-            <w:tcW w:w="1941" w:type="pct"/>
-            <w:tcBorders>
-              <w:top w:val="single" w:sz="4" w:space="0" w:color="auto"/>
-              <w:left w:val="single" w:sz="4" w:space="0" w:color="auto"/>
-              <w:bottom w:val="single" w:sz="4" w:space="0" w:color="auto"/>
-              <w:right w:val="single" w:sz="4" w:space="0" w:color="auto"/>
-            </w:tcBorders>
-          </w:tcPr>
-          <w:p>
-            <w:pPr>
-              <w:pStyle w:val="Prrafodelista"/>
-              <w:numPr>
-                <w:ilvl w:val="0"/>
-                <w:numId w:val="46"/>
-              </w:numPr>
-              <w:jc w:val="both"/>
-              <w:rPr>
-                <w:rFonts w:asciiTheme="minorHAnsi" w:eastAsia="Verdana" w:hAnsiTheme="minorHAnsi"/>
-                <w:sz w:val="22"/>
-                <w:szCs w:val="24"/>
-              </w:rPr>
-            </w:pPr>
-            <w:r>
-              <w:rPr>
-                <w:rFonts w:asciiTheme="minorHAnsi" w:eastAsia="Verdana" w:hAnsiTheme="minorHAnsi"/>
-                <w:sz w:val="22"/>
-                <w:szCs w:val="24"/>
-              </w:rPr>
-              <w:t>Modelar y Captar los requerimientos del cliente.</w:t>
-            </w:r>
-          </w:p>
-        </w:tc>
-        <w:tc>
-          <w:tcPr>
-            <w:tcW w:w="1941" w:type="pct"/>
-            <w:tcBorders>
-              <w:top w:val="single" w:sz="4" w:space="0" w:color="auto"/>
-              <w:left w:val="single" w:sz="4" w:space="0" w:color="auto"/>
-              <w:bottom w:val="single" w:sz="4" w:space="0" w:color="auto"/>
-              <w:right w:val="single" w:sz="4" w:space="0" w:color="auto"/>
-            </w:tcBorders>
-          </w:tcPr>
-          <w:p>
-            <w:pPr>
-              <w:pStyle w:val="Prrafodelista"/>
-              <w:numPr>
-                <w:ilvl w:val="0"/>
-                <w:numId w:val="46"/>
-              </w:numPr>
-              <w:jc w:val="both"/>
-              <w:rPr>
-                <w:rFonts w:asciiTheme="minorHAnsi" w:eastAsia="Verdana" w:hAnsiTheme="minorHAnsi"/>
-                <w:sz w:val="22"/>
-                <w:szCs w:val="24"/>
-              </w:rPr>
-            </w:pPr>
-            <w:r>
-              <w:rPr>
-                <w:rFonts w:asciiTheme="minorHAnsi" w:eastAsia="Verdana" w:hAnsiTheme="minorHAnsi"/>
-                <w:sz w:val="22"/>
-                <w:szCs w:val="24"/>
-              </w:rPr>
-              <w:t>Deberá asegurarse de tener un control de versiones de documentos</w:t>
-            </w:r>
-            <w:r>
-              <w:rPr>
-                <w:rFonts w:asciiTheme="minorHAnsi" w:eastAsia="Verdana" w:hAnsiTheme="minorHAnsi"/>
-                <w:sz w:val="22"/>
-                <w:szCs w:val="24"/>
-              </w:rPr>
-              <w:t xml:space="preserve"> individuales</w:t>
-            </w:r>
-            <w:r>
-              <w:rPr>
-                <w:rFonts w:asciiTheme="minorHAnsi" w:eastAsia="Verdana" w:hAnsiTheme="minorHAnsi"/>
-                <w:sz w:val="22"/>
-                <w:szCs w:val="24"/>
-              </w:rPr>
-              <w:t xml:space="preserve"> internos (independiente de la </w:t>
-            </w:r>
-            <w:r>
-              <w:rPr>
-                <w:rFonts w:asciiTheme="minorHAnsi" w:eastAsia="Verdana" w:hAnsiTheme="minorHAnsi"/>
-                <w:sz w:val="22"/>
-                <w:szCs w:val="24"/>
-              </w:rPr>
-              <w:lastRenderedPageBreak/>
-              <w:t>versión global del proyecto).</w:t>
-            </w:r>
-          </w:p>
-        </w:tc>
-      </w:tr>
-      <w:tr>
-        <w:trPr>
-          <w:trHeight w:val="408"/>
-        </w:trPr>
-        <w:tc>
-          <w:tcPr>
-            <w:tcW w:w="1118" w:type="pct"/>
-            <w:tcBorders>
-              <w:top w:val="single" w:sz="4" w:space="0" w:color="auto"/>
-              <w:left w:val="single" w:sz="4" w:space="0" w:color="auto"/>
-              <w:bottom w:val="single" w:sz="4" w:space="0" w:color="auto"/>
-              <w:right w:val="single" w:sz="4" w:space="0" w:color="auto"/>
-            </w:tcBorders>
-          </w:tcPr>
-          <w:p>
-            <w:pPr>
-              <w:jc w:val="center"/>
-              <w:rPr>
-                <w:rFonts w:asciiTheme="minorHAnsi" w:eastAsia="Verdana" w:hAnsiTheme="minorHAnsi"/>
-                <w:sz w:val="22"/>
-                <w:szCs w:val="24"/>
-              </w:rPr>
-            </w:pPr>
-            <w:proofErr w:type="spellStart"/>
-            <w:r>
-              <w:rPr>
-                <w:rFonts w:asciiTheme="minorHAnsi" w:eastAsia="Verdana" w:hAnsiTheme="minorHAnsi"/>
-                <w:sz w:val="22"/>
-                <w:szCs w:val="24"/>
-              </w:rPr>
-              <w:lastRenderedPageBreak/>
-              <w:t>Tester</w:t>
-            </w:r>
-            <w:proofErr w:type="spellEnd"/>
-          </w:p>
-        </w:tc>
-        <w:tc>
-          <w:tcPr>
-            <w:tcW w:w="1941" w:type="pct"/>
-            <w:tcBorders>
-              <w:top w:val="single" w:sz="4" w:space="0" w:color="auto"/>
-              <w:left w:val="single" w:sz="4" w:space="0" w:color="auto"/>
-              <w:bottom w:val="single" w:sz="4" w:space="0" w:color="auto"/>
-              <w:right w:val="single" w:sz="4" w:space="0" w:color="auto"/>
-            </w:tcBorders>
-          </w:tcPr>
-          <w:p>
-            <w:pPr>
-              <w:pStyle w:val="Prrafodelista"/>
-              <w:numPr>
-                <w:ilvl w:val="0"/>
-                <w:numId w:val="46"/>
-              </w:numPr>
-              <w:jc w:val="both"/>
-              <w:rPr>
-                <w:rFonts w:asciiTheme="minorHAnsi" w:eastAsia="Verdana" w:hAnsiTheme="minorHAnsi"/>
-                <w:sz w:val="22"/>
-                <w:szCs w:val="24"/>
-              </w:rPr>
-            </w:pPr>
-            <w:r>
-              <w:rPr>
-                <w:rFonts w:asciiTheme="minorHAnsi" w:eastAsia="Verdana" w:hAnsiTheme="minorHAnsi"/>
-                <w:sz w:val="22"/>
-                <w:szCs w:val="24"/>
-              </w:rPr>
-              <w:t xml:space="preserve">Realizar </w:t>
-            </w:r>
-            <w:proofErr w:type="spellStart"/>
-            <w:r>
-              <w:rPr>
-                <w:rFonts w:asciiTheme="minorHAnsi" w:eastAsia="Verdana" w:hAnsiTheme="minorHAnsi"/>
-                <w:sz w:val="22"/>
-                <w:szCs w:val="24"/>
-              </w:rPr>
-              <w:t>testing</w:t>
-            </w:r>
-            <w:proofErr w:type="spellEnd"/>
-            <w:r>
-              <w:rPr>
-                <w:rFonts w:asciiTheme="minorHAnsi" w:eastAsia="Verdana" w:hAnsiTheme="minorHAnsi"/>
-                <w:sz w:val="22"/>
-                <w:szCs w:val="24"/>
-              </w:rPr>
-              <w:t xml:space="preserve"> funcional y no funcional.</w:t>
-            </w:r>
-          </w:p>
-        </w:tc>
-        <w:tc>
-          <w:tcPr>
-            <w:tcW w:w="1941" w:type="pct"/>
-            <w:tcBorders>
-              <w:top w:val="single" w:sz="4" w:space="0" w:color="auto"/>
-              <w:left w:val="single" w:sz="4" w:space="0" w:color="auto"/>
-              <w:bottom w:val="single" w:sz="4" w:space="0" w:color="auto"/>
-              <w:right w:val="single" w:sz="4" w:space="0" w:color="auto"/>
-            </w:tcBorders>
-          </w:tcPr>
-          <w:p>
-            <w:pPr>
-              <w:pStyle w:val="Prrafodelista"/>
-              <w:numPr>
-                <w:ilvl w:val="0"/>
-                <w:numId w:val="46"/>
-              </w:numPr>
-              <w:jc w:val="both"/>
-              <w:rPr>
-                <w:rFonts w:asciiTheme="minorHAnsi" w:eastAsia="Verdana" w:hAnsiTheme="minorHAnsi"/>
-                <w:sz w:val="22"/>
-                <w:szCs w:val="24"/>
-              </w:rPr>
-            </w:pPr>
-            <w:r>
-              <w:rPr>
-                <w:rFonts w:asciiTheme="minorHAnsi" w:eastAsia="Verdana" w:hAnsiTheme="minorHAnsi"/>
-                <w:sz w:val="22"/>
-                <w:szCs w:val="24"/>
-              </w:rPr>
-              <w:t xml:space="preserve">Documentar </w:t>
-            </w:r>
-            <w:proofErr w:type="spellStart"/>
-            <w:r>
-              <w:rPr>
-                <w:rFonts w:asciiTheme="minorHAnsi" w:eastAsia="Verdana" w:hAnsiTheme="minorHAnsi"/>
-                <w:sz w:val="22"/>
-                <w:szCs w:val="24"/>
-              </w:rPr>
-              <w:t>testing</w:t>
-            </w:r>
-            <w:proofErr w:type="spellEnd"/>
-            <w:r>
-              <w:rPr>
-                <w:rFonts w:asciiTheme="minorHAnsi" w:eastAsia="Verdana" w:hAnsiTheme="minorHAnsi"/>
-                <w:sz w:val="22"/>
-                <w:szCs w:val="24"/>
-              </w:rPr>
-              <w:t>.</w:t>
-            </w:r>
-          </w:p>
-        </w:tc>
-      </w:tr>
-      <w:tr>
-        <w:trPr>
-          <w:trHeight w:val="596"/>
-        </w:trPr>
-        <w:tc>
-          <w:tcPr>
-            <w:tcW w:w="1118" w:type="pct"/>
-            <w:tcBorders>
-              <w:top w:val="single" w:sz="4" w:space="0" w:color="auto"/>
-              <w:left w:val="single" w:sz="4" w:space="0" w:color="auto"/>
-              <w:bottom w:val="single" w:sz="4" w:space="0" w:color="auto"/>
-              <w:right w:val="single" w:sz="4" w:space="0" w:color="auto"/>
-            </w:tcBorders>
-          </w:tcPr>
-          <w:p>
-            <w:pPr>
-              <w:jc w:val="center"/>
-              <w:rPr>
-                <w:rFonts w:asciiTheme="minorHAnsi" w:eastAsia="Verdana" w:hAnsiTheme="minorHAnsi"/>
-                <w:sz w:val="22"/>
-                <w:szCs w:val="24"/>
-              </w:rPr>
-            </w:pPr>
-            <w:r>
-              <w:rPr>
-                <w:rFonts w:asciiTheme="minorHAnsi" w:eastAsia="Verdana" w:hAnsiTheme="minorHAnsi"/>
-                <w:sz w:val="22"/>
-                <w:szCs w:val="24"/>
-              </w:rPr>
-              <w:t>Junta Directiva</w:t>
-            </w:r>
-          </w:p>
-        </w:tc>
-        <w:tc>
-          <w:tcPr>
-            <w:tcW w:w="1941" w:type="pct"/>
-            <w:tcBorders>
-              <w:top w:val="single" w:sz="4" w:space="0" w:color="auto"/>
-              <w:left w:val="single" w:sz="4" w:space="0" w:color="auto"/>
-              <w:bottom w:val="single" w:sz="4" w:space="0" w:color="auto"/>
-              <w:right w:val="single" w:sz="4" w:space="0" w:color="auto"/>
-            </w:tcBorders>
-          </w:tcPr>
-          <w:p>
-            <w:pPr>
-              <w:pStyle w:val="Prrafodelista"/>
-              <w:numPr>
-                <w:ilvl w:val="0"/>
-                <w:numId w:val="46"/>
-              </w:numPr>
-              <w:jc w:val="both"/>
-              <w:rPr>
-                <w:rFonts w:asciiTheme="minorHAnsi" w:eastAsia="Verdana" w:hAnsiTheme="minorHAnsi"/>
-                <w:sz w:val="22"/>
-                <w:szCs w:val="24"/>
-              </w:rPr>
-            </w:pPr>
-            <w:r>
-              <w:rPr>
-                <w:rFonts w:asciiTheme="minorHAnsi" w:eastAsia="Verdana" w:hAnsiTheme="minorHAnsi"/>
-                <w:sz w:val="22"/>
-                <w:szCs w:val="24"/>
-              </w:rPr>
-              <w:t>Tomar decisiones con respecto a los recursos que se asignará a los proyectos, las nuevas herramientas adquirirán y el rumbo de la empresa de desarrollo de software.</w:t>
-            </w:r>
-          </w:p>
-        </w:tc>
-        <w:tc>
-          <w:tcPr>
-            <w:tcW w:w="1941" w:type="pct"/>
-            <w:tcBorders>
-              <w:top w:val="single" w:sz="4" w:space="0" w:color="auto"/>
-              <w:left w:val="single" w:sz="4" w:space="0" w:color="auto"/>
-              <w:bottom w:val="single" w:sz="4" w:space="0" w:color="auto"/>
-              <w:right w:val="single" w:sz="4" w:space="0" w:color="auto"/>
-            </w:tcBorders>
-          </w:tcPr>
-          <w:p>
-            <w:pPr>
-              <w:pStyle w:val="Prrafodelista"/>
-              <w:numPr>
-                <w:ilvl w:val="0"/>
-                <w:numId w:val="46"/>
-              </w:numPr>
-              <w:jc w:val="both"/>
-              <w:rPr>
-                <w:rFonts w:asciiTheme="minorHAnsi" w:eastAsia="Verdana" w:hAnsiTheme="minorHAnsi"/>
-                <w:sz w:val="22"/>
-                <w:szCs w:val="24"/>
-              </w:rPr>
-            </w:pPr>
-            <w:r>
-              <w:rPr>
-                <w:rFonts w:asciiTheme="minorHAnsi" w:eastAsia="Verdana" w:hAnsiTheme="minorHAnsi"/>
-                <w:sz w:val="22"/>
-                <w:szCs w:val="24"/>
-              </w:rPr>
-              <w:t>Proveer a los equipos de proyecto las herramientas e infraestructura necesaria para llevar a cabo adecuadamente el PGCM.</w:t>
-            </w:r>
-          </w:p>
-        </w:tc>
-      </w:tr>
-    </w:tbl>
+    <w:p>
+      <w:pPr>
+        <w:ind w:left="709"/>
+        <w:rPr>
+          <w:rFonts w:asciiTheme="minorHAnsi" w:eastAsia="Verdana" w:hAnsiTheme="minorHAnsi"/>
+          <w:b/>
+          <w:sz w:val="24"/>
+          <w:szCs w:val="24"/>
+        </w:rPr>
+      </w:pPr>
+    </w:p>
+    <w:p>
+      <w:pPr>
+        <w:ind w:left="709"/>
+        <w:rPr>
+          <w:rFonts w:asciiTheme="minorHAnsi" w:eastAsia="Verdana" w:hAnsiTheme="minorHAnsi"/>
+          <w:b/>
+          <w:sz w:val="24"/>
+          <w:szCs w:val="24"/>
+        </w:rPr>
+      </w:pPr>
+    </w:p>
+    <w:p>
+      <w:pPr>
+        <w:ind w:left="709"/>
+        <w:rPr>
+          <w:rFonts w:asciiTheme="minorHAnsi" w:eastAsia="Verdana" w:hAnsiTheme="minorHAnsi"/>
+          <w:b/>
+          <w:sz w:val="24"/>
+          <w:szCs w:val="24"/>
+        </w:rPr>
+      </w:pPr>
+    </w:p>
+    <w:p>
+      <w:pPr>
+        <w:ind w:left="709"/>
+        <w:rPr>
+          <w:rFonts w:asciiTheme="minorHAnsi" w:eastAsia="Verdana" w:hAnsiTheme="minorHAnsi"/>
+          <w:b/>
+          <w:sz w:val="24"/>
+          <w:szCs w:val="24"/>
+        </w:rPr>
+      </w:pPr>
+    </w:p>
+    <w:p>
+      <w:pPr>
+        <w:ind w:left="709"/>
+        <w:rPr>
+          <w:rFonts w:asciiTheme="minorHAnsi" w:eastAsia="Verdana" w:hAnsiTheme="minorHAnsi"/>
+          <w:b/>
+          <w:sz w:val="24"/>
+          <w:szCs w:val="24"/>
+        </w:rPr>
+      </w:pPr>
+    </w:p>
+    <w:p>
+      <w:pPr>
+        <w:ind w:left="709"/>
+        <w:rPr>
+          <w:rFonts w:asciiTheme="minorHAnsi" w:eastAsia="Verdana" w:hAnsiTheme="minorHAnsi"/>
+          <w:b/>
+          <w:sz w:val="24"/>
+          <w:szCs w:val="24"/>
+        </w:rPr>
+      </w:pPr>
+    </w:p>
+    <w:p>
+      <w:pPr>
+        <w:ind w:left="709"/>
+        <w:rPr>
+          <w:rFonts w:asciiTheme="minorHAnsi" w:eastAsia="Verdana" w:hAnsiTheme="minorHAnsi"/>
+          <w:b/>
+          <w:sz w:val="24"/>
+          <w:szCs w:val="24"/>
+        </w:rPr>
+      </w:pPr>
+    </w:p>
+    <w:p>
+      <w:pPr>
+        <w:ind w:left="709"/>
+        <w:rPr>
+          <w:rFonts w:asciiTheme="minorHAnsi" w:eastAsia="Verdana" w:hAnsiTheme="minorHAnsi"/>
+          <w:b/>
+          <w:sz w:val="24"/>
+          <w:szCs w:val="24"/>
+        </w:rPr>
+      </w:pPr>
+    </w:p>
+    <w:p>
+      <w:pPr>
+        <w:ind w:left="709"/>
+        <w:rPr>
+          <w:rFonts w:asciiTheme="minorHAnsi" w:eastAsia="Verdana" w:hAnsiTheme="minorHAnsi"/>
+          <w:b/>
+          <w:sz w:val="24"/>
+          <w:szCs w:val="24"/>
+        </w:rPr>
+      </w:pPr>
+    </w:p>
+    <w:p>
+      <w:pPr>
+        <w:ind w:left="709"/>
+        <w:rPr>
+          <w:rFonts w:asciiTheme="minorHAnsi" w:eastAsia="Verdana" w:hAnsiTheme="minorHAnsi"/>
+          <w:b/>
+          <w:sz w:val="24"/>
+          <w:szCs w:val="24"/>
+        </w:rPr>
+      </w:pPr>
+    </w:p>
+    <w:p>
+      <w:pPr>
+        <w:ind w:left="709"/>
+        <w:rPr>
+          <w:rFonts w:asciiTheme="minorHAnsi" w:eastAsia="Verdana" w:hAnsiTheme="minorHAnsi"/>
+          <w:b/>
+          <w:sz w:val="24"/>
+          <w:szCs w:val="24"/>
+        </w:rPr>
+      </w:pPr>
+    </w:p>
+    <w:p>
+      <w:pPr>
+        <w:ind w:left="709"/>
+        <w:rPr>
+          <w:rFonts w:asciiTheme="minorHAnsi" w:eastAsia="Verdana" w:hAnsiTheme="minorHAnsi"/>
+          <w:b/>
+          <w:sz w:val="24"/>
+          <w:szCs w:val="24"/>
+        </w:rPr>
+      </w:pPr>
+    </w:p>
+    <w:p>
+      <w:pPr>
+        <w:ind w:left="709"/>
+        <w:rPr>
+          <w:rFonts w:asciiTheme="minorHAnsi" w:eastAsia="Verdana" w:hAnsiTheme="minorHAnsi"/>
+          <w:b/>
+          <w:sz w:val="24"/>
+          <w:szCs w:val="24"/>
+        </w:rPr>
+      </w:pPr>
+    </w:p>
+    <w:p>
+      <w:pPr>
+        <w:ind w:left="709"/>
+        <w:rPr>
+          <w:rFonts w:asciiTheme="minorHAnsi" w:eastAsia="Verdana" w:hAnsiTheme="minorHAnsi"/>
+          <w:b/>
+          <w:sz w:val="24"/>
+          <w:szCs w:val="24"/>
+        </w:rPr>
+      </w:pPr>
+    </w:p>
+    <w:p>
+      <w:pPr>
+        <w:ind w:left="709"/>
+        <w:rPr>
+          <w:rFonts w:asciiTheme="minorHAnsi" w:eastAsia="Verdana" w:hAnsiTheme="minorHAnsi"/>
+          <w:b/>
+          <w:sz w:val="24"/>
+          <w:szCs w:val="24"/>
+        </w:rPr>
+      </w:pPr>
+    </w:p>
+    <w:p>
+      <w:pPr>
+        <w:ind w:left="709"/>
+        <w:rPr>
+          <w:rFonts w:asciiTheme="minorHAnsi" w:eastAsia="Verdana" w:hAnsiTheme="minorHAnsi"/>
+          <w:b/>
+          <w:sz w:val="24"/>
+          <w:szCs w:val="24"/>
+        </w:rPr>
+      </w:pPr>
+    </w:p>
+    <w:p>
+      <w:pPr>
+        <w:ind w:left="709"/>
+        <w:rPr>
+          <w:rFonts w:asciiTheme="minorHAnsi" w:eastAsia="Verdana" w:hAnsiTheme="minorHAnsi"/>
+          <w:b/>
+          <w:sz w:val="24"/>
+          <w:szCs w:val="24"/>
+        </w:rPr>
+      </w:pPr>
+    </w:p>
+    <w:p>
+      <w:pPr>
+        <w:ind w:left="709"/>
+        <w:rPr>
+          <w:rFonts w:asciiTheme="minorHAnsi" w:eastAsia="Verdana" w:hAnsiTheme="minorHAnsi"/>
+          <w:b/>
+          <w:sz w:val="24"/>
+          <w:szCs w:val="24"/>
+        </w:rPr>
+      </w:pPr>
+    </w:p>
+    <w:p>
+      <w:pPr>
+        <w:ind w:left="709"/>
+        <w:rPr>
+          <w:rFonts w:asciiTheme="minorHAnsi" w:eastAsia="Verdana" w:hAnsiTheme="minorHAnsi"/>
+          <w:b/>
+          <w:sz w:val="24"/>
+          <w:szCs w:val="24"/>
+        </w:rPr>
+      </w:pPr>
+    </w:p>
+    <w:p>
+      <w:pPr>
+        <w:ind w:left="709"/>
+        <w:rPr>
+          <w:rFonts w:asciiTheme="minorHAnsi" w:eastAsia="Verdana" w:hAnsiTheme="minorHAnsi"/>
+          <w:b/>
+          <w:sz w:val="24"/>
+          <w:szCs w:val="24"/>
+        </w:rPr>
+      </w:pPr>
+    </w:p>
+    <w:p>
+      <w:pPr>
+        <w:ind w:left="709"/>
+        <w:rPr>
+          <w:rFonts w:asciiTheme="minorHAnsi" w:eastAsia="Verdana" w:hAnsiTheme="minorHAnsi"/>
+          <w:b/>
+          <w:sz w:val="24"/>
+          <w:szCs w:val="24"/>
+        </w:rPr>
+      </w:pPr>
+    </w:p>
+    <w:p>
+      <w:pPr>
+        <w:ind w:left="709"/>
+        <w:rPr>
+          <w:rFonts w:asciiTheme="minorHAnsi" w:eastAsia="Verdana" w:hAnsiTheme="minorHAnsi"/>
+          <w:b/>
+          <w:sz w:val="24"/>
+          <w:szCs w:val="24"/>
+        </w:rPr>
+      </w:pPr>
+    </w:p>
+    <w:p>
+      <w:pPr>
+        <w:ind w:left="709"/>
+        <w:rPr>
+          <w:rFonts w:asciiTheme="minorHAnsi" w:eastAsia="Verdana" w:hAnsiTheme="minorHAnsi"/>
+          <w:b/>
+          <w:sz w:val="24"/>
+          <w:szCs w:val="24"/>
+        </w:rPr>
+      </w:pPr>
+    </w:p>
+    <w:p>
+      <w:pPr>
+        <w:ind w:left="709"/>
+        <w:rPr>
+          <w:rFonts w:asciiTheme="minorHAnsi" w:eastAsia="Verdana" w:hAnsiTheme="minorHAnsi"/>
+          <w:b/>
+          <w:sz w:val="24"/>
+          <w:szCs w:val="24"/>
+        </w:rPr>
+      </w:pPr>
+    </w:p>
     <w:p>
       <w:pPr>
         <w:ind w:left="709"/>
@@ -4949,6 +4259,8 @@
           <w:szCs w:val="24"/>
         </w:rPr>
       </w:pPr>
+      <w:bookmarkStart w:id="7" w:name="_GoBack"/>
+      <w:bookmarkEnd w:id="7"/>
       <w:r>
         <w:rPr>
           <w:rFonts w:asciiTheme="minorHAnsi" w:eastAsia="Verdana" w:hAnsiTheme="minorHAnsi"/>
@@ -4956,6 +4268,7 @@
           <w:sz w:val="22"/>
           <w:szCs w:val="24"/>
         </w:rPr>
+        <w:lastRenderedPageBreak/>
         <w:t xml:space="preserve">Responsabilidades de SCM </w:t>
       </w:r>
     </w:p>
@@ -6119,7 +5432,6 @@
           <w:sz w:val="22"/>
           <w:szCs w:val="24"/>
         </w:rPr>
-        <w:lastRenderedPageBreak/>
         <w:t>2.2.2. Responsabilidades:</w:t>
       </w:r>
     </w:p>
@@ -6500,6 +5812,7 @@
                 <w:sz w:val="24"/>
                 <w:szCs w:val="24"/>
               </w:rPr>
+              <w:lastRenderedPageBreak/>
               <w:t xml:space="preserve">Estado de la </w:t>
             </w:r>
             <w:r>
@@ -6722,27 +6035,7 @@
                 <w:sz w:val="24"/>
                 <w:szCs w:val="24"/>
               </w:rPr>
-              <w:t xml:space="preserve">Gestión y Entrega de </w:t>
-            </w:r>
-            <w:proofErr w:type="spellStart"/>
-            <w:r>
-              <w:rPr>
-                <w:rFonts w:asciiTheme="minorHAnsi" w:eastAsia="Verdana" w:hAnsiTheme="minorHAnsi"/>
-                <w:b w:val="0"/>
-                <w:sz w:val="24"/>
-                <w:szCs w:val="24"/>
-              </w:rPr>
-              <w:t>Releases</w:t>
-            </w:r>
-            <w:proofErr w:type="spellEnd"/>
-            <w:r>
-              <w:rPr>
-                <w:rFonts w:asciiTheme="minorHAnsi" w:eastAsia="Verdana" w:hAnsiTheme="minorHAnsi"/>
-                <w:b w:val="0"/>
-                <w:sz w:val="24"/>
-                <w:szCs w:val="24"/>
-              </w:rPr>
-              <w:t xml:space="preserve"> de Software</w:t>
+              <w:t>Gestión y Entrega de Releases de Software</w:t>
             </w:r>
           </w:p>
         </w:tc>
@@ -7171,8 +6464,8 @@
         </w:rPr>
         <w:t>Políticas, Directrices y procedimientos</w:t>
       </w:r>
-      <w:bookmarkStart w:id="7" w:name="h.17dp8vu" w:colFirst="0" w:colLast="0"/>
-      <w:bookmarkEnd w:id="7"/>
+      <w:bookmarkStart w:id="8" w:name="h.17dp8vu" w:colFirst="0" w:colLast="0"/>
+      <w:bookmarkEnd w:id="8"/>
     </w:p>
     <w:p>
       <w:pPr>
@@ -7525,17 +6818,8 @@
                 <w:rFonts w:asciiTheme="minorHAnsi" w:eastAsia="Verdana" w:hAnsiTheme="minorHAnsi" w:cs="Verdana"/>
                 <w:sz w:val="22"/>
               </w:rPr>
-              <w:t xml:space="preserve">Uso de </w:t>
-            </w:r>
-            <w:proofErr w:type="spellStart"/>
-            <w:r>
-              <w:rPr>
-                <w:rFonts w:asciiTheme="minorHAnsi" w:eastAsia="Verdana" w:hAnsiTheme="minorHAnsi" w:cs="Verdana"/>
-                <w:sz w:val="22"/>
-              </w:rPr>
-              <w:t>Git</w:t>
-            </w:r>
-            <w:proofErr w:type="spellEnd"/>
+              <w:t>Uso de Git</w:t>
+            </w:r>
           </w:p>
         </w:tc>
         <w:tc>
@@ -7562,53 +6846,21 @@
                 <w:rFonts w:asciiTheme="minorHAnsi" w:eastAsia="Verdana" w:hAnsiTheme="minorHAnsi" w:cs="Verdana"/>
                 <w:sz w:val="22"/>
               </w:rPr>
-              <w:t xml:space="preserve">Los proyectos en desarrollo utilizaran </w:t>
-            </w:r>
-            <w:proofErr w:type="spellStart"/>
+              <w:t>Los proyectos en desarrollo utilizaran Git, un sistema de control de versiones</w:t>
+            </w:r>
             <w:r>
               <w:rPr>
                 <w:rFonts w:asciiTheme="minorHAnsi" w:eastAsia="Verdana" w:hAnsiTheme="minorHAnsi" w:cs="Verdana"/>
                 <w:sz w:val="22"/>
               </w:rPr>
-              <w:t>Git</w:t>
-            </w:r>
-            <w:proofErr w:type="spellEnd"/>
+              <w:t xml:space="preserve"> distribuido</w:t>
+            </w:r>
             <w:r>
               <w:rPr>
                 <w:rFonts w:asciiTheme="minorHAnsi" w:eastAsia="Verdana" w:hAnsiTheme="minorHAnsi" w:cs="Verdana"/>
                 <w:sz w:val="22"/>
               </w:rPr>
-              <w:t>, un sistema de control de versiones</w:t>
-            </w:r>
-            <w:r>
-              <w:rPr>
-                <w:rFonts w:asciiTheme="minorHAnsi" w:eastAsia="Verdana" w:hAnsiTheme="minorHAnsi" w:cs="Verdana"/>
-                <w:sz w:val="22"/>
-              </w:rPr>
-              <w:t xml:space="preserve"> distribuido</w:t>
-            </w:r>
-            <w:r>
-              <w:rPr>
-                <w:rFonts w:asciiTheme="minorHAnsi" w:eastAsia="Verdana" w:hAnsiTheme="minorHAnsi" w:cs="Verdana"/>
-                <w:sz w:val="22"/>
-              </w:rPr>
-              <w:t xml:space="preserve"> que es un estándar en el desarrollo de aplicaciones open </w:t>
-            </w:r>
-            <w:proofErr w:type="spellStart"/>
-            <w:r>
-              <w:rPr>
-                <w:rFonts w:asciiTheme="minorHAnsi" w:eastAsia="Verdana" w:hAnsiTheme="minorHAnsi" w:cs="Verdana"/>
-                <w:sz w:val="22"/>
-              </w:rPr>
-              <w:t>source</w:t>
-            </w:r>
-            <w:proofErr w:type="spellEnd"/>
-            <w:r>
-              <w:rPr>
-                <w:rFonts w:asciiTheme="minorHAnsi" w:eastAsia="Verdana" w:hAnsiTheme="minorHAnsi" w:cs="Verdana"/>
-                <w:sz w:val="22"/>
-              </w:rPr>
-              <w:t xml:space="preserve"> (no limitándose a estas) en el mundo.</w:t>
+              <w:t xml:space="preserve"> que es un estándar en el desarrollo de aplicaciones open source (no limitándose a estas) en el mundo.</w:t>
             </w:r>
           </w:p>
         </w:tc>
@@ -7792,15 +7044,7 @@
                 <w:rFonts w:asciiTheme="minorHAnsi" w:eastAsia="Verdana" w:hAnsiTheme="minorHAnsi" w:cs="Verdana"/>
                 <w:sz w:val="22"/>
               </w:rPr>
-              <w:t xml:space="preserve">Cada integrante de un equipo de proyecto o que tenga a cargo una función de la configuración solo debe poder modificar documentos que le competen a </w:t>
-            </w:r>
-            <w:r>
-              <w:rPr>
-                <w:rFonts w:asciiTheme="minorHAnsi" w:eastAsia="Verdana" w:hAnsiTheme="minorHAnsi" w:cs="Verdana"/>
-                <w:sz w:val="22"/>
-              </w:rPr>
-              <w:lastRenderedPageBreak/>
-              <w:t>su tarea.</w:t>
+              <w:t>Cada integrante de un equipo de proyecto o que tenga a cargo una función de la configuración solo debe poder modificar documentos que le competen a su tarea.</w:t>
             </w:r>
           </w:p>
         </w:tc>
@@ -7833,7 +7077,6 @@
                 <w:rFonts w:asciiTheme="minorHAnsi" w:eastAsia="Verdana" w:hAnsiTheme="minorHAnsi" w:cs="Verdana"/>
                 <w:sz w:val="22"/>
               </w:rPr>
-              <w:lastRenderedPageBreak/>
               <w:t>PR</w:t>
             </w:r>
           </w:p>
@@ -7856,38 +7099,20 @@
                 <w:sz w:val="22"/>
               </w:rPr>
             </w:pPr>
-            <w:proofErr w:type="spellStart"/>
             <w:r>
               <w:rPr>
                 <w:rFonts w:asciiTheme="minorHAnsi" w:eastAsia="Verdana" w:hAnsiTheme="minorHAnsi" w:cs="Verdana"/>
                 <w:sz w:val="22"/>
               </w:rPr>
-              <w:t>Workflow</w:t>
-            </w:r>
-            <w:proofErr w:type="spellEnd"/>
+              <w:t xml:space="preserve">Workflow de Colaboración en un </w:t>
+            </w:r>
             <w:r>
               <w:rPr>
                 <w:rFonts w:asciiTheme="minorHAnsi" w:eastAsia="Verdana" w:hAnsiTheme="minorHAnsi" w:cs="Verdana"/>
                 <w:sz w:val="22"/>
               </w:rPr>
-              <w:t xml:space="preserve"> de Colaboración en un </w:t>
-            </w:r>
-            <w:r>
-              <w:rPr>
-                <w:rFonts w:asciiTheme="minorHAnsi" w:eastAsia="Verdana" w:hAnsiTheme="minorHAnsi" w:cs="Verdana"/>
-                <w:sz w:val="22"/>
-              </w:rPr>
-              <w:t xml:space="preserve">repositorio en </w:t>
-            </w:r>
-            <w:proofErr w:type="spellStart"/>
-            <w:r>
-              <w:rPr>
-                <w:rFonts w:asciiTheme="minorHAnsi" w:eastAsia="Verdana" w:hAnsiTheme="minorHAnsi" w:cs="Verdana"/>
-                <w:sz w:val="22"/>
-              </w:rPr>
-              <w:t>Git</w:t>
-            </w:r>
-            <w:proofErr w:type="spellEnd"/>
+              <w:t>repositorio en Git</w:t>
+            </w:r>
             <w:r>
               <w:rPr>
                 <w:rFonts w:asciiTheme="minorHAnsi" w:eastAsia="Verdana" w:hAnsiTheme="minorHAnsi" w:cs="Verdana"/>
@@ -7937,23 +7162,7 @@
                 <w:rFonts w:asciiTheme="minorHAnsi" w:eastAsia="Verdana" w:hAnsiTheme="minorHAnsi" w:cs="Verdana"/>
                 <w:sz w:val="22"/>
               </w:rPr>
-              <w:t xml:space="preserve">Se debe seguir el </w:t>
-            </w:r>
-            <w:proofErr w:type="spellStart"/>
-            <w:r>
-              <w:rPr>
-                <w:rFonts w:asciiTheme="minorHAnsi" w:eastAsia="Verdana" w:hAnsiTheme="minorHAnsi" w:cs="Verdana"/>
-                <w:sz w:val="22"/>
-              </w:rPr>
-              <w:t>workflow</w:t>
-            </w:r>
-            <w:proofErr w:type="spellEnd"/>
-            <w:r>
-              <w:rPr>
-                <w:rFonts w:asciiTheme="minorHAnsi" w:eastAsia="Verdana" w:hAnsiTheme="minorHAnsi" w:cs="Verdana"/>
-                <w:sz w:val="22"/>
-              </w:rPr>
-              <w:t xml:space="preserve">  planteado y acordado en la guía del desarrollador. Extracto:</w:t>
+              <w:t>Se debe seguir el workflow  planteado y acordado en la guía del desarrollador. Extracto:</w:t>
             </w:r>
           </w:p>
           <w:p>
@@ -7981,26 +7190,16 @@
                 <w:b/>
                 <w:sz w:val="22"/>
               </w:rPr>
-              <w:t xml:space="preserve">de </w:t>
-            </w:r>
-            <w:proofErr w:type="spellStart"/>
+              <w:t>de G</w:t>
+            </w:r>
             <w:r>
               <w:rPr>
                 <w:rFonts w:asciiTheme="minorHAnsi" w:eastAsia="Verdana" w:hAnsiTheme="minorHAnsi" w:cs="Verdana"/>
                 <w:b/>
                 <w:sz w:val="22"/>
               </w:rPr>
-              <w:t>G</w:t>
-            </w:r>
-            <w:r>
-              <w:rPr>
-                <w:rFonts w:asciiTheme="minorHAnsi" w:eastAsia="Verdana" w:hAnsiTheme="minorHAnsi" w:cs="Verdana"/>
-                <w:b/>
-                <w:sz w:val="22"/>
-              </w:rPr>
               <w:t>it</w:t>
             </w:r>
-            <w:proofErr w:type="spellEnd"/>
             <w:r>
               <w:rPr>
                 <w:rFonts w:asciiTheme="minorHAnsi" w:eastAsia="Verdana" w:hAnsiTheme="minorHAnsi" w:cs="Verdana"/>
@@ -8111,30 +7310,28 @@
                 <w:sz w:val="22"/>
               </w:rPr>
             </w:pPr>
-            <w:proofErr w:type="spellStart"/>
             <w:r>
               <w:rPr>
                 <w:rFonts w:asciiTheme="minorHAnsi" w:eastAsia="Verdana" w:hAnsiTheme="minorHAnsi" w:cs="Verdana"/>
                 <w:b/>
                 <w:sz w:val="22"/>
               </w:rPr>
-              <w:t>Develop</w:t>
-            </w:r>
-            <w:proofErr w:type="spellEnd"/>
+              <w:t>Develop:</w:t>
+            </w:r>
             <w:r>
               <w:rPr>
                 <w:rFonts w:asciiTheme="minorHAnsi" w:eastAsia="Verdana" w:hAnsiTheme="minorHAnsi" w:cs="Verdana"/>
-                <w:b/>
-                <w:sz w:val="22"/>
-              </w:rPr>
-              <w:t>:</w:t>
+                <w:sz w:val="22"/>
+              </w:rPr>
+              <w:t xml:space="preserve"> Rama de la versión en la que se junta el trabajo de todos los avances de las tareas designadas </w:t>
             </w:r>
             <w:r>
               <w:rPr>
                 <w:rFonts w:asciiTheme="minorHAnsi" w:eastAsia="Verdana" w:hAnsiTheme="minorHAnsi" w:cs="Verdana"/>
                 <w:sz w:val="22"/>
               </w:rPr>
-              <w:t xml:space="preserve"> Rama de la versión en la que se junta el trabajo de todos los avances de las tareas designadas (ramas de trabajo). El propósito de esta rama es testear todos los avances de manera conjunta para evitar mal funcionamiento por conflicto.</w:t>
+              <w:lastRenderedPageBreak/>
+              <w:t>(ramas de trabajo). El propósito de esta rama es testear todos los avances de manera conjunta para evitar mal funcionamiento por conflicto.</w:t>
             </w:r>
           </w:p>
           <w:p>
@@ -8169,23 +7366,21 @@
                 <w:rFonts w:asciiTheme="minorHAnsi" w:eastAsia="Verdana" w:hAnsiTheme="minorHAnsi" w:cs="Verdana"/>
                 <w:sz w:val="22"/>
               </w:rPr>
-              <w:t>(</w:t>
-            </w:r>
-            <w:proofErr w:type="spellStart"/>
+              <w:t>(Branch X,</w:t>
+            </w:r>
             <w:r>
               <w:rPr>
                 <w:rFonts w:asciiTheme="minorHAnsi" w:eastAsia="Verdana" w:hAnsiTheme="minorHAnsi" w:cs="Verdana"/>
                 <w:sz w:val="22"/>
               </w:rPr>
-              <w:t>Branch</w:t>
-            </w:r>
-            <w:proofErr w:type="spellEnd"/>
+              <w:t xml:space="preserve"> </w:t>
+            </w:r>
             <w:r>
               <w:rPr>
                 <w:rFonts w:asciiTheme="minorHAnsi" w:eastAsia="Verdana" w:hAnsiTheme="minorHAnsi" w:cs="Verdana"/>
                 <w:sz w:val="22"/>
               </w:rPr>
-              <w:t xml:space="preserve"> X,</w:t>
+              <w:t>Y,</w:t>
             </w:r>
             <w:r>
               <w:rPr>
@@ -8199,65 +7394,35 @@
                 <w:rFonts w:asciiTheme="minorHAnsi" w:eastAsia="Verdana" w:hAnsiTheme="minorHAnsi" w:cs="Verdana"/>
                 <w:sz w:val="22"/>
               </w:rPr>
-              <w:t>Y,</w:t>
+              <w:t>Z en el gráfico 1</w:t>
             </w:r>
             <w:r>
               <w:rPr>
                 <w:rFonts w:asciiTheme="minorHAnsi" w:eastAsia="Verdana" w:hAnsiTheme="minorHAnsi" w:cs="Verdana"/>
                 <w:sz w:val="22"/>
               </w:rPr>
-              <w:t xml:space="preserve"> </w:t>
+              <w:t>.a.</w:t>
             </w:r>
             <w:r>
               <w:rPr>
                 <w:rFonts w:asciiTheme="minorHAnsi" w:eastAsia="Verdana" w:hAnsiTheme="minorHAnsi" w:cs="Verdana"/>
                 <w:sz w:val="22"/>
               </w:rPr>
-              <w:t>Z en el gráfico 1</w:t>
+              <w:t xml:space="preserve">): Rama de la versión en la que vamos guardando y probando (sin riesgo de corromper la versión principal) nuestro avance con respecto a una tarea designada. En este tipo de </w:t>
             </w:r>
             <w:r>
               <w:rPr>
                 <w:rFonts w:asciiTheme="minorHAnsi" w:eastAsia="Verdana" w:hAnsiTheme="minorHAnsi" w:cs="Verdana"/>
                 <w:sz w:val="22"/>
               </w:rPr>
-              <w:t>.a.</w:t>
+              <w:t>rama</w:t>
             </w:r>
             <w:r>
               <w:rPr>
                 <w:rFonts w:asciiTheme="minorHAnsi" w:eastAsia="Verdana" w:hAnsiTheme="minorHAnsi" w:cs="Verdana"/>
                 <w:sz w:val="22"/>
               </w:rPr>
-              <w:t xml:space="preserve">): Rama de la versión en la que vamos guardando y probando (sin riesgo de corromper la versión principal) nuestro avance con respecto a una tarea designada. En este tipo de </w:t>
-            </w:r>
-            <w:r>
-              <w:rPr>
-                <w:rFonts w:asciiTheme="minorHAnsi" w:eastAsia="Verdana" w:hAnsiTheme="minorHAnsi" w:cs="Verdana"/>
-                <w:sz w:val="22"/>
-              </w:rPr>
-              <w:t>rama</w:t>
-            </w:r>
-            <w:r>
-              <w:rPr>
-                <w:rFonts w:asciiTheme="minorHAnsi" w:eastAsia="Verdana" w:hAnsiTheme="minorHAnsi" w:cs="Verdana"/>
-                <w:sz w:val="22"/>
-              </w:rPr>
-              <w:t xml:space="preserve">, los </w:t>
-            </w:r>
-            <w:proofErr w:type="spellStart"/>
-            <w:r>
-              <w:rPr>
-                <w:rFonts w:asciiTheme="minorHAnsi" w:eastAsia="Verdana" w:hAnsiTheme="minorHAnsi" w:cs="Verdana"/>
-                <w:sz w:val="22"/>
-              </w:rPr>
-              <w:t>commits</w:t>
-            </w:r>
-            <w:proofErr w:type="spellEnd"/>
-            <w:r>
-              <w:rPr>
-                <w:rFonts w:asciiTheme="minorHAnsi" w:eastAsia="Verdana" w:hAnsiTheme="minorHAnsi" w:cs="Verdana"/>
-                <w:sz w:val="22"/>
-              </w:rPr>
-              <w:t xml:space="preserve"> son constantes puesto que nadie está libre a perdida de información en un dispositivo local.</w:t>
+              <w:t>, los commits son constantes puesto que nadie está libre a perdida de información en un dispositivo local.</w:t>
             </w:r>
           </w:p>
         </w:tc>
@@ -8291,6 +7456,7 @@
                 <w:rFonts w:asciiTheme="minorHAnsi" w:eastAsia="Verdana" w:hAnsiTheme="minorHAnsi" w:cs="Verdana"/>
                 <w:sz w:val="22"/>
               </w:rPr>
+              <w:lastRenderedPageBreak/>
               <w:t>PO</w:t>
             </w:r>
           </w:p>
@@ -8347,55 +7513,7 @@
                 <w:rFonts w:asciiTheme="minorHAnsi" w:eastAsia="Verdana" w:hAnsiTheme="minorHAnsi" w:cs="Verdana"/>
                 <w:sz w:val="22"/>
               </w:rPr>
-              <w:t>Se debe evitar mantener archivos binarios en el repositorio cuando sea posible, en lugar de guardar archivos comprimidos (archivos .</w:t>
-            </w:r>
-            <w:proofErr w:type="spellStart"/>
-            <w:r>
-              <w:rPr>
-                <w:rFonts w:asciiTheme="minorHAnsi" w:eastAsia="Verdana" w:hAnsiTheme="minorHAnsi" w:cs="Verdana"/>
-                <w:sz w:val="22"/>
-              </w:rPr>
-              <w:t>zip</w:t>
-            </w:r>
-            <w:proofErr w:type="spellEnd"/>
-            <w:r>
-              <w:rPr>
-                <w:rFonts w:asciiTheme="minorHAnsi" w:eastAsia="Verdana" w:hAnsiTheme="minorHAnsi" w:cs="Verdana"/>
-                <w:sz w:val="22"/>
-              </w:rPr>
-              <w:t>, .</w:t>
-            </w:r>
-            <w:proofErr w:type="spellStart"/>
-            <w:r>
-              <w:rPr>
-                <w:rFonts w:asciiTheme="minorHAnsi" w:eastAsia="Verdana" w:hAnsiTheme="minorHAnsi" w:cs="Verdana"/>
-                <w:sz w:val="22"/>
-              </w:rPr>
-              <w:t>rar</w:t>
-            </w:r>
-            <w:proofErr w:type="spellEnd"/>
-            <w:r>
-              <w:rPr>
-                <w:rFonts w:asciiTheme="minorHAnsi" w:eastAsia="Verdana" w:hAnsiTheme="minorHAnsi" w:cs="Verdana"/>
-                <w:sz w:val="22"/>
-              </w:rPr>
-              <w:t xml:space="preserve">, .tar.gz, etc.) se deben guardan los archivos sin comprimir. En cuanto a los compilados u otros ejecutable se debe guardar la forma de generarlos (con que versión del compilador, con que librerías </w:t>
-            </w:r>
-            <w:proofErr w:type="spellStart"/>
-            <w:r>
-              <w:rPr>
-                <w:rFonts w:asciiTheme="minorHAnsi" w:eastAsia="Verdana" w:hAnsiTheme="minorHAnsi" w:cs="Verdana"/>
-                <w:sz w:val="22"/>
-              </w:rPr>
-              <w:t>third-party</w:t>
-            </w:r>
-            <w:proofErr w:type="spellEnd"/>
-            <w:r>
-              <w:rPr>
-                <w:rFonts w:asciiTheme="minorHAnsi" w:eastAsia="Verdana" w:hAnsiTheme="minorHAnsi" w:cs="Verdana"/>
-                <w:sz w:val="22"/>
-              </w:rPr>
-              <w:t xml:space="preserve"> adicionales, versiones específicas y cualquier otra información relevante), y no los archivos que se generen después de compilar ni </w:t>
+              <w:t xml:space="preserve">Se debe evitar mantener archivos binarios en el repositorio cuando sea posible, en lugar de guardar archivos comprimidos (archivos .zip, .rar, .tar.gz, etc.) se deben guardan los archivos sin comprimir. En cuanto a los compilados u otros ejecutable se debe guardar la forma de generarlos (con que versión del compilador, con que librerías third-party adicionales, versiones específicas y cualquier otra información relevante), y no los archivos que se generen después de compilar ni </w:t>
             </w:r>
             <w:r>
               <w:rPr>
@@ -8542,39 +7660,7 @@
                 <w:rFonts w:asciiTheme="minorHAnsi" w:eastAsia="Verdana" w:hAnsiTheme="minorHAnsi" w:cs="Verdana"/>
                 <w:sz w:val="22"/>
               </w:rPr>
-              <w:t>El plan de proyecto (</w:t>
-            </w:r>
-            <w:proofErr w:type="spellStart"/>
-            <w:r>
-              <w:rPr>
-                <w:rFonts w:asciiTheme="minorHAnsi" w:eastAsia="Verdana" w:hAnsiTheme="minorHAnsi" w:cs="Verdana"/>
-                <w:sz w:val="22"/>
-              </w:rPr>
-              <w:t>Proyect</w:t>
-            </w:r>
-            <w:proofErr w:type="spellEnd"/>
-            <w:r>
-              <w:rPr>
-                <w:rFonts w:asciiTheme="minorHAnsi" w:eastAsia="Verdana" w:hAnsiTheme="minorHAnsi" w:cs="Verdana"/>
-                <w:sz w:val="22"/>
-              </w:rPr>
-              <w:t xml:space="preserve"> </w:t>
-            </w:r>
-            <w:proofErr w:type="spellStart"/>
-            <w:r>
-              <w:rPr>
-                <w:rFonts w:asciiTheme="minorHAnsi" w:eastAsia="Verdana" w:hAnsiTheme="minorHAnsi" w:cs="Verdana"/>
-                <w:sz w:val="22"/>
-              </w:rPr>
-              <w:t>Charter</w:t>
-            </w:r>
-            <w:proofErr w:type="spellEnd"/>
-            <w:r>
-              <w:rPr>
-                <w:rFonts w:asciiTheme="minorHAnsi" w:eastAsia="Verdana" w:hAnsiTheme="minorHAnsi" w:cs="Verdana"/>
-                <w:sz w:val="22"/>
-              </w:rPr>
-              <w:t xml:space="preserve">) </w:t>
+              <w:t xml:space="preserve">El plan de proyecto (Proyect Charter) </w:t>
             </w:r>
           </w:p>
           <w:p>
@@ -8781,7 +7867,6 @@
                 <w:rFonts w:asciiTheme="minorHAnsi" w:eastAsia="Verdana" w:hAnsiTheme="minorHAnsi" w:cs="Verdana"/>
                 <w:sz w:val="22"/>
               </w:rPr>
-              <w:lastRenderedPageBreak/>
               <w:t xml:space="preserve">Datos de prueba. </w:t>
             </w:r>
           </w:p>
@@ -8889,6 +7974,7 @@
           <w:sz w:val="22"/>
           <w:szCs w:val="24"/>
         </w:rPr>
+        <w:lastRenderedPageBreak/>
         <w:drawing>
           <wp:inline distT="0" distB="0" distL="0" distR="0">
             <wp:extent cx="3762375" cy="3169285"/>
@@ -9005,8 +8091,8 @@
         </w:rPr>
         <w:t>Herramientas, entorno e Infraestructura</w:t>
       </w:r>
-      <w:bookmarkStart w:id="8" w:name="h.3rdcrjn" w:colFirst="0" w:colLast="0"/>
-      <w:bookmarkEnd w:id="8"/>
+      <w:bookmarkStart w:id="9" w:name="h.3rdcrjn" w:colFirst="0" w:colLast="0"/>
+      <w:bookmarkEnd w:id="9"/>
     </w:p>
     <w:p>
       <w:pPr>
@@ -9053,8 +8139,8 @@
           <w:sz w:val="22"/>
         </w:rPr>
       </w:pPr>
-      <w:bookmarkStart w:id="9" w:name="_Toc356034764"/>
-      <w:bookmarkStart w:id="10" w:name="_Toc360874139"/>
+      <w:bookmarkStart w:id="10" w:name="_Toc356034764"/>
+      <w:bookmarkStart w:id="11" w:name="_Toc360874139"/>
     </w:p>
     <w:p>
       <w:pPr>
@@ -9075,8 +8161,8 @@
         </w:rPr>
         <w:t>Herramientas</w:t>
       </w:r>
-      <w:bookmarkEnd w:id="9"/>
       <w:bookmarkEnd w:id="10"/>
+      <w:bookmarkEnd w:id="11"/>
     </w:p>
     <w:p>
       <w:pPr>
@@ -9118,23 +8204,13 @@
           <w:sz w:val="22"/>
         </w:rPr>
       </w:pPr>
-      <w:proofErr w:type="spellStart"/>
       <w:r>
         <w:rPr>
           <w:rFonts w:asciiTheme="minorHAnsi" w:eastAsia="Verdana" w:hAnsiTheme="minorHAnsi" w:cs="Verdana"/>
           <w:b/>
           <w:sz w:val="22"/>
         </w:rPr>
-        <w:t>Git</w:t>
-      </w:r>
-      <w:proofErr w:type="spellEnd"/>
-      <w:r>
-        <w:rPr>
-          <w:rFonts w:asciiTheme="minorHAnsi" w:eastAsia="Verdana" w:hAnsiTheme="minorHAnsi" w:cs="Verdana"/>
-          <w:b/>
-          <w:sz w:val="22"/>
-        </w:rPr>
-        <w:t>:</w:t>
+        <w:t>Git:</w:t>
       </w:r>
     </w:p>
     <w:p>
@@ -9177,7 +8253,6 @@
           <w:sz w:val="22"/>
         </w:rPr>
       </w:pPr>
-      <w:proofErr w:type="spellStart"/>
       <w:r>
         <w:rPr>
           <w:rFonts w:asciiTheme="minorHAnsi" w:eastAsia="Verdana" w:hAnsiTheme="minorHAnsi" w:cs="Verdana"/>
@@ -9192,16 +8267,7 @@
           <w:b/>
           <w:sz w:val="22"/>
         </w:rPr>
-        <w:t>ub</w:t>
-      </w:r>
-      <w:proofErr w:type="spellEnd"/>
-      <w:r>
-        <w:rPr>
-          <w:rFonts w:asciiTheme="minorHAnsi" w:eastAsia="Verdana" w:hAnsiTheme="minorHAnsi" w:cs="Verdana"/>
-          <w:b/>
-          <w:sz w:val="22"/>
-        </w:rPr>
-        <w:t xml:space="preserve">: </w:t>
+        <w:t xml:space="preserve">ub: </w:t>
       </w:r>
     </w:p>
     <w:p>
@@ -9221,7 +8287,6 @@
         </w:rPr>
         <w:t xml:space="preserve">Es un servicio basado en </w:t>
       </w:r>
-      <w:proofErr w:type="spellStart"/>
       <w:r>
         <w:rPr>
           <w:rFonts w:asciiTheme="minorHAnsi" w:eastAsia="Verdana" w:hAnsiTheme="minorHAnsi" w:cs="Verdana"/>
@@ -9234,128 +8299,36 @@
           <w:rFonts w:asciiTheme="minorHAnsi" w:eastAsia="Verdana" w:hAnsiTheme="minorHAnsi" w:cs="Verdana"/>
           <w:sz w:val="22"/>
         </w:rPr>
-        <w:t>it</w:t>
-      </w:r>
-      <w:proofErr w:type="spellEnd"/>
+        <w:t>it que proporciona repositorios gratuitos y privados en la nube, extensión a las funcionalidades del git (Pull</w:t>
+      </w:r>
       <w:r>
         <w:rPr>
           <w:rFonts w:asciiTheme="minorHAnsi" w:eastAsia="Verdana" w:hAnsiTheme="minorHAnsi" w:cs="Verdana"/>
           <w:sz w:val="22"/>
         </w:rPr>
-        <w:t xml:space="preserve"> que proporciona repositorios gratuitos y privados en la nube, extensión a las funcionalidades del </w:t>
-      </w:r>
-      <w:proofErr w:type="spellStart"/>
+        <w:t xml:space="preserve"> </w:t>
+      </w:r>
       <w:r>
         <w:rPr>
           <w:rFonts w:asciiTheme="minorHAnsi" w:eastAsia="Verdana" w:hAnsiTheme="minorHAnsi" w:cs="Verdana"/>
           <w:sz w:val="22"/>
         </w:rPr>
-        <w:t>git</w:t>
-      </w:r>
-      <w:proofErr w:type="spellEnd"/>
+        <w:t>Request</w:t>
+      </w:r>
       <w:r>
         <w:rPr>
           <w:rFonts w:asciiTheme="minorHAnsi" w:eastAsia="Verdana" w:hAnsiTheme="minorHAnsi" w:cs="Verdana"/>
           <w:sz w:val="22"/>
         </w:rPr>
-        <w:t xml:space="preserve"> (</w:t>
-      </w:r>
-      <w:proofErr w:type="spellStart"/>
+        <w:t>s</w:t>
+      </w:r>
       <w:r>
         <w:rPr>
           <w:rFonts w:asciiTheme="minorHAnsi" w:eastAsia="Verdana" w:hAnsiTheme="minorHAnsi" w:cs="Verdana"/>
           <w:sz w:val="22"/>
         </w:rPr>
-        <w:t>Pull</w:t>
-      </w:r>
-      <w:proofErr w:type="spellEnd"/>
-      <w:r>
-        <w:rPr>
-          <w:rFonts w:asciiTheme="minorHAnsi" w:eastAsia="Verdana" w:hAnsiTheme="minorHAnsi" w:cs="Verdana"/>
-          <w:sz w:val="22"/>
-        </w:rPr>
-        <w:t xml:space="preserve"> </w:t>
-      </w:r>
-      <w:proofErr w:type="spellStart"/>
-      <w:r>
-        <w:rPr>
-          <w:rFonts w:asciiTheme="minorHAnsi" w:eastAsia="Verdana" w:hAnsiTheme="minorHAnsi" w:cs="Verdana"/>
-          <w:sz w:val="22"/>
-        </w:rPr>
-        <w:t>Request</w:t>
-      </w:r>
-      <w:r>
-        <w:rPr>
-          <w:rFonts w:asciiTheme="minorHAnsi" w:eastAsia="Verdana" w:hAnsiTheme="minorHAnsi" w:cs="Verdana"/>
-          <w:sz w:val="22"/>
-        </w:rPr>
-        <w:t>s</w:t>
-      </w:r>
-      <w:proofErr w:type="spellEnd"/>
-      <w:r>
-        <w:rPr>
-          <w:rFonts w:asciiTheme="minorHAnsi" w:eastAsia="Verdana" w:hAnsiTheme="minorHAnsi" w:cs="Verdana"/>
-          <w:sz w:val="22"/>
-        </w:rPr>
-        <w:t xml:space="preserve">, </w:t>
-      </w:r>
-      <w:proofErr w:type="spellStart"/>
-      <w:r>
-        <w:rPr>
-          <w:rFonts w:asciiTheme="minorHAnsi" w:eastAsia="Verdana" w:hAnsiTheme="minorHAnsi" w:cs="Verdana"/>
-          <w:sz w:val="22"/>
-        </w:rPr>
-        <w:t>Issues</w:t>
-      </w:r>
-      <w:proofErr w:type="spellEnd"/>
-      <w:r>
-        <w:rPr>
-          <w:rFonts w:asciiTheme="minorHAnsi" w:eastAsia="Verdana" w:hAnsiTheme="minorHAnsi" w:cs="Verdana"/>
-          <w:sz w:val="22"/>
-        </w:rPr>
-        <w:t>), integración con otros servicios de terceros (</w:t>
-      </w:r>
-      <w:proofErr w:type="spellStart"/>
-      <w:r>
-        <w:rPr>
-          <w:rFonts w:asciiTheme="minorHAnsi" w:eastAsia="Verdana" w:hAnsiTheme="minorHAnsi" w:cs="Verdana"/>
-          <w:sz w:val="22"/>
-        </w:rPr>
-        <w:t>Ejem</w:t>
-      </w:r>
-      <w:proofErr w:type="spellEnd"/>
-      <w:r>
-        <w:rPr>
-          <w:rFonts w:asciiTheme="minorHAnsi" w:eastAsia="Verdana" w:hAnsiTheme="minorHAnsi" w:cs="Verdana"/>
-          <w:sz w:val="22"/>
-        </w:rPr>
-        <w:t xml:space="preserve">: </w:t>
-      </w:r>
-      <w:proofErr w:type="spellStart"/>
-      <w:r>
-        <w:rPr>
-          <w:rFonts w:asciiTheme="minorHAnsi" w:eastAsia="Verdana" w:hAnsiTheme="minorHAnsi" w:cs="Verdana"/>
-          <w:sz w:val="22"/>
-        </w:rPr>
-        <w:t>Jenkis</w:t>
-      </w:r>
-      <w:proofErr w:type="spellEnd"/>
-      <w:r>
-        <w:rPr>
-          <w:rFonts w:asciiTheme="minorHAnsi" w:eastAsia="Verdana" w:hAnsiTheme="minorHAnsi" w:cs="Verdana"/>
-          <w:sz w:val="22"/>
-        </w:rPr>
-        <w:t xml:space="preserve"> para </w:t>
-      </w:r>
-      <w:proofErr w:type="spellStart"/>
-      <w:r>
-        <w:rPr>
-          <w:rFonts w:asciiTheme="minorHAnsi" w:eastAsia="Verdana" w:hAnsiTheme="minorHAnsi" w:cs="Verdana"/>
-          <w:sz w:val="22"/>
-        </w:rPr>
-        <w:t>testing</w:t>
-      </w:r>
-      <w:proofErr w:type="spellEnd"/>
+        <w:t>, Issues), integración con otros servicios de terceros (Ejem: Jenkis para testing</w:t>
+      </w:r>
       <w:r>
         <w:rPr>
           <w:rFonts w:asciiTheme="minorHAnsi" w:eastAsia="Verdana" w:hAnsiTheme="minorHAnsi" w:cs="Verdana"/>
@@ -9450,7 +8423,6 @@
           <w:sz w:val="24"/>
           <w:szCs w:val="24"/>
         </w:rPr>
-        <w:lastRenderedPageBreak/>
         <w:drawing>
           <wp:inline distT="0" distB="0" distL="0" distR="0">
             <wp:extent cx="3674186" cy="1990725"/>
@@ -9526,7 +8498,6 @@
         </w:rPr>
         <w:t xml:space="preserve">Entorno </w:t>
       </w:r>
-      <w:proofErr w:type="spellStart"/>
       <w:r>
         <w:rPr>
           <w:rFonts w:asciiTheme="minorHAnsi" w:eastAsia="Verdana" w:hAnsiTheme="minorHAnsi"/>
@@ -9534,17 +8505,7 @@
           <w:sz w:val="22"/>
           <w:szCs w:val="24"/>
         </w:rPr>
-        <w:t>Git</w:t>
-      </w:r>
-      <w:proofErr w:type="spellEnd"/>
-      <w:r>
-        <w:rPr>
-          <w:rFonts w:asciiTheme="minorHAnsi" w:eastAsia="Verdana" w:hAnsiTheme="minorHAnsi"/>
-          <w:i/>
-          <w:sz w:val="22"/>
-          <w:szCs w:val="24"/>
-        </w:rPr>
-        <w:t xml:space="preserve"> para Mac</w:t>
+        <w:t>Git para Mac</w:t>
       </w:r>
     </w:p>
     <w:p>
@@ -9638,19 +8599,8 @@
           <w:sz w:val="22"/>
           <w:szCs w:val="24"/>
         </w:rPr>
-        <w:t xml:space="preserve">Imagen 4 – Arquitectura </w:t>
-      </w:r>
-      <w:proofErr w:type="spellStart"/>
-      <w:r>
-        <w:rPr>
-          <w:rFonts w:asciiTheme="minorHAnsi" w:eastAsia="Verdana" w:hAnsiTheme="minorHAnsi"/>
-          <w:i/>
-          <w:sz w:val="22"/>
-          <w:szCs w:val="24"/>
-        </w:rPr>
-        <w:t>Git</w:t>
-      </w:r>
-      <w:proofErr w:type="spellEnd"/>
+        <w:t>Imagen 4 – Arquitectura Git</w:t>
+      </w:r>
     </w:p>
     <w:p>
       <w:pPr>
@@ -9781,8 +8731,8 @@
           <w:szCs w:val="24"/>
         </w:rPr>
       </w:pPr>
-      <w:bookmarkStart w:id="11" w:name="h.26in1rg" w:colFirst="0" w:colLast="0"/>
-      <w:bookmarkEnd w:id="11"/>
+      <w:bookmarkStart w:id="12" w:name="h.26in1rg" w:colFirst="0" w:colLast="0"/>
+      <w:bookmarkEnd w:id="12"/>
       <w:r>
         <w:rPr>
           <w:rFonts w:asciiTheme="minorHAnsi" w:eastAsia="Verdana" w:hAnsiTheme="minorHAnsi"/>
@@ -9833,8 +8783,8 @@
         </w:rPr>
         <w:t>Actividades de la Gestión de Configuración del Software (SCM)</w:t>
       </w:r>
-      <w:bookmarkStart w:id="12" w:name="h.lnxbz9" w:colFirst="0" w:colLast="0"/>
-      <w:bookmarkEnd w:id="12"/>
+      <w:bookmarkStart w:id="13" w:name="h.lnxbz9" w:colFirst="0" w:colLast="0"/>
+      <w:bookmarkEnd w:id="13"/>
     </w:p>
     <w:p>
       <w:pPr>
@@ -10431,8 +9381,8 @@
           <w:szCs w:val="24"/>
         </w:rPr>
       </w:pPr>
-      <w:bookmarkStart w:id="13" w:name="h.35nkun2" w:colFirst="0" w:colLast="0"/>
-      <w:bookmarkEnd w:id="13"/>
+      <w:bookmarkStart w:id="14" w:name="h.35nkun2" w:colFirst="0" w:colLast="0"/>
+      <w:bookmarkEnd w:id="14"/>
       <w:r>
         <w:rPr>
           <w:rFonts w:asciiTheme="minorHAnsi" w:eastAsia="Verdana" w:hAnsiTheme="minorHAnsi"/>
@@ -10442,8 +9392,8 @@
         </w:rPr>
         <w:t>Identificación de los ítems de configuración</w:t>
       </w:r>
-      <w:bookmarkStart w:id="14" w:name="h.1ksv4uv" w:colFirst="0" w:colLast="0"/>
-      <w:bookmarkEnd w:id="14"/>
+      <w:bookmarkStart w:id="15" w:name="h.1ksv4uv" w:colFirst="0" w:colLast="0"/>
+      <w:bookmarkEnd w:id="15"/>
     </w:p>
     <w:p>
       <w:pPr>
@@ -12149,23 +11099,7 @@
                 <w:rFonts w:asciiTheme="minorHAnsi" w:hAnsiTheme="minorHAnsi"/>
                 <w:sz w:val="22"/>
               </w:rPr>
-              <w:t xml:space="preserve">Documento de </w:t>
-            </w:r>
-            <w:proofErr w:type="spellStart"/>
-            <w:r>
-              <w:rPr>
-                <w:rFonts w:asciiTheme="minorHAnsi" w:hAnsiTheme="minorHAnsi"/>
-                <w:sz w:val="22"/>
-              </w:rPr>
-              <w:t>Microdiseño</w:t>
-            </w:r>
-            <w:proofErr w:type="spellEnd"/>
-            <w:r>
-              <w:rPr>
-                <w:rFonts w:asciiTheme="minorHAnsi" w:hAnsiTheme="minorHAnsi"/>
-                <w:sz w:val="22"/>
-              </w:rPr>
-              <w:t xml:space="preserve"> de CUS</w:t>
+              <w:t>Documento de Microdiseño de CUS</w:t>
             </w:r>
           </w:p>
         </w:tc>
@@ -14001,23 +12935,7 @@
                 <w:rFonts w:ascii="Verdana" w:hAnsi="Verdana"/>
                 <w:szCs w:val="20"/>
               </w:rPr>
-              <w:t xml:space="preserve">Documento de </w:t>
-            </w:r>
-            <w:proofErr w:type="spellStart"/>
-            <w:r>
-              <w:rPr>
-                <w:rFonts w:ascii="Verdana" w:hAnsi="Verdana"/>
-                <w:szCs w:val="20"/>
-              </w:rPr>
-              <w:t>Microdiseño</w:t>
-            </w:r>
-            <w:proofErr w:type="spellEnd"/>
-            <w:r>
-              <w:rPr>
-                <w:rFonts w:ascii="Verdana" w:hAnsi="Verdana"/>
-                <w:szCs w:val="20"/>
-              </w:rPr>
-              <w:t xml:space="preserve"> por CUS</w:t>
+              <w:t>Documento de Microdiseño por CUS</w:t>
             </w:r>
           </w:p>
         </w:tc>
@@ -14489,8 +13407,8 @@
         </w:rPr>
         <w:t xml:space="preserve"> de configuración</w:t>
       </w:r>
-      <w:bookmarkStart w:id="15" w:name="h.44sinio" w:colFirst="0" w:colLast="0"/>
-      <w:bookmarkEnd w:id="15"/>
+      <w:bookmarkStart w:id="16" w:name="h.44sinio" w:colFirst="0" w:colLast="0"/>
+      <w:bookmarkEnd w:id="16"/>
     </w:p>
     <w:p>
       <w:pPr>
@@ -15078,8 +13996,8 @@
         <w:lastRenderedPageBreak/>
         <w:t>Control de configuración</w:t>
       </w:r>
-      <w:bookmarkStart w:id="16" w:name="h.2jxsxqh" w:colFirst="0" w:colLast="0"/>
-      <w:bookmarkEnd w:id="16"/>
+      <w:bookmarkStart w:id="17" w:name="h.2jxsxqh" w:colFirst="0" w:colLast="0"/>
+      <w:bookmarkEnd w:id="17"/>
     </w:p>
     <w:p>
       <w:pPr>
@@ -17047,25 +15965,7 @@
           <w:sz w:val="22"/>
           <w:szCs w:val="22"/>
         </w:rPr>
-        <w:t xml:space="preserve">Los cambios que se estén realizando deberán comprender los planes “back </w:t>
-      </w:r>
-      <w:proofErr w:type="spellStart"/>
-      <w:r>
-        <w:rPr>
-          <w:rFonts w:asciiTheme="minorHAnsi" w:hAnsiTheme="minorHAnsi"/>
-          <w:sz w:val="22"/>
-          <w:szCs w:val="22"/>
-        </w:rPr>
-        <w:t>out</w:t>
-      </w:r>
-      <w:proofErr w:type="spellEnd"/>
-      <w:r>
-        <w:rPr>
-          <w:rFonts w:asciiTheme="minorHAnsi" w:hAnsiTheme="minorHAnsi"/>
-          <w:sz w:val="22"/>
-          <w:szCs w:val="22"/>
-        </w:rPr>
-        <w:t>” en cada transición del estado</w:t>
+        <w:t>Los cambios que se estén realizando deberán comprender los planes “back out” en cada transición del estado</w:t>
       </w:r>
       <w:r>
         <w:rPr>
@@ -17460,25 +16360,7 @@
           <w:szCs w:val="22"/>
         </w:rPr>
         <w:lastRenderedPageBreak/>
-        <w:t xml:space="preserve">En caso de encontrar problemas se procederá a la utilización del “back </w:t>
-      </w:r>
-      <w:proofErr w:type="spellStart"/>
-      <w:r>
-        <w:rPr>
-          <w:rFonts w:asciiTheme="minorHAnsi" w:hAnsiTheme="minorHAnsi"/>
-          <w:sz w:val="22"/>
-          <w:szCs w:val="22"/>
-        </w:rPr>
-        <w:t>out</w:t>
-      </w:r>
-      <w:proofErr w:type="spellEnd"/>
-      <w:r>
-        <w:rPr>
-          <w:rFonts w:asciiTheme="minorHAnsi" w:hAnsiTheme="minorHAnsi"/>
-          <w:sz w:val="22"/>
-          <w:szCs w:val="22"/>
-        </w:rPr>
-        <w:t>” del cambio para restablecer la integridad y consistencia, cambiando su estado a “abortado”</w:t>
+        <w:t>En caso de encontrar problemas se procederá a la utilización del “back out” del cambio para restablecer la integridad y consistencia, cambiando su estado a “abortado”</w:t>
       </w:r>
       <w:r>
         <w:rPr>
@@ -17660,8 +16542,6 @@
         </w:rPr>
         <w:t>, para llevar un control y futura revisión del historial de cambios que puedan ayudar en otros proyectos similares.</w:t>
       </w:r>
-      <w:bookmarkStart w:id="17" w:name="_GoBack"/>
-      <w:bookmarkEnd w:id="17"/>
     </w:p>
     <w:p>
       <w:pPr>
@@ -18218,19 +17098,8 @@
                 <w:sz w:val="22"/>
                 <w:lang w:eastAsia="zh-CN"/>
               </w:rPr>
-              <w:t xml:space="preserve">Roll </w:t>
-            </w:r>
-            <w:proofErr w:type="spellStart"/>
-            <w:r>
-              <w:rPr>
-                <w:rFonts w:asciiTheme="minorHAnsi" w:hAnsiTheme="minorHAnsi"/>
-                <w:b/>
-                <w:sz w:val="22"/>
-                <w:lang w:eastAsia="zh-CN"/>
-              </w:rPr>
-              <w:t>out</w:t>
-            </w:r>
-            <w:proofErr w:type="spellEnd"/>
+              <w:t>Roll out</w:t>
+            </w:r>
           </w:p>
         </w:tc>
         <w:tc>
@@ -18254,25 +17123,7 @@
                 <w:sz w:val="22"/>
                 <w:lang w:eastAsia="zh-CN"/>
               </w:rPr>
-              <w:t xml:space="preserve">&lt;Descripción del proceso roll-back, el cual debe contar con scripts, </w:t>
-            </w:r>
-            <w:proofErr w:type="spellStart"/>
-            <w:r>
-              <w:rPr>
-                <w:rFonts w:asciiTheme="minorHAnsi" w:hAnsiTheme="minorHAnsi"/>
-                <w:sz w:val="22"/>
-                <w:lang w:eastAsia="zh-CN"/>
-              </w:rPr>
-              <w:t>procedures</w:t>
-            </w:r>
-            <w:proofErr w:type="spellEnd"/>
-            <w:r>
-              <w:rPr>
-                <w:rFonts w:asciiTheme="minorHAnsi" w:hAnsiTheme="minorHAnsi"/>
-                <w:sz w:val="22"/>
-                <w:lang w:eastAsia="zh-CN"/>
-              </w:rPr>
-              <w:t>, documentación y descripción para volver al estado anterior a la implementación de los cambios&gt;</w:t>
+              <w:t>&lt;Descripción del proceso roll-back, el cual debe contar con scripts, procedures, documentación y descripción para volver al estado anterior a la implementación de los cambios&gt;</w:t>
             </w:r>
           </w:p>
         </w:tc>
@@ -18300,25 +17151,7 @@
           <w:sz w:val="22"/>
           <w:szCs w:val="24"/>
         </w:rPr>
-        <w:t xml:space="preserve">Plantilla </w:t>
-      </w:r>
-      <w:r>
-        <w:rPr>
-          <w:rFonts w:asciiTheme="minorHAnsi" w:eastAsia="Verdana" w:hAnsiTheme="minorHAnsi"/>
-          <w:i/>
-          <w:sz w:val="22"/>
-          <w:szCs w:val="24"/>
-        </w:rPr>
-        <w:t>2</w:t>
-      </w:r>
-      <w:r>
-        <w:rPr>
-          <w:rFonts w:asciiTheme="minorHAnsi" w:eastAsia="Verdana" w:hAnsiTheme="minorHAnsi"/>
-          <w:i/>
-          <w:sz w:val="22"/>
-          <w:szCs w:val="24"/>
-        </w:rPr>
-        <w:t xml:space="preserve"> – </w:t>
+        <w:t xml:space="preserve">Plantilla 2 – </w:t>
       </w:r>
       <w:r>
         <w:rPr>
@@ -18440,25 +17273,7 @@
           <w:b/>
           <w:sz w:val="22"/>
         </w:rPr>
-        <w:t xml:space="preserve">Gestión y Entrega de </w:t>
-      </w:r>
-      <w:proofErr w:type="spellStart"/>
-      <w:r>
-        <w:rPr>
-          <w:rFonts w:asciiTheme="minorHAnsi" w:eastAsia="Verdana" w:hAnsiTheme="minorHAnsi"/>
-          <w:b/>
-          <w:sz w:val="22"/>
-        </w:rPr>
-        <w:t>Releases</w:t>
-      </w:r>
-      <w:proofErr w:type="spellEnd"/>
-      <w:r>
-        <w:rPr>
-          <w:rFonts w:asciiTheme="minorHAnsi" w:eastAsia="Verdana" w:hAnsiTheme="minorHAnsi"/>
-          <w:b/>
-          <w:sz w:val="22"/>
-        </w:rPr>
-        <w:t xml:space="preserve"> de Software</w:t>
+        <w:t>Gestión y Entrega de Releases de Software</w:t>
       </w:r>
     </w:p>
     <w:p>
@@ -18570,7 +17385,7 @@
         <w:noProof/>
         <w:szCs w:val="20"/>
       </w:rPr>
-      <w:t>15</w:t>
+      <w:t>11</w:t>
     </w:r>
     <w:r>
       <w:rPr>

</xml_diff>